<commit_message>
Fin de l'hypothese et debut de l'etat de l'art
Premier paragraphe de l'etat de l'art
</commit_message>
<xml_diff>
--- a/TFC_KOJI_SEYA_DAN.docx
+++ b/TFC_KOJI_SEYA_DAN.docx
@@ -238,7 +238,7 @@
               </wp:anchor>
             </w:drawing>
           </mc:Choice>
-          <mc:Fallback xmlns:w16sdtdh="http://schemas.microsoft.com/office/word/2020/wordml/sdtdatahash" xmlns:w16du="http://schemas.microsoft.com/office/word/2023/wordml/word16du" xmlns:w16="http://schemas.microsoft.com/office/word/2018/wordml" xmlns:w16cex="http://schemas.microsoft.com/office/word/2018/wordml/cex" xmlns:oel="http://schemas.microsoft.com/office/2019/extlst">
+          <mc:Fallback xmlns:oel="http://schemas.microsoft.com/office/2019/extlst" xmlns:w16cex="http://schemas.microsoft.com/office/word/2018/wordml/cex" xmlns:w16="http://schemas.microsoft.com/office/word/2018/wordml" xmlns:w16du="http://schemas.microsoft.com/office/word/2023/wordml/word16du" xmlns:w16sdtdh="http://schemas.microsoft.com/office/word/2020/wordml/sdtdatahash">
             <w:pict>
               <v:line w14:anchorId="449DD432" id="Connecteur droit 2" o:spid="_x0000_s1026" style="position:absolute;z-index:251659264;visibility:visible;mso-wrap-style:square;mso-wrap-distance-left:9pt;mso-wrap-distance-top:0;mso-wrap-distance-right:9pt;mso-wrap-distance-bottom:0;mso-position-horizontal:absolute;mso-position-horizontal-relative:text;mso-position-vertical:absolute;mso-position-vertical-relative:text" from="17pt,2.5pt" to="395pt,2.5pt" o:gfxdata="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" strokecolor="black [3200]" strokeweight="3pt">
                 <v:stroke joinstyle="miter"/>
@@ -897,7 +897,7 @@
               </wp:anchor>
             </w:drawing>
           </mc:Choice>
-          <mc:Fallback xmlns:w16sdtdh="http://schemas.microsoft.com/office/word/2020/wordml/sdtdatahash" xmlns:w16du="http://schemas.microsoft.com/office/word/2023/wordml/word16du" xmlns:w16="http://schemas.microsoft.com/office/word/2018/wordml" xmlns:w16cex="http://schemas.microsoft.com/office/word/2018/wordml/cex" xmlns:oel="http://schemas.microsoft.com/office/2019/extlst">
+          <mc:Fallback xmlns:oel="http://schemas.microsoft.com/office/2019/extlst" xmlns:w16cex="http://schemas.microsoft.com/office/word/2018/wordml/cex" xmlns:w16="http://schemas.microsoft.com/office/word/2018/wordml" xmlns:w16du="http://schemas.microsoft.com/office/word/2023/wordml/word16du" xmlns:w16sdtdh="http://schemas.microsoft.com/office/word/2020/wordml/sdtdatahash">
             <w:pict>
               <v:line w14:anchorId="0E0E7C79" id="Connecteur droit 2" o:spid="_x0000_s1026" style="position:absolute;z-index:251662336;visibility:visible;mso-wrap-style:square;mso-wrap-distance-left:9pt;mso-wrap-distance-top:0;mso-wrap-distance-right:9pt;mso-wrap-distance-bottom:0;mso-position-horizontal:absolute;mso-position-horizontal-relative:text;mso-position-vertical:absolute;mso-position-vertical-relative:text" from="17pt,2.5pt" to="395pt,2.5pt" o:gfxdata="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" strokecolor="black [3200]" strokeweight="3pt">
                 <v:stroke joinstyle="miter"/>
@@ -3598,6 +3598,7 @@
     </w:p>
     <w:p>
       <w:pPr>
+        <w:spacing w:line="360" w:lineRule="auto"/>
         <w:ind w:firstLine="1134"/>
         <w:jc w:val="both"/>
         <w:rPr>
@@ -3612,39 +3613,95 @@
           <w:sz w:val="24"/>
           <w:szCs w:val="24"/>
         </w:rPr>
-        <w:t xml:space="preserve">Dans l'objectif de trouver des solutions aux questions qui se posent, nous </w:t>
-      </w:r>
-      <w:r>
-        <w:rPr>
-          <w:rFonts w:ascii="Times New Roman" w:hAnsi="Times New Roman" w:cs="Times New Roman"/>
-          <w:sz w:val="24"/>
-          <w:szCs w:val="24"/>
-        </w:rPr>
-        <w:t>suggérons</w:t>
-      </w:r>
-      <w:r>
-        <w:rPr>
-          <w:rFonts w:ascii="Times New Roman" w:hAnsi="Times New Roman" w:cs="Times New Roman"/>
-          <w:sz w:val="24"/>
-          <w:szCs w:val="24"/>
-        </w:rPr>
-        <w:t xml:space="preserve"> la mise en </w:t>
-      </w:r>
-      <w:r>
-        <w:rPr>
-          <w:rFonts w:ascii="Times New Roman" w:hAnsi="Times New Roman" w:cs="Times New Roman"/>
-          <w:sz w:val="24"/>
-          <w:szCs w:val="24"/>
-        </w:rPr>
-        <w:t>œuvre</w:t>
-      </w:r>
-      <w:r>
-        <w:rPr>
-          <w:rFonts w:ascii="Times New Roman" w:hAnsi="Times New Roman" w:cs="Times New Roman"/>
-          <w:sz w:val="24"/>
-          <w:szCs w:val="24"/>
-        </w:rPr>
-        <w:t xml:space="preserve"> d'un catalogue virtuel de recommandation d'ouvrage qui sera utile </w:t>
+        <w:t>Dans l'objectif de trouver des solutions aux questions qui se posent, nous suggérons la mise en œuvre d'un catalogue virtuel de recommandation d'ouvrage qui sera utile à la librairie MEDIASPAUL sur les points suivants :</w:t>
+      </w:r>
+    </w:p>
+    <w:p>
+      <w:pPr>
+        <w:pStyle w:val="Paragraphedeliste"/>
+        <w:numPr>
+          <w:ilvl w:val="0"/>
+          <w:numId w:val="2"/>
+        </w:numPr>
+        <w:spacing w:line="360" w:lineRule="auto"/>
+        <w:jc w:val="both"/>
+        <w:rPr>
+          <w:rFonts w:ascii="Times New Roman" w:hAnsi="Times New Roman" w:cs="Times New Roman"/>
+          <w:sz w:val="24"/>
+          <w:szCs w:val="24"/>
+        </w:rPr>
+      </w:pPr>
+      <w:r>
+        <w:rPr>
+          <w:rFonts w:ascii="Times New Roman" w:hAnsi="Times New Roman" w:cs="Times New Roman"/>
+          <w:sz w:val="24"/>
+          <w:szCs w:val="24"/>
+        </w:rPr>
+        <w:t xml:space="preserve">Étant donné que le choix des ouvrages dans une librairie </w:t>
+      </w:r>
+      <w:r>
+        <w:rPr>
+          <w:rFonts w:ascii="Times New Roman" w:hAnsi="Times New Roman" w:cs="Times New Roman"/>
+          <w:sz w:val="24"/>
+          <w:szCs w:val="24"/>
+        </w:rPr>
+        <w:t>dépend</w:t>
+      </w:r>
+      <w:r>
+        <w:rPr>
+          <w:rFonts w:ascii="Times New Roman" w:hAnsi="Times New Roman" w:cs="Times New Roman"/>
+          <w:sz w:val="24"/>
+          <w:szCs w:val="24"/>
+        </w:rPr>
+        <w:t xml:space="preserve"> </w:t>
+      </w:r>
+      <w:r>
+        <w:rPr>
+          <w:rFonts w:ascii="Times New Roman" w:hAnsi="Times New Roman" w:cs="Times New Roman"/>
+          <w:sz w:val="24"/>
+          <w:szCs w:val="24"/>
+        </w:rPr>
+        <w:t>essentiellement</w:t>
+      </w:r>
+      <w:r>
+        <w:rPr>
+          <w:rFonts w:ascii="Times New Roman" w:hAnsi="Times New Roman" w:cs="Times New Roman"/>
+          <w:sz w:val="24"/>
+          <w:szCs w:val="24"/>
+        </w:rPr>
+        <w:t xml:space="preserve"> de ce que </w:t>
+      </w:r>
+      <w:r>
+        <w:rPr>
+          <w:rFonts w:ascii="Times New Roman" w:hAnsi="Times New Roman" w:cs="Times New Roman"/>
+          <w:sz w:val="24"/>
+          <w:szCs w:val="24"/>
+        </w:rPr>
+        <w:t>présente</w:t>
+      </w:r>
+      <w:r>
+        <w:rPr>
+          <w:rFonts w:ascii="Times New Roman" w:hAnsi="Times New Roman" w:cs="Times New Roman"/>
+          <w:sz w:val="24"/>
+          <w:szCs w:val="24"/>
+        </w:rPr>
+        <w:t xml:space="preserve"> le catalogue, nous allons mettre en place un catalogue </w:t>
+      </w:r>
+      <w:r>
+        <w:rPr>
+          <w:rFonts w:ascii="Times New Roman" w:hAnsi="Times New Roman" w:cs="Times New Roman"/>
+          <w:sz w:val="24"/>
+          <w:szCs w:val="24"/>
+        </w:rPr>
+        <w:t>numérique</w:t>
+      </w:r>
+      <w:r>
+        <w:rPr>
+          <w:rFonts w:ascii="Times New Roman" w:hAnsi="Times New Roman" w:cs="Times New Roman"/>
+          <w:sz w:val="24"/>
+          <w:szCs w:val="24"/>
+        </w:rPr>
+        <w:t xml:space="preserve"> qui pourra recommander les ouvrages </w:t>
       </w:r>
       <w:r>
         <w:rPr>
@@ -3660,9 +3717,150 @@
           <w:sz w:val="24"/>
           <w:szCs w:val="24"/>
         </w:rPr>
-        <w:t xml:space="preserve"> la librairie MEDIASPAUL sur les points </w:t>
-      </w:r>
+        <w:t xml:space="preserve"> chaque utilisateur, Cependant ce catalogue ne pourra pas se limiter </w:t>
+      </w:r>
+      <w:r>
+        <w:rPr>
+          <w:rFonts w:ascii="Times New Roman" w:hAnsi="Times New Roman" w:cs="Times New Roman"/>
+          <w:sz w:val="24"/>
+          <w:szCs w:val="24"/>
+        </w:rPr>
+        <w:t>à</w:t>
+      </w:r>
+      <w:r>
+        <w:rPr>
+          <w:rFonts w:ascii="Times New Roman" w:hAnsi="Times New Roman" w:cs="Times New Roman"/>
+          <w:sz w:val="24"/>
+          <w:szCs w:val="24"/>
+        </w:rPr>
+        <w:t xml:space="preserve"> la recommandation des ouvrages. IL offrira aussi la </w:t>
+      </w:r>
+      <w:r>
+        <w:rPr>
+          <w:rFonts w:ascii="Times New Roman" w:hAnsi="Times New Roman" w:cs="Times New Roman"/>
+          <w:sz w:val="24"/>
+          <w:szCs w:val="24"/>
+        </w:rPr>
+        <w:t>possibilité</w:t>
+      </w:r>
+      <w:r>
+        <w:rPr>
+          <w:rFonts w:ascii="Times New Roman" w:hAnsi="Times New Roman" w:cs="Times New Roman"/>
+          <w:sz w:val="24"/>
+          <w:szCs w:val="24"/>
+        </w:rPr>
+        <w:t xml:space="preserve"> de classer les ouvrages selon l'utilisateur.</w:t>
+      </w:r>
+    </w:p>
+    <w:p>
+      <w:pPr>
+        <w:pStyle w:val="Paragraphedeliste"/>
+        <w:spacing w:line="360" w:lineRule="auto"/>
+        <w:ind w:left="1854"/>
+        <w:jc w:val="both"/>
+        <w:rPr>
+          <w:rFonts w:ascii="Times New Roman" w:hAnsi="Times New Roman" w:cs="Times New Roman"/>
+          <w:sz w:val="24"/>
+          <w:szCs w:val="24"/>
+        </w:rPr>
+      </w:pPr>
+    </w:p>
+    <w:p>
+      <w:pPr>
+        <w:pStyle w:val="Paragraphedeliste"/>
+        <w:spacing w:line="360" w:lineRule="auto"/>
+        <w:ind w:left="1854"/>
+        <w:jc w:val="both"/>
+        <w:rPr>
+          <w:rFonts w:ascii="Times New Roman" w:hAnsi="Times New Roman" w:cs="Times New Roman"/>
+          <w:sz w:val="24"/>
+          <w:szCs w:val="24"/>
+        </w:rPr>
+      </w:pPr>
+    </w:p>
+    <w:p>
+      <w:pPr>
+        <w:pStyle w:val="Paragraphedeliste"/>
+        <w:numPr>
+          <w:ilvl w:val="0"/>
+          <w:numId w:val="2"/>
+        </w:numPr>
+        <w:spacing w:line="360" w:lineRule="auto"/>
+        <w:jc w:val="both"/>
+        <w:rPr>
+          <w:rFonts w:ascii="Times New Roman" w:hAnsi="Times New Roman" w:cs="Times New Roman"/>
+          <w:sz w:val="24"/>
+          <w:szCs w:val="24"/>
+        </w:rPr>
+      </w:pPr>
+      <w:r>
+        <w:rPr>
+          <w:rFonts w:ascii="Times New Roman" w:hAnsi="Times New Roman" w:cs="Times New Roman"/>
+          <w:sz w:val="24"/>
+          <w:szCs w:val="24"/>
+        </w:rPr>
+        <w:t xml:space="preserve">De plus, un simple catalogue en ligne ne sera pas </w:t>
+      </w:r>
+      <w:r>
+        <w:rPr>
+          <w:rFonts w:ascii="Times New Roman" w:hAnsi="Times New Roman" w:cs="Times New Roman"/>
+          <w:sz w:val="24"/>
+          <w:szCs w:val="24"/>
+        </w:rPr>
+        <w:t>suffi</w:t>
+      </w:r>
+      <w:r>
+        <w:rPr>
+          <w:rFonts w:ascii="Times New Roman" w:hAnsi="Times New Roman" w:cs="Times New Roman"/>
+          <w:sz w:val="24"/>
+          <w:szCs w:val="24"/>
+        </w:rPr>
+        <w:t>sant</w:t>
+      </w:r>
+      <w:r>
+        <w:rPr>
+          <w:rFonts w:ascii="Times New Roman" w:hAnsi="Times New Roman" w:cs="Times New Roman"/>
+          <w:sz w:val="24"/>
+          <w:szCs w:val="24"/>
+        </w:rPr>
+        <w:t xml:space="preserve"> pour satisfaire les besoins des utilisateurs. Nous proposons donc une application web qui aidera la librairie à optimiser la satisfaction de ses utilisateurs en fonction de leurs choix et préférences. Cette application permettra également de connaître les préférences des utilisateurs et de prédire leur classement des ouvrages préférés lors de futures consultations du catalogue.</w:t>
+      </w:r>
+    </w:p>
+    <w:p>
+      <w:pPr>
+        <w:pStyle w:val="Titre3"/>
+        <w:jc w:val="both"/>
+        <w:rPr>
+          <w:sz w:val="24"/>
+          <w:szCs w:val="24"/>
+        </w:rPr>
+      </w:pPr>
+      <w:r>
+        <w:rPr>
+          <w:sz w:val="24"/>
+          <w:szCs w:val="24"/>
+        </w:rPr>
+        <w:t>0.4 Etat de l’art</w:t>
+      </w:r>
+    </w:p>
+    <w:p>
+      <w:pPr>
+        <w:spacing w:line="360" w:lineRule="auto"/>
+        <w:rPr>
+          <w:rFonts w:ascii="Times New Roman" w:hAnsi="Times New Roman" w:cs="Times New Roman"/>
+          <w:sz w:val="24"/>
+          <w:szCs w:val="24"/>
+        </w:rPr>
+      </w:pPr>
       <w:bookmarkStart w:id="8" w:name="_GoBack"/>
+      <w:r>
+        <w:rPr>
+          <w:rFonts w:ascii="Times New Roman" w:hAnsi="Times New Roman" w:cs="Times New Roman"/>
+          <w:sz w:val="24"/>
+          <w:szCs w:val="24"/>
+        </w:rPr>
+        <w:t>En utilisant l’internet comme outil de recherche, nous avons pu accéder à une multitude d’informations et de points de vue. Cela a été essentiel pour nous aider à formuler nos propres idées conclusions et. Bien que nous ne soyons pas les premiers à explorer ce sujet, nous avons essayé d’apporter une contribution significative à la discussion en nous appuyant sur les recherches existantes et en ajoutant nos propres observations et analyses.</w:t>
+      </w:r>
       <w:bookmarkEnd w:id="8"/>
       <w:r>
         <w:rPr>
@@ -3670,7 +3868,7 @@
           <w:sz w:val="24"/>
           <w:szCs w:val="24"/>
         </w:rPr>
-        <w:t>suivants :</w:t>
+        <w:tab/>
       </w:r>
     </w:p>
     <w:p>
@@ -3796,7 +3994,7 @@
             </wp:anchor>
           </w:drawing>
         </mc:Choice>
-        <mc:Fallback xmlns:w16sdtdh="http://schemas.microsoft.com/office/word/2020/wordml/sdtdatahash" xmlns:w16du="http://schemas.microsoft.com/office/word/2023/wordml/word16du" xmlns:w16="http://schemas.microsoft.com/office/word/2018/wordml" xmlns:w16cex="http://schemas.microsoft.com/office/word/2018/wordml/cex" xmlns:oel="http://schemas.microsoft.com/office/2019/extlst">
+        <mc:Fallback xmlns:oel="http://schemas.microsoft.com/office/2019/extlst" xmlns:w16cex="http://schemas.microsoft.com/office/word/2018/wordml/cex" xmlns:w16="http://schemas.microsoft.com/office/word/2018/wordml" xmlns:w16du="http://schemas.microsoft.com/office/word/2023/wordml/word16du" xmlns:w16sdtdh="http://schemas.microsoft.com/office/word/2020/wordml/sdtdatahash">
           <w:pict>
             <v:line w14:anchorId="76D9D749" id="Connecteur droit 1" o:spid="_x0000_s1026" style="position:absolute;z-index:251659264;visibility:visible;mso-wrap-style:square;mso-width-percent:0;mso-height-percent:0;mso-wrap-distance-left:9pt;mso-wrap-distance-top:0;mso-wrap-distance-right:9pt;mso-wrap-distance-bottom:0;mso-position-horizontal:absolute;mso-position-horizontal-relative:text;mso-position-vertical:absolute;mso-position-vertical-relative:text;mso-width-percent:0;mso-height-percent:0;mso-width-relative:margin;mso-height-relative:margin" from="-51.25pt,-7pt" to="472.25pt,-7pt" o:gfxdata="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" strokecolor="black [3213]" strokeweight=".5pt">
               <v:stroke joinstyle="miter"/>
@@ -4040,8 +4238,124 @@
       </w:pPr>
     </w:lvl>
   </w:abstractNum>
+  <w:abstractNum w:abstractNumId="1" w15:restartNumberingAfterBreak="0">
+    <w:nsid w:val="730848F0"/>
+    <w:multiLevelType w:val="hybridMultilevel"/>
+    <w:tmpl w:val="B9E4E60E"/>
+    <w:lvl w:ilvl="0" w:tplc="B25E5C8C">
+      <w:start w:val="1"/>
+      <w:numFmt w:val="bullet"/>
+      <w:lvlText w:val=""/>
+      <w:lvlJc w:val="left"/>
+      <w:pPr>
+        <w:ind w:left="1854" w:hanging="360"/>
+      </w:pPr>
+      <w:rPr>
+        <w:rFonts w:ascii="Symbol" w:hAnsi="Symbol" w:hint="default"/>
+      </w:rPr>
+    </w:lvl>
+    <w:lvl w:ilvl="1" w:tplc="040C0003" w:tentative="1">
+      <w:start w:val="1"/>
+      <w:numFmt w:val="bullet"/>
+      <w:lvlText w:val="o"/>
+      <w:lvlJc w:val="left"/>
+      <w:pPr>
+        <w:ind w:left="2574" w:hanging="360"/>
+      </w:pPr>
+      <w:rPr>
+        <w:rFonts w:ascii="Courier New" w:hAnsi="Courier New" w:cs="Courier New" w:hint="default"/>
+      </w:rPr>
+    </w:lvl>
+    <w:lvl w:ilvl="2" w:tplc="040C0005" w:tentative="1">
+      <w:start w:val="1"/>
+      <w:numFmt w:val="bullet"/>
+      <w:lvlText w:val=""/>
+      <w:lvlJc w:val="left"/>
+      <w:pPr>
+        <w:ind w:left="3294" w:hanging="360"/>
+      </w:pPr>
+      <w:rPr>
+        <w:rFonts w:ascii="Wingdings" w:hAnsi="Wingdings" w:hint="default"/>
+      </w:rPr>
+    </w:lvl>
+    <w:lvl w:ilvl="3" w:tplc="040C0001" w:tentative="1">
+      <w:start w:val="1"/>
+      <w:numFmt w:val="bullet"/>
+      <w:lvlText w:val=""/>
+      <w:lvlJc w:val="left"/>
+      <w:pPr>
+        <w:ind w:left="4014" w:hanging="360"/>
+      </w:pPr>
+      <w:rPr>
+        <w:rFonts w:ascii="Symbol" w:hAnsi="Symbol" w:hint="default"/>
+      </w:rPr>
+    </w:lvl>
+    <w:lvl w:ilvl="4" w:tplc="040C0003" w:tentative="1">
+      <w:start w:val="1"/>
+      <w:numFmt w:val="bullet"/>
+      <w:lvlText w:val="o"/>
+      <w:lvlJc w:val="left"/>
+      <w:pPr>
+        <w:ind w:left="4734" w:hanging="360"/>
+      </w:pPr>
+      <w:rPr>
+        <w:rFonts w:ascii="Courier New" w:hAnsi="Courier New" w:cs="Courier New" w:hint="default"/>
+      </w:rPr>
+    </w:lvl>
+    <w:lvl w:ilvl="5" w:tplc="040C0005" w:tentative="1">
+      <w:start w:val="1"/>
+      <w:numFmt w:val="bullet"/>
+      <w:lvlText w:val=""/>
+      <w:lvlJc w:val="left"/>
+      <w:pPr>
+        <w:ind w:left="5454" w:hanging="360"/>
+      </w:pPr>
+      <w:rPr>
+        <w:rFonts w:ascii="Wingdings" w:hAnsi="Wingdings" w:hint="default"/>
+      </w:rPr>
+    </w:lvl>
+    <w:lvl w:ilvl="6" w:tplc="040C0001" w:tentative="1">
+      <w:start w:val="1"/>
+      <w:numFmt w:val="bullet"/>
+      <w:lvlText w:val=""/>
+      <w:lvlJc w:val="left"/>
+      <w:pPr>
+        <w:ind w:left="6174" w:hanging="360"/>
+      </w:pPr>
+      <w:rPr>
+        <w:rFonts w:ascii="Symbol" w:hAnsi="Symbol" w:hint="default"/>
+      </w:rPr>
+    </w:lvl>
+    <w:lvl w:ilvl="7" w:tplc="040C0003" w:tentative="1">
+      <w:start w:val="1"/>
+      <w:numFmt w:val="bullet"/>
+      <w:lvlText w:val="o"/>
+      <w:lvlJc w:val="left"/>
+      <w:pPr>
+        <w:ind w:left="6894" w:hanging="360"/>
+      </w:pPr>
+      <w:rPr>
+        <w:rFonts w:ascii="Courier New" w:hAnsi="Courier New" w:cs="Courier New" w:hint="default"/>
+      </w:rPr>
+    </w:lvl>
+    <w:lvl w:ilvl="8" w:tplc="040C0005" w:tentative="1">
+      <w:start w:val="1"/>
+      <w:numFmt w:val="bullet"/>
+      <w:lvlText w:val=""/>
+      <w:lvlJc w:val="left"/>
+      <w:pPr>
+        <w:ind w:left="7614" w:hanging="360"/>
+      </w:pPr>
+      <w:rPr>
+        <w:rFonts w:ascii="Wingdings" w:hAnsi="Wingdings" w:hint="default"/>
+      </w:rPr>
+    </w:lvl>
+  </w:abstractNum>
   <w:num w:numId="1">
     <w:abstractNumId w:val="0"/>
+  </w:num>
+  <w:num w:numId="2">
+    <w:abstractNumId w:val="1"/>
   </w:num>
 </w:numbering>
 </file>
@@ -5029,7 +5343,7 @@
 </file>
 
 <file path=customXml/itemProps1.xml><?xml version="1.0" encoding="utf-8"?>
-<ds:datastoreItem xmlns:ds="http://schemas.openxmlformats.org/officeDocument/2006/customXml" ds:itemID="{71748DAD-F2D6-43F0-A095-C8A417FDCB16}">
+<ds:datastoreItem xmlns:ds="http://schemas.openxmlformats.org/officeDocument/2006/customXml" ds:itemID="{805460FE-728F-435E-8F53-DEE3E8CA0700}">
   <ds:schemaRefs>
     <ds:schemaRef ds:uri="http://schemas.openxmlformats.org/officeDocument/2006/bibliography"/>
   </ds:schemaRefs>

</xml_diff>

<commit_message>
Suite de l'etat de l'art
Premier travail lu
</commit_message>
<xml_diff>
--- a/TFC_KOJI_SEYA_DAN.docx
+++ b/TFC_KOJI_SEYA_DAN.docx
@@ -238,7 +238,7 @@
               </wp:anchor>
             </w:drawing>
           </mc:Choice>
-          <mc:Fallback xmlns:oel="http://schemas.microsoft.com/office/2019/extlst" xmlns:w16cex="http://schemas.microsoft.com/office/word/2018/wordml/cex" xmlns:w16="http://schemas.microsoft.com/office/word/2018/wordml" xmlns:w16du="http://schemas.microsoft.com/office/word/2023/wordml/word16du" xmlns:w16sdtdh="http://schemas.microsoft.com/office/word/2020/wordml/sdtdatahash">
+          <mc:Fallback xmlns:w16sdtdh="http://schemas.microsoft.com/office/word/2020/wordml/sdtdatahash" xmlns:w16du="http://schemas.microsoft.com/office/word/2023/wordml/word16du" xmlns:w16="http://schemas.microsoft.com/office/word/2018/wordml" xmlns:w16cex="http://schemas.microsoft.com/office/word/2018/wordml/cex" xmlns:oel="http://schemas.microsoft.com/office/2019/extlst">
             <w:pict>
               <v:line w14:anchorId="449DD432" id="Connecteur droit 2" o:spid="_x0000_s1026" style="position:absolute;z-index:251659264;visibility:visible;mso-wrap-style:square;mso-wrap-distance-left:9pt;mso-wrap-distance-top:0;mso-wrap-distance-right:9pt;mso-wrap-distance-bottom:0;mso-position-horizontal:absolute;mso-position-horizontal-relative:text;mso-position-vertical:absolute;mso-position-vertical-relative:text" from="17pt,2.5pt" to="395pt,2.5pt" o:gfxdata="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" strokecolor="black [3200]" strokeweight="3pt">
                 <v:stroke joinstyle="miter"/>
@@ -897,7 +897,7 @@
               </wp:anchor>
             </w:drawing>
           </mc:Choice>
-          <mc:Fallback xmlns:oel="http://schemas.microsoft.com/office/2019/extlst" xmlns:w16cex="http://schemas.microsoft.com/office/word/2018/wordml/cex" xmlns:w16="http://schemas.microsoft.com/office/word/2018/wordml" xmlns:w16du="http://schemas.microsoft.com/office/word/2023/wordml/word16du" xmlns:w16sdtdh="http://schemas.microsoft.com/office/word/2020/wordml/sdtdatahash">
+          <mc:Fallback xmlns:w16sdtdh="http://schemas.microsoft.com/office/word/2020/wordml/sdtdatahash" xmlns:w16du="http://schemas.microsoft.com/office/word/2023/wordml/word16du" xmlns:w16="http://schemas.microsoft.com/office/word/2018/wordml" xmlns:w16cex="http://schemas.microsoft.com/office/word/2018/wordml/cex" xmlns:oel="http://schemas.microsoft.com/office/2019/extlst">
             <w:pict>
               <v:line w14:anchorId="0E0E7C79" id="Connecteur droit 2" o:spid="_x0000_s1026" style="position:absolute;z-index:251662336;visibility:visible;mso-wrap-style:square;mso-wrap-distance-left:9pt;mso-wrap-distance-top:0;mso-wrap-distance-right:9pt;mso-wrap-distance-bottom:0;mso-position-horizontal:absolute;mso-position-horizontal-relative:text;mso-position-vertical:absolute;mso-position-vertical-relative:text" from="17pt,2.5pt" to="395pt,2.5pt" o:gfxdata="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" strokecolor="black [3200]" strokeweight="3pt">
                 <v:stroke joinstyle="miter"/>
@@ -2808,6 +2808,7 @@
       <w:pPr>
         <w:spacing w:before="360" w:after="360" w:line="360" w:lineRule="auto"/>
         <w:ind w:firstLine="1134"/>
+        <w:jc w:val="both"/>
         <w:rPr>
           <w:rFonts w:ascii="Times New Roman" w:hAnsi="Times New Roman" w:cs="Times New Roman"/>
           <w:sz w:val="24"/>
@@ -2843,6 +2844,7 @@
       <w:pPr>
         <w:spacing w:line="360" w:lineRule="auto"/>
         <w:ind w:firstLine="1134"/>
+        <w:jc w:val="both"/>
         <w:rPr>
           <w:rFonts w:ascii="Times New Roman" w:hAnsi="Times New Roman" w:cs="Times New Roman"/>
           <w:sz w:val="24"/>
@@ -3022,6 +3024,7 @@
       <w:pPr>
         <w:spacing w:line="360" w:lineRule="auto"/>
         <w:ind w:firstLine="1134"/>
+        <w:jc w:val="both"/>
         <w:rPr>
           <w:rFonts w:ascii="Times New Roman" w:hAnsi="Times New Roman" w:cs="Times New Roman"/>
           <w:sz w:val="24"/>
@@ -3193,6 +3196,7 @@
       <w:pPr>
         <w:spacing w:line="360" w:lineRule="auto"/>
         <w:ind w:firstLine="1134"/>
+        <w:jc w:val="both"/>
         <w:rPr>
           <w:rFonts w:ascii="Times New Roman" w:hAnsi="Times New Roman" w:cs="Times New Roman"/>
           <w:sz w:val="24"/>
@@ -3637,119 +3641,7 @@
           <w:sz w:val="24"/>
           <w:szCs w:val="24"/>
         </w:rPr>
-        <w:t xml:space="preserve">Étant donné que le choix des ouvrages dans une librairie </w:t>
-      </w:r>
-      <w:r>
-        <w:rPr>
-          <w:rFonts w:ascii="Times New Roman" w:hAnsi="Times New Roman" w:cs="Times New Roman"/>
-          <w:sz w:val="24"/>
-          <w:szCs w:val="24"/>
-        </w:rPr>
-        <w:t>dépend</w:t>
-      </w:r>
-      <w:r>
-        <w:rPr>
-          <w:rFonts w:ascii="Times New Roman" w:hAnsi="Times New Roman" w:cs="Times New Roman"/>
-          <w:sz w:val="24"/>
-          <w:szCs w:val="24"/>
-        </w:rPr>
-        <w:t xml:space="preserve"> </w:t>
-      </w:r>
-      <w:r>
-        <w:rPr>
-          <w:rFonts w:ascii="Times New Roman" w:hAnsi="Times New Roman" w:cs="Times New Roman"/>
-          <w:sz w:val="24"/>
-          <w:szCs w:val="24"/>
-        </w:rPr>
-        <w:t>essentiellement</w:t>
-      </w:r>
-      <w:r>
-        <w:rPr>
-          <w:rFonts w:ascii="Times New Roman" w:hAnsi="Times New Roman" w:cs="Times New Roman"/>
-          <w:sz w:val="24"/>
-          <w:szCs w:val="24"/>
-        </w:rPr>
-        <w:t xml:space="preserve"> de ce que </w:t>
-      </w:r>
-      <w:r>
-        <w:rPr>
-          <w:rFonts w:ascii="Times New Roman" w:hAnsi="Times New Roman" w:cs="Times New Roman"/>
-          <w:sz w:val="24"/>
-          <w:szCs w:val="24"/>
-        </w:rPr>
-        <w:t>présente</w:t>
-      </w:r>
-      <w:r>
-        <w:rPr>
-          <w:rFonts w:ascii="Times New Roman" w:hAnsi="Times New Roman" w:cs="Times New Roman"/>
-          <w:sz w:val="24"/>
-          <w:szCs w:val="24"/>
-        </w:rPr>
-        <w:t xml:space="preserve"> le catalogue, nous allons mettre en place un catalogue </w:t>
-      </w:r>
-      <w:r>
-        <w:rPr>
-          <w:rFonts w:ascii="Times New Roman" w:hAnsi="Times New Roman" w:cs="Times New Roman"/>
-          <w:sz w:val="24"/>
-          <w:szCs w:val="24"/>
-        </w:rPr>
-        <w:t>numérique</w:t>
-      </w:r>
-      <w:r>
-        <w:rPr>
-          <w:rFonts w:ascii="Times New Roman" w:hAnsi="Times New Roman" w:cs="Times New Roman"/>
-          <w:sz w:val="24"/>
-          <w:szCs w:val="24"/>
-        </w:rPr>
-        <w:t xml:space="preserve"> qui pourra recommander les ouvrages </w:t>
-      </w:r>
-      <w:r>
-        <w:rPr>
-          <w:rFonts w:ascii="Times New Roman" w:hAnsi="Times New Roman" w:cs="Times New Roman"/>
-          <w:sz w:val="24"/>
-          <w:szCs w:val="24"/>
-        </w:rPr>
-        <w:t>à</w:t>
-      </w:r>
-      <w:r>
-        <w:rPr>
-          <w:rFonts w:ascii="Times New Roman" w:hAnsi="Times New Roman" w:cs="Times New Roman"/>
-          <w:sz w:val="24"/>
-          <w:szCs w:val="24"/>
-        </w:rPr>
-        <w:t xml:space="preserve"> chaque utilisateur, Cependant ce catalogue ne pourra pas se limiter </w:t>
-      </w:r>
-      <w:r>
-        <w:rPr>
-          <w:rFonts w:ascii="Times New Roman" w:hAnsi="Times New Roman" w:cs="Times New Roman"/>
-          <w:sz w:val="24"/>
-          <w:szCs w:val="24"/>
-        </w:rPr>
-        <w:t>à</w:t>
-      </w:r>
-      <w:r>
-        <w:rPr>
-          <w:rFonts w:ascii="Times New Roman" w:hAnsi="Times New Roman" w:cs="Times New Roman"/>
-          <w:sz w:val="24"/>
-          <w:szCs w:val="24"/>
-        </w:rPr>
-        <w:t xml:space="preserve"> la recommandation des ouvrages. IL offrira aussi la </w:t>
-      </w:r>
-      <w:r>
-        <w:rPr>
-          <w:rFonts w:ascii="Times New Roman" w:hAnsi="Times New Roman" w:cs="Times New Roman"/>
-          <w:sz w:val="24"/>
-          <w:szCs w:val="24"/>
-        </w:rPr>
-        <w:t>possibilité</w:t>
-      </w:r>
-      <w:r>
-        <w:rPr>
-          <w:rFonts w:ascii="Times New Roman" w:hAnsi="Times New Roman" w:cs="Times New Roman"/>
-          <w:sz w:val="24"/>
-          <w:szCs w:val="24"/>
-        </w:rPr>
-        <w:t xml:space="preserve"> de classer les ouvrages selon l'utilisateur.</w:t>
+        <w:t>Étant donné que le choix des ouvrages dans une librairie dépend essentiellement de ce que présente le catalogue, nous allons mettre en place un catalogue numérique qui pourra recommander les ouvrages à chaque utilisateur, Cependant ce catalogue ne pourra pas se limiter à la recommandation des ouvrages. IL offrira aussi la possibilité de classer les ouvrages selon l'utilisateur.</w:t>
       </w:r>
     </w:p>
     <w:p>
@@ -3799,15 +3691,7 @@
           <w:sz w:val="24"/>
           <w:szCs w:val="24"/>
         </w:rPr>
-        <w:t xml:space="preserve">De plus, un simple catalogue en ligne ne sera pas </w:t>
-      </w:r>
-      <w:r>
-        <w:rPr>
-          <w:rFonts w:ascii="Times New Roman" w:hAnsi="Times New Roman" w:cs="Times New Roman"/>
-          <w:sz w:val="24"/>
-          <w:szCs w:val="24"/>
-        </w:rPr>
-        <w:t>suffi</w:t>
+        <w:t>De plus, un simple catalogue en ligne ne sera pas suffi</w:t>
       </w:r>
       <w:r>
         <w:rPr>
@@ -3846,30 +3730,253 @@
     <w:p>
       <w:pPr>
         <w:spacing w:line="360" w:lineRule="auto"/>
-        <w:rPr>
-          <w:rFonts w:ascii="Times New Roman" w:hAnsi="Times New Roman" w:cs="Times New Roman"/>
-          <w:sz w:val="24"/>
-          <w:szCs w:val="24"/>
-        </w:rPr>
-      </w:pPr>
+        <w:ind w:firstLine="709"/>
+        <w:jc w:val="both"/>
+        <w:rPr>
+          <w:rFonts w:ascii="Times New Roman" w:hAnsi="Times New Roman" w:cs="Times New Roman"/>
+          <w:sz w:val="24"/>
+          <w:szCs w:val="24"/>
+        </w:rPr>
+      </w:pPr>
+      <w:r>
+        <w:rPr>
+          <w:rFonts w:ascii="Times New Roman" w:hAnsi="Times New Roman" w:cs="Times New Roman"/>
+          <w:sz w:val="24"/>
+          <w:szCs w:val="24"/>
+        </w:rPr>
+        <w:t>En utilisant l’internet comme outil de recherche, nous avons pu accéder à une multitude d’informations et de points de vue. Cela a été essentiel pour nous aider à formuler nos propres idées conclusions et. Bien que nous ne soyons pas les premiers à explorer ce sujet, nous avons essayé d’apporter une contribution significative à la discussion en nous appuyant sur les recherches existantes et en ajoutant nos propres observations et analyses.</w:t>
+      </w:r>
+      <w:r>
+        <w:rPr>
+          <w:rFonts w:ascii="Times New Roman" w:hAnsi="Times New Roman" w:cs="Times New Roman"/>
+          <w:sz w:val="24"/>
+          <w:szCs w:val="24"/>
+        </w:rPr>
+        <w:tab/>
+      </w:r>
+    </w:p>
+    <w:p>
+      <w:pPr>
+        <w:pStyle w:val="Paragraphedeliste"/>
+        <w:numPr>
+          <w:ilvl w:val="0"/>
+          <w:numId w:val="5"/>
+        </w:numPr>
+        <w:spacing w:before="240" w:line="480" w:lineRule="auto"/>
+        <w:ind w:left="567" w:hanging="141"/>
+        <w:jc w:val="both"/>
+        <w:rPr>
+          <w:rFonts w:ascii="Times New Roman" w:hAnsi="Times New Roman" w:cs="Times New Roman"/>
+          <w:b/>
+          <w:bCs/>
+          <w:sz w:val="24"/>
+          <w:szCs w:val="24"/>
+        </w:rPr>
+      </w:pPr>
+      <w:r>
+        <w:rPr>
+          <w:rFonts w:ascii="Times New Roman" w:hAnsi="Times New Roman" w:cs="Times New Roman"/>
+          <w:b/>
+          <w:bCs/>
+          <w:sz w:val="24"/>
+          <w:szCs w:val="24"/>
+        </w:rPr>
+        <w:t>Sarra Ben Lagha</w:t>
+      </w:r>
+    </w:p>
+    <w:p>
+      <w:pPr>
+        <w:pStyle w:val="Paragraphedeliste"/>
+        <w:spacing w:line="360" w:lineRule="auto"/>
+        <w:ind w:left="567"/>
+        <w:jc w:val="both"/>
+        <w:rPr>
+          <w:rFonts w:ascii="Times New Roman" w:hAnsi="Times New Roman" w:cs="Times New Roman"/>
+          <w:sz w:val="24"/>
+          <w:szCs w:val="24"/>
+        </w:rPr>
+      </w:pPr>
+      <w:r>
+        <w:rPr>
+          <w:rFonts w:ascii="Times New Roman" w:hAnsi="Times New Roman" w:cs="Times New Roman"/>
+          <w:i/>
+          <w:iCs/>
+          <w:sz w:val="24"/>
+          <w:szCs w:val="24"/>
+        </w:rPr>
+        <w:t>« La numérisation des catalogues : une analyse rétrospective »</w:t>
+      </w:r>
+      <w:r>
+        <w:rPr>
+          <w:rFonts w:ascii="Times New Roman" w:hAnsi="Times New Roman" w:cs="Times New Roman"/>
+          <w:i/>
+          <w:iCs/>
+          <w:sz w:val="24"/>
+          <w:szCs w:val="24"/>
+        </w:rPr>
+        <w:t xml:space="preserve"> </w:t>
+      </w:r>
+      <w:r>
+        <w:rPr>
+          <w:rFonts w:ascii="Times New Roman" w:hAnsi="Times New Roman" w:cs="Times New Roman"/>
+          <w:sz w:val="24"/>
+          <w:szCs w:val="24"/>
+        </w:rPr>
+        <w:t xml:space="preserve">ce projet consistait </w:t>
+      </w:r>
+      <w:r>
+        <w:rPr>
+          <w:rFonts w:ascii="Times New Roman" w:hAnsi="Times New Roman" w:cs="Times New Roman"/>
+          <w:sz w:val="24"/>
+          <w:szCs w:val="24"/>
+        </w:rPr>
+        <w:t>à</w:t>
+      </w:r>
+      <w:r>
+        <w:rPr>
+          <w:rFonts w:ascii="Times New Roman" w:hAnsi="Times New Roman" w:cs="Times New Roman"/>
+          <w:sz w:val="24"/>
+          <w:szCs w:val="24"/>
+        </w:rPr>
+        <w:t xml:space="preserve"> créer un catalogue </w:t>
+      </w:r>
+      <w:r>
+        <w:rPr>
+          <w:rFonts w:ascii="Times New Roman" w:hAnsi="Times New Roman" w:cs="Times New Roman"/>
+          <w:sz w:val="24"/>
+          <w:szCs w:val="24"/>
+        </w:rPr>
+        <w:t>numérique</w:t>
+      </w:r>
+      <w:r>
+        <w:rPr>
+          <w:rFonts w:ascii="Times New Roman" w:hAnsi="Times New Roman" w:cs="Times New Roman"/>
+          <w:sz w:val="24"/>
+          <w:szCs w:val="24"/>
+        </w:rPr>
+        <w:t xml:space="preserve">. Le but de ce catalogue </w:t>
+      </w:r>
+      <w:r>
+        <w:rPr>
+          <w:rFonts w:ascii="Times New Roman" w:hAnsi="Times New Roman" w:cs="Times New Roman"/>
+          <w:sz w:val="24"/>
+          <w:szCs w:val="24"/>
+        </w:rPr>
+        <w:t>numérique</w:t>
+      </w:r>
+      <w:r>
+        <w:rPr>
+          <w:rFonts w:ascii="Times New Roman" w:hAnsi="Times New Roman" w:cs="Times New Roman"/>
+          <w:sz w:val="24"/>
+          <w:szCs w:val="24"/>
+        </w:rPr>
+        <w:t xml:space="preserve"> était de faciliter l’utilisateur dans la recherche des ouvrages dans une </w:t>
+      </w:r>
+      <w:r>
+        <w:rPr>
+          <w:rFonts w:ascii="Times New Roman" w:hAnsi="Times New Roman" w:cs="Times New Roman"/>
+          <w:sz w:val="24"/>
+          <w:szCs w:val="24"/>
+        </w:rPr>
+        <w:t>bibliothèque et aussi donner plus d’exploitation c’est-à-dire plus de satisfaction a l’utilisateur dans sa recherche.</w:t>
+      </w:r>
+    </w:p>
+    <w:p>
+      <w:pPr>
+        <w:pStyle w:val="Paragraphedeliste"/>
+        <w:spacing w:line="360" w:lineRule="auto"/>
+        <w:ind w:left="567"/>
+        <w:jc w:val="both"/>
+        <w:rPr>
+          <w:rFonts w:ascii="Times New Roman" w:hAnsi="Times New Roman" w:cs="Times New Roman"/>
+          <w:sz w:val="24"/>
+          <w:szCs w:val="24"/>
+        </w:rPr>
+      </w:pPr>
+    </w:p>
+    <w:p>
+      <w:pPr>
+        <w:pStyle w:val="Paragraphedeliste"/>
+        <w:spacing w:line="360" w:lineRule="auto"/>
+        <w:ind w:left="567"/>
+        <w:jc w:val="both"/>
+        <w:rPr>
+          <w:rFonts w:ascii="Times New Roman" w:hAnsi="Times New Roman" w:cs="Times New Roman"/>
+          <w:sz w:val="24"/>
+          <w:szCs w:val="24"/>
+        </w:rPr>
+      </w:pPr>
+    </w:p>
+    <w:p>
+      <w:pPr>
+        <w:pStyle w:val="Paragraphedeliste"/>
+        <w:numPr>
+          <w:ilvl w:val="0"/>
+          <w:numId w:val="5"/>
+        </w:numPr>
+        <w:jc w:val="both"/>
+        <w:rPr>
+          <w:rFonts w:ascii="Times New Roman" w:hAnsi="Times New Roman" w:cs="Times New Roman"/>
+          <w:b/>
+          <w:bCs/>
+          <w:sz w:val="24"/>
+          <w:szCs w:val="24"/>
+        </w:rPr>
+      </w:pPr>
+      <w:r>
+        <w:rPr>
+          <w:rFonts w:ascii="Times New Roman" w:hAnsi="Times New Roman" w:cs="Times New Roman"/>
+          <w:b/>
+          <w:bCs/>
+          <w:sz w:val="24"/>
+          <w:szCs w:val="24"/>
+        </w:rPr>
+        <w:lastRenderedPageBreak/>
+        <w:t>Hugo Leroux</w:t>
+      </w:r>
+    </w:p>
+    <w:p>
+      <w:pPr>
+        <w:pStyle w:val="Paragraphedeliste"/>
+        <w:jc w:val="both"/>
+        <w:rPr>
+          <w:rFonts w:ascii="Times New Roman" w:hAnsi="Times New Roman" w:cs="Times New Roman"/>
+          <w:sz w:val="24"/>
+          <w:szCs w:val="24"/>
+        </w:rPr>
+      </w:pPr>
+      <w:r>
+        <w:rPr>
+          <w:rFonts w:ascii="Times New Roman" w:hAnsi="Times New Roman" w:cs="Times New Roman"/>
+          <w:i/>
+          <w:iCs/>
+          <w:sz w:val="24"/>
+          <w:szCs w:val="24"/>
+        </w:rPr>
+        <w:t>« Le système de recommandation révisé</w:t>
+      </w:r>
       <w:bookmarkStart w:id="8" w:name="_GoBack"/>
-      <w:r>
-        <w:rPr>
-          <w:rFonts w:ascii="Times New Roman" w:hAnsi="Times New Roman" w:cs="Times New Roman"/>
-          <w:sz w:val="24"/>
-          <w:szCs w:val="24"/>
-        </w:rPr>
-        <w:t>En utilisant l’internet comme outil de recherche, nous avons pu accéder à une multitude d’informations et de points de vue. Cela a été essentiel pour nous aider à formuler nos propres idées conclusions et. Bien que nous ne soyons pas les premiers à explorer ce sujet, nous avons essayé d’apporter une contribution significative à la discussion en nous appuyant sur les recherches existantes et en ajoutant nos propres observations et analyses.</w:t>
-      </w:r>
       <w:bookmarkEnd w:id="8"/>
       <w:r>
         <w:rPr>
           <w:rFonts w:ascii="Times New Roman" w:hAnsi="Times New Roman" w:cs="Times New Roman"/>
-          <w:sz w:val="24"/>
-          <w:szCs w:val="24"/>
-        </w:rPr>
-        <w:tab/>
-      </w:r>
+          <w:i/>
+          <w:iCs/>
+          <w:sz w:val="24"/>
+          <w:szCs w:val="24"/>
+        </w:rPr>
+        <w:t xml:space="preserve"> par le Deep Learning »</w:t>
+      </w:r>
+    </w:p>
+    <w:p>
+      <w:pPr>
+        <w:spacing w:line="360" w:lineRule="auto"/>
+        <w:rPr>
+          <w:rFonts w:ascii="Times New Roman" w:hAnsi="Times New Roman" w:cs="Times New Roman"/>
+          <w:sz w:val="24"/>
+          <w:szCs w:val="24"/>
+        </w:rPr>
+      </w:pPr>
     </w:p>
     <w:p>
       <w:pPr>
@@ -3994,7 +4101,7 @@
             </wp:anchor>
           </w:drawing>
         </mc:Choice>
-        <mc:Fallback xmlns:oel="http://schemas.microsoft.com/office/2019/extlst" xmlns:w16cex="http://schemas.microsoft.com/office/word/2018/wordml/cex" xmlns:w16="http://schemas.microsoft.com/office/word/2018/wordml" xmlns:w16du="http://schemas.microsoft.com/office/word/2023/wordml/word16du" xmlns:w16sdtdh="http://schemas.microsoft.com/office/word/2020/wordml/sdtdatahash">
+        <mc:Fallback xmlns:w16sdtdh="http://schemas.microsoft.com/office/word/2020/wordml/sdtdatahash" xmlns:w16du="http://schemas.microsoft.com/office/word/2023/wordml/word16du" xmlns:w16="http://schemas.microsoft.com/office/word/2018/wordml" xmlns:w16cex="http://schemas.microsoft.com/office/word/2018/wordml/cex" xmlns:oel="http://schemas.microsoft.com/office/2019/extlst">
           <w:pict>
             <v:line w14:anchorId="76D9D749" id="Connecteur droit 1" o:spid="_x0000_s1026" style="position:absolute;z-index:251659264;visibility:visible;mso-wrap-style:square;mso-width-percent:0;mso-height-percent:0;mso-wrap-distance-left:9pt;mso-wrap-distance-top:0;mso-wrap-distance-right:9pt;mso-wrap-distance-bottom:0;mso-position-horizontal:absolute;mso-position-horizontal-relative:text;mso-position-vertical:absolute;mso-position-vertical-relative:text;mso-width-percent:0;mso-height-percent:0;mso-width-relative:margin;mso-height-relative:margin" from="-51.25pt,-7pt" to="472.25pt,-7pt" o:gfxdata="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" strokecolor="black [3213]" strokeweight=".5pt">
               <v:stroke joinstyle="miter"/>
@@ -4153,6 +4260,178 @@
 <file path=word/numbering.xml><?xml version="1.0" encoding="utf-8"?>
 <w:numbering xmlns:wpc="http://schemas.microsoft.com/office/word/2010/wordprocessingCanvas" xmlns:cx="http://schemas.microsoft.com/office/drawing/2014/chartex" xmlns:cx1="http://schemas.microsoft.com/office/drawing/2015/9/8/chartex" xmlns:cx2="http://schemas.microsoft.com/office/drawing/2015/10/21/chartex" xmlns:cx3="http://schemas.microsoft.com/office/drawing/2016/5/9/chartex" xmlns:cx4="http://schemas.microsoft.com/office/drawing/2016/5/10/chartex" xmlns:cx5="http://schemas.microsoft.com/office/drawing/2016/5/11/chartex" xmlns:cx6="http://schemas.microsoft.com/office/drawing/2016/5/12/chartex" xmlns:cx7="http://schemas.microsoft.com/office/drawing/2016/5/13/chartex" xmlns:cx8="http://schemas.microsoft.com/office/drawing/2016/5/14/chartex" xmlns:mc="http://schemas.openxmlformats.org/markup-compatibility/2006" xmlns:aink="http://schemas.microsoft.com/office/drawing/2016/ink" xmlns:am3d="http://schemas.microsoft.com/office/drawing/2017/model3d" xmlns:o="urn:schemas-microsoft-com:office:office" xmlns:r="http://schemas.openxmlformats.org/officeDocument/2006/relationships" xmlns:m="http://schemas.openxmlformats.org/officeDocument/2006/math" xmlns:v="urn:schemas-microsoft-com:vml" xmlns:wp14="http://schemas.microsoft.com/office/word/2010/wordprocessingDrawing" xmlns:wp="http://schemas.openxmlformats.org/drawingml/2006/wordprocessingDrawing" xmlns:w10="urn:schemas-microsoft-com:office:word" xmlns:w="http://schemas.openxmlformats.org/wordprocessingml/2006/main" xmlns:w14="http://schemas.microsoft.com/office/word/2010/wordml" xmlns:w15="http://schemas.microsoft.com/office/word/2012/wordml" xmlns:w16cid="http://schemas.microsoft.com/office/word/2016/wordml/cid" xmlns:w16se="http://schemas.microsoft.com/office/word/2015/wordml/symex" xmlns:wpg="http://schemas.microsoft.com/office/word/2010/wordprocessingGroup" xmlns:wpi="http://schemas.microsoft.com/office/word/2010/wordprocessingInk" xmlns:wne="http://schemas.microsoft.com/office/word/2006/wordml" xmlns:wps="http://schemas.microsoft.com/office/word/2010/wordprocessingShape" mc:Ignorable="w14 w15 w16se w16cid wp14">
   <w:abstractNum w:abstractNumId="0" w15:restartNumberingAfterBreak="0">
+    <w:nsid w:val="2B6C0959"/>
+    <w:multiLevelType w:val="hybridMultilevel"/>
+    <w:tmpl w:val="A4700554"/>
+    <w:lvl w:ilvl="0" w:tplc="040C000F">
+      <w:start w:val="1"/>
+      <w:numFmt w:val="decimal"/>
+      <w:lvlText w:val="%1."/>
+      <w:lvlJc w:val="left"/>
+      <w:pPr>
+        <w:ind w:left="720" w:hanging="360"/>
+      </w:pPr>
+    </w:lvl>
+    <w:lvl w:ilvl="1" w:tplc="040C0019" w:tentative="1">
+      <w:start w:val="1"/>
+      <w:numFmt w:val="lowerLetter"/>
+      <w:lvlText w:val="%2."/>
+      <w:lvlJc w:val="left"/>
+      <w:pPr>
+        <w:ind w:left="1440" w:hanging="360"/>
+      </w:pPr>
+    </w:lvl>
+    <w:lvl w:ilvl="2" w:tplc="040C001B" w:tentative="1">
+      <w:start w:val="1"/>
+      <w:numFmt w:val="lowerRoman"/>
+      <w:lvlText w:val="%3."/>
+      <w:lvlJc w:val="right"/>
+      <w:pPr>
+        <w:ind w:left="2160" w:hanging="180"/>
+      </w:pPr>
+    </w:lvl>
+    <w:lvl w:ilvl="3" w:tplc="040C000F" w:tentative="1">
+      <w:start w:val="1"/>
+      <w:numFmt w:val="decimal"/>
+      <w:lvlText w:val="%4."/>
+      <w:lvlJc w:val="left"/>
+      <w:pPr>
+        <w:ind w:left="2880" w:hanging="360"/>
+      </w:pPr>
+    </w:lvl>
+    <w:lvl w:ilvl="4" w:tplc="040C0019" w:tentative="1">
+      <w:start w:val="1"/>
+      <w:numFmt w:val="lowerLetter"/>
+      <w:lvlText w:val="%5."/>
+      <w:lvlJc w:val="left"/>
+      <w:pPr>
+        <w:ind w:left="3600" w:hanging="360"/>
+      </w:pPr>
+    </w:lvl>
+    <w:lvl w:ilvl="5" w:tplc="040C001B" w:tentative="1">
+      <w:start w:val="1"/>
+      <w:numFmt w:val="lowerRoman"/>
+      <w:lvlText w:val="%6."/>
+      <w:lvlJc w:val="right"/>
+      <w:pPr>
+        <w:ind w:left="4320" w:hanging="180"/>
+      </w:pPr>
+    </w:lvl>
+    <w:lvl w:ilvl="6" w:tplc="040C000F" w:tentative="1">
+      <w:start w:val="1"/>
+      <w:numFmt w:val="decimal"/>
+      <w:lvlText w:val="%7."/>
+      <w:lvlJc w:val="left"/>
+      <w:pPr>
+        <w:ind w:left="5040" w:hanging="360"/>
+      </w:pPr>
+    </w:lvl>
+    <w:lvl w:ilvl="7" w:tplc="040C0019" w:tentative="1">
+      <w:start w:val="1"/>
+      <w:numFmt w:val="lowerLetter"/>
+      <w:lvlText w:val="%8."/>
+      <w:lvlJc w:val="left"/>
+      <w:pPr>
+        <w:ind w:left="5760" w:hanging="360"/>
+      </w:pPr>
+    </w:lvl>
+    <w:lvl w:ilvl="8" w:tplc="040C001B" w:tentative="1">
+      <w:start w:val="1"/>
+      <w:numFmt w:val="lowerRoman"/>
+      <w:lvlText w:val="%9."/>
+      <w:lvlJc w:val="right"/>
+      <w:pPr>
+        <w:ind w:left="6480" w:hanging="180"/>
+      </w:pPr>
+    </w:lvl>
+  </w:abstractNum>
+  <w:abstractNum w:abstractNumId="1" w15:restartNumberingAfterBreak="0">
+    <w:nsid w:val="3CC22816"/>
+    <w:multiLevelType w:val="hybridMultilevel"/>
+    <w:tmpl w:val="048830B2"/>
+    <w:lvl w:ilvl="0" w:tplc="040C000F">
+      <w:start w:val="1"/>
+      <w:numFmt w:val="decimal"/>
+      <w:lvlText w:val="%1."/>
+      <w:lvlJc w:val="left"/>
+      <w:pPr>
+        <w:ind w:left="1146" w:hanging="360"/>
+      </w:pPr>
+    </w:lvl>
+    <w:lvl w:ilvl="1" w:tplc="040C0019" w:tentative="1">
+      <w:start w:val="1"/>
+      <w:numFmt w:val="lowerLetter"/>
+      <w:lvlText w:val="%2."/>
+      <w:lvlJc w:val="left"/>
+      <w:pPr>
+        <w:ind w:left="1866" w:hanging="360"/>
+      </w:pPr>
+    </w:lvl>
+    <w:lvl w:ilvl="2" w:tplc="040C001B" w:tentative="1">
+      <w:start w:val="1"/>
+      <w:numFmt w:val="lowerRoman"/>
+      <w:lvlText w:val="%3."/>
+      <w:lvlJc w:val="right"/>
+      <w:pPr>
+        <w:ind w:left="2586" w:hanging="180"/>
+      </w:pPr>
+    </w:lvl>
+    <w:lvl w:ilvl="3" w:tplc="040C000F" w:tentative="1">
+      <w:start w:val="1"/>
+      <w:numFmt w:val="decimal"/>
+      <w:lvlText w:val="%4."/>
+      <w:lvlJc w:val="left"/>
+      <w:pPr>
+        <w:ind w:left="3306" w:hanging="360"/>
+      </w:pPr>
+    </w:lvl>
+    <w:lvl w:ilvl="4" w:tplc="040C0019" w:tentative="1">
+      <w:start w:val="1"/>
+      <w:numFmt w:val="lowerLetter"/>
+      <w:lvlText w:val="%5."/>
+      <w:lvlJc w:val="left"/>
+      <w:pPr>
+        <w:ind w:left="4026" w:hanging="360"/>
+      </w:pPr>
+    </w:lvl>
+    <w:lvl w:ilvl="5" w:tplc="040C001B" w:tentative="1">
+      <w:start w:val="1"/>
+      <w:numFmt w:val="lowerRoman"/>
+      <w:lvlText w:val="%6."/>
+      <w:lvlJc w:val="right"/>
+      <w:pPr>
+        <w:ind w:left="4746" w:hanging="180"/>
+      </w:pPr>
+    </w:lvl>
+    <w:lvl w:ilvl="6" w:tplc="040C000F" w:tentative="1">
+      <w:start w:val="1"/>
+      <w:numFmt w:val="decimal"/>
+      <w:lvlText w:val="%7."/>
+      <w:lvlJc w:val="left"/>
+      <w:pPr>
+        <w:ind w:left="5466" w:hanging="360"/>
+      </w:pPr>
+    </w:lvl>
+    <w:lvl w:ilvl="7" w:tplc="040C0019" w:tentative="1">
+      <w:start w:val="1"/>
+      <w:numFmt w:val="lowerLetter"/>
+      <w:lvlText w:val="%8."/>
+      <w:lvlJc w:val="left"/>
+      <w:pPr>
+        <w:ind w:left="6186" w:hanging="360"/>
+      </w:pPr>
+    </w:lvl>
+    <w:lvl w:ilvl="8" w:tplc="040C001B" w:tentative="1">
+      <w:start w:val="1"/>
+      <w:numFmt w:val="lowerRoman"/>
+      <w:lvlText w:val="%9."/>
+      <w:lvlJc w:val="right"/>
+      <w:pPr>
+        <w:ind w:left="6906" w:hanging="180"/>
+      </w:pPr>
+    </w:lvl>
+  </w:abstractNum>
+  <w:abstractNum w:abstractNumId="2" w15:restartNumberingAfterBreak="0">
     <w:nsid w:val="658B49EF"/>
     <w:multiLevelType w:val="hybridMultilevel"/>
     <w:tmpl w:val="59FA4DB4"/>
@@ -4238,7 +4517,7 @@
       </w:pPr>
     </w:lvl>
   </w:abstractNum>
-  <w:abstractNum w:abstractNumId="1" w15:restartNumberingAfterBreak="0">
+  <w:abstractNum w:abstractNumId="3" w15:restartNumberingAfterBreak="0">
     <w:nsid w:val="730848F0"/>
     <w:multiLevelType w:val="hybridMultilevel"/>
     <w:tmpl w:val="B9E4E60E"/>
@@ -4351,11 +4630,106 @@
       </w:rPr>
     </w:lvl>
   </w:abstractNum>
+  <w:abstractNum w:abstractNumId="4" w15:restartNumberingAfterBreak="0">
+    <w:nsid w:val="7D711CD7"/>
+    <w:multiLevelType w:val="hybridMultilevel"/>
+    <w:tmpl w:val="1A384DB4"/>
+    <w:lvl w:ilvl="0" w:tplc="040C000F">
+      <w:start w:val="1"/>
+      <w:numFmt w:val="decimal"/>
+      <w:lvlText w:val="%1."/>
+      <w:lvlJc w:val="left"/>
+      <w:pPr>
+        <w:ind w:left="1146" w:hanging="360"/>
+      </w:pPr>
+    </w:lvl>
+    <w:lvl w:ilvl="1" w:tplc="040C0019" w:tentative="1">
+      <w:start w:val="1"/>
+      <w:numFmt w:val="lowerLetter"/>
+      <w:lvlText w:val="%2."/>
+      <w:lvlJc w:val="left"/>
+      <w:pPr>
+        <w:ind w:left="1866" w:hanging="360"/>
+      </w:pPr>
+    </w:lvl>
+    <w:lvl w:ilvl="2" w:tplc="040C001B" w:tentative="1">
+      <w:start w:val="1"/>
+      <w:numFmt w:val="lowerRoman"/>
+      <w:lvlText w:val="%3."/>
+      <w:lvlJc w:val="right"/>
+      <w:pPr>
+        <w:ind w:left="2586" w:hanging="180"/>
+      </w:pPr>
+    </w:lvl>
+    <w:lvl w:ilvl="3" w:tplc="040C000F" w:tentative="1">
+      <w:start w:val="1"/>
+      <w:numFmt w:val="decimal"/>
+      <w:lvlText w:val="%4."/>
+      <w:lvlJc w:val="left"/>
+      <w:pPr>
+        <w:ind w:left="3306" w:hanging="360"/>
+      </w:pPr>
+    </w:lvl>
+    <w:lvl w:ilvl="4" w:tplc="040C0019" w:tentative="1">
+      <w:start w:val="1"/>
+      <w:numFmt w:val="lowerLetter"/>
+      <w:lvlText w:val="%5."/>
+      <w:lvlJc w:val="left"/>
+      <w:pPr>
+        <w:ind w:left="4026" w:hanging="360"/>
+      </w:pPr>
+    </w:lvl>
+    <w:lvl w:ilvl="5" w:tplc="040C001B" w:tentative="1">
+      <w:start w:val="1"/>
+      <w:numFmt w:val="lowerRoman"/>
+      <w:lvlText w:val="%6."/>
+      <w:lvlJc w:val="right"/>
+      <w:pPr>
+        <w:ind w:left="4746" w:hanging="180"/>
+      </w:pPr>
+    </w:lvl>
+    <w:lvl w:ilvl="6" w:tplc="040C000F" w:tentative="1">
+      <w:start w:val="1"/>
+      <w:numFmt w:val="decimal"/>
+      <w:lvlText w:val="%7."/>
+      <w:lvlJc w:val="left"/>
+      <w:pPr>
+        <w:ind w:left="5466" w:hanging="360"/>
+      </w:pPr>
+    </w:lvl>
+    <w:lvl w:ilvl="7" w:tplc="040C0019" w:tentative="1">
+      <w:start w:val="1"/>
+      <w:numFmt w:val="lowerLetter"/>
+      <w:lvlText w:val="%8."/>
+      <w:lvlJc w:val="left"/>
+      <w:pPr>
+        <w:ind w:left="6186" w:hanging="360"/>
+      </w:pPr>
+    </w:lvl>
+    <w:lvl w:ilvl="8" w:tplc="040C001B" w:tentative="1">
+      <w:start w:val="1"/>
+      <w:numFmt w:val="lowerRoman"/>
+      <w:lvlText w:val="%9."/>
+      <w:lvlJc w:val="right"/>
+      <w:pPr>
+        <w:ind w:left="6906" w:hanging="180"/>
+      </w:pPr>
+    </w:lvl>
+  </w:abstractNum>
   <w:num w:numId="1">
-    <w:abstractNumId w:val="0"/>
+    <w:abstractNumId w:val="2"/>
   </w:num>
   <w:num w:numId="2">
+    <w:abstractNumId w:val="3"/>
+  </w:num>
+  <w:num w:numId="3">
     <w:abstractNumId w:val="1"/>
+  </w:num>
+  <w:num w:numId="4">
+    <w:abstractNumId w:val="4"/>
+  </w:num>
+  <w:num w:numId="5">
+    <w:abstractNumId w:val="0"/>
   </w:num>
 </w:numbering>
 </file>
@@ -5343,7 +5717,7 @@
 </file>
 
 <file path=customXml/itemProps1.xml><?xml version="1.0" encoding="utf-8"?>
-<ds:datastoreItem xmlns:ds="http://schemas.openxmlformats.org/officeDocument/2006/customXml" ds:itemID="{805460FE-728F-435E-8F53-DEE3E8CA0700}">
+<ds:datastoreItem xmlns:ds="http://schemas.openxmlformats.org/officeDocument/2006/customXml" ds:itemID="{6AD98DD0-2BA7-4C76-82E4-BDAB35A85639}">
   <ds:schemaRefs>
     <ds:schemaRef ds:uri="http://schemas.openxmlformats.org/officeDocument/2006/bibliography"/>
   </ds:schemaRefs>

</xml_diff>

<commit_message>
Choix et interet du sujet
fin de l'etat de l'art
</commit_message>
<xml_diff>
--- a/TFC_KOJI_SEYA_DAN.docx
+++ b/TFC_KOJI_SEYA_DAN.docx
@@ -238,7 +238,7 @@
               </wp:anchor>
             </w:drawing>
           </mc:Choice>
-          <mc:Fallback xmlns:w16sdtdh="http://schemas.microsoft.com/office/word/2020/wordml/sdtdatahash" xmlns:w16du="http://schemas.microsoft.com/office/word/2023/wordml/word16du" xmlns:w16="http://schemas.microsoft.com/office/word/2018/wordml" xmlns:w16cex="http://schemas.microsoft.com/office/word/2018/wordml/cex" xmlns:oel="http://schemas.microsoft.com/office/2019/extlst">
+          <mc:Fallback xmlns:oel="http://schemas.microsoft.com/office/2019/extlst" xmlns:w16cex="http://schemas.microsoft.com/office/word/2018/wordml/cex" xmlns:w16="http://schemas.microsoft.com/office/word/2018/wordml" xmlns:w16du="http://schemas.microsoft.com/office/word/2023/wordml/word16du" xmlns:w16sdtdh="http://schemas.microsoft.com/office/word/2020/wordml/sdtdatahash">
             <w:pict>
               <v:line w14:anchorId="449DD432" id="Connecteur droit 2" o:spid="_x0000_s1026" style="position:absolute;z-index:251659264;visibility:visible;mso-wrap-style:square;mso-wrap-distance-left:9pt;mso-wrap-distance-top:0;mso-wrap-distance-right:9pt;mso-wrap-distance-bottom:0;mso-position-horizontal:absolute;mso-position-horizontal-relative:text;mso-position-vertical:absolute;mso-position-vertical-relative:text" from="17pt,2.5pt" to="395pt,2.5pt" o:gfxdata="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" strokecolor="black [3200]" strokeweight="3pt">
                 <v:stroke joinstyle="miter"/>
@@ -897,7 +897,7 @@
               </wp:anchor>
             </w:drawing>
           </mc:Choice>
-          <mc:Fallback xmlns:w16sdtdh="http://schemas.microsoft.com/office/word/2020/wordml/sdtdatahash" xmlns:w16du="http://schemas.microsoft.com/office/word/2023/wordml/word16du" xmlns:w16="http://schemas.microsoft.com/office/word/2018/wordml" xmlns:w16cex="http://schemas.microsoft.com/office/word/2018/wordml/cex" xmlns:oel="http://schemas.microsoft.com/office/2019/extlst">
+          <mc:Fallback xmlns:oel="http://schemas.microsoft.com/office/2019/extlst" xmlns:w16cex="http://schemas.microsoft.com/office/word/2018/wordml/cex" xmlns:w16="http://schemas.microsoft.com/office/word/2018/wordml" xmlns:w16du="http://schemas.microsoft.com/office/word/2023/wordml/word16du" xmlns:w16sdtdh="http://schemas.microsoft.com/office/word/2020/wordml/sdtdatahash">
             <w:pict>
               <v:line w14:anchorId="0E0E7C79" id="Connecteur droit 2" o:spid="_x0000_s1026" style="position:absolute;z-index:251662336;visibility:visible;mso-wrap-style:square;mso-wrap-distance-left:9pt;mso-wrap-distance-top:0;mso-wrap-distance-right:9pt;mso-wrap-distance-bottom:0;mso-position-horizontal:absolute;mso-position-horizontal-relative:text;mso-position-vertical:absolute;mso-position-vertical-relative:text" from="17pt,2.5pt" to="395pt,2.5pt" o:gfxdata="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" strokecolor="black [3200]" strokeweight="3pt">
                 <v:stroke joinstyle="miter"/>
@@ -3914,6 +3914,7 @@
           <w:ilvl w:val="0"/>
           <w:numId w:val="5"/>
         </w:numPr>
+        <w:spacing w:before="240" w:line="480" w:lineRule="auto"/>
         <w:jc w:val="both"/>
         <w:rPr>
           <w:rFonts w:ascii="Times New Roman" w:hAnsi="Times New Roman" w:cs="Times New Roman"/>
@@ -3932,9 +3933,259 @@
           <w:szCs w:val="24"/>
         </w:rPr>
         <w:lastRenderedPageBreak/>
-        <w:t>Hugo Leroux</w:t>
-      </w:r>
-    </w:p>
+        <w:t xml:space="preserve">Véronique Mesguich </w:t>
+      </w:r>
+    </w:p>
+    <w:p>
+      <w:pPr>
+        <w:pStyle w:val="Paragraphedeliste"/>
+        <w:spacing w:before="240" w:line="360" w:lineRule="auto"/>
+        <w:jc w:val="both"/>
+        <w:rPr>
+          <w:rFonts w:ascii="Times New Roman" w:hAnsi="Times New Roman" w:cs="Times New Roman"/>
+          <w:sz w:val="24"/>
+          <w:szCs w:val="24"/>
+        </w:rPr>
+      </w:pPr>
+      <w:r>
+        <w:rPr>
+          <w:rFonts w:ascii="Times New Roman" w:hAnsi="Times New Roman" w:cs="Times New Roman"/>
+          <w:i/>
+          <w:iCs/>
+          <w:sz w:val="24"/>
+          <w:szCs w:val="24"/>
+        </w:rPr>
+        <w:t>« </w:t>
+      </w:r>
+      <w:r>
+        <w:rPr>
+          <w:rFonts w:ascii="Times New Roman" w:hAnsi="Times New Roman" w:cs="Times New Roman"/>
+          <w:i/>
+          <w:iCs/>
+          <w:sz w:val="24"/>
+          <w:szCs w:val="24"/>
+        </w:rPr>
+        <w:t>Rendre les catalogues de bibliothèques plus visible sur le web</w:t>
+      </w:r>
+      <w:r>
+        <w:rPr>
+          <w:rFonts w:ascii="Times New Roman" w:hAnsi="Times New Roman" w:cs="Times New Roman"/>
+          <w:i/>
+          <w:iCs/>
+          <w:sz w:val="24"/>
+          <w:szCs w:val="24"/>
+        </w:rPr>
+        <w:t> »</w:t>
+      </w:r>
+      <w:r>
+        <w:rPr>
+          <w:rFonts w:ascii="Times New Roman" w:hAnsi="Times New Roman" w:cs="Times New Roman"/>
+          <w:i/>
+          <w:iCs/>
+          <w:sz w:val="24"/>
+          <w:szCs w:val="24"/>
+        </w:rPr>
+        <w:t xml:space="preserve"> </w:t>
+      </w:r>
+      <w:r>
+        <w:rPr>
+          <w:rFonts w:ascii="Times New Roman" w:hAnsi="Times New Roman" w:cs="Times New Roman"/>
+          <w:sz w:val="24"/>
+          <w:szCs w:val="24"/>
+        </w:rPr>
+        <w:t>ce projet consistait à passer du catalogue classique au catalogue sur le web. Ce travail avait pour but de rendre les catalogues des bibliothèques interopérable c’est-à-dire compatible avec les recherches des utilisateurs et les données qui se trouvent sur le web.</w:t>
+      </w:r>
+    </w:p>
+    <w:p>
+      <w:pPr>
+        <w:pStyle w:val="Titre3"/>
+        <w:spacing w:line="480" w:lineRule="auto"/>
+        <w:rPr>
+          <w:sz w:val="24"/>
+          <w:szCs w:val="24"/>
+        </w:rPr>
+      </w:pPr>
+      <w:r>
+        <w:rPr>
+          <w:sz w:val="24"/>
+          <w:szCs w:val="24"/>
+        </w:rPr>
+        <w:t>0.5</w:t>
+      </w:r>
+      <w:r>
+        <w:rPr>
+          <w:sz w:val="24"/>
+          <w:szCs w:val="24"/>
+        </w:rPr>
+        <w:t>.</w:t>
+      </w:r>
+      <w:r>
+        <w:rPr>
+          <w:sz w:val="24"/>
+          <w:szCs w:val="24"/>
+        </w:rPr>
+        <w:t xml:space="preserve"> Choix et intérêt du sujet</w:t>
+      </w:r>
+    </w:p>
+    <w:p>
+      <w:pPr>
+        <w:pStyle w:val="Titre3"/>
+        <w:rPr>
+          <w:sz w:val="24"/>
+          <w:szCs w:val="24"/>
+        </w:rPr>
+      </w:pPr>
+      <w:r>
+        <w:rPr>
+          <w:sz w:val="24"/>
+          <w:szCs w:val="24"/>
+        </w:rPr>
+        <w:t>0.5.1. Choix du sujet</w:t>
+      </w:r>
+    </w:p>
+    <w:p>
+      <w:pPr>
+        <w:spacing w:line="360" w:lineRule="auto"/>
+        <w:ind w:firstLine="1134"/>
+        <w:jc w:val="both"/>
+        <w:rPr>
+          <w:rFonts w:ascii="Times New Roman" w:hAnsi="Times New Roman" w:cs="Times New Roman"/>
+          <w:sz w:val="24"/>
+          <w:szCs w:val="24"/>
+        </w:rPr>
+      </w:pPr>
+      <w:r>
+        <w:rPr>
+          <w:rFonts w:ascii="Times New Roman" w:hAnsi="Times New Roman" w:cs="Times New Roman"/>
+          <w:sz w:val="24"/>
+          <w:szCs w:val="24"/>
+        </w:rPr>
+        <w:t xml:space="preserve">Nous avons </w:t>
+      </w:r>
+      <w:r>
+        <w:rPr>
+          <w:rFonts w:ascii="Times New Roman" w:hAnsi="Times New Roman" w:cs="Times New Roman"/>
+          <w:sz w:val="24"/>
+          <w:szCs w:val="24"/>
+        </w:rPr>
+        <w:t>abordé</w:t>
+      </w:r>
+      <w:r>
+        <w:rPr>
+          <w:rFonts w:ascii="Times New Roman" w:hAnsi="Times New Roman" w:cs="Times New Roman"/>
+          <w:sz w:val="24"/>
+          <w:szCs w:val="24"/>
+        </w:rPr>
+        <w:t xml:space="preserve"> ce sujet en raison des </w:t>
+      </w:r>
+      <w:r>
+        <w:rPr>
+          <w:rFonts w:ascii="Times New Roman" w:hAnsi="Times New Roman" w:cs="Times New Roman"/>
+          <w:sz w:val="24"/>
+          <w:szCs w:val="24"/>
+        </w:rPr>
+        <w:t>avancées</w:t>
+      </w:r>
+      <w:r>
+        <w:rPr>
+          <w:rFonts w:ascii="Times New Roman" w:hAnsi="Times New Roman" w:cs="Times New Roman"/>
+          <w:sz w:val="24"/>
+          <w:szCs w:val="24"/>
+        </w:rPr>
+        <w:t xml:space="preserve"> </w:t>
+      </w:r>
+      <w:r>
+        <w:rPr>
+          <w:rFonts w:ascii="Times New Roman" w:hAnsi="Times New Roman" w:cs="Times New Roman"/>
+          <w:sz w:val="24"/>
+          <w:szCs w:val="24"/>
+        </w:rPr>
+        <w:t>technologiques</w:t>
+      </w:r>
+      <w:r>
+        <w:rPr>
+          <w:rFonts w:ascii="Times New Roman" w:hAnsi="Times New Roman" w:cs="Times New Roman"/>
+          <w:sz w:val="24"/>
+          <w:szCs w:val="24"/>
+        </w:rPr>
+        <w:t xml:space="preserve"> qui se sont produites, permettant ainsi l’</w:t>
+      </w:r>
+      <w:r>
+        <w:rPr>
+          <w:rFonts w:ascii="Times New Roman" w:hAnsi="Times New Roman" w:cs="Times New Roman"/>
+          <w:sz w:val="24"/>
+          <w:szCs w:val="24"/>
+        </w:rPr>
+        <w:t>amélioration</w:t>
+      </w:r>
+      <w:r>
+        <w:rPr>
+          <w:rFonts w:ascii="Times New Roman" w:hAnsi="Times New Roman" w:cs="Times New Roman"/>
+          <w:sz w:val="24"/>
+          <w:szCs w:val="24"/>
+        </w:rPr>
+        <w:t xml:space="preserve"> des certains outils dans des domain</w:t>
+      </w:r>
+      <w:r>
+        <w:rPr>
+          <w:rFonts w:ascii="Times New Roman" w:hAnsi="Times New Roman" w:cs="Times New Roman"/>
+          <w:sz w:val="24"/>
+          <w:szCs w:val="24"/>
+        </w:rPr>
+        <w:t>es</w:t>
+      </w:r>
+      <w:r>
+        <w:rPr>
+          <w:rFonts w:ascii="Times New Roman" w:hAnsi="Times New Roman" w:cs="Times New Roman"/>
+          <w:sz w:val="24"/>
+          <w:szCs w:val="24"/>
+        </w:rPr>
+        <w:t xml:space="preserve"> bien </w:t>
+      </w:r>
+      <w:r>
+        <w:rPr>
+          <w:rFonts w:ascii="Times New Roman" w:hAnsi="Times New Roman" w:cs="Times New Roman"/>
+          <w:sz w:val="24"/>
+          <w:szCs w:val="24"/>
+        </w:rPr>
+        <w:t>précis</w:t>
+      </w:r>
+      <w:r>
+        <w:rPr>
+          <w:rFonts w:ascii="Times New Roman" w:hAnsi="Times New Roman" w:cs="Times New Roman"/>
+          <w:sz w:val="24"/>
+          <w:szCs w:val="24"/>
+        </w:rPr>
+        <w:t xml:space="preserve">. Ainsi savoir optimiser la </w:t>
+      </w:r>
+      <w:r>
+        <w:rPr>
+          <w:rFonts w:ascii="Times New Roman" w:hAnsi="Times New Roman" w:cs="Times New Roman"/>
+          <w:sz w:val="24"/>
+          <w:szCs w:val="24"/>
+        </w:rPr>
+        <w:t>satisfaction</w:t>
+      </w:r>
+      <w:r>
+        <w:rPr>
+          <w:rFonts w:ascii="Times New Roman" w:hAnsi="Times New Roman" w:cs="Times New Roman"/>
+          <w:sz w:val="24"/>
+          <w:szCs w:val="24"/>
+        </w:rPr>
+        <w:t xml:space="preserve"> des ses utilisateurs dans une librairie</w:t>
+      </w:r>
+      <w:r>
+        <w:rPr>
+          <w:rFonts w:ascii="Times New Roman" w:hAnsi="Times New Roman" w:cs="Times New Roman"/>
+          <w:sz w:val="24"/>
+          <w:szCs w:val="24"/>
+        </w:rPr>
+        <w:t xml:space="preserve"> pour réduire certaines dépenses notamment sur le marketing et garantir la satisfaction de ses utilisateurs.</w:t>
+      </w:r>
+      <w:bookmarkStart w:id="8" w:name="_GoBack"/>
+      <w:bookmarkEnd w:id="8"/>
+    </w:p>
+    <w:p/>
     <w:p>
       <w:pPr>
         <w:pStyle w:val="Paragraphedeliste"/>
@@ -3945,28 +4196,6 @@
           <w:szCs w:val="24"/>
         </w:rPr>
       </w:pPr>
-      <w:r>
-        <w:rPr>
-          <w:rFonts w:ascii="Times New Roman" w:hAnsi="Times New Roman" w:cs="Times New Roman"/>
-          <w:i/>
-          <w:iCs/>
-          <w:sz w:val="24"/>
-          <w:szCs w:val="24"/>
-        </w:rPr>
-        <w:t>« Le système de recommandation révisé</w:t>
-      </w:r>
-      <w:bookmarkStart w:id="8" w:name="_GoBack"/>
-      <w:bookmarkEnd w:id="8"/>
-      <w:r>
-        <w:rPr>
-          <w:rFonts w:ascii="Times New Roman" w:hAnsi="Times New Roman" w:cs="Times New Roman"/>
-          <w:i/>
-          <w:iCs/>
-          <w:sz w:val="24"/>
-          <w:szCs w:val="24"/>
-        </w:rPr>
-        <w:t xml:space="preserve"> par le Deep Learning »</w:t>
-      </w:r>
     </w:p>
     <w:p>
       <w:pPr>
@@ -4101,7 +4330,7 @@
             </wp:anchor>
           </w:drawing>
         </mc:Choice>
-        <mc:Fallback xmlns:w16sdtdh="http://schemas.microsoft.com/office/word/2020/wordml/sdtdatahash" xmlns:w16du="http://schemas.microsoft.com/office/word/2023/wordml/word16du" xmlns:w16="http://schemas.microsoft.com/office/word/2018/wordml" xmlns:w16cex="http://schemas.microsoft.com/office/word/2018/wordml/cex" xmlns:oel="http://schemas.microsoft.com/office/2019/extlst">
+        <mc:Fallback xmlns:oel="http://schemas.microsoft.com/office/2019/extlst" xmlns:w16cex="http://schemas.microsoft.com/office/word/2018/wordml/cex" xmlns:w16="http://schemas.microsoft.com/office/word/2018/wordml" xmlns:w16du="http://schemas.microsoft.com/office/word/2023/wordml/word16du" xmlns:w16sdtdh="http://schemas.microsoft.com/office/word/2020/wordml/sdtdatahash">
           <w:pict>
             <v:line w14:anchorId="76D9D749" id="Connecteur droit 1" o:spid="_x0000_s1026" style="position:absolute;z-index:251659264;visibility:visible;mso-wrap-style:square;mso-width-percent:0;mso-height-percent:0;mso-wrap-distance-left:9pt;mso-wrap-distance-top:0;mso-wrap-distance-right:9pt;mso-wrap-distance-bottom:0;mso-position-horizontal:absolute;mso-position-horizontal-relative:text;mso-position-vertical:absolute;mso-position-vertical-relative:text;mso-width-percent:0;mso-height-percent:0;mso-width-relative:margin;mso-height-relative:margin" from="-51.25pt,-7pt" to="472.25pt,-7pt" o:gfxdata="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" strokecolor="black [3213]" strokeweight=".5pt">
               <v:stroke joinstyle="miter"/>
@@ -5717,7 +5946,7 @@
 </file>
 
 <file path=customXml/itemProps1.xml><?xml version="1.0" encoding="utf-8"?>
-<ds:datastoreItem xmlns:ds="http://schemas.openxmlformats.org/officeDocument/2006/customXml" ds:itemID="{6AD98DD0-2BA7-4C76-82E4-BDAB35A85639}">
+<ds:datastoreItem xmlns:ds="http://schemas.openxmlformats.org/officeDocument/2006/customXml" ds:itemID="{226363D8-9B3F-4BDA-92E7-D3251D8F5502}">
   <ds:schemaRefs>
     <ds:schemaRef ds:uri="http://schemas.openxmlformats.org/officeDocument/2006/bibliography"/>
   </ds:schemaRefs>

</xml_diff>

<commit_message>
suite de la delimitation du travail
delimitation dans le temps
</commit_message>
<xml_diff>
--- a/TFC_KOJI_SEYA_DAN.docx
+++ b/TFC_KOJI_SEYA_DAN.docx
@@ -5009,6 +5009,7 @@
     <w:p>
       <w:pPr>
         <w:pStyle w:val="Titre3"/>
+        <w:spacing w:line="276" w:lineRule="auto"/>
         <w:jc w:val="both"/>
         <w:rPr>
           <w:sz w:val="24"/>
@@ -5021,16 +5022,105 @@
           <w:szCs w:val="24"/>
         </w:rPr>
         <w:lastRenderedPageBreak/>
-        <w:t>0.7. Délimitation</w:t>
+        <w:t>0.7. Délimitation du travail</w:t>
+      </w:r>
+    </w:p>
+    <w:p>
+      <w:pPr>
+        <w:pStyle w:val="Titre3"/>
+        <w:spacing w:line="276" w:lineRule="auto"/>
+        <w:jc w:val="both"/>
+        <w:rPr>
+          <w:i/>
+          <w:iCs/>
+          <w:sz w:val="24"/>
+          <w:szCs w:val="24"/>
+        </w:rPr>
+      </w:pPr>
+      <w:r>
+        <w:rPr>
+          <w:i/>
+          <w:iCs/>
+          <w:sz w:val="24"/>
+          <w:szCs w:val="24"/>
+        </w:rPr>
+        <w:t>0.7.1. Délimitation de l’espace</w:t>
+      </w:r>
+    </w:p>
+    <w:p>
+      <w:pPr>
+        <w:spacing w:line="360" w:lineRule="auto"/>
+        <w:ind w:firstLine="1134"/>
+        <w:jc w:val="both"/>
+        <w:rPr>
+          <w:rFonts w:ascii="Times New Roman" w:hAnsi="Times New Roman" w:cs="Times New Roman"/>
+          <w:sz w:val="24"/>
+          <w:szCs w:val="24"/>
+        </w:rPr>
+      </w:pPr>
+      <w:r>
+        <w:rPr>
+          <w:rFonts w:ascii="Times New Roman" w:hAnsi="Times New Roman" w:cs="Times New Roman"/>
+          <w:sz w:val="24"/>
+          <w:szCs w:val="24"/>
+        </w:rPr>
+        <w:t xml:space="preserve">Dans le cadre de notre travail, nous nous sommes </w:t>
+      </w:r>
+      <w:r>
+        <w:rPr>
+          <w:rFonts w:ascii="Times New Roman" w:hAnsi="Times New Roman" w:cs="Times New Roman"/>
+          <w:sz w:val="24"/>
+          <w:szCs w:val="24"/>
+        </w:rPr>
+        <w:t>concentrés</w:t>
+      </w:r>
+      <w:r>
+        <w:rPr>
+          <w:rFonts w:ascii="Times New Roman" w:hAnsi="Times New Roman" w:cs="Times New Roman"/>
+          <w:sz w:val="24"/>
+          <w:szCs w:val="24"/>
+        </w:rPr>
+        <w:t xml:space="preserve"> sur la librairie MEDIASPAUL située en République Démocratique du Congo, dans la province du Haut-Katanga, dans la ville de Lubumbashi et principalement sur l’avenue Lomamie</w:t>
+      </w:r>
+      <w:r>
+        <w:rPr>
+          <w:rFonts w:ascii="Times New Roman" w:hAnsi="Times New Roman" w:cs="Times New Roman"/>
+          <w:sz w:val="24"/>
+          <w:szCs w:val="24"/>
+        </w:rPr>
+        <w:t>.</w:t>
+      </w:r>
+    </w:p>
+    <w:p>
+      <w:pPr>
+        <w:pStyle w:val="Titre3"/>
+        <w:jc w:val="both"/>
+        <w:rPr>
+          <w:i/>
+          <w:iCs/>
+          <w:sz w:val="24"/>
+          <w:szCs w:val="24"/>
+        </w:rPr>
+      </w:pPr>
+      <w:r>
+        <w:rPr>
+          <w:i/>
+          <w:iCs/>
+          <w:sz w:val="24"/>
+          <w:szCs w:val="24"/>
+        </w:rPr>
+        <w:t>0.7.2. Délimitation</w:t>
       </w:r>
       <w:bookmarkStart w:id="8" w:name="_GoBack"/>
       <w:bookmarkEnd w:id="8"/>
       <w:r>
         <w:rPr>
-          <w:sz w:val="24"/>
-          <w:szCs w:val="24"/>
-        </w:rPr>
-        <w:t xml:space="preserve"> du travail</w:t>
+          <w:i/>
+          <w:iCs/>
+          <w:sz w:val="24"/>
+          <w:szCs w:val="24"/>
+        </w:rPr>
+        <w:t xml:space="preserve"> dans le temps</w:t>
       </w:r>
     </w:p>
     <w:p>
@@ -7289,7 +7379,7 @@
 </file>
 
 <file path=customXml/itemProps1.xml><?xml version="1.0" encoding="utf-8"?>
-<ds:datastoreItem xmlns:ds="http://schemas.openxmlformats.org/officeDocument/2006/customXml" ds:itemID="{924F2488-4111-4D08-B50A-AF5D81E67325}">
+<ds:datastoreItem xmlns:ds="http://schemas.openxmlformats.org/officeDocument/2006/customXml" ds:itemID="{486F7D7B-DC94-4624-A173-3C8161EDC54D}">
   <ds:schemaRefs>
     <ds:schemaRef ds:uri="http://schemas.openxmlformats.org/officeDocument/2006/bibliography"/>
   </ds:schemaRefs>

</xml_diff>

<commit_message>
delimitation du travail suite
</commit_message>
<xml_diff>
--- a/TFC_KOJI_SEYA_DAN.docx
+++ b/TFC_KOJI_SEYA_DAN.docx
@@ -5094,6 +5094,7 @@
     <w:p>
       <w:pPr>
         <w:pStyle w:val="Titre3"/>
+        <w:spacing w:line="276" w:lineRule="auto"/>
         <w:jc w:val="both"/>
         <w:rPr>
           <w:i/>
@@ -5109,19 +5110,21 @@
           <w:sz w:val="24"/>
           <w:szCs w:val="24"/>
         </w:rPr>
-        <w:t>0.7.2. Délimitation</w:t>
-      </w:r>
+        <w:t>0.7.2. Délimitation dans le temps</w:t>
+      </w:r>
+    </w:p>
+    <w:p>
+      <w:pPr>
+        <w:ind w:firstLine="1134"/>
+        <w:jc w:val="both"/>
+        <w:rPr>
+          <w:rFonts w:ascii="Times New Roman" w:hAnsi="Times New Roman" w:cs="Times New Roman"/>
+          <w:sz w:val="24"/>
+          <w:szCs w:val="24"/>
+        </w:rPr>
+      </w:pPr>
       <w:bookmarkStart w:id="8" w:name="_GoBack"/>
       <w:bookmarkEnd w:id="8"/>
-      <w:r>
-        <w:rPr>
-          <w:i/>
-          <w:iCs/>
-          <w:sz w:val="24"/>
-          <w:szCs w:val="24"/>
-        </w:rPr>
-        <w:t xml:space="preserve"> dans le temps</w:t>
-      </w:r>
     </w:p>
     <w:p>
       <w:pPr>
@@ -7379,7 +7382,7 @@
 </file>
 
 <file path=customXml/itemProps1.xml><?xml version="1.0" encoding="utf-8"?>
-<ds:datastoreItem xmlns:ds="http://schemas.openxmlformats.org/officeDocument/2006/customXml" ds:itemID="{486F7D7B-DC94-4624-A173-3C8161EDC54D}">
+<ds:datastoreItem xmlns:ds="http://schemas.openxmlformats.org/officeDocument/2006/customXml" ds:itemID="{4D549CE8-62F4-4A3E-A9A9-3AC4485DA465}">
   <ds:schemaRefs>
     <ds:schemaRef ds:uri="http://schemas.openxmlformats.org/officeDocument/2006/bibliography"/>
   </ds:schemaRefs>

</xml_diff>

<commit_message>
outils logiciels et equipements utilises
fin de la delimitation du travail, debut de la description des equipements utilises
</commit_message>
<xml_diff>
--- a/TFC_KOJI_SEYA_DAN.docx
+++ b/TFC_KOJI_SEYA_DAN.docx
@@ -5115,7 +5115,8 @@
     </w:p>
     <w:p>
       <w:pPr>
-        <w:ind w:firstLine="1134"/>
+        <w:spacing w:line="360" w:lineRule="auto"/>
+        <w:ind w:firstLine="709"/>
         <w:jc w:val="both"/>
         <w:rPr>
           <w:rFonts w:ascii="Times New Roman" w:hAnsi="Times New Roman" w:cs="Times New Roman"/>
@@ -5123,11 +5124,421 @@
           <w:szCs w:val="24"/>
         </w:rPr>
       </w:pPr>
+      <w:r>
+        <w:rPr>
+          <w:rFonts w:ascii="Times New Roman" w:hAnsi="Times New Roman" w:cs="Times New Roman"/>
+          <w:sz w:val="24"/>
+          <w:szCs w:val="24"/>
+        </w:rPr>
+        <w:t>Ce présent travail se base essentiellement sur les données récoltées de l’année 2021 a l’année 2022, données utilisées pendant tout le processus de ce travail.</w:t>
+      </w:r>
+    </w:p>
+    <w:p>
+      <w:pPr>
+        <w:pStyle w:val="Titre3"/>
+        <w:spacing w:line="276" w:lineRule="auto"/>
+        <w:jc w:val="both"/>
+        <w:rPr>
+          <w:sz w:val="24"/>
+          <w:szCs w:val="24"/>
+        </w:rPr>
+      </w:pPr>
+      <w:r>
+        <w:rPr>
+          <w:sz w:val="24"/>
+          <w:szCs w:val="24"/>
+        </w:rPr>
+        <w:t>0.8. Subdivision du travail</w:t>
+      </w:r>
+    </w:p>
+    <w:p>
+      <w:pPr>
+        <w:spacing w:line="360" w:lineRule="auto"/>
+        <w:ind w:firstLine="709"/>
+        <w:jc w:val="both"/>
+        <w:rPr>
+          <w:rFonts w:ascii="Times New Roman" w:hAnsi="Times New Roman" w:cs="Times New Roman"/>
+          <w:sz w:val="24"/>
+          <w:szCs w:val="24"/>
+        </w:rPr>
+      </w:pPr>
+      <w:r>
+        <w:rPr>
+          <w:rFonts w:ascii="Times New Roman" w:hAnsi="Times New Roman" w:cs="Times New Roman"/>
+          <w:sz w:val="24"/>
+          <w:szCs w:val="24"/>
+        </w:rPr>
+        <w:t>Sans mettre en conte, l’introduction générale et la conclusion générale, nous avons subdivisé notre travail en trois chapitres qui sont :</w:t>
+      </w:r>
+    </w:p>
+    <w:p>
+      <w:pPr>
+        <w:pStyle w:val="Paragraphedeliste"/>
+        <w:numPr>
+          <w:ilvl w:val="0"/>
+          <w:numId w:val="10"/>
+        </w:numPr>
+        <w:spacing w:line="360" w:lineRule="auto"/>
+        <w:jc w:val="both"/>
+        <w:rPr>
+          <w:rFonts w:ascii="Times New Roman" w:hAnsi="Times New Roman" w:cs="Times New Roman"/>
+          <w:i/>
+          <w:iCs/>
+          <w:sz w:val="24"/>
+          <w:szCs w:val="24"/>
+        </w:rPr>
+      </w:pPr>
+      <w:r>
+        <w:rPr>
+          <w:rFonts w:ascii="Times New Roman" w:hAnsi="Times New Roman" w:cs="Times New Roman"/>
+          <w:i/>
+          <w:iCs/>
+          <w:sz w:val="24"/>
+          <w:szCs w:val="24"/>
+        </w:rPr>
+        <w:t xml:space="preserve">Le premier chapitre, </w:t>
+      </w:r>
+      <w:r>
+        <w:rPr>
+          <w:rFonts w:ascii="Times New Roman" w:hAnsi="Times New Roman" w:cs="Times New Roman"/>
+          <w:sz w:val="24"/>
+          <w:szCs w:val="24"/>
+        </w:rPr>
+        <w:t>intitulé</w:t>
+      </w:r>
+      <w:r>
+        <w:rPr>
+          <w:rFonts w:ascii="Times New Roman" w:hAnsi="Times New Roman" w:cs="Times New Roman"/>
+          <w:sz w:val="24"/>
+          <w:szCs w:val="24"/>
+        </w:rPr>
+        <w:t xml:space="preserve"> : </w:t>
+      </w:r>
+      <w:r>
+        <w:rPr>
+          <w:rFonts w:ascii="Times New Roman" w:hAnsi="Times New Roman" w:cs="Times New Roman"/>
+          <w:b/>
+          <w:bCs/>
+          <w:i/>
+          <w:iCs/>
+          <w:sz w:val="24"/>
+          <w:szCs w:val="24"/>
+        </w:rPr>
+        <w:t xml:space="preserve">« Généralité et </w:t>
+      </w:r>
+      <w:r>
+        <w:rPr>
+          <w:rFonts w:ascii="Times New Roman" w:hAnsi="Times New Roman" w:cs="Times New Roman"/>
+          <w:b/>
+          <w:bCs/>
+          <w:i/>
+          <w:iCs/>
+          <w:sz w:val="24"/>
+          <w:szCs w:val="24"/>
+        </w:rPr>
+        <w:t>E</w:t>
+      </w:r>
+      <w:r>
+        <w:rPr>
+          <w:rFonts w:ascii="Times New Roman" w:hAnsi="Times New Roman" w:cs="Times New Roman"/>
+          <w:b/>
+          <w:bCs/>
+          <w:i/>
+          <w:iCs/>
+          <w:sz w:val="24"/>
+          <w:szCs w:val="24"/>
+        </w:rPr>
+        <w:t>tude du préalable »</w:t>
+      </w:r>
+      <w:r>
+        <w:rPr>
+          <w:rFonts w:ascii="Times New Roman" w:hAnsi="Times New Roman" w:cs="Times New Roman"/>
+          <w:b/>
+          <w:bCs/>
+          <w:i/>
+          <w:iCs/>
+          <w:sz w:val="24"/>
+          <w:szCs w:val="24"/>
+        </w:rPr>
+        <w:t>.</w:t>
+      </w:r>
+    </w:p>
+    <w:p>
+      <w:pPr>
+        <w:spacing w:line="360" w:lineRule="auto"/>
+        <w:ind w:left="709"/>
+        <w:jc w:val="both"/>
+        <w:rPr>
+          <w:rFonts w:ascii="Times New Roman" w:hAnsi="Times New Roman" w:cs="Times New Roman"/>
+          <w:sz w:val="24"/>
+          <w:szCs w:val="24"/>
+        </w:rPr>
+      </w:pPr>
+      <w:r>
+        <w:rPr>
+          <w:rFonts w:ascii="Times New Roman" w:hAnsi="Times New Roman" w:cs="Times New Roman"/>
+          <w:sz w:val="24"/>
+          <w:szCs w:val="24"/>
+        </w:rPr>
+        <w:t xml:space="preserve">Dans ce chapitre, nous allons fournir des définitions pour toutes les notions qui sont liées </w:t>
+      </w:r>
+      <w:r>
+        <w:rPr>
+          <w:rFonts w:ascii="Times New Roman" w:hAnsi="Times New Roman" w:cs="Times New Roman"/>
+          <w:sz w:val="24"/>
+          <w:szCs w:val="24"/>
+        </w:rPr>
+        <w:t>à</w:t>
+      </w:r>
+      <w:r>
+        <w:rPr>
+          <w:rFonts w:ascii="Times New Roman" w:hAnsi="Times New Roman" w:cs="Times New Roman"/>
+          <w:sz w:val="24"/>
+          <w:szCs w:val="24"/>
+        </w:rPr>
+        <w:t xml:space="preserve"> notre cadre de recherche. Nous présenterons aussi le cadre de notre recherche qui est la librairie MEDIASPAUL, nous parlerons de son fonctionnement et principalement de son histoire.</w:t>
+      </w:r>
+    </w:p>
+    <w:p>
+      <w:pPr>
+        <w:pStyle w:val="Paragraphedeliste"/>
+        <w:numPr>
+          <w:ilvl w:val="0"/>
+          <w:numId w:val="10"/>
+        </w:numPr>
+        <w:spacing w:line="360" w:lineRule="auto"/>
+        <w:ind w:left="709" w:hanging="283"/>
+        <w:jc w:val="both"/>
+        <w:rPr>
+          <w:rFonts w:ascii="Times New Roman" w:hAnsi="Times New Roman" w:cs="Times New Roman"/>
+          <w:sz w:val="24"/>
+          <w:szCs w:val="24"/>
+        </w:rPr>
+      </w:pPr>
+      <w:r>
+        <w:rPr>
+          <w:rFonts w:ascii="Times New Roman" w:hAnsi="Times New Roman" w:cs="Times New Roman"/>
+          <w:i/>
+          <w:iCs/>
+          <w:sz w:val="24"/>
+          <w:szCs w:val="24"/>
+        </w:rPr>
+        <w:t xml:space="preserve">Le deuxième chapitre, </w:t>
+      </w:r>
+      <w:r>
+        <w:rPr>
+          <w:rFonts w:ascii="Times New Roman" w:hAnsi="Times New Roman" w:cs="Times New Roman"/>
+          <w:sz w:val="24"/>
+          <w:szCs w:val="24"/>
+        </w:rPr>
+        <w:t>intitulé : </w:t>
+      </w:r>
+      <w:r>
+        <w:rPr>
+          <w:rFonts w:ascii="Times New Roman" w:hAnsi="Times New Roman" w:cs="Times New Roman"/>
+          <w:b/>
+          <w:bCs/>
+          <w:i/>
+          <w:iCs/>
+          <w:sz w:val="24"/>
+          <w:szCs w:val="24"/>
+        </w:rPr>
+        <w:t xml:space="preserve">« Analyse et </w:t>
+      </w:r>
+      <w:r>
+        <w:rPr>
+          <w:rFonts w:ascii="Times New Roman" w:hAnsi="Times New Roman" w:cs="Times New Roman"/>
+          <w:b/>
+          <w:bCs/>
+          <w:i/>
+          <w:iCs/>
+          <w:sz w:val="24"/>
+          <w:szCs w:val="24"/>
+        </w:rPr>
+        <w:t>C</w:t>
+      </w:r>
+      <w:r>
+        <w:rPr>
+          <w:rFonts w:ascii="Times New Roman" w:hAnsi="Times New Roman" w:cs="Times New Roman"/>
+          <w:b/>
+          <w:bCs/>
+          <w:i/>
+          <w:iCs/>
+          <w:sz w:val="24"/>
+          <w:szCs w:val="24"/>
+        </w:rPr>
+        <w:t>onception du système ».</w:t>
+      </w:r>
+    </w:p>
+    <w:p>
+      <w:pPr>
+        <w:spacing w:line="360" w:lineRule="auto"/>
+        <w:ind w:left="709"/>
+        <w:jc w:val="both"/>
+        <w:rPr>
+          <w:rFonts w:ascii="Times New Roman" w:hAnsi="Times New Roman" w:cs="Times New Roman"/>
+          <w:sz w:val="24"/>
+          <w:szCs w:val="24"/>
+        </w:rPr>
+      </w:pPr>
+      <w:r>
+        <w:rPr>
+          <w:rFonts w:ascii="Times New Roman" w:hAnsi="Times New Roman" w:cs="Times New Roman"/>
+          <w:sz w:val="24"/>
+          <w:szCs w:val="24"/>
+        </w:rPr>
+        <w:t>Dans ce chapitre, nous présenterons les bases de développement de notre système ou solution, et cela notamment grâce a la modélisation qui se traduira par les différents diagrammes de modélisation.</w:t>
+      </w:r>
+    </w:p>
+    <w:p>
+      <w:pPr>
+        <w:pStyle w:val="Paragraphedeliste"/>
+        <w:numPr>
+          <w:ilvl w:val="0"/>
+          <w:numId w:val="10"/>
+        </w:numPr>
+        <w:spacing w:line="360" w:lineRule="auto"/>
+        <w:jc w:val="both"/>
+        <w:rPr>
+          <w:rFonts w:ascii="Times New Roman" w:hAnsi="Times New Roman" w:cs="Times New Roman"/>
+          <w:sz w:val="24"/>
+          <w:szCs w:val="24"/>
+        </w:rPr>
+      </w:pPr>
+      <w:r>
+        <w:rPr>
+          <w:rFonts w:ascii="Times New Roman" w:hAnsi="Times New Roman" w:cs="Times New Roman"/>
+          <w:i/>
+          <w:iCs/>
+          <w:sz w:val="24"/>
+          <w:szCs w:val="24"/>
+        </w:rPr>
+        <w:t xml:space="preserve">Le troisième chapitre, </w:t>
+      </w:r>
+      <w:r>
+        <w:rPr>
+          <w:rFonts w:ascii="Times New Roman" w:hAnsi="Times New Roman" w:cs="Times New Roman"/>
+          <w:sz w:val="24"/>
+          <w:szCs w:val="24"/>
+        </w:rPr>
+        <w:t>intitulé :</w:t>
+      </w:r>
+      <w:r>
+        <w:rPr>
+          <w:rFonts w:ascii="Times New Roman" w:hAnsi="Times New Roman" w:cs="Times New Roman"/>
+          <w:b/>
+          <w:bCs/>
+          <w:i/>
+          <w:iCs/>
+          <w:sz w:val="24"/>
+          <w:szCs w:val="24"/>
+        </w:rPr>
+        <w:t xml:space="preserve"> « </w:t>
+      </w:r>
+      <w:r>
+        <w:rPr>
+          <w:rFonts w:ascii="Times New Roman" w:hAnsi="Times New Roman" w:cs="Times New Roman"/>
+          <w:b/>
+          <w:bCs/>
+          <w:i/>
+          <w:iCs/>
+          <w:sz w:val="24"/>
+          <w:szCs w:val="24"/>
+        </w:rPr>
+        <w:t>Implémentation</w:t>
+      </w:r>
+      <w:r>
+        <w:rPr>
+          <w:rFonts w:ascii="Times New Roman" w:hAnsi="Times New Roman" w:cs="Times New Roman"/>
+          <w:b/>
+          <w:bCs/>
+          <w:i/>
+          <w:iCs/>
+          <w:sz w:val="24"/>
+          <w:szCs w:val="24"/>
+        </w:rPr>
+        <w:t xml:space="preserve"> de la solution et Discussions »</w:t>
+      </w:r>
+      <w:r>
+        <w:rPr>
+          <w:rFonts w:ascii="Times New Roman" w:hAnsi="Times New Roman" w:cs="Times New Roman"/>
+          <w:b/>
+          <w:bCs/>
+          <w:i/>
+          <w:iCs/>
+          <w:sz w:val="24"/>
+          <w:szCs w:val="24"/>
+        </w:rPr>
+        <w:t>.</w:t>
+      </w:r>
+    </w:p>
+    <w:p>
+      <w:pPr>
+        <w:spacing w:line="360" w:lineRule="auto"/>
+        <w:ind w:left="709"/>
+        <w:jc w:val="both"/>
+        <w:rPr>
+          <w:rFonts w:ascii="Times New Roman" w:hAnsi="Times New Roman" w:cs="Times New Roman"/>
+          <w:sz w:val="24"/>
+          <w:szCs w:val="24"/>
+        </w:rPr>
+      </w:pPr>
+      <w:r>
+        <w:rPr>
+          <w:rFonts w:ascii="Times New Roman" w:hAnsi="Times New Roman" w:cs="Times New Roman"/>
+          <w:sz w:val="24"/>
+          <w:szCs w:val="24"/>
+        </w:rPr>
+        <w:t>Dans ce dernier chapitre, nous présenterons le résultat, donc l’implémentation concrète de la solution. Et nous aurons les différentes discussions sur la solution proposée, nous parlerons aussi de l’architecture, du déploiement et des difficultés rencontrées, pour ensuite finir avec quelques captures de notre solution.</w:t>
+      </w:r>
+    </w:p>
+    <w:p>
+      <w:pPr>
+        <w:spacing w:line="360" w:lineRule="auto"/>
+        <w:ind w:left="709"/>
+        <w:jc w:val="both"/>
+        <w:rPr>
+          <w:rFonts w:ascii="Times New Roman" w:hAnsi="Times New Roman" w:cs="Times New Roman"/>
+          <w:sz w:val="24"/>
+          <w:szCs w:val="24"/>
+        </w:rPr>
+      </w:pPr>
+    </w:p>
+    <w:p>
+      <w:pPr>
+        <w:spacing w:line="360" w:lineRule="auto"/>
+        <w:ind w:left="709"/>
+        <w:jc w:val="both"/>
+        <w:rPr>
+          <w:rFonts w:ascii="Times New Roman" w:hAnsi="Times New Roman" w:cs="Times New Roman"/>
+          <w:sz w:val="24"/>
+          <w:szCs w:val="24"/>
+        </w:rPr>
+      </w:pPr>
+    </w:p>
+    <w:p>
+      <w:pPr>
+        <w:pStyle w:val="Titre3"/>
+        <w:jc w:val="both"/>
+        <w:rPr>
+          <w:sz w:val="24"/>
+          <w:szCs w:val="24"/>
+        </w:rPr>
+      </w:pPr>
+      <w:r>
+        <w:rPr>
+          <w:sz w:val="24"/>
+          <w:szCs w:val="24"/>
+        </w:rPr>
+        <w:lastRenderedPageBreak/>
+        <w:t>0.9. Outils logiciels et équipements utilisés</w:t>
+      </w:r>
       <w:bookmarkStart w:id="8" w:name="_GoBack"/>
       <w:bookmarkEnd w:id="8"/>
     </w:p>
     <w:p>
       <w:pPr>
+        <w:spacing w:line="360" w:lineRule="auto"/>
         <w:jc w:val="both"/>
         <w:rPr>
           <w:rFonts w:ascii="Times New Roman" w:hAnsi="Times New Roman" w:cs="Times New Roman"/>
@@ -5837,6 +6248,119 @@
     </w:lvl>
   </w:abstractNum>
   <w:abstractNum w:abstractNumId="4" w15:restartNumberingAfterBreak="0">
+    <w:nsid w:val="658571EF"/>
+    <w:multiLevelType w:val="hybridMultilevel"/>
+    <w:tmpl w:val="8C6C91D4"/>
+    <w:lvl w:ilvl="0" w:tplc="B25E5C8C">
+      <w:start w:val="1"/>
+      <w:numFmt w:val="bullet"/>
+      <w:lvlText w:val=""/>
+      <w:lvlJc w:val="left"/>
+      <w:pPr>
+        <w:ind w:left="1146" w:hanging="360"/>
+      </w:pPr>
+      <w:rPr>
+        <w:rFonts w:ascii="Symbol" w:hAnsi="Symbol" w:hint="default"/>
+      </w:rPr>
+    </w:lvl>
+    <w:lvl w:ilvl="1" w:tplc="040C0003" w:tentative="1">
+      <w:start w:val="1"/>
+      <w:numFmt w:val="bullet"/>
+      <w:lvlText w:val="o"/>
+      <w:lvlJc w:val="left"/>
+      <w:pPr>
+        <w:ind w:left="1866" w:hanging="360"/>
+      </w:pPr>
+      <w:rPr>
+        <w:rFonts w:ascii="Courier New" w:hAnsi="Courier New" w:cs="Courier New" w:hint="default"/>
+      </w:rPr>
+    </w:lvl>
+    <w:lvl w:ilvl="2" w:tplc="040C0005" w:tentative="1">
+      <w:start w:val="1"/>
+      <w:numFmt w:val="bullet"/>
+      <w:lvlText w:val=""/>
+      <w:lvlJc w:val="left"/>
+      <w:pPr>
+        <w:ind w:left="2586" w:hanging="360"/>
+      </w:pPr>
+      <w:rPr>
+        <w:rFonts w:ascii="Wingdings" w:hAnsi="Wingdings" w:hint="default"/>
+      </w:rPr>
+    </w:lvl>
+    <w:lvl w:ilvl="3" w:tplc="040C0001" w:tentative="1">
+      <w:start w:val="1"/>
+      <w:numFmt w:val="bullet"/>
+      <w:lvlText w:val=""/>
+      <w:lvlJc w:val="left"/>
+      <w:pPr>
+        <w:ind w:left="3306" w:hanging="360"/>
+      </w:pPr>
+      <w:rPr>
+        <w:rFonts w:ascii="Symbol" w:hAnsi="Symbol" w:hint="default"/>
+      </w:rPr>
+    </w:lvl>
+    <w:lvl w:ilvl="4" w:tplc="040C0003" w:tentative="1">
+      <w:start w:val="1"/>
+      <w:numFmt w:val="bullet"/>
+      <w:lvlText w:val="o"/>
+      <w:lvlJc w:val="left"/>
+      <w:pPr>
+        <w:ind w:left="4026" w:hanging="360"/>
+      </w:pPr>
+      <w:rPr>
+        <w:rFonts w:ascii="Courier New" w:hAnsi="Courier New" w:cs="Courier New" w:hint="default"/>
+      </w:rPr>
+    </w:lvl>
+    <w:lvl w:ilvl="5" w:tplc="040C0005" w:tentative="1">
+      <w:start w:val="1"/>
+      <w:numFmt w:val="bullet"/>
+      <w:lvlText w:val=""/>
+      <w:lvlJc w:val="left"/>
+      <w:pPr>
+        <w:ind w:left="4746" w:hanging="360"/>
+      </w:pPr>
+      <w:rPr>
+        <w:rFonts w:ascii="Wingdings" w:hAnsi="Wingdings" w:hint="default"/>
+      </w:rPr>
+    </w:lvl>
+    <w:lvl w:ilvl="6" w:tplc="040C0001" w:tentative="1">
+      <w:start w:val="1"/>
+      <w:numFmt w:val="bullet"/>
+      <w:lvlText w:val=""/>
+      <w:lvlJc w:val="left"/>
+      <w:pPr>
+        <w:ind w:left="5466" w:hanging="360"/>
+      </w:pPr>
+      <w:rPr>
+        <w:rFonts w:ascii="Symbol" w:hAnsi="Symbol" w:hint="default"/>
+      </w:rPr>
+    </w:lvl>
+    <w:lvl w:ilvl="7" w:tplc="040C0003" w:tentative="1">
+      <w:start w:val="1"/>
+      <w:numFmt w:val="bullet"/>
+      <w:lvlText w:val="o"/>
+      <w:lvlJc w:val="left"/>
+      <w:pPr>
+        <w:ind w:left="6186" w:hanging="360"/>
+      </w:pPr>
+      <w:rPr>
+        <w:rFonts w:ascii="Courier New" w:hAnsi="Courier New" w:cs="Courier New" w:hint="default"/>
+      </w:rPr>
+    </w:lvl>
+    <w:lvl w:ilvl="8" w:tplc="040C0005" w:tentative="1">
+      <w:start w:val="1"/>
+      <w:numFmt w:val="bullet"/>
+      <w:lvlText w:val=""/>
+      <w:lvlJc w:val="left"/>
+      <w:pPr>
+        <w:ind w:left="6906" w:hanging="360"/>
+      </w:pPr>
+      <w:rPr>
+        <w:rFonts w:ascii="Wingdings" w:hAnsi="Wingdings" w:hint="default"/>
+      </w:rPr>
+    </w:lvl>
+  </w:abstractNum>
+  <w:abstractNum w:abstractNumId="5" w15:restartNumberingAfterBreak="0">
     <w:nsid w:val="658B49EF"/>
     <w:multiLevelType w:val="hybridMultilevel"/>
     <w:tmpl w:val="59FA4DB4"/>
@@ -5922,7 +6446,7 @@
       </w:pPr>
     </w:lvl>
   </w:abstractNum>
-  <w:abstractNum w:abstractNumId="5" w15:restartNumberingAfterBreak="0">
+  <w:abstractNum w:abstractNumId="6" w15:restartNumberingAfterBreak="0">
     <w:nsid w:val="67F333CD"/>
     <w:multiLevelType w:val="hybridMultilevel"/>
     <w:tmpl w:val="721C2924"/>
@@ -6008,7 +6532,7 @@
       </w:pPr>
     </w:lvl>
   </w:abstractNum>
-  <w:abstractNum w:abstractNumId="6" w15:restartNumberingAfterBreak="0">
+  <w:abstractNum w:abstractNumId="7" w15:restartNumberingAfterBreak="0">
     <w:nsid w:val="6C263859"/>
     <w:multiLevelType w:val="hybridMultilevel"/>
     <w:tmpl w:val="E47288F8"/>
@@ -6121,7 +6645,7 @@
       </w:rPr>
     </w:lvl>
   </w:abstractNum>
-  <w:abstractNum w:abstractNumId="7" w15:restartNumberingAfterBreak="0">
+  <w:abstractNum w:abstractNumId="8" w15:restartNumberingAfterBreak="0">
     <w:nsid w:val="730848F0"/>
     <w:multiLevelType w:val="hybridMultilevel"/>
     <w:tmpl w:val="B9E4E60E"/>
@@ -6234,7 +6758,7 @@
       </w:rPr>
     </w:lvl>
   </w:abstractNum>
-  <w:abstractNum w:abstractNumId="8" w15:restartNumberingAfterBreak="0">
+  <w:abstractNum w:abstractNumId="9" w15:restartNumberingAfterBreak="0">
     <w:nsid w:val="7D711CD7"/>
     <w:multiLevelType w:val="hybridMultilevel"/>
     <w:tmpl w:val="1A384DB4"/>
@@ -6321,31 +6845,34 @@
     </w:lvl>
   </w:abstractNum>
   <w:num w:numId="1">
-    <w:abstractNumId w:val="4"/>
+    <w:abstractNumId w:val="5"/>
   </w:num>
   <w:num w:numId="2">
-    <w:abstractNumId w:val="7"/>
+    <w:abstractNumId w:val="8"/>
   </w:num>
   <w:num w:numId="3">
     <w:abstractNumId w:val="2"/>
   </w:num>
   <w:num w:numId="4">
-    <w:abstractNumId w:val="8"/>
+    <w:abstractNumId w:val="9"/>
   </w:num>
   <w:num w:numId="5">
     <w:abstractNumId w:val="0"/>
   </w:num>
   <w:num w:numId="6">
-    <w:abstractNumId w:val="5"/>
+    <w:abstractNumId w:val="6"/>
   </w:num>
   <w:num w:numId="7">
-    <w:abstractNumId w:val="6"/>
+    <w:abstractNumId w:val="7"/>
   </w:num>
   <w:num w:numId="8">
     <w:abstractNumId w:val="1"/>
   </w:num>
   <w:num w:numId="9">
     <w:abstractNumId w:val="3"/>
+  </w:num>
+  <w:num w:numId="10">
+    <w:abstractNumId w:val="4"/>
   </w:num>
 </w:numbering>
 </file>
@@ -7382,7 +7909,7 @@
 </file>
 
 <file path=customXml/itemProps1.xml><?xml version="1.0" encoding="utf-8"?>
-<ds:datastoreItem xmlns:ds="http://schemas.openxmlformats.org/officeDocument/2006/customXml" ds:itemID="{4D549CE8-62F4-4A3E-A9A9-3AC4485DA465}">
+<ds:datastoreItem xmlns:ds="http://schemas.openxmlformats.org/officeDocument/2006/customXml" ds:itemID="{87B2A329-E384-4CB1-8D10-7F255E9BA05E}">
   <ds:schemaRefs>
     <ds:schemaRef ds:uri="http://schemas.openxmlformats.org/officeDocument/2006/bibliography"/>
   </ds:schemaRefs>

</xml_diff>

<commit_message>
chapitre 1: Generalites et etudes du prealable
debut du premier chapitre
</commit_message>
<xml_diff>
--- a/TFC_KOJI_SEYA_DAN.docx
+++ b/TFC_KOJI_SEYA_DAN.docx
@@ -238,7 +238,7 @@
               </wp:anchor>
             </w:drawing>
           </mc:Choice>
-          <mc:Fallback xmlns:oel="http://schemas.microsoft.com/office/2019/extlst" xmlns:w16cex="http://schemas.microsoft.com/office/word/2018/wordml/cex" xmlns:w16="http://schemas.microsoft.com/office/word/2018/wordml" xmlns:w16du="http://schemas.microsoft.com/office/word/2023/wordml/word16du" xmlns:w16sdtdh="http://schemas.microsoft.com/office/word/2020/wordml/sdtdatahash">
+          <mc:Fallback xmlns:w16sdtdh="http://schemas.microsoft.com/office/word/2020/wordml/sdtdatahash" xmlns:w16du="http://schemas.microsoft.com/office/word/2023/wordml/word16du" xmlns:w16="http://schemas.microsoft.com/office/word/2018/wordml" xmlns:w16cex="http://schemas.microsoft.com/office/word/2018/wordml/cex" xmlns:oel="http://schemas.microsoft.com/office/2019/extlst">
             <w:pict>
               <v:line w14:anchorId="449DD432" id="Connecteur droit 2" o:spid="_x0000_s1026" style="position:absolute;z-index:251659264;visibility:visible;mso-wrap-style:square;mso-wrap-distance-left:9pt;mso-wrap-distance-top:0;mso-wrap-distance-right:9pt;mso-wrap-distance-bottom:0;mso-position-horizontal:absolute;mso-position-horizontal-relative:text;mso-position-vertical:absolute;mso-position-vertical-relative:text" from="17pt,2.5pt" to="395pt,2.5pt" o:gfxdata="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" strokecolor="black [3200]" strokeweight="3pt">
                 <v:stroke joinstyle="miter"/>
@@ -897,7 +897,7 @@
               </wp:anchor>
             </w:drawing>
           </mc:Choice>
-          <mc:Fallback xmlns:oel="http://schemas.microsoft.com/office/2019/extlst" xmlns:w16cex="http://schemas.microsoft.com/office/word/2018/wordml/cex" xmlns:w16="http://schemas.microsoft.com/office/word/2018/wordml" xmlns:w16du="http://schemas.microsoft.com/office/word/2023/wordml/word16du" xmlns:w16sdtdh="http://schemas.microsoft.com/office/word/2020/wordml/sdtdatahash">
+          <mc:Fallback xmlns:w16sdtdh="http://schemas.microsoft.com/office/word/2020/wordml/sdtdatahash" xmlns:w16du="http://schemas.microsoft.com/office/word/2023/wordml/word16du" xmlns:w16="http://schemas.microsoft.com/office/word/2018/wordml" xmlns:w16cex="http://schemas.microsoft.com/office/word/2018/wordml/cex" xmlns:oel="http://schemas.microsoft.com/office/2019/extlst">
             <w:pict>
               <v:line w14:anchorId="0E0E7C79" id="Connecteur droit 2" o:spid="_x0000_s1026" style="position:absolute;z-index:251662336;visibility:visible;mso-wrap-style:square;mso-wrap-distance-left:9pt;mso-wrap-distance-top:0;mso-wrap-distance-right:9pt;mso-wrap-distance-bottom:0;mso-position-horizontal:absolute;mso-position-horizontal-relative:text;mso-position-vertical:absolute;mso-position-vertical-relative:text" from="17pt,2.5pt" to="395pt,2.5pt" o:gfxdata="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" strokecolor="black [3200]" strokeweight="3pt">
                 <v:stroke joinstyle="miter"/>
@@ -1853,37 +1853,415 @@
     </w:p>
     <w:p>
       <w:pPr>
-        <w:jc w:val="center"/>
-        <w:rPr>
-          <w:rFonts w:ascii="Times New Roman" w:hAnsi="Times New Roman" w:cs="Times New Roman"/>
-          <w:sz w:val="24"/>
-          <w:szCs w:val="24"/>
+        <w:jc w:val="both"/>
+        <w:rPr>
+          <w:rFonts w:ascii="Times New Roman" w:hAnsi="Times New Roman" w:cs="Times New Roman"/>
+          <w:sz w:val="24"/>
+          <w:szCs w:val="24"/>
+          <w:lang w:val="en-US"/>
+        </w:rPr>
+      </w:pPr>
+      <w:r>
+        <w:rPr>
+          <w:rFonts w:ascii="Times New Roman" w:hAnsi="Times New Roman" w:cs="Times New Roman"/>
+          <w:b/>
+          <w:bCs/>
+          <w:sz w:val="24"/>
+          <w:szCs w:val="24"/>
+          <w:lang w:val="en-US"/>
+        </w:rPr>
+        <w:t xml:space="preserve">UML: </w:t>
+      </w:r>
+      <w:r>
+        <w:rPr>
+          <w:rFonts w:ascii="Times New Roman" w:hAnsi="Times New Roman" w:cs="Times New Roman"/>
+          <w:sz w:val="24"/>
+          <w:szCs w:val="24"/>
+          <w:lang w:val="en-US"/>
+        </w:rPr>
+        <w:t>Unified Modeling Language</w:t>
+      </w:r>
+    </w:p>
+    <w:p>
+      <w:pPr>
+        <w:jc w:val="both"/>
+        <w:rPr>
+          <w:rFonts w:ascii="Times New Roman" w:hAnsi="Times New Roman" w:cs="Times New Roman"/>
+          <w:sz w:val="24"/>
+          <w:szCs w:val="24"/>
+        </w:rPr>
+      </w:pPr>
+      <w:r>
+        <w:rPr>
+          <w:rFonts w:ascii="Times New Roman" w:hAnsi="Times New Roman" w:cs="Times New Roman"/>
+          <w:b/>
+          <w:bCs/>
+          <w:sz w:val="24"/>
+          <w:szCs w:val="24"/>
+        </w:rPr>
+        <w:t xml:space="preserve">PHP : </w:t>
+      </w:r>
+      <w:r>
+        <w:rPr>
+          <w:rFonts w:ascii="Times New Roman" w:hAnsi="Times New Roman" w:cs="Times New Roman"/>
+          <w:sz w:val="24"/>
+          <w:szCs w:val="24"/>
+        </w:rPr>
+        <w:t>Hyp</w:t>
+      </w:r>
+      <w:r>
+        <w:rPr>
+          <w:rFonts w:ascii="Times New Roman" w:hAnsi="Times New Roman" w:cs="Times New Roman"/>
+          <w:sz w:val="24"/>
+          <w:szCs w:val="24"/>
+        </w:rPr>
+        <w:t>ertex Preprocessor</w:t>
+      </w:r>
+    </w:p>
+    <w:p>
+      <w:pPr>
+        <w:jc w:val="both"/>
+        <w:rPr>
+          <w:rFonts w:ascii="Times New Roman" w:hAnsi="Times New Roman" w:cs="Times New Roman"/>
+          <w:sz w:val="24"/>
+          <w:szCs w:val="24"/>
+        </w:rPr>
+      </w:pPr>
+      <w:r>
+        <w:rPr>
+          <w:rFonts w:ascii="Times New Roman" w:hAnsi="Times New Roman" w:cs="Times New Roman"/>
+          <w:b/>
+          <w:bCs/>
+          <w:sz w:val="24"/>
+          <w:szCs w:val="24"/>
+        </w:rPr>
+        <w:t xml:space="preserve">HTML : </w:t>
+      </w:r>
+      <w:r>
+        <w:rPr>
+          <w:rFonts w:ascii="Times New Roman" w:hAnsi="Times New Roman" w:cs="Times New Roman"/>
+          <w:sz w:val="24"/>
+          <w:szCs w:val="24"/>
+        </w:rPr>
+        <w:t>HyperText Markup Language</w:t>
+      </w:r>
+    </w:p>
+    <w:p>
+      <w:pPr>
+        <w:jc w:val="both"/>
+        <w:rPr>
+          <w:rFonts w:ascii="Times New Roman" w:hAnsi="Times New Roman" w:cs="Times New Roman"/>
+          <w:b/>
+          <w:bCs/>
+          <w:sz w:val="24"/>
+          <w:szCs w:val="24"/>
+          <w:lang w:val="en-US"/>
+        </w:rPr>
+      </w:pPr>
+      <w:bookmarkStart w:id="6" w:name="_GoBack"/>
+      <w:bookmarkEnd w:id="6"/>
+      <w:r>
+        <w:rPr>
+          <w:rFonts w:ascii="Times New Roman" w:hAnsi="Times New Roman" w:cs="Times New Roman"/>
+          <w:b/>
+          <w:bCs/>
+          <w:sz w:val="24"/>
+          <w:szCs w:val="24"/>
+          <w:lang w:val="en-US"/>
+        </w:rPr>
+        <w:t xml:space="preserve">CSS: </w:t>
+      </w:r>
+      <w:r>
+        <w:rPr>
+          <w:rFonts w:ascii="Times New Roman" w:hAnsi="Times New Roman" w:cs="Times New Roman"/>
+          <w:sz w:val="24"/>
+          <w:szCs w:val="24"/>
+          <w:lang w:val="en-US"/>
+        </w:rPr>
+        <w:t>Cascading Style Sheets</w:t>
+      </w:r>
+    </w:p>
+    <w:p>
+      <w:pPr>
+        <w:jc w:val="both"/>
+        <w:rPr>
+          <w:rFonts w:ascii="Times New Roman" w:hAnsi="Times New Roman" w:cs="Times New Roman"/>
+          <w:sz w:val="24"/>
+          <w:szCs w:val="24"/>
+          <w:lang w:val="en-US"/>
+        </w:rPr>
+      </w:pPr>
+    </w:p>
+    <w:p>
+      <w:pPr>
+        <w:jc w:val="both"/>
+        <w:rPr>
+          <w:rFonts w:ascii="Times New Roman" w:hAnsi="Times New Roman" w:cs="Times New Roman"/>
+          <w:sz w:val="24"/>
+          <w:szCs w:val="24"/>
+          <w:lang w:val="en-US"/>
+        </w:rPr>
+      </w:pPr>
+    </w:p>
+    <w:p>
+      <w:pPr>
+        <w:jc w:val="both"/>
+        <w:rPr>
+          <w:rFonts w:ascii="Times New Roman" w:hAnsi="Times New Roman" w:cs="Times New Roman"/>
+          <w:sz w:val="24"/>
+          <w:szCs w:val="24"/>
+          <w:lang w:val="en-US"/>
+        </w:rPr>
+      </w:pPr>
+    </w:p>
+    <w:p>
+      <w:pPr>
+        <w:jc w:val="both"/>
+        <w:rPr>
+          <w:rFonts w:ascii="Times New Roman" w:hAnsi="Times New Roman" w:cs="Times New Roman"/>
+          <w:sz w:val="24"/>
+          <w:szCs w:val="24"/>
+          <w:lang w:val="en-US"/>
+        </w:rPr>
+      </w:pPr>
+    </w:p>
+    <w:p>
+      <w:pPr>
+        <w:jc w:val="both"/>
+        <w:rPr>
+          <w:rFonts w:ascii="Times New Roman" w:hAnsi="Times New Roman" w:cs="Times New Roman"/>
+          <w:sz w:val="24"/>
+          <w:szCs w:val="24"/>
+          <w:lang w:val="en-US"/>
+        </w:rPr>
+      </w:pPr>
+    </w:p>
+    <w:p>
+      <w:pPr>
+        <w:jc w:val="both"/>
+        <w:rPr>
+          <w:rFonts w:ascii="Times New Roman" w:hAnsi="Times New Roman" w:cs="Times New Roman"/>
+          <w:sz w:val="24"/>
+          <w:szCs w:val="24"/>
+          <w:lang w:val="en-US"/>
+        </w:rPr>
+      </w:pPr>
+    </w:p>
+    <w:p>
+      <w:pPr>
+        <w:jc w:val="both"/>
+        <w:rPr>
+          <w:rFonts w:ascii="Times New Roman" w:hAnsi="Times New Roman" w:cs="Times New Roman"/>
+          <w:sz w:val="24"/>
+          <w:szCs w:val="24"/>
+          <w:lang w:val="en-US"/>
+        </w:rPr>
+      </w:pPr>
+    </w:p>
+    <w:p>
+      <w:pPr>
+        <w:jc w:val="both"/>
+        <w:rPr>
+          <w:rFonts w:ascii="Times New Roman" w:hAnsi="Times New Roman" w:cs="Times New Roman"/>
+          <w:sz w:val="24"/>
+          <w:szCs w:val="24"/>
+          <w:lang w:val="en-US"/>
+        </w:rPr>
+      </w:pPr>
+    </w:p>
+    <w:p>
+      <w:pPr>
+        <w:jc w:val="both"/>
+        <w:rPr>
+          <w:rFonts w:ascii="Times New Roman" w:hAnsi="Times New Roman" w:cs="Times New Roman"/>
+          <w:sz w:val="24"/>
+          <w:szCs w:val="24"/>
+          <w:lang w:val="en-US"/>
+        </w:rPr>
+      </w:pPr>
+    </w:p>
+    <w:p>
+      <w:pPr>
+        <w:jc w:val="both"/>
+        <w:rPr>
+          <w:rFonts w:ascii="Times New Roman" w:hAnsi="Times New Roman" w:cs="Times New Roman"/>
+          <w:sz w:val="24"/>
+          <w:szCs w:val="24"/>
+          <w:lang w:val="en-US"/>
+        </w:rPr>
+      </w:pPr>
+    </w:p>
+    <w:p>
+      <w:pPr>
+        <w:jc w:val="both"/>
+        <w:rPr>
+          <w:rFonts w:ascii="Times New Roman" w:hAnsi="Times New Roman" w:cs="Times New Roman"/>
+          <w:sz w:val="24"/>
+          <w:szCs w:val="24"/>
+          <w:lang w:val="en-US"/>
+        </w:rPr>
+      </w:pPr>
+    </w:p>
+    <w:p>
+      <w:pPr>
+        <w:jc w:val="both"/>
+        <w:rPr>
+          <w:rFonts w:ascii="Times New Roman" w:hAnsi="Times New Roman" w:cs="Times New Roman"/>
+          <w:sz w:val="24"/>
+          <w:szCs w:val="24"/>
+          <w:lang w:val="en-US"/>
+        </w:rPr>
+      </w:pPr>
+    </w:p>
+    <w:p>
+      <w:pPr>
+        <w:jc w:val="both"/>
+        <w:rPr>
+          <w:rFonts w:ascii="Times New Roman" w:hAnsi="Times New Roman" w:cs="Times New Roman"/>
+          <w:sz w:val="24"/>
+          <w:szCs w:val="24"/>
+          <w:lang w:val="en-US"/>
+        </w:rPr>
+      </w:pPr>
+    </w:p>
+    <w:p>
+      <w:pPr>
+        <w:jc w:val="both"/>
+        <w:rPr>
+          <w:rFonts w:ascii="Times New Roman" w:hAnsi="Times New Roman" w:cs="Times New Roman"/>
+          <w:sz w:val="24"/>
+          <w:szCs w:val="24"/>
+          <w:lang w:val="en-US"/>
+        </w:rPr>
+      </w:pPr>
+    </w:p>
+    <w:p>
+      <w:pPr>
+        <w:jc w:val="both"/>
+        <w:rPr>
+          <w:rFonts w:ascii="Times New Roman" w:hAnsi="Times New Roman" w:cs="Times New Roman"/>
+          <w:sz w:val="24"/>
+          <w:szCs w:val="24"/>
+          <w:lang w:val="en-US"/>
+        </w:rPr>
+      </w:pPr>
+    </w:p>
+    <w:p>
+      <w:pPr>
+        <w:jc w:val="both"/>
+        <w:rPr>
+          <w:rFonts w:ascii="Times New Roman" w:hAnsi="Times New Roman" w:cs="Times New Roman"/>
+          <w:sz w:val="24"/>
+          <w:szCs w:val="24"/>
+          <w:lang w:val="en-US"/>
+        </w:rPr>
+      </w:pPr>
+    </w:p>
+    <w:p>
+      <w:pPr>
+        <w:jc w:val="both"/>
+        <w:rPr>
+          <w:rFonts w:ascii="Times New Roman" w:hAnsi="Times New Roman" w:cs="Times New Roman"/>
+          <w:sz w:val="24"/>
+          <w:szCs w:val="24"/>
+          <w:lang w:val="en-US"/>
+        </w:rPr>
+      </w:pPr>
+    </w:p>
+    <w:p>
+      <w:pPr>
+        <w:jc w:val="both"/>
+        <w:rPr>
+          <w:rFonts w:ascii="Times New Roman" w:hAnsi="Times New Roman" w:cs="Times New Roman"/>
+          <w:sz w:val="24"/>
+          <w:szCs w:val="24"/>
+          <w:lang w:val="en-US"/>
+        </w:rPr>
+      </w:pPr>
+    </w:p>
+    <w:p>
+      <w:pPr>
+        <w:jc w:val="both"/>
+        <w:rPr>
+          <w:rFonts w:ascii="Times New Roman" w:hAnsi="Times New Roman" w:cs="Times New Roman"/>
+          <w:sz w:val="24"/>
+          <w:szCs w:val="24"/>
+          <w:lang w:val="en-US"/>
+        </w:rPr>
+      </w:pPr>
+    </w:p>
+    <w:p>
+      <w:pPr>
+        <w:jc w:val="both"/>
+        <w:rPr>
+          <w:rFonts w:ascii="Times New Roman" w:hAnsi="Times New Roman" w:cs="Times New Roman"/>
+          <w:sz w:val="24"/>
+          <w:szCs w:val="24"/>
+          <w:lang w:val="en-US"/>
+        </w:rPr>
+      </w:pPr>
+    </w:p>
+    <w:p>
+      <w:pPr>
+        <w:jc w:val="both"/>
+        <w:rPr>
+          <w:rFonts w:ascii="Times New Roman" w:hAnsi="Times New Roman" w:cs="Times New Roman"/>
+          <w:sz w:val="24"/>
+          <w:szCs w:val="24"/>
+          <w:lang w:val="en-US"/>
+        </w:rPr>
+      </w:pPr>
+    </w:p>
+    <w:p>
+      <w:pPr>
+        <w:jc w:val="both"/>
+        <w:rPr>
+          <w:rFonts w:ascii="Times New Roman" w:hAnsi="Times New Roman" w:cs="Times New Roman"/>
+          <w:sz w:val="24"/>
+          <w:szCs w:val="24"/>
+          <w:lang w:val="en-US"/>
+        </w:rPr>
+      </w:pPr>
+    </w:p>
+    <w:p>
+      <w:pPr>
+        <w:jc w:val="both"/>
+        <w:rPr>
+          <w:rFonts w:ascii="Times New Roman" w:hAnsi="Times New Roman" w:cs="Times New Roman"/>
+          <w:sz w:val="24"/>
+          <w:szCs w:val="24"/>
+          <w:lang w:val="en-US"/>
         </w:rPr>
       </w:pPr>
     </w:p>
     <w:p>
       <w:pPr>
         <w:pStyle w:val="Titre1"/>
-      </w:pPr>
-      <w:r>
+        <w:rPr>
+          <w:lang w:val="en-US"/>
+        </w:rPr>
+      </w:pPr>
+      <w:r>
+        <w:rPr>
+          <w:lang w:val="en-US"/>
+        </w:rPr>
         <w:br w:type="page"/>
       </w:r>
-      <w:bookmarkStart w:id="6" w:name="_Toc137056210"/>
-      <w:r>
+      <w:r>
+        <w:rPr>
+          <w:lang w:val="en-US"/>
+        </w:rPr>
         <w:lastRenderedPageBreak/>
         <w:t>AVANT PROPOS</w:t>
       </w:r>
-      <w:bookmarkEnd w:id="6"/>
-      <w:r>
-        <w:t xml:space="preserve"> </w:t>
-      </w:r>
-    </w:p>
-    <w:p>
-      <w:pPr>
-        <w:rPr>
-          <w:rFonts w:ascii="Times New Roman" w:hAnsi="Times New Roman" w:cs="Times New Roman"/>
-          <w:sz w:val="24"/>
-          <w:szCs w:val="24"/>
+    </w:p>
+    <w:p>
+      <w:pPr>
+        <w:rPr>
+          <w:rFonts w:ascii="Times New Roman" w:hAnsi="Times New Roman" w:cs="Times New Roman"/>
+          <w:sz w:val="24"/>
+          <w:szCs w:val="24"/>
+          <w:lang w:val="en-US"/>
         </w:rPr>
       </w:pPr>
     </w:p>
@@ -1901,6 +2279,7 @@
           <w:bCs/>
           <w:sz w:val="24"/>
           <w:szCs w:val="24"/>
+          <w:lang w:val="en-US"/>
         </w:rPr>
         <w:sectPr>
           <w:headerReference w:type="default" r:id="rId13"/>
@@ -5533,8 +5912,177 @@
         <w:lastRenderedPageBreak/>
         <w:t>0.9. Outils logiciels et équipements utilisés</w:t>
       </w:r>
-      <w:bookmarkStart w:id="8" w:name="_GoBack"/>
-      <w:bookmarkEnd w:id="8"/>
+    </w:p>
+    <w:p>
+      <w:pPr>
+        <w:rPr>
+          <w:rFonts w:ascii="Times New Roman" w:hAnsi="Times New Roman" w:cs="Times New Roman"/>
+          <w:sz w:val="24"/>
+          <w:szCs w:val="24"/>
+        </w:rPr>
+      </w:pPr>
+      <w:r>
+        <w:rPr>
+          <w:rFonts w:ascii="Times New Roman" w:hAnsi="Times New Roman" w:cs="Times New Roman"/>
+          <w:sz w:val="24"/>
+          <w:szCs w:val="24"/>
+        </w:rPr>
+        <w:t>Voici les outils logiciels et équipements dont nous allons nous servir dans notre travail :</w:t>
+      </w:r>
+    </w:p>
+    <w:p>
+      <w:pPr>
+        <w:pStyle w:val="Paragraphedeliste"/>
+        <w:numPr>
+          <w:ilvl w:val="0"/>
+          <w:numId w:val="10"/>
+        </w:numPr>
+        <w:spacing w:line="360" w:lineRule="auto"/>
+        <w:rPr>
+          <w:rFonts w:ascii="Times New Roman" w:hAnsi="Times New Roman" w:cs="Times New Roman"/>
+          <w:sz w:val="24"/>
+          <w:szCs w:val="24"/>
+        </w:rPr>
+      </w:pPr>
+      <w:r>
+        <w:rPr>
+          <w:rFonts w:ascii="Times New Roman" w:hAnsi="Times New Roman" w:cs="Times New Roman"/>
+          <w:sz w:val="24"/>
+          <w:szCs w:val="24"/>
+        </w:rPr>
+        <w:t>Le logiciel Visuel Studio Code pour la révision du code de notre application web</w:t>
+      </w:r>
+    </w:p>
+    <w:p>
+      <w:pPr>
+        <w:pStyle w:val="Paragraphedeliste"/>
+        <w:numPr>
+          <w:ilvl w:val="0"/>
+          <w:numId w:val="10"/>
+        </w:numPr>
+        <w:spacing w:line="360" w:lineRule="auto"/>
+        <w:rPr>
+          <w:rFonts w:ascii="Times New Roman" w:hAnsi="Times New Roman" w:cs="Times New Roman"/>
+          <w:sz w:val="24"/>
+          <w:szCs w:val="24"/>
+        </w:rPr>
+      </w:pPr>
+      <w:r>
+        <w:rPr>
+          <w:rFonts w:ascii="Times New Roman" w:hAnsi="Times New Roman" w:cs="Times New Roman"/>
+          <w:sz w:val="24"/>
+          <w:szCs w:val="24"/>
+        </w:rPr>
+        <w:t>Un ordinateur portable Dell</w:t>
+      </w:r>
+    </w:p>
+    <w:p>
+      <w:pPr>
+        <w:pStyle w:val="Paragraphedeliste"/>
+        <w:numPr>
+          <w:ilvl w:val="0"/>
+          <w:numId w:val="10"/>
+        </w:numPr>
+        <w:spacing w:line="360" w:lineRule="auto"/>
+        <w:rPr>
+          <w:rFonts w:ascii="Times New Roman" w:hAnsi="Times New Roman" w:cs="Times New Roman"/>
+          <w:sz w:val="24"/>
+          <w:szCs w:val="24"/>
+        </w:rPr>
+      </w:pPr>
+      <w:r>
+        <w:rPr>
+          <w:rFonts w:ascii="Times New Roman" w:hAnsi="Times New Roman" w:cs="Times New Roman"/>
+          <w:sz w:val="24"/>
+          <w:szCs w:val="24"/>
+        </w:rPr>
+        <w:t>Le logiciel StarUML pour la modélisation de notre système</w:t>
+      </w:r>
+    </w:p>
+    <w:p>
+      <w:pPr>
+        <w:pStyle w:val="Paragraphedeliste"/>
+        <w:numPr>
+          <w:ilvl w:val="0"/>
+          <w:numId w:val="10"/>
+        </w:numPr>
+        <w:spacing w:line="360" w:lineRule="auto"/>
+        <w:rPr>
+          <w:rFonts w:ascii="Times New Roman" w:hAnsi="Times New Roman" w:cs="Times New Roman"/>
+          <w:sz w:val="24"/>
+          <w:szCs w:val="24"/>
+        </w:rPr>
+      </w:pPr>
+      <w:r>
+        <w:rPr>
+          <w:rFonts w:ascii="Times New Roman" w:hAnsi="Times New Roman" w:cs="Times New Roman"/>
+          <w:sz w:val="24"/>
+          <w:szCs w:val="24"/>
+        </w:rPr>
+        <w:t xml:space="preserve">Le langage de programmation PHP Storm </w:t>
+      </w:r>
+      <w:r>
+        <w:rPr>
+          <w:rFonts w:ascii="Times New Roman" w:hAnsi="Times New Roman" w:cs="Times New Roman"/>
+          <w:sz w:val="24"/>
+          <w:szCs w:val="24"/>
+        </w:rPr>
+        <w:t xml:space="preserve">et Python </w:t>
+      </w:r>
+      <w:r>
+        <w:rPr>
+          <w:rFonts w:ascii="Times New Roman" w:hAnsi="Times New Roman" w:cs="Times New Roman"/>
+          <w:sz w:val="24"/>
+          <w:szCs w:val="24"/>
+        </w:rPr>
+        <w:t xml:space="preserve">pour l’édition backend de l’application </w:t>
+      </w:r>
+    </w:p>
+    <w:p>
+      <w:pPr>
+        <w:pStyle w:val="Paragraphedeliste"/>
+        <w:numPr>
+          <w:ilvl w:val="0"/>
+          <w:numId w:val="10"/>
+        </w:numPr>
+        <w:spacing w:line="360" w:lineRule="auto"/>
+        <w:rPr>
+          <w:rFonts w:ascii="Times New Roman" w:hAnsi="Times New Roman" w:cs="Times New Roman"/>
+          <w:sz w:val="24"/>
+          <w:szCs w:val="24"/>
+        </w:rPr>
+      </w:pPr>
+      <w:r>
+        <w:rPr>
+          <w:rFonts w:ascii="Times New Roman" w:hAnsi="Times New Roman" w:cs="Times New Roman"/>
+          <w:sz w:val="24"/>
+          <w:szCs w:val="24"/>
+        </w:rPr>
+        <w:t>HTML et CSS pour la présentation de l’application</w:t>
+      </w:r>
+    </w:p>
+    <w:p>
+      <w:pPr>
+        <w:pStyle w:val="Paragraphedeliste"/>
+        <w:numPr>
+          <w:ilvl w:val="0"/>
+          <w:numId w:val="10"/>
+        </w:numPr>
+        <w:spacing w:line="360" w:lineRule="auto"/>
+        <w:rPr>
+          <w:rFonts w:ascii="Times New Roman" w:hAnsi="Times New Roman" w:cs="Times New Roman"/>
+          <w:sz w:val="24"/>
+          <w:szCs w:val="24"/>
+        </w:rPr>
+      </w:pPr>
+      <w:r>
+        <w:rPr>
+          <w:rFonts w:ascii="Times New Roman" w:hAnsi="Times New Roman" w:cs="Times New Roman"/>
+          <w:sz w:val="24"/>
+          <w:szCs w:val="24"/>
+        </w:rPr>
+        <w:t>MySQL pour le stockage des données</w:t>
+      </w:r>
     </w:p>
     <w:p>
       <w:pPr>
@@ -5575,6 +6123,114 @@
         <w:jc w:val="both"/>
       </w:pPr>
     </w:p>
+    <w:p>
+      <w:pPr>
+        <w:spacing w:line="360" w:lineRule="auto"/>
+        <w:ind w:firstLine="1134"/>
+        <w:jc w:val="both"/>
+      </w:pPr>
+    </w:p>
+    <w:p>
+      <w:pPr>
+        <w:spacing w:line="360" w:lineRule="auto"/>
+        <w:ind w:firstLine="1134"/>
+        <w:jc w:val="both"/>
+      </w:pPr>
+    </w:p>
+    <w:p>
+      <w:pPr>
+        <w:spacing w:line="360" w:lineRule="auto"/>
+        <w:ind w:firstLine="1134"/>
+        <w:jc w:val="both"/>
+      </w:pPr>
+    </w:p>
+    <w:p>
+      <w:pPr>
+        <w:spacing w:line="360" w:lineRule="auto"/>
+        <w:ind w:firstLine="1134"/>
+        <w:jc w:val="both"/>
+      </w:pPr>
+    </w:p>
+    <w:p>
+      <w:pPr>
+        <w:spacing w:line="360" w:lineRule="auto"/>
+        <w:ind w:firstLine="1134"/>
+        <w:jc w:val="both"/>
+      </w:pPr>
+    </w:p>
+    <w:p>
+      <w:pPr>
+        <w:spacing w:line="360" w:lineRule="auto"/>
+        <w:ind w:firstLine="1134"/>
+        <w:jc w:val="both"/>
+      </w:pPr>
+    </w:p>
+    <w:p>
+      <w:pPr>
+        <w:spacing w:line="360" w:lineRule="auto"/>
+        <w:ind w:firstLine="1134"/>
+        <w:jc w:val="both"/>
+      </w:pPr>
+    </w:p>
+    <w:p>
+      <w:pPr>
+        <w:spacing w:line="360" w:lineRule="auto"/>
+        <w:ind w:firstLine="1134"/>
+        <w:jc w:val="both"/>
+      </w:pPr>
+    </w:p>
+    <w:p>
+      <w:pPr>
+        <w:spacing w:line="360" w:lineRule="auto"/>
+        <w:ind w:firstLine="1134"/>
+        <w:jc w:val="both"/>
+      </w:pPr>
+    </w:p>
+    <w:p>
+      <w:pPr>
+        <w:spacing w:line="360" w:lineRule="auto"/>
+        <w:ind w:firstLine="1134"/>
+        <w:jc w:val="both"/>
+      </w:pPr>
+    </w:p>
+    <w:p>
+      <w:pPr>
+        <w:spacing w:line="360" w:lineRule="auto"/>
+        <w:ind w:firstLine="1134"/>
+        <w:jc w:val="both"/>
+      </w:pPr>
+    </w:p>
+    <w:p>
+      <w:pPr>
+        <w:spacing w:line="360" w:lineRule="auto"/>
+        <w:ind w:firstLine="1134"/>
+        <w:jc w:val="both"/>
+      </w:pPr>
+    </w:p>
+    <w:p>
+      <w:pPr>
+        <w:spacing w:line="360" w:lineRule="auto"/>
+        <w:ind w:firstLine="1134"/>
+        <w:jc w:val="both"/>
+      </w:pPr>
+    </w:p>
+    <w:p>
+      <w:pPr>
+        <w:spacing w:line="360" w:lineRule="auto"/>
+        <w:ind w:firstLine="1134"/>
+        <w:jc w:val="both"/>
+      </w:pPr>
+    </w:p>
+    <w:p>
+      <w:pPr>
+        <w:pStyle w:val="Titre1"/>
+      </w:pPr>
+      <w:r>
+        <w:lastRenderedPageBreak/>
+        <w:t>CHAPITRE I. GENERALITE ET ETUDE DU PREALABLE</w:t>
+      </w:r>
+    </w:p>
+    <w:p/>
     <w:sectPr>
       <w:pgSz w:w="11906" w:h="16838"/>
       <w:pgMar w:top="1134" w:right="1418" w:bottom="1418" w:left="1560" w:header="709" w:footer="709" w:gutter="0"/>
@@ -5691,7 +6347,7 @@
             </wp:anchor>
           </w:drawing>
         </mc:Choice>
-        <mc:Fallback xmlns:oel="http://schemas.microsoft.com/office/2019/extlst" xmlns:w16cex="http://schemas.microsoft.com/office/word/2018/wordml/cex" xmlns:w16="http://schemas.microsoft.com/office/word/2018/wordml" xmlns:w16du="http://schemas.microsoft.com/office/word/2023/wordml/word16du" xmlns:w16sdtdh="http://schemas.microsoft.com/office/word/2020/wordml/sdtdatahash">
+        <mc:Fallback xmlns:w16sdtdh="http://schemas.microsoft.com/office/word/2020/wordml/sdtdatahash" xmlns:w16du="http://schemas.microsoft.com/office/word/2023/wordml/word16du" xmlns:w16="http://schemas.microsoft.com/office/word/2018/wordml" xmlns:w16cex="http://schemas.microsoft.com/office/word/2018/wordml/cex" xmlns:oel="http://schemas.microsoft.com/office/2019/extlst">
           <w:pict>
             <v:line w14:anchorId="76D9D749" id="Connecteur droit 1" o:spid="_x0000_s1026" style="position:absolute;z-index:251659264;visibility:visible;mso-wrap-style:square;mso-width-percent:0;mso-height-percent:0;mso-wrap-distance-left:9pt;mso-wrap-distance-top:0;mso-wrap-distance-right:9pt;mso-wrap-distance-bottom:0;mso-position-horizontal:absolute;mso-position-horizontal-relative:text;mso-position-vertical:absolute;mso-position-vertical-relative:text;mso-width-percent:0;mso-height-percent:0;mso-width-relative:margin;mso-height-relative:margin" from="-51.25pt,-7pt" to="472.25pt,-7pt" o:gfxdata="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" strokecolor="black [3213]" strokeweight=".5pt">
               <v:stroke joinstyle="miter"/>
@@ -6250,7 +6906,7 @@
   <w:abstractNum w:abstractNumId="4" w15:restartNumberingAfterBreak="0">
     <w:nsid w:val="658571EF"/>
     <w:multiLevelType w:val="hybridMultilevel"/>
-    <w:tmpl w:val="8C6C91D4"/>
+    <w:tmpl w:val="697C2666"/>
     <w:lvl w:ilvl="0" w:tplc="B25E5C8C">
       <w:start w:val="1"/>
       <w:numFmt w:val="bullet"/>
@@ -7606,6 +8262,15 @@
       <w:spacing w:val="5"/>
     </w:rPr>
   </w:style>
+  <w:style w:type="paragraph" w:styleId="Sansinterligne">
+    <w:name w:val="No Spacing"/>
+    <w:uiPriority w:val="1"/>
+    <w:qFormat/>
+    <w:rsid w:val="0059584A"/>
+    <w:pPr>
+      <w:spacing w:after="0" w:line="240" w:lineRule="auto"/>
+    </w:pPr>
+  </w:style>
 </w:styles>
 </file>
 
@@ -7909,7 +8574,7 @@
 </file>
 
 <file path=customXml/itemProps1.xml><?xml version="1.0" encoding="utf-8"?>
-<ds:datastoreItem xmlns:ds="http://schemas.openxmlformats.org/officeDocument/2006/customXml" ds:itemID="{87B2A329-E384-4CB1-8D10-7F255E9BA05E}">
+<ds:datastoreItem xmlns:ds="http://schemas.openxmlformats.org/officeDocument/2006/customXml" ds:itemID="{8A42B302-9BC3-432F-A176-6F070F5F86B7}">
   <ds:schemaRefs>
     <ds:schemaRef ds:uri="http://schemas.openxmlformats.org/officeDocument/2006/bibliography"/>
   </ds:schemaRefs>

</xml_diff>

<commit_message>
I.1.2 Etude de l'existant
presentation de la solution existante
</commit_message>
<xml_diff>
--- a/TFC_KOJI_SEYA_DAN.docx
+++ b/TFC_KOJI_SEYA_DAN.docx
@@ -6471,6 +6471,7 @@
     <w:p>
       <w:pPr>
         <w:pStyle w:val="Titre4"/>
+        <w:spacing w:line="480" w:lineRule="auto"/>
         <w:jc w:val="both"/>
         <w:rPr>
           <w:rFonts w:ascii="Times New Roman" w:hAnsi="Times New Roman" w:cs="Times New Roman"/>
@@ -6493,10 +6494,568 @@
           <w:szCs w:val="24"/>
         </w:rPr>
         <w:t>e</w:t>
+      </w:r>
+    </w:p>
+    <w:p>
+      <w:pPr>
+        <w:spacing w:line="360" w:lineRule="auto"/>
+        <w:ind w:firstLine="1134"/>
+        <w:jc w:val="both"/>
+        <w:rPr>
+          <w:rFonts w:ascii="Times New Roman" w:hAnsi="Times New Roman" w:cs="Times New Roman"/>
+          <w:sz w:val="24"/>
+          <w:szCs w:val="24"/>
+        </w:rPr>
+      </w:pPr>
+      <w:r>
+        <w:rPr>
+          <w:rFonts w:ascii="Times New Roman" w:hAnsi="Times New Roman" w:cs="Times New Roman"/>
+          <w:sz w:val="24"/>
+          <w:szCs w:val="24"/>
+        </w:rPr>
+        <w:t>La Société de saint Paul, fondée en Italie en 1914, s'établit en France en 1932. Les activités éditoriales commencent en 1933 sous le nom d'Apostolat de la Presse puis d'Apostolat des Éditions (1947), avant de prendre le nom Médiaspaul vers 1982</w:t>
+      </w:r>
+    </w:p>
+    <w:p>
+      <w:pPr>
+        <w:spacing w:line="360" w:lineRule="auto"/>
+        <w:ind w:firstLine="1134"/>
+        <w:jc w:val="both"/>
+        <w:rPr>
+          <w:rFonts w:ascii="Times New Roman" w:hAnsi="Times New Roman" w:cs="Times New Roman"/>
+          <w:sz w:val="24"/>
+          <w:szCs w:val="24"/>
+        </w:rPr>
+      </w:pPr>
+      <w:r>
+        <w:rPr>
+          <w:rFonts w:ascii="Times New Roman" w:hAnsi="Times New Roman" w:cs="Times New Roman"/>
+          <w:sz w:val="24"/>
+          <w:szCs w:val="24"/>
+        </w:rPr>
+        <w:t>Depuis 1936, l'éditeur a une librairie parisienne, d'abord établie rue de Varenne (7e arrondissement), puis rue du Four (6e arrondissement) à Saint-Germain-des-Prés de 1947 à 2010, date à laquelle la librairie s'installe rue de Châteaudun (9e arrondissement) sous le nom de Librairie Saint-Paul.</w:t>
+      </w:r>
+    </w:p>
+    <w:p>
+      <w:pPr>
+        <w:spacing w:line="360" w:lineRule="auto"/>
+        <w:ind w:firstLine="1134"/>
+        <w:jc w:val="both"/>
+        <w:rPr>
+          <w:rFonts w:ascii="Times New Roman" w:hAnsi="Times New Roman" w:cs="Times New Roman"/>
+          <w:sz w:val="24"/>
+          <w:szCs w:val="24"/>
+        </w:rPr>
+      </w:pPr>
+      <w:r>
+        <w:rPr>
+          <w:rFonts w:ascii="Times New Roman" w:hAnsi="Times New Roman" w:cs="Times New Roman"/>
+          <w:sz w:val="24"/>
+          <w:szCs w:val="24"/>
+        </w:rPr>
+        <w:lastRenderedPageBreak/>
+        <w:t>En France, la maison d'édition a tenté de renouer sans grand succès avec le marché du livre jeunesse. Elle publie aujourd'hui des livres de spiritualité, de recherche biblique, et théologique et de témoignages contemporains sur des faits de société.</w:t>
+      </w:r>
+    </w:p>
+    <w:p>
+      <w:pPr>
+        <w:spacing w:line="360" w:lineRule="auto"/>
+        <w:ind w:firstLine="1134"/>
+        <w:jc w:val="both"/>
+        <w:rPr>
+          <w:rFonts w:ascii="Times New Roman" w:hAnsi="Times New Roman" w:cs="Times New Roman"/>
+          <w:sz w:val="24"/>
+          <w:szCs w:val="24"/>
+        </w:rPr>
+      </w:pPr>
+      <w:r>
+        <w:rPr>
+          <w:rFonts w:ascii="Times New Roman" w:hAnsi="Times New Roman" w:cs="Times New Roman"/>
+          <w:sz w:val="24"/>
+          <w:szCs w:val="24"/>
+        </w:rPr>
+        <w:t>La Société de saint Paul s'établit à Sherbrooke au Québec en 1947, à l'invitation de l'évêque Philippe Desranleau. Celui-ci avait rencontré en 1946 à Rome le fondateur de la société, Giacomo Alberione, et s'était montré intéressé par les activités éditoriales de celle-ci. Dès l'arrivée de ses premiers membres au début de 1947, la Société de saint Paul prend en charge le journal du diocèse Le Messager de Saint-Michel ainsi que la librairie associée. Cependant dès la fin de 1947 les pauliniens désirent devenir indépendants du diocèse, et avec l'accord et l'aide de celui-ci, établissent leur propre librairie doublée d'une maison d'édition appelée l'Apostolat de la presse. La Société ouvre une nouvelle librairie sur la rue Sainte-Catherine à Montréal en 1954 ainsi qu'une seconde librairie au centre-ville de Sherbrooke, sur la rue King. Cette dernière fermera au cours des années 1970.</w:t>
+      </w:r>
+    </w:p>
+    <w:p>
+      <w:pPr>
+        <w:spacing w:line="360" w:lineRule="auto"/>
+        <w:ind w:firstLine="1134"/>
+        <w:jc w:val="both"/>
+        <w:rPr>
+          <w:rFonts w:ascii="Times New Roman" w:hAnsi="Times New Roman" w:cs="Times New Roman"/>
+          <w:sz w:val="24"/>
+          <w:szCs w:val="24"/>
+        </w:rPr>
+      </w:pPr>
+    </w:p>
+    <w:p>
+      <w:pPr>
+        <w:spacing w:line="360" w:lineRule="auto"/>
+        <w:ind w:firstLine="1134"/>
+        <w:jc w:val="both"/>
+        <w:rPr>
+          <w:rFonts w:ascii="Times New Roman" w:hAnsi="Times New Roman" w:cs="Times New Roman"/>
+          <w:sz w:val="24"/>
+          <w:szCs w:val="24"/>
+        </w:rPr>
+      </w:pPr>
+      <w:r>
+        <w:rPr>
+          <w:rFonts w:ascii="Times New Roman" w:hAnsi="Times New Roman" w:cs="Times New Roman"/>
+          <w:sz w:val="24"/>
+          <w:szCs w:val="24"/>
+        </w:rPr>
+        <w:t>Dès 1948, de nouveaux titres publiés par l'Apostolat de la presse prennent place dans sa librairie aux côtés du fonds acquis de la librairie du diocèse de Sherbrooke. L'intérêt de l'éditeur pour la littérature jeunesse paraît dès ses premières années, puisque la moitié de sa production de 1949 à 1970, soit 219 titres sur 440, vise le jeune public. Une bonne partie de ceux-ci sont des traductions de livres italiens et de d'autres pays publiés par les maisons pauliniennes. Dans les années 1949 à 1954, 59 % des titres pour la jeunesse sont traduits de l'italien, dont les collections « Romans missionnaires » et « Le Sapin » qui constituent à elles seules le tiers des livres publiés, ainsi que « Jeunesse de tous les pays » qui compte 27 titres entre 1949 et 1960. Des auteurs québécois sont aussi édités chez Apostolat de la presse, par exemple le beauceron Henri-Myriel Gendreau qui fait paraître les contes « Yannouk », « Perd-Gagne », « Giganta » et « Sortilèges en forêt » dans les années 1950.</w:t>
+      </w:r>
+    </w:p>
+    <w:p>
+      <w:pPr>
+        <w:spacing w:line="360" w:lineRule="auto"/>
+        <w:ind w:firstLine="1134"/>
+        <w:jc w:val="both"/>
+        <w:rPr>
+          <w:rFonts w:ascii="Times New Roman" w:hAnsi="Times New Roman" w:cs="Times New Roman"/>
+          <w:sz w:val="24"/>
+          <w:szCs w:val="24"/>
+        </w:rPr>
+      </w:pPr>
+      <w:r>
+        <w:rPr>
+          <w:rFonts w:ascii="Times New Roman" w:hAnsi="Times New Roman" w:cs="Times New Roman"/>
+          <w:sz w:val="24"/>
+          <w:szCs w:val="24"/>
+        </w:rPr>
+        <w:t>Le nom « Éditions Paulines » apparaît en 1956 sur les ouvrages publiés par la maison d'édition, mais ce n'est qu'en 1966 qu'elle prend officiellement cette appellation. En 1974, ses bureaux déménagent à Montréal.</w:t>
+      </w:r>
+    </w:p>
+    <w:p>
+      <w:pPr>
+        <w:spacing w:line="360" w:lineRule="auto"/>
+        <w:ind w:firstLine="1134"/>
+        <w:jc w:val="both"/>
+        <w:rPr>
+          <w:rFonts w:ascii="Times New Roman" w:hAnsi="Times New Roman" w:cs="Times New Roman"/>
+          <w:sz w:val="24"/>
+          <w:szCs w:val="24"/>
+        </w:rPr>
+      </w:pPr>
+      <w:r>
+        <w:rPr>
+          <w:rFonts w:ascii="Times New Roman" w:hAnsi="Times New Roman" w:cs="Times New Roman"/>
+          <w:sz w:val="24"/>
+          <w:szCs w:val="24"/>
+        </w:rPr>
+        <w:t>À la fin des années 1960 et au début des années 1970, les Éditions Paulines sont à peu près les seules à publier des collections de livres pour enfants au Québec. On note en particulier :</w:t>
+      </w:r>
+    </w:p>
+    <w:p>
+      <w:pPr>
+        <w:spacing w:line="360" w:lineRule="auto"/>
+        <w:ind w:firstLine="1134"/>
+        <w:jc w:val="both"/>
+        <w:rPr>
+          <w:rFonts w:ascii="Times New Roman" w:hAnsi="Times New Roman" w:cs="Times New Roman"/>
+          <w:sz w:val="24"/>
+          <w:szCs w:val="24"/>
+        </w:rPr>
+      </w:pPr>
+    </w:p>
+    <w:p>
+      <w:pPr>
+        <w:pStyle w:val="Paragraphedeliste"/>
+        <w:numPr>
+          <w:ilvl w:val="0"/>
+          <w:numId w:val="11"/>
+        </w:numPr>
+        <w:spacing w:line="360" w:lineRule="auto"/>
+        <w:ind w:left="0" w:firstLine="1134"/>
+        <w:jc w:val="both"/>
+        <w:rPr>
+          <w:rFonts w:ascii="Times New Roman" w:hAnsi="Times New Roman" w:cs="Times New Roman"/>
+          <w:sz w:val="24"/>
+          <w:szCs w:val="24"/>
+        </w:rPr>
+      </w:pPr>
+      <w:r>
+        <w:rPr>
+          <w:rFonts w:ascii="Times New Roman" w:hAnsi="Times New Roman" w:cs="Times New Roman"/>
+          <w:sz w:val="24"/>
+          <w:szCs w:val="24"/>
+        </w:rPr>
+        <w:lastRenderedPageBreak/>
+        <w:t>« Contes du chalet bleu » (1971-1972)</w:t>
+      </w:r>
+    </w:p>
+    <w:p>
+      <w:pPr>
+        <w:pStyle w:val="Paragraphedeliste"/>
+        <w:numPr>
+          <w:ilvl w:val="0"/>
+          <w:numId w:val="11"/>
+        </w:numPr>
+        <w:spacing w:line="360" w:lineRule="auto"/>
+        <w:ind w:left="0" w:firstLine="1134"/>
+        <w:jc w:val="both"/>
+        <w:rPr>
+          <w:rFonts w:ascii="Times New Roman" w:hAnsi="Times New Roman" w:cs="Times New Roman"/>
+          <w:sz w:val="24"/>
+          <w:szCs w:val="24"/>
+        </w:rPr>
+      </w:pPr>
+      <w:r>
+        <w:rPr>
+          <w:rFonts w:ascii="Times New Roman" w:hAnsi="Times New Roman" w:cs="Times New Roman"/>
+          <w:sz w:val="24"/>
+          <w:szCs w:val="24"/>
+        </w:rPr>
+        <w:t>« Rêves d'or » (1974-1975)</w:t>
+      </w:r>
+    </w:p>
+    <w:p>
+      <w:pPr>
+        <w:pStyle w:val="Paragraphedeliste"/>
+        <w:numPr>
+          <w:ilvl w:val="0"/>
+          <w:numId w:val="11"/>
+        </w:numPr>
+        <w:spacing w:line="360" w:lineRule="auto"/>
+        <w:ind w:left="0" w:firstLine="1134"/>
+        <w:jc w:val="both"/>
+        <w:rPr>
+          <w:rFonts w:ascii="Times New Roman" w:hAnsi="Times New Roman" w:cs="Times New Roman"/>
+          <w:sz w:val="24"/>
+          <w:szCs w:val="24"/>
+        </w:rPr>
+      </w:pPr>
+      <w:r>
+        <w:rPr>
+          <w:rFonts w:ascii="Times New Roman" w:hAnsi="Times New Roman" w:cs="Times New Roman"/>
+          <w:sz w:val="24"/>
+          <w:szCs w:val="24"/>
+        </w:rPr>
+        <w:t>« Monsieur Hibou » (1974-1978)</w:t>
+      </w:r>
+    </w:p>
+    <w:p>
+      <w:pPr>
+        <w:pStyle w:val="Paragraphedeliste"/>
+        <w:numPr>
+          <w:ilvl w:val="0"/>
+          <w:numId w:val="11"/>
+        </w:numPr>
+        <w:spacing w:line="360" w:lineRule="auto"/>
+        <w:ind w:left="0" w:firstLine="1134"/>
+        <w:jc w:val="both"/>
+        <w:rPr>
+          <w:rFonts w:ascii="Times New Roman" w:hAnsi="Times New Roman" w:cs="Times New Roman"/>
+          <w:sz w:val="24"/>
+          <w:szCs w:val="24"/>
+        </w:rPr>
+      </w:pPr>
+      <w:r>
+        <w:rPr>
+          <w:rFonts w:ascii="Times New Roman" w:hAnsi="Times New Roman" w:cs="Times New Roman"/>
+          <w:sz w:val="24"/>
+          <w:szCs w:val="24"/>
+        </w:rPr>
+        <w:t>« Boisjoli » (1974-1984)</w:t>
+      </w:r>
+    </w:p>
+    <w:p>
+      <w:pPr>
+        <w:pStyle w:val="Paragraphedeliste"/>
+        <w:numPr>
+          <w:ilvl w:val="0"/>
+          <w:numId w:val="11"/>
+        </w:numPr>
+        <w:spacing w:line="360" w:lineRule="auto"/>
+        <w:ind w:left="0" w:firstLine="1134"/>
+        <w:jc w:val="both"/>
+        <w:rPr>
+          <w:rFonts w:ascii="Times New Roman" w:hAnsi="Times New Roman" w:cs="Times New Roman"/>
+          <w:sz w:val="24"/>
+          <w:szCs w:val="24"/>
+        </w:rPr>
+      </w:pPr>
+      <w:r>
+        <w:rPr>
+          <w:rFonts w:ascii="Times New Roman" w:hAnsi="Times New Roman" w:cs="Times New Roman"/>
+          <w:sz w:val="24"/>
+          <w:szCs w:val="24"/>
+        </w:rPr>
+        <w:t>« Les escapades de Matinale »</w:t>
+      </w:r>
+    </w:p>
+    <w:p>
+      <w:pPr>
+        <w:pStyle w:val="Paragraphedeliste"/>
+        <w:numPr>
+          <w:ilvl w:val="0"/>
+          <w:numId w:val="11"/>
+        </w:numPr>
+        <w:spacing w:line="360" w:lineRule="auto"/>
+        <w:ind w:left="0" w:firstLine="1134"/>
+        <w:jc w:val="both"/>
+        <w:rPr>
+          <w:rFonts w:ascii="Times New Roman" w:hAnsi="Times New Roman" w:cs="Times New Roman"/>
+          <w:sz w:val="24"/>
+          <w:szCs w:val="24"/>
+        </w:rPr>
+      </w:pPr>
+      <w:r>
+        <w:rPr>
+          <w:rFonts w:ascii="Times New Roman" w:hAnsi="Times New Roman" w:cs="Times New Roman"/>
+          <w:sz w:val="24"/>
+          <w:szCs w:val="24"/>
+        </w:rPr>
+        <w:t>« Le monde de Francis et Nathalie »</w:t>
+      </w:r>
+    </w:p>
+    <w:p>
+      <w:pPr>
+        <w:spacing w:line="360" w:lineRule="auto"/>
+        <w:ind w:firstLine="1134"/>
+        <w:jc w:val="both"/>
+        <w:rPr>
+          <w:rFonts w:ascii="Times New Roman" w:hAnsi="Times New Roman" w:cs="Times New Roman"/>
+          <w:sz w:val="24"/>
+          <w:szCs w:val="24"/>
+        </w:rPr>
+      </w:pPr>
+      <w:r>
+        <w:rPr>
+          <w:rFonts w:ascii="Times New Roman" w:hAnsi="Times New Roman" w:cs="Times New Roman"/>
+          <w:sz w:val="24"/>
+          <w:szCs w:val="24"/>
+        </w:rPr>
+        <w:t>Ces collections, provenant d'une maison d'édition catholique, ont cependant été critiquées pour leur conservatisme, leur ton souvent moralisateur, leurs illustrations conventionnelles et leurs personnages d'enfants sages et idéalisés.</w:t>
+      </w:r>
+    </w:p>
+    <w:p>
+      <w:pPr>
+        <w:spacing w:line="360" w:lineRule="auto"/>
+        <w:ind w:firstLine="1134"/>
+        <w:jc w:val="both"/>
+        <w:rPr>
+          <w:rFonts w:ascii="Times New Roman" w:hAnsi="Times New Roman" w:cs="Times New Roman"/>
+          <w:sz w:val="24"/>
+          <w:szCs w:val="24"/>
+        </w:rPr>
+      </w:pPr>
+    </w:p>
+    <w:p>
+      <w:pPr>
+        <w:spacing w:line="360" w:lineRule="auto"/>
+        <w:ind w:firstLine="1134"/>
+        <w:jc w:val="both"/>
+        <w:rPr>
+          <w:rFonts w:ascii="Times New Roman" w:hAnsi="Times New Roman" w:cs="Times New Roman"/>
+          <w:sz w:val="24"/>
+          <w:szCs w:val="24"/>
+        </w:rPr>
+      </w:pPr>
+      <w:r>
+        <w:rPr>
+          <w:rFonts w:ascii="Times New Roman" w:hAnsi="Times New Roman" w:cs="Times New Roman"/>
+          <w:sz w:val="24"/>
+          <w:szCs w:val="24"/>
+        </w:rPr>
+        <w:t>Cependant les deux plus importantes réalisations des Éditions Paulines sont la collection « Jeunesse-pop » (1971-1994, poursuivie par Médiaspaul) et le magazine pour la jeunesse Vidéo-Presse, de 1971 à 1995. La collection Jeunesse-pop est surtout associée au genre de la science-fiction, mais parmi les 100 titres publiés on trouve également des romans policiers, d'aventures et de mystère. La personne-clé de cette collection est l'auteur Daniel Sernine, qui en a été le lecteur de manuscrits avant de devenir son directeur littéraire en 1986.</w:t>
+      </w:r>
+    </w:p>
+    <w:p>
+      <w:pPr>
+        <w:spacing w:line="360" w:lineRule="auto"/>
+        <w:ind w:firstLine="1134"/>
+        <w:jc w:val="both"/>
+        <w:rPr>
+          <w:rFonts w:ascii="Times New Roman" w:hAnsi="Times New Roman" w:cs="Times New Roman"/>
+          <w:sz w:val="24"/>
+          <w:szCs w:val="24"/>
+        </w:rPr>
+      </w:pPr>
+      <w:r>
+        <w:rPr>
+          <w:rFonts w:ascii="Times New Roman" w:hAnsi="Times New Roman" w:cs="Times New Roman"/>
+          <w:sz w:val="24"/>
+          <w:szCs w:val="24"/>
+        </w:rPr>
+        <w:t>Jusqu'en 1990, les livres étaient imprimés à l'imprimerie des Éditions Paulines, située à Sherbrooke.</w:t>
+      </w:r>
+    </w:p>
+    <w:p>
+      <w:pPr>
+        <w:spacing w:line="360" w:lineRule="auto"/>
+        <w:ind w:firstLine="1134"/>
+        <w:jc w:val="both"/>
+        <w:rPr>
+          <w:rFonts w:ascii="Times New Roman" w:hAnsi="Times New Roman" w:cs="Times New Roman"/>
+          <w:sz w:val="24"/>
+          <w:szCs w:val="24"/>
+        </w:rPr>
+      </w:pPr>
+    </w:p>
+    <w:p>
+      <w:pPr>
+        <w:spacing w:line="360" w:lineRule="auto"/>
+        <w:ind w:firstLine="1134"/>
+        <w:jc w:val="both"/>
+        <w:rPr>
+          <w:rFonts w:ascii="Times New Roman" w:hAnsi="Times New Roman" w:cs="Times New Roman"/>
+          <w:sz w:val="24"/>
+          <w:szCs w:val="24"/>
+        </w:rPr>
+      </w:pPr>
+      <w:r>
+        <w:rPr>
+          <w:rFonts w:ascii="Times New Roman" w:hAnsi="Times New Roman" w:cs="Times New Roman"/>
+          <w:sz w:val="24"/>
+          <w:szCs w:val="24"/>
+        </w:rPr>
+        <w:t>La Société Missionnaire de Saint Paul, dont les membres appelés les pauliniens, est une congrégation religieuse de droit pontifical, fondée à Alba (Cuneo), Italie en 1914 par le Bienheureux Père Jacques Alberione et approuvée définitivement par le Saint Siège le 27 juin 1949. Elle est composée de religieux prêtres et de laïcs consacrés (appelés Disciples du Divin Maître). Tous forment une seule communauté d’apôtres et ont une unique mission spécifique dans l’Eglise : annoncer l’Evangile avec le nouveau langage de la culture de la communication. Les pauliniens œuvrent dans plus de 35 pays dans le monde et sont présents au Congo-Kinshasa depuis le 12 novembre1957. Dans l’aire francophone, son activité apostolique depuis les années 90 porte le nom de Médiaspaul et adopte le logo utilisé partout dans le monde.</w:t>
+      </w:r>
+    </w:p>
+    <w:p>
+      <w:pPr>
+        <w:spacing w:line="360" w:lineRule="auto"/>
+        <w:ind w:firstLine="1134"/>
+        <w:jc w:val="both"/>
+        <w:rPr>
+          <w:rFonts w:ascii="Times New Roman" w:hAnsi="Times New Roman" w:cs="Times New Roman"/>
+          <w:sz w:val="24"/>
+          <w:szCs w:val="24"/>
+        </w:rPr>
+      </w:pPr>
+    </w:p>
+    <w:p>
+      <w:pPr>
+        <w:spacing w:line="360" w:lineRule="auto"/>
+        <w:ind w:firstLine="1134"/>
+        <w:jc w:val="both"/>
+        <w:rPr>
+          <w:rFonts w:ascii="Times New Roman" w:hAnsi="Times New Roman" w:cs="Times New Roman"/>
+          <w:sz w:val="24"/>
+          <w:szCs w:val="24"/>
+        </w:rPr>
+      </w:pPr>
+    </w:p>
+    <w:p>
+      <w:pPr>
+        <w:pStyle w:val="Titre4"/>
+        <w:spacing w:line="480" w:lineRule="auto"/>
+        <w:jc w:val="both"/>
+        <w:rPr>
+          <w:rFonts w:ascii="Times New Roman" w:hAnsi="Times New Roman" w:cs="Times New Roman"/>
+          <w:sz w:val="24"/>
+          <w:szCs w:val="24"/>
+        </w:rPr>
+      </w:pPr>
+      <w:r>
+        <w:rPr>
+          <w:rFonts w:ascii="Times New Roman" w:hAnsi="Times New Roman" w:cs="Times New Roman"/>
+          <w:sz w:val="24"/>
+          <w:szCs w:val="24"/>
+        </w:rPr>
+        <w:lastRenderedPageBreak/>
+        <w:t>I.1.1. b. Situation géographique</w:t>
+      </w:r>
+    </w:p>
+    <w:p>
+      <w:pPr>
+        <w:spacing w:line="360" w:lineRule="auto"/>
+        <w:ind w:firstLine="709"/>
+        <w:jc w:val="both"/>
+        <w:rPr>
+          <w:rFonts w:ascii="Times New Roman" w:hAnsi="Times New Roman" w:cs="Times New Roman"/>
+          <w:sz w:val="24"/>
+          <w:szCs w:val="24"/>
+        </w:rPr>
+      </w:pPr>
+      <w:r>
+        <w:rPr>
+          <w:rFonts w:ascii="Times New Roman" w:hAnsi="Times New Roman" w:cs="Times New Roman"/>
+          <w:sz w:val="24"/>
+          <w:szCs w:val="24"/>
+        </w:rPr>
+        <w:t>La librairie MEDIASPAUL est située sur la Route Kasapa, aux environs de carrefour, dans la commune de Lubumbashi, ville de Lubumbashi, qu’on trouve dans la province du Haut-Katanga en République Démocratique du Congo.</w:t>
+      </w:r>
+    </w:p>
+    <w:p>
+      <w:pPr>
+        <w:pStyle w:val="Titre4"/>
+        <w:spacing w:line="480" w:lineRule="auto"/>
+        <w:jc w:val="both"/>
+        <w:rPr>
+          <w:rFonts w:ascii="Times New Roman" w:hAnsi="Times New Roman" w:cs="Times New Roman"/>
+          <w:sz w:val="24"/>
+          <w:szCs w:val="24"/>
+        </w:rPr>
+      </w:pPr>
+      <w:r>
+        <w:rPr>
+          <w:rFonts w:ascii="Times New Roman" w:hAnsi="Times New Roman" w:cs="Times New Roman"/>
+          <w:sz w:val="24"/>
+          <w:szCs w:val="24"/>
+        </w:rPr>
+        <w:t>I.1.1. c. Fonctionnement</w:t>
+      </w:r>
+    </w:p>
+    <w:p>
+      <w:pPr>
+        <w:spacing w:line="360" w:lineRule="auto"/>
+        <w:ind w:firstLine="1134"/>
+        <w:jc w:val="both"/>
+        <w:rPr>
+          <w:rFonts w:ascii="Times New Roman" w:hAnsi="Times New Roman" w:cs="Times New Roman"/>
+          <w:sz w:val="24"/>
+          <w:szCs w:val="24"/>
+        </w:rPr>
+      </w:pPr>
+      <w:r>
+        <w:t xml:space="preserve"> </w:t>
+      </w:r>
+      <w:r>
+        <w:rPr>
+          <w:rFonts w:ascii="Times New Roman" w:hAnsi="Times New Roman" w:cs="Times New Roman"/>
+          <w:sz w:val="24"/>
+          <w:szCs w:val="24"/>
+        </w:rPr>
+        <w:t xml:space="preserve">La librairie MEDIASPAUL est ouverte tous les jours c’est-à-dire du Lundi au Vendredi de 8h00 a 16h30 et le Samedi de </w:t>
+      </w:r>
+      <w:r>
+        <w:rPr>
+          <w:rFonts w:ascii="Times New Roman" w:hAnsi="Times New Roman" w:cs="Times New Roman"/>
+          <w:sz w:val="24"/>
+          <w:szCs w:val="24"/>
+        </w:rPr>
+        <w:t>10h00 à 13h00.</w:t>
+      </w:r>
+    </w:p>
+    <w:p>
+      <w:pPr>
+        <w:pStyle w:val="Titre3"/>
+        <w:jc w:val="both"/>
+        <w:rPr>
+          <w:i/>
+          <w:iCs/>
+          <w:sz w:val="24"/>
+          <w:szCs w:val="24"/>
+        </w:rPr>
+      </w:pPr>
+      <w:r>
+        <w:rPr>
+          <w:i/>
+          <w:iCs/>
+          <w:sz w:val="24"/>
+          <w:szCs w:val="24"/>
+        </w:rPr>
+        <w:t>I.1.2. Etude de l’existant</w:t>
       </w:r>
       <w:bookmarkStart w:id="7" w:name="_GoBack"/>
       <w:bookmarkEnd w:id="7"/>
     </w:p>
+    <w:p/>
     <w:p/>
     <w:sectPr>
       <w:pgSz w:w="11906" w:h="16838"/>
@@ -7171,6 +7730,119 @@
     </w:lvl>
   </w:abstractNum>
   <w:abstractNum w:abstractNumId="4" w15:restartNumberingAfterBreak="0">
+    <w:nsid w:val="630D39DF"/>
+    <w:multiLevelType w:val="hybridMultilevel"/>
+    <w:tmpl w:val="E5860424"/>
+    <w:lvl w:ilvl="0" w:tplc="040C0001">
+      <w:start w:val="1"/>
+      <w:numFmt w:val="bullet"/>
+      <w:lvlText w:val=""/>
+      <w:lvlJc w:val="left"/>
+      <w:pPr>
+        <w:ind w:left="1854" w:hanging="360"/>
+      </w:pPr>
+      <w:rPr>
+        <w:rFonts w:ascii="Symbol" w:hAnsi="Symbol" w:hint="default"/>
+      </w:rPr>
+    </w:lvl>
+    <w:lvl w:ilvl="1" w:tplc="040C0003" w:tentative="1">
+      <w:start w:val="1"/>
+      <w:numFmt w:val="bullet"/>
+      <w:lvlText w:val="o"/>
+      <w:lvlJc w:val="left"/>
+      <w:pPr>
+        <w:ind w:left="2574" w:hanging="360"/>
+      </w:pPr>
+      <w:rPr>
+        <w:rFonts w:ascii="Courier New" w:hAnsi="Courier New" w:cs="Courier New" w:hint="default"/>
+      </w:rPr>
+    </w:lvl>
+    <w:lvl w:ilvl="2" w:tplc="040C0005" w:tentative="1">
+      <w:start w:val="1"/>
+      <w:numFmt w:val="bullet"/>
+      <w:lvlText w:val=""/>
+      <w:lvlJc w:val="left"/>
+      <w:pPr>
+        <w:ind w:left="3294" w:hanging="360"/>
+      </w:pPr>
+      <w:rPr>
+        <w:rFonts w:ascii="Wingdings" w:hAnsi="Wingdings" w:hint="default"/>
+      </w:rPr>
+    </w:lvl>
+    <w:lvl w:ilvl="3" w:tplc="040C0001" w:tentative="1">
+      <w:start w:val="1"/>
+      <w:numFmt w:val="bullet"/>
+      <w:lvlText w:val=""/>
+      <w:lvlJc w:val="left"/>
+      <w:pPr>
+        <w:ind w:left="4014" w:hanging="360"/>
+      </w:pPr>
+      <w:rPr>
+        <w:rFonts w:ascii="Symbol" w:hAnsi="Symbol" w:hint="default"/>
+      </w:rPr>
+    </w:lvl>
+    <w:lvl w:ilvl="4" w:tplc="040C0003" w:tentative="1">
+      <w:start w:val="1"/>
+      <w:numFmt w:val="bullet"/>
+      <w:lvlText w:val="o"/>
+      <w:lvlJc w:val="left"/>
+      <w:pPr>
+        <w:ind w:left="4734" w:hanging="360"/>
+      </w:pPr>
+      <w:rPr>
+        <w:rFonts w:ascii="Courier New" w:hAnsi="Courier New" w:cs="Courier New" w:hint="default"/>
+      </w:rPr>
+    </w:lvl>
+    <w:lvl w:ilvl="5" w:tplc="040C0005" w:tentative="1">
+      <w:start w:val="1"/>
+      <w:numFmt w:val="bullet"/>
+      <w:lvlText w:val=""/>
+      <w:lvlJc w:val="left"/>
+      <w:pPr>
+        <w:ind w:left="5454" w:hanging="360"/>
+      </w:pPr>
+      <w:rPr>
+        <w:rFonts w:ascii="Wingdings" w:hAnsi="Wingdings" w:hint="default"/>
+      </w:rPr>
+    </w:lvl>
+    <w:lvl w:ilvl="6" w:tplc="040C0001" w:tentative="1">
+      <w:start w:val="1"/>
+      <w:numFmt w:val="bullet"/>
+      <w:lvlText w:val=""/>
+      <w:lvlJc w:val="left"/>
+      <w:pPr>
+        <w:ind w:left="6174" w:hanging="360"/>
+      </w:pPr>
+      <w:rPr>
+        <w:rFonts w:ascii="Symbol" w:hAnsi="Symbol" w:hint="default"/>
+      </w:rPr>
+    </w:lvl>
+    <w:lvl w:ilvl="7" w:tplc="040C0003" w:tentative="1">
+      <w:start w:val="1"/>
+      <w:numFmt w:val="bullet"/>
+      <w:lvlText w:val="o"/>
+      <w:lvlJc w:val="left"/>
+      <w:pPr>
+        <w:ind w:left="6894" w:hanging="360"/>
+      </w:pPr>
+      <w:rPr>
+        <w:rFonts w:ascii="Courier New" w:hAnsi="Courier New" w:cs="Courier New" w:hint="default"/>
+      </w:rPr>
+    </w:lvl>
+    <w:lvl w:ilvl="8" w:tplc="040C0005" w:tentative="1">
+      <w:start w:val="1"/>
+      <w:numFmt w:val="bullet"/>
+      <w:lvlText w:val=""/>
+      <w:lvlJc w:val="left"/>
+      <w:pPr>
+        <w:ind w:left="7614" w:hanging="360"/>
+      </w:pPr>
+      <w:rPr>
+        <w:rFonts w:ascii="Wingdings" w:hAnsi="Wingdings" w:hint="default"/>
+      </w:rPr>
+    </w:lvl>
+  </w:abstractNum>
+  <w:abstractNum w:abstractNumId="5" w15:restartNumberingAfterBreak="0">
     <w:nsid w:val="658571EF"/>
     <w:multiLevelType w:val="hybridMultilevel"/>
     <w:tmpl w:val="697C2666"/>
@@ -7283,7 +7955,7 @@
       </w:rPr>
     </w:lvl>
   </w:abstractNum>
-  <w:abstractNum w:abstractNumId="5" w15:restartNumberingAfterBreak="0">
+  <w:abstractNum w:abstractNumId="6" w15:restartNumberingAfterBreak="0">
     <w:nsid w:val="658B49EF"/>
     <w:multiLevelType w:val="hybridMultilevel"/>
     <w:tmpl w:val="59FA4DB4"/>
@@ -7369,7 +8041,7 @@
       </w:pPr>
     </w:lvl>
   </w:abstractNum>
-  <w:abstractNum w:abstractNumId="6" w15:restartNumberingAfterBreak="0">
+  <w:abstractNum w:abstractNumId="7" w15:restartNumberingAfterBreak="0">
     <w:nsid w:val="67F333CD"/>
     <w:multiLevelType w:val="hybridMultilevel"/>
     <w:tmpl w:val="721C2924"/>
@@ -7455,7 +8127,7 @@
       </w:pPr>
     </w:lvl>
   </w:abstractNum>
-  <w:abstractNum w:abstractNumId="7" w15:restartNumberingAfterBreak="0">
+  <w:abstractNum w:abstractNumId="8" w15:restartNumberingAfterBreak="0">
     <w:nsid w:val="6C263859"/>
     <w:multiLevelType w:val="hybridMultilevel"/>
     <w:tmpl w:val="E47288F8"/>
@@ -7568,7 +8240,7 @@
       </w:rPr>
     </w:lvl>
   </w:abstractNum>
-  <w:abstractNum w:abstractNumId="8" w15:restartNumberingAfterBreak="0">
+  <w:abstractNum w:abstractNumId="9" w15:restartNumberingAfterBreak="0">
     <w:nsid w:val="730848F0"/>
     <w:multiLevelType w:val="hybridMultilevel"/>
     <w:tmpl w:val="B9E4E60E"/>
@@ -7681,7 +8353,7 @@
       </w:rPr>
     </w:lvl>
   </w:abstractNum>
-  <w:abstractNum w:abstractNumId="9" w15:restartNumberingAfterBreak="0">
+  <w:abstractNum w:abstractNumId="10" w15:restartNumberingAfterBreak="0">
     <w:nsid w:val="7D711CD7"/>
     <w:multiLevelType w:val="hybridMultilevel"/>
     <w:tmpl w:val="1A384DB4"/>
@@ -7768,25 +8440,25 @@
     </w:lvl>
   </w:abstractNum>
   <w:num w:numId="1">
-    <w:abstractNumId w:val="5"/>
+    <w:abstractNumId w:val="6"/>
   </w:num>
   <w:num w:numId="2">
-    <w:abstractNumId w:val="8"/>
+    <w:abstractNumId w:val="9"/>
   </w:num>
   <w:num w:numId="3">
     <w:abstractNumId w:val="2"/>
   </w:num>
   <w:num w:numId="4">
-    <w:abstractNumId w:val="9"/>
+    <w:abstractNumId w:val="10"/>
   </w:num>
   <w:num w:numId="5">
     <w:abstractNumId w:val="0"/>
   </w:num>
   <w:num w:numId="6">
-    <w:abstractNumId w:val="6"/>
+    <w:abstractNumId w:val="7"/>
   </w:num>
   <w:num w:numId="7">
-    <w:abstractNumId w:val="7"/>
+    <w:abstractNumId w:val="8"/>
   </w:num>
   <w:num w:numId="8">
     <w:abstractNumId w:val="1"/>
@@ -7795,6 +8467,9 @@
     <w:abstractNumId w:val="3"/>
   </w:num>
   <w:num w:numId="10">
+    <w:abstractNumId w:val="5"/>
+  </w:num>
+  <w:num w:numId="11">
     <w:abstractNumId w:val="4"/>
   </w:num>
 </w:numbering>
@@ -8839,7 +9514,7 @@
 </file>
 
 <file path=customXml/itemProps1.xml><?xml version="1.0" encoding="utf-8"?>
-<ds:datastoreItem xmlns:ds="http://schemas.openxmlformats.org/officeDocument/2006/customXml" ds:itemID="{EF2B7F1B-43A7-46E8-9969-FE299309C867}">
+<ds:datastoreItem xmlns:ds="http://schemas.openxmlformats.org/officeDocument/2006/customXml" ds:itemID="{1D39695A-8473-4471-BEB9-05A41D0350CA}">
   <ds:schemaRefs>
     <ds:schemaRef ds:uri="http://schemas.openxmlformats.org/officeDocument/2006/bibliography"/>
   </ds:schemaRefs>

</xml_diff>

<commit_message>
Suite de l'etude de l'existant
</commit_message>
<xml_diff>
--- a/TFC_KOJI_SEYA_DAN.docx
+++ b/TFC_KOJI_SEYA_DAN.docx
@@ -7052,9 +7052,116 @@
         </w:rPr>
         <w:t>I.1.2. Etude de l’existant</w:t>
       </w:r>
+    </w:p>
+    <w:p>
+      <w:pPr>
+        <w:pStyle w:val="Titre4"/>
+        <w:spacing w:line="480" w:lineRule="auto"/>
+        <w:jc w:val="both"/>
+        <w:rPr>
+          <w:rFonts w:ascii="Times New Roman" w:hAnsi="Times New Roman" w:cs="Times New Roman"/>
+          <w:sz w:val="24"/>
+          <w:szCs w:val="24"/>
+        </w:rPr>
+      </w:pPr>
+      <w:r>
+        <w:rPr>
+          <w:rFonts w:ascii="Times New Roman" w:hAnsi="Times New Roman" w:cs="Times New Roman"/>
+          <w:sz w:val="24"/>
+          <w:szCs w:val="24"/>
+        </w:rPr>
+        <w:t>I.1.2.1. Processus métier</w:t>
+      </w:r>
+    </w:p>
+    <w:p>
+      <w:pPr>
+        <w:spacing w:line="360" w:lineRule="auto"/>
+        <w:ind w:firstLine="1134"/>
+        <w:jc w:val="both"/>
+        <w:rPr>
+          <w:rFonts w:ascii="Times New Roman" w:hAnsi="Times New Roman" w:cs="Times New Roman"/>
+          <w:sz w:val="24"/>
+          <w:szCs w:val="24"/>
+        </w:rPr>
+      </w:pPr>
+      <w:r>
+        <w:rPr>
+          <w:rFonts w:ascii="Times New Roman" w:hAnsi="Times New Roman" w:cs="Times New Roman"/>
+          <w:sz w:val="24"/>
+          <w:szCs w:val="24"/>
+        </w:rPr>
+        <w:t>Dans le cadre de notre travail nous avons principalement étudier comment la librairie MEDIASPAUL utilise ou fait fonctionner son catalogue à travers son site en ligne.</w:t>
+      </w:r>
+    </w:p>
+    <w:p>
+      <w:pPr>
+        <w:spacing w:line="360" w:lineRule="auto"/>
+        <w:ind w:firstLine="1134"/>
+        <w:jc w:val="both"/>
+        <w:rPr>
+          <w:rFonts w:ascii="Times New Roman" w:hAnsi="Times New Roman" w:cs="Times New Roman"/>
+          <w:sz w:val="24"/>
+          <w:szCs w:val="24"/>
+        </w:rPr>
+      </w:pPr>
+      <w:r>
+        <w:rPr>
+          <w:rFonts w:ascii="Times New Roman" w:hAnsi="Times New Roman" w:cs="Times New Roman"/>
+          <w:sz w:val="24"/>
+          <w:szCs w:val="24"/>
+        </w:rPr>
+        <w:t xml:space="preserve">Evidement chaque librairie doit avoir un catalogue en son sein, c’est le cas notamment pour la librairie MEDIASPAUL, qui lui permet d’offrir </w:t>
+      </w:r>
+      <w:proofErr w:type="gramStart"/>
+      <w:r>
+        <w:rPr>
+          <w:rFonts w:ascii="Times New Roman" w:hAnsi="Times New Roman" w:cs="Times New Roman"/>
+          <w:sz w:val="24"/>
+          <w:szCs w:val="24"/>
+        </w:rPr>
+        <w:t>a</w:t>
+      </w:r>
+      <w:proofErr w:type="gramEnd"/>
+      <w:r>
+        <w:rPr>
+          <w:rFonts w:ascii="Times New Roman" w:hAnsi="Times New Roman" w:cs="Times New Roman"/>
+          <w:sz w:val="24"/>
+          <w:szCs w:val="24"/>
+        </w:rPr>
+        <w:t xml:space="preserve"> sa clientèle une expérience de recherche et de découverte des livres plus pratique et efficace, et voici comment la librairie utilise généralement son catalogue numérique :</w:t>
+      </w:r>
+    </w:p>
+    <w:p>
+      <w:pPr>
+        <w:spacing w:line="360" w:lineRule="auto"/>
+        <w:ind w:firstLine="1134"/>
+        <w:jc w:val="both"/>
+        <w:rPr>
+          <w:rFonts w:ascii="Times New Roman" w:hAnsi="Times New Roman" w:cs="Times New Roman"/>
+          <w:sz w:val="24"/>
+          <w:szCs w:val="24"/>
+        </w:rPr>
+      </w:pPr>
+      <w:r>
+        <w:rPr>
+          <w:rFonts w:ascii="Times New Roman" w:hAnsi="Times New Roman" w:cs="Times New Roman"/>
+          <w:sz w:val="24"/>
+          <w:szCs w:val="24"/>
+        </w:rPr>
+        <w:t>Pour l’affichage des informations sur les livres, le gestionnaire du site utilise le catalogue numérique pour afficher les informations détaillées sur chaque livre, te</w:t>
+      </w:r>
       <w:bookmarkStart w:id="7" w:name="_GoBack"/>
       <w:bookmarkEnd w:id="7"/>
-    </w:p>
+      <w:r>
+        <w:rPr>
+          <w:rFonts w:ascii="Times New Roman" w:hAnsi="Times New Roman" w:cs="Times New Roman"/>
+          <w:sz w:val="24"/>
+          <w:szCs w:val="24"/>
+        </w:rPr>
+        <w:t>lle que le titre, l’auteur, la description, la couverture, la date de publication, les avis des clients, etc. Cela aide les clients à obtenir une vue d’ensemble des livres disponible.</w:t>
+      </w:r>
+    </w:p>
+    <w:p/>
     <w:p/>
     <w:p/>
     <w:sectPr>
@@ -9514,7 +9621,7 @@
 </file>
 
 <file path=customXml/itemProps1.xml><?xml version="1.0" encoding="utf-8"?>
-<ds:datastoreItem xmlns:ds="http://schemas.openxmlformats.org/officeDocument/2006/customXml" ds:itemID="{1D39695A-8473-4471-BEB9-05A41D0350CA}">
+<ds:datastoreItem xmlns:ds="http://schemas.openxmlformats.org/officeDocument/2006/customXml" ds:itemID="{40FD9B24-70B2-4B9A-BFAC-24A92F7E8E27}">
   <ds:schemaRefs>
     <ds:schemaRef ds:uri="http://schemas.openxmlformats.org/officeDocument/2006/bibliography"/>
   </ds:schemaRefs>

</xml_diff>

<commit_message>
suite 2 de l'etude de l'existant
diagramme d'activité métier
</commit_message>
<xml_diff>
--- a/TFC_KOJI_SEYA_DAN.docx
+++ b/TFC_KOJI_SEYA_DAN.docx
@@ -238,7 +238,7 @@
               </wp:anchor>
             </w:drawing>
           </mc:Choice>
-          <mc:Fallback xmlns:w16sdtdh="http://schemas.microsoft.com/office/word/2020/wordml/sdtdatahash" xmlns:w16du="http://schemas.microsoft.com/office/word/2023/wordml/word16du" xmlns:w16="http://schemas.microsoft.com/office/word/2018/wordml" xmlns:w16cex="http://schemas.microsoft.com/office/word/2018/wordml/cex" xmlns:oel="http://schemas.microsoft.com/office/2019/extlst">
+          <mc:Fallback xmlns:oel="http://schemas.microsoft.com/office/2019/extlst" xmlns:w16cex="http://schemas.microsoft.com/office/word/2018/wordml/cex" xmlns:w16="http://schemas.microsoft.com/office/word/2018/wordml" xmlns:w16du="http://schemas.microsoft.com/office/word/2023/wordml/word16du" xmlns:w16sdtdh="http://schemas.microsoft.com/office/word/2020/wordml/sdtdatahash">
             <w:pict>
               <v:line w14:anchorId="449DD432" id="Connecteur droit 2" o:spid="_x0000_s1026" style="position:absolute;z-index:251659264;visibility:visible;mso-wrap-style:square;mso-wrap-distance-left:9pt;mso-wrap-distance-top:0;mso-wrap-distance-right:9pt;mso-wrap-distance-bottom:0;mso-position-horizontal:absolute;mso-position-horizontal-relative:text;mso-position-vertical:absolute;mso-position-vertical-relative:text" from="17pt,2.5pt" to="395pt,2.5pt" o:gfxdata="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" strokecolor="black [3200]" strokeweight="3pt">
                 <v:stroke joinstyle="miter"/>
@@ -897,7 +897,7 @@
               </wp:anchor>
             </w:drawing>
           </mc:Choice>
-          <mc:Fallback xmlns:w16sdtdh="http://schemas.microsoft.com/office/word/2020/wordml/sdtdatahash" xmlns:w16du="http://schemas.microsoft.com/office/word/2023/wordml/word16du" xmlns:w16="http://schemas.microsoft.com/office/word/2018/wordml" xmlns:w16cex="http://schemas.microsoft.com/office/word/2018/wordml/cex" xmlns:oel="http://schemas.microsoft.com/office/2019/extlst">
+          <mc:Fallback xmlns:oel="http://schemas.microsoft.com/office/2019/extlst" xmlns:w16cex="http://schemas.microsoft.com/office/word/2018/wordml/cex" xmlns:w16="http://schemas.microsoft.com/office/word/2018/wordml" xmlns:w16du="http://schemas.microsoft.com/office/word/2023/wordml/word16du" xmlns:w16sdtdh="http://schemas.microsoft.com/office/word/2020/wordml/sdtdatahash">
             <w:pict>
               <v:line w14:anchorId="0E0E7C79" id="Connecteur droit 2" o:spid="_x0000_s1026" style="position:absolute;z-index:251662336;visibility:visible;mso-wrap-style:square;mso-wrap-distance-left:9pt;mso-wrap-distance-top:0;mso-wrap-distance-right:9pt;mso-wrap-distance-bottom:0;mso-position-horizontal:absolute;mso-position-horizontal-relative:text;mso-position-vertical:absolute;mso-position-vertical-relative:text" from="17pt,2.5pt" to="395pt,2.5pt" o:gfxdata="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" strokecolor="black [3200]" strokeweight="3pt">
                 <v:stroke joinstyle="miter"/>
@@ -1889,8 +1889,10 @@
           <w:rFonts w:ascii="Times New Roman" w:hAnsi="Times New Roman" w:cs="Times New Roman"/>
           <w:sz w:val="24"/>
           <w:szCs w:val="24"/>
-        </w:rPr>
-      </w:pPr>
+          <w:lang w:val="en-US"/>
+        </w:rPr>
+      </w:pPr>
+      <w:proofErr w:type="gramStart"/>
       <w:r>
         <w:rPr>
           <w:rFonts w:ascii="Times New Roman" w:hAnsi="Times New Roman" w:cs="Times New Roman"/>
@@ -1898,24 +1900,30 @@
           <w:bCs/>
           <w:sz w:val="24"/>
           <w:szCs w:val="24"/>
-        </w:rPr>
-        <w:t xml:space="preserve">PHP : </w:t>
-      </w:r>
-      <w:r>
-        <w:rPr>
-          <w:rFonts w:ascii="Times New Roman" w:hAnsi="Times New Roman" w:cs="Times New Roman"/>
-          <w:sz w:val="24"/>
-          <w:szCs w:val="24"/>
-        </w:rPr>
-        <w:t>Hyp</w:t>
-      </w:r>
-      <w:r>
-        <w:rPr>
-          <w:rFonts w:ascii="Times New Roman" w:hAnsi="Times New Roman" w:cs="Times New Roman"/>
-          <w:sz w:val="24"/>
-          <w:szCs w:val="24"/>
-        </w:rPr>
-        <w:t>ertex Preprocessor</w:t>
+          <w:lang w:val="en-US"/>
+        </w:rPr>
+        <w:t>PHP :</w:t>
+      </w:r>
+      <w:proofErr w:type="gramEnd"/>
+      <w:r>
+        <w:rPr>
+          <w:rFonts w:ascii="Times New Roman" w:hAnsi="Times New Roman" w:cs="Times New Roman"/>
+          <w:b/>
+          <w:bCs/>
+          <w:sz w:val="24"/>
+          <w:szCs w:val="24"/>
+          <w:lang w:val="en-US"/>
+        </w:rPr>
+        <w:t xml:space="preserve"> </w:t>
+      </w:r>
+      <w:r>
+        <w:rPr>
+          <w:rFonts w:ascii="Times New Roman" w:hAnsi="Times New Roman" w:cs="Times New Roman"/>
+          <w:sz w:val="24"/>
+          <w:szCs w:val="24"/>
+          <w:lang w:val="en-US"/>
+        </w:rPr>
+        <w:t>Hypertex Preprocessor</w:t>
       </w:r>
     </w:p>
     <w:p>
@@ -7148,18 +7156,226 @@
           <w:sz w:val="24"/>
           <w:szCs w:val="24"/>
         </w:rPr>
-        <w:t>Pour l’affichage des informations sur les livres, le gestionnaire du site utilise le catalogue numérique pour afficher les informations détaillées sur chaque livre, te</w:t>
+        <w:t xml:space="preserve">Pour l’affichage des informations sur les livres, le gestionnaire du site utilise le catalogue numérique pour afficher les informations détaillées sur chaque livre, telle que le titre, l’auteur, la description, la couverture, la date de publication, les avis des clients, etc. </w:t>
+      </w:r>
+      <w:r>
+        <w:rPr>
+          <w:rFonts w:ascii="Times New Roman" w:hAnsi="Times New Roman" w:cs="Times New Roman"/>
+          <w:sz w:val="24"/>
+          <w:szCs w:val="24"/>
+        </w:rPr>
+        <w:t>Cela aide les clients à obtenir une vue d’ensemble des livres disponible.</w:t>
+      </w:r>
+    </w:p>
+    <w:p>
+      <w:pPr>
+        <w:spacing w:line="360" w:lineRule="auto"/>
+        <w:ind w:firstLine="1134"/>
+        <w:jc w:val="both"/>
+        <w:rPr>
+          <w:rFonts w:ascii="Times New Roman" w:hAnsi="Times New Roman" w:cs="Times New Roman"/>
+          <w:sz w:val="24"/>
+          <w:szCs w:val="24"/>
+        </w:rPr>
+      </w:pPr>
+      <w:r>
+        <w:rPr>
+          <w:rFonts w:ascii="Times New Roman" w:hAnsi="Times New Roman" w:cs="Times New Roman"/>
+          <w:sz w:val="24"/>
+          <w:szCs w:val="24"/>
+        </w:rPr>
+        <w:t xml:space="preserve">Une fois </w:t>
+      </w:r>
+      <w:r>
+        <w:rPr>
+          <w:rFonts w:ascii="Times New Roman" w:hAnsi="Times New Roman" w:cs="Times New Roman"/>
+          <w:sz w:val="24"/>
+          <w:szCs w:val="24"/>
+        </w:rPr>
+        <w:t>les informations ci-dessus insérées sur le catalogue les utilisateurs peuvent premièrement rechercher les ouvrages selon plusieurs catégories ou classement, ces catégories peuvent être notamment :</w:t>
+      </w:r>
+    </w:p>
+    <w:p>
+      <w:pPr>
+        <w:pStyle w:val="Paragraphedeliste"/>
+        <w:numPr>
+          <w:ilvl w:val="0"/>
+          <w:numId w:val="12"/>
+        </w:numPr>
+        <w:spacing w:line="360" w:lineRule="auto"/>
+        <w:jc w:val="both"/>
+        <w:rPr>
+          <w:rFonts w:ascii="Times New Roman" w:hAnsi="Times New Roman" w:cs="Times New Roman"/>
+          <w:sz w:val="24"/>
+          <w:szCs w:val="24"/>
+        </w:rPr>
+      </w:pPr>
+      <w:r>
+        <w:rPr>
+          <w:rFonts w:ascii="Times New Roman" w:hAnsi="Times New Roman" w:cs="Times New Roman"/>
+          <w:sz w:val="24"/>
+          <w:szCs w:val="24"/>
+        </w:rPr>
+        <w:t>Les ouvrages les plus populaires</w:t>
+      </w:r>
+    </w:p>
+    <w:p>
+      <w:pPr>
+        <w:pStyle w:val="Paragraphedeliste"/>
+        <w:numPr>
+          <w:ilvl w:val="0"/>
+          <w:numId w:val="12"/>
+        </w:numPr>
+        <w:spacing w:line="360" w:lineRule="auto"/>
+        <w:jc w:val="both"/>
+        <w:rPr>
+          <w:rFonts w:ascii="Times New Roman" w:hAnsi="Times New Roman" w:cs="Times New Roman"/>
+          <w:sz w:val="24"/>
+          <w:szCs w:val="24"/>
+        </w:rPr>
+      </w:pPr>
+      <w:r>
+        <w:rPr>
+          <w:rFonts w:ascii="Times New Roman" w:hAnsi="Times New Roman" w:cs="Times New Roman"/>
+          <w:sz w:val="24"/>
+          <w:szCs w:val="24"/>
+        </w:rPr>
+        <w:t>Les ouvrage par ordre alphabétique</w:t>
+      </w:r>
+    </w:p>
+    <w:p>
+      <w:pPr>
+        <w:pStyle w:val="Paragraphedeliste"/>
+        <w:numPr>
+          <w:ilvl w:val="0"/>
+          <w:numId w:val="12"/>
+        </w:numPr>
+        <w:spacing w:line="360" w:lineRule="auto"/>
+        <w:jc w:val="both"/>
+        <w:rPr>
+          <w:rFonts w:ascii="Times New Roman" w:hAnsi="Times New Roman" w:cs="Times New Roman"/>
+          <w:sz w:val="24"/>
+          <w:szCs w:val="24"/>
+        </w:rPr>
+      </w:pPr>
+      <w:r>
+        <w:rPr>
+          <w:rFonts w:ascii="Times New Roman" w:hAnsi="Times New Roman" w:cs="Times New Roman"/>
+          <w:sz w:val="24"/>
+          <w:szCs w:val="24"/>
+        </w:rPr>
+        <w:t>Les ouvrages les plus vendus</w:t>
+      </w:r>
+    </w:p>
+    <w:p>
+      <w:pPr>
+        <w:pStyle w:val="Paragraphedeliste"/>
+        <w:numPr>
+          <w:ilvl w:val="0"/>
+          <w:numId w:val="12"/>
+        </w:numPr>
+        <w:spacing w:line="360" w:lineRule="auto"/>
+        <w:jc w:val="both"/>
+        <w:rPr>
+          <w:rFonts w:ascii="Times New Roman" w:hAnsi="Times New Roman" w:cs="Times New Roman"/>
+          <w:sz w:val="24"/>
+          <w:szCs w:val="24"/>
+        </w:rPr>
+      </w:pPr>
+      <w:r>
+        <w:rPr>
+          <w:rFonts w:ascii="Times New Roman" w:hAnsi="Times New Roman" w:cs="Times New Roman"/>
+          <w:sz w:val="24"/>
+          <w:szCs w:val="24"/>
+        </w:rPr>
+        <w:t>Les ouvrages les plus récents</w:t>
+      </w:r>
+    </w:p>
+    <w:p>
+      <w:pPr>
+        <w:spacing w:line="360" w:lineRule="auto"/>
+        <w:ind w:firstLine="1134"/>
+        <w:jc w:val="both"/>
+        <w:rPr>
+          <w:rFonts w:ascii="Times New Roman" w:hAnsi="Times New Roman" w:cs="Times New Roman"/>
+          <w:sz w:val="24"/>
+          <w:szCs w:val="24"/>
+        </w:rPr>
+      </w:pPr>
+      <w:r>
+        <w:rPr>
+          <w:rFonts w:ascii="Times New Roman" w:hAnsi="Times New Roman" w:cs="Times New Roman"/>
+          <w:sz w:val="24"/>
+          <w:szCs w:val="24"/>
+        </w:rPr>
+        <w:t>Deuxième</w:t>
+      </w:r>
+      <w:r>
+        <w:rPr>
+          <w:rFonts w:ascii="Times New Roman" w:hAnsi="Times New Roman" w:cs="Times New Roman"/>
+          <w:sz w:val="24"/>
+          <w:szCs w:val="24"/>
+        </w:rPr>
+        <w:t xml:space="preserve"> les utilisateurs peuvent personnaliser l’affichage du catalogue, toujours </w:t>
+      </w:r>
+      <w:r>
+        <w:rPr>
+          <w:rFonts w:ascii="Times New Roman" w:hAnsi="Times New Roman" w:cs="Times New Roman"/>
+          <w:sz w:val="24"/>
+          <w:szCs w:val="24"/>
+        </w:rPr>
+        <w:t>grâce</w:t>
+      </w:r>
+      <w:r>
+        <w:rPr>
+          <w:rFonts w:ascii="Times New Roman" w:hAnsi="Times New Roman" w:cs="Times New Roman"/>
+          <w:sz w:val="24"/>
+          <w:szCs w:val="24"/>
+        </w:rPr>
+        <w:t xml:space="preserve"> </w:t>
+      </w:r>
+      <w:r>
+        <w:rPr>
+          <w:rFonts w:ascii="Times New Roman" w:hAnsi="Times New Roman" w:cs="Times New Roman"/>
+          <w:sz w:val="24"/>
+          <w:szCs w:val="24"/>
+        </w:rPr>
+        <w:t>au classement et a la catégorisation des ouvrages.</w:t>
+      </w:r>
+    </w:p>
+    <w:p>
+      <w:pPr>
+        <w:spacing w:line="360" w:lineRule="auto"/>
+        <w:ind w:firstLine="1134"/>
+        <w:jc w:val="both"/>
+        <w:rPr>
+          <w:rFonts w:ascii="Times New Roman" w:hAnsi="Times New Roman" w:cs="Times New Roman"/>
+          <w:sz w:val="24"/>
+          <w:szCs w:val="24"/>
+        </w:rPr>
+      </w:pPr>
+      <w:r>
+        <w:rPr>
+          <w:rFonts w:ascii="Times New Roman" w:hAnsi="Times New Roman" w:cs="Times New Roman"/>
+          <w:sz w:val="24"/>
+          <w:szCs w:val="24"/>
+        </w:rPr>
+        <w:lastRenderedPageBreak/>
+        <w:t>En plus de ces options les utilisateurs peuvent sélectionner les livres ou ouvrages validés et les mettre dans un panier pour un achat éventuel.</w:t>
       </w:r>
       <w:bookmarkStart w:id="7" w:name="_GoBack"/>
       <w:bookmarkEnd w:id="7"/>
-      <w:r>
-        <w:rPr>
-          <w:rFonts w:ascii="Times New Roman" w:hAnsi="Times New Roman" w:cs="Times New Roman"/>
-          <w:sz w:val="24"/>
-          <w:szCs w:val="24"/>
-        </w:rPr>
-        <w:t>lle que le titre, l’auteur, la description, la couverture, la date de publication, les avis des clients, etc. Cela aide les clients à obtenir une vue d’ensemble des livres disponible.</w:t>
-      </w:r>
+    </w:p>
+    <w:p>
+      <w:pPr>
+        <w:spacing w:line="360" w:lineRule="auto"/>
+        <w:jc w:val="both"/>
+        <w:rPr>
+          <w:rFonts w:ascii="Times New Roman" w:hAnsi="Times New Roman" w:cs="Times New Roman"/>
+          <w:sz w:val="24"/>
+          <w:szCs w:val="24"/>
+        </w:rPr>
+      </w:pPr>
     </w:p>
     <w:p/>
     <w:p/>
@@ -7280,7 +7496,7 @@
             </wp:anchor>
           </w:drawing>
         </mc:Choice>
-        <mc:Fallback xmlns:w16sdtdh="http://schemas.microsoft.com/office/word/2020/wordml/sdtdatahash" xmlns:w16du="http://schemas.microsoft.com/office/word/2023/wordml/word16du" xmlns:w16="http://schemas.microsoft.com/office/word/2018/wordml" xmlns:w16cex="http://schemas.microsoft.com/office/word/2018/wordml/cex" xmlns:oel="http://schemas.microsoft.com/office/2019/extlst">
+        <mc:Fallback xmlns:oel="http://schemas.microsoft.com/office/2019/extlst" xmlns:w16cex="http://schemas.microsoft.com/office/word/2018/wordml/cex" xmlns:w16="http://schemas.microsoft.com/office/word/2018/wordml" xmlns:w16du="http://schemas.microsoft.com/office/word/2023/wordml/word16du" xmlns:w16sdtdh="http://schemas.microsoft.com/office/word/2020/wordml/sdtdatahash">
           <w:pict>
             <v:line w14:anchorId="76D9D749" id="Connecteur droit 1" o:spid="_x0000_s1026" style="position:absolute;z-index:251659264;visibility:visible;mso-wrap-style:square;mso-width-percent:0;mso-height-percent:0;mso-wrap-distance-left:9pt;mso-wrap-distance-top:0;mso-wrap-distance-right:9pt;mso-wrap-distance-bottom:0;mso-position-horizontal:absolute;mso-position-horizontal-relative:text;mso-position-vertical:absolute;mso-position-vertical-relative:text;mso-width-percent:0;mso-height-percent:0;mso-width-relative:margin;mso-height-relative:margin" from="-51.25pt,-7pt" to="472.25pt,-7pt" o:gfxdata="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" strokecolor="black [3213]" strokeweight=".5pt">
               <v:stroke joinstyle="miter"/>
@@ -7724,6 +7940,119 @@
     </w:lvl>
   </w:abstractNum>
   <w:abstractNum w:abstractNumId="3" w15:restartNumberingAfterBreak="0">
+    <w:nsid w:val="41FB73E6"/>
+    <w:multiLevelType w:val="hybridMultilevel"/>
+    <w:tmpl w:val="2BFA8BD0"/>
+    <w:lvl w:ilvl="0" w:tplc="B25E5C8C">
+      <w:start w:val="1"/>
+      <w:numFmt w:val="bullet"/>
+      <w:lvlText w:val=""/>
+      <w:lvlJc w:val="left"/>
+      <w:pPr>
+        <w:ind w:left="1854" w:hanging="360"/>
+      </w:pPr>
+      <w:rPr>
+        <w:rFonts w:ascii="Symbol" w:hAnsi="Symbol" w:hint="default"/>
+      </w:rPr>
+    </w:lvl>
+    <w:lvl w:ilvl="1" w:tplc="040C0003" w:tentative="1">
+      <w:start w:val="1"/>
+      <w:numFmt w:val="bullet"/>
+      <w:lvlText w:val="o"/>
+      <w:lvlJc w:val="left"/>
+      <w:pPr>
+        <w:ind w:left="2574" w:hanging="360"/>
+      </w:pPr>
+      <w:rPr>
+        <w:rFonts w:ascii="Courier New" w:hAnsi="Courier New" w:cs="Courier New" w:hint="default"/>
+      </w:rPr>
+    </w:lvl>
+    <w:lvl w:ilvl="2" w:tplc="040C0005" w:tentative="1">
+      <w:start w:val="1"/>
+      <w:numFmt w:val="bullet"/>
+      <w:lvlText w:val=""/>
+      <w:lvlJc w:val="left"/>
+      <w:pPr>
+        <w:ind w:left="3294" w:hanging="360"/>
+      </w:pPr>
+      <w:rPr>
+        <w:rFonts w:ascii="Wingdings" w:hAnsi="Wingdings" w:hint="default"/>
+      </w:rPr>
+    </w:lvl>
+    <w:lvl w:ilvl="3" w:tplc="040C0001" w:tentative="1">
+      <w:start w:val="1"/>
+      <w:numFmt w:val="bullet"/>
+      <w:lvlText w:val=""/>
+      <w:lvlJc w:val="left"/>
+      <w:pPr>
+        <w:ind w:left="4014" w:hanging="360"/>
+      </w:pPr>
+      <w:rPr>
+        <w:rFonts w:ascii="Symbol" w:hAnsi="Symbol" w:hint="default"/>
+      </w:rPr>
+    </w:lvl>
+    <w:lvl w:ilvl="4" w:tplc="040C0003" w:tentative="1">
+      <w:start w:val="1"/>
+      <w:numFmt w:val="bullet"/>
+      <w:lvlText w:val="o"/>
+      <w:lvlJc w:val="left"/>
+      <w:pPr>
+        <w:ind w:left="4734" w:hanging="360"/>
+      </w:pPr>
+      <w:rPr>
+        <w:rFonts w:ascii="Courier New" w:hAnsi="Courier New" w:cs="Courier New" w:hint="default"/>
+      </w:rPr>
+    </w:lvl>
+    <w:lvl w:ilvl="5" w:tplc="040C0005" w:tentative="1">
+      <w:start w:val="1"/>
+      <w:numFmt w:val="bullet"/>
+      <w:lvlText w:val=""/>
+      <w:lvlJc w:val="left"/>
+      <w:pPr>
+        <w:ind w:left="5454" w:hanging="360"/>
+      </w:pPr>
+      <w:rPr>
+        <w:rFonts w:ascii="Wingdings" w:hAnsi="Wingdings" w:hint="default"/>
+      </w:rPr>
+    </w:lvl>
+    <w:lvl w:ilvl="6" w:tplc="040C0001" w:tentative="1">
+      <w:start w:val="1"/>
+      <w:numFmt w:val="bullet"/>
+      <w:lvlText w:val=""/>
+      <w:lvlJc w:val="left"/>
+      <w:pPr>
+        <w:ind w:left="6174" w:hanging="360"/>
+      </w:pPr>
+      <w:rPr>
+        <w:rFonts w:ascii="Symbol" w:hAnsi="Symbol" w:hint="default"/>
+      </w:rPr>
+    </w:lvl>
+    <w:lvl w:ilvl="7" w:tplc="040C0003" w:tentative="1">
+      <w:start w:val="1"/>
+      <w:numFmt w:val="bullet"/>
+      <w:lvlText w:val="o"/>
+      <w:lvlJc w:val="left"/>
+      <w:pPr>
+        <w:ind w:left="6894" w:hanging="360"/>
+      </w:pPr>
+      <w:rPr>
+        <w:rFonts w:ascii="Courier New" w:hAnsi="Courier New" w:cs="Courier New" w:hint="default"/>
+      </w:rPr>
+    </w:lvl>
+    <w:lvl w:ilvl="8" w:tplc="040C0005" w:tentative="1">
+      <w:start w:val="1"/>
+      <w:numFmt w:val="bullet"/>
+      <w:lvlText w:val=""/>
+      <w:lvlJc w:val="left"/>
+      <w:pPr>
+        <w:ind w:left="7614" w:hanging="360"/>
+      </w:pPr>
+      <w:rPr>
+        <w:rFonts w:ascii="Wingdings" w:hAnsi="Wingdings" w:hint="default"/>
+      </w:rPr>
+    </w:lvl>
+  </w:abstractNum>
+  <w:abstractNum w:abstractNumId="4" w15:restartNumberingAfterBreak="0">
     <w:nsid w:val="5FE948C4"/>
     <w:multiLevelType w:val="hybridMultilevel"/>
     <w:tmpl w:val="719CFFAC"/>
@@ -7836,7 +8165,7 @@
       </w:rPr>
     </w:lvl>
   </w:abstractNum>
-  <w:abstractNum w:abstractNumId="4" w15:restartNumberingAfterBreak="0">
+  <w:abstractNum w:abstractNumId="5" w15:restartNumberingAfterBreak="0">
     <w:nsid w:val="630D39DF"/>
     <w:multiLevelType w:val="hybridMultilevel"/>
     <w:tmpl w:val="E5860424"/>
@@ -7949,7 +8278,7 @@
       </w:rPr>
     </w:lvl>
   </w:abstractNum>
-  <w:abstractNum w:abstractNumId="5" w15:restartNumberingAfterBreak="0">
+  <w:abstractNum w:abstractNumId="6" w15:restartNumberingAfterBreak="0">
     <w:nsid w:val="658571EF"/>
     <w:multiLevelType w:val="hybridMultilevel"/>
     <w:tmpl w:val="697C2666"/>
@@ -8062,7 +8391,7 @@
       </w:rPr>
     </w:lvl>
   </w:abstractNum>
-  <w:abstractNum w:abstractNumId="6" w15:restartNumberingAfterBreak="0">
+  <w:abstractNum w:abstractNumId="7" w15:restartNumberingAfterBreak="0">
     <w:nsid w:val="658B49EF"/>
     <w:multiLevelType w:val="hybridMultilevel"/>
     <w:tmpl w:val="59FA4DB4"/>
@@ -8148,7 +8477,7 @@
       </w:pPr>
     </w:lvl>
   </w:abstractNum>
-  <w:abstractNum w:abstractNumId="7" w15:restartNumberingAfterBreak="0">
+  <w:abstractNum w:abstractNumId="8" w15:restartNumberingAfterBreak="0">
     <w:nsid w:val="67F333CD"/>
     <w:multiLevelType w:val="hybridMultilevel"/>
     <w:tmpl w:val="721C2924"/>
@@ -8234,7 +8563,7 @@
       </w:pPr>
     </w:lvl>
   </w:abstractNum>
-  <w:abstractNum w:abstractNumId="8" w15:restartNumberingAfterBreak="0">
+  <w:abstractNum w:abstractNumId="9" w15:restartNumberingAfterBreak="0">
     <w:nsid w:val="6C263859"/>
     <w:multiLevelType w:val="hybridMultilevel"/>
     <w:tmpl w:val="E47288F8"/>
@@ -8347,7 +8676,7 @@
       </w:rPr>
     </w:lvl>
   </w:abstractNum>
-  <w:abstractNum w:abstractNumId="9" w15:restartNumberingAfterBreak="0">
+  <w:abstractNum w:abstractNumId="10" w15:restartNumberingAfterBreak="0">
     <w:nsid w:val="730848F0"/>
     <w:multiLevelType w:val="hybridMultilevel"/>
     <w:tmpl w:val="B9E4E60E"/>
@@ -8460,7 +8789,7 @@
       </w:rPr>
     </w:lvl>
   </w:abstractNum>
-  <w:abstractNum w:abstractNumId="10" w15:restartNumberingAfterBreak="0">
+  <w:abstractNum w:abstractNumId="11" w15:restartNumberingAfterBreak="0">
     <w:nsid w:val="7D711CD7"/>
     <w:multiLevelType w:val="hybridMultilevel"/>
     <w:tmpl w:val="1A384DB4"/>
@@ -8547,37 +8876,40 @@
     </w:lvl>
   </w:abstractNum>
   <w:num w:numId="1">
-    <w:abstractNumId w:val="6"/>
+    <w:abstractNumId w:val="7"/>
   </w:num>
   <w:num w:numId="2">
-    <w:abstractNumId w:val="9"/>
+    <w:abstractNumId w:val="10"/>
   </w:num>
   <w:num w:numId="3">
     <w:abstractNumId w:val="2"/>
   </w:num>
   <w:num w:numId="4">
-    <w:abstractNumId w:val="10"/>
+    <w:abstractNumId w:val="11"/>
   </w:num>
   <w:num w:numId="5">
     <w:abstractNumId w:val="0"/>
   </w:num>
   <w:num w:numId="6">
-    <w:abstractNumId w:val="7"/>
+    <w:abstractNumId w:val="8"/>
   </w:num>
   <w:num w:numId="7">
-    <w:abstractNumId w:val="8"/>
+    <w:abstractNumId w:val="9"/>
   </w:num>
   <w:num w:numId="8">
     <w:abstractNumId w:val="1"/>
   </w:num>
   <w:num w:numId="9">
-    <w:abstractNumId w:val="3"/>
+    <w:abstractNumId w:val="4"/>
   </w:num>
   <w:num w:numId="10">
+    <w:abstractNumId w:val="6"/>
+  </w:num>
+  <w:num w:numId="11">
     <w:abstractNumId w:val="5"/>
   </w:num>
-  <w:num w:numId="11">
-    <w:abstractNumId w:val="4"/>
+  <w:num w:numId="12">
+    <w:abstractNumId w:val="3"/>
   </w:num>
 </w:numbering>
 </file>
@@ -9621,7 +9953,7 @@
 </file>
 
 <file path=customXml/itemProps1.xml><?xml version="1.0" encoding="utf-8"?>
-<ds:datastoreItem xmlns:ds="http://schemas.openxmlformats.org/officeDocument/2006/customXml" ds:itemID="{40FD9B24-70B2-4B9A-BFAC-24A92F7E8E27}">
+<ds:datastoreItem xmlns:ds="http://schemas.openxmlformats.org/officeDocument/2006/customXml" ds:itemID="{AAC034B0-F32D-4A2A-9862-D8C1B228D066}">
   <ds:schemaRefs>
     <ds:schemaRef ds:uri="http://schemas.openxmlformats.org/officeDocument/2006/bibliography"/>
   </ds:schemaRefs>

</xml_diff>

<commit_message>
critique de la solution existante
</commit_message>
<xml_diff>
--- a/TFC_KOJI_SEYA_DAN.docx
+++ b/TFC_KOJI_SEYA_DAN.docx
@@ -238,7 +238,7 @@
               </wp:anchor>
             </w:drawing>
           </mc:Choice>
-          <mc:Fallback xmlns:oel="http://schemas.microsoft.com/office/2019/extlst" xmlns:w16cex="http://schemas.microsoft.com/office/word/2018/wordml/cex" xmlns:w16="http://schemas.microsoft.com/office/word/2018/wordml" xmlns:w16du="http://schemas.microsoft.com/office/word/2023/wordml/word16du" xmlns:w16sdtdh="http://schemas.microsoft.com/office/word/2020/wordml/sdtdatahash">
+          <mc:Fallback xmlns:w16sdtdh="http://schemas.microsoft.com/office/word/2020/wordml/sdtdatahash" xmlns:w16du="http://schemas.microsoft.com/office/word/2023/wordml/word16du" xmlns:w16="http://schemas.microsoft.com/office/word/2018/wordml" xmlns:w16cex="http://schemas.microsoft.com/office/word/2018/wordml/cex" xmlns:oel="http://schemas.microsoft.com/office/2019/extlst">
             <w:pict>
               <v:line w14:anchorId="449DD432" id="Connecteur droit 2" o:spid="_x0000_s1026" style="position:absolute;z-index:251659264;visibility:visible;mso-wrap-style:square;mso-wrap-distance-left:9pt;mso-wrap-distance-top:0;mso-wrap-distance-right:9pt;mso-wrap-distance-bottom:0;mso-position-horizontal:absolute;mso-position-horizontal-relative:text;mso-position-vertical:absolute;mso-position-vertical-relative:text" from="17pt,2.5pt" to="395pt,2.5pt" o:gfxdata="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" strokecolor="black [3200]" strokeweight="3pt">
                 <v:stroke joinstyle="miter"/>
@@ -897,7 +897,7 @@
               </wp:anchor>
             </w:drawing>
           </mc:Choice>
-          <mc:Fallback xmlns:oel="http://schemas.microsoft.com/office/2019/extlst" xmlns:w16cex="http://schemas.microsoft.com/office/word/2018/wordml/cex" xmlns:w16="http://schemas.microsoft.com/office/word/2018/wordml" xmlns:w16du="http://schemas.microsoft.com/office/word/2023/wordml/word16du" xmlns:w16sdtdh="http://schemas.microsoft.com/office/word/2020/wordml/sdtdatahash">
+          <mc:Fallback xmlns:w16sdtdh="http://schemas.microsoft.com/office/word/2020/wordml/sdtdatahash" xmlns:w16du="http://schemas.microsoft.com/office/word/2023/wordml/word16du" xmlns:w16="http://schemas.microsoft.com/office/word/2018/wordml" xmlns:w16cex="http://schemas.microsoft.com/office/word/2018/wordml/cex" xmlns:oel="http://schemas.microsoft.com/office/2019/extlst">
             <w:pict>
               <v:line w14:anchorId="0E0E7C79" id="Connecteur droit 2" o:spid="_x0000_s1026" style="position:absolute;z-index:251662336;visibility:visible;mso-wrap-style:square;mso-wrap-distance-left:9pt;mso-wrap-distance-top:0;mso-wrap-distance-right:9pt;mso-wrap-distance-bottom:0;mso-position-horizontal:absolute;mso-position-horizontal-relative:text;mso-position-vertical:absolute;mso-position-vertical-relative:text" from="17pt,2.5pt" to="395pt,2.5pt" o:gfxdata="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" strokecolor="black [3200]" strokeweight="3pt">
                 <v:stroke joinstyle="miter"/>
@@ -1933,8 +1933,10 @@
           <w:rFonts w:ascii="Times New Roman" w:hAnsi="Times New Roman" w:cs="Times New Roman"/>
           <w:sz w:val="24"/>
           <w:szCs w:val="24"/>
-        </w:rPr>
-      </w:pPr>
+          <w:lang w:val="en-US"/>
+        </w:rPr>
+      </w:pPr>
+      <w:proofErr w:type="gramStart"/>
       <w:r>
         <w:rPr>
           <w:rFonts w:ascii="Times New Roman" w:hAnsi="Times New Roman" w:cs="Times New Roman"/>
@@ -1942,16 +1944,41 @@
           <w:bCs/>
           <w:sz w:val="24"/>
           <w:szCs w:val="24"/>
-        </w:rPr>
-        <w:t xml:space="preserve">HTML : </w:t>
-      </w:r>
-      <w:r>
-        <w:rPr>
-          <w:rFonts w:ascii="Times New Roman" w:hAnsi="Times New Roman" w:cs="Times New Roman"/>
-          <w:sz w:val="24"/>
-          <w:szCs w:val="24"/>
-        </w:rPr>
-        <w:t>HyperText Markup Language</w:t>
+          <w:lang w:val="en-US"/>
+        </w:rPr>
+        <w:t>HTML :</w:t>
+      </w:r>
+      <w:proofErr w:type="gramEnd"/>
+      <w:r>
+        <w:rPr>
+          <w:rFonts w:ascii="Times New Roman" w:hAnsi="Times New Roman" w:cs="Times New Roman"/>
+          <w:b/>
+          <w:bCs/>
+          <w:sz w:val="24"/>
+          <w:szCs w:val="24"/>
+          <w:lang w:val="en-US"/>
+        </w:rPr>
+        <w:t xml:space="preserve"> </w:t>
+      </w:r>
+      <w:proofErr w:type="spellStart"/>
+      <w:r>
+        <w:rPr>
+          <w:rFonts w:ascii="Times New Roman" w:hAnsi="Times New Roman" w:cs="Times New Roman"/>
+          <w:sz w:val="24"/>
+          <w:szCs w:val="24"/>
+          <w:lang w:val="en-US"/>
+        </w:rPr>
+        <w:t>HyperText</w:t>
+      </w:r>
+      <w:proofErr w:type="spellEnd"/>
+      <w:r>
+        <w:rPr>
+          <w:rFonts w:ascii="Times New Roman" w:hAnsi="Times New Roman" w:cs="Times New Roman"/>
+          <w:sz w:val="24"/>
+          <w:szCs w:val="24"/>
+          <w:lang w:val="en-US"/>
+        </w:rPr>
+        <w:t xml:space="preserve"> Markup Language</w:t>
       </w:r>
     </w:p>
     <w:p>
@@ -7363,19 +7390,326 @@
         <w:lastRenderedPageBreak/>
         <w:t>En plus de ces options les utilisateurs peuvent sélectionner les livres ou ouvrages validés et les mettre dans un panier pour un achat éventuel.</w:t>
       </w:r>
+    </w:p>
+    <w:p>
+      <w:pPr>
+        <w:spacing w:line="360" w:lineRule="auto"/>
+        <w:ind w:firstLine="1134"/>
+        <w:jc w:val="center"/>
+        <w:rPr>
+          <w:rFonts w:ascii="Times New Roman" w:hAnsi="Times New Roman" w:cs="Times New Roman"/>
+          <w:sz w:val="24"/>
+          <w:szCs w:val="24"/>
+        </w:rPr>
+      </w:pPr>
+      <w:r>
+        <w:rPr>
+          <w:rFonts w:ascii="Times New Roman" w:hAnsi="Times New Roman" w:cs="Times New Roman"/>
+          <w:noProof/>
+          <w:sz w:val="24"/>
+          <w:szCs w:val="24"/>
+        </w:rPr>
+        <w:drawing>
+          <wp:inline distT="0" distB="0" distL="0" distR="0" wp14:anchorId="3C424462" wp14:editId="03E57955">
+            <wp:extent cx="4962525" cy="5867400"/>
+            <wp:effectExtent l="0" t="0" r="9525" b="0"/>
+            <wp:docPr id="3" name="Image 3"/>
+            <wp:cNvGraphicFramePr>
+              <a:graphicFrameLocks xmlns:a="http://schemas.openxmlformats.org/drawingml/2006/main" noChangeAspect="1"/>
+            </wp:cNvGraphicFramePr>
+            <a:graphic xmlns:a="http://schemas.openxmlformats.org/drawingml/2006/main">
+              <a:graphicData uri="http://schemas.openxmlformats.org/drawingml/2006/picture">
+                <pic:pic xmlns:pic="http://schemas.openxmlformats.org/drawingml/2006/picture">
+                  <pic:nvPicPr>
+                    <pic:cNvPr id="3" name="Figure 1.2. Diagramme d'activite metier.png"/>
+                    <pic:cNvPicPr/>
+                  </pic:nvPicPr>
+                  <pic:blipFill>
+                    <a:blip r:embed="rId14">
+                      <a:extLst>
+                        <a:ext uri="{28A0092B-C50C-407E-A947-70E740481C1C}">
+                          <a14:useLocalDpi xmlns:a14="http://schemas.microsoft.com/office/drawing/2010/main" val="0"/>
+                        </a:ext>
+                      </a:extLst>
+                    </a:blip>
+                    <a:stretch>
+                      <a:fillRect/>
+                    </a:stretch>
+                  </pic:blipFill>
+                  <pic:spPr>
+                    <a:xfrm>
+                      <a:off x="0" y="0"/>
+                      <a:ext cx="4962525" cy="5867400"/>
+                    </a:xfrm>
+                    <a:prstGeom prst="rect">
+                      <a:avLst/>
+                    </a:prstGeom>
+                  </pic:spPr>
+                </pic:pic>
+              </a:graphicData>
+            </a:graphic>
+          </wp:inline>
+        </w:drawing>
+      </w:r>
+    </w:p>
+    <w:p>
+      <w:pPr>
+        <w:spacing w:line="360" w:lineRule="auto"/>
+        <w:ind w:firstLine="1134"/>
+        <w:jc w:val="center"/>
+        <w:rPr>
+          <w:rFonts w:ascii="Times New Roman" w:hAnsi="Times New Roman" w:cs="Times New Roman"/>
+          <w:sz w:val="24"/>
+          <w:szCs w:val="24"/>
+        </w:rPr>
+      </w:pPr>
+      <w:r>
+        <w:rPr>
+          <w:rFonts w:ascii="Times New Roman" w:hAnsi="Times New Roman" w:cs="Times New Roman"/>
+          <w:noProof/>
+          <w:sz w:val="24"/>
+          <w:szCs w:val="24"/>
+        </w:rPr>
+        <mc:AlternateContent>
+          <mc:Choice Requires="wps">
+            <w:drawing>
+              <wp:inline distT="0" distB="0" distL="0" distR="0" wp14:anchorId="53CDB02B" wp14:editId="4C238C14">
+                <wp:extent cx="4486275" cy="295275"/>
+                <wp:effectExtent l="0" t="0" r="9525" b="9525"/>
+                <wp:docPr id="2" name="Rectangle 2"/>
+                <wp:cNvGraphicFramePr/>
+                <a:graphic xmlns:a="http://schemas.openxmlformats.org/drawingml/2006/main">
+                  <a:graphicData uri="http://schemas.microsoft.com/office/word/2010/wordprocessingShape">
+                    <wps:wsp>
+                      <wps:cNvSpPr/>
+                      <wps:spPr>
+                        <a:xfrm>
+                          <a:off x="0" y="0"/>
+                          <a:ext cx="4486275" cy="295275"/>
+                        </a:xfrm>
+                        <a:prstGeom prst="rect">
+                          <a:avLst/>
+                        </a:prstGeom>
+                        <a:ln>
+                          <a:noFill/>
+                        </a:ln>
+                      </wps:spPr>
+                      <wps:style>
+                        <a:lnRef idx="2">
+                          <a:schemeClr val="dk1"/>
+                        </a:lnRef>
+                        <a:fillRef idx="1">
+                          <a:schemeClr val="lt1"/>
+                        </a:fillRef>
+                        <a:effectRef idx="0">
+                          <a:schemeClr val="dk1"/>
+                        </a:effectRef>
+                        <a:fontRef idx="minor">
+                          <a:schemeClr val="dk1"/>
+                        </a:fontRef>
+                      </wps:style>
+                      <wps:txbx>
+                        <w:txbxContent>
+                          <w:p>
+                            <w:pPr>
+                              <w:jc w:val="center"/>
+                              <w:rPr>
+                                <w:rFonts w:ascii="Times New Roman" w:hAnsi="Times New Roman" w:cs="Times New Roman"/>
+                                <w:i/>
+                                <w:iCs/>
+                                <w:sz w:val="24"/>
+                                <w:szCs w:val="24"/>
+                                <w:lang w:val="en-ZA"/>
+                              </w:rPr>
+                            </w:pPr>
+                            <w:r>
+                              <w:rPr>
+                                <w:rFonts w:ascii="Times New Roman" w:hAnsi="Times New Roman" w:cs="Times New Roman"/>
+                                <w:i/>
+                                <w:iCs/>
+                                <w:sz w:val="24"/>
+                                <w:szCs w:val="24"/>
+                                <w:lang w:val="en-US"/>
+                              </w:rPr>
+                              <w:t>Figure 1.2. Diagramme d’activitee métier</w:t>
+                            </w:r>
+                          </w:p>
+                        </w:txbxContent>
+                      </wps:txbx>
+                      <wps:bodyPr rot="0" spcFirstLastPara="0" vertOverflow="overflow" horzOverflow="overflow" vert="horz" wrap="square" lIns="91440" tIns="45720" rIns="91440" bIns="45720" numCol="1" spcCol="0" rtlCol="0" fromWordArt="0" anchor="ctr" anchorCtr="0" forceAA="0" compatLnSpc="1">
+                        <a:prstTxWarp prst="textNoShape">
+                          <a:avLst/>
+                        </a:prstTxWarp>
+                        <a:noAutofit/>
+                      </wps:bodyPr>
+                    </wps:wsp>
+                  </a:graphicData>
+                </a:graphic>
+              </wp:inline>
+            </w:drawing>
+          </mc:Choice>
+          <mc:Fallback>
+            <w:pict>
+              <v:rect w14:anchorId="53CDB02B" id="Rectangle 2" o:spid="_x0000_s1026" style="width:353.25pt;height:23.25pt;visibility:visible;mso-wrap-style:square;mso-left-percent:-10001;mso-top-percent:-10001;mso-position-horizontal:absolute;mso-position-horizontal-relative:char;mso-position-vertical:absolute;mso-position-vertical-relative:line;mso-left-percent:-10001;mso-top-percent:-10001;v-text-anchor:middle" o:gfxdata="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" fillcolor="white [3201]" stroked="f" strokeweight="1pt">
+                <v:textbox>
+                  <w:txbxContent>
+                    <w:p>
+                      <w:pPr>
+                        <w:jc w:val="center"/>
+                        <w:rPr>
+                          <w:rFonts w:ascii="Times New Roman" w:hAnsi="Times New Roman" w:cs="Times New Roman"/>
+                          <w:i/>
+                          <w:iCs/>
+                          <w:sz w:val="24"/>
+                          <w:szCs w:val="24"/>
+                          <w:lang w:val="en-ZA"/>
+                        </w:rPr>
+                      </w:pPr>
+                      <w:r>
+                        <w:rPr>
+                          <w:rFonts w:ascii="Times New Roman" w:hAnsi="Times New Roman" w:cs="Times New Roman"/>
+                          <w:i/>
+                          <w:iCs/>
+                          <w:sz w:val="24"/>
+                          <w:szCs w:val="24"/>
+                          <w:lang w:val="en-US"/>
+                        </w:rPr>
+                        <w:t>Figure 1.2. Diagramme d’activitee métier</w:t>
+                      </w:r>
+                    </w:p>
+                  </w:txbxContent>
+                </v:textbox>
+                <w10:anchorlock/>
+              </v:rect>
+            </w:pict>
+          </mc:Fallback>
+        </mc:AlternateContent>
+      </w:r>
+    </w:p>
+    <w:p>
+      <w:pPr>
+        <w:spacing w:line="360" w:lineRule="auto"/>
+        <w:jc w:val="both"/>
+        <w:rPr>
+          <w:rFonts w:ascii="Times New Roman" w:hAnsi="Times New Roman" w:cs="Times New Roman"/>
+          <w:sz w:val="24"/>
+          <w:szCs w:val="24"/>
+        </w:rPr>
+      </w:pPr>
+    </w:p>
+    <w:p>
+      <w:pPr>
+        <w:spacing w:line="360" w:lineRule="auto"/>
+        <w:jc w:val="both"/>
+        <w:rPr>
+          <w:rFonts w:ascii="Times New Roman" w:hAnsi="Times New Roman" w:cs="Times New Roman"/>
+          <w:sz w:val="24"/>
+          <w:szCs w:val="24"/>
+        </w:rPr>
+      </w:pPr>
+    </w:p>
+    <w:p>
+      <w:pPr>
+        <w:spacing w:line="360" w:lineRule="auto"/>
+        <w:jc w:val="both"/>
+        <w:rPr>
+          <w:rFonts w:ascii="Times New Roman" w:hAnsi="Times New Roman" w:cs="Times New Roman"/>
+          <w:sz w:val="24"/>
+          <w:szCs w:val="24"/>
+        </w:rPr>
+      </w:pPr>
+    </w:p>
+    <w:p>
+      <w:pPr>
+        <w:spacing w:line="360" w:lineRule="auto"/>
+        <w:jc w:val="both"/>
+        <w:rPr>
+          <w:rFonts w:ascii="Times New Roman" w:hAnsi="Times New Roman" w:cs="Times New Roman"/>
+          <w:sz w:val="24"/>
+          <w:szCs w:val="24"/>
+        </w:rPr>
+      </w:pPr>
+    </w:p>
+    <w:p>
+      <w:pPr>
+        <w:spacing w:line="360" w:lineRule="auto"/>
+        <w:jc w:val="both"/>
+        <w:rPr>
+          <w:rFonts w:ascii="Times New Roman" w:hAnsi="Times New Roman" w:cs="Times New Roman"/>
+          <w:sz w:val="24"/>
+          <w:szCs w:val="24"/>
+        </w:rPr>
+      </w:pPr>
+    </w:p>
+    <w:p>
+      <w:pPr>
+        <w:pStyle w:val="Titre4"/>
+        <w:spacing w:line="480" w:lineRule="auto"/>
+        <w:jc w:val="both"/>
+        <w:rPr>
+          <w:rFonts w:ascii="Times New Roman" w:hAnsi="Times New Roman" w:cs="Times New Roman"/>
+          <w:sz w:val="24"/>
+          <w:szCs w:val="24"/>
+        </w:rPr>
+      </w:pPr>
+      <w:r>
+        <w:rPr>
+          <w:rFonts w:ascii="Times New Roman" w:hAnsi="Times New Roman" w:cs="Times New Roman"/>
+          <w:sz w:val="24"/>
+          <w:szCs w:val="24"/>
+        </w:rPr>
+        <w:lastRenderedPageBreak/>
+        <w:t>I.1.2.2. Critique de l’existant</w:t>
+      </w:r>
+    </w:p>
+    <w:p>
+      <w:pPr>
+        <w:spacing w:line="360" w:lineRule="auto"/>
+        <w:ind w:firstLine="1134"/>
+        <w:jc w:val="both"/>
+        <w:rPr>
+          <w:rFonts w:ascii="Times New Roman" w:hAnsi="Times New Roman" w:cs="Times New Roman"/>
+          <w:sz w:val="24"/>
+          <w:szCs w:val="24"/>
+        </w:rPr>
+      </w:pPr>
+      <w:r>
+        <w:rPr>
+          <w:rFonts w:ascii="Times New Roman" w:hAnsi="Times New Roman" w:cs="Times New Roman"/>
+          <w:sz w:val="24"/>
+          <w:szCs w:val="24"/>
+        </w:rPr>
+        <w:t xml:space="preserve">La création humaine n’étant pas toujours parfaite, les éléments que nous allons aborder servirons de fondement pour proposer des solutions pour le système futur, en tirant parti des meilleurs éléments de système actuel. </w:t>
+      </w:r>
+    </w:p>
+    <w:p>
+      <w:pPr>
+        <w:pStyle w:val="Paragraphedeliste"/>
+        <w:numPr>
+          <w:ilvl w:val="0"/>
+          <w:numId w:val="14"/>
+        </w:numPr>
+        <w:jc w:val="both"/>
+        <w:rPr>
+          <w:rFonts w:ascii="Times New Roman" w:hAnsi="Times New Roman" w:cs="Times New Roman"/>
+          <w:b/>
+          <w:bCs/>
+          <w:sz w:val="24"/>
+          <w:szCs w:val="24"/>
+        </w:rPr>
+      </w:pPr>
+      <w:r>
+        <w:rPr>
+          <w:rFonts w:ascii="Times New Roman" w:hAnsi="Times New Roman" w:cs="Times New Roman"/>
+          <w:b/>
+          <w:bCs/>
+          <w:sz w:val="24"/>
+          <w:szCs w:val="24"/>
+        </w:rPr>
+        <w:t>Points forts</w:t>
+      </w:r>
       <w:bookmarkStart w:id="7" w:name="_GoBack"/>
       <w:bookmarkEnd w:id="7"/>
-    </w:p>
-    <w:p>
-      <w:pPr>
-        <w:spacing w:line="360" w:lineRule="auto"/>
-        <w:jc w:val="both"/>
-        <w:rPr>
-          <w:rFonts w:ascii="Times New Roman" w:hAnsi="Times New Roman" w:cs="Times New Roman"/>
-          <w:sz w:val="24"/>
-          <w:szCs w:val="24"/>
-        </w:rPr>
-      </w:pPr>
     </w:p>
     <w:p/>
     <w:p/>
@@ -7496,7 +7830,7 @@
             </wp:anchor>
           </w:drawing>
         </mc:Choice>
-        <mc:Fallback xmlns:oel="http://schemas.microsoft.com/office/2019/extlst" xmlns:w16cex="http://schemas.microsoft.com/office/word/2018/wordml/cex" xmlns:w16="http://schemas.microsoft.com/office/word/2018/wordml" xmlns:w16du="http://schemas.microsoft.com/office/word/2023/wordml/word16du" xmlns:w16sdtdh="http://schemas.microsoft.com/office/word/2020/wordml/sdtdatahash">
+        <mc:Fallback xmlns:w16sdtdh="http://schemas.microsoft.com/office/word/2020/wordml/sdtdatahash" xmlns:w16du="http://schemas.microsoft.com/office/word/2023/wordml/word16du" xmlns:w16="http://schemas.microsoft.com/office/word/2018/wordml" xmlns:w16cex="http://schemas.microsoft.com/office/word/2018/wordml/cex" xmlns:oel="http://schemas.microsoft.com/office/2019/extlst">
           <w:pict>
             <v:line w14:anchorId="76D9D749" id="Connecteur droit 1" o:spid="_x0000_s1026" style="position:absolute;z-index:251659264;visibility:visible;mso-wrap-style:square;mso-width-percent:0;mso-height-percent:0;mso-wrap-distance-left:9pt;mso-wrap-distance-top:0;mso-wrap-distance-right:9pt;mso-wrap-distance-bottom:0;mso-position-horizontal:absolute;mso-position-horizontal-relative:text;mso-position-vertical:absolute;mso-position-vertical-relative:text;mso-width-percent:0;mso-height-percent:0;mso-width-relative:margin;mso-height-relative:margin" from="-51.25pt,-7pt" to="472.25pt,-7pt" o:gfxdata="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" strokecolor="black [3213]" strokeweight=".5pt">
               <v:stroke joinstyle="miter"/>
@@ -7655,6 +7989,92 @@
 <file path=word/numbering.xml><?xml version="1.0" encoding="utf-8"?>
 <w:numbering xmlns:wpc="http://schemas.microsoft.com/office/word/2010/wordprocessingCanvas" xmlns:cx="http://schemas.microsoft.com/office/drawing/2014/chartex" xmlns:cx1="http://schemas.microsoft.com/office/drawing/2015/9/8/chartex" xmlns:cx2="http://schemas.microsoft.com/office/drawing/2015/10/21/chartex" xmlns:cx3="http://schemas.microsoft.com/office/drawing/2016/5/9/chartex" xmlns:cx4="http://schemas.microsoft.com/office/drawing/2016/5/10/chartex" xmlns:cx5="http://schemas.microsoft.com/office/drawing/2016/5/11/chartex" xmlns:cx6="http://schemas.microsoft.com/office/drawing/2016/5/12/chartex" xmlns:cx7="http://schemas.microsoft.com/office/drawing/2016/5/13/chartex" xmlns:cx8="http://schemas.microsoft.com/office/drawing/2016/5/14/chartex" xmlns:mc="http://schemas.openxmlformats.org/markup-compatibility/2006" xmlns:aink="http://schemas.microsoft.com/office/drawing/2016/ink" xmlns:am3d="http://schemas.microsoft.com/office/drawing/2017/model3d" xmlns:o="urn:schemas-microsoft-com:office:office" xmlns:r="http://schemas.openxmlformats.org/officeDocument/2006/relationships" xmlns:m="http://schemas.openxmlformats.org/officeDocument/2006/math" xmlns:v="urn:schemas-microsoft-com:vml" xmlns:wp14="http://schemas.microsoft.com/office/word/2010/wordprocessingDrawing" xmlns:wp="http://schemas.openxmlformats.org/drawingml/2006/wordprocessingDrawing" xmlns:w10="urn:schemas-microsoft-com:office:word" xmlns:w="http://schemas.openxmlformats.org/wordprocessingml/2006/main" xmlns:w14="http://schemas.microsoft.com/office/word/2010/wordml" xmlns:w15="http://schemas.microsoft.com/office/word/2012/wordml" xmlns:w16cid="http://schemas.microsoft.com/office/word/2016/wordml/cid" xmlns:w16se="http://schemas.microsoft.com/office/word/2015/wordml/symex" xmlns:wpg="http://schemas.microsoft.com/office/word/2010/wordprocessingGroup" xmlns:wpi="http://schemas.microsoft.com/office/word/2010/wordprocessingInk" xmlns:wne="http://schemas.microsoft.com/office/word/2006/wordml" xmlns:wps="http://schemas.microsoft.com/office/word/2010/wordprocessingShape" mc:Ignorable="w14 w15 w16se w16cid wp14">
   <w:abstractNum w:abstractNumId="0" w15:restartNumberingAfterBreak="0">
+    <w:nsid w:val="0F1007C1"/>
+    <w:multiLevelType w:val="hybridMultilevel"/>
+    <w:tmpl w:val="685C05FE"/>
+    <w:lvl w:ilvl="0" w:tplc="040C0017">
+      <w:start w:val="1"/>
+      <w:numFmt w:val="lowerLetter"/>
+      <w:lvlText w:val="%1)"/>
+      <w:lvlJc w:val="left"/>
+      <w:pPr>
+        <w:ind w:left="1854" w:hanging="360"/>
+      </w:pPr>
+    </w:lvl>
+    <w:lvl w:ilvl="1" w:tplc="040C0019" w:tentative="1">
+      <w:start w:val="1"/>
+      <w:numFmt w:val="lowerLetter"/>
+      <w:lvlText w:val="%2."/>
+      <w:lvlJc w:val="left"/>
+      <w:pPr>
+        <w:ind w:left="2574" w:hanging="360"/>
+      </w:pPr>
+    </w:lvl>
+    <w:lvl w:ilvl="2" w:tplc="040C001B" w:tentative="1">
+      <w:start w:val="1"/>
+      <w:numFmt w:val="lowerRoman"/>
+      <w:lvlText w:val="%3."/>
+      <w:lvlJc w:val="right"/>
+      <w:pPr>
+        <w:ind w:left="3294" w:hanging="180"/>
+      </w:pPr>
+    </w:lvl>
+    <w:lvl w:ilvl="3" w:tplc="040C000F" w:tentative="1">
+      <w:start w:val="1"/>
+      <w:numFmt w:val="decimal"/>
+      <w:lvlText w:val="%4."/>
+      <w:lvlJc w:val="left"/>
+      <w:pPr>
+        <w:ind w:left="4014" w:hanging="360"/>
+      </w:pPr>
+    </w:lvl>
+    <w:lvl w:ilvl="4" w:tplc="040C0019" w:tentative="1">
+      <w:start w:val="1"/>
+      <w:numFmt w:val="lowerLetter"/>
+      <w:lvlText w:val="%5."/>
+      <w:lvlJc w:val="left"/>
+      <w:pPr>
+        <w:ind w:left="4734" w:hanging="360"/>
+      </w:pPr>
+    </w:lvl>
+    <w:lvl w:ilvl="5" w:tplc="040C001B" w:tentative="1">
+      <w:start w:val="1"/>
+      <w:numFmt w:val="lowerRoman"/>
+      <w:lvlText w:val="%6."/>
+      <w:lvlJc w:val="right"/>
+      <w:pPr>
+        <w:ind w:left="5454" w:hanging="180"/>
+      </w:pPr>
+    </w:lvl>
+    <w:lvl w:ilvl="6" w:tplc="040C000F" w:tentative="1">
+      <w:start w:val="1"/>
+      <w:numFmt w:val="decimal"/>
+      <w:lvlText w:val="%7."/>
+      <w:lvlJc w:val="left"/>
+      <w:pPr>
+        <w:ind w:left="6174" w:hanging="360"/>
+      </w:pPr>
+    </w:lvl>
+    <w:lvl w:ilvl="7" w:tplc="040C0019" w:tentative="1">
+      <w:start w:val="1"/>
+      <w:numFmt w:val="lowerLetter"/>
+      <w:lvlText w:val="%8."/>
+      <w:lvlJc w:val="left"/>
+      <w:pPr>
+        <w:ind w:left="6894" w:hanging="360"/>
+      </w:pPr>
+    </w:lvl>
+    <w:lvl w:ilvl="8" w:tplc="040C001B" w:tentative="1">
+      <w:start w:val="1"/>
+      <w:numFmt w:val="lowerRoman"/>
+      <w:lvlText w:val="%9."/>
+      <w:lvlJc w:val="right"/>
+      <w:pPr>
+        <w:ind w:left="7614" w:hanging="180"/>
+      </w:pPr>
+    </w:lvl>
+  </w:abstractNum>
+  <w:abstractNum w:abstractNumId="1" w15:restartNumberingAfterBreak="0">
     <w:nsid w:val="2B6C0959"/>
     <w:multiLevelType w:val="hybridMultilevel"/>
     <w:tmpl w:val="AFF0F562"/>
@@ -7740,7 +8160,7 @@
       </w:pPr>
     </w:lvl>
   </w:abstractNum>
-  <w:abstractNum w:abstractNumId="1" w15:restartNumberingAfterBreak="0">
+  <w:abstractNum w:abstractNumId="2" w15:restartNumberingAfterBreak="0">
     <w:nsid w:val="2E66359C"/>
     <w:multiLevelType w:val="hybridMultilevel"/>
     <w:tmpl w:val="A1C81320"/>
@@ -7853,7 +8273,7 @@
       </w:rPr>
     </w:lvl>
   </w:abstractNum>
-  <w:abstractNum w:abstractNumId="2" w15:restartNumberingAfterBreak="0">
+  <w:abstractNum w:abstractNumId="3" w15:restartNumberingAfterBreak="0">
     <w:nsid w:val="3CC22816"/>
     <w:multiLevelType w:val="hybridMultilevel"/>
     <w:tmpl w:val="048830B2"/>
@@ -7939,7 +8359,7 @@
       </w:pPr>
     </w:lvl>
   </w:abstractNum>
-  <w:abstractNum w:abstractNumId="3" w15:restartNumberingAfterBreak="0">
+  <w:abstractNum w:abstractNumId="4" w15:restartNumberingAfterBreak="0">
     <w:nsid w:val="41FB73E6"/>
     <w:multiLevelType w:val="hybridMultilevel"/>
     <w:tmpl w:val="2BFA8BD0"/>
@@ -8052,7 +8472,93 @@
       </w:rPr>
     </w:lvl>
   </w:abstractNum>
-  <w:abstractNum w:abstractNumId="4" w15:restartNumberingAfterBreak="0">
+  <w:abstractNum w:abstractNumId="5" w15:restartNumberingAfterBreak="0">
+    <w:nsid w:val="52356F5E"/>
+    <w:multiLevelType w:val="hybridMultilevel"/>
+    <w:tmpl w:val="63121646"/>
+    <w:lvl w:ilvl="0" w:tplc="040C0019">
+      <w:start w:val="1"/>
+      <w:numFmt w:val="lowerLetter"/>
+      <w:lvlText w:val="%1."/>
+      <w:lvlJc w:val="left"/>
+      <w:pPr>
+        <w:ind w:left="1854" w:hanging="360"/>
+      </w:pPr>
+    </w:lvl>
+    <w:lvl w:ilvl="1" w:tplc="040C0019" w:tentative="1">
+      <w:start w:val="1"/>
+      <w:numFmt w:val="lowerLetter"/>
+      <w:lvlText w:val="%2."/>
+      <w:lvlJc w:val="left"/>
+      <w:pPr>
+        <w:ind w:left="2574" w:hanging="360"/>
+      </w:pPr>
+    </w:lvl>
+    <w:lvl w:ilvl="2" w:tplc="040C001B" w:tentative="1">
+      <w:start w:val="1"/>
+      <w:numFmt w:val="lowerRoman"/>
+      <w:lvlText w:val="%3."/>
+      <w:lvlJc w:val="right"/>
+      <w:pPr>
+        <w:ind w:left="3294" w:hanging="180"/>
+      </w:pPr>
+    </w:lvl>
+    <w:lvl w:ilvl="3" w:tplc="040C000F" w:tentative="1">
+      <w:start w:val="1"/>
+      <w:numFmt w:val="decimal"/>
+      <w:lvlText w:val="%4."/>
+      <w:lvlJc w:val="left"/>
+      <w:pPr>
+        <w:ind w:left="4014" w:hanging="360"/>
+      </w:pPr>
+    </w:lvl>
+    <w:lvl w:ilvl="4" w:tplc="040C0019" w:tentative="1">
+      <w:start w:val="1"/>
+      <w:numFmt w:val="lowerLetter"/>
+      <w:lvlText w:val="%5."/>
+      <w:lvlJc w:val="left"/>
+      <w:pPr>
+        <w:ind w:left="4734" w:hanging="360"/>
+      </w:pPr>
+    </w:lvl>
+    <w:lvl w:ilvl="5" w:tplc="040C001B" w:tentative="1">
+      <w:start w:val="1"/>
+      <w:numFmt w:val="lowerRoman"/>
+      <w:lvlText w:val="%6."/>
+      <w:lvlJc w:val="right"/>
+      <w:pPr>
+        <w:ind w:left="5454" w:hanging="180"/>
+      </w:pPr>
+    </w:lvl>
+    <w:lvl w:ilvl="6" w:tplc="040C000F" w:tentative="1">
+      <w:start w:val="1"/>
+      <w:numFmt w:val="decimal"/>
+      <w:lvlText w:val="%7."/>
+      <w:lvlJc w:val="left"/>
+      <w:pPr>
+        <w:ind w:left="6174" w:hanging="360"/>
+      </w:pPr>
+    </w:lvl>
+    <w:lvl w:ilvl="7" w:tplc="040C0019" w:tentative="1">
+      <w:start w:val="1"/>
+      <w:numFmt w:val="lowerLetter"/>
+      <w:lvlText w:val="%8."/>
+      <w:lvlJc w:val="left"/>
+      <w:pPr>
+        <w:ind w:left="6894" w:hanging="360"/>
+      </w:pPr>
+    </w:lvl>
+    <w:lvl w:ilvl="8" w:tplc="040C001B" w:tentative="1">
+      <w:start w:val="1"/>
+      <w:numFmt w:val="lowerRoman"/>
+      <w:lvlText w:val="%9."/>
+      <w:lvlJc w:val="right"/>
+      <w:pPr>
+        <w:ind w:left="7614" w:hanging="180"/>
+      </w:pPr>
+    </w:lvl>
+  </w:abstractNum>
+  <w:abstractNum w:abstractNumId="6" w15:restartNumberingAfterBreak="0">
     <w:nsid w:val="5FE948C4"/>
     <w:multiLevelType w:val="hybridMultilevel"/>
     <w:tmpl w:val="719CFFAC"/>
@@ -8165,7 +8671,7 @@
       </w:rPr>
     </w:lvl>
   </w:abstractNum>
-  <w:abstractNum w:abstractNumId="5" w15:restartNumberingAfterBreak="0">
+  <w:abstractNum w:abstractNumId="7" w15:restartNumberingAfterBreak="0">
     <w:nsid w:val="630D39DF"/>
     <w:multiLevelType w:val="hybridMultilevel"/>
     <w:tmpl w:val="E5860424"/>
@@ -8278,7 +8784,7 @@
       </w:rPr>
     </w:lvl>
   </w:abstractNum>
-  <w:abstractNum w:abstractNumId="6" w15:restartNumberingAfterBreak="0">
+  <w:abstractNum w:abstractNumId="8" w15:restartNumberingAfterBreak="0">
     <w:nsid w:val="658571EF"/>
     <w:multiLevelType w:val="hybridMultilevel"/>
     <w:tmpl w:val="697C2666"/>
@@ -8391,7 +8897,7 @@
       </w:rPr>
     </w:lvl>
   </w:abstractNum>
-  <w:abstractNum w:abstractNumId="7" w15:restartNumberingAfterBreak="0">
+  <w:abstractNum w:abstractNumId="9" w15:restartNumberingAfterBreak="0">
     <w:nsid w:val="658B49EF"/>
     <w:multiLevelType w:val="hybridMultilevel"/>
     <w:tmpl w:val="59FA4DB4"/>
@@ -8477,7 +8983,7 @@
       </w:pPr>
     </w:lvl>
   </w:abstractNum>
-  <w:abstractNum w:abstractNumId="8" w15:restartNumberingAfterBreak="0">
+  <w:abstractNum w:abstractNumId="10" w15:restartNumberingAfterBreak="0">
     <w:nsid w:val="67F333CD"/>
     <w:multiLevelType w:val="hybridMultilevel"/>
     <w:tmpl w:val="721C2924"/>
@@ -8563,7 +9069,7 @@
       </w:pPr>
     </w:lvl>
   </w:abstractNum>
-  <w:abstractNum w:abstractNumId="9" w15:restartNumberingAfterBreak="0">
+  <w:abstractNum w:abstractNumId="11" w15:restartNumberingAfterBreak="0">
     <w:nsid w:val="6C263859"/>
     <w:multiLevelType w:val="hybridMultilevel"/>
     <w:tmpl w:val="E47288F8"/>
@@ -8676,7 +9182,7 @@
       </w:rPr>
     </w:lvl>
   </w:abstractNum>
-  <w:abstractNum w:abstractNumId="10" w15:restartNumberingAfterBreak="0">
+  <w:abstractNum w:abstractNumId="12" w15:restartNumberingAfterBreak="0">
     <w:nsid w:val="730848F0"/>
     <w:multiLevelType w:val="hybridMultilevel"/>
     <w:tmpl w:val="B9E4E60E"/>
@@ -8789,7 +9295,7 @@
       </w:rPr>
     </w:lvl>
   </w:abstractNum>
-  <w:abstractNum w:abstractNumId="11" w15:restartNumberingAfterBreak="0">
+  <w:abstractNum w:abstractNumId="13" w15:restartNumberingAfterBreak="0">
     <w:nsid w:val="7D711CD7"/>
     <w:multiLevelType w:val="hybridMultilevel"/>
     <w:tmpl w:val="1A384DB4"/>
@@ -8876,40 +9382,46 @@
     </w:lvl>
   </w:abstractNum>
   <w:num w:numId="1">
+    <w:abstractNumId w:val="9"/>
+  </w:num>
+  <w:num w:numId="2">
+    <w:abstractNumId w:val="12"/>
+  </w:num>
+  <w:num w:numId="3">
+    <w:abstractNumId w:val="3"/>
+  </w:num>
+  <w:num w:numId="4">
+    <w:abstractNumId w:val="13"/>
+  </w:num>
+  <w:num w:numId="5">
+    <w:abstractNumId w:val="1"/>
+  </w:num>
+  <w:num w:numId="6">
+    <w:abstractNumId w:val="10"/>
+  </w:num>
+  <w:num w:numId="7">
+    <w:abstractNumId w:val="11"/>
+  </w:num>
+  <w:num w:numId="8">
+    <w:abstractNumId w:val="2"/>
+  </w:num>
+  <w:num w:numId="9">
+    <w:abstractNumId w:val="6"/>
+  </w:num>
+  <w:num w:numId="10">
+    <w:abstractNumId w:val="8"/>
+  </w:num>
+  <w:num w:numId="11">
     <w:abstractNumId w:val="7"/>
   </w:num>
-  <w:num w:numId="2">
-    <w:abstractNumId w:val="10"/>
+  <w:num w:numId="12">
+    <w:abstractNumId w:val="4"/>
   </w:num>
-  <w:num w:numId="3">
-    <w:abstractNumId w:val="2"/>
-  </w:num>
-  <w:num w:numId="4">
-    <w:abstractNumId w:val="11"/>
-  </w:num>
-  <w:num w:numId="5">
+  <w:num w:numId="13">
     <w:abstractNumId w:val="0"/>
   </w:num>
-  <w:num w:numId="6">
-    <w:abstractNumId w:val="8"/>
-  </w:num>
-  <w:num w:numId="7">
-    <w:abstractNumId w:val="9"/>
-  </w:num>
-  <w:num w:numId="8">
-    <w:abstractNumId w:val="1"/>
-  </w:num>
-  <w:num w:numId="9">
-    <w:abstractNumId w:val="4"/>
-  </w:num>
-  <w:num w:numId="10">
-    <w:abstractNumId w:val="6"/>
-  </w:num>
-  <w:num w:numId="11">
+  <w:num w:numId="14">
     <w:abstractNumId w:val="5"/>
-  </w:num>
-  <w:num w:numId="12">
-    <w:abstractNumId w:val="3"/>
   </w:num>
 </w:numbering>
 </file>
@@ -9953,7 +10465,7 @@
 </file>
 
 <file path=customXml/itemProps1.xml><?xml version="1.0" encoding="utf-8"?>
-<ds:datastoreItem xmlns:ds="http://schemas.openxmlformats.org/officeDocument/2006/customXml" ds:itemID="{AAC034B0-F32D-4A2A-9862-D8C1B228D066}">
+<ds:datastoreItem xmlns:ds="http://schemas.openxmlformats.org/officeDocument/2006/customXml" ds:itemID="{AC07CCE6-471C-4EEA-B3DC-0277B1BF134D}">
   <ds:schemaRefs>
     <ds:schemaRef ds:uri="http://schemas.openxmlformats.org/officeDocument/2006/bibliography"/>
   </ds:schemaRefs>

</xml_diff>

<commit_message>
critique de l'existant (suite)
</commit_message>
<xml_diff>
--- a/TFC_KOJI_SEYA_DAN.docx
+++ b/TFC_KOJI_SEYA_DAN.docx
@@ -7689,6 +7689,7 @@
           <w:ilvl w:val="0"/>
           <w:numId w:val="14"/>
         </w:numPr>
+        <w:spacing w:line="360" w:lineRule="auto"/>
         <w:jc w:val="both"/>
         <w:rPr>
           <w:rFonts w:ascii="Times New Roman" w:hAnsi="Times New Roman" w:cs="Times New Roman"/>
@@ -7708,6 +7709,199 @@
         </w:rPr>
         <w:t>Points forts</w:t>
       </w:r>
+    </w:p>
+    <w:p>
+      <w:pPr>
+        <w:pStyle w:val="Paragraphedeliste"/>
+        <w:numPr>
+          <w:ilvl w:val="0"/>
+          <w:numId w:val="16"/>
+        </w:numPr>
+        <w:spacing w:line="360" w:lineRule="auto"/>
+        <w:jc w:val="both"/>
+      </w:pPr>
+      <w:r>
+        <w:rPr>
+          <w:rFonts w:ascii="Times New Roman" w:hAnsi="Times New Roman" w:cs="Times New Roman"/>
+          <w:sz w:val="24"/>
+          <w:szCs w:val="24"/>
+        </w:rPr>
+        <w:t>L’utilisateur accède à une vaste sélection de livres à tout moment et n’importe où, tant qu’il dispose d’une connexion Internet. Cela élimine le besoin de se rendre physiquement dans une librairie et offre une expérience d’achat plus pratique.</w:t>
+      </w:r>
+    </w:p>
+    <w:p>
+      <w:pPr>
+        <w:pStyle w:val="Paragraphedeliste"/>
+        <w:spacing w:line="360" w:lineRule="auto"/>
+        <w:ind w:left="2847"/>
+        <w:jc w:val="both"/>
+      </w:pPr>
+    </w:p>
+    <w:p>
+      <w:pPr>
+        <w:pStyle w:val="Paragraphedeliste"/>
+        <w:numPr>
+          <w:ilvl w:val="0"/>
+          <w:numId w:val="16"/>
+        </w:numPr>
+        <w:spacing w:before="240" w:line="360" w:lineRule="auto"/>
+        <w:jc w:val="both"/>
+      </w:pPr>
+      <w:r>
+        <w:rPr>
+          <w:rFonts w:ascii="Times New Roman" w:hAnsi="Times New Roman" w:cs="Times New Roman"/>
+          <w:sz w:val="24"/>
+          <w:szCs w:val="24"/>
+        </w:rPr>
+        <w:t xml:space="preserve">Le catalogue contient un nombre </w:t>
+      </w:r>
+      <w:r>
+        <w:rPr>
+          <w:rFonts w:ascii="Times New Roman" w:hAnsi="Times New Roman" w:cs="Times New Roman"/>
+          <w:sz w:val="24"/>
+          <w:szCs w:val="24"/>
+        </w:rPr>
+        <w:t>illimité</w:t>
+      </w:r>
+      <w:r>
+        <w:rPr>
+          <w:rFonts w:ascii="Times New Roman" w:hAnsi="Times New Roman" w:cs="Times New Roman"/>
+          <w:sz w:val="24"/>
+          <w:szCs w:val="24"/>
+        </w:rPr>
+        <w:t xml:space="preserve"> de livres, offrant ainsi a l’utilisateur un choix beaucoup plus large que ce qui serait possible dans une librairie physique. Cela permet à l’utilisateur de trouver plus facilement des livres rares, des </w:t>
+      </w:r>
+      <w:r>
+        <w:rPr>
+          <w:rFonts w:ascii="Times New Roman" w:hAnsi="Times New Roman" w:cs="Times New Roman"/>
+          <w:sz w:val="24"/>
+          <w:szCs w:val="24"/>
+        </w:rPr>
+        <w:t>éditions</w:t>
+      </w:r>
+      <w:r>
+        <w:rPr>
+          <w:rFonts w:ascii="Times New Roman" w:hAnsi="Times New Roman" w:cs="Times New Roman"/>
+          <w:sz w:val="24"/>
+          <w:szCs w:val="24"/>
+        </w:rPr>
+        <w:t xml:space="preserve"> </w:t>
+      </w:r>
+      <w:r>
+        <w:rPr>
+          <w:rFonts w:ascii="Times New Roman" w:hAnsi="Times New Roman" w:cs="Times New Roman"/>
+          <w:sz w:val="24"/>
+          <w:szCs w:val="24"/>
+        </w:rPr>
+        <w:t>épuisées</w:t>
+      </w:r>
+      <w:r>
+        <w:rPr>
+          <w:rFonts w:ascii="Times New Roman" w:hAnsi="Times New Roman" w:cs="Times New Roman"/>
+          <w:sz w:val="24"/>
+          <w:szCs w:val="24"/>
+        </w:rPr>
+        <w:t xml:space="preserve"> ou des titres moins connus.</w:t>
+      </w:r>
+    </w:p>
+    <w:p>
+      <w:pPr>
+        <w:pStyle w:val="Paragraphedeliste"/>
+      </w:pPr>
+    </w:p>
+    <w:p>
+      <w:pPr>
+        <w:pStyle w:val="Paragraphedeliste"/>
+        <w:spacing w:before="240" w:line="360" w:lineRule="auto"/>
+        <w:ind w:left="2847"/>
+        <w:jc w:val="both"/>
+      </w:pPr>
+    </w:p>
+    <w:p>
+      <w:pPr>
+        <w:pStyle w:val="Paragraphedeliste"/>
+        <w:numPr>
+          <w:ilvl w:val="0"/>
+          <w:numId w:val="16"/>
+        </w:numPr>
+        <w:spacing w:line="360" w:lineRule="auto"/>
+        <w:jc w:val="both"/>
+      </w:pPr>
+      <w:r>
+        <w:rPr>
+          <w:rFonts w:ascii="Times New Roman" w:hAnsi="Times New Roman" w:cs="Times New Roman"/>
+          <w:sz w:val="24"/>
+          <w:szCs w:val="24"/>
+        </w:rPr>
+        <w:t xml:space="preserve">L’utilisateur peut effectuer une recherche avancée, ce qui lui permet de trouver rapidement les livres qu’il recherche. Il peut effectuer des recherches par titre, auteur, genre, mots-clés, etc. cela facilite la découverte de nouveaux livres. </w:t>
+      </w:r>
+    </w:p>
+    <w:p>
+      <w:pPr>
+        <w:pStyle w:val="Paragraphedeliste"/>
+        <w:numPr>
+          <w:ilvl w:val="0"/>
+          <w:numId w:val="14"/>
+        </w:numPr>
+        <w:spacing w:line="360" w:lineRule="auto"/>
+        <w:jc w:val="both"/>
+        <w:rPr>
+          <w:rFonts w:ascii="Times New Roman" w:hAnsi="Times New Roman" w:cs="Times New Roman"/>
+          <w:b/>
+          <w:bCs/>
+          <w:sz w:val="24"/>
+          <w:szCs w:val="24"/>
+        </w:rPr>
+      </w:pPr>
+      <w:r>
+        <w:rPr>
+          <w:rFonts w:ascii="Times New Roman" w:hAnsi="Times New Roman" w:cs="Times New Roman"/>
+          <w:b/>
+          <w:bCs/>
+          <w:sz w:val="24"/>
+          <w:szCs w:val="24"/>
+        </w:rPr>
+        <w:t>Points faibles</w:t>
+      </w:r>
+    </w:p>
+    <w:p>
+      <w:pPr>
+        <w:pStyle w:val="Paragraphedeliste"/>
+        <w:numPr>
+          <w:ilvl w:val="0"/>
+          <w:numId w:val="17"/>
+        </w:numPr>
+        <w:spacing w:line="360" w:lineRule="auto"/>
+        <w:jc w:val="both"/>
+        <w:rPr>
+          <w:rFonts w:ascii="Times New Roman" w:hAnsi="Times New Roman" w:cs="Times New Roman"/>
+          <w:sz w:val="24"/>
+          <w:szCs w:val="24"/>
+        </w:rPr>
+      </w:pPr>
+      <w:r>
+        <w:rPr>
+          <w:rFonts w:ascii="Times New Roman" w:hAnsi="Times New Roman" w:cs="Times New Roman"/>
+          <w:sz w:val="24"/>
+          <w:szCs w:val="24"/>
+        </w:rPr>
+        <w:t>Le catalogue manque de personnalisation, les recommandations sont basées sur les préférences générales des utilisateurs, ce qui peut ne pas correspondre aux gouts individuels de chaque client. Cela entraine une expérience de recommandation impersonnel et moins satisfaisante pour certains clients.</w:t>
+      </w:r>
+    </w:p>
+    <w:p>
+      <w:pPr>
+        <w:pStyle w:val="Paragraphedeliste"/>
+        <w:numPr>
+          <w:ilvl w:val="0"/>
+          <w:numId w:val="17"/>
+        </w:numPr>
+        <w:jc w:val="both"/>
+        <w:rPr>
+          <w:rFonts w:ascii="Times New Roman" w:hAnsi="Times New Roman" w:cs="Times New Roman"/>
+          <w:sz w:val="24"/>
+          <w:szCs w:val="24"/>
+        </w:rPr>
+      </w:pPr>
       <w:bookmarkStart w:id="7" w:name="_GoBack"/>
       <w:bookmarkEnd w:id="7"/>
     </w:p>
@@ -8475,7 +8669,7 @@
   <w:abstractNum w:abstractNumId="5" w15:restartNumberingAfterBreak="0">
     <w:nsid w:val="52356F5E"/>
     <w:multiLevelType w:val="hybridMultilevel"/>
-    <w:tmpl w:val="63121646"/>
+    <w:tmpl w:val="4BCAEA6A"/>
     <w:lvl w:ilvl="0" w:tplc="040C0019">
       <w:start w:val="1"/>
       <w:numFmt w:val="lowerLetter"/>
@@ -8559,6 +8753,119 @@
     </w:lvl>
   </w:abstractNum>
   <w:abstractNum w:abstractNumId="6" w15:restartNumberingAfterBreak="0">
+    <w:nsid w:val="5C631B3F"/>
+    <w:multiLevelType w:val="hybridMultilevel"/>
+    <w:tmpl w:val="DD8A7172"/>
+    <w:lvl w:ilvl="0" w:tplc="B25E5C8C">
+      <w:start w:val="1"/>
+      <w:numFmt w:val="bullet"/>
+      <w:lvlText w:val=""/>
+      <w:lvlJc w:val="left"/>
+      <w:pPr>
+        <w:ind w:left="2847" w:hanging="360"/>
+      </w:pPr>
+      <w:rPr>
+        <w:rFonts w:ascii="Symbol" w:hAnsi="Symbol" w:hint="default"/>
+      </w:rPr>
+    </w:lvl>
+    <w:lvl w:ilvl="1" w:tplc="040C0003" w:tentative="1">
+      <w:start w:val="1"/>
+      <w:numFmt w:val="bullet"/>
+      <w:lvlText w:val="o"/>
+      <w:lvlJc w:val="left"/>
+      <w:pPr>
+        <w:ind w:left="3567" w:hanging="360"/>
+      </w:pPr>
+      <w:rPr>
+        <w:rFonts w:ascii="Courier New" w:hAnsi="Courier New" w:cs="Courier New" w:hint="default"/>
+      </w:rPr>
+    </w:lvl>
+    <w:lvl w:ilvl="2" w:tplc="040C0005" w:tentative="1">
+      <w:start w:val="1"/>
+      <w:numFmt w:val="bullet"/>
+      <w:lvlText w:val=""/>
+      <w:lvlJc w:val="left"/>
+      <w:pPr>
+        <w:ind w:left="4287" w:hanging="360"/>
+      </w:pPr>
+      <w:rPr>
+        <w:rFonts w:ascii="Wingdings" w:hAnsi="Wingdings" w:hint="default"/>
+      </w:rPr>
+    </w:lvl>
+    <w:lvl w:ilvl="3" w:tplc="040C0001" w:tentative="1">
+      <w:start w:val="1"/>
+      <w:numFmt w:val="bullet"/>
+      <w:lvlText w:val=""/>
+      <w:lvlJc w:val="left"/>
+      <w:pPr>
+        <w:ind w:left="5007" w:hanging="360"/>
+      </w:pPr>
+      <w:rPr>
+        <w:rFonts w:ascii="Symbol" w:hAnsi="Symbol" w:hint="default"/>
+      </w:rPr>
+    </w:lvl>
+    <w:lvl w:ilvl="4" w:tplc="040C0003" w:tentative="1">
+      <w:start w:val="1"/>
+      <w:numFmt w:val="bullet"/>
+      <w:lvlText w:val="o"/>
+      <w:lvlJc w:val="left"/>
+      <w:pPr>
+        <w:ind w:left="5727" w:hanging="360"/>
+      </w:pPr>
+      <w:rPr>
+        <w:rFonts w:ascii="Courier New" w:hAnsi="Courier New" w:cs="Courier New" w:hint="default"/>
+      </w:rPr>
+    </w:lvl>
+    <w:lvl w:ilvl="5" w:tplc="040C0005" w:tentative="1">
+      <w:start w:val="1"/>
+      <w:numFmt w:val="bullet"/>
+      <w:lvlText w:val=""/>
+      <w:lvlJc w:val="left"/>
+      <w:pPr>
+        <w:ind w:left="6447" w:hanging="360"/>
+      </w:pPr>
+      <w:rPr>
+        <w:rFonts w:ascii="Wingdings" w:hAnsi="Wingdings" w:hint="default"/>
+      </w:rPr>
+    </w:lvl>
+    <w:lvl w:ilvl="6" w:tplc="040C0001" w:tentative="1">
+      <w:start w:val="1"/>
+      <w:numFmt w:val="bullet"/>
+      <w:lvlText w:val=""/>
+      <w:lvlJc w:val="left"/>
+      <w:pPr>
+        <w:ind w:left="7167" w:hanging="360"/>
+      </w:pPr>
+      <w:rPr>
+        <w:rFonts w:ascii="Symbol" w:hAnsi="Symbol" w:hint="default"/>
+      </w:rPr>
+    </w:lvl>
+    <w:lvl w:ilvl="7" w:tplc="040C0003" w:tentative="1">
+      <w:start w:val="1"/>
+      <w:numFmt w:val="bullet"/>
+      <w:lvlText w:val="o"/>
+      <w:lvlJc w:val="left"/>
+      <w:pPr>
+        <w:ind w:left="7887" w:hanging="360"/>
+      </w:pPr>
+      <w:rPr>
+        <w:rFonts w:ascii="Courier New" w:hAnsi="Courier New" w:cs="Courier New" w:hint="default"/>
+      </w:rPr>
+    </w:lvl>
+    <w:lvl w:ilvl="8" w:tplc="040C0005" w:tentative="1">
+      <w:start w:val="1"/>
+      <w:numFmt w:val="bullet"/>
+      <w:lvlText w:val=""/>
+      <w:lvlJc w:val="left"/>
+      <w:pPr>
+        <w:ind w:left="8607" w:hanging="360"/>
+      </w:pPr>
+      <w:rPr>
+        <w:rFonts w:ascii="Wingdings" w:hAnsi="Wingdings" w:hint="default"/>
+      </w:rPr>
+    </w:lvl>
+  </w:abstractNum>
+  <w:abstractNum w:abstractNumId="7" w15:restartNumberingAfterBreak="0">
     <w:nsid w:val="5FE948C4"/>
     <w:multiLevelType w:val="hybridMultilevel"/>
     <w:tmpl w:val="719CFFAC"/>
@@ -8671,7 +8978,7 @@
       </w:rPr>
     </w:lvl>
   </w:abstractNum>
-  <w:abstractNum w:abstractNumId="7" w15:restartNumberingAfterBreak="0">
+  <w:abstractNum w:abstractNumId="8" w15:restartNumberingAfterBreak="0">
     <w:nsid w:val="630D39DF"/>
     <w:multiLevelType w:val="hybridMultilevel"/>
     <w:tmpl w:val="E5860424"/>
@@ -8784,7 +9091,7 @@
       </w:rPr>
     </w:lvl>
   </w:abstractNum>
-  <w:abstractNum w:abstractNumId="8" w15:restartNumberingAfterBreak="0">
+  <w:abstractNum w:abstractNumId="9" w15:restartNumberingAfterBreak="0">
     <w:nsid w:val="658571EF"/>
     <w:multiLevelType w:val="hybridMultilevel"/>
     <w:tmpl w:val="697C2666"/>
@@ -8897,7 +9204,7 @@
       </w:rPr>
     </w:lvl>
   </w:abstractNum>
-  <w:abstractNum w:abstractNumId="9" w15:restartNumberingAfterBreak="0">
+  <w:abstractNum w:abstractNumId="10" w15:restartNumberingAfterBreak="0">
     <w:nsid w:val="658B49EF"/>
     <w:multiLevelType w:val="hybridMultilevel"/>
     <w:tmpl w:val="59FA4DB4"/>
@@ -8983,7 +9290,7 @@
       </w:pPr>
     </w:lvl>
   </w:abstractNum>
-  <w:abstractNum w:abstractNumId="10" w15:restartNumberingAfterBreak="0">
+  <w:abstractNum w:abstractNumId="11" w15:restartNumberingAfterBreak="0">
     <w:nsid w:val="67F333CD"/>
     <w:multiLevelType w:val="hybridMultilevel"/>
     <w:tmpl w:val="721C2924"/>
@@ -9069,7 +9376,120 @@
       </w:pPr>
     </w:lvl>
   </w:abstractNum>
-  <w:abstractNum w:abstractNumId="11" w15:restartNumberingAfterBreak="0">
+  <w:abstractNum w:abstractNumId="12" w15:restartNumberingAfterBreak="0">
+    <w:nsid w:val="69104B3B"/>
+    <w:multiLevelType w:val="hybridMultilevel"/>
+    <w:tmpl w:val="B5702090"/>
+    <w:lvl w:ilvl="0" w:tplc="B25E5C8C">
+      <w:start w:val="1"/>
+      <w:numFmt w:val="bullet"/>
+      <w:lvlText w:val=""/>
+      <w:lvlJc w:val="left"/>
+      <w:pPr>
+        <w:ind w:left="2847" w:hanging="360"/>
+      </w:pPr>
+      <w:rPr>
+        <w:rFonts w:ascii="Symbol" w:hAnsi="Symbol" w:hint="default"/>
+      </w:rPr>
+    </w:lvl>
+    <w:lvl w:ilvl="1" w:tplc="040C0003" w:tentative="1">
+      <w:start w:val="1"/>
+      <w:numFmt w:val="bullet"/>
+      <w:lvlText w:val="o"/>
+      <w:lvlJc w:val="left"/>
+      <w:pPr>
+        <w:ind w:left="3567" w:hanging="360"/>
+      </w:pPr>
+      <w:rPr>
+        <w:rFonts w:ascii="Courier New" w:hAnsi="Courier New" w:cs="Courier New" w:hint="default"/>
+      </w:rPr>
+    </w:lvl>
+    <w:lvl w:ilvl="2" w:tplc="040C0005" w:tentative="1">
+      <w:start w:val="1"/>
+      <w:numFmt w:val="bullet"/>
+      <w:lvlText w:val=""/>
+      <w:lvlJc w:val="left"/>
+      <w:pPr>
+        <w:ind w:left="4287" w:hanging="360"/>
+      </w:pPr>
+      <w:rPr>
+        <w:rFonts w:ascii="Wingdings" w:hAnsi="Wingdings" w:hint="default"/>
+      </w:rPr>
+    </w:lvl>
+    <w:lvl w:ilvl="3" w:tplc="040C0001" w:tentative="1">
+      <w:start w:val="1"/>
+      <w:numFmt w:val="bullet"/>
+      <w:lvlText w:val=""/>
+      <w:lvlJc w:val="left"/>
+      <w:pPr>
+        <w:ind w:left="5007" w:hanging="360"/>
+      </w:pPr>
+      <w:rPr>
+        <w:rFonts w:ascii="Symbol" w:hAnsi="Symbol" w:hint="default"/>
+      </w:rPr>
+    </w:lvl>
+    <w:lvl w:ilvl="4" w:tplc="040C0003" w:tentative="1">
+      <w:start w:val="1"/>
+      <w:numFmt w:val="bullet"/>
+      <w:lvlText w:val="o"/>
+      <w:lvlJc w:val="left"/>
+      <w:pPr>
+        <w:ind w:left="5727" w:hanging="360"/>
+      </w:pPr>
+      <w:rPr>
+        <w:rFonts w:ascii="Courier New" w:hAnsi="Courier New" w:cs="Courier New" w:hint="default"/>
+      </w:rPr>
+    </w:lvl>
+    <w:lvl w:ilvl="5" w:tplc="040C0005" w:tentative="1">
+      <w:start w:val="1"/>
+      <w:numFmt w:val="bullet"/>
+      <w:lvlText w:val=""/>
+      <w:lvlJc w:val="left"/>
+      <w:pPr>
+        <w:ind w:left="6447" w:hanging="360"/>
+      </w:pPr>
+      <w:rPr>
+        <w:rFonts w:ascii="Wingdings" w:hAnsi="Wingdings" w:hint="default"/>
+      </w:rPr>
+    </w:lvl>
+    <w:lvl w:ilvl="6" w:tplc="040C0001" w:tentative="1">
+      <w:start w:val="1"/>
+      <w:numFmt w:val="bullet"/>
+      <w:lvlText w:val=""/>
+      <w:lvlJc w:val="left"/>
+      <w:pPr>
+        <w:ind w:left="7167" w:hanging="360"/>
+      </w:pPr>
+      <w:rPr>
+        <w:rFonts w:ascii="Symbol" w:hAnsi="Symbol" w:hint="default"/>
+      </w:rPr>
+    </w:lvl>
+    <w:lvl w:ilvl="7" w:tplc="040C0003" w:tentative="1">
+      <w:start w:val="1"/>
+      <w:numFmt w:val="bullet"/>
+      <w:lvlText w:val="o"/>
+      <w:lvlJc w:val="left"/>
+      <w:pPr>
+        <w:ind w:left="7887" w:hanging="360"/>
+      </w:pPr>
+      <w:rPr>
+        <w:rFonts w:ascii="Courier New" w:hAnsi="Courier New" w:cs="Courier New" w:hint="default"/>
+      </w:rPr>
+    </w:lvl>
+    <w:lvl w:ilvl="8" w:tplc="040C0005" w:tentative="1">
+      <w:start w:val="1"/>
+      <w:numFmt w:val="bullet"/>
+      <w:lvlText w:val=""/>
+      <w:lvlJc w:val="left"/>
+      <w:pPr>
+        <w:ind w:left="8607" w:hanging="360"/>
+      </w:pPr>
+      <w:rPr>
+        <w:rFonts w:ascii="Wingdings" w:hAnsi="Wingdings" w:hint="default"/>
+      </w:rPr>
+    </w:lvl>
+  </w:abstractNum>
+  <w:abstractNum w:abstractNumId="13" w15:restartNumberingAfterBreak="0">
     <w:nsid w:val="6C263859"/>
     <w:multiLevelType w:val="hybridMultilevel"/>
     <w:tmpl w:val="E47288F8"/>
@@ -9182,7 +9602,7 @@
       </w:rPr>
     </w:lvl>
   </w:abstractNum>
-  <w:abstractNum w:abstractNumId="12" w15:restartNumberingAfterBreak="0">
+  <w:abstractNum w:abstractNumId="14" w15:restartNumberingAfterBreak="0">
     <w:nsid w:val="730848F0"/>
     <w:multiLevelType w:val="hybridMultilevel"/>
     <w:tmpl w:val="B9E4E60E"/>
@@ -9295,7 +9715,7 @@
       </w:rPr>
     </w:lvl>
   </w:abstractNum>
-  <w:abstractNum w:abstractNumId="13" w15:restartNumberingAfterBreak="0">
+  <w:abstractNum w:abstractNumId="15" w15:restartNumberingAfterBreak="0">
     <w:nsid w:val="7D711CD7"/>
     <w:multiLevelType w:val="hybridMultilevel"/>
     <w:tmpl w:val="1A384DB4"/>
@@ -9381,38 +9801,151 @@
       </w:pPr>
     </w:lvl>
   </w:abstractNum>
+  <w:abstractNum w:abstractNumId="16" w15:restartNumberingAfterBreak="0">
+    <w:nsid w:val="7F495FB9"/>
+    <w:multiLevelType w:val="hybridMultilevel"/>
+    <w:tmpl w:val="0B5C2AAC"/>
+    <w:lvl w:ilvl="0" w:tplc="B25E5C8C">
+      <w:start w:val="1"/>
+      <w:numFmt w:val="bullet"/>
+      <w:lvlText w:val=""/>
+      <w:lvlJc w:val="left"/>
+      <w:pPr>
+        <w:ind w:left="2847" w:hanging="360"/>
+      </w:pPr>
+      <w:rPr>
+        <w:rFonts w:ascii="Symbol" w:hAnsi="Symbol" w:hint="default"/>
+      </w:rPr>
+    </w:lvl>
+    <w:lvl w:ilvl="1" w:tplc="040C0003" w:tentative="1">
+      <w:start w:val="1"/>
+      <w:numFmt w:val="bullet"/>
+      <w:lvlText w:val="o"/>
+      <w:lvlJc w:val="left"/>
+      <w:pPr>
+        <w:ind w:left="3567" w:hanging="360"/>
+      </w:pPr>
+      <w:rPr>
+        <w:rFonts w:ascii="Courier New" w:hAnsi="Courier New" w:cs="Courier New" w:hint="default"/>
+      </w:rPr>
+    </w:lvl>
+    <w:lvl w:ilvl="2" w:tplc="040C0005" w:tentative="1">
+      <w:start w:val="1"/>
+      <w:numFmt w:val="bullet"/>
+      <w:lvlText w:val=""/>
+      <w:lvlJc w:val="left"/>
+      <w:pPr>
+        <w:ind w:left="4287" w:hanging="360"/>
+      </w:pPr>
+      <w:rPr>
+        <w:rFonts w:ascii="Wingdings" w:hAnsi="Wingdings" w:hint="default"/>
+      </w:rPr>
+    </w:lvl>
+    <w:lvl w:ilvl="3" w:tplc="040C0001" w:tentative="1">
+      <w:start w:val="1"/>
+      <w:numFmt w:val="bullet"/>
+      <w:lvlText w:val=""/>
+      <w:lvlJc w:val="left"/>
+      <w:pPr>
+        <w:ind w:left="5007" w:hanging="360"/>
+      </w:pPr>
+      <w:rPr>
+        <w:rFonts w:ascii="Symbol" w:hAnsi="Symbol" w:hint="default"/>
+      </w:rPr>
+    </w:lvl>
+    <w:lvl w:ilvl="4" w:tplc="040C0003" w:tentative="1">
+      <w:start w:val="1"/>
+      <w:numFmt w:val="bullet"/>
+      <w:lvlText w:val="o"/>
+      <w:lvlJc w:val="left"/>
+      <w:pPr>
+        <w:ind w:left="5727" w:hanging="360"/>
+      </w:pPr>
+      <w:rPr>
+        <w:rFonts w:ascii="Courier New" w:hAnsi="Courier New" w:cs="Courier New" w:hint="default"/>
+      </w:rPr>
+    </w:lvl>
+    <w:lvl w:ilvl="5" w:tplc="040C0005" w:tentative="1">
+      <w:start w:val="1"/>
+      <w:numFmt w:val="bullet"/>
+      <w:lvlText w:val=""/>
+      <w:lvlJc w:val="left"/>
+      <w:pPr>
+        <w:ind w:left="6447" w:hanging="360"/>
+      </w:pPr>
+      <w:rPr>
+        <w:rFonts w:ascii="Wingdings" w:hAnsi="Wingdings" w:hint="default"/>
+      </w:rPr>
+    </w:lvl>
+    <w:lvl w:ilvl="6" w:tplc="040C0001" w:tentative="1">
+      <w:start w:val="1"/>
+      <w:numFmt w:val="bullet"/>
+      <w:lvlText w:val=""/>
+      <w:lvlJc w:val="left"/>
+      <w:pPr>
+        <w:ind w:left="7167" w:hanging="360"/>
+      </w:pPr>
+      <w:rPr>
+        <w:rFonts w:ascii="Symbol" w:hAnsi="Symbol" w:hint="default"/>
+      </w:rPr>
+    </w:lvl>
+    <w:lvl w:ilvl="7" w:tplc="040C0003" w:tentative="1">
+      <w:start w:val="1"/>
+      <w:numFmt w:val="bullet"/>
+      <w:lvlText w:val="o"/>
+      <w:lvlJc w:val="left"/>
+      <w:pPr>
+        <w:ind w:left="7887" w:hanging="360"/>
+      </w:pPr>
+      <w:rPr>
+        <w:rFonts w:ascii="Courier New" w:hAnsi="Courier New" w:cs="Courier New" w:hint="default"/>
+      </w:rPr>
+    </w:lvl>
+    <w:lvl w:ilvl="8" w:tplc="040C0005" w:tentative="1">
+      <w:start w:val="1"/>
+      <w:numFmt w:val="bullet"/>
+      <w:lvlText w:val=""/>
+      <w:lvlJc w:val="left"/>
+      <w:pPr>
+        <w:ind w:left="8607" w:hanging="360"/>
+      </w:pPr>
+      <w:rPr>
+        <w:rFonts w:ascii="Wingdings" w:hAnsi="Wingdings" w:hint="default"/>
+      </w:rPr>
+    </w:lvl>
+  </w:abstractNum>
   <w:num w:numId="1">
-    <w:abstractNumId w:val="9"/>
+    <w:abstractNumId w:val="10"/>
   </w:num>
   <w:num w:numId="2">
-    <w:abstractNumId w:val="12"/>
+    <w:abstractNumId w:val="14"/>
   </w:num>
   <w:num w:numId="3">
     <w:abstractNumId w:val="3"/>
   </w:num>
   <w:num w:numId="4">
-    <w:abstractNumId w:val="13"/>
+    <w:abstractNumId w:val="15"/>
   </w:num>
   <w:num w:numId="5">
     <w:abstractNumId w:val="1"/>
   </w:num>
   <w:num w:numId="6">
-    <w:abstractNumId w:val="10"/>
+    <w:abstractNumId w:val="11"/>
   </w:num>
   <w:num w:numId="7">
-    <w:abstractNumId w:val="11"/>
+    <w:abstractNumId w:val="13"/>
   </w:num>
   <w:num w:numId="8">
     <w:abstractNumId w:val="2"/>
   </w:num>
   <w:num w:numId="9">
-    <w:abstractNumId w:val="6"/>
+    <w:abstractNumId w:val="7"/>
   </w:num>
   <w:num w:numId="10">
-    <w:abstractNumId w:val="8"/>
+    <w:abstractNumId w:val="9"/>
   </w:num>
   <w:num w:numId="11">
-    <w:abstractNumId w:val="7"/>
+    <w:abstractNumId w:val="8"/>
   </w:num>
   <w:num w:numId="12">
     <w:abstractNumId w:val="4"/>
@@ -9422,6 +9955,15 @@
   </w:num>
   <w:num w:numId="14">
     <w:abstractNumId w:val="5"/>
+  </w:num>
+  <w:num w:numId="15">
+    <w:abstractNumId w:val="6"/>
+  </w:num>
+  <w:num w:numId="16">
+    <w:abstractNumId w:val="12"/>
+  </w:num>
+  <w:num w:numId="17">
+    <w:abstractNumId w:val="16"/>
   </w:num>
 </w:numbering>
 </file>
@@ -10465,7 +11007,7 @@
 </file>
 
 <file path=customXml/itemProps1.xml><?xml version="1.0" encoding="utf-8"?>
-<ds:datastoreItem xmlns:ds="http://schemas.openxmlformats.org/officeDocument/2006/customXml" ds:itemID="{AC07CCE6-471C-4EEA-B3DC-0277B1BF134D}">
+<ds:datastoreItem xmlns:ds="http://schemas.openxmlformats.org/officeDocument/2006/customXml" ds:itemID="{334F4B59-A1F5-4573-9DA6-21F25F7924C4}">
   <ds:schemaRefs>
     <ds:schemaRef ds:uri="http://schemas.openxmlformats.org/officeDocument/2006/bibliography"/>
   </ds:schemaRefs>

</xml_diff>

<commit_message>
proposition des éléments du futur système
</commit_message>
<xml_diff>
--- a/TFC_KOJI_SEYA_DAN.docx
+++ b/TFC_KOJI_SEYA_DAN.docx
@@ -7895,13 +7895,165 @@
           <w:ilvl w:val="0"/>
           <w:numId w:val="17"/>
         </w:numPr>
-        <w:jc w:val="both"/>
-        <w:rPr>
-          <w:rFonts w:ascii="Times New Roman" w:hAnsi="Times New Roman" w:cs="Times New Roman"/>
-          <w:sz w:val="24"/>
-          <w:szCs w:val="24"/>
-        </w:rPr>
-      </w:pPr>
+        <w:spacing w:line="360" w:lineRule="auto"/>
+        <w:jc w:val="both"/>
+        <w:rPr>
+          <w:rFonts w:ascii="Times New Roman" w:hAnsi="Times New Roman" w:cs="Times New Roman"/>
+          <w:sz w:val="24"/>
+          <w:szCs w:val="24"/>
+        </w:rPr>
+      </w:pPr>
+      <w:r>
+        <w:rPr>
+          <w:rFonts w:ascii="Times New Roman" w:hAnsi="Times New Roman" w:cs="Times New Roman"/>
+          <w:sz w:val="24"/>
+          <w:szCs w:val="24"/>
+        </w:rPr>
+        <w:t xml:space="preserve">Les </w:t>
+      </w:r>
+      <w:r>
+        <w:rPr>
+          <w:rFonts w:ascii="Times New Roman" w:hAnsi="Times New Roman" w:cs="Times New Roman"/>
+          <w:sz w:val="24"/>
+          <w:szCs w:val="24"/>
+        </w:rPr>
+        <w:t>algorithmes</w:t>
+      </w:r>
+      <w:r>
+        <w:rPr>
+          <w:rFonts w:ascii="Times New Roman" w:hAnsi="Times New Roman" w:cs="Times New Roman"/>
+          <w:sz w:val="24"/>
+          <w:szCs w:val="24"/>
+        </w:rPr>
+        <w:t xml:space="preserve"> de recommandation peuvent </w:t>
+      </w:r>
+      <w:r>
+        <w:rPr>
+          <w:rFonts w:ascii="Times New Roman" w:hAnsi="Times New Roman" w:cs="Times New Roman"/>
+          <w:sz w:val="24"/>
+          <w:szCs w:val="24"/>
+        </w:rPr>
+        <w:t>être</w:t>
+      </w:r>
+      <w:r>
+        <w:rPr>
+          <w:rFonts w:ascii="Times New Roman" w:hAnsi="Times New Roman" w:cs="Times New Roman"/>
+          <w:sz w:val="24"/>
+          <w:szCs w:val="24"/>
+        </w:rPr>
+        <w:t xml:space="preserve"> sujets a des biais, ce qui signifie que certains types de livres ou d’auteurs peuvent </w:t>
+      </w:r>
+      <w:r>
+        <w:rPr>
+          <w:rFonts w:ascii="Times New Roman" w:hAnsi="Times New Roman" w:cs="Times New Roman"/>
+          <w:sz w:val="24"/>
+          <w:szCs w:val="24"/>
+        </w:rPr>
+        <w:t>être</w:t>
+      </w:r>
+      <w:r>
+        <w:rPr>
+          <w:rFonts w:ascii="Times New Roman" w:hAnsi="Times New Roman" w:cs="Times New Roman"/>
+          <w:sz w:val="24"/>
+          <w:szCs w:val="24"/>
+        </w:rPr>
+        <w:t xml:space="preserve"> favorises par rapport a d’autres</w:t>
+      </w:r>
+      <w:r>
+        <w:rPr>
+          <w:rFonts w:ascii="Times New Roman" w:hAnsi="Times New Roman" w:cs="Times New Roman"/>
+          <w:sz w:val="24"/>
+          <w:szCs w:val="24"/>
+        </w:rPr>
+        <w:t>. Cela limite la diversité des recommandations et empêche l’utilisateur de découvrir de nouveaux genres ou auteurs qui pourraient l’intéresser.</w:t>
+      </w:r>
+    </w:p>
+    <w:p>
+      <w:pPr>
+        <w:pStyle w:val="Paragraphedeliste"/>
+        <w:numPr>
+          <w:ilvl w:val="0"/>
+          <w:numId w:val="17"/>
+        </w:numPr>
+        <w:spacing w:line="360" w:lineRule="auto"/>
+        <w:jc w:val="both"/>
+        <w:rPr>
+          <w:rFonts w:ascii="Times New Roman" w:hAnsi="Times New Roman" w:cs="Times New Roman"/>
+          <w:sz w:val="24"/>
+          <w:szCs w:val="24"/>
+        </w:rPr>
+      </w:pPr>
+      <w:r>
+        <w:rPr>
+          <w:rFonts w:ascii="Times New Roman" w:hAnsi="Times New Roman" w:cs="Times New Roman"/>
+          <w:sz w:val="24"/>
+          <w:szCs w:val="24"/>
+        </w:rPr>
+        <w:lastRenderedPageBreak/>
+        <w:t xml:space="preserve">L’utilisateur ne trouve souvent pas la version de l’ouvrage recherchée, c’est-à-dire que le catalogue ne propose que les ouvrages ou livres sous format papiers </w:t>
+      </w:r>
+      <w:r>
+        <w:rPr>
+          <w:rFonts w:ascii="Times New Roman" w:hAnsi="Times New Roman" w:cs="Times New Roman"/>
+          <w:sz w:val="24"/>
+          <w:szCs w:val="24"/>
+        </w:rPr>
+        <w:t>à</w:t>
+      </w:r>
+      <w:r>
+        <w:rPr>
+          <w:rFonts w:ascii="Times New Roman" w:hAnsi="Times New Roman" w:cs="Times New Roman"/>
+          <w:sz w:val="24"/>
+          <w:szCs w:val="24"/>
+        </w:rPr>
+        <w:t xml:space="preserve"> l’achat et ne présente pas d’autres format comme numérique ou audio.</w:t>
+      </w:r>
+    </w:p>
+    <w:p>
+      <w:pPr>
+        <w:pStyle w:val="Titre4"/>
+        <w:jc w:val="both"/>
+        <w:rPr>
+          <w:rFonts w:ascii="Times New Roman" w:hAnsi="Times New Roman" w:cs="Times New Roman"/>
+          <w:sz w:val="24"/>
+          <w:szCs w:val="24"/>
+        </w:rPr>
+      </w:pPr>
+      <w:r>
+        <w:rPr>
+          <w:rFonts w:ascii="Times New Roman" w:hAnsi="Times New Roman" w:cs="Times New Roman"/>
+          <w:sz w:val="24"/>
+          <w:szCs w:val="24"/>
+        </w:rPr>
+        <w:t>I.1.2.3 Proposition des éléments de la future solution</w:t>
+      </w:r>
+    </w:p>
+    <w:p>
+      <w:pPr>
+        <w:ind w:firstLine="709"/>
+        <w:jc w:val="both"/>
+        <w:rPr>
+          <w:rFonts w:ascii="Times New Roman" w:hAnsi="Times New Roman" w:cs="Times New Roman"/>
+          <w:sz w:val="24"/>
+          <w:szCs w:val="24"/>
+        </w:rPr>
+      </w:pPr>
+      <w:r>
+        <w:rPr>
+          <w:rFonts w:ascii="Times New Roman" w:hAnsi="Times New Roman" w:cs="Times New Roman"/>
+          <w:sz w:val="24"/>
+          <w:szCs w:val="24"/>
+        </w:rPr>
+        <w:t>Dans l’objectif de trouver une solution, le système futur se fixera sur les avantages du système existant</w:t>
+      </w:r>
+      <w:r>
+        <w:rPr>
+          <w:rFonts w:ascii="Times New Roman" w:hAnsi="Times New Roman" w:cs="Times New Roman"/>
+          <w:sz w:val="24"/>
+          <w:szCs w:val="24"/>
+        </w:rPr>
+        <w:t xml:space="preserve">, mais tout en perfectionnant et en corrigeant les faiblesses de celui-ci. Le future système permettra de garantir et d’optimiser la satisfaction des utilisateurs, il permettra </w:t>
+      </w:r>
       <w:bookmarkStart w:id="7" w:name="_GoBack"/>
       <w:bookmarkEnd w:id="7"/>
     </w:p>
@@ -11007,7 +11159,7 @@
 </file>
 
 <file path=customXml/itemProps1.xml><?xml version="1.0" encoding="utf-8"?>
-<ds:datastoreItem xmlns:ds="http://schemas.openxmlformats.org/officeDocument/2006/customXml" ds:itemID="{334F4B59-A1F5-4573-9DA6-21F25F7924C4}">
+<ds:datastoreItem xmlns:ds="http://schemas.openxmlformats.org/officeDocument/2006/customXml" ds:itemID="{318F59DA-100C-4230-96BB-47F8F487E736}">
   <ds:schemaRefs>
     <ds:schemaRef ds:uri="http://schemas.openxmlformats.org/officeDocument/2006/bibliography"/>
   </ds:schemaRefs>

</xml_diff>

<commit_message>
Chapitre II analyse et conception du système
Debut
</commit_message>
<xml_diff>
--- a/TFC_KOJI_SEYA_DAN.docx
+++ b/TFC_KOJI_SEYA_DAN.docx
@@ -238,7 +238,7 @@
               </wp:anchor>
             </w:drawing>
           </mc:Choice>
-          <mc:Fallback xmlns:w16sdtdh="http://schemas.microsoft.com/office/word/2020/wordml/sdtdatahash" xmlns:w16du="http://schemas.microsoft.com/office/word/2023/wordml/word16du" xmlns:w16="http://schemas.microsoft.com/office/word/2018/wordml" xmlns:w16cex="http://schemas.microsoft.com/office/word/2018/wordml/cex" xmlns:oel="http://schemas.microsoft.com/office/2019/extlst">
+          <mc:Fallback xmlns:oel="http://schemas.microsoft.com/office/2019/extlst" xmlns:w16cex="http://schemas.microsoft.com/office/word/2018/wordml/cex" xmlns:w16="http://schemas.microsoft.com/office/word/2018/wordml" xmlns:w16du="http://schemas.microsoft.com/office/word/2023/wordml/word16du" xmlns:w16sdtdh="http://schemas.microsoft.com/office/word/2020/wordml/sdtdatahash">
             <w:pict>
               <v:line w14:anchorId="449DD432" id="Connecteur droit 2" o:spid="_x0000_s1026" style="position:absolute;z-index:251659264;visibility:visible;mso-wrap-style:square;mso-wrap-distance-left:9pt;mso-wrap-distance-top:0;mso-wrap-distance-right:9pt;mso-wrap-distance-bottom:0;mso-position-horizontal:absolute;mso-position-horizontal-relative:text;mso-position-vertical:absolute;mso-position-vertical-relative:text" from="17pt,2.5pt" to="395pt,2.5pt" o:gfxdata="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" strokecolor="black [3200]" strokeweight="3pt">
                 <v:stroke joinstyle="miter"/>
@@ -897,7 +897,7 @@
               </wp:anchor>
             </w:drawing>
           </mc:Choice>
-          <mc:Fallback xmlns:w16sdtdh="http://schemas.microsoft.com/office/word/2020/wordml/sdtdatahash" xmlns:w16du="http://schemas.microsoft.com/office/word/2023/wordml/word16du" xmlns:w16="http://schemas.microsoft.com/office/word/2018/wordml" xmlns:w16cex="http://schemas.microsoft.com/office/word/2018/wordml/cex" xmlns:oel="http://schemas.microsoft.com/office/2019/extlst">
+          <mc:Fallback xmlns:oel="http://schemas.microsoft.com/office/2019/extlst" xmlns:w16cex="http://schemas.microsoft.com/office/word/2018/wordml/cex" xmlns:w16="http://schemas.microsoft.com/office/word/2018/wordml" xmlns:w16du="http://schemas.microsoft.com/office/word/2023/wordml/word16du" xmlns:w16sdtdh="http://schemas.microsoft.com/office/word/2020/wordml/sdtdatahash">
             <w:pict>
               <v:line w14:anchorId="0E0E7C79" id="Connecteur droit 2" o:spid="_x0000_s1026" style="position:absolute;z-index:251662336;visibility:visible;mso-wrap-style:square;mso-wrap-distance-left:9pt;mso-wrap-distance-top:0;mso-wrap-distance-right:9pt;mso-wrap-distance-bottom:0;mso-position-horizontal:absolute;mso-position-horizontal-relative:text;mso-position-vertical:absolute;mso-position-vertical-relative:text" from="17pt,2.5pt" to="395pt,2.5pt" o:gfxdata="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" strokecolor="black [3200]" strokeweight="3pt">
                 <v:stroke joinstyle="miter"/>
@@ -8012,6 +8012,7 @@
     <w:p>
       <w:pPr>
         <w:pStyle w:val="Titre4"/>
+        <w:spacing w:line="480" w:lineRule="auto"/>
         <w:jc w:val="both"/>
         <w:rPr>
           <w:rFonts w:ascii="Times New Roman" w:hAnsi="Times New Roman" w:cs="Times New Roman"/>
@@ -8030,6 +8031,7 @@
     </w:p>
     <w:p>
       <w:pPr>
+        <w:spacing w:line="360" w:lineRule="auto"/>
         <w:ind w:firstLine="709"/>
         <w:jc w:val="both"/>
         <w:rPr>
@@ -8052,13 +8054,1749 @@
           <w:sz w:val="24"/>
           <w:szCs w:val="24"/>
         </w:rPr>
-        <w:t xml:space="preserve">, mais tout en perfectionnant et en corrigeant les faiblesses de celui-ci. Le future système permettra de garantir et d’optimiser la satisfaction des utilisateurs, il permettra </w:t>
+        <w:t xml:space="preserve">, mais tout en perfectionnant et en corrigeant les faiblesses de celui-ci. </w:t>
+      </w:r>
+      <w:r>
+        <w:rPr>
+          <w:rFonts w:ascii="Times New Roman" w:hAnsi="Times New Roman" w:cs="Times New Roman"/>
+          <w:sz w:val="24"/>
+          <w:szCs w:val="24"/>
+        </w:rPr>
+        <w:t>Le futur système</w:t>
+      </w:r>
+      <w:r>
+        <w:rPr>
+          <w:rFonts w:ascii="Times New Roman" w:hAnsi="Times New Roman" w:cs="Times New Roman"/>
+          <w:sz w:val="24"/>
+          <w:szCs w:val="24"/>
+        </w:rPr>
+        <w:t xml:space="preserve"> permettra de garantir et d’optimiser la satisfaction des utilisateurs, il </w:t>
+      </w:r>
+      <w:r>
+        <w:rPr>
+          <w:rFonts w:ascii="Times New Roman" w:hAnsi="Times New Roman" w:cs="Times New Roman"/>
+          <w:sz w:val="24"/>
+          <w:szCs w:val="24"/>
+        </w:rPr>
+        <w:t>offrira une vision détaillée sur les éléments trouvées dans la librairie, il permettra aux utilisateurs de pouvoir personnaliser le catalogue en fonction de leurs préférences ou de leur choix, faire un suivi de leurs achats et le tout en ayant accès aux informations détaillées d’un ouvrages et les fonctionnalités de base d’un catalogue numérique.</w:t>
+      </w:r>
+    </w:p>
+    <w:p>
+      <w:pPr>
+        <w:pStyle w:val="Titre3"/>
+        <w:jc w:val="both"/>
+        <w:rPr>
+          <w:i/>
+          <w:iCs/>
+          <w:sz w:val="24"/>
+          <w:szCs w:val="24"/>
+        </w:rPr>
+      </w:pPr>
+      <w:r>
+        <w:rPr>
+          <w:i/>
+          <w:iCs/>
+          <w:sz w:val="24"/>
+          <w:szCs w:val="24"/>
+        </w:rPr>
+        <w:t>I.1.3. Cahier des charges</w:t>
+      </w:r>
+    </w:p>
+    <w:p>
+      <w:pPr>
+        <w:pStyle w:val="Paragraphedeliste"/>
+        <w:numPr>
+          <w:ilvl w:val="0"/>
+          <w:numId w:val="18"/>
+        </w:numPr>
+        <w:spacing w:line="360" w:lineRule="auto"/>
+        <w:jc w:val="both"/>
+        <w:rPr>
+          <w:rFonts w:ascii="Times New Roman" w:hAnsi="Times New Roman" w:cs="Times New Roman"/>
+          <w:b/>
+          <w:bCs/>
+          <w:sz w:val="24"/>
+          <w:szCs w:val="24"/>
+        </w:rPr>
+      </w:pPr>
+      <w:r>
+        <w:rPr>
+          <w:rFonts w:ascii="Times New Roman" w:hAnsi="Times New Roman" w:cs="Times New Roman"/>
+          <w:b/>
+          <w:bCs/>
+          <w:sz w:val="24"/>
+          <w:szCs w:val="24"/>
+        </w:rPr>
+        <w:t>Description du besoin</w:t>
+      </w:r>
+    </w:p>
+    <w:p>
+      <w:pPr>
+        <w:spacing w:line="360" w:lineRule="auto"/>
+        <w:ind w:firstLine="1134"/>
+        <w:jc w:val="both"/>
+        <w:rPr>
+          <w:rFonts w:ascii="Times New Roman" w:hAnsi="Times New Roman" w:cs="Times New Roman"/>
+          <w:sz w:val="24"/>
+          <w:szCs w:val="24"/>
+        </w:rPr>
+      </w:pPr>
+      <w:r>
+        <w:rPr>
+          <w:rFonts w:ascii="Times New Roman" w:hAnsi="Times New Roman" w:cs="Times New Roman"/>
+          <w:sz w:val="24"/>
+          <w:szCs w:val="24"/>
+        </w:rPr>
+        <w:t>Le système ou l’application sera une plateforme en ligne destinée aux utilisateurs, pour découvrir, sélectionner, rechercher et acheter des livres.</w:t>
+      </w:r>
+    </w:p>
+    <w:p>
+      <w:pPr>
+        <w:pStyle w:val="Paragraphedeliste"/>
+        <w:numPr>
+          <w:ilvl w:val="0"/>
+          <w:numId w:val="18"/>
+        </w:numPr>
+        <w:spacing w:line="480" w:lineRule="auto"/>
+        <w:jc w:val="both"/>
+        <w:rPr>
+          <w:rFonts w:ascii="Times New Roman" w:hAnsi="Times New Roman" w:cs="Times New Roman"/>
+          <w:sz w:val="24"/>
+          <w:szCs w:val="24"/>
+        </w:rPr>
+      </w:pPr>
+      <w:r>
+        <w:rPr>
+          <w:rFonts w:ascii="Times New Roman" w:hAnsi="Times New Roman" w:cs="Times New Roman"/>
+          <w:b/>
+          <w:bCs/>
+          <w:sz w:val="24"/>
+          <w:szCs w:val="24"/>
+        </w:rPr>
+        <w:t>Spécification des fonctionnalités</w:t>
+      </w:r>
+    </w:p>
+    <w:p>
+      <w:pPr>
+        <w:pStyle w:val="Paragraphedeliste"/>
+        <w:numPr>
+          <w:ilvl w:val="0"/>
+          <w:numId w:val="19"/>
+        </w:numPr>
+        <w:spacing w:line="360" w:lineRule="auto"/>
+        <w:jc w:val="both"/>
+        <w:rPr>
+          <w:rFonts w:ascii="Times New Roman" w:hAnsi="Times New Roman" w:cs="Times New Roman"/>
+          <w:b/>
+          <w:bCs/>
+          <w:i/>
+          <w:iCs/>
+          <w:sz w:val="24"/>
+          <w:szCs w:val="24"/>
+        </w:rPr>
+      </w:pPr>
+      <w:r>
+        <w:rPr>
+          <w:rFonts w:ascii="Times New Roman" w:hAnsi="Times New Roman" w:cs="Times New Roman"/>
+          <w:b/>
+          <w:bCs/>
+          <w:i/>
+          <w:iCs/>
+          <w:sz w:val="24"/>
+          <w:szCs w:val="24"/>
+        </w:rPr>
+        <w:t>Connexion</w:t>
+      </w:r>
+    </w:p>
+    <w:p>
+      <w:pPr>
+        <w:spacing w:line="360" w:lineRule="auto"/>
+        <w:ind w:left="1985"/>
+        <w:jc w:val="both"/>
+        <w:rPr>
+          <w:rFonts w:ascii="Times New Roman" w:hAnsi="Times New Roman" w:cs="Times New Roman"/>
+          <w:sz w:val="24"/>
+          <w:szCs w:val="24"/>
+        </w:rPr>
+      </w:pPr>
+      <w:r>
+        <w:rPr>
+          <w:rFonts w:ascii="Times New Roman" w:hAnsi="Times New Roman" w:cs="Times New Roman"/>
+          <w:b/>
+          <w:bCs/>
+          <w:sz w:val="24"/>
+          <w:szCs w:val="24"/>
+        </w:rPr>
+        <w:t xml:space="preserve">Acteurs : </w:t>
+      </w:r>
+      <w:r>
+        <w:rPr>
+          <w:rFonts w:ascii="Times New Roman" w:hAnsi="Times New Roman" w:cs="Times New Roman"/>
+          <w:sz w:val="24"/>
+          <w:szCs w:val="24"/>
+        </w:rPr>
+        <w:t>Tous les utilisateurs du système</w:t>
+      </w:r>
+    </w:p>
+    <w:p>
+      <w:pPr>
+        <w:spacing w:line="360" w:lineRule="auto"/>
+        <w:ind w:left="1985"/>
+        <w:jc w:val="both"/>
+        <w:rPr>
+          <w:rFonts w:ascii="Times New Roman" w:hAnsi="Times New Roman" w:cs="Times New Roman"/>
+          <w:sz w:val="24"/>
+          <w:szCs w:val="24"/>
+        </w:rPr>
+      </w:pPr>
+      <w:r>
+        <w:rPr>
+          <w:rFonts w:ascii="Times New Roman" w:hAnsi="Times New Roman" w:cs="Times New Roman"/>
+          <w:b/>
+          <w:bCs/>
+          <w:sz w:val="24"/>
+          <w:szCs w:val="24"/>
+        </w:rPr>
+        <w:t>Description :</w:t>
+      </w:r>
+      <w:r>
+        <w:rPr>
+          <w:rFonts w:ascii="Times New Roman" w:hAnsi="Times New Roman" w:cs="Times New Roman"/>
+          <w:sz w:val="24"/>
+          <w:szCs w:val="24"/>
+        </w:rPr>
+        <w:t xml:space="preserve"> les acteurs destinés par la connexion, doit s’authentifier grâce a un mot de passe et un nom d’utilisateur pour accéder </w:t>
+      </w:r>
+      <w:r>
+        <w:rPr>
+          <w:rFonts w:ascii="Times New Roman" w:hAnsi="Times New Roman" w:cs="Times New Roman"/>
+          <w:sz w:val="24"/>
+          <w:szCs w:val="24"/>
+        </w:rPr>
+        <w:t>à</w:t>
+      </w:r>
+      <w:r>
+        <w:rPr>
+          <w:rFonts w:ascii="Times New Roman" w:hAnsi="Times New Roman" w:cs="Times New Roman"/>
+          <w:sz w:val="24"/>
+          <w:szCs w:val="24"/>
+        </w:rPr>
+        <w:t xml:space="preserve"> la plateforme.</w:t>
+      </w:r>
+    </w:p>
+    <w:p>
+      <w:pPr>
+        <w:pStyle w:val="Paragraphedeliste"/>
+        <w:numPr>
+          <w:ilvl w:val="0"/>
+          <w:numId w:val="19"/>
+        </w:numPr>
+        <w:spacing w:line="480" w:lineRule="auto"/>
+        <w:jc w:val="both"/>
+        <w:rPr>
+          <w:rFonts w:ascii="Times New Roman" w:hAnsi="Times New Roman" w:cs="Times New Roman"/>
+          <w:b/>
+          <w:bCs/>
+          <w:sz w:val="24"/>
+          <w:szCs w:val="24"/>
+        </w:rPr>
+      </w:pPr>
+      <w:r>
+        <w:rPr>
+          <w:rFonts w:ascii="Times New Roman" w:hAnsi="Times New Roman" w:cs="Times New Roman"/>
+          <w:b/>
+          <w:bCs/>
+          <w:sz w:val="24"/>
+          <w:szCs w:val="24"/>
+        </w:rPr>
+        <w:t>Interface utilisateur</w:t>
+      </w:r>
+    </w:p>
+    <w:p>
+      <w:pPr>
+        <w:pStyle w:val="Paragraphedeliste"/>
+        <w:spacing w:line="360" w:lineRule="auto"/>
+        <w:ind w:left="1854"/>
+        <w:jc w:val="both"/>
+        <w:rPr>
+          <w:rFonts w:ascii="Times New Roman" w:hAnsi="Times New Roman" w:cs="Times New Roman"/>
+          <w:sz w:val="24"/>
+          <w:szCs w:val="24"/>
+        </w:rPr>
+      </w:pPr>
+      <w:r>
+        <w:rPr>
+          <w:rFonts w:ascii="Times New Roman" w:hAnsi="Times New Roman" w:cs="Times New Roman"/>
+          <w:b/>
+          <w:bCs/>
+          <w:sz w:val="24"/>
+          <w:szCs w:val="24"/>
+        </w:rPr>
+        <w:t xml:space="preserve">Description : </w:t>
+      </w:r>
+      <w:r>
+        <w:rPr>
+          <w:rFonts w:ascii="Times New Roman" w:hAnsi="Times New Roman" w:cs="Times New Roman"/>
+          <w:sz w:val="24"/>
+          <w:szCs w:val="24"/>
+        </w:rPr>
+        <w:t>en plus de la connexion ou l’authentification</w:t>
+      </w:r>
+      <w:r>
+        <w:rPr>
+          <w:rFonts w:ascii="Times New Roman" w:hAnsi="Times New Roman" w:cs="Times New Roman"/>
+          <w:sz w:val="24"/>
+          <w:szCs w:val="24"/>
+        </w:rPr>
+        <w:t>, les utilisateurs pourront accéder aux menus suivant de la plateforme : Accueil, Catégorie, Recherche, Mon compte, Configuration de compte, Panier</w:t>
+      </w:r>
+      <w:r>
+        <w:rPr>
+          <w:rFonts w:ascii="Times New Roman" w:hAnsi="Times New Roman" w:cs="Times New Roman"/>
+          <w:sz w:val="24"/>
+          <w:szCs w:val="24"/>
+        </w:rPr>
+        <w:t>.</w:t>
+      </w:r>
+    </w:p>
+    <w:p>
+      <w:pPr>
+        <w:pStyle w:val="Paragraphedeliste"/>
+        <w:spacing w:line="360" w:lineRule="auto"/>
+        <w:ind w:left="1854"/>
+        <w:jc w:val="both"/>
+        <w:rPr>
+          <w:rFonts w:ascii="Times New Roman" w:hAnsi="Times New Roman" w:cs="Times New Roman"/>
+          <w:sz w:val="24"/>
+          <w:szCs w:val="24"/>
+        </w:rPr>
+      </w:pPr>
+    </w:p>
+    <w:p>
+      <w:pPr>
+        <w:pStyle w:val="Paragraphedeliste"/>
+        <w:spacing w:line="360" w:lineRule="auto"/>
+        <w:ind w:left="1854"/>
+        <w:jc w:val="both"/>
+        <w:rPr>
+          <w:rFonts w:ascii="Times New Roman" w:hAnsi="Times New Roman" w:cs="Times New Roman"/>
+          <w:sz w:val="24"/>
+          <w:szCs w:val="24"/>
+        </w:rPr>
+      </w:pPr>
+      <w:r>
+        <w:rPr>
+          <w:rFonts w:ascii="Times New Roman" w:hAnsi="Times New Roman" w:cs="Times New Roman"/>
+          <w:sz w:val="24"/>
+          <w:szCs w:val="24"/>
+        </w:rPr>
+        <w:t>Spécifiquement au menu sélectionné voici le sous-menu :</w:t>
+      </w:r>
+    </w:p>
+    <w:p>
+      <w:pPr>
+        <w:pStyle w:val="Paragraphedeliste"/>
+        <w:numPr>
+          <w:ilvl w:val="0"/>
+          <w:numId w:val="20"/>
+        </w:numPr>
+        <w:spacing w:line="360" w:lineRule="auto"/>
+        <w:ind w:left="2835"/>
+        <w:jc w:val="both"/>
+        <w:rPr>
+          <w:rFonts w:ascii="Times New Roman" w:hAnsi="Times New Roman" w:cs="Times New Roman"/>
+          <w:sz w:val="24"/>
+          <w:szCs w:val="24"/>
+        </w:rPr>
+      </w:pPr>
+      <w:r>
+        <w:rPr>
+          <w:rFonts w:ascii="Times New Roman" w:hAnsi="Times New Roman" w:cs="Times New Roman"/>
+          <w:sz w:val="24"/>
+          <w:szCs w:val="24"/>
+        </w:rPr>
+        <w:t>Sous-menu du menu Mon compte :</w:t>
+      </w:r>
+    </w:p>
+    <w:p>
+      <w:pPr>
+        <w:pStyle w:val="Paragraphedeliste"/>
+        <w:numPr>
+          <w:ilvl w:val="0"/>
+          <w:numId w:val="21"/>
+        </w:numPr>
+        <w:spacing w:line="360" w:lineRule="auto"/>
+        <w:ind w:left="3969"/>
+        <w:jc w:val="both"/>
+        <w:rPr>
+          <w:rFonts w:ascii="Times New Roman" w:hAnsi="Times New Roman" w:cs="Times New Roman"/>
+          <w:sz w:val="24"/>
+          <w:szCs w:val="24"/>
+        </w:rPr>
+      </w:pPr>
+      <w:r>
+        <w:rPr>
+          <w:rFonts w:ascii="Times New Roman" w:hAnsi="Times New Roman" w:cs="Times New Roman"/>
+          <w:sz w:val="24"/>
+          <w:szCs w:val="24"/>
+        </w:rPr>
+        <w:t>Profil</w:t>
+      </w:r>
+    </w:p>
+    <w:p>
+      <w:pPr>
+        <w:pStyle w:val="Paragraphedeliste"/>
+        <w:numPr>
+          <w:ilvl w:val="0"/>
+          <w:numId w:val="21"/>
+        </w:numPr>
+        <w:spacing w:line="360" w:lineRule="auto"/>
+        <w:ind w:left="3969"/>
+        <w:jc w:val="both"/>
+        <w:rPr>
+          <w:rFonts w:ascii="Times New Roman" w:hAnsi="Times New Roman" w:cs="Times New Roman"/>
+          <w:sz w:val="24"/>
+          <w:szCs w:val="24"/>
+        </w:rPr>
+      </w:pPr>
+      <w:r>
+        <w:rPr>
+          <w:rFonts w:ascii="Times New Roman" w:hAnsi="Times New Roman" w:cs="Times New Roman"/>
+          <w:sz w:val="24"/>
+          <w:szCs w:val="24"/>
+        </w:rPr>
+        <w:lastRenderedPageBreak/>
+        <w:t>Option de paiement</w:t>
+      </w:r>
+    </w:p>
+    <w:p>
+      <w:pPr>
+        <w:pStyle w:val="Paragraphedeliste"/>
+        <w:numPr>
+          <w:ilvl w:val="0"/>
+          <w:numId w:val="21"/>
+        </w:numPr>
+        <w:spacing w:line="360" w:lineRule="auto"/>
+        <w:ind w:left="3969"/>
+        <w:jc w:val="both"/>
+        <w:rPr>
+          <w:rFonts w:ascii="Times New Roman" w:hAnsi="Times New Roman" w:cs="Times New Roman"/>
+          <w:sz w:val="24"/>
+          <w:szCs w:val="24"/>
+        </w:rPr>
+      </w:pPr>
+      <w:r>
+        <w:rPr>
+          <w:rFonts w:ascii="Times New Roman" w:hAnsi="Times New Roman" w:cs="Times New Roman"/>
+          <w:sz w:val="24"/>
+          <w:szCs w:val="24"/>
+        </w:rPr>
+        <w:t>Déconnexion</w:t>
+      </w:r>
+    </w:p>
+    <w:p>
+      <w:pPr>
+        <w:pStyle w:val="Paragraphedeliste"/>
+        <w:numPr>
+          <w:ilvl w:val="0"/>
+          <w:numId w:val="20"/>
+        </w:numPr>
+        <w:spacing w:line="360" w:lineRule="auto"/>
+        <w:ind w:left="2835"/>
+        <w:jc w:val="both"/>
+        <w:rPr>
+          <w:rFonts w:ascii="Times New Roman" w:hAnsi="Times New Roman" w:cs="Times New Roman"/>
+          <w:sz w:val="24"/>
+          <w:szCs w:val="24"/>
+        </w:rPr>
+      </w:pPr>
+      <w:r>
+        <w:rPr>
+          <w:rFonts w:ascii="Times New Roman" w:hAnsi="Times New Roman" w:cs="Times New Roman"/>
+          <w:sz w:val="24"/>
+          <w:szCs w:val="24"/>
+        </w:rPr>
+        <w:t>Sous-menu du menu catégorie :</w:t>
+      </w:r>
+    </w:p>
+    <w:p>
+      <w:pPr>
+        <w:pStyle w:val="Paragraphedeliste"/>
+        <w:numPr>
+          <w:ilvl w:val="0"/>
+          <w:numId w:val="22"/>
+        </w:numPr>
+        <w:spacing w:line="360" w:lineRule="auto"/>
+        <w:ind w:left="3969"/>
+        <w:jc w:val="both"/>
+        <w:rPr>
+          <w:rFonts w:ascii="Times New Roman" w:hAnsi="Times New Roman" w:cs="Times New Roman"/>
+          <w:sz w:val="24"/>
+          <w:szCs w:val="24"/>
+        </w:rPr>
+      </w:pPr>
+      <w:r>
+        <w:rPr>
+          <w:rFonts w:ascii="Times New Roman" w:hAnsi="Times New Roman" w:cs="Times New Roman"/>
+          <w:sz w:val="24"/>
+          <w:szCs w:val="24"/>
+        </w:rPr>
+        <w:t>Auteur</w:t>
+      </w:r>
+    </w:p>
+    <w:p>
+      <w:pPr>
+        <w:pStyle w:val="Paragraphedeliste"/>
+        <w:numPr>
+          <w:ilvl w:val="0"/>
+          <w:numId w:val="22"/>
+        </w:numPr>
+        <w:spacing w:line="360" w:lineRule="auto"/>
+        <w:ind w:left="3969"/>
+        <w:jc w:val="both"/>
+        <w:rPr>
+          <w:rFonts w:ascii="Times New Roman" w:hAnsi="Times New Roman" w:cs="Times New Roman"/>
+          <w:sz w:val="24"/>
+          <w:szCs w:val="24"/>
+        </w:rPr>
+      </w:pPr>
+      <w:r>
+        <w:rPr>
+          <w:rFonts w:ascii="Times New Roman" w:hAnsi="Times New Roman" w:cs="Times New Roman"/>
+          <w:sz w:val="24"/>
+          <w:szCs w:val="24"/>
+        </w:rPr>
+        <w:t>Année de création</w:t>
+      </w:r>
+    </w:p>
+    <w:p>
+      <w:pPr>
+        <w:pStyle w:val="Paragraphedeliste"/>
+        <w:numPr>
+          <w:ilvl w:val="0"/>
+          <w:numId w:val="22"/>
+        </w:numPr>
+        <w:spacing w:line="360" w:lineRule="auto"/>
+        <w:ind w:left="3969"/>
+        <w:jc w:val="both"/>
+        <w:rPr>
+          <w:rFonts w:ascii="Times New Roman" w:hAnsi="Times New Roman" w:cs="Times New Roman"/>
+          <w:sz w:val="24"/>
+          <w:szCs w:val="24"/>
+        </w:rPr>
+      </w:pPr>
+      <w:r>
+        <w:rPr>
+          <w:rFonts w:ascii="Times New Roman" w:hAnsi="Times New Roman" w:cs="Times New Roman"/>
+          <w:sz w:val="24"/>
+          <w:szCs w:val="24"/>
+        </w:rPr>
+        <w:t>Maison d’édition</w:t>
+      </w:r>
+    </w:p>
+    <w:p>
+      <w:pPr>
+        <w:spacing w:line="360" w:lineRule="auto"/>
+        <w:jc w:val="both"/>
+        <w:rPr>
+          <w:rFonts w:ascii="Times New Roman" w:hAnsi="Times New Roman" w:cs="Times New Roman"/>
+          <w:sz w:val="24"/>
+          <w:szCs w:val="24"/>
+        </w:rPr>
+      </w:pPr>
+    </w:p>
+    <w:p>
+      <w:pPr>
+        <w:spacing w:line="360" w:lineRule="auto"/>
+      </w:pPr>
+    </w:p>
+    <w:p>
+      <w:pPr>
+        <w:pStyle w:val="Paragraphedeliste"/>
+        <w:numPr>
+          <w:ilvl w:val="0"/>
+          <w:numId w:val="20"/>
+        </w:numPr>
+        <w:spacing w:line="360" w:lineRule="auto"/>
+        <w:ind w:left="2835"/>
+        <w:jc w:val="both"/>
+        <w:rPr>
+          <w:rFonts w:ascii="Times New Roman" w:hAnsi="Times New Roman" w:cs="Times New Roman"/>
+          <w:sz w:val="24"/>
+          <w:szCs w:val="24"/>
+        </w:rPr>
+      </w:pPr>
+      <w:r>
+        <w:rPr>
+          <w:rFonts w:ascii="Times New Roman" w:hAnsi="Times New Roman" w:cs="Times New Roman"/>
+          <w:sz w:val="24"/>
+          <w:szCs w:val="24"/>
+        </w:rPr>
+        <w:t xml:space="preserve">Sous-menu du menu </w:t>
+      </w:r>
+      <w:r>
+        <w:rPr>
+          <w:rFonts w:ascii="Times New Roman" w:hAnsi="Times New Roman" w:cs="Times New Roman"/>
+          <w:sz w:val="24"/>
+          <w:szCs w:val="24"/>
+        </w:rPr>
+        <w:t>recherche :</w:t>
+      </w:r>
+    </w:p>
+    <w:p>
+      <w:pPr>
+        <w:pStyle w:val="Paragraphedeliste"/>
+        <w:numPr>
+          <w:ilvl w:val="0"/>
+          <w:numId w:val="23"/>
+        </w:numPr>
+        <w:spacing w:line="360" w:lineRule="auto"/>
+        <w:ind w:left="3969"/>
+        <w:jc w:val="both"/>
+        <w:rPr>
+          <w:rFonts w:ascii="Times New Roman" w:hAnsi="Times New Roman" w:cs="Times New Roman"/>
+          <w:sz w:val="24"/>
+          <w:szCs w:val="24"/>
+        </w:rPr>
+      </w:pPr>
+      <w:r>
+        <w:rPr>
+          <w:rFonts w:ascii="Times New Roman" w:hAnsi="Times New Roman" w:cs="Times New Roman"/>
+          <w:sz w:val="24"/>
+          <w:szCs w:val="24"/>
+        </w:rPr>
+        <w:t>Recherche par mots-clés</w:t>
+      </w:r>
+    </w:p>
+    <w:p>
+      <w:pPr>
+        <w:pStyle w:val="Paragraphedeliste"/>
+        <w:numPr>
+          <w:ilvl w:val="0"/>
+          <w:numId w:val="23"/>
+        </w:numPr>
+        <w:spacing w:line="360" w:lineRule="auto"/>
+        <w:ind w:left="3969"/>
+        <w:jc w:val="both"/>
+        <w:rPr>
+          <w:rFonts w:ascii="Times New Roman" w:hAnsi="Times New Roman" w:cs="Times New Roman"/>
+          <w:sz w:val="24"/>
+          <w:szCs w:val="24"/>
+        </w:rPr>
+      </w:pPr>
+      <w:r>
+        <w:rPr>
+          <w:rFonts w:ascii="Times New Roman" w:hAnsi="Times New Roman" w:cs="Times New Roman"/>
+          <w:sz w:val="24"/>
+          <w:szCs w:val="24"/>
+        </w:rPr>
+        <w:t>Recherche par prix</w:t>
+      </w:r>
+    </w:p>
+    <w:p>
+      <w:pPr>
+        <w:pStyle w:val="Paragraphedeliste"/>
+        <w:numPr>
+          <w:ilvl w:val="0"/>
+          <w:numId w:val="23"/>
+        </w:numPr>
+        <w:spacing w:line="360" w:lineRule="auto"/>
+        <w:ind w:left="3969"/>
+        <w:jc w:val="both"/>
+        <w:rPr>
+          <w:rFonts w:ascii="Times New Roman" w:hAnsi="Times New Roman" w:cs="Times New Roman"/>
+          <w:sz w:val="24"/>
+          <w:szCs w:val="24"/>
+        </w:rPr>
+      </w:pPr>
+      <w:r>
+        <w:rPr>
+          <w:rFonts w:ascii="Times New Roman" w:hAnsi="Times New Roman" w:cs="Times New Roman"/>
+          <w:sz w:val="24"/>
+          <w:szCs w:val="24"/>
+        </w:rPr>
+        <w:t>Recherche par catégorie</w:t>
+      </w:r>
+    </w:p>
+    <w:p>
+      <w:pPr>
+        <w:pStyle w:val="Paragraphedeliste"/>
+        <w:numPr>
+          <w:ilvl w:val="0"/>
+          <w:numId w:val="20"/>
+        </w:numPr>
+        <w:spacing w:line="360" w:lineRule="auto"/>
+        <w:ind w:left="2835"/>
+        <w:jc w:val="both"/>
+        <w:rPr>
+          <w:rFonts w:ascii="Times New Roman" w:hAnsi="Times New Roman" w:cs="Times New Roman"/>
+          <w:sz w:val="24"/>
+          <w:szCs w:val="24"/>
+        </w:rPr>
+      </w:pPr>
+      <w:r>
+        <w:rPr>
+          <w:rFonts w:ascii="Times New Roman" w:hAnsi="Times New Roman" w:cs="Times New Roman"/>
+          <w:sz w:val="24"/>
+          <w:szCs w:val="24"/>
+        </w:rPr>
+        <w:t>Sous-menu du menu panier :</w:t>
+      </w:r>
+    </w:p>
+    <w:p>
+      <w:pPr>
+        <w:pStyle w:val="Paragraphedeliste"/>
+        <w:numPr>
+          <w:ilvl w:val="0"/>
+          <w:numId w:val="24"/>
+        </w:numPr>
+        <w:spacing w:line="360" w:lineRule="auto"/>
+        <w:ind w:left="3969"/>
+        <w:jc w:val="both"/>
+        <w:rPr>
+          <w:rFonts w:ascii="Times New Roman" w:hAnsi="Times New Roman" w:cs="Times New Roman"/>
+          <w:sz w:val="24"/>
+          <w:szCs w:val="24"/>
+        </w:rPr>
+      </w:pPr>
+      <w:r>
+        <w:rPr>
+          <w:rFonts w:ascii="Times New Roman" w:hAnsi="Times New Roman" w:cs="Times New Roman"/>
+          <w:sz w:val="24"/>
+          <w:szCs w:val="24"/>
+        </w:rPr>
+        <w:t>Modifier le panier</w:t>
+      </w:r>
+    </w:p>
+    <w:p>
+      <w:pPr>
+        <w:pStyle w:val="Paragraphedeliste"/>
+        <w:numPr>
+          <w:ilvl w:val="0"/>
+          <w:numId w:val="24"/>
+        </w:numPr>
+        <w:spacing w:line="360" w:lineRule="auto"/>
+        <w:ind w:left="3969"/>
+        <w:jc w:val="both"/>
+        <w:rPr>
+          <w:rFonts w:ascii="Times New Roman" w:hAnsi="Times New Roman" w:cs="Times New Roman"/>
+          <w:sz w:val="24"/>
+          <w:szCs w:val="24"/>
+        </w:rPr>
+      </w:pPr>
+      <w:r>
+        <w:rPr>
+          <w:rFonts w:ascii="Times New Roman" w:hAnsi="Times New Roman" w:cs="Times New Roman"/>
+          <w:sz w:val="24"/>
+          <w:szCs w:val="24"/>
+        </w:rPr>
+        <w:t>Option de paiement</w:t>
+      </w:r>
+    </w:p>
+    <w:p>
+      <w:pPr>
+        <w:pStyle w:val="Paragraphedeliste"/>
+        <w:numPr>
+          <w:ilvl w:val="0"/>
+          <w:numId w:val="24"/>
+        </w:numPr>
+        <w:spacing w:line="360" w:lineRule="auto"/>
+        <w:ind w:left="3969"/>
+        <w:jc w:val="both"/>
+        <w:rPr>
+          <w:rFonts w:ascii="Times New Roman" w:hAnsi="Times New Roman" w:cs="Times New Roman"/>
+          <w:sz w:val="24"/>
+          <w:szCs w:val="24"/>
+        </w:rPr>
+      </w:pPr>
+      <w:r>
+        <w:rPr>
+          <w:rFonts w:ascii="Times New Roman" w:hAnsi="Times New Roman" w:cs="Times New Roman"/>
+          <w:sz w:val="24"/>
+          <w:szCs w:val="24"/>
+        </w:rPr>
+        <w:t>Finaliser la commande</w:t>
+      </w:r>
+    </w:p>
+    <w:p>
+      <w:pPr>
+        <w:pStyle w:val="Paragraphedeliste"/>
+        <w:numPr>
+          <w:ilvl w:val="0"/>
+          <w:numId w:val="19"/>
+        </w:numPr>
+        <w:spacing w:line="480" w:lineRule="auto"/>
+        <w:jc w:val="both"/>
+        <w:rPr>
+          <w:rFonts w:ascii="Times New Roman" w:hAnsi="Times New Roman" w:cs="Times New Roman"/>
+          <w:b/>
+          <w:bCs/>
+          <w:i/>
+          <w:iCs/>
+          <w:sz w:val="24"/>
+          <w:szCs w:val="24"/>
+        </w:rPr>
+      </w:pPr>
+      <w:r>
+        <w:rPr>
+          <w:rFonts w:ascii="Times New Roman" w:hAnsi="Times New Roman" w:cs="Times New Roman"/>
+          <w:b/>
+          <w:bCs/>
+          <w:i/>
+          <w:iCs/>
+          <w:sz w:val="24"/>
+          <w:szCs w:val="24"/>
+        </w:rPr>
+        <w:t>Niveau d’</w:t>
+      </w:r>
+      <w:r>
+        <w:rPr>
+          <w:rFonts w:ascii="Times New Roman" w:hAnsi="Times New Roman" w:cs="Times New Roman"/>
+          <w:b/>
+          <w:bCs/>
+          <w:i/>
+          <w:iCs/>
+          <w:sz w:val="24"/>
+          <w:szCs w:val="24"/>
+        </w:rPr>
+        <w:t>accès</w:t>
+      </w:r>
+    </w:p>
+    <w:p>
+      <w:pPr>
+        <w:pStyle w:val="Paragraphedeliste"/>
+        <w:spacing w:line="360" w:lineRule="auto"/>
+        <w:ind w:left="1854"/>
+        <w:jc w:val="both"/>
+        <w:rPr>
+          <w:rFonts w:ascii="Times New Roman" w:hAnsi="Times New Roman" w:cs="Times New Roman"/>
+          <w:sz w:val="24"/>
+          <w:szCs w:val="24"/>
+        </w:rPr>
+      </w:pPr>
+      <w:r>
+        <w:rPr>
+          <w:rFonts w:ascii="Times New Roman" w:hAnsi="Times New Roman" w:cs="Times New Roman"/>
+          <w:b/>
+          <w:bCs/>
+          <w:sz w:val="24"/>
+          <w:szCs w:val="24"/>
+        </w:rPr>
+        <w:t xml:space="preserve">Description : </w:t>
+      </w:r>
+      <w:r>
+        <w:rPr>
+          <w:rFonts w:ascii="Times New Roman" w:hAnsi="Times New Roman" w:cs="Times New Roman"/>
+          <w:sz w:val="24"/>
+          <w:szCs w:val="24"/>
+        </w:rPr>
+        <w:t xml:space="preserve">l’accès </w:t>
+      </w:r>
+      <w:r>
+        <w:rPr>
+          <w:rFonts w:ascii="Times New Roman" w:hAnsi="Times New Roman" w:cs="Times New Roman"/>
+          <w:sz w:val="24"/>
+          <w:szCs w:val="24"/>
+        </w:rPr>
+        <w:t>aux différentes parties</w:t>
+      </w:r>
+      <w:r>
+        <w:rPr>
+          <w:rFonts w:ascii="Times New Roman" w:hAnsi="Times New Roman" w:cs="Times New Roman"/>
+          <w:sz w:val="24"/>
+          <w:szCs w:val="24"/>
+        </w:rPr>
+        <w:t xml:space="preserve"> de l’application est défini par un statut d’accès que voici :</w:t>
+      </w:r>
+    </w:p>
+    <w:p>
+      <w:pPr>
+        <w:pStyle w:val="Paragraphedeliste"/>
+        <w:numPr>
+          <w:ilvl w:val="0"/>
+          <w:numId w:val="20"/>
+        </w:numPr>
+        <w:spacing w:line="360" w:lineRule="auto"/>
+        <w:ind w:left="2835"/>
+        <w:jc w:val="both"/>
+        <w:rPr>
+          <w:rFonts w:ascii="Times New Roman" w:hAnsi="Times New Roman" w:cs="Times New Roman"/>
+          <w:sz w:val="24"/>
+          <w:szCs w:val="24"/>
+        </w:rPr>
+      </w:pPr>
+      <w:r>
+        <w:rPr>
+          <w:rFonts w:ascii="Times New Roman" w:hAnsi="Times New Roman" w:cs="Times New Roman"/>
+          <w:b/>
+          <w:bCs/>
+          <w:sz w:val="24"/>
+          <w:szCs w:val="24"/>
+        </w:rPr>
+        <w:t xml:space="preserve">Utilisateur : </w:t>
+      </w:r>
+      <w:r>
+        <w:rPr>
+          <w:rFonts w:ascii="Times New Roman" w:hAnsi="Times New Roman" w:cs="Times New Roman"/>
+          <w:sz w:val="24"/>
+          <w:szCs w:val="24"/>
+        </w:rPr>
+        <w:t>toute personne enregistrée ou ayant un compte sur la plateforme pour effectuer des achats ou consulter le catalogue.</w:t>
+      </w:r>
+    </w:p>
+    <w:p>
+      <w:pPr>
+        <w:pStyle w:val="Paragraphedeliste"/>
+        <w:numPr>
+          <w:ilvl w:val="0"/>
+          <w:numId w:val="20"/>
+        </w:numPr>
+        <w:spacing w:line="360" w:lineRule="auto"/>
+        <w:ind w:left="2835"/>
+        <w:jc w:val="both"/>
+        <w:rPr>
+          <w:rFonts w:ascii="Times New Roman" w:hAnsi="Times New Roman" w:cs="Times New Roman"/>
+          <w:sz w:val="24"/>
+          <w:szCs w:val="24"/>
+        </w:rPr>
+      </w:pPr>
+      <w:r>
+        <w:rPr>
+          <w:rFonts w:ascii="Times New Roman" w:hAnsi="Times New Roman" w:cs="Times New Roman"/>
+          <w:b/>
+          <w:bCs/>
+          <w:sz w:val="24"/>
+          <w:szCs w:val="24"/>
+        </w:rPr>
+        <w:t xml:space="preserve">Administrateur : </w:t>
+      </w:r>
+      <w:r>
+        <w:rPr>
+          <w:rFonts w:ascii="Times New Roman" w:hAnsi="Times New Roman" w:cs="Times New Roman"/>
+          <w:sz w:val="24"/>
+          <w:szCs w:val="24"/>
+        </w:rPr>
+        <w:t>la personne qui gère le système et les différents utilisateurs.</w:t>
+      </w:r>
+    </w:p>
+    <w:p>
+      <w:pPr>
+        <w:pStyle w:val="Paragraphedeliste"/>
+        <w:numPr>
+          <w:ilvl w:val="0"/>
+          <w:numId w:val="19"/>
+        </w:numPr>
+        <w:spacing w:line="480" w:lineRule="auto"/>
+        <w:jc w:val="both"/>
+        <w:rPr>
+          <w:rFonts w:ascii="Times New Roman" w:hAnsi="Times New Roman" w:cs="Times New Roman"/>
+          <w:b/>
+          <w:bCs/>
+          <w:i/>
+          <w:iCs/>
+          <w:sz w:val="24"/>
+          <w:szCs w:val="24"/>
+        </w:rPr>
+      </w:pPr>
+      <w:r>
+        <w:rPr>
+          <w:rFonts w:ascii="Times New Roman" w:hAnsi="Times New Roman" w:cs="Times New Roman"/>
+          <w:b/>
+          <w:bCs/>
+          <w:i/>
+          <w:iCs/>
+          <w:sz w:val="24"/>
+          <w:szCs w:val="24"/>
+        </w:rPr>
+        <w:t>Configuration de l’application</w:t>
+      </w:r>
+    </w:p>
+    <w:p>
+      <w:pPr>
+        <w:pStyle w:val="Paragraphedeliste"/>
+        <w:spacing w:line="360" w:lineRule="auto"/>
+        <w:ind w:left="1854"/>
+        <w:jc w:val="both"/>
+        <w:rPr>
+          <w:rFonts w:ascii="Times New Roman" w:hAnsi="Times New Roman" w:cs="Times New Roman"/>
+          <w:sz w:val="24"/>
+          <w:szCs w:val="24"/>
+        </w:rPr>
+      </w:pPr>
+      <w:r>
+        <w:rPr>
+          <w:rFonts w:ascii="Times New Roman" w:hAnsi="Times New Roman" w:cs="Times New Roman"/>
+          <w:b/>
+          <w:bCs/>
+          <w:sz w:val="24"/>
+          <w:szCs w:val="24"/>
+        </w:rPr>
+        <w:t xml:space="preserve">Acteur : </w:t>
+      </w:r>
+      <w:r>
+        <w:rPr>
+          <w:rFonts w:ascii="Times New Roman" w:hAnsi="Times New Roman" w:cs="Times New Roman"/>
+          <w:sz w:val="24"/>
+          <w:szCs w:val="24"/>
+        </w:rPr>
+        <w:t>Administrateur</w:t>
+      </w:r>
+    </w:p>
+    <w:p>
+      <w:pPr>
+        <w:pStyle w:val="Paragraphedeliste"/>
+        <w:spacing w:line="360" w:lineRule="auto"/>
+        <w:ind w:left="1854"/>
+        <w:jc w:val="both"/>
+        <w:rPr>
+          <w:rFonts w:ascii="Times New Roman" w:hAnsi="Times New Roman" w:cs="Times New Roman"/>
+          <w:sz w:val="24"/>
+          <w:szCs w:val="24"/>
+        </w:rPr>
+      </w:pPr>
+      <w:r>
+        <w:rPr>
+          <w:rFonts w:ascii="Times New Roman" w:hAnsi="Times New Roman" w:cs="Times New Roman"/>
+          <w:b/>
+          <w:bCs/>
+          <w:sz w:val="24"/>
+          <w:szCs w:val="24"/>
+        </w:rPr>
+        <w:t>Description :</w:t>
+      </w:r>
+      <w:r>
+        <w:rPr>
+          <w:rFonts w:ascii="Times New Roman" w:hAnsi="Times New Roman" w:cs="Times New Roman"/>
+          <w:sz w:val="24"/>
+          <w:szCs w:val="24"/>
+        </w:rPr>
+        <w:t xml:space="preserve"> attribuer un compte à un utilisateur en le créant sur le système et en lui attribuant ses privilèges d’accès.</w:t>
+      </w:r>
+    </w:p>
+    <w:p>
+      <w:pPr>
+        <w:pStyle w:val="Paragraphedeliste"/>
+        <w:numPr>
+          <w:ilvl w:val="0"/>
+          <w:numId w:val="19"/>
+        </w:numPr>
+        <w:spacing w:line="480" w:lineRule="auto"/>
+        <w:jc w:val="both"/>
+        <w:rPr>
+          <w:rFonts w:ascii="Times New Roman" w:hAnsi="Times New Roman" w:cs="Times New Roman"/>
+          <w:b/>
+          <w:bCs/>
+          <w:i/>
+          <w:iCs/>
+          <w:sz w:val="24"/>
+          <w:szCs w:val="24"/>
+        </w:rPr>
+      </w:pPr>
+      <w:r>
+        <w:rPr>
+          <w:rFonts w:ascii="Times New Roman" w:hAnsi="Times New Roman" w:cs="Times New Roman"/>
+          <w:b/>
+          <w:bCs/>
+          <w:i/>
+          <w:iCs/>
+          <w:sz w:val="24"/>
+          <w:szCs w:val="24"/>
+        </w:rPr>
+        <w:t>Description des fonctionnalités</w:t>
+      </w:r>
+    </w:p>
+    <w:p>
+      <w:pPr>
+        <w:pStyle w:val="Paragraphedeliste"/>
+        <w:numPr>
+          <w:ilvl w:val="0"/>
+          <w:numId w:val="25"/>
+        </w:numPr>
+        <w:spacing w:line="360" w:lineRule="auto"/>
+        <w:jc w:val="both"/>
+        <w:rPr>
+          <w:rFonts w:ascii="Times New Roman" w:hAnsi="Times New Roman" w:cs="Times New Roman"/>
+          <w:b/>
+          <w:bCs/>
+          <w:sz w:val="24"/>
+          <w:szCs w:val="24"/>
+        </w:rPr>
+      </w:pPr>
+      <w:r>
+        <w:rPr>
+          <w:rFonts w:ascii="Times New Roman" w:hAnsi="Times New Roman" w:cs="Times New Roman"/>
+          <w:b/>
+          <w:bCs/>
+          <w:sz w:val="24"/>
+          <w:szCs w:val="24"/>
+        </w:rPr>
+        <w:t>Créer compte</w:t>
+      </w:r>
+    </w:p>
+    <w:p>
+      <w:pPr>
+        <w:pStyle w:val="Paragraphedeliste"/>
+        <w:spacing w:line="360" w:lineRule="auto"/>
+        <w:ind w:left="2847"/>
+        <w:jc w:val="both"/>
+        <w:rPr>
+          <w:rFonts w:ascii="Times New Roman" w:hAnsi="Times New Roman" w:cs="Times New Roman"/>
+          <w:sz w:val="24"/>
+          <w:szCs w:val="24"/>
+        </w:rPr>
+      </w:pPr>
+      <w:r>
+        <w:rPr>
+          <w:rFonts w:ascii="Times New Roman" w:hAnsi="Times New Roman" w:cs="Times New Roman"/>
+          <w:b/>
+          <w:bCs/>
+          <w:sz w:val="24"/>
+          <w:szCs w:val="24"/>
+        </w:rPr>
+        <w:t xml:space="preserve">Acteur : </w:t>
+      </w:r>
+      <w:r>
+        <w:rPr>
+          <w:rFonts w:ascii="Times New Roman" w:hAnsi="Times New Roman" w:cs="Times New Roman"/>
+          <w:sz w:val="24"/>
+          <w:szCs w:val="24"/>
+        </w:rPr>
+        <w:t>Administrateur</w:t>
+      </w:r>
+    </w:p>
+    <w:p>
+      <w:pPr>
+        <w:pStyle w:val="Paragraphedeliste"/>
+        <w:spacing w:line="360" w:lineRule="auto"/>
+        <w:ind w:left="2847"/>
+        <w:jc w:val="both"/>
+        <w:rPr>
+          <w:rFonts w:ascii="Times New Roman" w:hAnsi="Times New Roman" w:cs="Times New Roman"/>
+          <w:sz w:val="24"/>
+          <w:szCs w:val="24"/>
+        </w:rPr>
+      </w:pPr>
+      <w:r>
+        <w:rPr>
+          <w:rFonts w:ascii="Times New Roman" w:hAnsi="Times New Roman" w:cs="Times New Roman"/>
+          <w:b/>
+          <w:bCs/>
+          <w:sz w:val="24"/>
+          <w:szCs w:val="24"/>
+        </w:rPr>
+        <w:lastRenderedPageBreak/>
+        <w:t>Description :</w:t>
+      </w:r>
+      <w:r>
+        <w:rPr>
+          <w:rFonts w:ascii="Times New Roman" w:hAnsi="Times New Roman" w:cs="Times New Roman"/>
+          <w:sz w:val="24"/>
+          <w:szCs w:val="24"/>
+        </w:rPr>
+        <w:t xml:space="preserve"> Ajouter un nouvel utilisateur du système dans la base donnée, et l’enregistrement doit se faire grâce aux information suivantes :</w:t>
+      </w:r>
+    </w:p>
+    <w:p>
+      <w:pPr>
+        <w:pStyle w:val="Paragraphedeliste"/>
+        <w:numPr>
+          <w:ilvl w:val="0"/>
+          <w:numId w:val="26"/>
+        </w:numPr>
+        <w:spacing w:line="360" w:lineRule="auto"/>
+        <w:jc w:val="both"/>
+        <w:rPr>
+          <w:rFonts w:ascii="Times New Roman" w:hAnsi="Times New Roman" w:cs="Times New Roman"/>
+          <w:sz w:val="24"/>
+          <w:szCs w:val="24"/>
+        </w:rPr>
+      </w:pPr>
+      <w:r>
+        <w:rPr>
+          <w:rFonts w:ascii="Times New Roman" w:hAnsi="Times New Roman" w:cs="Times New Roman"/>
+          <w:sz w:val="24"/>
+          <w:szCs w:val="24"/>
+        </w:rPr>
+        <w:t>Nom</w:t>
+      </w:r>
+    </w:p>
+    <w:p>
+      <w:pPr>
+        <w:pStyle w:val="Paragraphedeliste"/>
+        <w:numPr>
+          <w:ilvl w:val="0"/>
+          <w:numId w:val="26"/>
+        </w:numPr>
+        <w:spacing w:line="360" w:lineRule="auto"/>
+        <w:jc w:val="both"/>
+        <w:rPr>
+          <w:rFonts w:ascii="Times New Roman" w:hAnsi="Times New Roman" w:cs="Times New Roman"/>
+          <w:sz w:val="24"/>
+          <w:szCs w:val="24"/>
+        </w:rPr>
+      </w:pPr>
+      <w:r>
+        <w:rPr>
+          <w:rFonts w:ascii="Times New Roman" w:hAnsi="Times New Roman" w:cs="Times New Roman"/>
+          <w:sz w:val="24"/>
+          <w:szCs w:val="24"/>
+        </w:rPr>
+        <w:t>Postnom</w:t>
+      </w:r>
+    </w:p>
+    <w:p>
+      <w:pPr>
+        <w:pStyle w:val="Paragraphedeliste"/>
+        <w:numPr>
+          <w:ilvl w:val="0"/>
+          <w:numId w:val="26"/>
+        </w:numPr>
+        <w:spacing w:line="360" w:lineRule="auto"/>
+        <w:jc w:val="both"/>
+        <w:rPr>
+          <w:rFonts w:ascii="Times New Roman" w:hAnsi="Times New Roman" w:cs="Times New Roman"/>
+          <w:sz w:val="24"/>
+          <w:szCs w:val="24"/>
+        </w:rPr>
+      </w:pPr>
+      <w:r>
+        <w:rPr>
+          <w:rFonts w:ascii="Times New Roman" w:hAnsi="Times New Roman" w:cs="Times New Roman"/>
+          <w:sz w:val="24"/>
+          <w:szCs w:val="24"/>
+        </w:rPr>
+        <w:t>Genre</w:t>
+      </w:r>
+    </w:p>
+    <w:p>
+      <w:pPr>
+        <w:pStyle w:val="Paragraphedeliste"/>
+        <w:numPr>
+          <w:ilvl w:val="0"/>
+          <w:numId w:val="26"/>
+        </w:numPr>
+        <w:spacing w:line="360" w:lineRule="auto"/>
+        <w:jc w:val="both"/>
+        <w:rPr>
+          <w:rFonts w:ascii="Times New Roman" w:hAnsi="Times New Roman" w:cs="Times New Roman"/>
+          <w:sz w:val="24"/>
+          <w:szCs w:val="24"/>
+        </w:rPr>
+      </w:pPr>
+      <w:r>
+        <w:rPr>
+          <w:rFonts w:ascii="Times New Roman" w:hAnsi="Times New Roman" w:cs="Times New Roman"/>
+          <w:sz w:val="24"/>
+          <w:szCs w:val="24"/>
+        </w:rPr>
+        <w:t>Date de naissance</w:t>
+      </w:r>
+    </w:p>
+    <w:p>
+      <w:pPr>
+        <w:pStyle w:val="Paragraphedeliste"/>
+        <w:numPr>
+          <w:ilvl w:val="0"/>
+          <w:numId w:val="26"/>
+        </w:numPr>
+        <w:spacing w:line="360" w:lineRule="auto"/>
+        <w:jc w:val="both"/>
+        <w:rPr>
+          <w:rFonts w:ascii="Times New Roman" w:hAnsi="Times New Roman" w:cs="Times New Roman"/>
+          <w:sz w:val="24"/>
+          <w:szCs w:val="24"/>
+        </w:rPr>
+      </w:pPr>
+      <w:r>
+        <w:rPr>
+          <w:rFonts w:ascii="Times New Roman" w:hAnsi="Times New Roman" w:cs="Times New Roman"/>
+          <w:sz w:val="24"/>
+          <w:szCs w:val="24"/>
+        </w:rPr>
+        <w:t>Numéro de téléphone</w:t>
+      </w:r>
+    </w:p>
+    <w:p>
+      <w:pPr>
+        <w:pStyle w:val="Paragraphedeliste"/>
+        <w:numPr>
+          <w:ilvl w:val="0"/>
+          <w:numId w:val="26"/>
+        </w:numPr>
+        <w:spacing w:line="360" w:lineRule="auto"/>
+        <w:jc w:val="both"/>
+        <w:rPr>
+          <w:rFonts w:ascii="Times New Roman" w:hAnsi="Times New Roman" w:cs="Times New Roman"/>
+          <w:sz w:val="24"/>
+          <w:szCs w:val="24"/>
+        </w:rPr>
+      </w:pPr>
+      <w:r>
+        <w:rPr>
+          <w:rFonts w:ascii="Times New Roman" w:hAnsi="Times New Roman" w:cs="Times New Roman"/>
+          <w:sz w:val="24"/>
+          <w:szCs w:val="24"/>
+        </w:rPr>
+        <w:t>Adresse</w:t>
+      </w:r>
+    </w:p>
+    <w:p>
+      <w:pPr>
+        <w:pStyle w:val="Paragraphedeliste"/>
+        <w:numPr>
+          <w:ilvl w:val="0"/>
+          <w:numId w:val="25"/>
+        </w:numPr>
+        <w:spacing w:line="480" w:lineRule="auto"/>
+        <w:jc w:val="both"/>
+        <w:rPr>
+          <w:rFonts w:ascii="Times New Roman" w:hAnsi="Times New Roman" w:cs="Times New Roman"/>
+          <w:b/>
+          <w:bCs/>
+          <w:sz w:val="24"/>
+          <w:szCs w:val="24"/>
+        </w:rPr>
+      </w:pPr>
+      <w:r>
+        <w:rPr>
+          <w:rFonts w:ascii="Times New Roman" w:hAnsi="Times New Roman" w:cs="Times New Roman"/>
+          <w:b/>
+          <w:bCs/>
+          <w:sz w:val="24"/>
+          <w:szCs w:val="24"/>
+        </w:rPr>
+        <w:t xml:space="preserve">Effectuer </w:t>
+      </w:r>
+      <w:r>
+        <w:rPr>
+          <w:rFonts w:ascii="Times New Roman" w:hAnsi="Times New Roman" w:cs="Times New Roman"/>
+          <w:b/>
+          <w:bCs/>
+          <w:sz w:val="24"/>
+          <w:szCs w:val="24"/>
+        </w:rPr>
+        <w:t>recherche</w:t>
+      </w:r>
+    </w:p>
+    <w:p>
+      <w:pPr>
+        <w:pStyle w:val="Paragraphedeliste"/>
+        <w:spacing w:line="360" w:lineRule="auto"/>
+        <w:ind w:left="2847"/>
+        <w:jc w:val="both"/>
+        <w:rPr>
+          <w:rFonts w:ascii="Times New Roman" w:hAnsi="Times New Roman" w:cs="Times New Roman"/>
+          <w:sz w:val="24"/>
+          <w:szCs w:val="24"/>
+        </w:rPr>
+      </w:pPr>
+      <w:r>
+        <w:rPr>
+          <w:rFonts w:ascii="Times New Roman" w:hAnsi="Times New Roman" w:cs="Times New Roman"/>
+          <w:b/>
+          <w:bCs/>
+          <w:sz w:val="24"/>
+          <w:szCs w:val="24"/>
+        </w:rPr>
+        <w:t xml:space="preserve">Acteur : </w:t>
+      </w:r>
+      <w:r>
+        <w:rPr>
+          <w:rFonts w:ascii="Times New Roman" w:hAnsi="Times New Roman" w:cs="Times New Roman"/>
+          <w:sz w:val="24"/>
+          <w:szCs w:val="24"/>
+        </w:rPr>
+        <w:t>Utilisateur</w:t>
+      </w:r>
+    </w:p>
+    <w:p>
+      <w:pPr>
+        <w:pStyle w:val="Paragraphedeliste"/>
+        <w:spacing w:line="360" w:lineRule="auto"/>
+        <w:ind w:left="2847"/>
+        <w:jc w:val="both"/>
+        <w:rPr>
+          <w:rFonts w:ascii="Times New Roman" w:hAnsi="Times New Roman" w:cs="Times New Roman"/>
+          <w:sz w:val="24"/>
+          <w:szCs w:val="24"/>
+        </w:rPr>
+      </w:pPr>
+      <w:r>
+        <w:rPr>
+          <w:rFonts w:ascii="Times New Roman" w:hAnsi="Times New Roman" w:cs="Times New Roman"/>
+          <w:b/>
+          <w:bCs/>
+          <w:sz w:val="24"/>
+          <w:szCs w:val="24"/>
+        </w:rPr>
+        <w:t>Description :</w:t>
+      </w:r>
+      <w:r>
+        <w:rPr>
+          <w:rFonts w:ascii="Times New Roman" w:hAnsi="Times New Roman" w:cs="Times New Roman"/>
+          <w:sz w:val="24"/>
+          <w:szCs w:val="24"/>
+        </w:rPr>
+        <w:t xml:space="preserve"> Cette option permet aux utilisateurs d’</w:t>
+      </w:r>
+      <w:r>
+        <w:rPr>
+          <w:rFonts w:ascii="Times New Roman" w:hAnsi="Times New Roman" w:cs="Times New Roman"/>
+          <w:sz w:val="24"/>
+          <w:szCs w:val="24"/>
+        </w:rPr>
+        <w:t>effectuer</w:t>
+      </w:r>
+      <w:r>
+        <w:rPr>
+          <w:rFonts w:ascii="Times New Roman" w:hAnsi="Times New Roman" w:cs="Times New Roman"/>
+          <w:sz w:val="24"/>
+          <w:szCs w:val="24"/>
+        </w:rPr>
+        <w:t xml:space="preserve"> une recherche en fonction des </w:t>
+      </w:r>
+      <w:r>
+        <w:rPr>
+          <w:rFonts w:ascii="Times New Roman" w:hAnsi="Times New Roman" w:cs="Times New Roman"/>
+          <w:sz w:val="24"/>
+          <w:szCs w:val="24"/>
+        </w:rPr>
+        <w:t>catégories</w:t>
+      </w:r>
+      <w:r>
+        <w:rPr>
+          <w:rFonts w:ascii="Times New Roman" w:hAnsi="Times New Roman" w:cs="Times New Roman"/>
+          <w:sz w:val="24"/>
+          <w:szCs w:val="24"/>
+        </w:rPr>
+        <w:t xml:space="preserve"> voulues</w:t>
+      </w:r>
+      <w:r>
+        <w:rPr>
+          <w:rFonts w:ascii="Times New Roman" w:hAnsi="Times New Roman" w:cs="Times New Roman"/>
+          <w:sz w:val="24"/>
+          <w:szCs w:val="24"/>
+        </w:rPr>
+        <w:t>.</w:t>
+      </w:r>
+    </w:p>
+    <w:p>
+      <w:pPr>
+        <w:pStyle w:val="Paragraphedeliste"/>
+        <w:numPr>
+          <w:ilvl w:val="0"/>
+          <w:numId w:val="25"/>
+        </w:numPr>
+        <w:spacing w:line="480" w:lineRule="auto"/>
+        <w:jc w:val="both"/>
+        <w:rPr>
+          <w:rFonts w:ascii="Times New Roman" w:hAnsi="Times New Roman" w:cs="Times New Roman"/>
+          <w:sz w:val="24"/>
+          <w:szCs w:val="24"/>
+        </w:rPr>
+      </w:pPr>
+      <w:r>
+        <w:rPr>
+          <w:rFonts w:ascii="Times New Roman" w:hAnsi="Times New Roman" w:cs="Times New Roman"/>
+          <w:b/>
+          <w:bCs/>
+          <w:sz w:val="24"/>
+          <w:szCs w:val="24"/>
+        </w:rPr>
+        <w:t>Modifier profile</w:t>
+      </w:r>
+    </w:p>
+    <w:p>
+      <w:pPr>
+        <w:pStyle w:val="Paragraphedeliste"/>
+        <w:spacing w:line="360" w:lineRule="auto"/>
+        <w:ind w:left="2847"/>
+        <w:jc w:val="both"/>
+        <w:rPr>
+          <w:rFonts w:ascii="Times New Roman" w:hAnsi="Times New Roman" w:cs="Times New Roman"/>
+          <w:sz w:val="24"/>
+          <w:szCs w:val="24"/>
+        </w:rPr>
+      </w:pPr>
+      <w:r>
+        <w:rPr>
+          <w:rFonts w:ascii="Times New Roman" w:hAnsi="Times New Roman" w:cs="Times New Roman"/>
+          <w:b/>
+          <w:bCs/>
+          <w:sz w:val="24"/>
+          <w:szCs w:val="24"/>
+        </w:rPr>
+        <w:t xml:space="preserve">Acteurs : </w:t>
+      </w:r>
+      <w:r>
+        <w:rPr>
+          <w:rFonts w:ascii="Times New Roman" w:hAnsi="Times New Roman" w:cs="Times New Roman"/>
+          <w:sz w:val="24"/>
+          <w:szCs w:val="24"/>
+        </w:rPr>
+        <w:t>Utilisateur, Administrateur</w:t>
+      </w:r>
+    </w:p>
+    <w:p>
+      <w:pPr>
+        <w:pStyle w:val="Paragraphedeliste"/>
+        <w:spacing w:line="360" w:lineRule="auto"/>
+        <w:ind w:left="2847"/>
+        <w:jc w:val="both"/>
+        <w:rPr>
+          <w:rFonts w:ascii="Times New Roman" w:hAnsi="Times New Roman" w:cs="Times New Roman"/>
+          <w:sz w:val="24"/>
+          <w:szCs w:val="24"/>
+        </w:rPr>
+      </w:pPr>
+      <w:r>
+        <w:rPr>
+          <w:rFonts w:ascii="Times New Roman" w:hAnsi="Times New Roman" w:cs="Times New Roman"/>
+          <w:b/>
+          <w:bCs/>
+          <w:sz w:val="24"/>
+          <w:szCs w:val="24"/>
+        </w:rPr>
+        <w:t>Description :</w:t>
+      </w:r>
+      <w:r>
+        <w:rPr>
+          <w:rFonts w:ascii="Times New Roman" w:hAnsi="Times New Roman" w:cs="Times New Roman"/>
+          <w:sz w:val="24"/>
+          <w:szCs w:val="24"/>
+        </w:rPr>
+        <w:t xml:space="preserve"> permet aux différents utilisateurs ayant accès </w:t>
+      </w:r>
+      <w:r>
+        <w:rPr>
+          <w:rFonts w:ascii="Times New Roman" w:hAnsi="Times New Roman" w:cs="Times New Roman"/>
+          <w:sz w:val="24"/>
+          <w:szCs w:val="24"/>
+        </w:rPr>
+        <w:t>à</w:t>
+      </w:r>
+      <w:r>
+        <w:rPr>
+          <w:rFonts w:ascii="Times New Roman" w:hAnsi="Times New Roman" w:cs="Times New Roman"/>
+          <w:sz w:val="24"/>
+          <w:szCs w:val="24"/>
+        </w:rPr>
+        <w:t xml:space="preserve"> cette fonctionnalité de modifier les informations enregistrées sur la création du compte de l’utilisateur.</w:t>
+      </w:r>
+    </w:p>
+    <w:p>
+      <w:pPr>
+        <w:pStyle w:val="Paragraphedeliste"/>
+        <w:numPr>
+          <w:ilvl w:val="0"/>
+          <w:numId w:val="25"/>
+        </w:numPr>
+        <w:spacing w:line="480" w:lineRule="auto"/>
+        <w:jc w:val="both"/>
+        <w:rPr>
+          <w:rFonts w:ascii="Times New Roman" w:hAnsi="Times New Roman" w:cs="Times New Roman"/>
+          <w:sz w:val="24"/>
+          <w:szCs w:val="24"/>
+        </w:rPr>
+      </w:pPr>
+      <w:r>
+        <w:rPr>
+          <w:rFonts w:ascii="Times New Roman" w:hAnsi="Times New Roman" w:cs="Times New Roman"/>
+          <w:b/>
+          <w:bCs/>
+          <w:sz w:val="24"/>
+          <w:szCs w:val="24"/>
+        </w:rPr>
+        <w:t>Consulter Panier</w:t>
+      </w:r>
+    </w:p>
+    <w:p>
+      <w:pPr>
+        <w:pStyle w:val="Paragraphedeliste"/>
+        <w:spacing w:line="360" w:lineRule="auto"/>
+        <w:ind w:left="2847"/>
+        <w:jc w:val="both"/>
+        <w:rPr>
+          <w:rFonts w:ascii="Times New Roman" w:hAnsi="Times New Roman" w:cs="Times New Roman"/>
+          <w:sz w:val="24"/>
+          <w:szCs w:val="24"/>
+        </w:rPr>
+      </w:pPr>
+      <w:r>
+        <w:rPr>
+          <w:rFonts w:ascii="Times New Roman" w:hAnsi="Times New Roman" w:cs="Times New Roman"/>
+          <w:b/>
+          <w:bCs/>
+          <w:sz w:val="24"/>
+          <w:szCs w:val="24"/>
+        </w:rPr>
+        <w:t xml:space="preserve">Acteur : </w:t>
+      </w:r>
+      <w:r>
+        <w:rPr>
+          <w:rFonts w:ascii="Times New Roman" w:hAnsi="Times New Roman" w:cs="Times New Roman"/>
+          <w:sz w:val="24"/>
+          <w:szCs w:val="24"/>
+        </w:rPr>
+        <w:t>Utilisateur</w:t>
+      </w:r>
+    </w:p>
+    <w:p>
+      <w:pPr>
+        <w:pStyle w:val="Paragraphedeliste"/>
+        <w:spacing w:line="360" w:lineRule="auto"/>
+        <w:ind w:left="2847"/>
+        <w:jc w:val="both"/>
+        <w:rPr>
+          <w:rFonts w:ascii="Times New Roman" w:hAnsi="Times New Roman" w:cs="Times New Roman"/>
+          <w:sz w:val="24"/>
+          <w:szCs w:val="24"/>
+        </w:rPr>
+      </w:pPr>
+      <w:r>
+        <w:rPr>
+          <w:rFonts w:ascii="Times New Roman" w:hAnsi="Times New Roman" w:cs="Times New Roman"/>
+          <w:b/>
+          <w:bCs/>
+          <w:sz w:val="24"/>
+          <w:szCs w:val="24"/>
+        </w:rPr>
+        <w:t>Description :</w:t>
+      </w:r>
+      <w:r>
+        <w:rPr>
+          <w:rFonts w:ascii="Times New Roman" w:hAnsi="Times New Roman" w:cs="Times New Roman"/>
+          <w:sz w:val="24"/>
+          <w:szCs w:val="24"/>
+        </w:rPr>
+        <w:t xml:space="preserve"> permet aux utilisateurs </w:t>
+      </w:r>
+      <w:r>
+        <w:rPr>
+          <w:rFonts w:ascii="Times New Roman" w:hAnsi="Times New Roman" w:cs="Times New Roman"/>
+          <w:sz w:val="24"/>
+          <w:szCs w:val="24"/>
+        </w:rPr>
+        <w:t>de visualiser les articles qu’ils ont ajoutés à leur panier d’achat, de voir les détails de l’article, d’ajouter ou de diminuer la quantité ou de supprimer l’article du panier d’achat.</w:t>
+      </w:r>
+    </w:p>
+    <w:p>
+      <w:pPr>
+        <w:pStyle w:val="Titre2"/>
+        <w:spacing w:line="480" w:lineRule="auto"/>
+        <w:jc w:val="both"/>
+        <w:rPr>
+          <w:rFonts w:ascii="Times New Roman" w:hAnsi="Times New Roman" w:cs="Times New Roman"/>
+          <w:b/>
+          <w:bCs/>
+          <w:sz w:val="24"/>
+          <w:szCs w:val="24"/>
+        </w:rPr>
+      </w:pPr>
+      <w:r>
+        <w:rPr>
+          <w:rFonts w:ascii="Times New Roman" w:hAnsi="Times New Roman" w:cs="Times New Roman"/>
+          <w:b/>
+          <w:bCs/>
+          <w:sz w:val="24"/>
+          <w:szCs w:val="24"/>
+        </w:rPr>
+        <w:t>I.2. Conclusion partielle</w:t>
+      </w:r>
+    </w:p>
+    <w:p>
+      <w:pPr>
+        <w:spacing w:line="360" w:lineRule="auto"/>
+        <w:ind w:firstLine="1134"/>
+        <w:jc w:val="both"/>
+        <w:rPr>
+          <w:rFonts w:ascii="Times New Roman" w:hAnsi="Times New Roman" w:cs="Times New Roman"/>
+          <w:sz w:val="24"/>
+          <w:szCs w:val="24"/>
+        </w:rPr>
+      </w:pPr>
+      <w:r>
+        <w:rPr>
+          <w:rFonts w:ascii="Times New Roman" w:hAnsi="Times New Roman" w:cs="Times New Roman"/>
+          <w:sz w:val="24"/>
+          <w:szCs w:val="24"/>
+        </w:rPr>
+        <w:t xml:space="preserve">Dans ce chapitre il était question de </w:t>
+      </w:r>
+      <w:r>
+        <w:rPr>
+          <w:rFonts w:ascii="Times New Roman" w:hAnsi="Times New Roman" w:cs="Times New Roman"/>
+          <w:sz w:val="24"/>
+          <w:szCs w:val="24"/>
+        </w:rPr>
+        <w:t>présenter</w:t>
+      </w:r>
+      <w:r>
+        <w:rPr>
+          <w:rFonts w:ascii="Times New Roman" w:hAnsi="Times New Roman" w:cs="Times New Roman"/>
+          <w:sz w:val="24"/>
+          <w:szCs w:val="24"/>
+        </w:rPr>
+        <w:t xml:space="preserve"> notre cas de recherche et la manière dont celui-ci utilise le système actuel autrement dit nous avons pu </w:t>
+      </w:r>
+      <w:r>
+        <w:rPr>
+          <w:rFonts w:ascii="Times New Roman" w:hAnsi="Times New Roman" w:cs="Times New Roman"/>
+          <w:sz w:val="24"/>
+          <w:szCs w:val="24"/>
+        </w:rPr>
+        <w:t>critiquer le système actuel de la librairie et de la trouver des solutions directement liées que nous avons proposées sur base des critiques faites. Ainsi nous pourrons développer notre travail dans le prochain chapitre qui sera consacré a la modélisation et l’implémentation.</w:t>
+      </w:r>
+    </w:p>
+    <w:p>
+      <w:pPr>
+        <w:spacing w:line="360" w:lineRule="auto"/>
+        <w:ind w:firstLine="1134"/>
+        <w:jc w:val="both"/>
+        <w:rPr>
+          <w:rFonts w:ascii="Times New Roman" w:hAnsi="Times New Roman" w:cs="Times New Roman"/>
+          <w:sz w:val="24"/>
+          <w:szCs w:val="24"/>
+        </w:rPr>
+      </w:pPr>
+    </w:p>
+    <w:p>
+      <w:pPr>
+        <w:pStyle w:val="Titre1"/>
+      </w:pPr>
+      <w:r>
+        <w:lastRenderedPageBreak/>
+        <w:t>CHAPITRE II. ANALYSE ET CONCEPTION DU SYTEME</w:t>
       </w:r>
       <w:bookmarkStart w:id="7" w:name="_GoBack"/>
       <w:bookmarkEnd w:id="7"/>
     </w:p>
-    <w:p/>
-    <w:p/>
+    <w:p>
+      <w:pPr>
+        <w:pStyle w:val="Paragraphedeliste"/>
+        <w:spacing w:line="360" w:lineRule="auto"/>
+        <w:ind w:left="2847"/>
+        <w:jc w:val="both"/>
+        <w:rPr>
+          <w:rFonts w:ascii="Times New Roman" w:hAnsi="Times New Roman" w:cs="Times New Roman"/>
+          <w:sz w:val="24"/>
+          <w:szCs w:val="24"/>
+        </w:rPr>
+      </w:pPr>
+    </w:p>
+    <w:p>
+      <w:pPr>
+        <w:pStyle w:val="Paragraphedeliste"/>
+        <w:spacing w:line="360" w:lineRule="auto"/>
+        <w:ind w:left="2847"/>
+        <w:jc w:val="both"/>
+        <w:rPr>
+          <w:rFonts w:ascii="Times New Roman" w:hAnsi="Times New Roman" w:cs="Times New Roman"/>
+          <w:sz w:val="24"/>
+          <w:szCs w:val="24"/>
+        </w:rPr>
+      </w:pPr>
+    </w:p>
     <w:p/>
     <w:sectPr>
       <w:pgSz w:w="11906" w:h="16838"/>
@@ -8176,7 +9914,7 @@
             </wp:anchor>
           </w:drawing>
         </mc:Choice>
-        <mc:Fallback xmlns:w16sdtdh="http://schemas.microsoft.com/office/word/2020/wordml/sdtdatahash" xmlns:w16du="http://schemas.microsoft.com/office/word/2023/wordml/word16du" xmlns:w16="http://schemas.microsoft.com/office/word/2018/wordml" xmlns:w16cex="http://schemas.microsoft.com/office/word/2018/wordml/cex" xmlns:oel="http://schemas.microsoft.com/office/2019/extlst">
+        <mc:Fallback xmlns:oel="http://schemas.microsoft.com/office/2019/extlst" xmlns:w16cex="http://schemas.microsoft.com/office/word/2018/wordml/cex" xmlns:w16="http://schemas.microsoft.com/office/word/2018/wordml" xmlns:w16du="http://schemas.microsoft.com/office/word/2023/wordml/word16du" xmlns:w16sdtdh="http://schemas.microsoft.com/office/word/2020/wordml/sdtdatahash">
           <w:pict>
             <v:line w14:anchorId="76D9D749" id="Connecteur droit 1" o:spid="_x0000_s1026" style="position:absolute;z-index:251659264;visibility:visible;mso-wrap-style:square;mso-width-percent:0;mso-height-percent:0;mso-wrap-distance-left:9pt;mso-wrap-distance-top:0;mso-wrap-distance-right:9pt;mso-wrap-distance-bottom:0;mso-position-horizontal:absolute;mso-position-horizontal-relative:text;mso-position-vertical:absolute;mso-position-vertical-relative:text;mso-width-percent:0;mso-height-percent:0;mso-width-relative:margin;mso-height-relative:margin" from="-51.25pt,-7pt" to="472.25pt,-7pt" o:gfxdata="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" strokecolor="black [3213]" strokeweight=".5pt">
               <v:stroke joinstyle="miter"/>
@@ -8335,6 +10073,119 @@
 <file path=word/numbering.xml><?xml version="1.0" encoding="utf-8"?>
 <w:numbering xmlns:wpc="http://schemas.microsoft.com/office/word/2010/wordprocessingCanvas" xmlns:cx="http://schemas.microsoft.com/office/drawing/2014/chartex" xmlns:cx1="http://schemas.microsoft.com/office/drawing/2015/9/8/chartex" xmlns:cx2="http://schemas.microsoft.com/office/drawing/2015/10/21/chartex" xmlns:cx3="http://schemas.microsoft.com/office/drawing/2016/5/9/chartex" xmlns:cx4="http://schemas.microsoft.com/office/drawing/2016/5/10/chartex" xmlns:cx5="http://schemas.microsoft.com/office/drawing/2016/5/11/chartex" xmlns:cx6="http://schemas.microsoft.com/office/drawing/2016/5/12/chartex" xmlns:cx7="http://schemas.microsoft.com/office/drawing/2016/5/13/chartex" xmlns:cx8="http://schemas.microsoft.com/office/drawing/2016/5/14/chartex" xmlns:mc="http://schemas.openxmlformats.org/markup-compatibility/2006" xmlns:aink="http://schemas.microsoft.com/office/drawing/2016/ink" xmlns:am3d="http://schemas.microsoft.com/office/drawing/2017/model3d" xmlns:o="urn:schemas-microsoft-com:office:office" xmlns:r="http://schemas.openxmlformats.org/officeDocument/2006/relationships" xmlns:m="http://schemas.openxmlformats.org/officeDocument/2006/math" xmlns:v="urn:schemas-microsoft-com:vml" xmlns:wp14="http://schemas.microsoft.com/office/word/2010/wordprocessingDrawing" xmlns:wp="http://schemas.openxmlformats.org/drawingml/2006/wordprocessingDrawing" xmlns:w10="urn:schemas-microsoft-com:office:word" xmlns:w="http://schemas.openxmlformats.org/wordprocessingml/2006/main" xmlns:w14="http://schemas.microsoft.com/office/word/2010/wordml" xmlns:w15="http://schemas.microsoft.com/office/word/2012/wordml" xmlns:w16cid="http://schemas.microsoft.com/office/word/2016/wordml/cid" xmlns:w16se="http://schemas.microsoft.com/office/word/2015/wordml/symex" xmlns:wpg="http://schemas.microsoft.com/office/word/2010/wordprocessingGroup" xmlns:wpi="http://schemas.microsoft.com/office/word/2010/wordprocessingInk" xmlns:wne="http://schemas.microsoft.com/office/word/2006/wordml" xmlns:wps="http://schemas.microsoft.com/office/word/2010/wordprocessingShape" mc:Ignorable="w14 w15 w16se w16cid wp14">
   <w:abstractNum w:abstractNumId="0" w15:restartNumberingAfterBreak="0">
+    <w:nsid w:val="093A1F78"/>
+    <w:multiLevelType w:val="hybridMultilevel"/>
+    <w:tmpl w:val="F620B836"/>
+    <w:lvl w:ilvl="0" w:tplc="B25E5C8C">
+      <w:start w:val="1"/>
+      <w:numFmt w:val="bullet"/>
+      <w:lvlText w:val=""/>
+      <w:lvlJc w:val="left"/>
+      <w:pPr>
+        <w:ind w:left="3555" w:hanging="360"/>
+      </w:pPr>
+      <w:rPr>
+        <w:rFonts w:ascii="Symbol" w:hAnsi="Symbol" w:hint="default"/>
+      </w:rPr>
+    </w:lvl>
+    <w:lvl w:ilvl="1" w:tplc="040C0003" w:tentative="1">
+      <w:start w:val="1"/>
+      <w:numFmt w:val="bullet"/>
+      <w:lvlText w:val="o"/>
+      <w:lvlJc w:val="left"/>
+      <w:pPr>
+        <w:ind w:left="4275" w:hanging="360"/>
+      </w:pPr>
+      <w:rPr>
+        <w:rFonts w:ascii="Courier New" w:hAnsi="Courier New" w:cs="Courier New" w:hint="default"/>
+      </w:rPr>
+    </w:lvl>
+    <w:lvl w:ilvl="2" w:tplc="040C0005" w:tentative="1">
+      <w:start w:val="1"/>
+      <w:numFmt w:val="bullet"/>
+      <w:lvlText w:val=""/>
+      <w:lvlJc w:val="left"/>
+      <w:pPr>
+        <w:ind w:left="4995" w:hanging="360"/>
+      </w:pPr>
+      <w:rPr>
+        <w:rFonts w:ascii="Wingdings" w:hAnsi="Wingdings" w:hint="default"/>
+      </w:rPr>
+    </w:lvl>
+    <w:lvl w:ilvl="3" w:tplc="040C0001" w:tentative="1">
+      <w:start w:val="1"/>
+      <w:numFmt w:val="bullet"/>
+      <w:lvlText w:val=""/>
+      <w:lvlJc w:val="left"/>
+      <w:pPr>
+        <w:ind w:left="5715" w:hanging="360"/>
+      </w:pPr>
+      <w:rPr>
+        <w:rFonts w:ascii="Symbol" w:hAnsi="Symbol" w:hint="default"/>
+      </w:rPr>
+    </w:lvl>
+    <w:lvl w:ilvl="4" w:tplc="040C0003" w:tentative="1">
+      <w:start w:val="1"/>
+      <w:numFmt w:val="bullet"/>
+      <w:lvlText w:val="o"/>
+      <w:lvlJc w:val="left"/>
+      <w:pPr>
+        <w:ind w:left="6435" w:hanging="360"/>
+      </w:pPr>
+      <w:rPr>
+        <w:rFonts w:ascii="Courier New" w:hAnsi="Courier New" w:cs="Courier New" w:hint="default"/>
+      </w:rPr>
+    </w:lvl>
+    <w:lvl w:ilvl="5" w:tplc="040C0005" w:tentative="1">
+      <w:start w:val="1"/>
+      <w:numFmt w:val="bullet"/>
+      <w:lvlText w:val=""/>
+      <w:lvlJc w:val="left"/>
+      <w:pPr>
+        <w:ind w:left="7155" w:hanging="360"/>
+      </w:pPr>
+      <w:rPr>
+        <w:rFonts w:ascii="Wingdings" w:hAnsi="Wingdings" w:hint="default"/>
+      </w:rPr>
+    </w:lvl>
+    <w:lvl w:ilvl="6" w:tplc="040C0001" w:tentative="1">
+      <w:start w:val="1"/>
+      <w:numFmt w:val="bullet"/>
+      <w:lvlText w:val=""/>
+      <w:lvlJc w:val="left"/>
+      <w:pPr>
+        <w:ind w:left="7875" w:hanging="360"/>
+      </w:pPr>
+      <w:rPr>
+        <w:rFonts w:ascii="Symbol" w:hAnsi="Symbol" w:hint="default"/>
+      </w:rPr>
+    </w:lvl>
+    <w:lvl w:ilvl="7" w:tplc="040C0003" w:tentative="1">
+      <w:start w:val="1"/>
+      <w:numFmt w:val="bullet"/>
+      <w:lvlText w:val="o"/>
+      <w:lvlJc w:val="left"/>
+      <w:pPr>
+        <w:ind w:left="8595" w:hanging="360"/>
+      </w:pPr>
+      <w:rPr>
+        <w:rFonts w:ascii="Courier New" w:hAnsi="Courier New" w:cs="Courier New" w:hint="default"/>
+      </w:rPr>
+    </w:lvl>
+    <w:lvl w:ilvl="8" w:tplc="040C0005" w:tentative="1">
+      <w:start w:val="1"/>
+      <w:numFmt w:val="bullet"/>
+      <w:lvlText w:val=""/>
+      <w:lvlJc w:val="left"/>
+      <w:pPr>
+        <w:ind w:left="9315" w:hanging="360"/>
+      </w:pPr>
+      <w:rPr>
+        <w:rFonts w:ascii="Wingdings" w:hAnsi="Wingdings" w:hint="default"/>
+      </w:rPr>
+    </w:lvl>
+  </w:abstractNum>
+  <w:abstractNum w:abstractNumId="1" w15:restartNumberingAfterBreak="0">
     <w:nsid w:val="0F1007C1"/>
     <w:multiLevelType w:val="hybridMultilevel"/>
     <w:tmpl w:val="685C05FE"/>
@@ -8420,7 +10271,233 @@
       </w:pPr>
     </w:lvl>
   </w:abstractNum>
-  <w:abstractNum w:abstractNumId="1" w15:restartNumberingAfterBreak="0">
+  <w:abstractNum w:abstractNumId="2" w15:restartNumberingAfterBreak="0">
+    <w:nsid w:val="1C1512E8"/>
+    <w:multiLevelType w:val="hybridMultilevel"/>
+    <w:tmpl w:val="C232A382"/>
+    <w:lvl w:ilvl="0" w:tplc="040C0003">
+      <w:start w:val="1"/>
+      <w:numFmt w:val="bullet"/>
+      <w:lvlText w:val="o"/>
+      <w:lvlJc w:val="left"/>
+      <w:pPr>
+        <w:ind w:left="2847" w:hanging="360"/>
+      </w:pPr>
+      <w:rPr>
+        <w:rFonts w:ascii="Courier New" w:hAnsi="Courier New" w:cs="Courier New" w:hint="default"/>
+      </w:rPr>
+    </w:lvl>
+    <w:lvl w:ilvl="1" w:tplc="040C0003" w:tentative="1">
+      <w:start w:val="1"/>
+      <w:numFmt w:val="bullet"/>
+      <w:lvlText w:val="o"/>
+      <w:lvlJc w:val="left"/>
+      <w:pPr>
+        <w:ind w:left="3567" w:hanging="360"/>
+      </w:pPr>
+      <w:rPr>
+        <w:rFonts w:ascii="Courier New" w:hAnsi="Courier New" w:cs="Courier New" w:hint="default"/>
+      </w:rPr>
+    </w:lvl>
+    <w:lvl w:ilvl="2" w:tplc="040C0005" w:tentative="1">
+      <w:start w:val="1"/>
+      <w:numFmt w:val="bullet"/>
+      <w:lvlText w:val=""/>
+      <w:lvlJc w:val="left"/>
+      <w:pPr>
+        <w:ind w:left="4287" w:hanging="360"/>
+      </w:pPr>
+      <w:rPr>
+        <w:rFonts w:ascii="Wingdings" w:hAnsi="Wingdings" w:hint="default"/>
+      </w:rPr>
+    </w:lvl>
+    <w:lvl w:ilvl="3" w:tplc="040C0001" w:tentative="1">
+      <w:start w:val="1"/>
+      <w:numFmt w:val="bullet"/>
+      <w:lvlText w:val=""/>
+      <w:lvlJc w:val="left"/>
+      <w:pPr>
+        <w:ind w:left="5007" w:hanging="360"/>
+      </w:pPr>
+      <w:rPr>
+        <w:rFonts w:ascii="Symbol" w:hAnsi="Symbol" w:hint="default"/>
+      </w:rPr>
+    </w:lvl>
+    <w:lvl w:ilvl="4" w:tplc="040C0003" w:tentative="1">
+      <w:start w:val="1"/>
+      <w:numFmt w:val="bullet"/>
+      <w:lvlText w:val="o"/>
+      <w:lvlJc w:val="left"/>
+      <w:pPr>
+        <w:ind w:left="5727" w:hanging="360"/>
+      </w:pPr>
+      <w:rPr>
+        <w:rFonts w:ascii="Courier New" w:hAnsi="Courier New" w:cs="Courier New" w:hint="default"/>
+      </w:rPr>
+    </w:lvl>
+    <w:lvl w:ilvl="5" w:tplc="040C0005" w:tentative="1">
+      <w:start w:val="1"/>
+      <w:numFmt w:val="bullet"/>
+      <w:lvlText w:val=""/>
+      <w:lvlJc w:val="left"/>
+      <w:pPr>
+        <w:ind w:left="6447" w:hanging="360"/>
+      </w:pPr>
+      <w:rPr>
+        <w:rFonts w:ascii="Wingdings" w:hAnsi="Wingdings" w:hint="default"/>
+      </w:rPr>
+    </w:lvl>
+    <w:lvl w:ilvl="6" w:tplc="040C0001" w:tentative="1">
+      <w:start w:val="1"/>
+      <w:numFmt w:val="bullet"/>
+      <w:lvlText w:val=""/>
+      <w:lvlJc w:val="left"/>
+      <w:pPr>
+        <w:ind w:left="7167" w:hanging="360"/>
+      </w:pPr>
+      <w:rPr>
+        <w:rFonts w:ascii="Symbol" w:hAnsi="Symbol" w:hint="default"/>
+      </w:rPr>
+    </w:lvl>
+    <w:lvl w:ilvl="7" w:tplc="040C0003" w:tentative="1">
+      <w:start w:val="1"/>
+      <w:numFmt w:val="bullet"/>
+      <w:lvlText w:val="o"/>
+      <w:lvlJc w:val="left"/>
+      <w:pPr>
+        <w:ind w:left="7887" w:hanging="360"/>
+      </w:pPr>
+      <w:rPr>
+        <w:rFonts w:ascii="Courier New" w:hAnsi="Courier New" w:cs="Courier New" w:hint="default"/>
+      </w:rPr>
+    </w:lvl>
+    <w:lvl w:ilvl="8" w:tplc="040C0005" w:tentative="1">
+      <w:start w:val="1"/>
+      <w:numFmt w:val="bullet"/>
+      <w:lvlText w:val=""/>
+      <w:lvlJc w:val="left"/>
+      <w:pPr>
+        <w:ind w:left="8607" w:hanging="360"/>
+      </w:pPr>
+      <w:rPr>
+        <w:rFonts w:ascii="Wingdings" w:hAnsi="Wingdings" w:hint="default"/>
+      </w:rPr>
+    </w:lvl>
+  </w:abstractNum>
+  <w:abstractNum w:abstractNumId="3" w15:restartNumberingAfterBreak="0">
+    <w:nsid w:val="230B203B"/>
+    <w:multiLevelType w:val="hybridMultilevel"/>
+    <w:tmpl w:val="21B810A8"/>
+    <w:lvl w:ilvl="0" w:tplc="040C0001">
+      <w:start w:val="1"/>
+      <w:numFmt w:val="bullet"/>
+      <w:lvlText w:val=""/>
+      <w:lvlJc w:val="left"/>
+      <w:pPr>
+        <w:ind w:left="765" w:hanging="360"/>
+      </w:pPr>
+      <w:rPr>
+        <w:rFonts w:ascii="Symbol" w:hAnsi="Symbol" w:hint="default"/>
+      </w:rPr>
+    </w:lvl>
+    <w:lvl w:ilvl="1" w:tplc="040C0003" w:tentative="1">
+      <w:start w:val="1"/>
+      <w:numFmt w:val="bullet"/>
+      <w:lvlText w:val="o"/>
+      <w:lvlJc w:val="left"/>
+      <w:pPr>
+        <w:ind w:left="1485" w:hanging="360"/>
+      </w:pPr>
+      <w:rPr>
+        <w:rFonts w:ascii="Courier New" w:hAnsi="Courier New" w:cs="Courier New" w:hint="default"/>
+      </w:rPr>
+    </w:lvl>
+    <w:lvl w:ilvl="2" w:tplc="040C0005" w:tentative="1">
+      <w:start w:val="1"/>
+      <w:numFmt w:val="bullet"/>
+      <w:lvlText w:val=""/>
+      <w:lvlJc w:val="left"/>
+      <w:pPr>
+        <w:ind w:left="2205" w:hanging="360"/>
+      </w:pPr>
+      <w:rPr>
+        <w:rFonts w:ascii="Wingdings" w:hAnsi="Wingdings" w:hint="default"/>
+      </w:rPr>
+    </w:lvl>
+    <w:lvl w:ilvl="3" w:tplc="040C0001" w:tentative="1">
+      <w:start w:val="1"/>
+      <w:numFmt w:val="bullet"/>
+      <w:lvlText w:val=""/>
+      <w:lvlJc w:val="left"/>
+      <w:pPr>
+        <w:ind w:left="2925" w:hanging="360"/>
+      </w:pPr>
+      <w:rPr>
+        <w:rFonts w:ascii="Symbol" w:hAnsi="Symbol" w:hint="default"/>
+      </w:rPr>
+    </w:lvl>
+    <w:lvl w:ilvl="4" w:tplc="040C0003" w:tentative="1">
+      <w:start w:val="1"/>
+      <w:numFmt w:val="bullet"/>
+      <w:lvlText w:val="o"/>
+      <w:lvlJc w:val="left"/>
+      <w:pPr>
+        <w:ind w:left="3645" w:hanging="360"/>
+      </w:pPr>
+      <w:rPr>
+        <w:rFonts w:ascii="Courier New" w:hAnsi="Courier New" w:cs="Courier New" w:hint="default"/>
+      </w:rPr>
+    </w:lvl>
+    <w:lvl w:ilvl="5" w:tplc="040C0005" w:tentative="1">
+      <w:start w:val="1"/>
+      <w:numFmt w:val="bullet"/>
+      <w:lvlText w:val=""/>
+      <w:lvlJc w:val="left"/>
+      <w:pPr>
+        <w:ind w:left="4365" w:hanging="360"/>
+      </w:pPr>
+      <w:rPr>
+        <w:rFonts w:ascii="Wingdings" w:hAnsi="Wingdings" w:hint="default"/>
+      </w:rPr>
+    </w:lvl>
+    <w:lvl w:ilvl="6" w:tplc="040C0001" w:tentative="1">
+      <w:start w:val="1"/>
+      <w:numFmt w:val="bullet"/>
+      <w:lvlText w:val=""/>
+      <w:lvlJc w:val="left"/>
+      <w:pPr>
+        <w:ind w:left="5085" w:hanging="360"/>
+      </w:pPr>
+      <w:rPr>
+        <w:rFonts w:ascii="Symbol" w:hAnsi="Symbol" w:hint="default"/>
+      </w:rPr>
+    </w:lvl>
+    <w:lvl w:ilvl="7" w:tplc="040C0003" w:tentative="1">
+      <w:start w:val="1"/>
+      <w:numFmt w:val="bullet"/>
+      <w:lvlText w:val="o"/>
+      <w:lvlJc w:val="left"/>
+      <w:pPr>
+        <w:ind w:left="5805" w:hanging="360"/>
+      </w:pPr>
+      <w:rPr>
+        <w:rFonts w:ascii="Courier New" w:hAnsi="Courier New" w:cs="Courier New" w:hint="default"/>
+      </w:rPr>
+    </w:lvl>
+    <w:lvl w:ilvl="8" w:tplc="040C0005" w:tentative="1">
+      <w:start w:val="1"/>
+      <w:numFmt w:val="bullet"/>
+      <w:lvlText w:val=""/>
+      <w:lvlJc w:val="left"/>
+      <w:pPr>
+        <w:ind w:left="6525" w:hanging="360"/>
+      </w:pPr>
+      <w:rPr>
+        <w:rFonts w:ascii="Wingdings" w:hAnsi="Wingdings" w:hint="default"/>
+      </w:rPr>
+    </w:lvl>
+  </w:abstractNum>
+  <w:abstractNum w:abstractNumId="4" w15:restartNumberingAfterBreak="0">
     <w:nsid w:val="2B6C0959"/>
     <w:multiLevelType w:val="hybridMultilevel"/>
     <w:tmpl w:val="AFF0F562"/>
@@ -8506,7 +10583,7 @@
       </w:pPr>
     </w:lvl>
   </w:abstractNum>
-  <w:abstractNum w:abstractNumId="2" w15:restartNumberingAfterBreak="0">
+  <w:abstractNum w:abstractNumId="5" w15:restartNumberingAfterBreak="0">
     <w:nsid w:val="2E66359C"/>
     <w:multiLevelType w:val="hybridMultilevel"/>
     <w:tmpl w:val="A1C81320"/>
@@ -8619,7 +10696,120 @@
       </w:rPr>
     </w:lvl>
   </w:abstractNum>
-  <w:abstractNum w:abstractNumId="3" w15:restartNumberingAfterBreak="0">
+  <w:abstractNum w:abstractNumId="6" w15:restartNumberingAfterBreak="0">
+    <w:nsid w:val="39F6578D"/>
+    <w:multiLevelType w:val="hybridMultilevel"/>
+    <w:tmpl w:val="EE64FC22"/>
+    <w:lvl w:ilvl="0" w:tplc="040C0001">
+      <w:start w:val="1"/>
+      <w:numFmt w:val="bullet"/>
+      <w:lvlText w:val=""/>
+      <w:lvlJc w:val="left"/>
+      <w:pPr>
+        <w:ind w:left="3567" w:hanging="360"/>
+      </w:pPr>
+      <w:rPr>
+        <w:rFonts w:ascii="Symbol" w:hAnsi="Symbol" w:hint="default"/>
+      </w:rPr>
+    </w:lvl>
+    <w:lvl w:ilvl="1" w:tplc="040C0003" w:tentative="1">
+      <w:start w:val="1"/>
+      <w:numFmt w:val="bullet"/>
+      <w:lvlText w:val="o"/>
+      <w:lvlJc w:val="left"/>
+      <w:pPr>
+        <w:ind w:left="4287" w:hanging="360"/>
+      </w:pPr>
+      <w:rPr>
+        <w:rFonts w:ascii="Courier New" w:hAnsi="Courier New" w:cs="Courier New" w:hint="default"/>
+      </w:rPr>
+    </w:lvl>
+    <w:lvl w:ilvl="2" w:tplc="040C0005" w:tentative="1">
+      <w:start w:val="1"/>
+      <w:numFmt w:val="bullet"/>
+      <w:lvlText w:val=""/>
+      <w:lvlJc w:val="left"/>
+      <w:pPr>
+        <w:ind w:left="5007" w:hanging="360"/>
+      </w:pPr>
+      <w:rPr>
+        <w:rFonts w:ascii="Wingdings" w:hAnsi="Wingdings" w:hint="default"/>
+      </w:rPr>
+    </w:lvl>
+    <w:lvl w:ilvl="3" w:tplc="040C0001" w:tentative="1">
+      <w:start w:val="1"/>
+      <w:numFmt w:val="bullet"/>
+      <w:lvlText w:val=""/>
+      <w:lvlJc w:val="left"/>
+      <w:pPr>
+        <w:ind w:left="5727" w:hanging="360"/>
+      </w:pPr>
+      <w:rPr>
+        <w:rFonts w:ascii="Symbol" w:hAnsi="Symbol" w:hint="default"/>
+      </w:rPr>
+    </w:lvl>
+    <w:lvl w:ilvl="4" w:tplc="040C0003" w:tentative="1">
+      <w:start w:val="1"/>
+      <w:numFmt w:val="bullet"/>
+      <w:lvlText w:val="o"/>
+      <w:lvlJc w:val="left"/>
+      <w:pPr>
+        <w:ind w:left="6447" w:hanging="360"/>
+      </w:pPr>
+      <w:rPr>
+        <w:rFonts w:ascii="Courier New" w:hAnsi="Courier New" w:cs="Courier New" w:hint="default"/>
+      </w:rPr>
+    </w:lvl>
+    <w:lvl w:ilvl="5" w:tplc="040C0005" w:tentative="1">
+      <w:start w:val="1"/>
+      <w:numFmt w:val="bullet"/>
+      <w:lvlText w:val=""/>
+      <w:lvlJc w:val="left"/>
+      <w:pPr>
+        <w:ind w:left="7167" w:hanging="360"/>
+      </w:pPr>
+      <w:rPr>
+        <w:rFonts w:ascii="Wingdings" w:hAnsi="Wingdings" w:hint="default"/>
+      </w:rPr>
+    </w:lvl>
+    <w:lvl w:ilvl="6" w:tplc="040C0001" w:tentative="1">
+      <w:start w:val="1"/>
+      <w:numFmt w:val="bullet"/>
+      <w:lvlText w:val=""/>
+      <w:lvlJc w:val="left"/>
+      <w:pPr>
+        <w:ind w:left="7887" w:hanging="360"/>
+      </w:pPr>
+      <w:rPr>
+        <w:rFonts w:ascii="Symbol" w:hAnsi="Symbol" w:hint="default"/>
+      </w:rPr>
+    </w:lvl>
+    <w:lvl w:ilvl="7" w:tplc="040C0003" w:tentative="1">
+      <w:start w:val="1"/>
+      <w:numFmt w:val="bullet"/>
+      <w:lvlText w:val="o"/>
+      <w:lvlJc w:val="left"/>
+      <w:pPr>
+        <w:ind w:left="8607" w:hanging="360"/>
+      </w:pPr>
+      <w:rPr>
+        <w:rFonts w:ascii="Courier New" w:hAnsi="Courier New" w:cs="Courier New" w:hint="default"/>
+      </w:rPr>
+    </w:lvl>
+    <w:lvl w:ilvl="8" w:tplc="040C0005" w:tentative="1">
+      <w:start w:val="1"/>
+      <w:numFmt w:val="bullet"/>
+      <w:lvlText w:val=""/>
+      <w:lvlJc w:val="left"/>
+      <w:pPr>
+        <w:ind w:left="9327" w:hanging="360"/>
+      </w:pPr>
+      <w:rPr>
+        <w:rFonts w:ascii="Wingdings" w:hAnsi="Wingdings" w:hint="default"/>
+      </w:rPr>
+    </w:lvl>
+  </w:abstractNum>
+  <w:abstractNum w:abstractNumId="7" w15:restartNumberingAfterBreak="0">
     <w:nsid w:val="3CC22816"/>
     <w:multiLevelType w:val="hybridMultilevel"/>
     <w:tmpl w:val="048830B2"/>
@@ -8705,7 +10895,97 @@
       </w:pPr>
     </w:lvl>
   </w:abstractNum>
-  <w:abstractNum w:abstractNumId="4" w15:restartNumberingAfterBreak="0">
+  <w:abstractNum w:abstractNumId="8" w15:restartNumberingAfterBreak="0">
+    <w:nsid w:val="3D6168DC"/>
+    <w:multiLevelType w:val="hybridMultilevel"/>
+    <w:tmpl w:val="6CAEAD04"/>
+    <w:lvl w:ilvl="0" w:tplc="48102214">
+      <w:start w:val="1"/>
+      <w:numFmt w:val="decimal"/>
+      <w:lvlText w:val="%1."/>
+      <w:lvlJc w:val="left"/>
+      <w:pPr>
+        <w:ind w:left="1146" w:hanging="360"/>
+      </w:pPr>
+      <w:rPr>
+        <w:b/>
+        <w:bCs/>
+      </w:rPr>
+    </w:lvl>
+    <w:lvl w:ilvl="1" w:tplc="040C0019" w:tentative="1">
+      <w:start w:val="1"/>
+      <w:numFmt w:val="lowerLetter"/>
+      <w:lvlText w:val="%2."/>
+      <w:lvlJc w:val="left"/>
+      <w:pPr>
+        <w:ind w:left="1866" w:hanging="360"/>
+      </w:pPr>
+    </w:lvl>
+    <w:lvl w:ilvl="2" w:tplc="040C001B" w:tentative="1">
+      <w:start w:val="1"/>
+      <w:numFmt w:val="lowerRoman"/>
+      <w:lvlText w:val="%3."/>
+      <w:lvlJc w:val="right"/>
+      <w:pPr>
+        <w:ind w:left="2586" w:hanging="180"/>
+      </w:pPr>
+    </w:lvl>
+    <w:lvl w:ilvl="3" w:tplc="040C000F" w:tentative="1">
+      <w:start w:val="1"/>
+      <w:numFmt w:val="decimal"/>
+      <w:lvlText w:val="%4."/>
+      <w:lvlJc w:val="left"/>
+      <w:pPr>
+        <w:ind w:left="3306" w:hanging="360"/>
+      </w:pPr>
+    </w:lvl>
+    <w:lvl w:ilvl="4" w:tplc="040C0019" w:tentative="1">
+      <w:start w:val="1"/>
+      <w:numFmt w:val="lowerLetter"/>
+      <w:lvlText w:val="%5."/>
+      <w:lvlJc w:val="left"/>
+      <w:pPr>
+        <w:ind w:left="4026" w:hanging="360"/>
+      </w:pPr>
+    </w:lvl>
+    <w:lvl w:ilvl="5" w:tplc="040C001B" w:tentative="1">
+      <w:start w:val="1"/>
+      <w:numFmt w:val="lowerRoman"/>
+      <w:lvlText w:val="%6."/>
+      <w:lvlJc w:val="right"/>
+      <w:pPr>
+        <w:ind w:left="4746" w:hanging="180"/>
+      </w:pPr>
+    </w:lvl>
+    <w:lvl w:ilvl="6" w:tplc="040C000F" w:tentative="1">
+      <w:start w:val="1"/>
+      <w:numFmt w:val="decimal"/>
+      <w:lvlText w:val="%7."/>
+      <w:lvlJc w:val="left"/>
+      <w:pPr>
+        <w:ind w:left="5466" w:hanging="360"/>
+      </w:pPr>
+    </w:lvl>
+    <w:lvl w:ilvl="7" w:tplc="040C0019" w:tentative="1">
+      <w:start w:val="1"/>
+      <w:numFmt w:val="lowerLetter"/>
+      <w:lvlText w:val="%8."/>
+      <w:lvlJc w:val="left"/>
+      <w:pPr>
+        <w:ind w:left="6186" w:hanging="360"/>
+      </w:pPr>
+    </w:lvl>
+    <w:lvl w:ilvl="8" w:tplc="040C001B" w:tentative="1">
+      <w:start w:val="1"/>
+      <w:numFmt w:val="lowerRoman"/>
+      <w:lvlText w:val="%9."/>
+      <w:lvlJc w:val="right"/>
+      <w:pPr>
+        <w:ind w:left="6906" w:hanging="180"/>
+      </w:pPr>
+    </w:lvl>
+  </w:abstractNum>
+  <w:abstractNum w:abstractNumId="9" w15:restartNumberingAfterBreak="0">
     <w:nsid w:val="41FB73E6"/>
     <w:multiLevelType w:val="hybridMultilevel"/>
     <w:tmpl w:val="2BFA8BD0"/>
@@ -8818,7 +11098,206 @@
       </w:rPr>
     </w:lvl>
   </w:abstractNum>
-  <w:abstractNum w:abstractNumId="5" w15:restartNumberingAfterBreak="0">
+  <w:abstractNum w:abstractNumId="10" w15:restartNumberingAfterBreak="0">
+    <w:nsid w:val="4D3C4AFF"/>
+    <w:multiLevelType w:val="hybridMultilevel"/>
+    <w:tmpl w:val="F1CA779E"/>
+    <w:lvl w:ilvl="0" w:tplc="040C0017">
+      <w:start w:val="1"/>
+      <w:numFmt w:val="lowerLetter"/>
+      <w:lvlText w:val="%1)"/>
+      <w:lvlJc w:val="left"/>
+      <w:pPr>
+        <w:ind w:left="1854" w:hanging="360"/>
+      </w:pPr>
+    </w:lvl>
+    <w:lvl w:ilvl="1" w:tplc="040C0019" w:tentative="1">
+      <w:start w:val="1"/>
+      <w:numFmt w:val="lowerLetter"/>
+      <w:lvlText w:val="%2."/>
+      <w:lvlJc w:val="left"/>
+      <w:pPr>
+        <w:ind w:left="2574" w:hanging="360"/>
+      </w:pPr>
+    </w:lvl>
+    <w:lvl w:ilvl="2" w:tplc="040C001B" w:tentative="1">
+      <w:start w:val="1"/>
+      <w:numFmt w:val="lowerRoman"/>
+      <w:lvlText w:val="%3."/>
+      <w:lvlJc w:val="right"/>
+      <w:pPr>
+        <w:ind w:left="3294" w:hanging="180"/>
+      </w:pPr>
+    </w:lvl>
+    <w:lvl w:ilvl="3" w:tplc="040C000F" w:tentative="1">
+      <w:start w:val="1"/>
+      <w:numFmt w:val="decimal"/>
+      <w:lvlText w:val="%4."/>
+      <w:lvlJc w:val="left"/>
+      <w:pPr>
+        <w:ind w:left="4014" w:hanging="360"/>
+      </w:pPr>
+    </w:lvl>
+    <w:lvl w:ilvl="4" w:tplc="040C0019" w:tentative="1">
+      <w:start w:val="1"/>
+      <w:numFmt w:val="lowerLetter"/>
+      <w:lvlText w:val="%5."/>
+      <w:lvlJc w:val="left"/>
+      <w:pPr>
+        <w:ind w:left="4734" w:hanging="360"/>
+      </w:pPr>
+    </w:lvl>
+    <w:lvl w:ilvl="5" w:tplc="040C001B" w:tentative="1">
+      <w:start w:val="1"/>
+      <w:numFmt w:val="lowerRoman"/>
+      <w:lvlText w:val="%6."/>
+      <w:lvlJc w:val="right"/>
+      <w:pPr>
+        <w:ind w:left="5454" w:hanging="180"/>
+      </w:pPr>
+    </w:lvl>
+    <w:lvl w:ilvl="6" w:tplc="040C000F" w:tentative="1">
+      <w:start w:val="1"/>
+      <w:numFmt w:val="decimal"/>
+      <w:lvlText w:val="%7."/>
+      <w:lvlJc w:val="left"/>
+      <w:pPr>
+        <w:ind w:left="6174" w:hanging="360"/>
+      </w:pPr>
+    </w:lvl>
+    <w:lvl w:ilvl="7" w:tplc="040C0019" w:tentative="1">
+      <w:start w:val="1"/>
+      <w:numFmt w:val="lowerLetter"/>
+      <w:lvlText w:val="%8."/>
+      <w:lvlJc w:val="left"/>
+      <w:pPr>
+        <w:ind w:left="6894" w:hanging="360"/>
+      </w:pPr>
+    </w:lvl>
+    <w:lvl w:ilvl="8" w:tplc="040C001B" w:tentative="1">
+      <w:start w:val="1"/>
+      <w:numFmt w:val="lowerRoman"/>
+      <w:lvlText w:val="%9."/>
+      <w:lvlJc w:val="right"/>
+      <w:pPr>
+        <w:ind w:left="7614" w:hanging="180"/>
+      </w:pPr>
+    </w:lvl>
+  </w:abstractNum>
+  <w:abstractNum w:abstractNumId="11" w15:restartNumberingAfterBreak="0">
+    <w:nsid w:val="514B72F3"/>
+    <w:multiLevelType w:val="hybridMultilevel"/>
+    <w:tmpl w:val="27C2A460"/>
+    <w:lvl w:ilvl="0" w:tplc="B25E5C8C">
+      <w:start w:val="1"/>
+      <w:numFmt w:val="bullet"/>
+      <w:lvlText w:val=""/>
+      <w:lvlJc w:val="left"/>
+      <w:pPr>
+        <w:ind w:left="4406" w:hanging="360"/>
+      </w:pPr>
+      <w:rPr>
+        <w:rFonts w:ascii="Symbol" w:hAnsi="Symbol" w:hint="default"/>
+      </w:rPr>
+    </w:lvl>
+    <w:lvl w:ilvl="1" w:tplc="040C0003" w:tentative="1">
+      <w:start w:val="1"/>
+      <w:numFmt w:val="bullet"/>
+      <w:lvlText w:val="o"/>
+      <w:lvlJc w:val="left"/>
+      <w:pPr>
+        <w:ind w:left="5126" w:hanging="360"/>
+      </w:pPr>
+      <w:rPr>
+        <w:rFonts w:ascii="Courier New" w:hAnsi="Courier New" w:cs="Courier New" w:hint="default"/>
+      </w:rPr>
+    </w:lvl>
+    <w:lvl w:ilvl="2" w:tplc="040C0005" w:tentative="1">
+      <w:start w:val="1"/>
+      <w:numFmt w:val="bullet"/>
+      <w:lvlText w:val=""/>
+      <w:lvlJc w:val="left"/>
+      <w:pPr>
+        <w:ind w:left="5846" w:hanging="360"/>
+      </w:pPr>
+      <w:rPr>
+        <w:rFonts w:ascii="Wingdings" w:hAnsi="Wingdings" w:hint="default"/>
+      </w:rPr>
+    </w:lvl>
+    <w:lvl w:ilvl="3" w:tplc="040C0001" w:tentative="1">
+      <w:start w:val="1"/>
+      <w:numFmt w:val="bullet"/>
+      <w:lvlText w:val=""/>
+      <w:lvlJc w:val="left"/>
+      <w:pPr>
+        <w:ind w:left="6566" w:hanging="360"/>
+      </w:pPr>
+      <w:rPr>
+        <w:rFonts w:ascii="Symbol" w:hAnsi="Symbol" w:hint="default"/>
+      </w:rPr>
+    </w:lvl>
+    <w:lvl w:ilvl="4" w:tplc="040C0003" w:tentative="1">
+      <w:start w:val="1"/>
+      <w:numFmt w:val="bullet"/>
+      <w:lvlText w:val="o"/>
+      <w:lvlJc w:val="left"/>
+      <w:pPr>
+        <w:ind w:left="7286" w:hanging="360"/>
+      </w:pPr>
+      <w:rPr>
+        <w:rFonts w:ascii="Courier New" w:hAnsi="Courier New" w:cs="Courier New" w:hint="default"/>
+      </w:rPr>
+    </w:lvl>
+    <w:lvl w:ilvl="5" w:tplc="040C0005" w:tentative="1">
+      <w:start w:val="1"/>
+      <w:numFmt w:val="bullet"/>
+      <w:lvlText w:val=""/>
+      <w:lvlJc w:val="left"/>
+      <w:pPr>
+        <w:ind w:left="8006" w:hanging="360"/>
+      </w:pPr>
+      <w:rPr>
+        <w:rFonts w:ascii="Wingdings" w:hAnsi="Wingdings" w:hint="default"/>
+      </w:rPr>
+    </w:lvl>
+    <w:lvl w:ilvl="6" w:tplc="040C0001" w:tentative="1">
+      <w:start w:val="1"/>
+      <w:numFmt w:val="bullet"/>
+      <w:lvlText w:val=""/>
+      <w:lvlJc w:val="left"/>
+      <w:pPr>
+        <w:ind w:left="8726" w:hanging="360"/>
+      </w:pPr>
+      <w:rPr>
+        <w:rFonts w:ascii="Symbol" w:hAnsi="Symbol" w:hint="default"/>
+      </w:rPr>
+    </w:lvl>
+    <w:lvl w:ilvl="7" w:tplc="040C0003" w:tentative="1">
+      <w:start w:val="1"/>
+      <w:numFmt w:val="bullet"/>
+      <w:lvlText w:val="o"/>
+      <w:lvlJc w:val="left"/>
+      <w:pPr>
+        <w:ind w:left="9446" w:hanging="360"/>
+      </w:pPr>
+      <w:rPr>
+        <w:rFonts w:ascii="Courier New" w:hAnsi="Courier New" w:cs="Courier New" w:hint="default"/>
+      </w:rPr>
+    </w:lvl>
+    <w:lvl w:ilvl="8" w:tplc="040C0005" w:tentative="1">
+      <w:start w:val="1"/>
+      <w:numFmt w:val="bullet"/>
+      <w:lvlText w:val=""/>
+      <w:lvlJc w:val="left"/>
+      <w:pPr>
+        <w:ind w:left="10166" w:hanging="360"/>
+      </w:pPr>
+      <w:rPr>
+        <w:rFonts w:ascii="Wingdings" w:hAnsi="Wingdings" w:hint="default"/>
+      </w:rPr>
+    </w:lvl>
+  </w:abstractNum>
+  <w:abstractNum w:abstractNumId="12" w15:restartNumberingAfterBreak="0">
     <w:nsid w:val="52356F5E"/>
     <w:multiLevelType w:val="hybridMultilevel"/>
     <w:tmpl w:val="4BCAEA6A"/>
@@ -8904,7 +11383,7 @@
       </w:pPr>
     </w:lvl>
   </w:abstractNum>
-  <w:abstractNum w:abstractNumId="6" w15:restartNumberingAfterBreak="0">
+  <w:abstractNum w:abstractNumId="13" w15:restartNumberingAfterBreak="0">
     <w:nsid w:val="5C631B3F"/>
     <w:multiLevelType w:val="hybridMultilevel"/>
     <w:tmpl w:val="DD8A7172"/>
@@ -9017,7 +11496,7 @@
       </w:rPr>
     </w:lvl>
   </w:abstractNum>
-  <w:abstractNum w:abstractNumId="7" w15:restartNumberingAfterBreak="0">
+  <w:abstractNum w:abstractNumId="14" w15:restartNumberingAfterBreak="0">
     <w:nsid w:val="5FE948C4"/>
     <w:multiLevelType w:val="hybridMultilevel"/>
     <w:tmpl w:val="719CFFAC"/>
@@ -9130,7 +11609,7 @@
       </w:rPr>
     </w:lvl>
   </w:abstractNum>
-  <w:abstractNum w:abstractNumId="8" w15:restartNumberingAfterBreak="0">
+  <w:abstractNum w:abstractNumId="15" w15:restartNumberingAfterBreak="0">
     <w:nsid w:val="630D39DF"/>
     <w:multiLevelType w:val="hybridMultilevel"/>
     <w:tmpl w:val="E5860424"/>
@@ -9243,7 +11722,7 @@
       </w:rPr>
     </w:lvl>
   </w:abstractNum>
-  <w:abstractNum w:abstractNumId="9" w15:restartNumberingAfterBreak="0">
+  <w:abstractNum w:abstractNumId="16" w15:restartNumberingAfterBreak="0">
     <w:nsid w:val="658571EF"/>
     <w:multiLevelType w:val="hybridMultilevel"/>
     <w:tmpl w:val="697C2666"/>
@@ -9356,7 +11835,7 @@
       </w:rPr>
     </w:lvl>
   </w:abstractNum>
-  <w:abstractNum w:abstractNumId="10" w15:restartNumberingAfterBreak="0">
+  <w:abstractNum w:abstractNumId="17" w15:restartNumberingAfterBreak="0">
     <w:nsid w:val="658B49EF"/>
     <w:multiLevelType w:val="hybridMultilevel"/>
     <w:tmpl w:val="59FA4DB4"/>
@@ -9442,7 +11921,7 @@
       </w:pPr>
     </w:lvl>
   </w:abstractNum>
-  <w:abstractNum w:abstractNumId="11" w15:restartNumberingAfterBreak="0">
+  <w:abstractNum w:abstractNumId="18" w15:restartNumberingAfterBreak="0">
     <w:nsid w:val="67F333CD"/>
     <w:multiLevelType w:val="hybridMultilevel"/>
     <w:tmpl w:val="721C2924"/>
@@ -9528,7 +12007,7 @@
       </w:pPr>
     </w:lvl>
   </w:abstractNum>
-  <w:abstractNum w:abstractNumId="12" w15:restartNumberingAfterBreak="0">
+  <w:abstractNum w:abstractNumId="19" w15:restartNumberingAfterBreak="0">
     <w:nsid w:val="69104B3B"/>
     <w:multiLevelType w:val="hybridMultilevel"/>
     <w:tmpl w:val="B5702090"/>
@@ -9641,7 +12120,120 @@
       </w:rPr>
     </w:lvl>
   </w:abstractNum>
-  <w:abstractNum w:abstractNumId="13" w15:restartNumberingAfterBreak="0">
+  <w:abstractNum w:abstractNumId="20" w15:restartNumberingAfterBreak="0">
+    <w:nsid w:val="6B612C09"/>
+    <w:multiLevelType w:val="hybridMultilevel"/>
+    <w:tmpl w:val="2DE05548"/>
+    <w:lvl w:ilvl="0" w:tplc="B25E5C8C">
+      <w:start w:val="1"/>
+      <w:numFmt w:val="bullet"/>
+      <w:lvlText w:val=""/>
+      <w:lvlJc w:val="left"/>
+      <w:pPr>
+        <w:ind w:left="3555" w:hanging="360"/>
+      </w:pPr>
+      <w:rPr>
+        <w:rFonts w:ascii="Symbol" w:hAnsi="Symbol" w:hint="default"/>
+      </w:rPr>
+    </w:lvl>
+    <w:lvl w:ilvl="1" w:tplc="040C0003" w:tentative="1">
+      <w:start w:val="1"/>
+      <w:numFmt w:val="bullet"/>
+      <w:lvlText w:val="o"/>
+      <w:lvlJc w:val="left"/>
+      <w:pPr>
+        <w:ind w:left="4275" w:hanging="360"/>
+      </w:pPr>
+      <w:rPr>
+        <w:rFonts w:ascii="Courier New" w:hAnsi="Courier New" w:cs="Courier New" w:hint="default"/>
+      </w:rPr>
+    </w:lvl>
+    <w:lvl w:ilvl="2" w:tplc="040C0005" w:tentative="1">
+      <w:start w:val="1"/>
+      <w:numFmt w:val="bullet"/>
+      <w:lvlText w:val=""/>
+      <w:lvlJc w:val="left"/>
+      <w:pPr>
+        <w:ind w:left="4995" w:hanging="360"/>
+      </w:pPr>
+      <w:rPr>
+        <w:rFonts w:ascii="Wingdings" w:hAnsi="Wingdings" w:hint="default"/>
+      </w:rPr>
+    </w:lvl>
+    <w:lvl w:ilvl="3" w:tplc="040C0001" w:tentative="1">
+      <w:start w:val="1"/>
+      <w:numFmt w:val="bullet"/>
+      <w:lvlText w:val=""/>
+      <w:lvlJc w:val="left"/>
+      <w:pPr>
+        <w:ind w:left="5715" w:hanging="360"/>
+      </w:pPr>
+      <w:rPr>
+        <w:rFonts w:ascii="Symbol" w:hAnsi="Symbol" w:hint="default"/>
+      </w:rPr>
+    </w:lvl>
+    <w:lvl w:ilvl="4" w:tplc="040C0003" w:tentative="1">
+      <w:start w:val="1"/>
+      <w:numFmt w:val="bullet"/>
+      <w:lvlText w:val="o"/>
+      <w:lvlJc w:val="left"/>
+      <w:pPr>
+        <w:ind w:left="6435" w:hanging="360"/>
+      </w:pPr>
+      <w:rPr>
+        <w:rFonts w:ascii="Courier New" w:hAnsi="Courier New" w:cs="Courier New" w:hint="default"/>
+      </w:rPr>
+    </w:lvl>
+    <w:lvl w:ilvl="5" w:tplc="040C0005" w:tentative="1">
+      <w:start w:val="1"/>
+      <w:numFmt w:val="bullet"/>
+      <w:lvlText w:val=""/>
+      <w:lvlJc w:val="left"/>
+      <w:pPr>
+        <w:ind w:left="7155" w:hanging="360"/>
+      </w:pPr>
+      <w:rPr>
+        <w:rFonts w:ascii="Wingdings" w:hAnsi="Wingdings" w:hint="default"/>
+      </w:rPr>
+    </w:lvl>
+    <w:lvl w:ilvl="6" w:tplc="040C0001" w:tentative="1">
+      <w:start w:val="1"/>
+      <w:numFmt w:val="bullet"/>
+      <w:lvlText w:val=""/>
+      <w:lvlJc w:val="left"/>
+      <w:pPr>
+        <w:ind w:left="7875" w:hanging="360"/>
+      </w:pPr>
+      <w:rPr>
+        <w:rFonts w:ascii="Symbol" w:hAnsi="Symbol" w:hint="default"/>
+      </w:rPr>
+    </w:lvl>
+    <w:lvl w:ilvl="7" w:tplc="040C0003" w:tentative="1">
+      <w:start w:val="1"/>
+      <w:numFmt w:val="bullet"/>
+      <w:lvlText w:val="o"/>
+      <w:lvlJc w:val="left"/>
+      <w:pPr>
+        <w:ind w:left="8595" w:hanging="360"/>
+      </w:pPr>
+      <w:rPr>
+        <w:rFonts w:ascii="Courier New" w:hAnsi="Courier New" w:cs="Courier New" w:hint="default"/>
+      </w:rPr>
+    </w:lvl>
+    <w:lvl w:ilvl="8" w:tplc="040C0005" w:tentative="1">
+      <w:start w:val="1"/>
+      <w:numFmt w:val="bullet"/>
+      <w:lvlText w:val=""/>
+      <w:lvlJc w:val="left"/>
+      <w:pPr>
+        <w:ind w:left="9315" w:hanging="360"/>
+      </w:pPr>
+      <w:rPr>
+        <w:rFonts w:ascii="Wingdings" w:hAnsi="Wingdings" w:hint="default"/>
+      </w:rPr>
+    </w:lvl>
+  </w:abstractNum>
+  <w:abstractNum w:abstractNumId="21" w15:restartNumberingAfterBreak="0">
     <w:nsid w:val="6C263859"/>
     <w:multiLevelType w:val="hybridMultilevel"/>
     <w:tmpl w:val="E47288F8"/>
@@ -9754,7 +12346,7 @@
       </w:rPr>
     </w:lvl>
   </w:abstractNum>
-  <w:abstractNum w:abstractNumId="14" w15:restartNumberingAfterBreak="0">
+  <w:abstractNum w:abstractNumId="22" w15:restartNumberingAfterBreak="0">
     <w:nsid w:val="730848F0"/>
     <w:multiLevelType w:val="hybridMultilevel"/>
     <w:tmpl w:val="B9E4E60E"/>
@@ -9867,7 +12459,120 @@
       </w:rPr>
     </w:lvl>
   </w:abstractNum>
-  <w:abstractNum w:abstractNumId="15" w15:restartNumberingAfterBreak="0">
+  <w:abstractNum w:abstractNumId="23" w15:restartNumberingAfterBreak="0">
+    <w:nsid w:val="77E308BF"/>
+    <w:multiLevelType w:val="hybridMultilevel"/>
+    <w:tmpl w:val="8C620C84"/>
+    <w:lvl w:ilvl="0" w:tplc="B25E5C8C">
+      <w:start w:val="1"/>
+      <w:numFmt w:val="bullet"/>
+      <w:lvlText w:val=""/>
+      <w:lvlJc w:val="left"/>
+      <w:pPr>
+        <w:ind w:left="3555" w:hanging="360"/>
+      </w:pPr>
+      <w:rPr>
+        <w:rFonts w:ascii="Symbol" w:hAnsi="Symbol" w:hint="default"/>
+      </w:rPr>
+    </w:lvl>
+    <w:lvl w:ilvl="1" w:tplc="040C0003" w:tentative="1">
+      <w:start w:val="1"/>
+      <w:numFmt w:val="bullet"/>
+      <w:lvlText w:val="o"/>
+      <w:lvlJc w:val="left"/>
+      <w:pPr>
+        <w:ind w:left="4275" w:hanging="360"/>
+      </w:pPr>
+      <w:rPr>
+        <w:rFonts w:ascii="Courier New" w:hAnsi="Courier New" w:cs="Courier New" w:hint="default"/>
+      </w:rPr>
+    </w:lvl>
+    <w:lvl w:ilvl="2" w:tplc="040C0005" w:tentative="1">
+      <w:start w:val="1"/>
+      <w:numFmt w:val="bullet"/>
+      <w:lvlText w:val=""/>
+      <w:lvlJc w:val="left"/>
+      <w:pPr>
+        <w:ind w:left="4995" w:hanging="360"/>
+      </w:pPr>
+      <w:rPr>
+        <w:rFonts w:ascii="Wingdings" w:hAnsi="Wingdings" w:hint="default"/>
+      </w:rPr>
+    </w:lvl>
+    <w:lvl w:ilvl="3" w:tplc="040C0001" w:tentative="1">
+      <w:start w:val="1"/>
+      <w:numFmt w:val="bullet"/>
+      <w:lvlText w:val=""/>
+      <w:lvlJc w:val="left"/>
+      <w:pPr>
+        <w:ind w:left="5715" w:hanging="360"/>
+      </w:pPr>
+      <w:rPr>
+        <w:rFonts w:ascii="Symbol" w:hAnsi="Symbol" w:hint="default"/>
+      </w:rPr>
+    </w:lvl>
+    <w:lvl w:ilvl="4" w:tplc="040C0003" w:tentative="1">
+      <w:start w:val="1"/>
+      <w:numFmt w:val="bullet"/>
+      <w:lvlText w:val="o"/>
+      <w:lvlJc w:val="left"/>
+      <w:pPr>
+        <w:ind w:left="6435" w:hanging="360"/>
+      </w:pPr>
+      <w:rPr>
+        <w:rFonts w:ascii="Courier New" w:hAnsi="Courier New" w:cs="Courier New" w:hint="default"/>
+      </w:rPr>
+    </w:lvl>
+    <w:lvl w:ilvl="5" w:tplc="040C0005" w:tentative="1">
+      <w:start w:val="1"/>
+      <w:numFmt w:val="bullet"/>
+      <w:lvlText w:val=""/>
+      <w:lvlJc w:val="left"/>
+      <w:pPr>
+        <w:ind w:left="7155" w:hanging="360"/>
+      </w:pPr>
+      <w:rPr>
+        <w:rFonts w:ascii="Wingdings" w:hAnsi="Wingdings" w:hint="default"/>
+      </w:rPr>
+    </w:lvl>
+    <w:lvl w:ilvl="6" w:tplc="040C0001" w:tentative="1">
+      <w:start w:val="1"/>
+      <w:numFmt w:val="bullet"/>
+      <w:lvlText w:val=""/>
+      <w:lvlJc w:val="left"/>
+      <w:pPr>
+        <w:ind w:left="7875" w:hanging="360"/>
+      </w:pPr>
+      <w:rPr>
+        <w:rFonts w:ascii="Symbol" w:hAnsi="Symbol" w:hint="default"/>
+      </w:rPr>
+    </w:lvl>
+    <w:lvl w:ilvl="7" w:tplc="040C0003" w:tentative="1">
+      <w:start w:val="1"/>
+      <w:numFmt w:val="bullet"/>
+      <w:lvlText w:val="o"/>
+      <w:lvlJc w:val="left"/>
+      <w:pPr>
+        <w:ind w:left="8595" w:hanging="360"/>
+      </w:pPr>
+      <w:rPr>
+        <w:rFonts w:ascii="Courier New" w:hAnsi="Courier New" w:cs="Courier New" w:hint="default"/>
+      </w:rPr>
+    </w:lvl>
+    <w:lvl w:ilvl="8" w:tplc="040C0005" w:tentative="1">
+      <w:start w:val="1"/>
+      <w:numFmt w:val="bullet"/>
+      <w:lvlText w:val=""/>
+      <w:lvlJc w:val="left"/>
+      <w:pPr>
+        <w:ind w:left="9315" w:hanging="360"/>
+      </w:pPr>
+      <w:rPr>
+        <w:rFonts w:ascii="Wingdings" w:hAnsi="Wingdings" w:hint="default"/>
+      </w:rPr>
+    </w:lvl>
+  </w:abstractNum>
+  <w:abstractNum w:abstractNumId="24" w15:restartNumberingAfterBreak="0">
     <w:nsid w:val="7D711CD7"/>
     <w:multiLevelType w:val="hybridMultilevel"/>
     <w:tmpl w:val="1A384DB4"/>
@@ -9953,7 +12658,7 @@
       </w:pPr>
     </w:lvl>
   </w:abstractNum>
-  <w:abstractNum w:abstractNumId="16" w15:restartNumberingAfterBreak="0">
+  <w:abstractNum w:abstractNumId="25" w15:restartNumberingAfterBreak="0">
     <w:nsid w:val="7F495FB9"/>
     <w:multiLevelType w:val="hybridMultilevel"/>
     <w:tmpl w:val="0B5C2AAC"/>
@@ -10067,55 +12772,82 @@
     </w:lvl>
   </w:abstractNum>
   <w:num w:numId="1">
+    <w:abstractNumId w:val="17"/>
+  </w:num>
+  <w:num w:numId="2">
+    <w:abstractNumId w:val="22"/>
+  </w:num>
+  <w:num w:numId="3">
+    <w:abstractNumId w:val="7"/>
+  </w:num>
+  <w:num w:numId="4">
+    <w:abstractNumId w:val="24"/>
+  </w:num>
+  <w:num w:numId="5">
+    <w:abstractNumId w:val="4"/>
+  </w:num>
+  <w:num w:numId="6">
+    <w:abstractNumId w:val="18"/>
+  </w:num>
+  <w:num w:numId="7">
+    <w:abstractNumId w:val="21"/>
+  </w:num>
+  <w:num w:numId="8">
+    <w:abstractNumId w:val="5"/>
+  </w:num>
+  <w:num w:numId="9">
+    <w:abstractNumId w:val="14"/>
+  </w:num>
+  <w:num w:numId="10">
+    <w:abstractNumId w:val="16"/>
+  </w:num>
+  <w:num w:numId="11">
+    <w:abstractNumId w:val="15"/>
+  </w:num>
+  <w:num w:numId="12">
+    <w:abstractNumId w:val="9"/>
+  </w:num>
+  <w:num w:numId="13">
+    <w:abstractNumId w:val="1"/>
+  </w:num>
+  <w:num w:numId="14">
+    <w:abstractNumId w:val="12"/>
+  </w:num>
+  <w:num w:numId="15">
+    <w:abstractNumId w:val="13"/>
+  </w:num>
+  <w:num w:numId="16">
+    <w:abstractNumId w:val="19"/>
+  </w:num>
+  <w:num w:numId="17">
+    <w:abstractNumId w:val="25"/>
+  </w:num>
+  <w:num w:numId="18">
+    <w:abstractNumId w:val="8"/>
+  </w:num>
+  <w:num w:numId="19">
     <w:abstractNumId w:val="10"/>
   </w:num>
-  <w:num w:numId="2">
-    <w:abstractNumId w:val="14"/>
-  </w:num>
-  <w:num w:numId="3">
+  <w:num w:numId="20">
     <w:abstractNumId w:val="3"/>
   </w:num>
-  <w:num w:numId="4">
-    <w:abstractNumId w:val="15"/>
+  <w:num w:numId="21">
+    <w:abstractNumId w:val="23"/>
   </w:num>
-  <w:num w:numId="5">
-    <w:abstractNumId w:val="1"/>
-  </w:num>
-  <w:num w:numId="6">
+  <w:num w:numId="22">
     <w:abstractNumId w:val="11"/>
   </w:num>
-  <w:num w:numId="7">
-    <w:abstractNumId w:val="13"/>
+  <w:num w:numId="23">
+    <w:abstractNumId w:val="20"/>
   </w:num>
-  <w:num w:numId="8">
+  <w:num w:numId="24">
+    <w:abstractNumId w:val="0"/>
+  </w:num>
+  <w:num w:numId="25">
     <w:abstractNumId w:val="2"/>
   </w:num>
-  <w:num w:numId="9">
-    <w:abstractNumId w:val="7"/>
-  </w:num>
-  <w:num w:numId="10">
-    <w:abstractNumId w:val="9"/>
-  </w:num>
-  <w:num w:numId="11">
-    <w:abstractNumId w:val="8"/>
-  </w:num>
-  <w:num w:numId="12">
-    <w:abstractNumId w:val="4"/>
-  </w:num>
-  <w:num w:numId="13">
-    <w:abstractNumId w:val="0"/>
-  </w:num>
-  <w:num w:numId="14">
-    <w:abstractNumId w:val="5"/>
-  </w:num>
-  <w:num w:numId="15">
+  <w:num w:numId="26">
     <w:abstractNumId w:val="6"/>
-  </w:num>
-  <w:num w:numId="16">
-    <w:abstractNumId w:val="12"/>
-  </w:num>
-  <w:num w:numId="17">
-    <w:abstractNumId w:val="16"/>
   </w:num>
 </w:numbering>
 </file>
@@ -11159,7 +13891,7 @@
 </file>
 
 <file path=customXml/itemProps1.xml><?xml version="1.0" encoding="utf-8"?>
-<ds:datastoreItem xmlns:ds="http://schemas.openxmlformats.org/officeDocument/2006/customXml" ds:itemID="{318F59DA-100C-4230-96BB-47F8F487E736}">
+<ds:datastoreItem xmlns:ds="http://schemas.openxmlformats.org/officeDocument/2006/customXml" ds:itemID="{61B75F8B-BBD4-4061-AA7B-03A8EF6B552A}">
   <ds:schemaRefs>
     <ds:schemaRef ds:uri="http://schemas.openxmlformats.org/officeDocument/2006/bibliography"/>
   </ds:schemaRefs>

</xml_diff>

<commit_message>
mise a jour du document
</commit_message>
<xml_diff>
--- a/TFC_KOJI_SEYA_DAN.docx
+++ b/TFC_KOJI_SEYA_DAN.docx
@@ -350,9 +350,8 @@
           <w:sz w:val="24"/>
           <w:szCs w:val="24"/>
         </w:rPr>
-        <w:t xml:space="preserve">« « cas </w:t>
-      </w:r>
-      <w:proofErr w:type="gramStart"/>
+        <w:t>« « cas d</w:t>
+      </w:r>
       <w:r>
         <w:rPr>
           <w:rFonts w:ascii="Times New Roman" w:hAnsi="Times New Roman" w:cs="Times New Roman"/>
@@ -361,7 +360,7 @@
           <w:sz w:val="24"/>
           <w:szCs w:val="24"/>
         </w:rPr>
-        <w:t>d</w:t>
+        <w:t>e</w:t>
       </w:r>
       <w:r>
         <w:rPr>
@@ -371,8 +370,10 @@
           <w:sz w:val="24"/>
           <w:szCs w:val="24"/>
         </w:rPr>
-        <w:t>e</w:t>
-      </w:r>
+        <w:t xml:space="preserve"> </w:t>
+      </w:r>
+      <w:bookmarkStart w:id="0" w:name="_GoBack"/>
+      <w:bookmarkEnd w:id="0"/>
       <w:r>
         <w:rPr>
           <w:rFonts w:ascii="Times New Roman" w:hAnsi="Times New Roman" w:cs="Times New Roman"/>
@@ -381,9 +382,18 @@
           <w:sz w:val="24"/>
           <w:szCs w:val="24"/>
         </w:rPr>
-        <w:t>»</w:t>
-      </w:r>
-      <w:proofErr w:type="gramEnd"/>
+        <w:t>MEDIASPAUL</w:t>
+      </w:r>
+      <w:r>
+        <w:rPr>
+          <w:rFonts w:ascii="Times New Roman" w:hAnsi="Times New Roman" w:cs="Times New Roman"/>
+          <w:b/>
+          <w:bCs/>
+          <w:sz w:val="24"/>
+          <w:szCs w:val="24"/>
+        </w:rPr>
+        <w:t xml:space="preserve"> »</w:t>
+      </w:r>
       <w:r>
         <w:rPr>
           <w:rFonts w:ascii="Times New Roman" w:hAnsi="Times New Roman" w:cs="Times New Roman"/>
@@ -1029,7 +1039,27 @@
           <w:sz w:val="24"/>
           <w:szCs w:val="24"/>
         </w:rPr>
-        <w:t>» »</w:t>
+        <w:t xml:space="preserve"> MEDIASPAUL</w:t>
+      </w:r>
+      <w:r>
+        <w:rPr>
+          <w:rFonts w:ascii="Times New Roman" w:hAnsi="Times New Roman" w:cs="Times New Roman"/>
+          <w:b/>
+          <w:bCs/>
+          <w:sz w:val="24"/>
+          <w:szCs w:val="24"/>
+        </w:rPr>
+        <w:t xml:space="preserve"> »</w:t>
+      </w:r>
+      <w:r>
+        <w:rPr>
+          <w:rFonts w:ascii="Times New Roman" w:hAnsi="Times New Roman" w:cs="Times New Roman"/>
+          <w:b/>
+          <w:bCs/>
+          <w:sz w:val="24"/>
+          <w:szCs w:val="24"/>
+        </w:rPr>
+        <w:t xml:space="preserve"> »</w:t>
       </w:r>
     </w:p>
     <w:p>
@@ -1362,12 +1392,12 @@
       <w:pPr>
         <w:pStyle w:val="Titre1"/>
       </w:pPr>
-      <w:bookmarkStart w:id="0" w:name="_Toc137056204"/>
+      <w:bookmarkStart w:id="1" w:name="_Toc137056204"/>
       <w:r>
         <w:lastRenderedPageBreak/>
         <w:t>EPIGRAPHE</w:t>
       </w:r>
-      <w:bookmarkEnd w:id="0"/>
+      <w:bookmarkEnd w:id="1"/>
     </w:p>
     <w:p>
       <w:pPr>
@@ -1678,12 +1708,12 @@
       <w:pPr>
         <w:pStyle w:val="Titre1"/>
       </w:pPr>
-      <w:bookmarkStart w:id="1" w:name="_Toc137056205"/>
+      <w:bookmarkStart w:id="2" w:name="_Toc137056205"/>
       <w:r>
         <w:lastRenderedPageBreak/>
         <w:t>DEDICACE</w:t>
       </w:r>
-      <w:bookmarkEnd w:id="1"/>
+      <w:bookmarkEnd w:id="2"/>
     </w:p>
     <w:p>
       <w:pPr>
@@ -1728,12 +1758,12 @@
       <w:pPr>
         <w:pStyle w:val="Titre1"/>
       </w:pPr>
-      <w:bookmarkStart w:id="2" w:name="_Toc137056206"/>
+      <w:bookmarkStart w:id="3" w:name="_Toc137056206"/>
       <w:r>
         <w:lastRenderedPageBreak/>
         <w:t>REMERCIEMENT</w:t>
       </w:r>
-      <w:bookmarkEnd w:id="2"/>
+      <w:bookmarkEnd w:id="3"/>
       <w:r>
         <w:t xml:space="preserve"> </w:t>
       </w:r>
@@ -1768,12 +1798,12 @@
       <w:pPr>
         <w:pStyle w:val="Titre1"/>
       </w:pPr>
-      <w:bookmarkStart w:id="3" w:name="_Toc137056207"/>
+      <w:bookmarkStart w:id="4" w:name="_Toc137056207"/>
       <w:r>
         <w:lastRenderedPageBreak/>
         <w:t>LISTE DES FIGURES</w:t>
       </w:r>
-      <w:bookmarkEnd w:id="3"/>
+      <w:bookmarkEnd w:id="4"/>
     </w:p>
     <w:p>
       <w:pPr>
@@ -1806,12 +1836,12 @@
       <w:pPr>
         <w:pStyle w:val="Titre1"/>
       </w:pPr>
-      <w:bookmarkStart w:id="4" w:name="_Toc137056208"/>
+      <w:bookmarkStart w:id="5" w:name="_Toc137056208"/>
       <w:r>
         <w:lastRenderedPageBreak/>
         <w:t>LISTE DES TABLEAUX</w:t>
       </w:r>
-      <w:bookmarkEnd w:id="4"/>
+      <w:bookmarkEnd w:id="5"/>
     </w:p>
     <w:p>
       <w:pPr>
@@ -1844,12 +1874,12 @@
       <w:pPr>
         <w:pStyle w:val="Titre1"/>
       </w:pPr>
-      <w:bookmarkStart w:id="5" w:name="_Toc137056209"/>
+      <w:bookmarkStart w:id="6" w:name="_Toc137056209"/>
       <w:r>
         <w:lastRenderedPageBreak/>
         <w:t>LISTE DES ACRONYMES</w:t>
       </w:r>
-      <w:bookmarkEnd w:id="5"/>
+      <w:bookmarkEnd w:id="6"/>
     </w:p>
     <w:p>
       <w:pPr>
@@ -1892,7 +1922,6 @@
           <w:lang w:val="en-US"/>
         </w:rPr>
       </w:pPr>
-      <w:proofErr w:type="gramStart"/>
       <w:r>
         <w:rPr>
           <w:rFonts w:ascii="Times New Roman" w:hAnsi="Times New Roman" w:cs="Times New Roman"/>
@@ -1902,9 +1931,8 @@
           <w:szCs w:val="24"/>
           <w:lang w:val="en-US"/>
         </w:rPr>
-        <w:t>PHP :</w:t>
-      </w:r>
-      <w:proofErr w:type="gramEnd"/>
+        <w:t>HTML:</w:t>
+      </w:r>
       <w:r>
         <w:rPr>
           <w:rFonts w:ascii="Times New Roman" w:hAnsi="Times New Roman" w:cs="Times New Roman"/>
@@ -1923,21 +1951,12 @@
           <w:szCs w:val="24"/>
           <w:lang w:val="en-US"/>
         </w:rPr>
-        <w:t>Hypertex Preprocessor</w:t>
-      </w:r>
-    </w:p>
-    <w:p>
-      <w:pPr>
-        <w:jc w:val="both"/>
-        <w:rPr>
-          <w:rFonts w:ascii="Times New Roman" w:hAnsi="Times New Roman" w:cs="Times New Roman"/>
-          <w:sz w:val="24"/>
-          <w:szCs w:val="24"/>
-          <w:lang w:val="en-US"/>
-        </w:rPr>
-      </w:pPr>
-      <w:proofErr w:type="gramStart"/>
-      <w:r>
+        <w:t>HyperText Markup Language</w:t>
+      </w:r>
+    </w:p>
+    <w:p>
+      <w:pPr>
+        <w:jc w:val="both"/>
         <w:rPr>
           <w:rFonts w:ascii="Times New Roman" w:hAnsi="Times New Roman" w:cs="Times New Roman"/>
           <w:b/>
@@ -1946,9 +1965,7 @@
           <w:szCs w:val="24"/>
           <w:lang w:val="en-US"/>
         </w:rPr>
-        <w:t>HTML :</w:t>
-      </w:r>
-      <w:proofErr w:type="gramEnd"/>
+      </w:pPr>
       <w:r>
         <w:rPr>
           <w:rFonts w:ascii="Times New Roman" w:hAnsi="Times New Roman" w:cs="Times New Roman"/>
@@ -1958,54 +1975,8 @@
           <w:szCs w:val="24"/>
           <w:lang w:val="en-US"/>
         </w:rPr>
-        <w:t xml:space="preserve"> </w:t>
-      </w:r>
-      <w:proofErr w:type="spellStart"/>
-      <w:r>
-        <w:rPr>
-          <w:rFonts w:ascii="Times New Roman" w:hAnsi="Times New Roman" w:cs="Times New Roman"/>
-          <w:sz w:val="24"/>
-          <w:szCs w:val="24"/>
-          <w:lang w:val="en-US"/>
-        </w:rPr>
-        <w:t>HyperText</w:t>
-      </w:r>
-      <w:proofErr w:type="spellEnd"/>
-      <w:r>
-        <w:rPr>
-          <w:rFonts w:ascii="Times New Roman" w:hAnsi="Times New Roman" w:cs="Times New Roman"/>
-          <w:sz w:val="24"/>
-          <w:szCs w:val="24"/>
-          <w:lang w:val="en-US"/>
-        </w:rPr>
-        <w:t xml:space="preserve"> Markup Language</w:t>
-      </w:r>
-    </w:p>
-    <w:p>
-      <w:pPr>
-        <w:jc w:val="both"/>
-        <w:rPr>
-          <w:rFonts w:ascii="Times New Roman" w:hAnsi="Times New Roman" w:cs="Times New Roman"/>
-          <w:b/>
-          <w:bCs/>
-          <w:sz w:val="24"/>
-          <w:szCs w:val="24"/>
-          <w:lang w:val="en-US"/>
-        </w:rPr>
-      </w:pPr>
-      <w:proofErr w:type="gramStart"/>
-      <w:r>
-        <w:rPr>
-          <w:rFonts w:ascii="Times New Roman" w:hAnsi="Times New Roman" w:cs="Times New Roman"/>
-          <w:b/>
-          <w:bCs/>
-          <w:sz w:val="24"/>
-          <w:szCs w:val="24"/>
-          <w:lang w:val="en-US"/>
-        </w:rPr>
-        <w:t>CSS :</w:t>
-      </w:r>
-      <w:proofErr w:type="gramEnd"/>
+        <w:t>CSS:</w:t>
+      </w:r>
       <w:r>
         <w:rPr>
           <w:rFonts w:ascii="Times New Roman" w:hAnsi="Times New Roman" w:cs="Times New Roman"/>
@@ -2337,46 +2308,13 @@
         </w:sectPr>
       </w:pPr>
     </w:p>
-    <w:p>
-      <w:pPr>
-        <w:pBdr>
-          <w:top w:val="single" w:sz="4" w:space="1" w:color="auto"/>
-          <w:bottom w:val="single" w:sz="4" w:space="1" w:color="auto"/>
-        </w:pBdr>
-        <w:spacing w:line="360" w:lineRule="auto"/>
-        <w:jc w:val="center"/>
-        <w:rPr>
-          <w:rFonts w:ascii="Times New Roman" w:hAnsi="Times New Roman" w:cs="Times New Roman"/>
-          <w:b/>
-          <w:bCs/>
-          <w:sz w:val="24"/>
-          <w:szCs w:val="24"/>
-        </w:rPr>
-      </w:pPr>
-      <w:r>
-        <w:rPr>
-          <w:rFonts w:ascii="Times New Roman" w:hAnsi="Times New Roman" w:cs="Times New Roman"/>
-          <w:b/>
-          <w:bCs/>
-          <w:sz w:val="24"/>
-          <w:szCs w:val="24"/>
-        </w:rPr>
-        <w:lastRenderedPageBreak/>
-        <w:t>TABLE DES MATIERES</w:t>
-      </w:r>
-    </w:p>
     <w:sdt>
       <w:sdtPr>
         <w:rPr>
-          <w:rFonts w:asciiTheme="minorHAnsi" w:eastAsiaTheme="minorHAnsi" w:hAnsiTheme="minorHAnsi" w:cstheme="minorBidi"/>
-          <w:color w:val="auto"/>
-          <w:kern w:val="2"/>
-          <w:sz w:val="22"/>
+          <w:b w:val="0"/>
           <w:szCs w:val="22"/>
-          <w:lang w:eastAsia="en-US"/>
-          <w14:ligatures w14:val="standardContextual"/>
-        </w:rPr>
-        <w:id w:val="-212893699"/>
+        </w:rPr>
+        <w:id w:val="-1108895083"/>
         <w:docPartObj>
           <w:docPartGallery w:val="Table of Contents"/>
           <w:docPartUnique/>
@@ -2384,52 +2322,65 @@
       </w:sdtPr>
       <w:sdtEndPr>
         <w:rPr>
-          <w:b/>
+          <w:rFonts w:asciiTheme="minorHAnsi" w:hAnsiTheme="minorHAnsi" w:cstheme="minorBidi"/>
           <w:bCs/>
+          <w:sz w:val="22"/>
         </w:rPr>
       </w:sdtEndPr>
       <w:sdtContent>
         <w:p>
           <w:pPr>
-            <w:pStyle w:val="En-ttedetabledesmatires"/>
+            <w:pStyle w:val="Titre1"/>
           </w:pPr>
+          <w:r>
+            <w:t>TABLE DES MATIÈRES</w:t>
+          </w:r>
         </w:p>
         <w:p>
           <w:pPr>
             <w:pStyle w:val="TM1"/>
             <w:tabs>
-              <w:tab w:val="right" w:leader="dot" w:pos="8777"/>
+              <w:tab w:val="right" w:leader="dot" w:pos="9019"/>
             </w:tabs>
             <w:rPr>
-              <w:rFonts w:ascii="Times New Roman" w:eastAsiaTheme="minorEastAsia" w:hAnsi="Times New Roman" w:cs="Times New Roman"/>
+              <w:rFonts w:ascii="Times New Roman" w:hAnsi="Times New Roman" w:cs="Times New Roman"/>
               <w:noProof/>
-              <w:lang w:eastAsia="fr-FR"/>
+              <w:sz w:val="24"/>
+              <w:szCs w:val="24"/>
             </w:rPr>
           </w:pPr>
           <w:r>
             <w:rPr>
               <w:rFonts w:ascii="Times New Roman" w:hAnsi="Times New Roman" w:cs="Times New Roman"/>
+              <w:sz w:val="24"/>
+              <w:szCs w:val="24"/>
             </w:rPr>
             <w:fldChar w:fldCharType="begin"/>
           </w:r>
           <w:r>
             <w:rPr>
               <w:rFonts w:ascii="Times New Roman" w:hAnsi="Times New Roman" w:cs="Times New Roman"/>
+              <w:sz w:val="24"/>
+              <w:szCs w:val="24"/>
             </w:rPr>
             <w:instrText xml:space="preserve"> TOC \o "1-3" \h \z \u </w:instrText>
           </w:r>
           <w:r>
             <w:rPr>
               <w:rFonts w:ascii="Times New Roman" w:hAnsi="Times New Roman" w:cs="Times New Roman"/>
+              <w:sz w:val="24"/>
+              <w:szCs w:val="24"/>
             </w:rPr>
             <w:fldChar w:fldCharType="separate"/>
           </w:r>
-          <w:hyperlink w:anchor="_Toc137056204" w:history="1">
+          <w:hyperlink w:anchor="_Toc115539125" w:history="1">
             <w:r>
               <w:rPr>
                 <w:rStyle w:val="Lienhypertexte"/>
                 <w:rFonts w:ascii="Times New Roman" w:hAnsi="Times New Roman" w:cs="Times New Roman"/>
                 <w:noProof/>
+                <w:sz w:val="24"/>
+                <w:szCs w:val="24"/>
               </w:rPr>
               <w:t>EPIGRAPHE</w:t>
             </w:r>
@@ -2438,6 +2389,8 @@
                 <w:rFonts w:ascii="Times New Roman" w:hAnsi="Times New Roman" w:cs="Times New Roman"/>
                 <w:noProof/>
                 <w:webHidden/>
+                <w:sz w:val="24"/>
+                <w:szCs w:val="24"/>
               </w:rPr>
               <w:tab/>
             </w:r>
@@ -2446,6 +2399,8 @@
                 <w:rFonts w:ascii="Times New Roman" w:hAnsi="Times New Roman" w:cs="Times New Roman"/>
                 <w:noProof/>
                 <w:webHidden/>
+                <w:sz w:val="24"/>
+                <w:szCs w:val="24"/>
               </w:rPr>
               <w:fldChar w:fldCharType="begin"/>
             </w:r>
@@ -2454,14 +2409,18 @@
                 <w:rFonts w:ascii="Times New Roman" w:hAnsi="Times New Roman" w:cs="Times New Roman"/>
                 <w:noProof/>
                 <w:webHidden/>
-              </w:rPr>
-              <w:instrText xml:space="preserve"> PAGEREF _Toc137056204 \h </w:instrText>
+                <w:sz w:val="24"/>
+                <w:szCs w:val="24"/>
+              </w:rPr>
+              <w:instrText xml:space="preserve"> PAGEREF _Toc115539125 \h </w:instrText>
             </w:r>
             <w:r>
               <w:rPr>
                 <w:rFonts w:ascii="Times New Roman" w:hAnsi="Times New Roman" w:cs="Times New Roman"/>
                 <w:noProof/>
                 <w:webHidden/>
+                <w:sz w:val="24"/>
+                <w:szCs w:val="24"/>
               </w:rPr>
             </w:r>
             <w:r>
@@ -2469,6 +2428,8 @@
                 <w:rFonts w:ascii="Times New Roman" w:hAnsi="Times New Roman" w:cs="Times New Roman"/>
                 <w:noProof/>
                 <w:webHidden/>
+                <w:sz w:val="24"/>
+                <w:szCs w:val="24"/>
               </w:rPr>
               <w:fldChar w:fldCharType="separate"/>
             </w:r>
@@ -2477,6 +2438,8 @@
                 <w:rFonts w:ascii="Times New Roman" w:hAnsi="Times New Roman" w:cs="Times New Roman"/>
                 <w:noProof/>
                 <w:webHidden/>
+                <w:sz w:val="24"/>
+                <w:szCs w:val="24"/>
               </w:rPr>
               <w:t>I</w:t>
             </w:r>
@@ -2485,6 +2448,8 @@
                 <w:rFonts w:ascii="Times New Roman" w:hAnsi="Times New Roman" w:cs="Times New Roman"/>
                 <w:noProof/>
                 <w:webHidden/>
+                <w:sz w:val="24"/>
+                <w:szCs w:val="24"/>
               </w:rPr>
               <w:fldChar w:fldCharType="end"/>
             </w:r>
@@ -2494,20 +2459,23 @@
           <w:pPr>
             <w:pStyle w:val="TM1"/>
             <w:tabs>
-              <w:tab w:val="right" w:leader="dot" w:pos="8777"/>
+              <w:tab w:val="right" w:leader="dot" w:pos="9019"/>
             </w:tabs>
             <w:rPr>
-              <w:rFonts w:ascii="Times New Roman" w:eastAsiaTheme="minorEastAsia" w:hAnsi="Times New Roman" w:cs="Times New Roman"/>
+              <w:rFonts w:ascii="Times New Roman" w:hAnsi="Times New Roman" w:cs="Times New Roman"/>
               <w:noProof/>
-              <w:lang w:eastAsia="fr-FR"/>
+              <w:sz w:val="24"/>
+              <w:szCs w:val="24"/>
             </w:rPr>
           </w:pPr>
-          <w:hyperlink w:anchor="_Toc137056205" w:history="1">
+          <w:hyperlink w:anchor="_Toc115539126" w:history="1">
             <w:r>
               <w:rPr>
                 <w:rStyle w:val="Lienhypertexte"/>
                 <w:rFonts w:ascii="Times New Roman" w:hAnsi="Times New Roman" w:cs="Times New Roman"/>
                 <w:noProof/>
+                <w:sz w:val="24"/>
+                <w:szCs w:val="24"/>
               </w:rPr>
               <w:t>DEDICACE</w:t>
             </w:r>
@@ -2516,6 +2484,8 @@
                 <w:rFonts w:ascii="Times New Roman" w:hAnsi="Times New Roman" w:cs="Times New Roman"/>
                 <w:noProof/>
                 <w:webHidden/>
+                <w:sz w:val="24"/>
+                <w:szCs w:val="24"/>
               </w:rPr>
               <w:tab/>
             </w:r>
@@ -2524,6 +2494,8 @@
                 <w:rFonts w:ascii="Times New Roman" w:hAnsi="Times New Roman" w:cs="Times New Roman"/>
                 <w:noProof/>
                 <w:webHidden/>
+                <w:sz w:val="24"/>
+                <w:szCs w:val="24"/>
               </w:rPr>
               <w:fldChar w:fldCharType="begin"/>
             </w:r>
@@ -2532,14 +2504,18 @@
                 <w:rFonts w:ascii="Times New Roman" w:hAnsi="Times New Roman" w:cs="Times New Roman"/>
                 <w:noProof/>
                 <w:webHidden/>
-              </w:rPr>
-              <w:instrText xml:space="preserve"> PAGEREF _Toc137056205 \h </w:instrText>
+                <w:sz w:val="24"/>
+                <w:szCs w:val="24"/>
+              </w:rPr>
+              <w:instrText xml:space="preserve"> PAGEREF _Toc115539126 \h </w:instrText>
             </w:r>
             <w:r>
               <w:rPr>
                 <w:rFonts w:ascii="Times New Roman" w:hAnsi="Times New Roman" w:cs="Times New Roman"/>
                 <w:noProof/>
                 <w:webHidden/>
+                <w:sz w:val="24"/>
+                <w:szCs w:val="24"/>
               </w:rPr>
             </w:r>
             <w:r>
@@ -2547,6 +2523,8 @@
                 <w:rFonts w:ascii="Times New Roman" w:hAnsi="Times New Roman" w:cs="Times New Roman"/>
                 <w:noProof/>
                 <w:webHidden/>
+                <w:sz w:val="24"/>
+                <w:szCs w:val="24"/>
               </w:rPr>
               <w:fldChar w:fldCharType="separate"/>
             </w:r>
@@ -2555,6 +2533,8 @@
                 <w:rFonts w:ascii="Times New Roman" w:hAnsi="Times New Roman" w:cs="Times New Roman"/>
                 <w:noProof/>
                 <w:webHidden/>
+                <w:sz w:val="24"/>
+                <w:szCs w:val="24"/>
               </w:rPr>
               <w:t>II</w:t>
             </w:r>
@@ -2563,6 +2543,8 @@
                 <w:rFonts w:ascii="Times New Roman" w:hAnsi="Times New Roman" w:cs="Times New Roman"/>
                 <w:noProof/>
                 <w:webHidden/>
+                <w:sz w:val="24"/>
+                <w:szCs w:val="24"/>
               </w:rPr>
               <w:fldChar w:fldCharType="end"/>
             </w:r>
@@ -2572,28 +2554,33 @@
           <w:pPr>
             <w:pStyle w:val="TM1"/>
             <w:tabs>
-              <w:tab w:val="right" w:leader="dot" w:pos="8777"/>
+              <w:tab w:val="right" w:leader="dot" w:pos="9019"/>
             </w:tabs>
             <w:rPr>
-              <w:rFonts w:ascii="Times New Roman" w:eastAsiaTheme="minorEastAsia" w:hAnsi="Times New Roman" w:cs="Times New Roman"/>
+              <w:rFonts w:ascii="Times New Roman" w:hAnsi="Times New Roman" w:cs="Times New Roman"/>
               <w:noProof/>
-              <w:lang w:eastAsia="fr-FR"/>
+              <w:sz w:val="24"/>
+              <w:szCs w:val="24"/>
             </w:rPr>
           </w:pPr>
-          <w:hyperlink w:anchor="_Toc137056206" w:history="1">
+          <w:hyperlink w:anchor="_Toc115539127" w:history="1">
             <w:r>
               <w:rPr>
                 <w:rStyle w:val="Lienhypertexte"/>
                 <w:rFonts w:ascii="Times New Roman" w:hAnsi="Times New Roman" w:cs="Times New Roman"/>
                 <w:noProof/>
-              </w:rPr>
-              <w:t>REMERCIEMENT</w:t>
+                <w:sz w:val="24"/>
+                <w:szCs w:val="24"/>
+              </w:rPr>
+              <w:t>REMERCIEMENTS</w:t>
             </w:r>
             <w:r>
               <w:rPr>
                 <w:rFonts w:ascii="Times New Roman" w:hAnsi="Times New Roman" w:cs="Times New Roman"/>
                 <w:noProof/>
                 <w:webHidden/>
+                <w:sz w:val="24"/>
+                <w:szCs w:val="24"/>
               </w:rPr>
               <w:tab/>
             </w:r>
@@ -2602,6 +2589,8 @@
                 <w:rFonts w:ascii="Times New Roman" w:hAnsi="Times New Roman" w:cs="Times New Roman"/>
                 <w:noProof/>
                 <w:webHidden/>
+                <w:sz w:val="24"/>
+                <w:szCs w:val="24"/>
               </w:rPr>
               <w:fldChar w:fldCharType="begin"/>
             </w:r>
@@ -2610,14 +2599,18 @@
                 <w:rFonts w:ascii="Times New Roman" w:hAnsi="Times New Roman" w:cs="Times New Roman"/>
                 <w:noProof/>
                 <w:webHidden/>
-              </w:rPr>
-              <w:instrText xml:space="preserve"> PAGEREF _Toc137056206 \h </w:instrText>
+                <w:sz w:val="24"/>
+                <w:szCs w:val="24"/>
+              </w:rPr>
+              <w:instrText xml:space="preserve"> PAGEREF _Toc115539127 \h </w:instrText>
             </w:r>
             <w:r>
               <w:rPr>
                 <w:rFonts w:ascii="Times New Roman" w:hAnsi="Times New Roman" w:cs="Times New Roman"/>
                 <w:noProof/>
                 <w:webHidden/>
+                <w:sz w:val="24"/>
+                <w:szCs w:val="24"/>
               </w:rPr>
             </w:r>
             <w:r>
@@ -2625,6 +2618,8 @@
                 <w:rFonts w:ascii="Times New Roman" w:hAnsi="Times New Roman" w:cs="Times New Roman"/>
                 <w:noProof/>
                 <w:webHidden/>
+                <w:sz w:val="24"/>
+                <w:szCs w:val="24"/>
               </w:rPr>
               <w:fldChar w:fldCharType="separate"/>
             </w:r>
@@ -2633,6 +2628,8 @@
                 <w:rFonts w:ascii="Times New Roman" w:hAnsi="Times New Roman" w:cs="Times New Roman"/>
                 <w:noProof/>
                 <w:webHidden/>
+                <w:sz w:val="24"/>
+                <w:szCs w:val="24"/>
               </w:rPr>
               <w:t>III</w:t>
             </w:r>
@@ -2641,6 +2638,8 @@
                 <w:rFonts w:ascii="Times New Roman" w:hAnsi="Times New Roman" w:cs="Times New Roman"/>
                 <w:noProof/>
                 <w:webHidden/>
+                <w:sz w:val="24"/>
+                <w:szCs w:val="24"/>
               </w:rPr>
               <w:fldChar w:fldCharType="end"/>
             </w:r>
@@ -2650,20 +2649,23 @@
           <w:pPr>
             <w:pStyle w:val="TM1"/>
             <w:tabs>
-              <w:tab w:val="right" w:leader="dot" w:pos="8777"/>
+              <w:tab w:val="right" w:leader="dot" w:pos="9019"/>
             </w:tabs>
             <w:rPr>
-              <w:rFonts w:ascii="Times New Roman" w:eastAsiaTheme="minorEastAsia" w:hAnsi="Times New Roman" w:cs="Times New Roman"/>
+              <w:rFonts w:ascii="Times New Roman" w:hAnsi="Times New Roman" w:cs="Times New Roman"/>
               <w:noProof/>
-              <w:lang w:eastAsia="fr-FR"/>
+              <w:sz w:val="24"/>
+              <w:szCs w:val="24"/>
             </w:rPr>
           </w:pPr>
-          <w:hyperlink w:anchor="_Toc137056207" w:history="1">
+          <w:hyperlink w:anchor="_Toc115539128" w:history="1">
             <w:r>
               <w:rPr>
                 <w:rStyle w:val="Lienhypertexte"/>
                 <w:rFonts w:ascii="Times New Roman" w:hAnsi="Times New Roman" w:cs="Times New Roman"/>
                 <w:noProof/>
+                <w:sz w:val="24"/>
+                <w:szCs w:val="24"/>
               </w:rPr>
               <w:t>LISTE DES FIGURES</w:t>
             </w:r>
@@ -2672,6 +2674,8 @@
                 <w:rFonts w:ascii="Times New Roman" w:hAnsi="Times New Roman" w:cs="Times New Roman"/>
                 <w:noProof/>
                 <w:webHidden/>
+                <w:sz w:val="24"/>
+                <w:szCs w:val="24"/>
               </w:rPr>
               <w:tab/>
             </w:r>
@@ -2680,6 +2684,8 @@
                 <w:rFonts w:ascii="Times New Roman" w:hAnsi="Times New Roman" w:cs="Times New Roman"/>
                 <w:noProof/>
                 <w:webHidden/>
+                <w:sz w:val="24"/>
+                <w:szCs w:val="24"/>
               </w:rPr>
               <w:fldChar w:fldCharType="begin"/>
             </w:r>
@@ -2688,14 +2694,18 @@
                 <w:rFonts w:ascii="Times New Roman" w:hAnsi="Times New Roman" w:cs="Times New Roman"/>
                 <w:noProof/>
                 <w:webHidden/>
-              </w:rPr>
-              <w:instrText xml:space="preserve"> PAGEREF _Toc137056207 \h </w:instrText>
+                <w:sz w:val="24"/>
+                <w:szCs w:val="24"/>
+              </w:rPr>
+              <w:instrText xml:space="preserve"> PAGEREF _Toc115539128 \h </w:instrText>
             </w:r>
             <w:r>
               <w:rPr>
                 <w:rFonts w:ascii="Times New Roman" w:hAnsi="Times New Roman" w:cs="Times New Roman"/>
                 <w:noProof/>
                 <w:webHidden/>
+                <w:sz w:val="24"/>
+                <w:szCs w:val="24"/>
               </w:rPr>
             </w:r>
             <w:r>
@@ -2703,6 +2713,8 @@
                 <w:rFonts w:ascii="Times New Roman" w:hAnsi="Times New Roman" w:cs="Times New Roman"/>
                 <w:noProof/>
                 <w:webHidden/>
+                <w:sz w:val="24"/>
+                <w:szCs w:val="24"/>
               </w:rPr>
               <w:fldChar w:fldCharType="separate"/>
             </w:r>
@@ -2711,6 +2723,8 @@
                 <w:rFonts w:ascii="Times New Roman" w:hAnsi="Times New Roman" w:cs="Times New Roman"/>
                 <w:noProof/>
                 <w:webHidden/>
+                <w:sz w:val="24"/>
+                <w:szCs w:val="24"/>
               </w:rPr>
               <w:t>IV</w:t>
             </w:r>
@@ -2719,6 +2733,8 @@
                 <w:rFonts w:ascii="Times New Roman" w:hAnsi="Times New Roman" w:cs="Times New Roman"/>
                 <w:noProof/>
                 <w:webHidden/>
+                <w:sz w:val="24"/>
+                <w:szCs w:val="24"/>
               </w:rPr>
               <w:fldChar w:fldCharType="end"/>
             </w:r>
@@ -2728,20 +2744,23 @@
           <w:pPr>
             <w:pStyle w:val="TM1"/>
             <w:tabs>
-              <w:tab w:val="right" w:leader="dot" w:pos="8777"/>
+              <w:tab w:val="right" w:leader="dot" w:pos="9019"/>
             </w:tabs>
             <w:rPr>
-              <w:rFonts w:ascii="Times New Roman" w:eastAsiaTheme="minorEastAsia" w:hAnsi="Times New Roman" w:cs="Times New Roman"/>
+              <w:rFonts w:ascii="Times New Roman" w:hAnsi="Times New Roman" w:cs="Times New Roman"/>
               <w:noProof/>
-              <w:lang w:eastAsia="fr-FR"/>
+              <w:sz w:val="24"/>
+              <w:szCs w:val="24"/>
             </w:rPr>
           </w:pPr>
-          <w:hyperlink w:anchor="_Toc137056208" w:history="1">
+          <w:hyperlink w:anchor="_Toc115539129" w:history="1">
             <w:r>
               <w:rPr>
                 <w:rStyle w:val="Lienhypertexte"/>
                 <w:rFonts w:ascii="Times New Roman" w:hAnsi="Times New Roman" w:cs="Times New Roman"/>
                 <w:noProof/>
+                <w:sz w:val="24"/>
+                <w:szCs w:val="24"/>
               </w:rPr>
               <w:t>LISTE DES TABLEAUX</w:t>
             </w:r>
@@ -2750,6 +2769,8 @@
                 <w:rFonts w:ascii="Times New Roman" w:hAnsi="Times New Roman" w:cs="Times New Roman"/>
                 <w:noProof/>
                 <w:webHidden/>
+                <w:sz w:val="24"/>
+                <w:szCs w:val="24"/>
               </w:rPr>
               <w:tab/>
             </w:r>
@@ -2758,6 +2779,8 @@
                 <w:rFonts w:ascii="Times New Roman" w:hAnsi="Times New Roman" w:cs="Times New Roman"/>
                 <w:noProof/>
                 <w:webHidden/>
+                <w:sz w:val="24"/>
+                <w:szCs w:val="24"/>
               </w:rPr>
               <w:fldChar w:fldCharType="begin"/>
             </w:r>
@@ -2766,14 +2789,18 @@
                 <w:rFonts w:ascii="Times New Roman" w:hAnsi="Times New Roman" w:cs="Times New Roman"/>
                 <w:noProof/>
                 <w:webHidden/>
-              </w:rPr>
-              <w:instrText xml:space="preserve"> PAGEREF _Toc137056208 \h </w:instrText>
+                <w:sz w:val="24"/>
+                <w:szCs w:val="24"/>
+              </w:rPr>
+              <w:instrText xml:space="preserve"> PAGEREF _Toc115539129 \h </w:instrText>
             </w:r>
             <w:r>
               <w:rPr>
                 <w:rFonts w:ascii="Times New Roman" w:hAnsi="Times New Roman" w:cs="Times New Roman"/>
                 <w:noProof/>
                 <w:webHidden/>
+                <w:sz w:val="24"/>
+                <w:szCs w:val="24"/>
               </w:rPr>
             </w:r>
             <w:r>
@@ -2781,6 +2808,8 @@
                 <w:rFonts w:ascii="Times New Roman" w:hAnsi="Times New Roman" w:cs="Times New Roman"/>
                 <w:noProof/>
                 <w:webHidden/>
+                <w:sz w:val="24"/>
+                <w:szCs w:val="24"/>
               </w:rPr>
               <w:fldChar w:fldCharType="separate"/>
             </w:r>
@@ -2789,14 +2818,18 @@
                 <w:rFonts w:ascii="Times New Roman" w:hAnsi="Times New Roman" w:cs="Times New Roman"/>
                 <w:noProof/>
                 <w:webHidden/>
-              </w:rPr>
-              <w:t>V</w:t>
+                <w:sz w:val="24"/>
+                <w:szCs w:val="24"/>
+              </w:rPr>
+              <w:t>VII</w:t>
             </w:r>
             <w:r>
               <w:rPr>
                 <w:rFonts w:ascii="Times New Roman" w:hAnsi="Times New Roman" w:cs="Times New Roman"/>
                 <w:noProof/>
                 <w:webHidden/>
+                <w:sz w:val="24"/>
+                <w:szCs w:val="24"/>
               </w:rPr>
               <w:fldChar w:fldCharType="end"/>
             </w:r>
@@ -2806,20 +2839,23 @@
           <w:pPr>
             <w:pStyle w:val="TM1"/>
             <w:tabs>
-              <w:tab w:val="right" w:leader="dot" w:pos="8777"/>
+              <w:tab w:val="right" w:leader="dot" w:pos="9019"/>
             </w:tabs>
             <w:rPr>
-              <w:rFonts w:ascii="Times New Roman" w:eastAsiaTheme="minorEastAsia" w:hAnsi="Times New Roman" w:cs="Times New Roman"/>
+              <w:rFonts w:ascii="Times New Roman" w:hAnsi="Times New Roman" w:cs="Times New Roman"/>
               <w:noProof/>
-              <w:lang w:eastAsia="fr-FR"/>
+              <w:sz w:val="24"/>
+              <w:szCs w:val="24"/>
             </w:rPr>
           </w:pPr>
-          <w:hyperlink w:anchor="_Toc137056209" w:history="1">
+          <w:hyperlink w:anchor="_Toc115539130" w:history="1">
             <w:r>
               <w:rPr>
                 <w:rStyle w:val="Lienhypertexte"/>
                 <w:rFonts w:ascii="Times New Roman" w:hAnsi="Times New Roman" w:cs="Times New Roman"/>
                 <w:noProof/>
+                <w:sz w:val="24"/>
+                <w:szCs w:val="24"/>
               </w:rPr>
               <w:t>LISTE DES ACRONYMES</w:t>
             </w:r>
@@ -2828,6 +2864,8 @@
                 <w:rFonts w:ascii="Times New Roman" w:hAnsi="Times New Roman" w:cs="Times New Roman"/>
                 <w:noProof/>
                 <w:webHidden/>
+                <w:sz w:val="24"/>
+                <w:szCs w:val="24"/>
               </w:rPr>
               <w:tab/>
             </w:r>
@@ -2836,6 +2874,8 @@
                 <w:rFonts w:ascii="Times New Roman" w:hAnsi="Times New Roman" w:cs="Times New Roman"/>
                 <w:noProof/>
                 <w:webHidden/>
+                <w:sz w:val="24"/>
+                <w:szCs w:val="24"/>
               </w:rPr>
               <w:fldChar w:fldCharType="begin"/>
             </w:r>
@@ -2844,14 +2884,18 @@
                 <w:rFonts w:ascii="Times New Roman" w:hAnsi="Times New Roman" w:cs="Times New Roman"/>
                 <w:noProof/>
                 <w:webHidden/>
-              </w:rPr>
-              <w:instrText xml:space="preserve"> PAGEREF _Toc137056209 \h </w:instrText>
+                <w:sz w:val="24"/>
+                <w:szCs w:val="24"/>
+              </w:rPr>
+              <w:instrText xml:space="preserve"> PAGEREF _Toc115539130 \h </w:instrText>
             </w:r>
             <w:r>
               <w:rPr>
                 <w:rFonts w:ascii="Times New Roman" w:hAnsi="Times New Roman" w:cs="Times New Roman"/>
                 <w:noProof/>
                 <w:webHidden/>
+                <w:sz w:val="24"/>
+                <w:szCs w:val="24"/>
               </w:rPr>
             </w:r>
             <w:r>
@@ -2859,6 +2903,8 @@
                 <w:rFonts w:ascii="Times New Roman" w:hAnsi="Times New Roman" w:cs="Times New Roman"/>
                 <w:noProof/>
                 <w:webHidden/>
+                <w:sz w:val="24"/>
+                <w:szCs w:val="24"/>
               </w:rPr>
               <w:fldChar w:fldCharType="separate"/>
             </w:r>
@@ -2867,14 +2913,18 @@
                 <w:rFonts w:ascii="Times New Roman" w:hAnsi="Times New Roman" w:cs="Times New Roman"/>
                 <w:noProof/>
                 <w:webHidden/>
-              </w:rPr>
-              <w:t>VI</w:t>
+                <w:sz w:val="24"/>
+                <w:szCs w:val="24"/>
+              </w:rPr>
+              <w:t>VIII</w:t>
             </w:r>
             <w:r>
               <w:rPr>
                 <w:rFonts w:ascii="Times New Roman" w:hAnsi="Times New Roman" w:cs="Times New Roman"/>
                 <w:noProof/>
                 <w:webHidden/>
+                <w:sz w:val="24"/>
+                <w:szCs w:val="24"/>
               </w:rPr>
               <w:fldChar w:fldCharType="end"/>
             </w:r>
@@ -2884,28 +2934,33 @@
           <w:pPr>
             <w:pStyle w:val="TM1"/>
             <w:tabs>
-              <w:tab w:val="right" w:leader="dot" w:pos="8777"/>
+              <w:tab w:val="right" w:leader="dot" w:pos="9019"/>
             </w:tabs>
             <w:rPr>
-              <w:rFonts w:ascii="Times New Roman" w:eastAsiaTheme="minorEastAsia" w:hAnsi="Times New Roman" w:cs="Times New Roman"/>
+              <w:rFonts w:ascii="Times New Roman" w:hAnsi="Times New Roman" w:cs="Times New Roman"/>
               <w:noProof/>
-              <w:lang w:eastAsia="fr-FR"/>
+              <w:sz w:val="24"/>
+              <w:szCs w:val="24"/>
             </w:rPr>
           </w:pPr>
-          <w:hyperlink w:anchor="_Toc137056210" w:history="1">
+          <w:hyperlink w:anchor="_Toc115539131" w:history="1">
             <w:r>
               <w:rPr>
                 <w:rStyle w:val="Lienhypertexte"/>
                 <w:rFonts w:ascii="Times New Roman" w:hAnsi="Times New Roman" w:cs="Times New Roman"/>
                 <w:noProof/>
-              </w:rPr>
-              <w:t>AVANT PROPOS</w:t>
+                <w:sz w:val="24"/>
+                <w:szCs w:val="24"/>
+              </w:rPr>
+              <w:t>INTRODUCTION GENERALE</w:t>
             </w:r>
             <w:r>
               <w:rPr>
                 <w:rFonts w:ascii="Times New Roman" w:hAnsi="Times New Roman" w:cs="Times New Roman"/>
                 <w:noProof/>
                 <w:webHidden/>
+                <w:sz w:val="24"/>
+                <w:szCs w:val="24"/>
               </w:rPr>
               <w:tab/>
             </w:r>
@@ -2914,6 +2969,8 @@
                 <w:rFonts w:ascii="Times New Roman" w:hAnsi="Times New Roman" w:cs="Times New Roman"/>
                 <w:noProof/>
                 <w:webHidden/>
+                <w:sz w:val="24"/>
+                <w:szCs w:val="24"/>
               </w:rPr>
               <w:fldChar w:fldCharType="begin"/>
             </w:r>
@@ -2922,14 +2979,18 @@
                 <w:rFonts w:ascii="Times New Roman" w:hAnsi="Times New Roman" w:cs="Times New Roman"/>
                 <w:noProof/>
                 <w:webHidden/>
-              </w:rPr>
-              <w:instrText xml:space="preserve"> PAGEREF _Toc137056210 \h </w:instrText>
+                <w:sz w:val="24"/>
+                <w:szCs w:val="24"/>
+              </w:rPr>
+              <w:instrText xml:space="preserve"> PAGEREF _Toc115539131 \h </w:instrText>
             </w:r>
             <w:r>
               <w:rPr>
                 <w:rFonts w:ascii="Times New Roman" w:hAnsi="Times New Roman" w:cs="Times New Roman"/>
                 <w:noProof/>
                 <w:webHidden/>
+                <w:sz w:val="24"/>
+                <w:szCs w:val="24"/>
               </w:rPr>
             </w:r>
             <w:r>
@@ -2937,6 +2998,8 @@
                 <w:rFonts w:ascii="Times New Roman" w:hAnsi="Times New Roman" w:cs="Times New Roman"/>
                 <w:noProof/>
                 <w:webHidden/>
+                <w:sz w:val="24"/>
+                <w:szCs w:val="24"/>
               </w:rPr>
               <w:fldChar w:fldCharType="separate"/>
             </w:r>
@@ -2945,16 +3008,810 @@
                 <w:rFonts w:ascii="Times New Roman" w:hAnsi="Times New Roman" w:cs="Times New Roman"/>
                 <w:noProof/>
                 <w:webHidden/>
-              </w:rPr>
-              <w:t>VII</w:t>
+                <w:sz w:val="24"/>
+                <w:szCs w:val="24"/>
+              </w:rPr>
+              <w:t>1</w:t>
             </w:r>
             <w:r>
               <w:rPr>
                 <w:rFonts w:ascii="Times New Roman" w:hAnsi="Times New Roman" w:cs="Times New Roman"/>
                 <w:noProof/>
                 <w:webHidden/>
+                <w:sz w:val="24"/>
+                <w:szCs w:val="24"/>
               </w:rPr>
               <w:fldChar w:fldCharType="end"/>
+            </w:r>
+          </w:hyperlink>
+        </w:p>
+        <w:p>
+          <w:pPr>
+            <w:pStyle w:val="TM2"/>
+            <w:tabs>
+              <w:tab w:val="right" w:leader="dot" w:pos="9019"/>
+            </w:tabs>
+            <w:rPr>
+              <w:rFonts w:cs="Times New Roman"/>
+              <w:noProof/>
+              <w:szCs w:val="24"/>
+            </w:rPr>
+          </w:pPr>
+          <w:hyperlink w:anchor="_Toc115539132" w:history="1">
+            <w:r>
+              <w:rPr>
+                <w:rStyle w:val="Lienhypertexte"/>
+                <w:rFonts w:cs="Times New Roman"/>
+                <w:noProof/>
+                <w:szCs w:val="24"/>
+                <w:lang w:val="fr-FR"/>
+              </w:rPr>
+              <w:t xml:space="preserve">0. 1. </w:t>
+            </w:r>
+            <w:r>
+              <w:rPr>
+                <w:rStyle w:val="Lienhypertexte"/>
+                <w:rFonts w:cs="Times New Roman"/>
+                <w:noProof/>
+                <w:szCs w:val="24"/>
+              </w:rPr>
+              <w:t>Aperçu général</w:t>
+            </w:r>
+            <w:r>
+              <w:rPr>
+                <w:rFonts w:cs="Times New Roman"/>
+                <w:noProof/>
+                <w:webHidden/>
+                <w:szCs w:val="24"/>
+              </w:rPr>
+              <w:tab/>
+            </w:r>
+            <w:r>
+              <w:rPr>
+                <w:rFonts w:cs="Times New Roman"/>
+                <w:noProof/>
+                <w:webHidden/>
+                <w:szCs w:val="24"/>
+              </w:rPr>
+              <w:fldChar w:fldCharType="begin"/>
+            </w:r>
+            <w:r>
+              <w:rPr>
+                <w:rFonts w:cs="Times New Roman"/>
+                <w:noProof/>
+                <w:webHidden/>
+                <w:szCs w:val="24"/>
+              </w:rPr>
+              <w:instrText xml:space="preserve"> PAGEREF _Toc115539132 \h </w:instrText>
+            </w:r>
+            <w:r>
+              <w:rPr>
+                <w:rFonts w:cs="Times New Roman"/>
+                <w:noProof/>
+                <w:webHidden/>
+                <w:szCs w:val="24"/>
+              </w:rPr>
+            </w:r>
+            <w:r>
+              <w:rPr>
+                <w:rFonts w:cs="Times New Roman"/>
+                <w:noProof/>
+                <w:webHidden/>
+                <w:szCs w:val="24"/>
+              </w:rPr>
+              <w:fldChar w:fldCharType="separate"/>
+            </w:r>
+            <w:r>
+              <w:rPr>
+                <w:rFonts w:cs="Times New Roman"/>
+                <w:noProof/>
+                <w:webHidden/>
+                <w:szCs w:val="24"/>
+              </w:rPr>
+              <w:t>1</w:t>
+            </w:r>
+            <w:r>
+              <w:rPr>
+                <w:rFonts w:cs="Times New Roman"/>
+                <w:noProof/>
+                <w:webHidden/>
+                <w:szCs w:val="24"/>
+              </w:rPr>
+              <w:fldChar w:fldCharType="end"/>
+            </w:r>
+          </w:hyperlink>
+        </w:p>
+        <w:p>
+          <w:pPr>
+            <w:pStyle w:val="TM2"/>
+            <w:tabs>
+              <w:tab w:val="right" w:leader="dot" w:pos="9019"/>
+            </w:tabs>
+            <w:rPr>
+              <w:rFonts w:cs="Times New Roman"/>
+              <w:noProof/>
+              <w:szCs w:val="24"/>
+            </w:rPr>
+          </w:pPr>
+          <w:hyperlink w:anchor="_Toc115539133" w:history="1">
+            <w:r>
+              <w:rPr>
+                <w:rStyle w:val="Lienhypertexte"/>
+                <w:rFonts w:cs="Times New Roman"/>
+                <w:noProof/>
+                <w:szCs w:val="24"/>
+              </w:rPr>
+              <w:t>0. 2. Problématique</w:t>
+            </w:r>
+            <w:r>
+              <w:rPr>
+                <w:rFonts w:cs="Times New Roman"/>
+                <w:noProof/>
+                <w:webHidden/>
+                <w:szCs w:val="24"/>
+              </w:rPr>
+              <w:tab/>
+            </w:r>
+            <w:r>
+              <w:rPr>
+                <w:rFonts w:cs="Times New Roman"/>
+                <w:noProof/>
+                <w:webHidden/>
+                <w:szCs w:val="24"/>
+              </w:rPr>
+              <w:fldChar w:fldCharType="begin"/>
+            </w:r>
+            <w:r>
+              <w:rPr>
+                <w:rFonts w:cs="Times New Roman"/>
+                <w:noProof/>
+                <w:webHidden/>
+                <w:szCs w:val="24"/>
+              </w:rPr>
+              <w:instrText xml:space="preserve"> PAGEREF _Toc115539133 \h </w:instrText>
+            </w:r>
+            <w:r>
+              <w:rPr>
+                <w:rFonts w:cs="Times New Roman"/>
+                <w:noProof/>
+                <w:webHidden/>
+                <w:szCs w:val="24"/>
+              </w:rPr>
+            </w:r>
+            <w:r>
+              <w:rPr>
+                <w:rFonts w:cs="Times New Roman"/>
+                <w:noProof/>
+                <w:webHidden/>
+                <w:szCs w:val="24"/>
+              </w:rPr>
+              <w:fldChar w:fldCharType="separate"/>
+            </w:r>
+            <w:r>
+              <w:rPr>
+                <w:rFonts w:cs="Times New Roman"/>
+                <w:noProof/>
+                <w:webHidden/>
+                <w:szCs w:val="24"/>
+              </w:rPr>
+              <w:t>1</w:t>
+            </w:r>
+            <w:r>
+              <w:rPr>
+                <w:rFonts w:cs="Times New Roman"/>
+                <w:noProof/>
+                <w:webHidden/>
+                <w:szCs w:val="24"/>
+              </w:rPr>
+              <w:fldChar w:fldCharType="end"/>
+            </w:r>
+          </w:hyperlink>
+        </w:p>
+        <w:p>
+          <w:pPr>
+            <w:pStyle w:val="TM2"/>
+            <w:tabs>
+              <w:tab w:val="right" w:leader="dot" w:pos="9019"/>
+            </w:tabs>
+            <w:rPr>
+              <w:rFonts w:cs="Times New Roman"/>
+              <w:noProof/>
+              <w:szCs w:val="24"/>
+            </w:rPr>
+          </w:pPr>
+          <w:hyperlink w:anchor="_Toc115539134" w:history="1">
+            <w:r>
+              <w:rPr>
+                <w:rStyle w:val="Lienhypertexte"/>
+                <w:rFonts w:cs="Times New Roman"/>
+                <w:noProof/>
+                <w:szCs w:val="24"/>
+              </w:rPr>
+              <w:t>0. 3. Hypothèse</w:t>
+            </w:r>
+            <w:r>
+              <w:rPr>
+                <w:rFonts w:cs="Times New Roman"/>
+                <w:noProof/>
+                <w:webHidden/>
+                <w:szCs w:val="24"/>
+              </w:rPr>
+              <w:tab/>
+            </w:r>
+            <w:r>
+              <w:rPr>
+                <w:rFonts w:cs="Times New Roman"/>
+                <w:noProof/>
+                <w:webHidden/>
+                <w:szCs w:val="24"/>
+              </w:rPr>
+              <w:fldChar w:fldCharType="begin"/>
+            </w:r>
+            <w:r>
+              <w:rPr>
+                <w:rFonts w:cs="Times New Roman"/>
+                <w:noProof/>
+                <w:webHidden/>
+                <w:szCs w:val="24"/>
+              </w:rPr>
+              <w:instrText xml:space="preserve"> PAGEREF _Toc115539134 \h </w:instrText>
+            </w:r>
+            <w:r>
+              <w:rPr>
+                <w:rFonts w:cs="Times New Roman"/>
+                <w:noProof/>
+                <w:webHidden/>
+                <w:szCs w:val="24"/>
+              </w:rPr>
+            </w:r>
+            <w:r>
+              <w:rPr>
+                <w:rFonts w:cs="Times New Roman"/>
+                <w:noProof/>
+                <w:webHidden/>
+                <w:szCs w:val="24"/>
+              </w:rPr>
+              <w:fldChar w:fldCharType="separate"/>
+            </w:r>
+            <w:r>
+              <w:rPr>
+                <w:rFonts w:cs="Times New Roman"/>
+                <w:noProof/>
+                <w:webHidden/>
+                <w:szCs w:val="24"/>
+              </w:rPr>
+              <w:t>2</w:t>
+            </w:r>
+            <w:r>
+              <w:rPr>
+                <w:rFonts w:cs="Times New Roman"/>
+                <w:noProof/>
+                <w:webHidden/>
+                <w:szCs w:val="24"/>
+              </w:rPr>
+              <w:fldChar w:fldCharType="end"/>
+            </w:r>
+          </w:hyperlink>
+        </w:p>
+        <w:p>
+          <w:pPr>
+            <w:pStyle w:val="TM2"/>
+            <w:tabs>
+              <w:tab w:val="right" w:leader="dot" w:pos="9019"/>
+            </w:tabs>
+            <w:rPr>
+              <w:rFonts w:cs="Times New Roman"/>
+              <w:noProof/>
+              <w:szCs w:val="24"/>
+            </w:rPr>
+          </w:pPr>
+          <w:hyperlink w:anchor="_Toc115539135" w:history="1">
+            <w:r>
+              <w:rPr>
+                <w:rStyle w:val="Lienhypertexte"/>
+                <w:rFonts w:cs="Times New Roman"/>
+                <w:noProof/>
+                <w:szCs w:val="24"/>
+              </w:rPr>
+              <w:t>0. 4. Etat de l’art</w:t>
+            </w:r>
+            <w:r>
+              <w:rPr>
+                <w:rFonts w:cs="Times New Roman"/>
+                <w:noProof/>
+                <w:webHidden/>
+                <w:szCs w:val="24"/>
+              </w:rPr>
+              <w:tab/>
+            </w:r>
+            <w:r>
+              <w:rPr>
+                <w:rFonts w:cs="Times New Roman"/>
+                <w:noProof/>
+                <w:webHidden/>
+                <w:szCs w:val="24"/>
+              </w:rPr>
+              <w:t>2</w:t>
+            </w:r>
+          </w:hyperlink>
+        </w:p>
+        <w:p>
+          <w:pPr>
+            <w:pStyle w:val="TM2"/>
+            <w:tabs>
+              <w:tab w:val="right" w:leader="dot" w:pos="9019"/>
+            </w:tabs>
+            <w:rPr>
+              <w:rFonts w:cs="Times New Roman"/>
+              <w:noProof/>
+              <w:szCs w:val="24"/>
+            </w:rPr>
+          </w:pPr>
+          <w:hyperlink w:anchor="_Toc115539136" w:history="1">
+            <w:r>
+              <w:rPr>
+                <w:rStyle w:val="Lienhypertexte"/>
+                <w:rFonts w:cs="Times New Roman"/>
+                <w:noProof/>
+                <w:szCs w:val="24"/>
+              </w:rPr>
+              <w:t>0. 5. Choix et intérêt du sujet</w:t>
+            </w:r>
+            <w:r>
+              <w:rPr>
+                <w:rFonts w:cs="Times New Roman"/>
+                <w:noProof/>
+                <w:webHidden/>
+                <w:szCs w:val="24"/>
+              </w:rPr>
+              <w:tab/>
+            </w:r>
+            <w:r>
+              <w:rPr>
+                <w:rFonts w:cs="Times New Roman"/>
+                <w:noProof/>
+                <w:webHidden/>
+                <w:szCs w:val="24"/>
+              </w:rPr>
+              <w:t>3</w:t>
+            </w:r>
+          </w:hyperlink>
+        </w:p>
+        <w:p>
+          <w:pPr>
+            <w:pStyle w:val="TM3"/>
+            <w:tabs>
+              <w:tab w:val="right" w:leader="dot" w:pos="9019"/>
+            </w:tabs>
+            <w:rPr>
+              <w:rFonts w:cs="Times New Roman"/>
+              <w:noProof/>
+              <w:szCs w:val="24"/>
+            </w:rPr>
+          </w:pPr>
+          <w:hyperlink w:anchor="_Toc115539137" w:history="1">
+            <w:r>
+              <w:rPr>
+                <w:rStyle w:val="Lienhypertexte"/>
+                <w:rFonts w:cs="Times New Roman"/>
+                <w:noProof/>
+                <w:szCs w:val="24"/>
+              </w:rPr>
+              <w:t>0.5.1. Choix du sujet</w:t>
+            </w:r>
+            <w:r>
+              <w:rPr>
+                <w:rFonts w:cs="Times New Roman"/>
+                <w:noProof/>
+                <w:webHidden/>
+                <w:szCs w:val="24"/>
+              </w:rPr>
+              <w:tab/>
+            </w:r>
+            <w:r>
+              <w:rPr>
+                <w:rFonts w:cs="Times New Roman"/>
+                <w:noProof/>
+                <w:webHidden/>
+                <w:szCs w:val="24"/>
+              </w:rPr>
+              <w:t>3</w:t>
+            </w:r>
+          </w:hyperlink>
+        </w:p>
+        <w:p>
+          <w:pPr>
+            <w:pStyle w:val="TM3"/>
+            <w:tabs>
+              <w:tab w:val="right" w:leader="dot" w:pos="9019"/>
+            </w:tabs>
+            <w:rPr>
+              <w:rFonts w:cs="Times New Roman"/>
+              <w:noProof/>
+              <w:szCs w:val="24"/>
+            </w:rPr>
+          </w:pPr>
+          <w:hyperlink w:anchor="_Toc115539138" w:history="1">
+            <w:r>
+              <w:rPr>
+                <w:rStyle w:val="Lienhypertexte"/>
+                <w:rFonts w:cs="Times New Roman"/>
+                <w:noProof/>
+                <w:szCs w:val="24"/>
+              </w:rPr>
+              <w:t>0.5.2. Intérêt du sujet</w:t>
+            </w:r>
+            <w:r>
+              <w:rPr>
+                <w:rFonts w:cs="Times New Roman"/>
+                <w:noProof/>
+                <w:webHidden/>
+                <w:szCs w:val="24"/>
+              </w:rPr>
+              <w:tab/>
+            </w:r>
+            <w:r>
+              <w:rPr>
+                <w:rFonts w:cs="Times New Roman"/>
+                <w:noProof/>
+                <w:webHidden/>
+                <w:szCs w:val="24"/>
+              </w:rPr>
+              <w:t>3</w:t>
+            </w:r>
+          </w:hyperlink>
+        </w:p>
+        <w:p>
+          <w:pPr>
+            <w:pStyle w:val="TM2"/>
+            <w:tabs>
+              <w:tab w:val="right" w:leader="dot" w:pos="9019"/>
+            </w:tabs>
+            <w:rPr>
+              <w:rFonts w:cs="Times New Roman"/>
+              <w:noProof/>
+              <w:szCs w:val="24"/>
+            </w:rPr>
+          </w:pPr>
+          <w:hyperlink w:anchor="_Toc115539139" w:history="1">
+            <w:r>
+              <w:rPr>
+                <w:rStyle w:val="Lienhypertexte"/>
+                <w:rFonts w:cs="Times New Roman"/>
+                <w:noProof/>
+                <w:szCs w:val="24"/>
+              </w:rPr>
+              <w:t>0. 6. Approche méthodologique</w:t>
+            </w:r>
+            <w:r>
+              <w:rPr>
+                <w:rFonts w:cs="Times New Roman"/>
+                <w:noProof/>
+                <w:webHidden/>
+                <w:szCs w:val="24"/>
+              </w:rPr>
+              <w:tab/>
+            </w:r>
+            <w:r>
+              <w:rPr>
+                <w:rFonts w:cs="Times New Roman"/>
+                <w:noProof/>
+                <w:webHidden/>
+                <w:szCs w:val="24"/>
+              </w:rPr>
+              <w:t>4</w:t>
+            </w:r>
+          </w:hyperlink>
+        </w:p>
+        <w:p>
+          <w:pPr>
+            <w:pStyle w:val="TM3"/>
+            <w:tabs>
+              <w:tab w:val="right" w:leader="dot" w:pos="9019"/>
+            </w:tabs>
+            <w:rPr>
+              <w:rFonts w:cs="Times New Roman"/>
+              <w:noProof/>
+              <w:szCs w:val="24"/>
+            </w:rPr>
+          </w:pPr>
+          <w:hyperlink w:anchor="_Toc115539140" w:history="1">
+            <w:r>
+              <w:rPr>
+                <w:rStyle w:val="Lienhypertexte"/>
+                <w:rFonts w:cs="Times New Roman"/>
+                <w:noProof/>
+                <w:szCs w:val="24"/>
+              </w:rPr>
+              <w:t>0.6.1. Méthode</w:t>
+            </w:r>
+            <w:r>
+              <w:rPr>
+                <w:rFonts w:cs="Times New Roman"/>
+                <w:noProof/>
+                <w:webHidden/>
+                <w:szCs w:val="24"/>
+              </w:rPr>
+              <w:tab/>
+            </w:r>
+            <w:r>
+              <w:rPr>
+                <w:rFonts w:cs="Times New Roman"/>
+                <w:noProof/>
+                <w:webHidden/>
+                <w:szCs w:val="24"/>
+              </w:rPr>
+              <w:t>4</w:t>
+            </w:r>
+          </w:hyperlink>
+        </w:p>
+        <w:p>
+          <w:pPr>
+            <w:pStyle w:val="TM3"/>
+            <w:tabs>
+              <w:tab w:val="right" w:leader="dot" w:pos="9019"/>
+            </w:tabs>
+            <w:rPr>
+              <w:rFonts w:cs="Times New Roman"/>
+              <w:noProof/>
+              <w:szCs w:val="24"/>
+            </w:rPr>
+          </w:pPr>
+          <w:hyperlink w:anchor="_Toc115539141" w:history="1">
+            <w:r>
+              <w:rPr>
+                <w:rStyle w:val="Lienhypertexte"/>
+                <w:rFonts w:cs="Times New Roman"/>
+                <w:noProof/>
+                <w:szCs w:val="24"/>
+              </w:rPr>
+              <w:t>0.6.2. Technique</w:t>
+            </w:r>
+            <w:r>
+              <w:rPr>
+                <w:rFonts w:cs="Times New Roman"/>
+                <w:noProof/>
+                <w:webHidden/>
+                <w:szCs w:val="24"/>
+              </w:rPr>
+              <w:tab/>
+            </w:r>
+            <w:r>
+              <w:rPr>
+                <w:rFonts w:cs="Times New Roman"/>
+                <w:noProof/>
+                <w:webHidden/>
+                <w:szCs w:val="24"/>
+              </w:rPr>
+              <w:t>4</w:t>
+            </w:r>
+          </w:hyperlink>
+        </w:p>
+        <w:p>
+          <w:pPr>
+            <w:pStyle w:val="TM2"/>
+            <w:tabs>
+              <w:tab w:val="right" w:leader="dot" w:pos="9019"/>
+            </w:tabs>
+            <w:rPr>
+              <w:rFonts w:cs="Times New Roman"/>
+              <w:noProof/>
+              <w:szCs w:val="24"/>
+            </w:rPr>
+          </w:pPr>
+          <w:hyperlink w:anchor="_Toc115539142" w:history="1">
+            <w:r>
+              <w:rPr>
+                <w:rStyle w:val="Lienhypertexte"/>
+                <w:rFonts w:cs="Times New Roman"/>
+                <w:noProof/>
+                <w:szCs w:val="24"/>
+              </w:rPr>
+              <w:t>0. 7. Délimitation du travail</w:t>
+            </w:r>
+            <w:r>
+              <w:rPr>
+                <w:rFonts w:cs="Times New Roman"/>
+                <w:noProof/>
+                <w:webHidden/>
+                <w:szCs w:val="24"/>
+              </w:rPr>
+              <w:tab/>
+            </w:r>
+            <w:r>
+              <w:rPr>
+                <w:rFonts w:cs="Times New Roman"/>
+                <w:noProof/>
+                <w:webHidden/>
+                <w:szCs w:val="24"/>
+              </w:rPr>
+              <w:t>5</w:t>
+            </w:r>
+          </w:hyperlink>
+        </w:p>
+        <w:p>
+          <w:pPr>
+            <w:pStyle w:val="TM3"/>
+            <w:tabs>
+              <w:tab w:val="right" w:leader="dot" w:pos="9019"/>
+            </w:tabs>
+            <w:rPr>
+              <w:rFonts w:cs="Times New Roman"/>
+              <w:noProof/>
+              <w:szCs w:val="24"/>
+            </w:rPr>
+          </w:pPr>
+          <w:hyperlink w:anchor="_Toc115539143" w:history="1">
+            <w:r>
+              <w:rPr>
+                <w:rStyle w:val="Lienhypertexte"/>
+                <w:rFonts w:cs="Times New Roman"/>
+                <w:noProof/>
+                <w:szCs w:val="24"/>
+              </w:rPr>
+              <w:t xml:space="preserve">0.7.1. Délimitation </w:t>
+            </w:r>
+            <w:r>
+              <w:rPr>
+                <w:rStyle w:val="Lienhypertexte"/>
+                <w:rFonts w:cs="Times New Roman"/>
+                <w:noProof/>
+                <w:szCs w:val="24"/>
+              </w:rPr>
+              <w:t>de l’espace</w:t>
+            </w:r>
+            <w:r>
+              <w:rPr>
+                <w:rFonts w:cs="Times New Roman"/>
+                <w:noProof/>
+                <w:webHidden/>
+                <w:szCs w:val="24"/>
+              </w:rPr>
+              <w:tab/>
+            </w:r>
+            <w:r>
+              <w:rPr>
+                <w:rFonts w:cs="Times New Roman"/>
+                <w:noProof/>
+                <w:webHidden/>
+                <w:szCs w:val="24"/>
+              </w:rPr>
+              <w:t>5</w:t>
+            </w:r>
+          </w:hyperlink>
+        </w:p>
+        <w:p>
+          <w:pPr>
+            <w:pStyle w:val="TM3"/>
+            <w:tabs>
+              <w:tab w:val="right" w:leader="dot" w:pos="9019"/>
+            </w:tabs>
+            <w:rPr>
+              <w:rFonts w:cs="Times New Roman"/>
+              <w:noProof/>
+              <w:szCs w:val="24"/>
+            </w:rPr>
+          </w:pPr>
+          <w:hyperlink w:anchor="_Toc115539144" w:history="1">
+            <w:r>
+              <w:rPr>
+                <w:rStyle w:val="Lienhypertexte"/>
+                <w:rFonts w:cs="Times New Roman"/>
+                <w:noProof/>
+                <w:szCs w:val="24"/>
+              </w:rPr>
+              <w:t xml:space="preserve">0.7.2. Délimitation </w:t>
+            </w:r>
+            <w:r>
+              <w:rPr>
+                <w:rStyle w:val="Lienhypertexte"/>
+                <w:rFonts w:cs="Times New Roman"/>
+                <w:noProof/>
+                <w:szCs w:val="24"/>
+              </w:rPr>
+              <w:t>dans le temps</w:t>
+            </w:r>
+            <w:r>
+              <w:rPr>
+                <w:rFonts w:cs="Times New Roman"/>
+                <w:noProof/>
+                <w:webHidden/>
+                <w:szCs w:val="24"/>
+              </w:rPr>
+              <w:tab/>
+            </w:r>
+            <w:r>
+              <w:rPr>
+                <w:rFonts w:cs="Times New Roman"/>
+                <w:noProof/>
+                <w:webHidden/>
+                <w:szCs w:val="24"/>
+              </w:rPr>
+              <w:t>5</w:t>
+            </w:r>
+          </w:hyperlink>
+        </w:p>
+        <w:p>
+          <w:pPr>
+            <w:pStyle w:val="TM2"/>
+            <w:tabs>
+              <w:tab w:val="right" w:leader="dot" w:pos="9019"/>
+            </w:tabs>
+            <w:rPr>
+              <w:rFonts w:cs="Times New Roman"/>
+              <w:noProof/>
+              <w:szCs w:val="24"/>
+            </w:rPr>
+          </w:pPr>
+          <w:hyperlink w:anchor="_Toc115539145" w:history="1">
+            <w:r>
+              <w:rPr>
+                <w:rStyle w:val="Lienhypertexte"/>
+                <w:rFonts w:cs="Times New Roman"/>
+                <w:noProof/>
+                <w:szCs w:val="24"/>
+              </w:rPr>
+              <w:t>0.8. Subdivision du travail</w:t>
+            </w:r>
+            <w:r>
+              <w:rPr>
+                <w:rFonts w:cs="Times New Roman"/>
+                <w:noProof/>
+                <w:webHidden/>
+                <w:szCs w:val="24"/>
+              </w:rPr>
+              <w:tab/>
+            </w:r>
+            <w:r>
+              <w:rPr>
+                <w:rFonts w:cs="Times New Roman"/>
+                <w:noProof/>
+                <w:webHidden/>
+                <w:szCs w:val="24"/>
+              </w:rPr>
+              <w:t>5</w:t>
+            </w:r>
+          </w:hyperlink>
+        </w:p>
+        <w:p>
+          <w:pPr>
+            <w:pStyle w:val="TM2"/>
+            <w:tabs>
+              <w:tab w:val="right" w:leader="dot" w:pos="9019"/>
+            </w:tabs>
+            <w:rPr>
+              <w:rFonts w:cs="Times New Roman"/>
+              <w:noProof/>
+              <w:szCs w:val="24"/>
+            </w:rPr>
+          </w:pPr>
+          <w:hyperlink w:anchor="_Toc115539146" w:history="1">
+            <w:r>
+              <w:rPr>
+                <w:rStyle w:val="Lienhypertexte"/>
+                <w:rFonts w:cs="Times New Roman"/>
+                <w:noProof/>
+                <w:szCs w:val="24"/>
+              </w:rPr>
+              <w:t>0.9.  Outils logiciels et équipements utilisés</w:t>
+            </w:r>
+            <w:r>
+              <w:rPr>
+                <w:rFonts w:cs="Times New Roman"/>
+                <w:noProof/>
+                <w:webHidden/>
+                <w:szCs w:val="24"/>
+              </w:rPr>
+              <w:tab/>
+            </w:r>
+            <w:r>
+              <w:rPr>
+                <w:rFonts w:cs="Times New Roman"/>
+                <w:noProof/>
+                <w:webHidden/>
+                <w:szCs w:val="24"/>
+              </w:rPr>
+              <w:t>6</w:t>
             </w:r>
           </w:hyperlink>
         </w:p>
@@ -2962,28 +3819,43 @@
           <w:pPr>
             <w:pStyle w:val="TM1"/>
             <w:tabs>
-              <w:tab w:val="right" w:leader="dot" w:pos="8777"/>
+              <w:tab w:val="right" w:leader="dot" w:pos="9019"/>
             </w:tabs>
             <w:rPr>
-              <w:rFonts w:ascii="Times New Roman" w:eastAsiaTheme="minorEastAsia" w:hAnsi="Times New Roman" w:cs="Times New Roman"/>
+              <w:rFonts w:ascii="Times New Roman" w:hAnsi="Times New Roman" w:cs="Times New Roman"/>
               <w:noProof/>
-              <w:lang w:eastAsia="fr-FR"/>
+              <w:sz w:val="24"/>
+              <w:szCs w:val="24"/>
             </w:rPr>
           </w:pPr>
-          <w:hyperlink w:anchor="_Toc137056211" w:history="1">
+          <w:hyperlink w:anchor="_Toc115539147" w:history="1">
             <w:r>
               <w:rPr>
                 <w:rStyle w:val="Lienhypertexte"/>
                 <w:rFonts w:ascii="Times New Roman" w:hAnsi="Times New Roman" w:cs="Times New Roman"/>
                 <w:noProof/>
-              </w:rPr>
-              <w:t>INTRODUCTION GENERALE</w:t>
-            </w:r>
-            <w:r>
-              <w:rPr>
+                <w:sz w:val="24"/>
+                <w:szCs w:val="24"/>
+              </w:rPr>
+              <w:t xml:space="preserve">CHAPITRE I.  </w:t>
+            </w:r>
+            <w:r>
+              <w:rPr>
+                <w:rStyle w:val="Lienhypertexte"/>
                 <w:rFonts w:ascii="Times New Roman" w:hAnsi="Times New Roman" w:cs="Times New Roman"/>
                 <w:noProof/>
-                <w:webHidden/>
+                <w:sz w:val="24"/>
+                <w:szCs w:val="24"/>
+              </w:rPr>
+              <w:t>ETUDE DU PREALABLE ET GENERALITES</w:t>
+            </w:r>
+            <w:r>
+              <w:rPr>
+                <w:rFonts w:ascii="Times New Roman" w:hAnsi="Times New Roman" w:cs="Times New Roman"/>
+                <w:noProof/>
+                <w:webHidden/>
+                <w:sz w:val="24"/>
+                <w:szCs w:val="24"/>
               </w:rPr>
               <w:tab/>
             </w:r>
@@ -2992,59 +3864,2682 @@
                 <w:rFonts w:ascii="Times New Roman" w:hAnsi="Times New Roman" w:cs="Times New Roman"/>
                 <w:noProof/>
                 <w:webHidden/>
-              </w:rPr>
-              <w:fldChar w:fldCharType="begin"/>
-            </w:r>
-            <w:r>
-              <w:rPr>
-                <w:rFonts w:ascii="Times New Roman" w:hAnsi="Times New Roman" w:cs="Times New Roman"/>
-                <w:noProof/>
-                <w:webHidden/>
-              </w:rPr>
-              <w:instrText xml:space="preserve"> PAGEREF _Toc137056211 \h </w:instrText>
-            </w:r>
-            <w:r>
-              <w:rPr>
-                <w:rFonts w:ascii="Times New Roman" w:hAnsi="Times New Roman" w:cs="Times New Roman"/>
-                <w:noProof/>
-                <w:webHidden/>
-              </w:rPr>
-            </w:r>
-            <w:r>
-              <w:rPr>
-                <w:rFonts w:ascii="Times New Roman" w:hAnsi="Times New Roman" w:cs="Times New Roman"/>
-                <w:noProof/>
-                <w:webHidden/>
-              </w:rPr>
-              <w:fldChar w:fldCharType="separate"/>
-            </w:r>
-            <w:r>
-              <w:rPr>
-                <w:rFonts w:ascii="Times New Roman" w:hAnsi="Times New Roman" w:cs="Times New Roman"/>
-                <w:noProof/>
-                <w:webHidden/>
-              </w:rPr>
-              <w:t>1</w:t>
-            </w:r>
-            <w:r>
-              <w:rPr>
-                <w:rFonts w:ascii="Times New Roman" w:hAnsi="Times New Roman" w:cs="Times New Roman"/>
-                <w:noProof/>
-                <w:webHidden/>
-              </w:rPr>
-              <w:fldChar w:fldCharType="end"/>
+                <w:sz w:val="24"/>
+                <w:szCs w:val="24"/>
+              </w:rPr>
+              <w:t>7</w:t>
             </w:r>
           </w:hyperlink>
         </w:p>
         <w:p>
           <w:pPr>
+            <w:pStyle w:val="TM2"/>
+            <w:tabs>
+              <w:tab w:val="right" w:leader="dot" w:pos="9019"/>
+            </w:tabs>
+            <w:rPr>
+              <w:rFonts w:cs="Times New Roman"/>
+              <w:noProof/>
+              <w:szCs w:val="24"/>
+            </w:rPr>
+          </w:pPr>
+          <w:hyperlink w:anchor="_Toc115539148" w:history="1">
+            <w:r>
+              <w:rPr>
+                <w:rStyle w:val="Lienhypertexte"/>
+                <w:rFonts w:cs="Times New Roman"/>
+                <w:noProof/>
+                <w:szCs w:val="24"/>
+              </w:rPr>
+              <w:t>I.0. Introduction partielle</w:t>
+            </w:r>
+            <w:r>
+              <w:rPr>
+                <w:rFonts w:cs="Times New Roman"/>
+                <w:noProof/>
+                <w:webHidden/>
+                <w:szCs w:val="24"/>
+              </w:rPr>
+              <w:tab/>
+            </w:r>
+            <w:r>
+              <w:rPr>
+                <w:rFonts w:cs="Times New Roman"/>
+                <w:noProof/>
+                <w:webHidden/>
+                <w:szCs w:val="24"/>
+              </w:rPr>
+              <w:t>7</w:t>
+            </w:r>
+          </w:hyperlink>
+        </w:p>
+        <w:p>
+          <w:pPr>
+            <w:pStyle w:val="TM2"/>
+            <w:tabs>
+              <w:tab w:val="right" w:leader="dot" w:pos="9019"/>
+            </w:tabs>
+            <w:rPr>
+              <w:rFonts w:cs="Times New Roman"/>
+              <w:noProof/>
+              <w:szCs w:val="24"/>
+            </w:rPr>
+          </w:pPr>
+          <w:hyperlink w:anchor="_Toc115539149" w:history="1">
+            <w:r>
+              <w:rPr>
+                <w:rStyle w:val="Lienhypertexte"/>
+                <w:rFonts w:cs="Times New Roman"/>
+                <w:noProof/>
+                <w:szCs w:val="24"/>
+              </w:rPr>
+              <w:t xml:space="preserve">I.1. </w:t>
+            </w:r>
+            <w:r>
+              <w:rPr>
+                <w:rStyle w:val="Lienhypertexte"/>
+                <w:rFonts w:cs="Times New Roman"/>
+                <w:noProof/>
+                <w:szCs w:val="24"/>
+              </w:rPr>
+              <w:t>Etude du</w:t>
+            </w:r>
+            <w:r>
+              <w:rPr>
+                <w:rStyle w:val="Lienhypertexte"/>
+                <w:rFonts w:cs="Times New Roman"/>
+                <w:noProof/>
+                <w:szCs w:val="24"/>
+              </w:rPr>
+              <w:t xml:space="preserve"> Préalable</w:t>
+            </w:r>
+            <w:r>
+              <w:rPr>
+                <w:rFonts w:cs="Times New Roman"/>
+                <w:noProof/>
+                <w:webHidden/>
+                <w:szCs w:val="24"/>
+              </w:rPr>
+              <w:tab/>
+            </w:r>
+            <w:r>
+              <w:rPr>
+                <w:rFonts w:cs="Times New Roman"/>
+                <w:noProof/>
+                <w:webHidden/>
+                <w:szCs w:val="24"/>
+              </w:rPr>
+              <w:t>7</w:t>
+            </w:r>
+          </w:hyperlink>
+        </w:p>
+        <w:p>
+          <w:pPr>
+            <w:pStyle w:val="TM3"/>
+            <w:tabs>
+              <w:tab w:val="right" w:leader="dot" w:pos="9019"/>
+            </w:tabs>
+            <w:rPr>
+              <w:rFonts w:cs="Times New Roman"/>
+              <w:noProof/>
+              <w:szCs w:val="24"/>
+            </w:rPr>
+          </w:pPr>
+          <w:hyperlink w:anchor="_Toc115539150" w:history="1">
+            <w:r>
+              <w:rPr>
+                <w:rStyle w:val="Lienhypertexte"/>
+                <w:rFonts w:cs="Times New Roman"/>
+                <w:noProof/>
+                <w:szCs w:val="24"/>
+              </w:rPr>
+              <w:t>I.1.1. Présentation du cadre de recherche</w:t>
+            </w:r>
+            <w:r>
+              <w:rPr>
+                <w:rFonts w:cs="Times New Roman"/>
+                <w:noProof/>
+                <w:webHidden/>
+                <w:szCs w:val="24"/>
+              </w:rPr>
+              <w:tab/>
+            </w:r>
+            <w:r>
+              <w:rPr>
+                <w:rFonts w:cs="Times New Roman"/>
+                <w:noProof/>
+                <w:webHidden/>
+                <w:szCs w:val="24"/>
+              </w:rPr>
+              <w:t>7</w:t>
+            </w:r>
+          </w:hyperlink>
+        </w:p>
+        <w:p>
+          <w:pPr>
+            <w:pStyle w:val="TM3"/>
+            <w:tabs>
+              <w:tab w:val="left" w:pos="1320"/>
+              <w:tab w:val="right" w:leader="dot" w:pos="9019"/>
+            </w:tabs>
+            <w:rPr>
+              <w:rFonts w:cs="Times New Roman"/>
+              <w:noProof/>
+              <w:szCs w:val="24"/>
+            </w:rPr>
+          </w:pPr>
+          <w:hyperlink w:anchor="_Toc115539151" w:history="1">
+            <w:r>
+              <w:rPr>
+                <w:rStyle w:val="Lienhypertexte"/>
+                <w:rFonts w:cs="Times New Roman"/>
+                <w:noProof/>
+                <w:szCs w:val="24"/>
+              </w:rPr>
+              <w:t>I.1.2.</w:t>
+            </w:r>
+            <w:r>
+              <w:rPr>
+                <w:rFonts w:cs="Times New Roman"/>
+                <w:noProof/>
+                <w:szCs w:val="24"/>
+              </w:rPr>
+              <w:tab/>
+            </w:r>
+            <w:r>
+              <w:rPr>
+                <w:rStyle w:val="Lienhypertexte"/>
+                <w:rFonts w:cs="Times New Roman"/>
+                <w:noProof/>
+                <w:szCs w:val="24"/>
+              </w:rPr>
+              <w:t>Etude de l’existant</w:t>
+            </w:r>
+            <w:r>
+              <w:rPr>
+                <w:rFonts w:cs="Times New Roman"/>
+                <w:noProof/>
+                <w:webHidden/>
+                <w:szCs w:val="24"/>
+              </w:rPr>
+              <w:tab/>
+            </w:r>
+            <w:r>
+              <w:rPr>
+                <w:rFonts w:cs="Times New Roman"/>
+                <w:noProof/>
+                <w:webHidden/>
+                <w:szCs w:val="24"/>
+              </w:rPr>
+              <w:t>10</w:t>
+            </w:r>
+          </w:hyperlink>
+        </w:p>
+        <w:p>
+          <w:pPr>
+            <w:pStyle w:val="TM3"/>
+            <w:tabs>
+              <w:tab w:val="right" w:leader="dot" w:pos="9019"/>
+            </w:tabs>
+            <w:rPr>
+              <w:rFonts w:cs="Times New Roman"/>
+              <w:noProof/>
+              <w:szCs w:val="24"/>
+            </w:rPr>
+          </w:pPr>
+          <w:hyperlink w:anchor="_Toc115539152" w:history="1">
+            <w:r>
+              <w:rPr>
+                <w:rStyle w:val="Lienhypertexte"/>
+                <w:rFonts w:eastAsia="Times New Roman" w:cs="Times New Roman"/>
+                <w:noProof/>
+                <w:szCs w:val="24"/>
+              </w:rPr>
+              <w:t xml:space="preserve">I.1.3. </w:t>
+            </w:r>
+            <w:r>
+              <w:rPr>
+                <w:rStyle w:val="Lienhypertexte"/>
+                <w:rFonts w:cs="Times New Roman"/>
+                <w:noProof/>
+                <w:szCs w:val="24"/>
+              </w:rPr>
+              <w:t>Cahier des charges</w:t>
+            </w:r>
+            <w:r>
+              <w:rPr>
+                <w:rFonts w:cs="Times New Roman"/>
+                <w:noProof/>
+                <w:webHidden/>
+                <w:szCs w:val="24"/>
+              </w:rPr>
+              <w:tab/>
+            </w:r>
+            <w:r>
+              <w:rPr>
+                <w:rFonts w:cs="Times New Roman"/>
+                <w:noProof/>
+                <w:webHidden/>
+                <w:szCs w:val="24"/>
+              </w:rPr>
+              <w:t>13</w:t>
+            </w:r>
+          </w:hyperlink>
+        </w:p>
+        <w:p>
+          <w:pPr>
+            <w:pStyle w:val="TM2"/>
+            <w:tabs>
+              <w:tab w:val="right" w:leader="dot" w:pos="9019"/>
+            </w:tabs>
+            <w:rPr>
+              <w:rFonts w:cs="Times New Roman"/>
+              <w:noProof/>
+              <w:szCs w:val="24"/>
+            </w:rPr>
+          </w:pPr>
+          <w:hyperlink w:anchor="_Toc115539156" w:history="1">
+            <w:r>
+              <w:rPr>
+                <w:rStyle w:val="Lienhypertexte"/>
+                <w:rFonts w:cs="Times New Roman"/>
+                <w:noProof/>
+                <w:szCs w:val="24"/>
+              </w:rPr>
+              <w:t>I.3. Conclusion partielle</w:t>
+            </w:r>
+            <w:r>
+              <w:rPr>
+                <w:rFonts w:cs="Times New Roman"/>
+                <w:noProof/>
+                <w:webHidden/>
+                <w:szCs w:val="24"/>
+              </w:rPr>
+              <w:tab/>
+            </w:r>
+            <w:r>
+              <w:rPr>
+                <w:rFonts w:cs="Times New Roman"/>
+                <w:noProof/>
+                <w:webHidden/>
+                <w:szCs w:val="24"/>
+              </w:rPr>
+              <w:t>15</w:t>
+            </w:r>
+          </w:hyperlink>
+        </w:p>
+        <w:p>
+          <w:pPr>
+            <w:pStyle w:val="TM1"/>
+            <w:tabs>
+              <w:tab w:val="right" w:leader="dot" w:pos="9019"/>
+            </w:tabs>
+            <w:rPr>
+              <w:rFonts w:ascii="Times New Roman" w:hAnsi="Times New Roman" w:cs="Times New Roman"/>
+              <w:noProof/>
+              <w:sz w:val="24"/>
+              <w:szCs w:val="24"/>
+            </w:rPr>
+          </w:pPr>
+          <w:hyperlink w:anchor="_Toc115539157" w:history="1">
+            <w:r>
+              <w:rPr>
+                <w:rStyle w:val="Lienhypertexte"/>
+                <w:rFonts w:ascii="Times New Roman" w:hAnsi="Times New Roman" w:cs="Times New Roman"/>
+                <w:noProof/>
+                <w:sz w:val="24"/>
+                <w:szCs w:val="24"/>
+              </w:rPr>
+              <w:t>CHAPITRE II. ANALYSE ET CONCEPTION D</w:t>
+            </w:r>
+            <w:r>
+              <w:rPr>
+                <w:rStyle w:val="Lienhypertexte"/>
+                <w:rFonts w:ascii="Times New Roman" w:hAnsi="Times New Roman" w:cs="Times New Roman"/>
+                <w:noProof/>
+                <w:sz w:val="24"/>
+                <w:szCs w:val="24"/>
+              </w:rPr>
+              <w:t>U SYSTEME</w:t>
+            </w:r>
+            <w:r>
+              <w:rPr>
+                <w:rFonts w:ascii="Times New Roman" w:hAnsi="Times New Roman" w:cs="Times New Roman"/>
+                <w:noProof/>
+                <w:webHidden/>
+                <w:sz w:val="24"/>
+                <w:szCs w:val="24"/>
+              </w:rPr>
+              <w:tab/>
+            </w:r>
+            <w:r>
+              <w:rPr>
+                <w:rFonts w:ascii="Times New Roman" w:hAnsi="Times New Roman" w:cs="Times New Roman"/>
+                <w:noProof/>
+                <w:webHidden/>
+                <w:sz w:val="24"/>
+                <w:szCs w:val="24"/>
+              </w:rPr>
+              <w:t>16</w:t>
+            </w:r>
+          </w:hyperlink>
+        </w:p>
+        <w:p>
+          <w:pPr>
+            <w:pStyle w:val="TM2"/>
+            <w:tabs>
+              <w:tab w:val="right" w:leader="dot" w:pos="9019"/>
+            </w:tabs>
+            <w:rPr>
+              <w:rFonts w:cs="Times New Roman"/>
+              <w:noProof/>
+              <w:szCs w:val="24"/>
+            </w:rPr>
+          </w:pPr>
+          <w:hyperlink w:anchor="_Toc115539158" w:history="1">
+            <w:r>
+              <w:rPr>
+                <w:rStyle w:val="Lienhypertexte"/>
+                <w:rFonts w:cs="Times New Roman"/>
+                <w:noProof/>
+                <w:szCs w:val="24"/>
+              </w:rPr>
+              <w:t>II.0.  Introduction partielle</w:t>
+            </w:r>
+            <w:r>
+              <w:rPr>
+                <w:rFonts w:cs="Times New Roman"/>
+                <w:noProof/>
+                <w:webHidden/>
+                <w:szCs w:val="24"/>
+              </w:rPr>
+              <w:tab/>
+            </w:r>
+            <w:r>
+              <w:rPr>
+                <w:rFonts w:cs="Times New Roman"/>
+                <w:noProof/>
+                <w:webHidden/>
+                <w:szCs w:val="24"/>
+              </w:rPr>
+              <w:t>16</w:t>
+            </w:r>
+          </w:hyperlink>
+        </w:p>
+        <w:p>
+          <w:pPr>
+            <w:pStyle w:val="TM2"/>
+            <w:tabs>
+              <w:tab w:val="right" w:leader="dot" w:pos="9019"/>
+            </w:tabs>
+            <w:rPr>
+              <w:rFonts w:cs="Times New Roman"/>
+              <w:noProof/>
+              <w:szCs w:val="24"/>
+            </w:rPr>
+          </w:pPr>
+          <w:hyperlink w:anchor="_Toc115539159" w:history="1">
+            <w:r>
+              <w:rPr>
+                <w:rStyle w:val="Lienhypertexte"/>
+                <w:rFonts w:cs="Times New Roman"/>
+                <w:noProof/>
+                <w:szCs w:val="24"/>
+              </w:rPr>
+              <w:t>II.1. Identification des besoins</w:t>
+            </w:r>
+            <w:r>
+              <w:rPr>
+                <w:rFonts w:cs="Times New Roman"/>
+                <w:noProof/>
+                <w:webHidden/>
+                <w:szCs w:val="24"/>
+              </w:rPr>
+              <w:tab/>
+            </w:r>
+            <w:r>
+              <w:rPr>
+                <w:rFonts w:cs="Times New Roman"/>
+                <w:noProof/>
+                <w:webHidden/>
+                <w:szCs w:val="24"/>
+              </w:rPr>
+              <w:t>16</w:t>
+            </w:r>
+          </w:hyperlink>
+        </w:p>
+        <w:p>
+          <w:pPr>
+            <w:pStyle w:val="TM3"/>
+            <w:tabs>
+              <w:tab w:val="right" w:leader="dot" w:pos="9019"/>
+            </w:tabs>
+            <w:rPr>
+              <w:rFonts w:cs="Times New Roman"/>
+              <w:noProof/>
+              <w:szCs w:val="24"/>
+            </w:rPr>
+          </w:pPr>
+          <w:hyperlink w:anchor="_Toc115539160" w:history="1">
+            <w:r>
+              <w:rPr>
+                <w:rStyle w:val="Lienhypertexte"/>
+                <w:rFonts w:cs="Times New Roman"/>
+                <w:noProof/>
+                <w:szCs w:val="24"/>
+              </w:rPr>
+              <w:t>II.1.1. Diagramme de Cas d’utilisation</w:t>
+            </w:r>
+            <w:r>
+              <w:rPr>
+                <w:rFonts w:cs="Times New Roman"/>
+                <w:noProof/>
+                <w:webHidden/>
+                <w:szCs w:val="24"/>
+              </w:rPr>
+              <w:tab/>
+            </w:r>
+            <w:r>
+              <w:rPr>
+                <w:rFonts w:cs="Times New Roman"/>
+                <w:noProof/>
+                <w:webHidden/>
+                <w:szCs w:val="24"/>
+              </w:rPr>
+              <w:fldChar w:fldCharType="begin"/>
+            </w:r>
+            <w:r>
+              <w:rPr>
+                <w:rFonts w:cs="Times New Roman"/>
+                <w:noProof/>
+                <w:webHidden/>
+                <w:szCs w:val="24"/>
+              </w:rPr>
+              <w:instrText xml:space="preserve"> PAGEREF _Toc115539160 \h </w:instrText>
+            </w:r>
+            <w:r>
+              <w:rPr>
+                <w:rFonts w:cs="Times New Roman"/>
+                <w:noProof/>
+                <w:webHidden/>
+                <w:szCs w:val="24"/>
+              </w:rPr>
+            </w:r>
+            <w:r>
+              <w:rPr>
+                <w:rFonts w:cs="Times New Roman"/>
+                <w:noProof/>
+                <w:webHidden/>
+                <w:szCs w:val="24"/>
+              </w:rPr>
+              <w:fldChar w:fldCharType="separate"/>
+            </w:r>
+            <w:r>
+              <w:rPr>
+                <w:rFonts w:cs="Times New Roman"/>
+                <w:noProof/>
+                <w:webHidden/>
+                <w:szCs w:val="24"/>
+              </w:rPr>
+              <w:t>28</w:t>
+            </w:r>
+            <w:r>
+              <w:rPr>
+                <w:rFonts w:cs="Times New Roman"/>
+                <w:noProof/>
+                <w:webHidden/>
+                <w:szCs w:val="24"/>
+              </w:rPr>
+              <w:fldChar w:fldCharType="end"/>
+            </w:r>
+          </w:hyperlink>
+        </w:p>
+        <w:p>
+          <w:pPr>
+            <w:pStyle w:val="TM3"/>
+            <w:tabs>
+              <w:tab w:val="right" w:leader="dot" w:pos="9019"/>
+            </w:tabs>
+            <w:rPr>
+              <w:rFonts w:cs="Times New Roman"/>
+              <w:noProof/>
+              <w:szCs w:val="24"/>
+            </w:rPr>
+          </w:pPr>
+          <w:hyperlink w:anchor="_Toc115539161" w:history="1">
+            <w:r>
+              <w:rPr>
+                <w:rStyle w:val="Lienhypertexte"/>
+                <w:rFonts w:cs="Times New Roman"/>
+                <w:noProof/>
+                <w:szCs w:val="24"/>
+              </w:rPr>
+              <w:t>II.1.2. Description textuelle et Diagramme de séquence système</w:t>
+            </w:r>
+            <w:r>
+              <w:rPr>
+                <w:rFonts w:cs="Times New Roman"/>
+                <w:noProof/>
+                <w:webHidden/>
+                <w:szCs w:val="24"/>
+              </w:rPr>
+              <w:tab/>
+            </w:r>
+            <w:r>
+              <w:rPr>
+                <w:rFonts w:cs="Times New Roman"/>
+                <w:noProof/>
+                <w:webHidden/>
+                <w:szCs w:val="24"/>
+              </w:rPr>
+              <w:fldChar w:fldCharType="begin"/>
+            </w:r>
+            <w:r>
+              <w:rPr>
+                <w:rFonts w:cs="Times New Roman"/>
+                <w:noProof/>
+                <w:webHidden/>
+                <w:szCs w:val="24"/>
+              </w:rPr>
+              <w:instrText xml:space="preserve"> PAGEREF _Toc115539161 \h </w:instrText>
+            </w:r>
+            <w:r>
+              <w:rPr>
+                <w:rFonts w:cs="Times New Roman"/>
+                <w:noProof/>
+                <w:webHidden/>
+                <w:szCs w:val="24"/>
+              </w:rPr>
+            </w:r>
+            <w:r>
+              <w:rPr>
+                <w:rFonts w:cs="Times New Roman"/>
+                <w:noProof/>
+                <w:webHidden/>
+                <w:szCs w:val="24"/>
+              </w:rPr>
+              <w:fldChar w:fldCharType="separate"/>
+            </w:r>
+            <w:r>
+              <w:rPr>
+                <w:rFonts w:cs="Times New Roman"/>
+                <w:noProof/>
+                <w:webHidden/>
+                <w:szCs w:val="24"/>
+              </w:rPr>
+              <w:t>30</w:t>
+            </w:r>
+            <w:r>
+              <w:rPr>
+                <w:rFonts w:cs="Times New Roman"/>
+                <w:noProof/>
+                <w:webHidden/>
+                <w:szCs w:val="24"/>
+              </w:rPr>
+              <w:fldChar w:fldCharType="end"/>
+            </w:r>
+          </w:hyperlink>
+        </w:p>
+        <w:p>
+          <w:pPr>
+            <w:pStyle w:val="TM2"/>
+            <w:tabs>
+              <w:tab w:val="right" w:leader="dot" w:pos="9019"/>
+            </w:tabs>
+            <w:rPr>
+              <w:rFonts w:cs="Times New Roman"/>
+              <w:noProof/>
+              <w:szCs w:val="24"/>
+            </w:rPr>
+          </w:pPr>
+          <w:hyperlink w:anchor="_Toc115539162" w:history="1">
+            <w:r>
+              <w:rPr>
+                <w:rStyle w:val="Lienhypertexte"/>
+                <w:rFonts w:cs="Times New Roman"/>
+                <w:noProof/>
+                <w:szCs w:val="24"/>
+              </w:rPr>
+              <w:t>II.2. Phase d’Analyse</w:t>
+            </w:r>
+            <w:r>
+              <w:rPr>
+                <w:rFonts w:cs="Times New Roman"/>
+                <w:noProof/>
+                <w:webHidden/>
+                <w:szCs w:val="24"/>
+              </w:rPr>
+              <w:tab/>
+            </w:r>
+            <w:r>
+              <w:rPr>
+                <w:rFonts w:cs="Times New Roman"/>
+                <w:noProof/>
+                <w:webHidden/>
+                <w:szCs w:val="24"/>
+              </w:rPr>
+              <w:fldChar w:fldCharType="begin"/>
+            </w:r>
+            <w:r>
+              <w:rPr>
+                <w:rFonts w:cs="Times New Roman"/>
+                <w:noProof/>
+                <w:webHidden/>
+                <w:szCs w:val="24"/>
+              </w:rPr>
+              <w:instrText xml:space="preserve"> PAGEREF _Toc115539162 \h </w:instrText>
+            </w:r>
+            <w:r>
+              <w:rPr>
+                <w:rFonts w:cs="Times New Roman"/>
+                <w:noProof/>
+                <w:webHidden/>
+                <w:szCs w:val="24"/>
+              </w:rPr>
+            </w:r>
+            <w:r>
+              <w:rPr>
+                <w:rFonts w:cs="Times New Roman"/>
+                <w:noProof/>
+                <w:webHidden/>
+                <w:szCs w:val="24"/>
+              </w:rPr>
+              <w:fldChar w:fldCharType="separate"/>
+            </w:r>
+            <w:r>
+              <w:rPr>
+                <w:rFonts w:cs="Times New Roman"/>
+                <w:noProof/>
+                <w:webHidden/>
+                <w:szCs w:val="24"/>
+              </w:rPr>
+              <w:t>48</w:t>
+            </w:r>
+            <w:r>
+              <w:rPr>
+                <w:rFonts w:cs="Times New Roman"/>
+                <w:noProof/>
+                <w:webHidden/>
+                <w:szCs w:val="24"/>
+              </w:rPr>
+              <w:fldChar w:fldCharType="end"/>
+            </w:r>
+          </w:hyperlink>
+        </w:p>
+        <w:p>
+          <w:pPr>
+            <w:pStyle w:val="TM3"/>
+            <w:tabs>
+              <w:tab w:val="right" w:leader="dot" w:pos="9019"/>
+            </w:tabs>
+            <w:rPr>
+              <w:rFonts w:cs="Times New Roman"/>
+              <w:noProof/>
+              <w:szCs w:val="24"/>
+            </w:rPr>
+          </w:pPr>
+          <w:hyperlink w:anchor="_Toc115539163" w:history="1">
+            <w:r>
+              <w:rPr>
+                <w:rStyle w:val="Lienhypertexte"/>
+                <w:rFonts w:cs="Times New Roman"/>
+                <w:noProof/>
+                <w:szCs w:val="24"/>
+              </w:rPr>
+              <w:t>II.2.1. Modèle du domaine</w:t>
+            </w:r>
+            <w:r>
+              <w:rPr>
+                <w:rFonts w:cs="Times New Roman"/>
+                <w:noProof/>
+                <w:webHidden/>
+                <w:szCs w:val="24"/>
+              </w:rPr>
+              <w:tab/>
+            </w:r>
+            <w:r>
+              <w:rPr>
+                <w:rFonts w:cs="Times New Roman"/>
+                <w:noProof/>
+                <w:webHidden/>
+                <w:szCs w:val="24"/>
+              </w:rPr>
+              <w:fldChar w:fldCharType="begin"/>
+            </w:r>
+            <w:r>
+              <w:rPr>
+                <w:rFonts w:cs="Times New Roman"/>
+                <w:noProof/>
+                <w:webHidden/>
+                <w:szCs w:val="24"/>
+              </w:rPr>
+              <w:instrText xml:space="preserve"> PAGEREF _Toc115539163 \h </w:instrText>
+            </w:r>
+            <w:r>
+              <w:rPr>
+                <w:rFonts w:cs="Times New Roman"/>
+                <w:noProof/>
+                <w:webHidden/>
+                <w:szCs w:val="24"/>
+              </w:rPr>
+            </w:r>
+            <w:r>
+              <w:rPr>
+                <w:rFonts w:cs="Times New Roman"/>
+                <w:noProof/>
+                <w:webHidden/>
+                <w:szCs w:val="24"/>
+              </w:rPr>
+              <w:fldChar w:fldCharType="separate"/>
+            </w:r>
+            <w:r>
+              <w:rPr>
+                <w:rFonts w:cs="Times New Roman"/>
+                <w:noProof/>
+                <w:webHidden/>
+                <w:szCs w:val="24"/>
+              </w:rPr>
+              <w:t>48</w:t>
+            </w:r>
+            <w:r>
+              <w:rPr>
+                <w:rFonts w:cs="Times New Roman"/>
+                <w:noProof/>
+                <w:webHidden/>
+                <w:szCs w:val="24"/>
+              </w:rPr>
+              <w:fldChar w:fldCharType="end"/>
+            </w:r>
+          </w:hyperlink>
+        </w:p>
+        <w:p>
+          <w:pPr>
+            <w:pStyle w:val="TM3"/>
+            <w:tabs>
+              <w:tab w:val="right" w:leader="dot" w:pos="9019"/>
+            </w:tabs>
+            <w:rPr>
+              <w:rFonts w:cs="Times New Roman"/>
+              <w:noProof/>
+              <w:szCs w:val="24"/>
+            </w:rPr>
+          </w:pPr>
+          <w:hyperlink w:anchor="_Toc115539164" w:history="1">
+            <w:r>
+              <w:rPr>
+                <w:rStyle w:val="Lienhypertexte"/>
+                <w:rFonts w:cs="Times New Roman"/>
+                <w:noProof/>
+                <w:szCs w:val="24"/>
+              </w:rPr>
+              <w:t>II.2.2. Transformation du Modèle de domaine en Modèle Relationnel</w:t>
+            </w:r>
+            <w:r>
+              <w:rPr>
+                <w:rFonts w:cs="Times New Roman"/>
+                <w:noProof/>
+                <w:webHidden/>
+                <w:szCs w:val="24"/>
+              </w:rPr>
+              <w:tab/>
+            </w:r>
+            <w:r>
+              <w:rPr>
+                <w:rFonts w:cs="Times New Roman"/>
+                <w:noProof/>
+                <w:webHidden/>
+                <w:szCs w:val="24"/>
+              </w:rPr>
+              <w:fldChar w:fldCharType="begin"/>
+            </w:r>
+            <w:r>
+              <w:rPr>
+                <w:rFonts w:cs="Times New Roman"/>
+                <w:noProof/>
+                <w:webHidden/>
+                <w:szCs w:val="24"/>
+              </w:rPr>
+              <w:instrText xml:space="preserve"> PAGEREF _Toc115539164 \h </w:instrText>
+            </w:r>
+            <w:r>
+              <w:rPr>
+                <w:rFonts w:cs="Times New Roman"/>
+                <w:noProof/>
+                <w:webHidden/>
+                <w:szCs w:val="24"/>
+              </w:rPr>
+            </w:r>
+            <w:r>
+              <w:rPr>
+                <w:rFonts w:cs="Times New Roman"/>
+                <w:noProof/>
+                <w:webHidden/>
+                <w:szCs w:val="24"/>
+              </w:rPr>
+              <w:fldChar w:fldCharType="separate"/>
+            </w:r>
+            <w:r>
+              <w:rPr>
+                <w:rFonts w:cs="Times New Roman"/>
+                <w:noProof/>
+                <w:webHidden/>
+                <w:szCs w:val="24"/>
+              </w:rPr>
+              <w:t>50</w:t>
+            </w:r>
+            <w:r>
+              <w:rPr>
+                <w:rFonts w:cs="Times New Roman"/>
+                <w:noProof/>
+                <w:webHidden/>
+                <w:szCs w:val="24"/>
+              </w:rPr>
+              <w:fldChar w:fldCharType="end"/>
+            </w:r>
+          </w:hyperlink>
+        </w:p>
+        <w:p>
+          <w:pPr>
+            <w:pStyle w:val="TM3"/>
+            <w:tabs>
+              <w:tab w:val="right" w:leader="dot" w:pos="9019"/>
+            </w:tabs>
+            <w:rPr>
+              <w:rFonts w:cs="Times New Roman"/>
+              <w:noProof/>
+              <w:szCs w:val="24"/>
+            </w:rPr>
+          </w:pPr>
+          <w:hyperlink w:anchor="_Toc115539165" w:history="1">
+            <w:r>
+              <w:rPr>
+                <w:rStyle w:val="Lienhypertexte"/>
+                <w:rFonts w:cs="Times New Roman"/>
+                <w:noProof/>
+                <w:szCs w:val="24"/>
+              </w:rPr>
+              <w:t>II.2.3. Diagramme de classes participantes</w:t>
+            </w:r>
+            <w:r>
+              <w:rPr>
+                <w:rFonts w:cs="Times New Roman"/>
+                <w:noProof/>
+                <w:webHidden/>
+                <w:szCs w:val="24"/>
+              </w:rPr>
+              <w:tab/>
+            </w:r>
+            <w:r>
+              <w:rPr>
+                <w:rFonts w:cs="Times New Roman"/>
+                <w:noProof/>
+                <w:webHidden/>
+                <w:szCs w:val="24"/>
+              </w:rPr>
+              <w:fldChar w:fldCharType="begin"/>
+            </w:r>
+            <w:r>
+              <w:rPr>
+                <w:rFonts w:cs="Times New Roman"/>
+                <w:noProof/>
+                <w:webHidden/>
+                <w:szCs w:val="24"/>
+              </w:rPr>
+              <w:instrText xml:space="preserve"> PAGEREF _Toc115539165 \h </w:instrText>
+            </w:r>
+            <w:r>
+              <w:rPr>
+                <w:rFonts w:cs="Times New Roman"/>
+                <w:noProof/>
+                <w:webHidden/>
+                <w:szCs w:val="24"/>
+              </w:rPr>
+            </w:r>
+            <w:r>
+              <w:rPr>
+                <w:rFonts w:cs="Times New Roman"/>
+                <w:noProof/>
+                <w:webHidden/>
+                <w:szCs w:val="24"/>
+              </w:rPr>
+              <w:fldChar w:fldCharType="separate"/>
+            </w:r>
+            <w:r>
+              <w:rPr>
+                <w:rFonts w:cs="Times New Roman"/>
+                <w:noProof/>
+                <w:webHidden/>
+                <w:szCs w:val="24"/>
+              </w:rPr>
+              <w:t>52</w:t>
+            </w:r>
+            <w:r>
+              <w:rPr>
+                <w:rFonts w:cs="Times New Roman"/>
+                <w:noProof/>
+                <w:webHidden/>
+                <w:szCs w:val="24"/>
+              </w:rPr>
+              <w:fldChar w:fldCharType="end"/>
+            </w:r>
+          </w:hyperlink>
+        </w:p>
+        <w:p>
+          <w:pPr>
+            <w:pStyle w:val="TM2"/>
+            <w:tabs>
+              <w:tab w:val="right" w:leader="dot" w:pos="9019"/>
+            </w:tabs>
+            <w:rPr>
+              <w:rFonts w:cs="Times New Roman"/>
+              <w:noProof/>
+              <w:szCs w:val="24"/>
+            </w:rPr>
+          </w:pPr>
+          <w:hyperlink w:anchor="_Toc115539166" w:history="1">
+            <w:r>
+              <w:rPr>
+                <w:rStyle w:val="Lienhypertexte"/>
+                <w:rFonts w:cs="Times New Roman"/>
+                <w:noProof/>
+                <w:szCs w:val="24"/>
+              </w:rPr>
+              <w:t>II.3. Conclusion partielle</w:t>
+            </w:r>
+            <w:r>
+              <w:rPr>
+                <w:rFonts w:cs="Times New Roman"/>
+                <w:noProof/>
+                <w:webHidden/>
+                <w:szCs w:val="24"/>
+              </w:rPr>
+              <w:tab/>
+            </w:r>
+            <w:r>
+              <w:rPr>
+                <w:rFonts w:cs="Times New Roman"/>
+                <w:noProof/>
+                <w:webHidden/>
+                <w:szCs w:val="24"/>
+              </w:rPr>
+              <w:fldChar w:fldCharType="begin"/>
+            </w:r>
+            <w:r>
+              <w:rPr>
+                <w:rFonts w:cs="Times New Roman"/>
+                <w:noProof/>
+                <w:webHidden/>
+                <w:szCs w:val="24"/>
+              </w:rPr>
+              <w:instrText xml:space="preserve"> PAGEREF _Toc115539166 \h </w:instrText>
+            </w:r>
+            <w:r>
+              <w:rPr>
+                <w:rFonts w:cs="Times New Roman"/>
+                <w:noProof/>
+                <w:webHidden/>
+                <w:szCs w:val="24"/>
+              </w:rPr>
+            </w:r>
+            <w:r>
+              <w:rPr>
+                <w:rFonts w:cs="Times New Roman"/>
+                <w:noProof/>
+                <w:webHidden/>
+                <w:szCs w:val="24"/>
+              </w:rPr>
+              <w:fldChar w:fldCharType="separate"/>
+            </w:r>
+            <w:r>
+              <w:rPr>
+                <w:rFonts w:cs="Times New Roman"/>
+                <w:noProof/>
+                <w:webHidden/>
+                <w:szCs w:val="24"/>
+              </w:rPr>
+              <w:t>58</w:t>
+            </w:r>
+            <w:r>
+              <w:rPr>
+                <w:rFonts w:cs="Times New Roman"/>
+                <w:noProof/>
+                <w:webHidden/>
+                <w:szCs w:val="24"/>
+              </w:rPr>
+              <w:fldChar w:fldCharType="end"/>
+            </w:r>
+          </w:hyperlink>
+        </w:p>
+        <w:p>
+          <w:pPr>
+            <w:pStyle w:val="TM1"/>
+            <w:tabs>
+              <w:tab w:val="right" w:leader="dot" w:pos="9019"/>
+            </w:tabs>
+            <w:rPr>
+              <w:rFonts w:ascii="Times New Roman" w:hAnsi="Times New Roman" w:cs="Times New Roman"/>
+              <w:noProof/>
+              <w:sz w:val="24"/>
+              <w:szCs w:val="24"/>
+            </w:rPr>
+          </w:pPr>
+          <w:hyperlink w:anchor="_Toc115539167" w:history="1">
+            <w:r>
+              <w:rPr>
+                <w:rStyle w:val="Lienhypertexte"/>
+                <w:rFonts w:ascii="Times New Roman" w:hAnsi="Times New Roman" w:cs="Times New Roman"/>
+                <w:noProof/>
+                <w:sz w:val="24"/>
+                <w:szCs w:val="24"/>
+              </w:rPr>
+              <w:t>CHAPITRE III. RÉSULTATS ET DISCUSSIONS</w:t>
+            </w:r>
+            <w:r>
+              <w:rPr>
+                <w:rFonts w:ascii="Times New Roman" w:hAnsi="Times New Roman" w:cs="Times New Roman"/>
+                <w:noProof/>
+                <w:webHidden/>
+                <w:sz w:val="24"/>
+                <w:szCs w:val="24"/>
+              </w:rPr>
+              <w:tab/>
+            </w:r>
+            <w:r>
+              <w:rPr>
+                <w:rFonts w:ascii="Times New Roman" w:hAnsi="Times New Roman" w:cs="Times New Roman"/>
+                <w:noProof/>
+                <w:webHidden/>
+                <w:sz w:val="24"/>
+                <w:szCs w:val="24"/>
+              </w:rPr>
+              <w:fldChar w:fldCharType="begin"/>
+            </w:r>
+            <w:r>
+              <w:rPr>
+                <w:rFonts w:ascii="Times New Roman" w:hAnsi="Times New Roman" w:cs="Times New Roman"/>
+                <w:noProof/>
+                <w:webHidden/>
+                <w:sz w:val="24"/>
+                <w:szCs w:val="24"/>
+              </w:rPr>
+              <w:instrText xml:space="preserve"> PAGEREF _Toc115539167 \h </w:instrText>
+            </w:r>
+            <w:r>
+              <w:rPr>
+                <w:rFonts w:ascii="Times New Roman" w:hAnsi="Times New Roman" w:cs="Times New Roman"/>
+                <w:noProof/>
+                <w:webHidden/>
+                <w:sz w:val="24"/>
+                <w:szCs w:val="24"/>
+              </w:rPr>
+            </w:r>
+            <w:r>
+              <w:rPr>
+                <w:rFonts w:ascii="Times New Roman" w:hAnsi="Times New Roman" w:cs="Times New Roman"/>
+                <w:noProof/>
+                <w:webHidden/>
+                <w:sz w:val="24"/>
+                <w:szCs w:val="24"/>
+              </w:rPr>
+              <w:fldChar w:fldCharType="separate"/>
+            </w:r>
+            <w:r>
+              <w:rPr>
+                <w:rFonts w:ascii="Times New Roman" w:hAnsi="Times New Roman" w:cs="Times New Roman"/>
+                <w:noProof/>
+                <w:webHidden/>
+                <w:sz w:val="24"/>
+                <w:szCs w:val="24"/>
+              </w:rPr>
+              <w:t>59</w:t>
+            </w:r>
+            <w:r>
+              <w:rPr>
+                <w:rFonts w:ascii="Times New Roman" w:hAnsi="Times New Roman" w:cs="Times New Roman"/>
+                <w:noProof/>
+                <w:webHidden/>
+                <w:sz w:val="24"/>
+                <w:szCs w:val="24"/>
+              </w:rPr>
+              <w:fldChar w:fldCharType="end"/>
+            </w:r>
+          </w:hyperlink>
+        </w:p>
+        <w:p>
+          <w:pPr>
+            <w:pStyle w:val="TM2"/>
+            <w:tabs>
+              <w:tab w:val="right" w:leader="dot" w:pos="9019"/>
+            </w:tabs>
+            <w:rPr>
+              <w:rFonts w:cs="Times New Roman"/>
+              <w:noProof/>
+              <w:szCs w:val="24"/>
+            </w:rPr>
+          </w:pPr>
+          <w:hyperlink w:anchor="_Toc115539168" w:history="1">
+            <w:r>
+              <w:rPr>
+                <w:rStyle w:val="Lienhypertexte"/>
+                <w:rFonts w:cs="Times New Roman"/>
+                <w:noProof/>
+                <w:szCs w:val="24"/>
+              </w:rPr>
+              <w:t>III. 0. Introduction partielle</w:t>
+            </w:r>
+            <w:r>
+              <w:rPr>
+                <w:rFonts w:cs="Times New Roman"/>
+                <w:noProof/>
+                <w:webHidden/>
+                <w:szCs w:val="24"/>
+              </w:rPr>
+              <w:tab/>
+            </w:r>
+            <w:r>
+              <w:rPr>
+                <w:rFonts w:cs="Times New Roman"/>
+                <w:noProof/>
+                <w:webHidden/>
+                <w:szCs w:val="24"/>
+              </w:rPr>
+              <w:fldChar w:fldCharType="begin"/>
+            </w:r>
+            <w:r>
+              <w:rPr>
+                <w:rFonts w:cs="Times New Roman"/>
+                <w:noProof/>
+                <w:webHidden/>
+                <w:szCs w:val="24"/>
+              </w:rPr>
+              <w:instrText xml:space="preserve"> PAGEREF _Toc115539168 \h </w:instrText>
+            </w:r>
+            <w:r>
+              <w:rPr>
+                <w:rFonts w:cs="Times New Roman"/>
+                <w:noProof/>
+                <w:webHidden/>
+                <w:szCs w:val="24"/>
+              </w:rPr>
+            </w:r>
+            <w:r>
+              <w:rPr>
+                <w:rFonts w:cs="Times New Roman"/>
+                <w:noProof/>
+                <w:webHidden/>
+                <w:szCs w:val="24"/>
+              </w:rPr>
+              <w:fldChar w:fldCharType="separate"/>
+            </w:r>
+            <w:r>
+              <w:rPr>
+                <w:rFonts w:cs="Times New Roman"/>
+                <w:noProof/>
+                <w:webHidden/>
+                <w:szCs w:val="24"/>
+              </w:rPr>
+              <w:t>59</w:t>
+            </w:r>
+            <w:r>
+              <w:rPr>
+                <w:rFonts w:cs="Times New Roman"/>
+                <w:noProof/>
+                <w:webHidden/>
+                <w:szCs w:val="24"/>
+              </w:rPr>
+              <w:fldChar w:fldCharType="end"/>
+            </w:r>
+          </w:hyperlink>
+        </w:p>
+        <w:p>
+          <w:pPr>
+            <w:pStyle w:val="TM2"/>
+            <w:tabs>
+              <w:tab w:val="right" w:leader="dot" w:pos="9019"/>
+            </w:tabs>
+            <w:rPr>
+              <w:rFonts w:cs="Times New Roman"/>
+              <w:noProof/>
+              <w:szCs w:val="24"/>
+            </w:rPr>
+          </w:pPr>
+          <w:hyperlink w:anchor="_Toc115539169" w:history="1">
+            <w:r>
+              <w:rPr>
+                <w:rStyle w:val="Lienhypertexte"/>
+                <w:rFonts w:cs="Times New Roman"/>
+                <w:noProof/>
+                <w:szCs w:val="24"/>
+              </w:rPr>
+              <w:t>III.1. Gestion de projet</w:t>
+            </w:r>
+            <w:r>
+              <w:rPr>
+                <w:rFonts w:cs="Times New Roman"/>
+                <w:noProof/>
+                <w:webHidden/>
+                <w:szCs w:val="24"/>
+              </w:rPr>
+              <w:tab/>
+            </w:r>
+            <w:r>
+              <w:rPr>
+                <w:rFonts w:cs="Times New Roman"/>
+                <w:noProof/>
+                <w:webHidden/>
+                <w:szCs w:val="24"/>
+              </w:rPr>
+              <w:fldChar w:fldCharType="begin"/>
+            </w:r>
+            <w:r>
+              <w:rPr>
+                <w:rFonts w:cs="Times New Roman"/>
+                <w:noProof/>
+                <w:webHidden/>
+                <w:szCs w:val="24"/>
+              </w:rPr>
+              <w:instrText xml:space="preserve"> PAGEREF _Toc115539169 \h </w:instrText>
+            </w:r>
+            <w:r>
+              <w:rPr>
+                <w:rFonts w:cs="Times New Roman"/>
+                <w:noProof/>
+                <w:webHidden/>
+                <w:szCs w:val="24"/>
+              </w:rPr>
+            </w:r>
+            <w:r>
+              <w:rPr>
+                <w:rFonts w:cs="Times New Roman"/>
+                <w:noProof/>
+                <w:webHidden/>
+                <w:szCs w:val="24"/>
+              </w:rPr>
+              <w:fldChar w:fldCharType="separate"/>
+            </w:r>
+            <w:r>
+              <w:rPr>
+                <w:rFonts w:cs="Times New Roman"/>
+                <w:noProof/>
+                <w:webHidden/>
+                <w:szCs w:val="24"/>
+              </w:rPr>
+              <w:t>59</w:t>
+            </w:r>
+            <w:r>
+              <w:rPr>
+                <w:rFonts w:cs="Times New Roman"/>
+                <w:noProof/>
+                <w:webHidden/>
+                <w:szCs w:val="24"/>
+              </w:rPr>
+              <w:fldChar w:fldCharType="end"/>
+            </w:r>
+          </w:hyperlink>
+        </w:p>
+        <w:p>
+          <w:pPr>
+            <w:pStyle w:val="TM3"/>
+            <w:tabs>
+              <w:tab w:val="left" w:pos="880"/>
+              <w:tab w:val="right" w:leader="dot" w:pos="9019"/>
+            </w:tabs>
+            <w:rPr>
+              <w:rFonts w:cs="Times New Roman"/>
+              <w:noProof/>
+              <w:szCs w:val="24"/>
+            </w:rPr>
+          </w:pPr>
+          <w:hyperlink w:anchor="_Toc115539170" w:history="1">
+            <w:r>
+              <w:rPr>
+                <w:rStyle w:val="Lienhypertexte"/>
+                <w:rFonts w:cs="Times New Roman"/>
+                <w:noProof/>
+                <w:szCs w:val="24"/>
+              </w:rPr>
+              <w:t>a.</w:t>
+            </w:r>
+            <w:r>
+              <w:rPr>
+                <w:rFonts w:cs="Times New Roman"/>
+                <w:noProof/>
+                <w:szCs w:val="24"/>
+              </w:rPr>
+              <w:tab/>
+            </w:r>
+            <w:r>
+              <w:rPr>
+                <w:rStyle w:val="Lienhypertexte"/>
+                <w:rFonts w:cs="Times New Roman"/>
+                <w:noProof/>
+                <w:szCs w:val="24"/>
+              </w:rPr>
+              <w:t>Gestion du temps</w:t>
+            </w:r>
+            <w:r>
+              <w:rPr>
+                <w:rFonts w:cs="Times New Roman"/>
+                <w:noProof/>
+                <w:webHidden/>
+                <w:szCs w:val="24"/>
+              </w:rPr>
+              <w:tab/>
+            </w:r>
+            <w:r>
+              <w:rPr>
+                <w:rFonts w:cs="Times New Roman"/>
+                <w:noProof/>
+                <w:webHidden/>
+                <w:szCs w:val="24"/>
+              </w:rPr>
+              <w:fldChar w:fldCharType="begin"/>
+            </w:r>
+            <w:r>
+              <w:rPr>
+                <w:rFonts w:cs="Times New Roman"/>
+                <w:noProof/>
+                <w:webHidden/>
+                <w:szCs w:val="24"/>
+              </w:rPr>
+              <w:instrText xml:space="preserve"> PAGEREF _Toc115539170 \h </w:instrText>
+            </w:r>
+            <w:r>
+              <w:rPr>
+                <w:rFonts w:cs="Times New Roman"/>
+                <w:noProof/>
+                <w:webHidden/>
+                <w:szCs w:val="24"/>
+              </w:rPr>
+            </w:r>
+            <w:r>
+              <w:rPr>
+                <w:rFonts w:cs="Times New Roman"/>
+                <w:noProof/>
+                <w:webHidden/>
+                <w:szCs w:val="24"/>
+              </w:rPr>
+              <w:fldChar w:fldCharType="separate"/>
+            </w:r>
+            <w:r>
+              <w:rPr>
+                <w:rFonts w:cs="Times New Roman"/>
+                <w:noProof/>
+                <w:webHidden/>
+                <w:szCs w:val="24"/>
+              </w:rPr>
+              <w:t>59</w:t>
+            </w:r>
+            <w:r>
+              <w:rPr>
+                <w:rFonts w:cs="Times New Roman"/>
+                <w:noProof/>
+                <w:webHidden/>
+                <w:szCs w:val="24"/>
+              </w:rPr>
+              <w:fldChar w:fldCharType="end"/>
+            </w:r>
+          </w:hyperlink>
+        </w:p>
+        <w:p>
+          <w:pPr>
+            <w:pStyle w:val="TM3"/>
+            <w:tabs>
+              <w:tab w:val="left" w:pos="880"/>
+              <w:tab w:val="right" w:leader="dot" w:pos="9019"/>
+            </w:tabs>
+            <w:rPr>
+              <w:rFonts w:cs="Times New Roman"/>
+              <w:noProof/>
+              <w:szCs w:val="24"/>
+            </w:rPr>
+          </w:pPr>
+          <w:hyperlink w:anchor="_Toc115539171" w:history="1">
+            <w:r>
+              <w:rPr>
+                <w:rStyle w:val="Lienhypertexte"/>
+                <w:rFonts w:cs="Times New Roman"/>
+                <w:noProof/>
+                <w:szCs w:val="24"/>
+              </w:rPr>
+              <w:t>b.</w:t>
+            </w:r>
+            <w:r>
+              <w:rPr>
+                <w:rFonts w:cs="Times New Roman"/>
+                <w:noProof/>
+                <w:szCs w:val="24"/>
+              </w:rPr>
+              <w:tab/>
+            </w:r>
+            <w:r>
+              <w:rPr>
+                <w:rStyle w:val="Lienhypertexte"/>
+                <w:rFonts w:cs="Times New Roman"/>
+                <w:noProof/>
+                <w:szCs w:val="24"/>
+              </w:rPr>
+              <w:t>Gestion des risques</w:t>
+            </w:r>
+            <w:r>
+              <w:rPr>
+                <w:rFonts w:cs="Times New Roman"/>
+                <w:noProof/>
+                <w:webHidden/>
+                <w:szCs w:val="24"/>
+              </w:rPr>
+              <w:tab/>
+            </w:r>
+            <w:r>
+              <w:rPr>
+                <w:rFonts w:cs="Times New Roman"/>
+                <w:noProof/>
+                <w:webHidden/>
+                <w:szCs w:val="24"/>
+              </w:rPr>
+              <w:fldChar w:fldCharType="begin"/>
+            </w:r>
+            <w:r>
+              <w:rPr>
+                <w:rFonts w:cs="Times New Roman"/>
+                <w:noProof/>
+                <w:webHidden/>
+                <w:szCs w:val="24"/>
+              </w:rPr>
+              <w:instrText xml:space="preserve"> PAGEREF _Toc115539171 \h </w:instrText>
+            </w:r>
+            <w:r>
+              <w:rPr>
+                <w:rFonts w:cs="Times New Roman"/>
+                <w:noProof/>
+                <w:webHidden/>
+                <w:szCs w:val="24"/>
+              </w:rPr>
+            </w:r>
+            <w:r>
+              <w:rPr>
+                <w:rFonts w:cs="Times New Roman"/>
+                <w:noProof/>
+                <w:webHidden/>
+                <w:szCs w:val="24"/>
+              </w:rPr>
+              <w:fldChar w:fldCharType="separate"/>
+            </w:r>
+            <w:r>
+              <w:rPr>
+                <w:rFonts w:cs="Times New Roman"/>
+                <w:noProof/>
+                <w:webHidden/>
+                <w:szCs w:val="24"/>
+              </w:rPr>
+              <w:t>60</w:t>
+            </w:r>
+            <w:r>
+              <w:rPr>
+                <w:rFonts w:cs="Times New Roman"/>
+                <w:noProof/>
+                <w:webHidden/>
+                <w:szCs w:val="24"/>
+              </w:rPr>
+              <w:fldChar w:fldCharType="end"/>
+            </w:r>
+          </w:hyperlink>
+        </w:p>
+        <w:p>
+          <w:pPr>
+            <w:pStyle w:val="TM3"/>
+            <w:tabs>
+              <w:tab w:val="left" w:pos="880"/>
+              <w:tab w:val="right" w:leader="dot" w:pos="9019"/>
+            </w:tabs>
+            <w:rPr>
+              <w:rFonts w:cs="Times New Roman"/>
+              <w:noProof/>
+              <w:szCs w:val="24"/>
+            </w:rPr>
+          </w:pPr>
+          <w:hyperlink w:anchor="_Toc115539172" w:history="1">
+            <w:r>
+              <w:rPr>
+                <w:rStyle w:val="Lienhypertexte"/>
+                <w:rFonts w:cs="Times New Roman"/>
+                <w:noProof/>
+                <w:szCs w:val="24"/>
+              </w:rPr>
+              <w:t>c.</w:t>
+            </w:r>
+            <w:r>
+              <w:rPr>
+                <w:rFonts w:cs="Times New Roman"/>
+                <w:noProof/>
+                <w:szCs w:val="24"/>
+              </w:rPr>
+              <w:tab/>
+            </w:r>
+            <w:r>
+              <w:rPr>
+                <w:rStyle w:val="Lienhypertexte"/>
+                <w:rFonts w:cs="Times New Roman"/>
+                <w:noProof/>
+                <w:szCs w:val="24"/>
+              </w:rPr>
+              <w:t>Gestion de coûts</w:t>
+            </w:r>
+            <w:r>
+              <w:rPr>
+                <w:rFonts w:cs="Times New Roman"/>
+                <w:noProof/>
+                <w:webHidden/>
+                <w:szCs w:val="24"/>
+              </w:rPr>
+              <w:tab/>
+            </w:r>
+            <w:r>
+              <w:rPr>
+                <w:rFonts w:cs="Times New Roman"/>
+                <w:noProof/>
+                <w:webHidden/>
+                <w:szCs w:val="24"/>
+              </w:rPr>
+              <w:fldChar w:fldCharType="begin"/>
+            </w:r>
+            <w:r>
+              <w:rPr>
+                <w:rFonts w:cs="Times New Roman"/>
+                <w:noProof/>
+                <w:webHidden/>
+                <w:szCs w:val="24"/>
+              </w:rPr>
+              <w:instrText xml:space="preserve"> PAGEREF _Toc115539172 \h </w:instrText>
+            </w:r>
+            <w:r>
+              <w:rPr>
+                <w:rFonts w:cs="Times New Roman"/>
+                <w:noProof/>
+                <w:webHidden/>
+                <w:szCs w:val="24"/>
+              </w:rPr>
+            </w:r>
+            <w:r>
+              <w:rPr>
+                <w:rFonts w:cs="Times New Roman"/>
+                <w:noProof/>
+                <w:webHidden/>
+                <w:szCs w:val="24"/>
+              </w:rPr>
+              <w:fldChar w:fldCharType="separate"/>
+            </w:r>
+            <w:r>
+              <w:rPr>
+                <w:rFonts w:cs="Times New Roman"/>
+                <w:noProof/>
+                <w:webHidden/>
+                <w:szCs w:val="24"/>
+              </w:rPr>
+              <w:t>60</w:t>
+            </w:r>
+            <w:r>
+              <w:rPr>
+                <w:rFonts w:cs="Times New Roman"/>
+                <w:noProof/>
+                <w:webHidden/>
+                <w:szCs w:val="24"/>
+              </w:rPr>
+              <w:fldChar w:fldCharType="end"/>
+            </w:r>
+          </w:hyperlink>
+        </w:p>
+        <w:p>
+          <w:pPr>
+            <w:pStyle w:val="TM3"/>
+            <w:tabs>
+              <w:tab w:val="left" w:pos="880"/>
+              <w:tab w:val="right" w:leader="dot" w:pos="9019"/>
+            </w:tabs>
+            <w:rPr>
+              <w:rFonts w:cs="Times New Roman"/>
+              <w:noProof/>
+              <w:szCs w:val="24"/>
+            </w:rPr>
+          </w:pPr>
+          <w:hyperlink w:anchor="_Toc115539173" w:history="1">
+            <w:r>
+              <w:rPr>
+                <w:rStyle w:val="Lienhypertexte"/>
+                <w:rFonts w:cs="Times New Roman"/>
+                <w:noProof/>
+                <w:szCs w:val="24"/>
+              </w:rPr>
+              <w:t>d.</w:t>
+            </w:r>
+            <w:r>
+              <w:rPr>
+                <w:rFonts w:cs="Times New Roman"/>
+                <w:noProof/>
+                <w:szCs w:val="24"/>
+              </w:rPr>
+              <w:tab/>
+            </w:r>
+            <w:r>
+              <w:rPr>
+                <w:rStyle w:val="Lienhypertexte"/>
+                <w:rFonts w:cs="Times New Roman"/>
+                <w:noProof/>
+                <w:szCs w:val="24"/>
+              </w:rPr>
+              <w:t>Liste d'activités</w:t>
+            </w:r>
+            <w:r>
+              <w:rPr>
+                <w:rFonts w:cs="Times New Roman"/>
+                <w:noProof/>
+                <w:webHidden/>
+                <w:szCs w:val="24"/>
+              </w:rPr>
+              <w:tab/>
+            </w:r>
+            <w:r>
+              <w:rPr>
+                <w:rFonts w:cs="Times New Roman"/>
+                <w:noProof/>
+                <w:webHidden/>
+                <w:szCs w:val="24"/>
+              </w:rPr>
+              <w:fldChar w:fldCharType="begin"/>
+            </w:r>
+            <w:r>
+              <w:rPr>
+                <w:rFonts w:cs="Times New Roman"/>
+                <w:noProof/>
+                <w:webHidden/>
+                <w:szCs w:val="24"/>
+              </w:rPr>
+              <w:instrText xml:space="preserve"> PAGEREF _Toc115539173 \h </w:instrText>
+            </w:r>
+            <w:r>
+              <w:rPr>
+                <w:rFonts w:cs="Times New Roman"/>
+                <w:noProof/>
+                <w:webHidden/>
+                <w:szCs w:val="24"/>
+              </w:rPr>
+            </w:r>
+            <w:r>
+              <w:rPr>
+                <w:rFonts w:cs="Times New Roman"/>
+                <w:noProof/>
+                <w:webHidden/>
+                <w:szCs w:val="24"/>
+              </w:rPr>
+              <w:fldChar w:fldCharType="separate"/>
+            </w:r>
+            <w:r>
+              <w:rPr>
+                <w:rFonts w:cs="Times New Roman"/>
+                <w:noProof/>
+                <w:webHidden/>
+                <w:szCs w:val="24"/>
+              </w:rPr>
+              <w:t>62</w:t>
+            </w:r>
+            <w:r>
+              <w:rPr>
+                <w:rFonts w:cs="Times New Roman"/>
+                <w:noProof/>
+                <w:webHidden/>
+                <w:szCs w:val="24"/>
+              </w:rPr>
+              <w:fldChar w:fldCharType="end"/>
+            </w:r>
+          </w:hyperlink>
+        </w:p>
+        <w:p>
+          <w:pPr>
+            <w:pStyle w:val="TM3"/>
+            <w:tabs>
+              <w:tab w:val="left" w:pos="880"/>
+              <w:tab w:val="right" w:leader="dot" w:pos="9019"/>
+            </w:tabs>
+            <w:rPr>
+              <w:rFonts w:cs="Times New Roman"/>
+              <w:noProof/>
+              <w:szCs w:val="24"/>
+            </w:rPr>
+          </w:pPr>
+          <w:hyperlink w:anchor="_Toc115539174" w:history="1">
+            <w:r>
+              <w:rPr>
+                <w:rStyle w:val="Lienhypertexte"/>
+                <w:rFonts w:cs="Times New Roman"/>
+                <w:noProof/>
+                <w:szCs w:val="24"/>
+              </w:rPr>
+              <w:t>e.</w:t>
+            </w:r>
+            <w:r>
+              <w:rPr>
+                <w:rFonts w:cs="Times New Roman"/>
+                <w:noProof/>
+                <w:szCs w:val="24"/>
+              </w:rPr>
+              <w:tab/>
+            </w:r>
+            <w:r>
+              <w:rPr>
+                <w:rStyle w:val="Lienhypertexte"/>
+                <w:rFonts w:cs="Times New Roman"/>
+                <w:noProof/>
+                <w:szCs w:val="24"/>
+              </w:rPr>
+              <w:t>Diagramme de Gantt</w:t>
+            </w:r>
+            <w:r>
+              <w:rPr>
+                <w:rFonts w:cs="Times New Roman"/>
+                <w:noProof/>
+                <w:webHidden/>
+                <w:szCs w:val="24"/>
+              </w:rPr>
+              <w:tab/>
+            </w:r>
+            <w:r>
+              <w:rPr>
+                <w:rFonts w:cs="Times New Roman"/>
+                <w:noProof/>
+                <w:webHidden/>
+                <w:szCs w:val="24"/>
+              </w:rPr>
+              <w:fldChar w:fldCharType="begin"/>
+            </w:r>
+            <w:r>
+              <w:rPr>
+                <w:rFonts w:cs="Times New Roman"/>
+                <w:noProof/>
+                <w:webHidden/>
+                <w:szCs w:val="24"/>
+              </w:rPr>
+              <w:instrText xml:space="preserve"> PAGEREF _Toc115539174 \h </w:instrText>
+            </w:r>
+            <w:r>
+              <w:rPr>
+                <w:rFonts w:cs="Times New Roman"/>
+                <w:noProof/>
+                <w:webHidden/>
+                <w:szCs w:val="24"/>
+              </w:rPr>
+            </w:r>
+            <w:r>
+              <w:rPr>
+                <w:rFonts w:cs="Times New Roman"/>
+                <w:noProof/>
+                <w:webHidden/>
+                <w:szCs w:val="24"/>
+              </w:rPr>
+              <w:fldChar w:fldCharType="separate"/>
+            </w:r>
+            <w:r>
+              <w:rPr>
+                <w:rFonts w:cs="Times New Roman"/>
+                <w:noProof/>
+                <w:webHidden/>
+                <w:szCs w:val="24"/>
+              </w:rPr>
+              <w:t>70</w:t>
+            </w:r>
+            <w:r>
+              <w:rPr>
+                <w:rFonts w:cs="Times New Roman"/>
+                <w:noProof/>
+                <w:webHidden/>
+                <w:szCs w:val="24"/>
+              </w:rPr>
+              <w:fldChar w:fldCharType="end"/>
+            </w:r>
+          </w:hyperlink>
+        </w:p>
+        <w:p>
+          <w:pPr>
+            <w:pStyle w:val="TM2"/>
+            <w:tabs>
+              <w:tab w:val="right" w:leader="dot" w:pos="9019"/>
+            </w:tabs>
+            <w:rPr>
+              <w:rFonts w:cs="Times New Roman"/>
+              <w:noProof/>
+              <w:szCs w:val="24"/>
+            </w:rPr>
+          </w:pPr>
+          <w:hyperlink w:anchor="_Toc115539175" w:history="1">
+            <w:r>
+              <w:rPr>
+                <w:rStyle w:val="Lienhypertexte"/>
+                <w:rFonts w:cs="Times New Roman"/>
+                <w:noProof/>
+                <w:szCs w:val="24"/>
+              </w:rPr>
+              <w:t>III.2 Architecture et déploiement</w:t>
+            </w:r>
+            <w:r>
+              <w:rPr>
+                <w:rFonts w:cs="Times New Roman"/>
+                <w:noProof/>
+                <w:webHidden/>
+                <w:szCs w:val="24"/>
+              </w:rPr>
+              <w:tab/>
+            </w:r>
+            <w:r>
+              <w:rPr>
+                <w:rFonts w:cs="Times New Roman"/>
+                <w:noProof/>
+                <w:webHidden/>
+                <w:szCs w:val="24"/>
+              </w:rPr>
+              <w:fldChar w:fldCharType="begin"/>
+            </w:r>
+            <w:r>
+              <w:rPr>
+                <w:rFonts w:cs="Times New Roman"/>
+                <w:noProof/>
+                <w:webHidden/>
+                <w:szCs w:val="24"/>
+              </w:rPr>
+              <w:instrText xml:space="preserve"> PAGEREF _Toc115539175 \h </w:instrText>
+            </w:r>
+            <w:r>
+              <w:rPr>
+                <w:rFonts w:cs="Times New Roman"/>
+                <w:noProof/>
+                <w:webHidden/>
+                <w:szCs w:val="24"/>
+              </w:rPr>
+            </w:r>
+            <w:r>
+              <w:rPr>
+                <w:rFonts w:cs="Times New Roman"/>
+                <w:noProof/>
+                <w:webHidden/>
+                <w:szCs w:val="24"/>
+              </w:rPr>
+              <w:fldChar w:fldCharType="separate"/>
+            </w:r>
+            <w:r>
+              <w:rPr>
+                <w:rFonts w:cs="Times New Roman"/>
+                <w:noProof/>
+                <w:webHidden/>
+                <w:szCs w:val="24"/>
+              </w:rPr>
+              <w:t>71</w:t>
+            </w:r>
+            <w:r>
+              <w:rPr>
+                <w:rFonts w:cs="Times New Roman"/>
+                <w:noProof/>
+                <w:webHidden/>
+                <w:szCs w:val="24"/>
+              </w:rPr>
+              <w:fldChar w:fldCharType="end"/>
+            </w:r>
+          </w:hyperlink>
+        </w:p>
+        <w:p>
+          <w:pPr>
+            <w:pStyle w:val="TM3"/>
+            <w:tabs>
+              <w:tab w:val="left" w:pos="880"/>
+              <w:tab w:val="right" w:leader="dot" w:pos="9019"/>
+            </w:tabs>
+            <w:rPr>
+              <w:rFonts w:cs="Times New Roman"/>
+              <w:noProof/>
+              <w:szCs w:val="24"/>
+            </w:rPr>
+          </w:pPr>
+          <w:hyperlink w:anchor="_Toc115539176" w:history="1">
+            <w:r>
+              <w:rPr>
+                <w:rStyle w:val="Lienhypertexte"/>
+                <w:rFonts w:cs="Times New Roman"/>
+                <w:noProof/>
+                <w:szCs w:val="24"/>
+              </w:rPr>
+              <w:t>a.</w:t>
+            </w:r>
+            <w:r>
+              <w:rPr>
+                <w:rFonts w:cs="Times New Roman"/>
+                <w:noProof/>
+                <w:szCs w:val="24"/>
+              </w:rPr>
+              <w:tab/>
+            </w:r>
+            <w:r>
+              <w:rPr>
+                <w:rStyle w:val="Lienhypertexte"/>
+                <w:rFonts w:cs="Times New Roman"/>
+                <w:noProof/>
+                <w:szCs w:val="24"/>
+              </w:rPr>
+              <w:t>Architecture</w:t>
+            </w:r>
+            <w:r>
+              <w:rPr>
+                <w:rFonts w:cs="Times New Roman"/>
+                <w:noProof/>
+                <w:webHidden/>
+                <w:szCs w:val="24"/>
+              </w:rPr>
+              <w:tab/>
+            </w:r>
+            <w:r>
+              <w:rPr>
+                <w:rFonts w:cs="Times New Roman"/>
+                <w:noProof/>
+                <w:webHidden/>
+                <w:szCs w:val="24"/>
+              </w:rPr>
+              <w:fldChar w:fldCharType="begin"/>
+            </w:r>
+            <w:r>
+              <w:rPr>
+                <w:rFonts w:cs="Times New Roman"/>
+                <w:noProof/>
+                <w:webHidden/>
+                <w:szCs w:val="24"/>
+              </w:rPr>
+              <w:instrText xml:space="preserve"> PAGEREF _Toc115539176 \h </w:instrText>
+            </w:r>
+            <w:r>
+              <w:rPr>
+                <w:rFonts w:cs="Times New Roman"/>
+                <w:noProof/>
+                <w:webHidden/>
+                <w:szCs w:val="24"/>
+              </w:rPr>
+            </w:r>
+            <w:r>
+              <w:rPr>
+                <w:rFonts w:cs="Times New Roman"/>
+                <w:noProof/>
+                <w:webHidden/>
+                <w:szCs w:val="24"/>
+              </w:rPr>
+              <w:fldChar w:fldCharType="separate"/>
+            </w:r>
+            <w:r>
+              <w:rPr>
+                <w:rFonts w:cs="Times New Roman"/>
+                <w:noProof/>
+                <w:webHidden/>
+                <w:szCs w:val="24"/>
+              </w:rPr>
+              <w:t>71</w:t>
+            </w:r>
+            <w:r>
+              <w:rPr>
+                <w:rFonts w:cs="Times New Roman"/>
+                <w:noProof/>
+                <w:webHidden/>
+                <w:szCs w:val="24"/>
+              </w:rPr>
+              <w:fldChar w:fldCharType="end"/>
+            </w:r>
+          </w:hyperlink>
+        </w:p>
+        <w:p>
+          <w:pPr>
+            <w:pStyle w:val="TM3"/>
+            <w:tabs>
+              <w:tab w:val="left" w:pos="880"/>
+              <w:tab w:val="right" w:leader="dot" w:pos="9019"/>
+            </w:tabs>
+            <w:rPr>
+              <w:rFonts w:cs="Times New Roman"/>
+              <w:noProof/>
+              <w:szCs w:val="24"/>
+            </w:rPr>
+          </w:pPr>
+          <w:hyperlink w:anchor="_Toc115539177" w:history="1">
+            <w:r>
+              <w:rPr>
+                <w:rStyle w:val="Lienhypertexte"/>
+                <w:rFonts w:cs="Times New Roman"/>
+                <w:noProof/>
+                <w:szCs w:val="24"/>
+              </w:rPr>
+              <w:t>b.</w:t>
+            </w:r>
+            <w:r>
+              <w:rPr>
+                <w:rFonts w:cs="Times New Roman"/>
+                <w:noProof/>
+                <w:szCs w:val="24"/>
+              </w:rPr>
+              <w:tab/>
+            </w:r>
+            <w:r>
+              <w:rPr>
+                <w:rStyle w:val="Lienhypertexte"/>
+                <w:rFonts w:cs="Times New Roman"/>
+                <w:noProof/>
+                <w:szCs w:val="24"/>
+              </w:rPr>
+              <w:t>Déploiement</w:t>
+            </w:r>
+            <w:r>
+              <w:rPr>
+                <w:rFonts w:cs="Times New Roman"/>
+                <w:noProof/>
+                <w:webHidden/>
+                <w:szCs w:val="24"/>
+              </w:rPr>
+              <w:tab/>
+            </w:r>
+            <w:r>
+              <w:rPr>
+                <w:rFonts w:cs="Times New Roman"/>
+                <w:noProof/>
+                <w:webHidden/>
+                <w:szCs w:val="24"/>
+              </w:rPr>
+              <w:fldChar w:fldCharType="begin"/>
+            </w:r>
+            <w:r>
+              <w:rPr>
+                <w:rFonts w:cs="Times New Roman"/>
+                <w:noProof/>
+                <w:webHidden/>
+                <w:szCs w:val="24"/>
+              </w:rPr>
+              <w:instrText xml:space="preserve"> PAGEREF _Toc115539177 \h </w:instrText>
+            </w:r>
+            <w:r>
+              <w:rPr>
+                <w:rFonts w:cs="Times New Roman"/>
+                <w:noProof/>
+                <w:webHidden/>
+                <w:szCs w:val="24"/>
+              </w:rPr>
+            </w:r>
+            <w:r>
+              <w:rPr>
+                <w:rFonts w:cs="Times New Roman"/>
+                <w:noProof/>
+                <w:webHidden/>
+                <w:szCs w:val="24"/>
+              </w:rPr>
+              <w:fldChar w:fldCharType="separate"/>
+            </w:r>
+            <w:r>
+              <w:rPr>
+                <w:rFonts w:cs="Times New Roman"/>
+                <w:noProof/>
+                <w:webHidden/>
+                <w:szCs w:val="24"/>
+              </w:rPr>
+              <w:t>71</w:t>
+            </w:r>
+            <w:r>
+              <w:rPr>
+                <w:rFonts w:cs="Times New Roman"/>
+                <w:noProof/>
+                <w:webHidden/>
+                <w:szCs w:val="24"/>
+              </w:rPr>
+              <w:fldChar w:fldCharType="end"/>
+            </w:r>
+          </w:hyperlink>
+        </w:p>
+        <w:p>
+          <w:pPr>
+            <w:pStyle w:val="TM2"/>
+            <w:tabs>
+              <w:tab w:val="right" w:leader="dot" w:pos="9019"/>
+            </w:tabs>
+            <w:rPr>
+              <w:rFonts w:cs="Times New Roman"/>
+              <w:noProof/>
+              <w:szCs w:val="24"/>
+            </w:rPr>
+          </w:pPr>
+          <w:hyperlink w:anchor="_Toc115539178" w:history="1">
+            <w:r>
+              <w:rPr>
+                <w:rStyle w:val="Lienhypertexte"/>
+                <w:rFonts w:cs="Times New Roman"/>
+                <w:noProof/>
+                <w:szCs w:val="24"/>
+              </w:rPr>
+              <w:t>III.3. Résultats obtenus et discussions</w:t>
+            </w:r>
+            <w:r>
+              <w:rPr>
+                <w:rFonts w:cs="Times New Roman"/>
+                <w:noProof/>
+                <w:webHidden/>
+                <w:szCs w:val="24"/>
+              </w:rPr>
+              <w:tab/>
+            </w:r>
+            <w:r>
+              <w:rPr>
+                <w:rFonts w:cs="Times New Roman"/>
+                <w:noProof/>
+                <w:webHidden/>
+                <w:szCs w:val="24"/>
+              </w:rPr>
+              <w:fldChar w:fldCharType="begin"/>
+            </w:r>
+            <w:r>
+              <w:rPr>
+                <w:rFonts w:cs="Times New Roman"/>
+                <w:noProof/>
+                <w:webHidden/>
+                <w:szCs w:val="24"/>
+              </w:rPr>
+              <w:instrText xml:space="preserve"> PAGEREF _Toc115539178 \h </w:instrText>
+            </w:r>
+            <w:r>
+              <w:rPr>
+                <w:rFonts w:cs="Times New Roman"/>
+                <w:noProof/>
+                <w:webHidden/>
+                <w:szCs w:val="24"/>
+              </w:rPr>
+            </w:r>
+            <w:r>
+              <w:rPr>
+                <w:rFonts w:cs="Times New Roman"/>
+                <w:noProof/>
+                <w:webHidden/>
+                <w:szCs w:val="24"/>
+              </w:rPr>
+              <w:fldChar w:fldCharType="separate"/>
+            </w:r>
+            <w:r>
+              <w:rPr>
+                <w:rFonts w:cs="Times New Roman"/>
+                <w:noProof/>
+                <w:webHidden/>
+                <w:szCs w:val="24"/>
+              </w:rPr>
+              <w:t>72</w:t>
+            </w:r>
+            <w:r>
+              <w:rPr>
+                <w:rFonts w:cs="Times New Roman"/>
+                <w:noProof/>
+                <w:webHidden/>
+                <w:szCs w:val="24"/>
+              </w:rPr>
+              <w:fldChar w:fldCharType="end"/>
+            </w:r>
+          </w:hyperlink>
+        </w:p>
+        <w:p>
+          <w:pPr>
+            <w:pStyle w:val="TM2"/>
+            <w:tabs>
+              <w:tab w:val="right" w:leader="dot" w:pos="9019"/>
+            </w:tabs>
+            <w:rPr>
+              <w:rFonts w:cs="Times New Roman"/>
+              <w:noProof/>
+              <w:szCs w:val="24"/>
+            </w:rPr>
+          </w:pPr>
+          <w:hyperlink w:anchor="_Toc115539179" w:history="1">
+            <w:r>
+              <w:rPr>
+                <w:rStyle w:val="Lienhypertexte"/>
+                <w:rFonts w:cs="Times New Roman"/>
+                <w:noProof/>
+                <w:szCs w:val="24"/>
+              </w:rPr>
+              <w:t>III.4. Difficultés rencontrées</w:t>
+            </w:r>
+            <w:r>
+              <w:rPr>
+                <w:rFonts w:cs="Times New Roman"/>
+                <w:noProof/>
+                <w:webHidden/>
+                <w:szCs w:val="24"/>
+              </w:rPr>
+              <w:tab/>
+            </w:r>
+            <w:r>
+              <w:rPr>
+                <w:rFonts w:cs="Times New Roman"/>
+                <w:noProof/>
+                <w:webHidden/>
+                <w:szCs w:val="24"/>
+              </w:rPr>
+              <w:fldChar w:fldCharType="begin"/>
+            </w:r>
+            <w:r>
+              <w:rPr>
+                <w:rFonts w:cs="Times New Roman"/>
+                <w:noProof/>
+                <w:webHidden/>
+                <w:szCs w:val="24"/>
+              </w:rPr>
+              <w:instrText xml:space="preserve"> PAGEREF _Toc115539179 \h </w:instrText>
+            </w:r>
+            <w:r>
+              <w:rPr>
+                <w:rFonts w:cs="Times New Roman"/>
+                <w:noProof/>
+                <w:webHidden/>
+                <w:szCs w:val="24"/>
+              </w:rPr>
+            </w:r>
+            <w:r>
+              <w:rPr>
+                <w:rFonts w:cs="Times New Roman"/>
+                <w:noProof/>
+                <w:webHidden/>
+                <w:szCs w:val="24"/>
+              </w:rPr>
+              <w:fldChar w:fldCharType="separate"/>
+            </w:r>
+            <w:r>
+              <w:rPr>
+                <w:rFonts w:cs="Times New Roman"/>
+                <w:noProof/>
+                <w:webHidden/>
+                <w:szCs w:val="24"/>
+              </w:rPr>
+              <w:t>74</w:t>
+            </w:r>
+            <w:r>
+              <w:rPr>
+                <w:rFonts w:cs="Times New Roman"/>
+                <w:noProof/>
+                <w:webHidden/>
+                <w:szCs w:val="24"/>
+              </w:rPr>
+              <w:fldChar w:fldCharType="end"/>
+            </w:r>
+          </w:hyperlink>
+        </w:p>
+        <w:p>
+          <w:pPr>
+            <w:pStyle w:val="TM2"/>
+            <w:tabs>
+              <w:tab w:val="right" w:leader="dot" w:pos="9019"/>
+            </w:tabs>
+            <w:rPr>
+              <w:rFonts w:cs="Times New Roman"/>
+              <w:noProof/>
+              <w:szCs w:val="24"/>
+            </w:rPr>
+          </w:pPr>
+          <w:hyperlink w:anchor="_Toc115539180" w:history="1">
+            <w:r>
+              <w:rPr>
+                <w:rStyle w:val="Lienhypertexte"/>
+                <w:rFonts w:cs="Times New Roman"/>
+                <w:noProof/>
+                <w:szCs w:val="24"/>
+              </w:rPr>
+              <w:t>III.5. Captures d'écran</w:t>
+            </w:r>
+            <w:r>
+              <w:rPr>
+                <w:rFonts w:cs="Times New Roman"/>
+                <w:noProof/>
+                <w:webHidden/>
+                <w:szCs w:val="24"/>
+              </w:rPr>
+              <w:tab/>
+            </w:r>
+            <w:r>
+              <w:rPr>
+                <w:rFonts w:cs="Times New Roman"/>
+                <w:noProof/>
+                <w:webHidden/>
+                <w:szCs w:val="24"/>
+              </w:rPr>
+              <w:fldChar w:fldCharType="begin"/>
+            </w:r>
+            <w:r>
+              <w:rPr>
+                <w:rFonts w:cs="Times New Roman"/>
+                <w:noProof/>
+                <w:webHidden/>
+                <w:szCs w:val="24"/>
+              </w:rPr>
+              <w:instrText xml:space="preserve"> PAGEREF _Toc115539180 \h </w:instrText>
+            </w:r>
+            <w:r>
+              <w:rPr>
+                <w:rFonts w:cs="Times New Roman"/>
+                <w:noProof/>
+                <w:webHidden/>
+                <w:szCs w:val="24"/>
+              </w:rPr>
+            </w:r>
+            <w:r>
+              <w:rPr>
+                <w:rFonts w:cs="Times New Roman"/>
+                <w:noProof/>
+                <w:webHidden/>
+                <w:szCs w:val="24"/>
+              </w:rPr>
+              <w:fldChar w:fldCharType="separate"/>
+            </w:r>
+            <w:r>
+              <w:rPr>
+                <w:rFonts w:cs="Times New Roman"/>
+                <w:noProof/>
+                <w:webHidden/>
+                <w:szCs w:val="24"/>
+              </w:rPr>
+              <w:t>75</w:t>
+            </w:r>
+            <w:r>
+              <w:rPr>
+                <w:rFonts w:cs="Times New Roman"/>
+                <w:noProof/>
+                <w:webHidden/>
+                <w:szCs w:val="24"/>
+              </w:rPr>
+              <w:fldChar w:fldCharType="end"/>
+            </w:r>
+          </w:hyperlink>
+        </w:p>
+        <w:p>
+          <w:pPr>
+            <w:pStyle w:val="TM2"/>
+            <w:tabs>
+              <w:tab w:val="right" w:leader="dot" w:pos="9019"/>
+            </w:tabs>
+            <w:rPr>
+              <w:rFonts w:cs="Times New Roman"/>
+              <w:noProof/>
+              <w:szCs w:val="24"/>
+            </w:rPr>
+          </w:pPr>
+          <w:hyperlink w:anchor="_Toc115539181" w:history="1">
+            <w:r>
+              <w:rPr>
+                <w:rStyle w:val="Lienhypertexte"/>
+                <w:rFonts w:cs="Times New Roman"/>
+                <w:noProof/>
+                <w:szCs w:val="24"/>
+              </w:rPr>
+              <w:t>III.6. Conclusion partielle</w:t>
+            </w:r>
+            <w:r>
+              <w:rPr>
+                <w:rFonts w:cs="Times New Roman"/>
+                <w:noProof/>
+                <w:webHidden/>
+                <w:szCs w:val="24"/>
+              </w:rPr>
+              <w:tab/>
+            </w:r>
+            <w:r>
+              <w:rPr>
+                <w:rFonts w:cs="Times New Roman"/>
+                <w:noProof/>
+                <w:webHidden/>
+                <w:szCs w:val="24"/>
+              </w:rPr>
+              <w:fldChar w:fldCharType="begin"/>
+            </w:r>
+            <w:r>
+              <w:rPr>
+                <w:rFonts w:cs="Times New Roman"/>
+                <w:noProof/>
+                <w:webHidden/>
+                <w:szCs w:val="24"/>
+              </w:rPr>
+              <w:instrText xml:space="preserve"> PAGEREF _Toc115539181 \h </w:instrText>
+            </w:r>
+            <w:r>
+              <w:rPr>
+                <w:rFonts w:cs="Times New Roman"/>
+                <w:noProof/>
+                <w:webHidden/>
+                <w:szCs w:val="24"/>
+              </w:rPr>
+            </w:r>
+            <w:r>
+              <w:rPr>
+                <w:rFonts w:cs="Times New Roman"/>
+                <w:noProof/>
+                <w:webHidden/>
+                <w:szCs w:val="24"/>
+              </w:rPr>
+              <w:fldChar w:fldCharType="separate"/>
+            </w:r>
+            <w:r>
+              <w:rPr>
+                <w:rFonts w:cs="Times New Roman"/>
+                <w:noProof/>
+                <w:webHidden/>
+                <w:szCs w:val="24"/>
+              </w:rPr>
+              <w:t>78</w:t>
+            </w:r>
+            <w:r>
+              <w:rPr>
+                <w:rFonts w:cs="Times New Roman"/>
+                <w:noProof/>
+                <w:webHidden/>
+                <w:szCs w:val="24"/>
+              </w:rPr>
+              <w:fldChar w:fldCharType="end"/>
+            </w:r>
+          </w:hyperlink>
+        </w:p>
+        <w:p>
+          <w:pPr>
+            <w:pStyle w:val="TM1"/>
+            <w:tabs>
+              <w:tab w:val="right" w:leader="dot" w:pos="9019"/>
+            </w:tabs>
+            <w:rPr>
+              <w:rFonts w:ascii="Times New Roman" w:hAnsi="Times New Roman" w:cs="Times New Roman"/>
+              <w:noProof/>
+              <w:sz w:val="24"/>
+              <w:szCs w:val="24"/>
+            </w:rPr>
+          </w:pPr>
+          <w:hyperlink w:anchor="_Toc115539182" w:history="1">
+            <w:r>
+              <w:rPr>
+                <w:rStyle w:val="Lienhypertexte"/>
+                <w:rFonts w:ascii="Times New Roman" w:hAnsi="Times New Roman" w:cs="Times New Roman"/>
+                <w:noProof/>
+                <w:sz w:val="24"/>
+                <w:szCs w:val="24"/>
+              </w:rPr>
+              <w:t>CONCLUSION GENERALE</w:t>
+            </w:r>
+            <w:r>
+              <w:rPr>
+                <w:rFonts w:ascii="Times New Roman" w:hAnsi="Times New Roman" w:cs="Times New Roman"/>
+                <w:noProof/>
+                <w:webHidden/>
+                <w:sz w:val="24"/>
+                <w:szCs w:val="24"/>
+              </w:rPr>
+              <w:tab/>
+            </w:r>
+            <w:r>
+              <w:rPr>
+                <w:rFonts w:ascii="Times New Roman" w:hAnsi="Times New Roman" w:cs="Times New Roman"/>
+                <w:noProof/>
+                <w:webHidden/>
+                <w:sz w:val="24"/>
+                <w:szCs w:val="24"/>
+              </w:rPr>
+              <w:fldChar w:fldCharType="begin"/>
+            </w:r>
+            <w:r>
+              <w:rPr>
+                <w:rFonts w:ascii="Times New Roman" w:hAnsi="Times New Roman" w:cs="Times New Roman"/>
+                <w:noProof/>
+                <w:webHidden/>
+                <w:sz w:val="24"/>
+                <w:szCs w:val="24"/>
+              </w:rPr>
+              <w:instrText xml:space="preserve"> PAGEREF _Toc115539182 \h </w:instrText>
+            </w:r>
+            <w:r>
+              <w:rPr>
+                <w:rFonts w:ascii="Times New Roman" w:hAnsi="Times New Roman" w:cs="Times New Roman"/>
+                <w:noProof/>
+                <w:webHidden/>
+                <w:sz w:val="24"/>
+                <w:szCs w:val="24"/>
+              </w:rPr>
+            </w:r>
+            <w:r>
+              <w:rPr>
+                <w:rFonts w:ascii="Times New Roman" w:hAnsi="Times New Roman" w:cs="Times New Roman"/>
+                <w:noProof/>
+                <w:webHidden/>
+                <w:sz w:val="24"/>
+                <w:szCs w:val="24"/>
+              </w:rPr>
+              <w:fldChar w:fldCharType="separate"/>
+            </w:r>
+            <w:r>
+              <w:rPr>
+                <w:rFonts w:ascii="Times New Roman" w:hAnsi="Times New Roman" w:cs="Times New Roman"/>
+                <w:noProof/>
+                <w:webHidden/>
+                <w:sz w:val="24"/>
+                <w:szCs w:val="24"/>
+              </w:rPr>
+              <w:t>79</w:t>
+            </w:r>
+            <w:r>
+              <w:rPr>
+                <w:rFonts w:ascii="Times New Roman" w:hAnsi="Times New Roman" w:cs="Times New Roman"/>
+                <w:noProof/>
+                <w:webHidden/>
+                <w:sz w:val="24"/>
+                <w:szCs w:val="24"/>
+              </w:rPr>
+              <w:fldChar w:fldCharType="end"/>
+            </w:r>
+          </w:hyperlink>
+        </w:p>
+        <w:p>
+          <w:pPr>
+            <w:pStyle w:val="TM1"/>
+            <w:tabs>
+              <w:tab w:val="right" w:leader="dot" w:pos="9019"/>
+            </w:tabs>
+            <w:rPr>
+              <w:rFonts w:ascii="Times New Roman" w:hAnsi="Times New Roman" w:cs="Times New Roman"/>
+              <w:noProof/>
+              <w:sz w:val="24"/>
+              <w:szCs w:val="24"/>
+            </w:rPr>
+          </w:pPr>
+          <w:hyperlink w:anchor="_Toc115539183" w:history="1">
+            <w:r>
+              <w:rPr>
+                <w:rStyle w:val="Lienhypertexte"/>
+                <w:rFonts w:ascii="Times New Roman" w:hAnsi="Times New Roman" w:cs="Times New Roman"/>
+                <w:noProof/>
+                <w:sz w:val="24"/>
+                <w:szCs w:val="24"/>
+              </w:rPr>
+              <w:t>RÉFÉRENCES</w:t>
+            </w:r>
+            <w:r>
+              <w:rPr>
+                <w:rFonts w:ascii="Times New Roman" w:hAnsi="Times New Roman" w:cs="Times New Roman"/>
+                <w:noProof/>
+                <w:webHidden/>
+                <w:sz w:val="24"/>
+                <w:szCs w:val="24"/>
+              </w:rPr>
+              <w:tab/>
+            </w:r>
+            <w:r>
+              <w:rPr>
+                <w:rFonts w:ascii="Times New Roman" w:hAnsi="Times New Roman" w:cs="Times New Roman"/>
+                <w:noProof/>
+                <w:webHidden/>
+                <w:sz w:val="24"/>
+                <w:szCs w:val="24"/>
+              </w:rPr>
+              <w:fldChar w:fldCharType="begin"/>
+            </w:r>
+            <w:r>
+              <w:rPr>
+                <w:rFonts w:ascii="Times New Roman" w:hAnsi="Times New Roman" w:cs="Times New Roman"/>
+                <w:noProof/>
+                <w:webHidden/>
+                <w:sz w:val="24"/>
+                <w:szCs w:val="24"/>
+              </w:rPr>
+              <w:instrText xml:space="preserve"> PAGEREF _Toc115539183 \h </w:instrText>
+            </w:r>
+            <w:r>
+              <w:rPr>
+                <w:rFonts w:ascii="Times New Roman" w:hAnsi="Times New Roman" w:cs="Times New Roman"/>
+                <w:noProof/>
+                <w:webHidden/>
+                <w:sz w:val="24"/>
+                <w:szCs w:val="24"/>
+              </w:rPr>
+            </w:r>
+            <w:r>
+              <w:rPr>
+                <w:rFonts w:ascii="Times New Roman" w:hAnsi="Times New Roman" w:cs="Times New Roman"/>
+                <w:noProof/>
+                <w:webHidden/>
+                <w:sz w:val="24"/>
+                <w:szCs w:val="24"/>
+              </w:rPr>
+              <w:fldChar w:fldCharType="separate"/>
+            </w:r>
+            <w:r>
+              <w:rPr>
+                <w:rFonts w:ascii="Times New Roman" w:hAnsi="Times New Roman" w:cs="Times New Roman"/>
+                <w:noProof/>
+                <w:webHidden/>
+                <w:sz w:val="24"/>
+                <w:szCs w:val="24"/>
+              </w:rPr>
+              <w:t>80</w:t>
+            </w:r>
+            <w:r>
+              <w:rPr>
+                <w:rFonts w:ascii="Times New Roman" w:hAnsi="Times New Roman" w:cs="Times New Roman"/>
+                <w:noProof/>
+                <w:webHidden/>
+                <w:sz w:val="24"/>
+                <w:szCs w:val="24"/>
+              </w:rPr>
+              <w:fldChar w:fldCharType="end"/>
+            </w:r>
+          </w:hyperlink>
+        </w:p>
+        <w:p>
+          <w:pPr>
+            <w:spacing w:before="360" w:after="360" w:line="276" w:lineRule="auto"/>
             <w:jc w:val="both"/>
+            <w:rPr>
+              <w:bCs/>
+            </w:rPr>
           </w:pPr>
           <w:r>
             <w:rPr>
               <w:rFonts w:ascii="Times New Roman" w:hAnsi="Times New Roman" w:cs="Times New Roman"/>
               <w:b/>
               <w:bCs/>
+              <w:sz w:val="24"/>
+              <w:szCs w:val="24"/>
             </w:rPr>
             <w:fldChar w:fldCharType="end"/>
           </w:r>
@@ -3053,6 +6548,11 @@
     </w:sdt>
     <w:p>
       <w:pPr>
+        <w:jc w:val="both"/>
+      </w:pPr>
+    </w:p>
+    <w:p>
+      <w:pPr>
         <w:jc w:val="center"/>
         <w:rPr>
           <w:rFonts w:ascii="Times New Roman" w:hAnsi="Times New Roman" w:cs="Times New Roman"/>
@@ -3113,37 +6613,6 @@
     </w:p>
     <w:p>
       <w:pPr>
-        <w:jc w:val="center"/>
-        <w:rPr>
-          <w:rFonts w:ascii="Times New Roman" w:hAnsi="Times New Roman" w:cs="Times New Roman"/>
-          <w:sz w:val="24"/>
-          <w:szCs w:val="24"/>
-        </w:rPr>
-      </w:pPr>
-    </w:p>
-    <w:p>
-      <w:pPr>
-        <w:jc w:val="center"/>
-        <w:rPr>
-          <w:rFonts w:ascii="Times New Roman" w:hAnsi="Times New Roman" w:cs="Times New Roman"/>
-          <w:sz w:val="24"/>
-          <w:szCs w:val="24"/>
-        </w:rPr>
-      </w:pPr>
-    </w:p>
-    <w:p>
-      <w:pPr>
-        <w:jc w:val="center"/>
-        <w:rPr>
-          <w:rFonts w:ascii="Times New Roman" w:hAnsi="Times New Roman" w:cs="Times New Roman"/>
-          <w:sz w:val="24"/>
-          <w:szCs w:val="24"/>
-        </w:rPr>
-      </w:pPr>
-    </w:p>
-    <w:p>
-      <w:pPr>
-        <w:jc w:val="center"/>
         <w:rPr>
           <w:rFonts w:ascii="Times New Roman" w:hAnsi="Times New Roman" w:cs="Times New Roman"/>
           <w:sz w:val="24"/>
@@ -3172,12 +6641,12 @@
       <w:pPr>
         <w:pStyle w:val="Titre1"/>
       </w:pPr>
-      <w:bookmarkStart w:id="6" w:name="_Toc137056211"/>
+      <w:bookmarkStart w:id="7" w:name="_Toc137056211"/>
       <w:r>
         <w:lastRenderedPageBreak/>
         <w:t>INTRODUCTION GENERALE</w:t>
       </w:r>
-      <w:bookmarkEnd w:id="6"/>
+      <w:bookmarkEnd w:id="7"/>
     </w:p>
     <w:p>
       <w:pPr>
@@ -9766,10 +13235,13 @@
       </w:pPr>
       <w:r>
         <w:lastRenderedPageBreak/>
-        <w:t>CHAPITRE II. ANALYSE ET CONCEPTION DU SYTEME</w:t>
-      </w:r>
-      <w:bookmarkStart w:id="7" w:name="_GoBack"/>
-      <w:bookmarkEnd w:id="7"/>
+        <w:t xml:space="preserve">CHAPITRE II. ANALYSE ET CONCEPTION DU </w:t>
+      </w:r>
+      <w:proofErr w:type="spellStart"/>
+      <w:r>
+        <w:t>SYTEME</w:t>
+      </w:r>
+      <w:proofErr w:type="spellEnd"/>
     </w:p>
     <w:p>
       <w:pPr>
@@ -9981,7 +13453,6 @@
         <w:docPartUnique/>
       </w:docPartObj>
     </w:sdtPr>
-    <w:sdtEndPr/>
     <w:sdtContent>
       <w:p>
         <w:pPr>
@@ -10013,7 +13484,6 @@
         <w:docPartUnique/>
       </w:docPartObj>
     </w:sdtPr>
-    <w:sdtEndPr/>
     <w:sdtContent>
       <w:p>
         <w:pPr>
@@ -13588,6 +17058,48 @@
       <w:spacing w:after="0" w:line="240" w:lineRule="auto"/>
     </w:pPr>
   </w:style>
+  <w:style w:type="paragraph" w:styleId="TM2">
+    <w:name w:val="toc 2"/>
+    <w:basedOn w:val="Normal"/>
+    <w:next w:val="Normal"/>
+    <w:autoRedefine/>
+    <w:uiPriority w:val="39"/>
+    <w:unhideWhenUsed/>
+    <w:rsid w:val="009E45E7"/>
+    <w:pPr>
+      <w:spacing w:before="360" w:after="100" w:line="276" w:lineRule="auto"/>
+      <w:ind w:left="240"/>
+      <w:jc w:val="both"/>
+    </w:pPr>
+    <w:rPr>
+      <w:rFonts w:ascii="Times New Roman" w:eastAsia="Arial" w:hAnsi="Times New Roman" w:cs="Arial"/>
+      <w:kern w:val="0"/>
+      <w:sz w:val="24"/>
+      <w:lang w:val="fr" w:eastAsia="fr-FR"/>
+      <w14:ligatures w14:val="none"/>
+    </w:rPr>
+  </w:style>
+  <w:style w:type="paragraph" w:styleId="TM3">
+    <w:name w:val="toc 3"/>
+    <w:basedOn w:val="Normal"/>
+    <w:next w:val="Normal"/>
+    <w:autoRedefine/>
+    <w:uiPriority w:val="39"/>
+    <w:unhideWhenUsed/>
+    <w:rsid w:val="009E45E7"/>
+    <w:pPr>
+      <w:spacing w:before="360" w:after="100" w:line="276" w:lineRule="auto"/>
+      <w:ind w:left="480"/>
+      <w:jc w:val="both"/>
+    </w:pPr>
+    <w:rPr>
+      <w:rFonts w:ascii="Times New Roman" w:eastAsia="Arial" w:hAnsi="Times New Roman" w:cs="Arial"/>
+      <w:kern w:val="0"/>
+      <w:sz w:val="24"/>
+      <w:lang w:val="fr" w:eastAsia="fr-FR"/>
+      <w14:ligatures w14:val="none"/>
+    </w:rPr>
+  </w:style>
 </w:styles>
 </file>
 
@@ -13891,7 +17403,7 @@
 </file>
 
 <file path=customXml/itemProps1.xml><?xml version="1.0" encoding="utf-8"?>
-<ds:datastoreItem xmlns:ds="http://schemas.openxmlformats.org/officeDocument/2006/customXml" ds:itemID="{61B75F8B-BBD4-4061-AA7B-03A8EF6B552A}">
+<ds:datastoreItem xmlns:ds="http://schemas.openxmlformats.org/officeDocument/2006/customXml" ds:itemID="{6AC6CD1E-409E-46B2-88CD-FD6777F80A59}">
   <ds:schemaRefs>
     <ds:schemaRef ds:uri="http://schemas.openxmlformats.org/officeDocument/2006/bibliography"/>
   </ds:schemaRefs>

</xml_diff>

<commit_message>
Diagramme de cas d'utilisation
chapitre 2
</commit_message>
<xml_diff>
--- a/TFC_KOJI_SEYA_DAN.docx
+++ b/TFC_KOJI_SEYA_DAN.docx
@@ -1765,19 +1765,17 @@
           <w:szCs w:val="24"/>
         </w:rPr>
       </w:pPr>
-      <w:bookmarkStart w:id="1" w:name="_GoBack"/>
-      <w:bookmarkEnd w:id="1"/>
     </w:p>
     <w:p>
       <w:pPr>
         <w:pStyle w:val="Titre1"/>
       </w:pPr>
-      <w:bookmarkStart w:id="2" w:name="_Toc137056205"/>
+      <w:bookmarkStart w:id="1" w:name="_Toc137056205"/>
       <w:r>
         <w:lastRenderedPageBreak/>
         <w:t>DEDICACE</w:t>
       </w:r>
-      <w:bookmarkEnd w:id="2"/>
+      <w:bookmarkEnd w:id="1"/>
     </w:p>
     <w:p>
       <w:pPr>
@@ -1822,12 +1820,12 @@
       <w:pPr>
         <w:pStyle w:val="Titre1"/>
       </w:pPr>
-      <w:bookmarkStart w:id="3" w:name="_Toc137056206"/>
+      <w:bookmarkStart w:id="2" w:name="_Toc137056206"/>
       <w:r>
         <w:lastRenderedPageBreak/>
         <w:t>REMERCIEMENT</w:t>
       </w:r>
-      <w:bookmarkEnd w:id="3"/>
+      <w:bookmarkEnd w:id="2"/>
       <w:r>
         <w:t xml:space="preserve"> </w:t>
       </w:r>
@@ -1862,12 +1860,12 @@
       <w:pPr>
         <w:pStyle w:val="Titre1"/>
       </w:pPr>
-      <w:bookmarkStart w:id="4" w:name="_Toc137056207"/>
+      <w:bookmarkStart w:id="3" w:name="_Toc137056207"/>
       <w:r>
         <w:lastRenderedPageBreak/>
         <w:t>LISTE DES FIGURES</w:t>
       </w:r>
-      <w:bookmarkEnd w:id="4"/>
+      <w:bookmarkEnd w:id="3"/>
     </w:p>
     <w:p>
       <w:pPr>
@@ -1900,12 +1898,12 @@
       <w:pPr>
         <w:pStyle w:val="Titre1"/>
       </w:pPr>
-      <w:bookmarkStart w:id="5" w:name="_Toc137056208"/>
+      <w:bookmarkStart w:id="4" w:name="_Toc137056208"/>
       <w:r>
         <w:lastRenderedPageBreak/>
         <w:t>LISTE DES TABLEAUX</w:t>
       </w:r>
-      <w:bookmarkEnd w:id="5"/>
+      <w:bookmarkEnd w:id="4"/>
     </w:p>
     <w:p>
       <w:pPr>
@@ -1938,12 +1936,12 @@
       <w:pPr>
         <w:pStyle w:val="Titre1"/>
       </w:pPr>
-      <w:bookmarkStart w:id="6" w:name="_Toc137056209"/>
+      <w:bookmarkStart w:id="5" w:name="_Toc137056209"/>
       <w:r>
         <w:lastRenderedPageBreak/>
         <w:t>LISTE DES ACRONYMES</w:t>
       </w:r>
-      <w:bookmarkEnd w:id="6"/>
+      <w:bookmarkEnd w:id="5"/>
     </w:p>
     <w:p>
       <w:pPr>
@@ -6705,12 +6703,12 @@
       <w:pPr>
         <w:pStyle w:val="Titre1"/>
       </w:pPr>
-      <w:bookmarkStart w:id="7" w:name="_Toc137056211"/>
+      <w:bookmarkStart w:id="6" w:name="_Toc137056211"/>
       <w:r>
         <w:lastRenderedPageBreak/>
         <w:t>INTRODUCTION GENERALE</w:t>
       </w:r>
-      <w:bookmarkEnd w:id="7"/>
+      <w:bookmarkEnd w:id="6"/>
     </w:p>
     <w:p>
       <w:pPr>
@@ -13308,29 +13306,307 @@
     </w:p>
     <w:p>
       <w:pPr>
-        <w:pStyle w:val="Paragraphedeliste"/>
+        <w:pStyle w:val="Titre2"/>
         <w:spacing w:line="360" w:lineRule="auto"/>
-        <w:ind w:left="2847"/>
-        <w:jc w:val="both"/>
-        <w:rPr>
-          <w:rFonts w:ascii="Times New Roman" w:hAnsi="Times New Roman" w:cs="Times New Roman"/>
-          <w:sz w:val="24"/>
-          <w:szCs w:val="24"/>
-        </w:rPr>
-      </w:pPr>
-    </w:p>
-    <w:p>
-      <w:pPr>
-        <w:pStyle w:val="Paragraphedeliste"/>
+        <w:rPr>
+          <w:rFonts w:ascii="Times New Roman" w:hAnsi="Times New Roman" w:cs="Times New Roman"/>
+          <w:b/>
+          <w:bCs/>
+          <w:sz w:val="24"/>
+          <w:szCs w:val="24"/>
+        </w:rPr>
+      </w:pPr>
+      <w:r>
+        <w:rPr>
+          <w:rFonts w:ascii="Times New Roman" w:hAnsi="Times New Roman" w:cs="Times New Roman"/>
+          <w:b/>
+          <w:bCs/>
+          <w:sz w:val="24"/>
+          <w:szCs w:val="24"/>
+        </w:rPr>
+        <w:t>II.0. Introduction partielle</w:t>
+      </w:r>
+    </w:p>
+    <w:p/>
+    <w:p>
+      <w:pPr>
         <w:spacing w:line="360" w:lineRule="auto"/>
-        <w:ind w:left="2847"/>
-        <w:jc w:val="both"/>
-        <w:rPr>
-          <w:rFonts w:ascii="Times New Roman" w:hAnsi="Times New Roman" w:cs="Times New Roman"/>
-          <w:sz w:val="24"/>
-          <w:szCs w:val="24"/>
-        </w:rPr>
-      </w:pPr>
+        <w:ind w:firstLine="1134"/>
+        <w:jc w:val="both"/>
+        <w:rPr>
+          <w:rFonts w:ascii="Times New Roman" w:hAnsi="Times New Roman" w:cs="Times New Roman"/>
+          <w:sz w:val="24"/>
+          <w:szCs w:val="24"/>
+        </w:rPr>
+      </w:pPr>
+      <w:r>
+        <w:rPr>
+          <w:rFonts w:ascii="Times New Roman" w:hAnsi="Times New Roman" w:cs="Times New Roman"/>
+          <w:sz w:val="24"/>
+          <w:szCs w:val="24"/>
+        </w:rPr>
+        <w:t xml:space="preserve">L’objectif de ce chapitre est de </w:t>
+      </w:r>
+      <w:r>
+        <w:rPr>
+          <w:rFonts w:ascii="Times New Roman" w:hAnsi="Times New Roman" w:cs="Times New Roman"/>
+          <w:sz w:val="24"/>
+          <w:szCs w:val="24"/>
+        </w:rPr>
+        <w:t>modéliser</w:t>
+      </w:r>
+      <w:r>
+        <w:rPr>
+          <w:rFonts w:ascii="Times New Roman" w:hAnsi="Times New Roman" w:cs="Times New Roman"/>
+          <w:sz w:val="24"/>
+          <w:szCs w:val="24"/>
+        </w:rPr>
+        <w:t xml:space="preserve"> les </w:t>
+      </w:r>
+      <w:r>
+        <w:rPr>
+          <w:rFonts w:ascii="Times New Roman" w:hAnsi="Times New Roman" w:cs="Times New Roman"/>
+          <w:sz w:val="24"/>
+          <w:szCs w:val="24"/>
+        </w:rPr>
+        <w:t>différents</w:t>
+      </w:r>
+      <w:r>
+        <w:rPr>
+          <w:rFonts w:ascii="Times New Roman" w:hAnsi="Times New Roman" w:cs="Times New Roman"/>
+          <w:sz w:val="24"/>
+          <w:szCs w:val="24"/>
+        </w:rPr>
+        <w:t xml:space="preserve"> diagrammes de notre système, et ce système </w:t>
+      </w:r>
+      <w:r>
+        <w:rPr>
+          <w:rFonts w:ascii="Times New Roman" w:hAnsi="Times New Roman" w:cs="Times New Roman"/>
+          <w:sz w:val="24"/>
+          <w:szCs w:val="24"/>
+        </w:rPr>
+        <w:t>se</w:t>
+      </w:r>
+      <w:r>
+        <w:rPr>
+          <w:rFonts w:ascii="Times New Roman" w:hAnsi="Times New Roman" w:cs="Times New Roman"/>
+          <w:sz w:val="24"/>
+          <w:szCs w:val="24"/>
+        </w:rPr>
+        <w:t xml:space="preserve"> basera principalement sur les diagrammes suivants</w:t>
+      </w:r>
+      <w:r>
+        <w:rPr>
+          <w:rFonts w:ascii="Times New Roman" w:hAnsi="Times New Roman" w:cs="Times New Roman"/>
+          <w:sz w:val="24"/>
+          <w:szCs w:val="24"/>
+        </w:rPr>
+        <w:t> : diagramme</w:t>
+      </w:r>
+      <w:r>
+        <w:rPr>
+          <w:rFonts w:ascii="Times New Roman" w:hAnsi="Times New Roman" w:cs="Times New Roman"/>
+          <w:sz w:val="24"/>
+          <w:szCs w:val="24"/>
+        </w:rPr>
+        <w:t xml:space="preserve"> de cas d’utilisation, diagramme de </w:t>
+      </w:r>
+      <w:r>
+        <w:rPr>
+          <w:rFonts w:ascii="Times New Roman" w:hAnsi="Times New Roman" w:cs="Times New Roman"/>
+          <w:sz w:val="24"/>
+          <w:szCs w:val="24"/>
+        </w:rPr>
+        <w:t>séquence</w:t>
+      </w:r>
+      <w:r>
+        <w:rPr>
+          <w:rFonts w:ascii="Times New Roman" w:hAnsi="Times New Roman" w:cs="Times New Roman"/>
+          <w:sz w:val="24"/>
+          <w:szCs w:val="24"/>
+        </w:rPr>
+        <w:t>, diagramme d’</w:t>
+      </w:r>
+      <w:r>
+        <w:rPr>
+          <w:rFonts w:ascii="Times New Roman" w:hAnsi="Times New Roman" w:cs="Times New Roman"/>
+          <w:sz w:val="24"/>
+          <w:szCs w:val="24"/>
+        </w:rPr>
+        <w:t>activité</w:t>
+      </w:r>
+      <w:r>
+        <w:rPr>
+          <w:rFonts w:ascii="Times New Roman" w:hAnsi="Times New Roman" w:cs="Times New Roman"/>
+          <w:sz w:val="24"/>
+          <w:szCs w:val="24"/>
+        </w:rPr>
+        <w:t>, diagramme de classe participante</w:t>
+      </w:r>
+      <w:r>
+        <w:rPr>
+          <w:rFonts w:ascii="Times New Roman" w:hAnsi="Times New Roman" w:cs="Times New Roman"/>
+          <w:sz w:val="24"/>
+          <w:szCs w:val="24"/>
+        </w:rPr>
+        <w:t>, diagramme du modelé du domaine, etc.</w:t>
+      </w:r>
+    </w:p>
+    <w:p>
+      <w:pPr>
+        <w:pStyle w:val="Titre2"/>
+        <w:spacing w:line="360" w:lineRule="auto"/>
+        <w:jc w:val="both"/>
+        <w:rPr>
+          <w:rFonts w:ascii="Times New Roman" w:hAnsi="Times New Roman" w:cs="Times New Roman"/>
+          <w:b/>
+          <w:bCs/>
+          <w:sz w:val="24"/>
+          <w:szCs w:val="24"/>
+        </w:rPr>
+      </w:pPr>
+      <w:r>
+        <w:rPr>
+          <w:rFonts w:ascii="Times New Roman" w:hAnsi="Times New Roman" w:cs="Times New Roman"/>
+          <w:b/>
+          <w:bCs/>
+          <w:sz w:val="24"/>
+          <w:szCs w:val="24"/>
+        </w:rPr>
+        <w:t>II.1. Identification des besoins</w:t>
+      </w:r>
+    </w:p>
+    <w:p>
+      <w:pPr>
+        <w:spacing w:line="360" w:lineRule="auto"/>
+      </w:pPr>
+    </w:p>
+    <w:p>
+      <w:pPr>
+        <w:spacing w:line="360" w:lineRule="auto"/>
+        <w:ind w:firstLine="1134"/>
+        <w:jc w:val="both"/>
+        <w:rPr>
+          <w:rFonts w:ascii="Times New Roman" w:hAnsi="Times New Roman" w:cs="Times New Roman"/>
+          <w:sz w:val="24"/>
+          <w:szCs w:val="24"/>
+        </w:rPr>
+      </w:pPr>
+      <w:r>
+        <w:rPr>
+          <w:rFonts w:ascii="Times New Roman" w:hAnsi="Times New Roman" w:cs="Times New Roman"/>
+          <w:sz w:val="24"/>
+          <w:szCs w:val="24"/>
+        </w:rPr>
+        <w:t>Pour comprendre un système ou apercevoir l’abstraction qui se cache derrière un système, la modélisation de celui-ci est importante. La modélisation est aussi un excellent moyen de comprendre la complexité du système.</w:t>
+      </w:r>
+    </w:p>
+    <w:p>
+      <w:pPr>
+        <w:spacing w:line="360" w:lineRule="auto"/>
+        <w:ind w:firstLine="1134"/>
+        <w:jc w:val="both"/>
+        <w:rPr>
+          <w:rFonts w:ascii="Times New Roman" w:hAnsi="Times New Roman" w:cs="Times New Roman"/>
+          <w:sz w:val="24"/>
+          <w:szCs w:val="24"/>
+        </w:rPr>
+      </w:pPr>
+      <w:r>
+        <w:rPr>
+          <w:rFonts w:ascii="Times New Roman" w:hAnsi="Times New Roman" w:cs="Times New Roman"/>
+          <w:sz w:val="24"/>
+          <w:szCs w:val="24"/>
+        </w:rPr>
+        <w:t xml:space="preserve">L’UML est défini comme un langage qui est constituée </w:t>
+      </w:r>
+      <w:r>
+        <w:rPr>
+          <w:rFonts w:ascii="Times New Roman" w:hAnsi="Times New Roman" w:cs="Times New Roman"/>
+          <w:sz w:val="24"/>
+          <w:szCs w:val="24"/>
+        </w:rPr>
+        <w:t xml:space="preserve">de diagrammes intégrés utilisés par les développeurs informatiques pour la représentation visuelle des objets, des états et des processus dans un logiciel ou un système. Le langage de modélisation peut servir de modèle pour un projet et garantir une architecture d’information structurée ; il peut également aider les développeurs à présenter leur description d’un système d’une manière compréhensible pour les spécialistes externes. UML est principalement utilisé dans le développement de logiciels orientés objet. </w:t>
+      </w:r>
+    </w:p>
+    <w:p>
+      <w:pPr>
+        <w:spacing w:line="360" w:lineRule="auto"/>
+        <w:ind w:firstLine="1134"/>
+        <w:jc w:val="both"/>
+        <w:rPr>
+          <w:rFonts w:ascii="Times New Roman" w:hAnsi="Times New Roman" w:cs="Times New Roman"/>
+          <w:sz w:val="24"/>
+          <w:szCs w:val="24"/>
+        </w:rPr>
+      </w:pPr>
+      <w:r>
+        <w:rPr>
+          <w:rFonts w:ascii="Times New Roman" w:hAnsi="Times New Roman" w:cs="Times New Roman"/>
+          <w:sz w:val="24"/>
+          <w:szCs w:val="24"/>
+        </w:rPr>
+        <w:t>Il est basé su la méthode UP, qui détermine les étapes différentes d’aboutissement a un projet accompli.</w:t>
+      </w:r>
+      <w:r>
+        <w:rPr>
+          <w:rFonts w:ascii="Times New Roman" w:hAnsi="Times New Roman" w:cs="Times New Roman"/>
+          <w:sz w:val="24"/>
+          <w:szCs w:val="24"/>
+        </w:rPr>
+        <w:t xml:space="preserve"> Ainsi on se doit d’associer à cette méthode l’UML. L’UML se rangeant de la catégorie de langage, la bonne modélisation d’un travail informatique de se faire grâce a l’intégration d’une méthode dans l’objectif de bien modéliser le processus.</w:t>
+      </w:r>
+    </w:p>
+    <w:p>
+      <w:pPr>
+        <w:pStyle w:val="Titre3"/>
+        <w:jc w:val="both"/>
+        <w:rPr>
+          <w:i/>
+          <w:iCs/>
+          <w:sz w:val="24"/>
+          <w:szCs w:val="24"/>
+        </w:rPr>
+      </w:pPr>
+      <w:r>
+        <w:rPr>
+          <w:i/>
+          <w:iCs/>
+          <w:sz w:val="24"/>
+          <w:szCs w:val="24"/>
+        </w:rPr>
+        <w:t>II.1.1. Diagramme de Cas d’utilisation</w:t>
+      </w:r>
+    </w:p>
+    <w:p>
+      <w:pPr>
+        <w:spacing w:line="360" w:lineRule="auto"/>
+        <w:ind w:firstLine="1134"/>
+        <w:jc w:val="both"/>
+        <w:rPr>
+          <w:rFonts w:ascii="Times New Roman" w:hAnsi="Times New Roman" w:cs="Times New Roman"/>
+          <w:sz w:val="24"/>
+          <w:szCs w:val="24"/>
+        </w:rPr>
+      </w:pPr>
+      <w:r>
+        <w:rPr>
+          <w:rFonts w:ascii="Times New Roman" w:hAnsi="Times New Roman" w:cs="Times New Roman"/>
+          <w:sz w:val="24"/>
+          <w:szCs w:val="24"/>
+        </w:rPr>
+        <w:t xml:space="preserve">Un diagramme de cas d’utilisation permet de représenter les fonctions d’un système du point de vue de l’utilisateur (appelé « acteur » en UML). Cet acteur ne doit pas nécessairement être un utilisateur humain. Le rôle peut également être attribué à un système externe qui accède à un autre système. Le diagramme </w:t>
+      </w:r>
+      <w:bookmarkStart w:id="7" w:name="_GoBack"/>
+      <w:bookmarkEnd w:id="7"/>
+      <w:r>
+        <w:rPr>
+          <w:rFonts w:ascii="Times New Roman" w:hAnsi="Times New Roman" w:cs="Times New Roman"/>
+          <w:sz w:val="24"/>
+          <w:szCs w:val="24"/>
+        </w:rPr>
+        <w:t>de cas d’utilisation montre en fait la relation entre un acteur et ses demandes ou attentes vis-à-vis du système, sans décrire les actions en cours ni les mettre dans un ordre logique.</w:t>
+      </w:r>
     </w:p>
     <w:p/>
     <w:sectPr>
@@ -17466,7 +17742,7 @@
 </file>
 
 <file path=customXml/itemProps1.xml><?xml version="1.0" encoding="utf-8"?>
-<ds:datastoreItem xmlns:ds="http://schemas.openxmlformats.org/officeDocument/2006/customXml" ds:itemID="{730B8443-02BA-4D0E-B989-2784C08B661E}">
+<ds:datastoreItem xmlns:ds="http://schemas.openxmlformats.org/officeDocument/2006/customXml" ds:itemID="{0683EFB6-78B8-468B-85DA-94F36E0BA99B}">
   <ds:schemaRefs>
     <ds:schemaRef ds:uri="http://schemas.openxmlformats.org/officeDocument/2006/bibliography"/>
   </ds:schemaRefs>

</xml_diff>

<commit_message>
mise a jour des diagrammes
</commit_message>
<xml_diff>
--- a/TFC_KOJI_SEYA_DAN.docx
+++ b/TFC_KOJI_SEYA_DAN.docx
@@ -13621,7 +13621,6 @@
           <w:szCs w:val="24"/>
         </w:rPr>
       </w:pPr>
-      <w:bookmarkStart w:id="7" w:name="_GoBack"/>
       <w:r>
         <w:rPr>
           <w:rFonts w:ascii="Times New Roman" w:hAnsi="Times New Roman" w:cs="Times New Roman"/>
@@ -13631,9 +13630,9 @@
         </w:rPr>
         <w:lastRenderedPageBreak/>
         <w:drawing>
-          <wp:inline distT="0" distB="0" distL="0" distR="0" wp14:anchorId="29544A52" wp14:editId="6E234A99">
-            <wp:extent cx="5669280" cy="5644515"/>
-            <wp:effectExtent l="0" t="0" r="7620" b="0"/>
+          <wp:inline distT="0" distB="0" distL="0" distR="0" wp14:anchorId="29544A52" wp14:editId="3C7BAB2B">
+            <wp:extent cx="4819827" cy="4798772"/>
+            <wp:effectExtent l="0" t="0" r="0" b="1905"/>
             <wp:docPr id="1" name="Image 1"/>
             <wp:cNvGraphicFramePr>
               <a:graphicFrameLocks xmlns:a="http://schemas.openxmlformats.org/drawingml/2006/main" noChangeAspect="1"/>
@@ -13660,7 +13659,7 @@
                   <pic:spPr>
                     <a:xfrm>
                       <a:off x="0" y="0"/>
-                      <a:ext cx="5669280" cy="5644515"/>
+                      <a:ext cx="4851703" cy="4830509"/>
                     </a:xfrm>
                     <a:prstGeom prst="rect">
                       <a:avLst/>
@@ -13672,9 +13671,583 @@
           </wp:inline>
         </w:drawing>
       </w:r>
+    </w:p>
+    <w:p>
+      <w:pPr>
+        <w:rPr>
+          <w:rFonts w:ascii="Times New Roman" w:hAnsi="Times New Roman" w:cs="Times New Roman"/>
+          <w:i/>
+          <w:iCs/>
+          <w:sz w:val="24"/>
+          <w:szCs w:val="24"/>
+          <w:lang w:val="en-US"/>
+        </w:rPr>
+      </w:pPr>
+      <w:r>
+        <w:rPr>
+          <w:rFonts w:ascii="Times New Roman" w:hAnsi="Times New Roman" w:cs="Times New Roman"/>
+          <w:noProof/>
+          <w:sz w:val="24"/>
+          <w:szCs w:val="24"/>
+        </w:rPr>
+        <mc:AlternateContent>
+          <mc:Choice Requires="wps">
+            <w:drawing>
+              <wp:inline distT="0" distB="0" distL="0" distR="0" wp14:anchorId="59FC951C" wp14:editId="0A3C801F">
+                <wp:extent cx="6078931" cy="295275"/>
+                <wp:effectExtent l="0" t="0" r="0" b="9525"/>
+                <wp:docPr id="4" name="Rectangle 4"/>
+                <wp:cNvGraphicFramePr/>
+                <a:graphic xmlns:a="http://schemas.openxmlformats.org/drawingml/2006/main">
+                  <a:graphicData uri="http://schemas.microsoft.com/office/word/2010/wordprocessingShape">
+                    <wps:wsp>
+                      <wps:cNvSpPr/>
+                      <wps:spPr>
+                        <a:xfrm>
+                          <a:off x="0" y="0"/>
+                          <a:ext cx="6078931" cy="295275"/>
+                        </a:xfrm>
+                        <a:prstGeom prst="rect">
+                          <a:avLst/>
+                        </a:prstGeom>
+                        <a:ln>
+                          <a:noFill/>
+                        </a:ln>
+                      </wps:spPr>
+                      <wps:style>
+                        <a:lnRef idx="2">
+                          <a:schemeClr val="dk1"/>
+                        </a:lnRef>
+                        <a:fillRef idx="1">
+                          <a:schemeClr val="lt1"/>
+                        </a:fillRef>
+                        <a:effectRef idx="0">
+                          <a:schemeClr val="dk1"/>
+                        </a:effectRef>
+                        <a:fontRef idx="minor">
+                          <a:schemeClr val="dk1"/>
+                        </a:fontRef>
+                      </wps:style>
+                      <wps:txbx>
+                        <w:txbxContent>
+                          <w:p>
+                            <w:pPr>
+                              <w:jc w:val="center"/>
+                              <w:rPr>
+                                <w:rFonts w:ascii="Times New Roman" w:hAnsi="Times New Roman" w:cs="Times New Roman"/>
+                                <w:i/>
+                                <w:iCs/>
+                                <w:sz w:val="24"/>
+                                <w:szCs w:val="24"/>
+                                <w:lang w:val="en-ZA"/>
+                              </w:rPr>
+                            </w:pPr>
+                            <w:r>
+                              <w:rPr>
+                                <w:rFonts w:ascii="Times New Roman" w:hAnsi="Times New Roman" w:cs="Times New Roman"/>
+                                <w:i/>
+                                <w:iCs/>
+                                <w:sz w:val="24"/>
+                                <w:szCs w:val="24"/>
+                                <w:lang w:val="en-US"/>
+                              </w:rPr>
+                              <w:t>Figure 1.2. Diagramme d</w:t>
+                            </w:r>
+                            <w:r>
+                              <w:rPr>
+                                <w:rFonts w:ascii="Times New Roman" w:hAnsi="Times New Roman" w:cs="Times New Roman"/>
+                                <w:i/>
+                                <w:iCs/>
+                                <w:sz w:val="24"/>
+                                <w:szCs w:val="24"/>
+                                <w:lang w:val="en-US"/>
+                              </w:rPr>
+                              <w:t>e cas d’utilisation</w:t>
+                            </w:r>
+                          </w:p>
+                        </w:txbxContent>
+                      </wps:txbx>
+                      <wps:bodyPr rot="0" spcFirstLastPara="0" vertOverflow="overflow" horzOverflow="overflow" vert="horz" wrap="square" lIns="91440" tIns="45720" rIns="91440" bIns="45720" numCol="1" spcCol="0" rtlCol="0" fromWordArt="0" anchor="ctr" anchorCtr="0" forceAA="0" compatLnSpc="1">
+                        <a:prstTxWarp prst="textNoShape">
+                          <a:avLst/>
+                        </a:prstTxWarp>
+                        <a:noAutofit/>
+                      </wps:bodyPr>
+                    </wps:wsp>
+                  </a:graphicData>
+                </a:graphic>
+              </wp:inline>
+            </w:drawing>
+          </mc:Choice>
+          <mc:Fallback>
+            <w:pict>
+              <v:rect w14:anchorId="59FC951C" id="Rectangle 4" o:spid="_x0000_s1027" style="width:478.65pt;height:23.25pt;visibility:visible;mso-wrap-style:square;mso-left-percent:-10001;mso-top-percent:-10001;mso-position-horizontal:absolute;mso-position-horizontal-relative:char;mso-position-vertical:absolute;mso-position-vertical-relative:line;mso-left-percent:-10001;mso-top-percent:-10001;v-text-anchor:middle" o:gfxdata="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" fillcolor="white [3201]" stroked="f" strokeweight="1pt">
+                <v:textbox>
+                  <w:txbxContent>
+                    <w:p>
+                      <w:pPr>
+                        <w:jc w:val="center"/>
+                        <w:rPr>
+                          <w:rFonts w:ascii="Times New Roman" w:hAnsi="Times New Roman" w:cs="Times New Roman"/>
+                          <w:i/>
+                          <w:iCs/>
+                          <w:sz w:val="24"/>
+                          <w:szCs w:val="24"/>
+                          <w:lang w:val="en-ZA"/>
+                        </w:rPr>
+                      </w:pPr>
+                      <w:r>
+                        <w:rPr>
+                          <w:rFonts w:ascii="Times New Roman" w:hAnsi="Times New Roman" w:cs="Times New Roman"/>
+                          <w:i/>
+                          <w:iCs/>
+                          <w:sz w:val="24"/>
+                          <w:szCs w:val="24"/>
+                          <w:lang w:val="en-US"/>
+                        </w:rPr>
+                        <w:t>Figure 1.2. Diagramme d</w:t>
+                      </w:r>
+                      <w:r>
+                        <w:rPr>
+                          <w:rFonts w:ascii="Times New Roman" w:hAnsi="Times New Roman" w:cs="Times New Roman"/>
+                          <w:i/>
+                          <w:iCs/>
+                          <w:sz w:val="24"/>
+                          <w:szCs w:val="24"/>
+                          <w:lang w:val="en-US"/>
+                        </w:rPr>
+                        <w:t>e cas d’utilisation</w:t>
+                      </w:r>
+                    </w:p>
+                  </w:txbxContent>
+                </v:textbox>
+                <w10:anchorlock/>
+              </v:rect>
+            </w:pict>
+          </mc:Fallback>
+        </mc:AlternateContent>
+      </w:r>
+    </w:p>
+    <w:p>
+      <w:pPr>
+        <w:pStyle w:val="Titre3"/>
+        <w:jc w:val="both"/>
+        <w:rPr>
+          <w:i/>
+          <w:iCs/>
+          <w:sz w:val="24"/>
+          <w:szCs w:val="24"/>
+        </w:rPr>
+      </w:pPr>
+      <w:r>
+        <w:rPr>
+          <w:i/>
+          <w:iCs/>
+          <w:sz w:val="24"/>
+          <w:szCs w:val="24"/>
+        </w:rPr>
+        <w:t>II.1.2 Description textuelle et Diagramme d</w:t>
+      </w:r>
+      <w:r>
+        <w:rPr>
+          <w:i/>
+          <w:iCs/>
+          <w:sz w:val="24"/>
+          <w:szCs w:val="24"/>
+        </w:rPr>
+        <w:t>e séquence du logiciel</w:t>
+      </w:r>
+    </w:p>
+    <w:p>
+      <w:pPr>
+        <w:pStyle w:val="Titre3"/>
+        <w:numPr>
+          <w:ilvl w:val="0"/>
+          <w:numId w:val="27"/>
+        </w:numPr>
+        <w:jc w:val="both"/>
+        <w:rPr>
+          <w:b w:val="0"/>
+          <w:bCs w:val="0"/>
+          <w:sz w:val="24"/>
+          <w:szCs w:val="24"/>
+        </w:rPr>
+      </w:pPr>
+      <w:r>
+        <w:rPr>
+          <w:b w:val="0"/>
+          <w:bCs w:val="0"/>
+          <w:sz w:val="24"/>
+          <w:szCs w:val="24"/>
+        </w:rPr>
+        <w:t>S’authentifier</w:t>
+      </w:r>
+    </w:p>
+    <w:p>
+      <w:pPr>
+        <w:pStyle w:val="Titre3"/>
+        <w:numPr>
+          <w:ilvl w:val="0"/>
+          <w:numId w:val="32"/>
+        </w:numPr>
+        <w:jc w:val="both"/>
+        <w:rPr>
+          <w:b w:val="0"/>
+          <w:bCs w:val="0"/>
+          <w:sz w:val="24"/>
+          <w:szCs w:val="24"/>
+        </w:rPr>
+      </w:pPr>
+      <w:r>
+        <w:rPr>
+          <w:b w:val="0"/>
+          <w:bCs w:val="0"/>
+          <w:sz w:val="24"/>
+          <w:szCs w:val="24"/>
+        </w:rPr>
+        <w:t>Description textuelle</w:t>
+      </w:r>
+    </w:p>
+    <w:p>
+      <w:pPr>
+        <w:pStyle w:val="Titre3"/>
+        <w:numPr>
+          <w:ilvl w:val="0"/>
+          <w:numId w:val="33"/>
+        </w:numPr>
+        <w:ind w:left="1701"/>
+        <w:jc w:val="both"/>
+        <w:rPr>
+          <w:b w:val="0"/>
+          <w:bCs w:val="0"/>
+          <w:sz w:val="24"/>
+          <w:szCs w:val="24"/>
+        </w:rPr>
+      </w:pPr>
+      <w:r>
+        <w:rPr>
+          <w:b w:val="0"/>
+          <w:bCs w:val="0"/>
+          <w:sz w:val="24"/>
+          <w:szCs w:val="24"/>
+        </w:rPr>
+        <w:t>Nom du cas d’utilisation : S’authentifier</w:t>
+      </w:r>
+    </w:p>
+    <w:p>
+      <w:pPr>
+        <w:pStyle w:val="Titre3"/>
+        <w:numPr>
+          <w:ilvl w:val="0"/>
+          <w:numId w:val="33"/>
+        </w:numPr>
+        <w:ind w:left="1701"/>
+        <w:jc w:val="both"/>
+        <w:rPr>
+          <w:b w:val="0"/>
+          <w:bCs w:val="0"/>
+          <w:sz w:val="24"/>
+          <w:szCs w:val="24"/>
+        </w:rPr>
+      </w:pPr>
+      <w:r>
+        <w:rPr>
+          <w:b w:val="0"/>
+          <w:bCs w:val="0"/>
+          <w:sz w:val="24"/>
+          <w:szCs w:val="24"/>
+        </w:rPr>
+        <w:t>Objectif : S’authentifier pour accéder à la plateforme</w:t>
+      </w:r>
+    </w:p>
+    <w:p>
+      <w:pPr>
+        <w:pStyle w:val="Titre3"/>
+        <w:numPr>
+          <w:ilvl w:val="0"/>
+          <w:numId w:val="33"/>
+        </w:numPr>
+        <w:ind w:left="1701"/>
+        <w:jc w:val="both"/>
+        <w:rPr>
+          <w:b w:val="0"/>
+          <w:bCs w:val="0"/>
+          <w:sz w:val="24"/>
+          <w:szCs w:val="24"/>
+        </w:rPr>
+      </w:pPr>
+      <w:r>
+        <w:rPr>
+          <w:b w:val="0"/>
+          <w:bCs w:val="0"/>
+          <w:sz w:val="24"/>
+          <w:szCs w:val="24"/>
+        </w:rPr>
+        <w:t>Acteur principal : Utilisateur/ Administrateur</w:t>
+      </w:r>
+    </w:p>
+    <w:p>
+      <w:pPr>
+        <w:pStyle w:val="Titre3"/>
+        <w:numPr>
+          <w:ilvl w:val="0"/>
+          <w:numId w:val="33"/>
+        </w:numPr>
+        <w:ind w:left="1701"/>
+        <w:jc w:val="both"/>
+        <w:rPr>
+          <w:b w:val="0"/>
+          <w:bCs w:val="0"/>
+          <w:sz w:val="24"/>
+          <w:szCs w:val="24"/>
+        </w:rPr>
+      </w:pPr>
+      <w:r>
+        <w:rPr>
+          <w:b w:val="0"/>
+          <w:bCs w:val="0"/>
+          <w:sz w:val="24"/>
+          <w:szCs w:val="24"/>
+        </w:rPr>
+        <w:t>Acteur secondaire :</w:t>
+      </w:r>
+    </w:p>
+    <w:p>
+      <w:pPr>
+        <w:pStyle w:val="Titre3"/>
+        <w:numPr>
+          <w:ilvl w:val="0"/>
+          <w:numId w:val="33"/>
+        </w:numPr>
+        <w:ind w:left="1701"/>
+        <w:jc w:val="both"/>
+        <w:rPr>
+          <w:b w:val="0"/>
+          <w:bCs w:val="0"/>
+          <w:sz w:val="24"/>
+          <w:szCs w:val="24"/>
+        </w:rPr>
+      </w:pPr>
+      <w:r>
+        <w:rPr>
+          <w:b w:val="0"/>
+          <w:bCs w:val="0"/>
+          <w:sz w:val="24"/>
+          <w:szCs w:val="24"/>
+        </w:rPr>
+        <w:t>Précondition :</w:t>
+      </w:r>
+    </w:p>
+    <w:p>
+      <w:pPr>
+        <w:pStyle w:val="Titre3"/>
+        <w:numPr>
+          <w:ilvl w:val="0"/>
+          <w:numId w:val="33"/>
+        </w:numPr>
+        <w:ind w:left="1701"/>
+        <w:jc w:val="both"/>
+        <w:rPr>
+          <w:b w:val="0"/>
+          <w:bCs w:val="0"/>
+          <w:sz w:val="24"/>
+          <w:szCs w:val="24"/>
+        </w:rPr>
+      </w:pPr>
+      <w:r>
+        <w:rPr>
+          <w:b w:val="0"/>
+          <w:bCs w:val="0"/>
+          <w:sz w:val="24"/>
+          <w:szCs w:val="24"/>
+        </w:rPr>
+        <w:t>Scenario</w:t>
+      </w:r>
+    </w:p>
+    <w:p>
+      <w:pPr>
+        <w:pStyle w:val="Titre3"/>
+        <w:numPr>
+          <w:ilvl w:val="0"/>
+          <w:numId w:val="35"/>
+        </w:numPr>
+        <w:ind w:left="1985"/>
+        <w:jc w:val="both"/>
+        <w:rPr>
+          <w:b w:val="0"/>
+          <w:bCs w:val="0"/>
+          <w:sz w:val="24"/>
+          <w:szCs w:val="24"/>
+        </w:rPr>
+      </w:pPr>
+      <w:r>
+        <w:rPr>
+          <w:b w:val="0"/>
+          <w:bCs w:val="0"/>
+          <w:sz w:val="24"/>
+          <w:szCs w:val="24"/>
+        </w:rPr>
+        <w:t>Nominal :</w:t>
+      </w:r>
+    </w:p>
+    <w:p>
+      <w:pPr>
+        <w:pStyle w:val="Titre3"/>
+        <w:numPr>
+          <w:ilvl w:val="0"/>
+          <w:numId w:val="34"/>
+        </w:numPr>
+        <w:ind w:left="2410"/>
+        <w:jc w:val="both"/>
+        <w:rPr>
+          <w:b w:val="0"/>
+          <w:bCs w:val="0"/>
+          <w:sz w:val="24"/>
+          <w:szCs w:val="24"/>
+        </w:rPr>
+      </w:pPr>
+      <w:r>
+        <w:rPr>
+          <w:b w:val="0"/>
+          <w:bCs w:val="0"/>
+          <w:sz w:val="24"/>
+          <w:szCs w:val="24"/>
+        </w:rPr>
+        <w:t>Ouvrir le formulaire de connexion</w:t>
+      </w:r>
+    </w:p>
+    <w:p>
+      <w:pPr>
+        <w:pStyle w:val="Titre3"/>
+        <w:numPr>
+          <w:ilvl w:val="0"/>
+          <w:numId w:val="34"/>
+        </w:numPr>
+        <w:ind w:left="2410"/>
+        <w:jc w:val="both"/>
+        <w:rPr>
+          <w:b w:val="0"/>
+          <w:bCs w:val="0"/>
+          <w:sz w:val="24"/>
+          <w:szCs w:val="24"/>
+        </w:rPr>
+      </w:pPr>
+      <w:r>
+        <w:rPr>
+          <w:b w:val="0"/>
+          <w:bCs w:val="0"/>
+          <w:sz w:val="24"/>
+          <w:szCs w:val="24"/>
+        </w:rPr>
+        <w:t>Insérer les données dans le champ nom Utilisateur</w:t>
+      </w:r>
+    </w:p>
+    <w:p>
+      <w:pPr>
+        <w:pStyle w:val="Titre3"/>
+        <w:numPr>
+          <w:ilvl w:val="0"/>
+          <w:numId w:val="34"/>
+        </w:numPr>
+        <w:ind w:left="2410"/>
+        <w:jc w:val="both"/>
+        <w:rPr>
+          <w:b w:val="0"/>
+          <w:bCs w:val="0"/>
+          <w:sz w:val="24"/>
+          <w:szCs w:val="24"/>
+        </w:rPr>
+      </w:pPr>
+      <w:r>
+        <w:rPr>
+          <w:b w:val="0"/>
+          <w:bCs w:val="0"/>
+          <w:sz w:val="24"/>
+          <w:szCs w:val="24"/>
+        </w:rPr>
+        <w:t>Insérer les informations dans le champ mot de passe</w:t>
+      </w:r>
+    </w:p>
+    <w:p>
+      <w:pPr>
+        <w:pStyle w:val="Titre3"/>
+        <w:numPr>
+          <w:ilvl w:val="0"/>
+          <w:numId w:val="34"/>
+        </w:numPr>
+        <w:ind w:left="2410"/>
+        <w:jc w:val="both"/>
+        <w:rPr>
+          <w:b w:val="0"/>
+          <w:bCs w:val="0"/>
+          <w:sz w:val="24"/>
+          <w:szCs w:val="24"/>
+        </w:rPr>
+      </w:pPr>
+      <w:r>
+        <w:rPr>
+          <w:b w:val="0"/>
+          <w:bCs w:val="0"/>
+          <w:sz w:val="24"/>
+          <w:szCs w:val="24"/>
+        </w:rPr>
+        <w:t>Valider les données insérées</w:t>
+      </w:r>
+    </w:p>
+    <w:p>
+      <w:pPr>
+        <w:pStyle w:val="Titre3"/>
+        <w:numPr>
+          <w:ilvl w:val="0"/>
+          <w:numId w:val="32"/>
+        </w:numPr>
+        <w:jc w:val="both"/>
+        <w:rPr>
+          <w:b w:val="0"/>
+          <w:bCs w:val="0"/>
+          <w:sz w:val="24"/>
+          <w:szCs w:val="24"/>
+        </w:rPr>
+      </w:pPr>
+      <w:r>
+        <w:rPr>
+          <w:b w:val="0"/>
+          <w:bCs w:val="0"/>
+          <w:sz w:val="24"/>
+          <w:szCs w:val="24"/>
+        </w:rPr>
+        <w:lastRenderedPageBreak/>
+        <w:t>Diagramme de séquence</w:t>
+      </w:r>
+      <w:bookmarkStart w:id="7" w:name="_GoBack"/>
       <w:bookmarkEnd w:id="7"/>
     </w:p>
-    <w:p/>
+    <w:p>
+      <w:pPr>
+        <w:pStyle w:val="Titre3"/>
+        <w:ind w:left="1080"/>
+        <w:jc w:val="both"/>
+        <w:rPr>
+          <w:b w:val="0"/>
+          <w:bCs w:val="0"/>
+          <w:sz w:val="24"/>
+          <w:szCs w:val="24"/>
+        </w:rPr>
+      </w:pPr>
+    </w:p>
+    <w:p>
+      <w:pPr>
+        <w:pStyle w:val="Titre3"/>
+        <w:ind w:left="720" w:firstLine="698"/>
+        <w:jc w:val="both"/>
+        <w:rPr>
+          <w:b w:val="0"/>
+          <w:bCs w:val="0"/>
+          <w:sz w:val="24"/>
+          <w:szCs w:val="24"/>
+        </w:rPr>
+      </w:pPr>
+    </w:p>
     <w:sectPr>
       <w:pgSz w:w="11906" w:h="16838"/>
       <w:pgMar w:top="1134" w:right="1418" w:bottom="1418" w:left="1560" w:header="709" w:footer="709" w:gutter="0"/>
@@ -13950,6 +14523,208 @@
 <file path=word/numbering.xml><?xml version="1.0" encoding="utf-8"?>
 <w:numbering xmlns:wpc="http://schemas.microsoft.com/office/word/2010/wordprocessingCanvas" xmlns:cx="http://schemas.microsoft.com/office/drawing/2014/chartex" xmlns:cx1="http://schemas.microsoft.com/office/drawing/2015/9/8/chartex" xmlns:cx2="http://schemas.microsoft.com/office/drawing/2015/10/21/chartex" xmlns:cx3="http://schemas.microsoft.com/office/drawing/2016/5/9/chartex" xmlns:cx4="http://schemas.microsoft.com/office/drawing/2016/5/10/chartex" xmlns:cx5="http://schemas.microsoft.com/office/drawing/2016/5/11/chartex" xmlns:cx6="http://schemas.microsoft.com/office/drawing/2016/5/12/chartex" xmlns:cx7="http://schemas.microsoft.com/office/drawing/2016/5/13/chartex" xmlns:cx8="http://schemas.microsoft.com/office/drawing/2016/5/14/chartex" xmlns:mc="http://schemas.openxmlformats.org/markup-compatibility/2006" xmlns:aink="http://schemas.microsoft.com/office/drawing/2016/ink" xmlns:am3d="http://schemas.microsoft.com/office/drawing/2017/model3d" xmlns:o="urn:schemas-microsoft-com:office:office" xmlns:r="http://schemas.openxmlformats.org/officeDocument/2006/relationships" xmlns:m="http://schemas.openxmlformats.org/officeDocument/2006/math" xmlns:v="urn:schemas-microsoft-com:vml" xmlns:wp14="http://schemas.microsoft.com/office/word/2010/wordprocessingDrawing" xmlns:wp="http://schemas.openxmlformats.org/drawingml/2006/wordprocessingDrawing" xmlns:w10="urn:schemas-microsoft-com:office:word" xmlns:w="http://schemas.openxmlformats.org/wordprocessingml/2006/main" xmlns:w14="http://schemas.microsoft.com/office/word/2010/wordml" xmlns:w15="http://schemas.microsoft.com/office/word/2012/wordml" xmlns:w16cid="http://schemas.microsoft.com/office/word/2016/wordml/cid" xmlns:w16se="http://schemas.microsoft.com/office/word/2015/wordml/symex" xmlns:wpg="http://schemas.microsoft.com/office/word/2010/wordprocessingGroup" xmlns:wpi="http://schemas.microsoft.com/office/word/2010/wordprocessingInk" xmlns:wne="http://schemas.microsoft.com/office/word/2006/wordml" xmlns:wps="http://schemas.microsoft.com/office/word/2010/wordprocessingShape" mc:Ignorable="w14 w15 w16se w16cid wp14">
   <w:abstractNum w:abstractNumId="0" w15:restartNumberingAfterBreak="0">
+    <w:nsid w:val="00F032F4"/>
+    <w:multiLevelType w:val="hybridMultilevel"/>
+    <w:tmpl w:val="CB0E6972"/>
+    <w:lvl w:ilvl="0" w:tplc="B25E5C8C">
+      <w:start w:val="1"/>
+      <w:numFmt w:val="bullet"/>
+      <w:lvlText w:val=""/>
+      <w:lvlJc w:val="left"/>
+      <w:pPr>
+        <w:ind w:left="1080" w:hanging="360"/>
+      </w:pPr>
+      <w:rPr>
+        <w:rFonts w:ascii="Symbol" w:hAnsi="Symbol" w:hint="default"/>
+      </w:rPr>
+    </w:lvl>
+    <w:lvl w:ilvl="1" w:tplc="040C0019" w:tentative="1">
+      <w:start w:val="1"/>
+      <w:numFmt w:val="lowerLetter"/>
+      <w:lvlText w:val="%2."/>
+      <w:lvlJc w:val="left"/>
+      <w:pPr>
+        <w:ind w:left="1800" w:hanging="360"/>
+      </w:pPr>
+    </w:lvl>
+    <w:lvl w:ilvl="2" w:tplc="040C001B" w:tentative="1">
+      <w:start w:val="1"/>
+      <w:numFmt w:val="lowerRoman"/>
+      <w:lvlText w:val="%3."/>
+      <w:lvlJc w:val="right"/>
+      <w:pPr>
+        <w:ind w:left="2520" w:hanging="180"/>
+      </w:pPr>
+    </w:lvl>
+    <w:lvl w:ilvl="3" w:tplc="040C000F" w:tentative="1">
+      <w:start w:val="1"/>
+      <w:numFmt w:val="decimal"/>
+      <w:lvlText w:val="%4."/>
+      <w:lvlJc w:val="left"/>
+      <w:pPr>
+        <w:ind w:left="3240" w:hanging="360"/>
+      </w:pPr>
+    </w:lvl>
+    <w:lvl w:ilvl="4" w:tplc="040C0019" w:tentative="1">
+      <w:start w:val="1"/>
+      <w:numFmt w:val="lowerLetter"/>
+      <w:lvlText w:val="%5."/>
+      <w:lvlJc w:val="left"/>
+      <w:pPr>
+        <w:ind w:left="3960" w:hanging="360"/>
+      </w:pPr>
+    </w:lvl>
+    <w:lvl w:ilvl="5" w:tplc="040C001B" w:tentative="1">
+      <w:start w:val="1"/>
+      <w:numFmt w:val="lowerRoman"/>
+      <w:lvlText w:val="%6."/>
+      <w:lvlJc w:val="right"/>
+      <w:pPr>
+        <w:ind w:left="4680" w:hanging="180"/>
+      </w:pPr>
+    </w:lvl>
+    <w:lvl w:ilvl="6" w:tplc="040C000F" w:tentative="1">
+      <w:start w:val="1"/>
+      <w:numFmt w:val="decimal"/>
+      <w:lvlText w:val="%7."/>
+      <w:lvlJc w:val="left"/>
+      <w:pPr>
+        <w:ind w:left="5400" w:hanging="360"/>
+      </w:pPr>
+    </w:lvl>
+    <w:lvl w:ilvl="7" w:tplc="040C0019" w:tentative="1">
+      <w:start w:val="1"/>
+      <w:numFmt w:val="lowerLetter"/>
+      <w:lvlText w:val="%8."/>
+      <w:lvlJc w:val="left"/>
+      <w:pPr>
+        <w:ind w:left="6120" w:hanging="360"/>
+      </w:pPr>
+    </w:lvl>
+    <w:lvl w:ilvl="8" w:tplc="040C001B" w:tentative="1">
+      <w:start w:val="1"/>
+      <w:numFmt w:val="lowerRoman"/>
+      <w:lvlText w:val="%9."/>
+      <w:lvlJc w:val="right"/>
+      <w:pPr>
+        <w:ind w:left="6840" w:hanging="180"/>
+      </w:pPr>
+    </w:lvl>
+  </w:abstractNum>
+  <w:abstractNum w:abstractNumId="1" w15:restartNumberingAfterBreak="0">
+    <w:nsid w:val="01DF6AF0"/>
+    <w:multiLevelType w:val="hybridMultilevel"/>
+    <w:tmpl w:val="6CEE4058"/>
+    <w:lvl w:ilvl="0" w:tplc="040C0001">
+      <w:start w:val="1"/>
+      <w:numFmt w:val="bullet"/>
+      <w:lvlText w:val=""/>
+      <w:lvlJc w:val="left"/>
+      <w:pPr>
+        <w:ind w:left="6392" w:hanging="360"/>
+      </w:pPr>
+      <w:rPr>
+        <w:rFonts w:ascii="Symbol" w:hAnsi="Symbol" w:hint="default"/>
+      </w:rPr>
+    </w:lvl>
+    <w:lvl w:ilvl="1" w:tplc="040C0003" w:tentative="1">
+      <w:start w:val="1"/>
+      <w:numFmt w:val="bullet"/>
+      <w:lvlText w:val="o"/>
+      <w:lvlJc w:val="left"/>
+      <w:pPr>
+        <w:ind w:left="7112" w:hanging="360"/>
+      </w:pPr>
+      <w:rPr>
+        <w:rFonts w:ascii="Courier New" w:hAnsi="Courier New" w:cs="Courier New" w:hint="default"/>
+      </w:rPr>
+    </w:lvl>
+    <w:lvl w:ilvl="2" w:tplc="040C0005" w:tentative="1">
+      <w:start w:val="1"/>
+      <w:numFmt w:val="bullet"/>
+      <w:lvlText w:val=""/>
+      <w:lvlJc w:val="left"/>
+      <w:pPr>
+        <w:ind w:left="7832" w:hanging="360"/>
+      </w:pPr>
+      <w:rPr>
+        <w:rFonts w:ascii="Wingdings" w:hAnsi="Wingdings" w:hint="default"/>
+      </w:rPr>
+    </w:lvl>
+    <w:lvl w:ilvl="3" w:tplc="040C0001" w:tentative="1">
+      <w:start w:val="1"/>
+      <w:numFmt w:val="bullet"/>
+      <w:lvlText w:val=""/>
+      <w:lvlJc w:val="left"/>
+      <w:pPr>
+        <w:ind w:left="8552" w:hanging="360"/>
+      </w:pPr>
+      <w:rPr>
+        <w:rFonts w:ascii="Symbol" w:hAnsi="Symbol" w:hint="default"/>
+      </w:rPr>
+    </w:lvl>
+    <w:lvl w:ilvl="4" w:tplc="040C0003" w:tentative="1">
+      <w:start w:val="1"/>
+      <w:numFmt w:val="bullet"/>
+      <w:lvlText w:val="o"/>
+      <w:lvlJc w:val="left"/>
+      <w:pPr>
+        <w:ind w:left="9272" w:hanging="360"/>
+      </w:pPr>
+      <w:rPr>
+        <w:rFonts w:ascii="Courier New" w:hAnsi="Courier New" w:cs="Courier New" w:hint="default"/>
+      </w:rPr>
+    </w:lvl>
+    <w:lvl w:ilvl="5" w:tplc="040C0005" w:tentative="1">
+      <w:start w:val="1"/>
+      <w:numFmt w:val="bullet"/>
+      <w:lvlText w:val=""/>
+      <w:lvlJc w:val="left"/>
+      <w:pPr>
+        <w:ind w:left="9992" w:hanging="360"/>
+      </w:pPr>
+      <w:rPr>
+        <w:rFonts w:ascii="Wingdings" w:hAnsi="Wingdings" w:hint="default"/>
+      </w:rPr>
+    </w:lvl>
+    <w:lvl w:ilvl="6" w:tplc="040C0001" w:tentative="1">
+      <w:start w:val="1"/>
+      <w:numFmt w:val="bullet"/>
+      <w:lvlText w:val=""/>
+      <w:lvlJc w:val="left"/>
+      <w:pPr>
+        <w:ind w:left="10712" w:hanging="360"/>
+      </w:pPr>
+      <w:rPr>
+        <w:rFonts w:ascii="Symbol" w:hAnsi="Symbol" w:hint="default"/>
+      </w:rPr>
+    </w:lvl>
+    <w:lvl w:ilvl="7" w:tplc="040C0003" w:tentative="1">
+      <w:start w:val="1"/>
+      <w:numFmt w:val="bullet"/>
+      <w:lvlText w:val="o"/>
+      <w:lvlJc w:val="left"/>
+      <w:pPr>
+        <w:ind w:left="11432" w:hanging="360"/>
+      </w:pPr>
+      <w:rPr>
+        <w:rFonts w:ascii="Courier New" w:hAnsi="Courier New" w:cs="Courier New" w:hint="default"/>
+      </w:rPr>
+    </w:lvl>
+    <w:lvl w:ilvl="8" w:tplc="040C0005" w:tentative="1">
+      <w:start w:val="1"/>
+      <w:numFmt w:val="bullet"/>
+      <w:lvlText w:val=""/>
+      <w:lvlJc w:val="left"/>
+      <w:pPr>
+        <w:ind w:left="12152" w:hanging="360"/>
+      </w:pPr>
+      <w:rPr>
+        <w:rFonts w:ascii="Wingdings" w:hAnsi="Wingdings" w:hint="default"/>
+      </w:rPr>
+    </w:lvl>
+  </w:abstractNum>
+  <w:abstractNum w:abstractNumId="2" w15:restartNumberingAfterBreak="0">
     <w:nsid w:val="093A1F78"/>
     <w:multiLevelType w:val="hybridMultilevel"/>
     <w:tmpl w:val="F620B836"/>
@@ -14062,7 +14837,96 @@
       </w:rPr>
     </w:lvl>
   </w:abstractNum>
-  <w:abstractNum w:abstractNumId="1" w15:restartNumberingAfterBreak="0">
+  <w:abstractNum w:abstractNumId="3" w15:restartNumberingAfterBreak="0">
+    <w:nsid w:val="0EEF2375"/>
+    <w:multiLevelType w:val="hybridMultilevel"/>
+    <w:tmpl w:val="B1F0E7B8"/>
+    <w:lvl w:ilvl="0" w:tplc="6CC07E0A">
+      <w:start w:val="1"/>
+      <w:numFmt w:val="lowerLetter"/>
+      <w:lvlText w:val="%1)"/>
+      <w:lvlJc w:val="left"/>
+      <w:pPr>
+        <w:ind w:left="2214" w:hanging="360"/>
+      </w:pPr>
+      <w:rPr>
+        <w:rFonts w:hint="default"/>
+      </w:rPr>
+    </w:lvl>
+    <w:lvl w:ilvl="1" w:tplc="040C0019" w:tentative="1">
+      <w:start w:val="1"/>
+      <w:numFmt w:val="lowerLetter"/>
+      <w:lvlText w:val="%2."/>
+      <w:lvlJc w:val="left"/>
+      <w:pPr>
+        <w:ind w:left="2934" w:hanging="360"/>
+      </w:pPr>
+    </w:lvl>
+    <w:lvl w:ilvl="2" w:tplc="040C001B" w:tentative="1">
+      <w:start w:val="1"/>
+      <w:numFmt w:val="lowerRoman"/>
+      <w:lvlText w:val="%3."/>
+      <w:lvlJc w:val="right"/>
+      <w:pPr>
+        <w:ind w:left="3654" w:hanging="180"/>
+      </w:pPr>
+    </w:lvl>
+    <w:lvl w:ilvl="3" w:tplc="040C000F" w:tentative="1">
+      <w:start w:val="1"/>
+      <w:numFmt w:val="decimal"/>
+      <w:lvlText w:val="%4."/>
+      <w:lvlJc w:val="left"/>
+      <w:pPr>
+        <w:ind w:left="4374" w:hanging="360"/>
+      </w:pPr>
+    </w:lvl>
+    <w:lvl w:ilvl="4" w:tplc="040C0019" w:tentative="1">
+      <w:start w:val="1"/>
+      <w:numFmt w:val="lowerLetter"/>
+      <w:lvlText w:val="%5."/>
+      <w:lvlJc w:val="left"/>
+      <w:pPr>
+        <w:ind w:left="5094" w:hanging="360"/>
+      </w:pPr>
+    </w:lvl>
+    <w:lvl w:ilvl="5" w:tplc="040C001B" w:tentative="1">
+      <w:start w:val="1"/>
+      <w:numFmt w:val="lowerRoman"/>
+      <w:lvlText w:val="%6."/>
+      <w:lvlJc w:val="right"/>
+      <w:pPr>
+        <w:ind w:left="5814" w:hanging="180"/>
+      </w:pPr>
+    </w:lvl>
+    <w:lvl w:ilvl="6" w:tplc="040C000F" w:tentative="1">
+      <w:start w:val="1"/>
+      <w:numFmt w:val="decimal"/>
+      <w:lvlText w:val="%7."/>
+      <w:lvlJc w:val="left"/>
+      <w:pPr>
+        <w:ind w:left="6534" w:hanging="360"/>
+      </w:pPr>
+    </w:lvl>
+    <w:lvl w:ilvl="7" w:tplc="040C0019" w:tentative="1">
+      <w:start w:val="1"/>
+      <w:numFmt w:val="lowerLetter"/>
+      <w:lvlText w:val="%8."/>
+      <w:lvlJc w:val="left"/>
+      <w:pPr>
+        <w:ind w:left="7254" w:hanging="360"/>
+      </w:pPr>
+    </w:lvl>
+    <w:lvl w:ilvl="8" w:tplc="040C001B" w:tentative="1">
+      <w:start w:val="1"/>
+      <w:numFmt w:val="lowerRoman"/>
+      <w:lvlText w:val="%9."/>
+      <w:lvlJc w:val="right"/>
+      <w:pPr>
+        <w:ind w:left="7974" w:hanging="180"/>
+      </w:pPr>
+    </w:lvl>
+  </w:abstractNum>
+  <w:abstractNum w:abstractNumId="4" w15:restartNumberingAfterBreak="0">
     <w:nsid w:val="0F1007C1"/>
     <w:multiLevelType w:val="hybridMultilevel"/>
     <w:tmpl w:val="685C05FE"/>
@@ -14148,7 +15012,7 @@
       </w:pPr>
     </w:lvl>
   </w:abstractNum>
-  <w:abstractNum w:abstractNumId="2" w15:restartNumberingAfterBreak="0">
+  <w:abstractNum w:abstractNumId="5" w15:restartNumberingAfterBreak="0">
     <w:nsid w:val="1C1512E8"/>
     <w:multiLevelType w:val="hybridMultilevel"/>
     <w:tmpl w:val="C232A382"/>
@@ -14261,7 +15125,7 @@
       </w:rPr>
     </w:lvl>
   </w:abstractNum>
-  <w:abstractNum w:abstractNumId="3" w15:restartNumberingAfterBreak="0">
+  <w:abstractNum w:abstractNumId="6" w15:restartNumberingAfterBreak="0">
     <w:nsid w:val="230B203B"/>
     <w:multiLevelType w:val="hybridMultilevel"/>
     <w:tmpl w:val="21B810A8"/>
@@ -14374,18 +15238,134 @@
       </w:rPr>
     </w:lvl>
   </w:abstractNum>
-  <w:abstractNum w:abstractNumId="4" w15:restartNumberingAfterBreak="0">
-    <w:nsid w:val="2B6C0959"/>
+  <w:abstractNum w:abstractNumId="7" w15:restartNumberingAfterBreak="0">
+    <w:nsid w:val="266642B0"/>
     <w:multiLevelType w:val="hybridMultilevel"/>
-    <w:tmpl w:val="AFF0F562"/>
-    <w:lvl w:ilvl="0" w:tplc="040C000F">
-      <w:start w:val="1"/>
-      <w:numFmt w:val="decimal"/>
-      <w:lvlText w:val="%1."/>
-      <w:lvlJc w:val="left"/>
-      <w:pPr>
-        <w:ind w:left="720" w:hanging="360"/>
-      </w:pPr>
+    <w:tmpl w:val="48A8A880"/>
+    <w:lvl w:ilvl="0" w:tplc="040C0005">
+      <w:start w:val="1"/>
+      <w:numFmt w:val="bullet"/>
+      <w:lvlText w:val=""/>
+      <w:lvlJc w:val="left"/>
+      <w:pPr>
+        <w:ind w:left="4974" w:hanging="360"/>
+      </w:pPr>
+      <w:rPr>
+        <w:rFonts w:ascii="Wingdings" w:hAnsi="Wingdings" w:hint="default"/>
+      </w:rPr>
+    </w:lvl>
+    <w:lvl w:ilvl="1" w:tplc="040C0003" w:tentative="1">
+      <w:start w:val="1"/>
+      <w:numFmt w:val="bullet"/>
+      <w:lvlText w:val="o"/>
+      <w:lvlJc w:val="left"/>
+      <w:pPr>
+        <w:ind w:left="5694" w:hanging="360"/>
+      </w:pPr>
+      <w:rPr>
+        <w:rFonts w:ascii="Courier New" w:hAnsi="Courier New" w:cs="Courier New" w:hint="default"/>
+      </w:rPr>
+    </w:lvl>
+    <w:lvl w:ilvl="2" w:tplc="040C0005" w:tentative="1">
+      <w:start w:val="1"/>
+      <w:numFmt w:val="bullet"/>
+      <w:lvlText w:val=""/>
+      <w:lvlJc w:val="left"/>
+      <w:pPr>
+        <w:ind w:left="6414" w:hanging="360"/>
+      </w:pPr>
+      <w:rPr>
+        <w:rFonts w:ascii="Wingdings" w:hAnsi="Wingdings" w:hint="default"/>
+      </w:rPr>
+    </w:lvl>
+    <w:lvl w:ilvl="3" w:tplc="040C0001" w:tentative="1">
+      <w:start w:val="1"/>
+      <w:numFmt w:val="bullet"/>
+      <w:lvlText w:val=""/>
+      <w:lvlJc w:val="left"/>
+      <w:pPr>
+        <w:ind w:left="7134" w:hanging="360"/>
+      </w:pPr>
+      <w:rPr>
+        <w:rFonts w:ascii="Symbol" w:hAnsi="Symbol" w:hint="default"/>
+      </w:rPr>
+    </w:lvl>
+    <w:lvl w:ilvl="4" w:tplc="040C0003" w:tentative="1">
+      <w:start w:val="1"/>
+      <w:numFmt w:val="bullet"/>
+      <w:lvlText w:val="o"/>
+      <w:lvlJc w:val="left"/>
+      <w:pPr>
+        <w:ind w:left="7854" w:hanging="360"/>
+      </w:pPr>
+      <w:rPr>
+        <w:rFonts w:ascii="Courier New" w:hAnsi="Courier New" w:cs="Courier New" w:hint="default"/>
+      </w:rPr>
+    </w:lvl>
+    <w:lvl w:ilvl="5" w:tplc="040C0005" w:tentative="1">
+      <w:start w:val="1"/>
+      <w:numFmt w:val="bullet"/>
+      <w:lvlText w:val=""/>
+      <w:lvlJc w:val="left"/>
+      <w:pPr>
+        <w:ind w:left="8574" w:hanging="360"/>
+      </w:pPr>
+      <w:rPr>
+        <w:rFonts w:ascii="Wingdings" w:hAnsi="Wingdings" w:hint="default"/>
+      </w:rPr>
+    </w:lvl>
+    <w:lvl w:ilvl="6" w:tplc="040C0001" w:tentative="1">
+      <w:start w:val="1"/>
+      <w:numFmt w:val="bullet"/>
+      <w:lvlText w:val=""/>
+      <w:lvlJc w:val="left"/>
+      <w:pPr>
+        <w:ind w:left="9294" w:hanging="360"/>
+      </w:pPr>
+      <w:rPr>
+        <w:rFonts w:ascii="Symbol" w:hAnsi="Symbol" w:hint="default"/>
+      </w:rPr>
+    </w:lvl>
+    <w:lvl w:ilvl="7" w:tplc="040C0003" w:tentative="1">
+      <w:start w:val="1"/>
+      <w:numFmt w:val="bullet"/>
+      <w:lvlText w:val="o"/>
+      <w:lvlJc w:val="left"/>
+      <w:pPr>
+        <w:ind w:left="10014" w:hanging="360"/>
+      </w:pPr>
+      <w:rPr>
+        <w:rFonts w:ascii="Courier New" w:hAnsi="Courier New" w:cs="Courier New" w:hint="default"/>
+      </w:rPr>
+    </w:lvl>
+    <w:lvl w:ilvl="8" w:tplc="040C0005" w:tentative="1">
+      <w:start w:val="1"/>
+      <w:numFmt w:val="bullet"/>
+      <w:lvlText w:val=""/>
+      <w:lvlJc w:val="left"/>
+      <w:pPr>
+        <w:ind w:left="10734" w:hanging="360"/>
+      </w:pPr>
+      <w:rPr>
+        <w:rFonts w:ascii="Wingdings" w:hAnsi="Wingdings" w:hint="default"/>
+      </w:rPr>
+    </w:lvl>
+  </w:abstractNum>
+  <w:abstractNum w:abstractNumId="8" w15:restartNumberingAfterBreak="0">
+    <w:nsid w:val="27AD5128"/>
+    <w:multiLevelType w:val="hybridMultilevel"/>
+    <w:tmpl w:val="B784B238"/>
+    <w:lvl w:ilvl="0" w:tplc="A5566A20">
+      <w:start w:val="1"/>
+      <w:numFmt w:val="lowerLetter"/>
+      <w:lvlText w:val="%1)"/>
+      <w:lvlJc w:val="left"/>
+      <w:pPr>
+        <w:ind w:left="1080" w:hanging="360"/>
+      </w:pPr>
+      <w:rPr>
+        <w:rFonts w:hint="default"/>
+      </w:rPr>
     </w:lvl>
     <w:lvl w:ilvl="1" w:tplc="040C0019" w:tentative="1">
       <w:start w:val="1"/>
@@ -14393,7 +15373,7 @@
       <w:lvlText w:val="%2."/>
       <w:lvlJc w:val="left"/>
       <w:pPr>
-        <w:ind w:left="1440" w:hanging="360"/>
+        <w:ind w:left="1800" w:hanging="360"/>
       </w:pPr>
     </w:lvl>
     <w:lvl w:ilvl="2" w:tplc="040C001B" w:tentative="1">
@@ -14402,7 +15382,7 @@
       <w:lvlText w:val="%3."/>
       <w:lvlJc w:val="right"/>
       <w:pPr>
-        <w:ind w:left="2160" w:hanging="180"/>
+        <w:ind w:left="2520" w:hanging="180"/>
       </w:pPr>
     </w:lvl>
     <w:lvl w:ilvl="3" w:tplc="040C000F" w:tentative="1">
@@ -14411,7 +15391,7 @@
       <w:lvlText w:val="%4."/>
       <w:lvlJc w:val="left"/>
       <w:pPr>
-        <w:ind w:left="2880" w:hanging="360"/>
+        <w:ind w:left="3240" w:hanging="360"/>
       </w:pPr>
     </w:lvl>
     <w:lvl w:ilvl="4" w:tplc="040C0019" w:tentative="1">
@@ -14420,7 +15400,7 @@
       <w:lvlText w:val="%5."/>
       <w:lvlJc w:val="left"/>
       <w:pPr>
-        <w:ind w:left="3600" w:hanging="360"/>
+        <w:ind w:left="3960" w:hanging="360"/>
       </w:pPr>
     </w:lvl>
     <w:lvl w:ilvl="5" w:tplc="040C001B" w:tentative="1">
@@ -14429,7 +15409,7 @@
       <w:lvlText w:val="%6."/>
       <w:lvlJc w:val="right"/>
       <w:pPr>
-        <w:ind w:left="4320" w:hanging="180"/>
+        <w:ind w:left="4680" w:hanging="180"/>
       </w:pPr>
     </w:lvl>
     <w:lvl w:ilvl="6" w:tplc="040C000F" w:tentative="1">
@@ -14438,7 +15418,7 @@
       <w:lvlText w:val="%7."/>
       <w:lvlJc w:val="left"/>
       <w:pPr>
-        <w:ind w:left="5040" w:hanging="360"/>
+        <w:ind w:left="5400" w:hanging="360"/>
       </w:pPr>
     </w:lvl>
     <w:lvl w:ilvl="7" w:tplc="040C0019" w:tentative="1">
@@ -14447,7 +15427,7 @@
       <w:lvlText w:val="%8."/>
       <w:lvlJc w:val="left"/>
       <w:pPr>
-        <w:ind w:left="5760" w:hanging="360"/>
+        <w:ind w:left="6120" w:hanging="360"/>
       </w:pPr>
     </w:lvl>
     <w:lvl w:ilvl="8" w:tplc="040C001B" w:tentative="1">
@@ -14456,11 +15436,97 @@
       <w:lvlText w:val="%9."/>
       <w:lvlJc w:val="right"/>
       <w:pPr>
+        <w:ind w:left="6840" w:hanging="180"/>
+      </w:pPr>
+    </w:lvl>
+  </w:abstractNum>
+  <w:abstractNum w:abstractNumId="9" w15:restartNumberingAfterBreak="0">
+    <w:nsid w:val="2B6C0959"/>
+    <w:multiLevelType w:val="hybridMultilevel"/>
+    <w:tmpl w:val="C660D350"/>
+    <w:lvl w:ilvl="0" w:tplc="240C000F">
+      <w:start w:val="1"/>
+      <w:numFmt w:val="decimal"/>
+      <w:lvlText w:val="%1."/>
+      <w:lvlJc w:val="left"/>
+      <w:pPr>
+        <w:ind w:left="720" w:hanging="360"/>
+      </w:pPr>
+    </w:lvl>
+    <w:lvl w:ilvl="1" w:tplc="040C0019" w:tentative="1">
+      <w:start w:val="1"/>
+      <w:numFmt w:val="lowerLetter"/>
+      <w:lvlText w:val="%2."/>
+      <w:lvlJc w:val="left"/>
+      <w:pPr>
+        <w:ind w:left="1440" w:hanging="360"/>
+      </w:pPr>
+    </w:lvl>
+    <w:lvl w:ilvl="2" w:tplc="040C001B" w:tentative="1">
+      <w:start w:val="1"/>
+      <w:numFmt w:val="lowerRoman"/>
+      <w:lvlText w:val="%3."/>
+      <w:lvlJc w:val="right"/>
+      <w:pPr>
+        <w:ind w:left="2160" w:hanging="180"/>
+      </w:pPr>
+    </w:lvl>
+    <w:lvl w:ilvl="3" w:tplc="040C000F" w:tentative="1">
+      <w:start w:val="1"/>
+      <w:numFmt w:val="decimal"/>
+      <w:lvlText w:val="%4."/>
+      <w:lvlJc w:val="left"/>
+      <w:pPr>
+        <w:ind w:left="2880" w:hanging="360"/>
+      </w:pPr>
+    </w:lvl>
+    <w:lvl w:ilvl="4" w:tplc="040C0019" w:tentative="1">
+      <w:start w:val="1"/>
+      <w:numFmt w:val="lowerLetter"/>
+      <w:lvlText w:val="%5."/>
+      <w:lvlJc w:val="left"/>
+      <w:pPr>
+        <w:ind w:left="3600" w:hanging="360"/>
+      </w:pPr>
+    </w:lvl>
+    <w:lvl w:ilvl="5" w:tplc="040C001B" w:tentative="1">
+      <w:start w:val="1"/>
+      <w:numFmt w:val="lowerRoman"/>
+      <w:lvlText w:val="%6."/>
+      <w:lvlJc w:val="right"/>
+      <w:pPr>
+        <w:ind w:left="4320" w:hanging="180"/>
+      </w:pPr>
+    </w:lvl>
+    <w:lvl w:ilvl="6" w:tplc="040C000F" w:tentative="1">
+      <w:start w:val="1"/>
+      <w:numFmt w:val="decimal"/>
+      <w:lvlText w:val="%7."/>
+      <w:lvlJc w:val="left"/>
+      <w:pPr>
+        <w:ind w:left="5040" w:hanging="360"/>
+      </w:pPr>
+    </w:lvl>
+    <w:lvl w:ilvl="7" w:tplc="040C0019" w:tentative="1">
+      <w:start w:val="1"/>
+      <w:numFmt w:val="lowerLetter"/>
+      <w:lvlText w:val="%8."/>
+      <w:lvlJc w:val="left"/>
+      <w:pPr>
+        <w:ind w:left="5760" w:hanging="360"/>
+      </w:pPr>
+    </w:lvl>
+    <w:lvl w:ilvl="8" w:tplc="040C001B" w:tentative="1">
+      <w:start w:val="1"/>
+      <w:numFmt w:val="lowerRoman"/>
+      <w:lvlText w:val="%9."/>
+      <w:lvlJc w:val="right"/>
+      <w:pPr>
         <w:ind w:left="6480" w:hanging="180"/>
       </w:pPr>
     </w:lvl>
   </w:abstractNum>
-  <w:abstractNum w:abstractNumId="5" w15:restartNumberingAfterBreak="0">
+  <w:abstractNum w:abstractNumId="10" w15:restartNumberingAfterBreak="0">
     <w:nsid w:val="2E66359C"/>
     <w:multiLevelType w:val="hybridMultilevel"/>
     <w:tmpl w:val="A1C81320"/>
@@ -14573,7 +15639,96 @@
       </w:rPr>
     </w:lvl>
   </w:abstractNum>
-  <w:abstractNum w:abstractNumId="6" w15:restartNumberingAfterBreak="0">
+  <w:abstractNum w:abstractNumId="11" w15:restartNumberingAfterBreak="0">
+    <w:nsid w:val="38543FC0"/>
+    <w:multiLevelType w:val="hybridMultilevel"/>
+    <w:tmpl w:val="EA52CD88"/>
+    <w:lvl w:ilvl="0" w:tplc="040C0001">
+      <w:start w:val="1"/>
+      <w:numFmt w:val="bullet"/>
+      <w:lvlText w:val=""/>
+      <w:lvlJc w:val="left"/>
+      <w:pPr>
+        <w:ind w:left="1080" w:hanging="360"/>
+      </w:pPr>
+      <w:rPr>
+        <w:rFonts w:ascii="Symbol" w:hAnsi="Symbol" w:hint="default"/>
+      </w:rPr>
+    </w:lvl>
+    <w:lvl w:ilvl="1" w:tplc="040C0019" w:tentative="1">
+      <w:start w:val="1"/>
+      <w:numFmt w:val="lowerLetter"/>
+      <w:lvlText w:val="%2."/>
+      <w:lvlJc w:val="left"/>
+      <w:pPr>
+        <w:ind w:left="1800" w:hanging="360"/>
+      </w:pPr>
+    </w:lvl>
+    <w:lvl w:ilvl="2" w:tplc="040C001B" w:tentative="1">
+      <w:start w:val="1"/>
+      <w:numFmt w:val="lowerRoman"/>
+      <w:lvlText w:val="%3."/>
+      <w:lvlJc w:val="right"/>
+      <w:pPr>
+        <w:ind w:left="2520" w:hanging="180"/>
+      </w:pPr>
+    </w:lvl>
+    <w:lvl w:ilvl="3" w:tplc="040C000F" w:tentative="1">
+      <w:start w:val="1"/>
+      <w:numFmt w:val="decimal"/>
+      <w:lvlText w:val="%4."/>
+      <w:lvlJc w:val="left"/>
+      <w:pPr>
+        <w:ind w:left="3240" w:hanging="360"/>
+      </w:pPr>
+    </w:lvl>
+    <w:lvl w:ilvl="4" w:tplc="040C0019" w:tentative="1">
+      <w:start w:val="1"/>
+      <w:numFmt w:val="lowerLetter"/>
+      <w:lvlText w:val="%5."/>
+      <w:lvlJc w:val="left"/>
+      <w:pPr>
+        <w:ind w:left="3960" w:hanging="360"/>
+      </w:pPr>
+    </w:lvl>
+    <w:lvl w:ilvl="5" w:tplc="040C001B" w:tentative="1">
+      <w:start w:val="1"/>
+      <w:numFmt w:val="lowerRoman"/>
+      <w:lvlText w:val="%6."/>
+      <w:lvlJc w:val="right"/>
+      <w:pPr>
+        <w:ind w:left="4680" w:hanging="180"/>
+      </w:pPr>
+    </w:lvl>
+    <w:lvl w:ilvl="6" w:tplc="040C000F" w:tentative="1">
+      <w:start w:val="1"/>
+      <w:numFmt w:val="decimal"/>
+      <w:lvlText w:val="%7."/>
+      <w:lvlJc w:val="left"/>
+      <w:pPr>
+        <w:ind w:left="5400" w:hanging="360"/>
+      </w:pPr>
+    </w:lvl>
+    <w:lvl w:ilvl="7" w:tplc="040C0019" w:tentative="1">
+      <w:start w:val="1"/>
+      <w:numFmt w:val="lowerLetter"/>
+      <w:lvlText w:val="%8."/>
+      <w:lvlJc w:val="left"/>
+      <w:pPr>
+        <w:ind w:left="6120" w:hanging="360"/>
+      </w:pPr>
+    </w:lvl>
+    <w:lvl w:ilvl="8" w:tplc="040C001B" w:tentative="1">
+      <w:start w:val="1"/>
+      <w:numFmt w:val="lowerRoman"/>
+      <w:lvlText w:val="%9."/>
+      <w:lvlJc w:val="right"/>
+      <w:pPr>
+        <w:ind w:left="6840" w:hanging="180"/>
+      </w:pPr>
+    </w:lvl>
+  </w:abstractNum>
+  <w:abstractNum w:abstractNumId="12" w15:restartNumberingAfterBreak="0">
     <w:nsid w:val="39F6578D"/>
     <w:multiLevelType w:val="hybridMultilevel"/>
     <w:tmpl w:val="EE64FC22"/>
@@ -14686,7 +15841,7 @@
       </w:rPr>
     </w:lvl>
   </w:abstractNum>
-  <w:abstractNum w:abstractNumId="7" w15:restartNumberingAfterBreak="0">
+  <w:abstractNum w:abstractNumId="13" w15:restartNumberingAfterBreak="0">
     <w:nsid w:val="3CC22816"/>
     <w:multiLevelType w:val="hybridMultilevel"/>
     <w:tmpl w:val="048830B2"/>
@@ -14772,7 +15927,7 @@
       </w:pPr>
     </w:lvl>
   </w:abstractNum>
-  <w:abstractNum w:abstractNumId="8" w15:restartNumberingAfterBreak="0">
+  <w:abstractNum w:abstractNumId="14" w15:restartNumberingAfterBreak="0">
     <w:nsid w:val="3D6168DC"/>
     <w:multiLevelType w:val="hybridMultilevel"/>
     <w:tmpl w:val="6CAEAD04"/>
@@ -14862,7 +16017,7 @@
       </w:pPr>
     </w:lvl>
   </w:abstractNum>
-  <w:abstractNum w:abstractNumId="9" w15:restartNumberingAfterBreak="0">
+  <w:abstractNum w:abstractNumId="15" w15:restartNumberingAfterBreak="0">
     <w:nsid w:val="41FB73E6"/>
     <w:multiLevelType w:val="hybridMultilevel"/>
     <w:tmpl w:val="2BFA8BD0"/>
@@ -14975,10 +16130,10 @@
       </w:rPr>
     </w:lvl>
   </w:abstractNum>
-  <w:abstractNum w:abstractNumId="10" w15:restartNumberingAfterBreak="0">
+  <w:abstractNum w:abstractNumId="16" w15:restartNumberingAfterBreak="0">
     <w:nsid w:val="4D3C4AFF"/>
     <w:multiLevelType w:val="hybridMultilevel"/>
-    <w:tmpl w:val="F1CA779E"/>
+    <w:tmpl w:val="79A64532"/>
     <w:lvl w:ilvl="0" w:tplc="040C0017">
       <w:start w:val="1"/>
       <w:numFmt w:val="lowerLetter"/>
@@ -15061,7 +16216,7 @@
       </w:pPr>
     </w:lvl>
   </w:abstractNum>
-  <w:abstractNum w:abstractNumId="11" w15:restartNumberingAfterBreak="0">
+  <w:abstractNum w:abstractNumId="17" w15:restartNumberingAfterBreak="0">
     <w:nsid w:val="514B72F3"/>
     <w:multiLevelType w:val="hybridMultilevel"/>
     <w:tmpl w:val="27C2A460"/>
@@ -15174,7 +16329,7 @@
       </w:rPr>
     </w:lvl>
   </w:abstractNum>
-  <w:abstractNum w:abstractNumId="12" w15:restartNumberingAfterBreak="0">
+  <w:abstractNum w:abstractNumId="18" w15:restartNumberingAfterBreak="0">
     <w:nsid w:val="52356F5E"/>
     <w:multiLevelType w:val="hybridMultilevel"/>
     <w:tmpl w:val="4BCAEA6A"/>
@@ -15260,7 +16415,7 @@
       </w:pPr>
     </w:lvl>
   </w:abstractNum>
-  <w:abstractNum w:abstractNumId="13" w15:restartNumberingAfterBreak="0">
+  <w:abstractNum w:abstractNumId="19" w15:restartNumberingAfterBreak="0">
     <w:nsid w:val="5C631B3F"/>
     <w:multiLevelType w:val="hybridMultilevel"/>
     <w:tmpl w:val="DD8A7172"/>
@@ -15373,7 +16528,7 @@
       </w:rPr>
     </w:lvl>
   </w:abstractNum>
-  <w:abstractNum w:abstractNumId="14" w15:restartNumberingAfterBreak="0">
+  <w:abstractNum w:abstractNumId="20" w15:restartNumberingAfterBreak="0">
     <w:nsid w:val="5FE948C4"/>
     <w:multiLevelType w:val="hybridMultilevel"/>
     <w:tmpl w:val="719CFFAC"/>
@@ -15486,7 +16641,7 @@
       </w:rPr>
     </w:lvl>
   </w:abstractNum>
-  <w:abstractNum w:abstractNumId="15" w15:restartNumberingAfterBreak="0">
+  <w:abstractNum w:abstractNumId="21" w15:restartNumberingAfterBreak="0">
     <w:nsid w:val="630D39DF"/>
     <w:multiLevelType w:val="hybridMultilevel"/>
     <w:tmpl w:val="E5860424"/>
@@ -15599,7 +16754,7 @@
       </w:rPr>
     </w:lvl>
   </w:abstractNum>
-  <w:abstractNum w:abstractNumId="16" w15:restartNumberingAfterBreak="0">
+  <w:abstractNum w:abstractNumId="22" w15:restartNumberingAfterBreak="0">
     <w:nsid w:val="658571EF"/>
     <w:multiLevelType w:val="hybridMultilevel"/>
     <w:tmpl w:val="697C2666"/>
@@ -15712,7 +16867,7 @@
       </w:rPr>
     </w:lvl>
   </w:abstractNum>
-  <w:abstractNum w:abstractNumId="17" w15:restartNumberingAfterBreak="0">
+  <w:abstractNum w:abstractNumId="23" w15:restartNumberingAfterBreak="0">
     <w:nsid w:val="658B49EF"/>
     <w:multiLevelType w:val="hybridMultilevel"/>
     <w:tmpl w:val="59FA4DB4"/>
@@ -15798,7 +16953,120 @@
       </w:pPr>
     </w:lvl>
   </w:abstractNum>
-  <w:abstractNum w:abstractNumId="18" w15:restartNumberingAfterBreak="0">
+  <w:abstractNum w:abstractNumId="24" w15:restartNumberingAfterBreak="0">
+    <w:nsid w:val="678E0F39"/>
+    <w:multiLevelType w:val="hybridMultilevel"/>
+    <w:tmpl w:val="4FF6E0AA"/>
+    <w:lvl w:ilvl="0" w:tplc="B25E5C8C">
+      <w:start w:val="1"/>
+      <w:numFmt w:val="bullet"/>
+      <w:lvlText w:val=""/>
+      <w:lvlJc w:val="left"/>
+      <w:pPr>
+        <w:ind w:left="3556" w:hanging="360"/>
+      </w:pPr>
+      <w:rPr>
+        <w:rFonts w:ascii="Symbol" w:hAnsi="Symbol" w:hint="default"/>
+      </w:rPr>
+    </w:lvl>
+    <w:lvl w:ilvl="1" w:tplc="040C0003" w:tentative="1">
+      <w:start w:val="1"/>
+      <w:numFmt w:val="bullet"/>
+      <w:lvlText w:val="o"/>
+      <w:lvlJc w:val="left"/>
+      <w:pPr>
+        <w:ind w:left="4276" w:hanging="360"/>
+      </w:pPr>
+      <w:rPr>
+        <w:rFonts w:ascii="Courier New" w:hAnsi="Courier New" w:cs="Courier New" w:hint="default"/>
+      </w:rPr>
+    </w:lvl>
+    <w:lvl w:ilvl="2" w:tplc="040C0005" w:tentative="1">
+      <w:start w:val="1"/>
+      <w:numFmt w:val="bullet"/>
+      <w:lvlText w:val=""/>
+      <w:lvlJc w:val="left"/>
+      <w:pPr>
+        <w:ind w:left="4996" w:hanging="360"/>
+      </w:pPr>
+      <w:rPr>
+        <w:rFonts w:ascii="Wingdings" w:hAnsi="Wingdings" w:hint="default"/>
+      </w:rPr>
+    </w:lvl>
+    <w:lvl w:ilvl="3" w:tplc="040C0001" w:tentative="1">
+      <w:start w:val="1"/>
+      <w:numFmt w:val="bullet"/>
+      <w:lvlText w:val=""/>
+      <w:lvlJc w:val="left"/>
+      <w:pPr>
+        <w:ind w:left="5716" w:hanging="360"/>
+      </w:pPr>
+      <w:rPr>
+        <w:rFonts w:ascii="Symbol" w:hAnsi="Symbol" w:hint="default"/>
+      </w:rPr>
+    </w:lvl>
+    <w:lvl w:ilvl="4" w:tplc="040C0003" w:tentative="1">
+      <w:start w:val="1"/>
+      <w:numFmt w:val="bullet"/>
+      <w:lvlText w:val="o"/>
+      <w:lvlJc w:val="left"/>
+      <w:pPr>
+        <w:ind w:left="6436" w:hanging="360"/>
+      </w:pPr>
+      <w:rPr>
+        <w:rFonts w:ascii="Courier New" w:hAnsi="Courier New" w:cs="Courier New" w:hint="default"/>
+      </w:rPr>
+    </w:lvl>
+    <w:lvl w:ilvl="5" w:tplc="040C0005" w:tentative="1">
+      <w:start w:val="1"/>
+      <w:numFmt w:val="bullet"/>
+      <w:lvlText w:val=""/>
+      <w:lvlJc w:val="left"/>
+      <w:pPr>
+        <w:ind w:left="7156" w:hanging="360"/>
+      </w:pPr>
+      <w:rPr>
+        <w:rFonts w:ascii="Wingdings" w:hAnsi="Wingdings" w:hint="default"/>
+      </w:rPr>
+    </w:lvl>
+    <w:lvl w:ilvl="6" w:tplc="040C0001" w:tentative="1">
+      <w:start w:val="1"/>
+      <w:numFmt w:val="bullet"/>
+      <w:lvlText w:val=""/>
+      <w:lvlJc w:val="left"/>
+      <w:pPr>
+        <w:ind w:left="7876" w:hanging="360"/>
+      </w:pPr>
+      <w:rPr>
+        <w:rFonts w:ascii="Symbol" w:hAnsi="Symbol" w:hint="default"/>
+      </w:rPr>
+    </w:lvl>
+    <w:lvl w:ilvl="7" w:tplc="040C0003" w:tentative="1">
+      <w:start w:val="1"/>
+      <w:numFmt w:val="bullet"/>
+      <w:lvlText w:val="o"/>
+      <w:lvlJc w:val="left"/>
+      <w:pPr>
+        <w:ind w:left="8596" w:hanging="360"/>
+      </w:pPr>
+      <w:rPr>
+        <w:rFonts w:ascii="Courier New" w:hAnsi="Courier New" w:cs="Courier New" w:hint="default"/>
+      </w:rPr>
+    </w:lvl>
+    <w:lvl w:ilvl="8" w:tplc="040C0005" w:tentative="1">
+      <w:start w:val="1"/>
+      <w:numFmt w:val="bullet"/>
+      <w:lvlText w:val=""/>
+      <w:lvlJc w:val="left"/>
+      <w:pPr>
+        <w:ind w:left="9316" w:hanging="360"/>
+      </w:pPr>
+      <w:rPr>
+        <w:rFonts w:ascii="Wingdings" w:hAnsi="Wingdings" w:hint="default"/>
+      </w:rPr>
+    </w:lvl>
+  </w:abstractNum>
+  <w:abstractNum w:abstractNumId="25" w15:restartNumberingAfterBreak="0">
     <w:nsid w:val="67F333CD"/>
     <w:multiLevelType w:val="hybridMultilevel"/>
     <w:tmpl w:val="721C2924"/>
@@ -15884,7 +17152,7 @@
       </w:pPr>
     </w:lvl>
   </w:abstractNum>
-  <w:abstractNum w:abstractNumId="19" w15:restartNumberingAfterBreak="0">
+  <w:abstractNum w:abstractNumId="26" w15:restartNumberingAfterBreak="0">
     <w:nsid w:val="69104B3B"/>
     <w:multiLevelType w:val="hybridMultilevel"/>
     <w:tmpl w:val="B5702090"/>
@@ -15997,7 +17265,7 @@
       </w:rPr>
     </w:lvl>
   </w:abstractNum>
-  <w:abstractNum w:abstractNumId="20" w15:restartNumberingAfterBreak="0">
+  <w:abstractNum w:abstractNumId="27" w15:restartNumberingAfterBreak="0">
     <w:nsid w:val="6B612C09"/>
     <w:multiLevelType w:val="hybridMultilevel"/>
     <w:tmpl w:val="2DE05548"/>
@@ -16110,7 +17378,7 @@
       </w:rPr>
     </w:lvl>
   </w:abstractNum>
-  <w:abstractNum w:abstractNumId="21" w15:restartNumberingAfterBreak="0">
+  <w:abstractNum w:abstractNumId="28" w15:restartNumberingAfterBreak="0">
     <w:nsid w:val="6C263859"/>
     <w:multiLevelType w:val="hybridMultilevel"/>
     <w:tmpl w:val="E47288F8"/>
@@ -16223,7 +17491,274 @@
       </w:rPr>
     </w:lvl>
   </w:abstractNum>
-  <w:abstractNum w:abstractNumId="22" w15:restartNumberingAfterBreak="0">
+  <w:abstractNum w:abstractNumId="29" w15:restartNumberingAfterBreak="0">
+    <w:nsid w:val="6DBE5FFF"/>
+    <w:multiLevelType w:val="hybridMultilevel"/>
+    <w:tmpl w:val="68143800"/>
+    <w:lvl w:ilvl="0" w:tplc="240C000F">
+      <w:start w:val="1"/>
+      <w:numFmt w:val="decimal"/>
+      <w:lvlText w:val="%1."/>
+      <w:lvlJc w:val="left"/>
+      <w:pPr>
+        <w:ind w:left="720" w:hanging="360"/>
+      </w:pPr>
+      <w:rPr>
+        <w:rFonts w:hint="default"/>
+      </w:rPr>
+    </w:lvl>
+    <w:lvl w:ilvl="1" w:tplc="040C0019" w:tentative="1">
+      <w:start w:val="1"/>
+      <w:numFmt w:val="lowerLetter"/>
+      <w:lvlText w:val="%2."/>
+      <w:lvlJc w:val="left"/>
+      <w:pPr>
+        <w:ind w:left="1440" w:hanging="360"/>
+      </w:pPr>
+    </w:lvl>
+    <w:lvl w:ilvl="2" w:tplc="040C001B" w:tentative="1">
+      <w:start w:val="1"/>
+      <w:numFmt w:val="lowerRoman"/>
+      <w:lvlText w:val="%3."/>
+      <w:lvlJc w:val="right"/>
+      <w:pPr>
+        <w:ind w:left="2160" w:hanging="180"/>
+      </w:pPr>
+    </w:lvl>
+    <w:lvl w:ilvl="3" w:tplc="040C000F" w:tentative="1">
+      <w:start w:val="1"/>
+      <w:numFmt w:val="decimal"/>
+      <w:lvlText w:val="%4."/>
+      <w:lvlJc w:val="left"/>
+      <w:pPr>
+        <w:ind w:left="2880" w:hanging="360"/>
+      </w:pPr>
+    </w:lvl>
+    <w:lvl w:ilvl="4" w:tplc="040C0019" w:tentative="1">
+      <w:start w:val="1"/>
+      <w:numFmt w:val="lowerLetter"/>
+      <w:lvlText w:val="%5."/>
+      <w:lvlJc w:val="left"/>
+      <w:pPr>
+        <w:ind w:left="3600" w:hanging="360"/>
+      </w:pPr>
+    </w:lvl>
+    <w:lvl w:ilvl="5" w:tplc="040C001B" w:tentative="1">
+      <w:start w:val="1"/>
+      <w:numFmt w:val="lowerRoman"/>
+      <w:lvlText w:val="%6."/>
+      <w:lvlJc w:val="right"/>
+      <w:pPr>
+        <w:ind w:left="4320" w:hanging="180"/>
+      </w:pPr>
+    </w:lvl>
+    <w:lvl w:ilvl="6" w:tplc="040C000F" w:tentative="1">
+      <w:start w:val="1"/>
+      <w:numFmt w:val="decimal"/>
+      <w:lvlText w:val="%7."/>
+      <w:lvlJc w:val="left"/>
+      <w:pPr>
+        <w:ind w:left="5040" w:hanging="360"/>
+      </w:pPr>
+    </w:lvl>
+    <w:lvl w:ilvl="7" w:tplc="040C0019" w:tentative="1">
+      <w:start w:val="1"/>
+      <w:numFmt w:val="lowerLetter"/>
+      <w:lvlText w:val="%8."/>
+      <w:lvlJc w:val="left"/>
+      <w:pPr>
+        <w:ind w:left="5760" w:hanging="360"/>
+      </w:pPr>
+    </w:lvl>
+    <w:lvl w:ilvl="8" w:tplc="040C001B" w:tentative="1">
+      <w:start w:val="1"/>
+      <w:numFmt w:val="lowerRoman"/>
+      <w:lvlText w:val="%9."/>
+      <w:lvlJc w:val="right"/>
+      <w:pPr>
+        <w:ind w:left="6480" w:hanging="180"/>
+      </w:pPr>
+    </w:lvl>
+  </w:abstractNum>
+  <w:abstractNum w:abstractNumId="30" w15:restartNumberingAfterBreak="0">
+    <w:nsid w:val="6ED83642"/>
+    <w:multiLevelType w:val="hybridMultilevel"/>
+    <w:tmpl w:val="637602E0"/>
+    <w:lvl w:ilvl="0" w:tplc="040C0005">
+      <w:start w:val="1"/>
+      <w:numFmt w:val="bullet"/>
+      <w:lvlText w:val=""/>
+      <w:lvlJc w:val="left"/>
+      <w:pPr>
+        <w:ind w:left="1080" w:hanging="360"/>
+      </w:pPr>
+      <w:rPr>
+        <w:rFonts w:ascii="Wingdings" w:hAnsi="Wingdings" w:hint="default"/>
+      </w:rPr>
+    </w:lvl>
+    <w:lvl w:ilvl="1" w:tplc="040C0019" w:tentative="1">
+      <w:start w:val="1"/>
+      <w:numFmt w:val="lowerLetter"/>
+      <w:lvlText w:val="%2."/>
+      <w:lvlJc w:val="left"/>
+      <w:pPr>
+        <w:ind w:left="1800" w:hanging="360"/>
+      </w:pPr>
+    </w:lvl>
+    <w:lvl w:ilvl="2" w:tplc="040C001B" w:tentative="1">
+      <w:start w:val="1"/>
+      <w:numFmt w:val="lowerRoman"/>
+      <w:lvlText w:val="%3."/>
+      <w:lvlJc w:val="right"/>
+      <w:pPr>
+        <w:ind w:left="2520" w:hanging="180"/>
+      </w:pPr>
+    </w:lvl>
+    <w:lvl w:ilvl="3" w:tplc="040C000F" w:tentative="1">
+      <w:start w:val="1"/>
+      <w:numFmt w:val="decimal"/>
+      <w:lvlText w:val="%4."/>
+      <w:lvlJc w:val="left"/>
+      <w:pPr>
+        <w:ind w:left="3240" w:hanging="360"/>
+      </w:pPr>
+    </w:lvl>
+    <w:lvl w:ilvl="4" w:tplc="040C0019" w:tentative="1">
+      <w:start w:val="1"/>
+      <w:numFmt w:val="lowerLetter"/>
+      <w:lvlText w:val="%5."/>
+      <w:lvlJc w:val="left"/>
+      <w:pPr>
+        <w:ind w:left="3960" w:hanging="360"/>
+      </w:pPr>
+    </w:lvl>
+    <w:lvl w:ilvl="5" w:tplc="040C001B" w:tentative="1">
+      <w:start w:val="1"/>
+      <w:numFmt w:val="lowerRoman"/>
+      <w:lvlText w:val="%6."/>
+      <w:lvlJc w:val="right"/>
+      <w:pPr>
+        <w:ind w:left="4680" w:hanging="180"/>
+      </w:pPr>
+    </w:lvl>
+    <w:lvl w:ilvl="6" w:tplc="040C000F" w:tentative="1">
+      <w:start w:val="1"/>
+      <w:numFmt w:val="decimal"/>
+      <w:lvlText w:val="%7."/>
+      <w:lvlJc w:val="left"/>
+      <w:pPr>
+        <w:ind w:left="5400" w:hanging="360"/>
+      </w:pPr>
+    </w:lvl>
+    <w:lvl w:ilvl="7" w:tplc="040C0019" w:tentative="1">
+      <w:start w:val="1"/>
+      <w:numFmt w:val="lowerLetter"/>
+      <w:lvlText w:val="%8."/>
+      <w:lvlJc w:val="left"/>
+      <w:pPr>
+        <w:ind w:left="6120" w:hanging="360"/>
+      </w:pPr>
+    </w:lvl>
+    <w:lvl w:ilvl="8" w:tplc="040C001B" w:tentative="1">
+      <w:start w:val="1"/>
+      <w:numFmt w:val="lowerRoman"/>
+      <w:lvlText w:val="%9."/>
+      <w:lvlJc w:val="right"/>
+      <w:pPr>
+        <w:ind w:left="6840" w:hanging="180"/>
+      </w:pPr>
+    </w:lvl>
+  </w:abstractNum>
+  <w:abstractNum w:abstractNumId="31" w15:restartNumberingAfterBreak="0">
+    <w:nsid w:val="711B6C95"/>
+    <w:multiLevelType w:val="hybridMultilevel"/>
+    <w:tmpl w:val="574EBA5C"/>
+    <w:lvl w:ilvl="0" w:tplc="040C0017">
+      <w:start w:val="1"/>
+      <w:numFmt w:val="lowerLetter"/>
+      <w:lvlText w:val="%1)"/>
+      <w:lvlJc w:val="left"/>
+      <w:pPr>
+        <w:ind w:left="720" w:hanging="360"/>
+      </w:pPr>
+      <w:rPr>
+        <w:rFonts w:hint="default"/>
+      </w:rPr>
+    </w:lvl>
+    <w:lvl w:ilvl="1" w:tplc="040C0019" w:tentative="1">
+      <w:start w:val="1"/>
+      <w:numFmt w:val="lowerLetter"/>
+      <w:lvlText w:val="%2."/>
+      <w:lvlJc w:val="left"/>
+      <w:pPr>
+        <w:ind w:left="1440" w:hanging="360"/>
+      </w:pPr>
+    </w:lvl>
+    <w:lvl w:ilvl="2" w:tplc="040C001B" w:tentative="1">
+      <w:start w:val="1"/>
+      <w:numFmt w:val="lowerRoman"/>
+      <w:lvlText w:val="%3."/>
+      <w:lvlJc w:val="right"/>
+      <w:pPr>
+        <w:ind w:left="2160" w:hanging="180"/>
+      </w:pPr>
+    </w:lvl>
+    <w:lvl w:ilvl="3" w:tplc="040C000F" w:tentative="1">
+      <w:start w:val="1"/>
+      <w:numFmt w:val="decimal"/>
+      <w:lvlText w:val="%4."/>
+      <w:lvlJc w:val="left"/>
+      <w:pPr>
+        <w:ind w:left="2880" w:hanging="360"/>
+      </w:pPr>
+    </w:lvl>
+    <w:lvl w:ilvl="4" w:tplc="040C0019" w:tentative="1">
+      <w:start w:val="1"/>
+      <w:numFmt w:val="lowerLetter"/>
+      <w:lvlText w:val="%5."/>
+      <w:lvlJc w:val="left"/>
+      <w:pPr>
+        <w:ind w:left="3600" w:hanging="360"/>
+      </w:pPr>
+    </w:lvl>
+    <w:lvl w:ilvl="5" w:tplc="040C001B" w:tentative="1">
+      <w:start w:val="1"/>
+      <w:numFmt w:val="lowerRoman"/>
+      <w:lvlText w:val="%6."/>
+      <w:lvlJc w:val="right"/>
+      <w:pPr>
+        <w:ind w:left="4320" w:hanging="180"/>
+      </w:pPr>
+    </w:lvl>
+    <w:lvl w:ilvl="6" w:tplc="040C000F" w:tentative="1">
+      <w:start w:val="1"/>
+      <w:numFmt w:val="decimal"/>
+      <w:lvlText w:val="%7."/>
+      <w:lvlJc w:val="left"/>
+      <w:pPr>
+        <w:ind w:left="5040" w:hanging="360"/>
+      </w:pPr>
+    </w:lvl>
+    <w:lvl w:ilvl="7" w:tplc="040C0019" w:tentative="1">
+      <w:start w:val="1"/>
+      <w:numFmt w:val="lowerLetter"/>
+      <w:lvlText w:val="%8."/>
+      <w:lvlJc w:val="left"/>
+      <w:pPr>
+        <w:ind w:left="5760" w:hanging="360"/>
+      </w:pPr>
+    </w:lvl>
+    <w:lvl w:ilvl="8" w:tplc="040C001B" w:tentative="1">
+      <w:start w:val="1"/>
+      <w:numFmt w:val="lowerRoman"/>
+      <w:lvlText w:val="%9."/>
+      <w:lvlJc w:val="right"/>
+      <w:pPr>
+        <w:ind w:left="6480" w:hanging="180"/>
+      </w:pPr>
+    </w:lvl>
+  </w:abstractNum>
+  <w:abstractNum w:abstractNumId="32" w15:restartNumberingAfterBreak="0">
     <w:nsid w:val="730848F0"/>
     <w:multiLevelType w:val="hybridMultilevel"/>
     <w:tmpl w:val="B9E4E60E"/>
@@ -16336,7 +17871,7 @@
       </w:rPr>
     </w:lvl>
   </w:abstractNum>
-  <w:abstractNum w:abstractNumId="23" w15:restartNumberingAfterBreak="0">
+  <w:abstractNum w:abstractNumId="33" w15:restartNumberingAfterBreak="0">
     <w:nsid w:val="77E308BF"/>
     <w:multiLevelType w:val="hybridMultilevel"/>
     <w:tmpl w:val="8C620C84"/>
@@ -16449,7 +17984,7 @@
       </w:rPr>
     </w:lvl>
   </w:abstractNum>
-  <w:abstractNum w:abstractNumId="24" w15:restartNumberingAfterBreak="0">
+  <w:abstractNum w:abstractNumId="34" w15:restartNumberingAfterBreak="0">
     <w:nsid w:val="7D711CD7"/>
     <w:multiLevelType w:val="hybridMultilevel"/>
     <w:tmpl w:val="1A384DB4"/>
@@ -16535,7 +18070,7 @@
       </w:pPr>
     </w:lvl>
   </w:abstractNum>
-  <w:abstractNum w:abstractNumId="25" w15:restartNumberingAfterBreak="0">
+  <w:abstractNum w:abstractNumId="35" w15:restartNumberingAfterBreak="0">
     <w:nsid w:val="7F495FB9"/>
     <w:multiLevelType w:val="hybridMultilevel"/>
     <w:tmpl w:val="0B5C2AAC"/>
@@ -16649,82 +18184,112 @@
     </w:lvl>
   </w:abstractNum>
   <w:num w:numId="1">
+    <w:abstractNumId w:val="23"/>
+  </w:num>
+  <w:num w:numId="2">
+    <w:abstractNumId w:val="32"/>
+  </w:num>
+  <w:num w:numId="3">
+    <w:abstractNumId w:val="13"/>
+  </w:num>
+  <w:num w:numId="4">
+    <w:abstractNumId w:val="34"/>
+  </w:num>
+  <w:num w:numId="5">
+    <w:abstractNumId w:val="9"/>
+  </w:num>
+  <w:num w:numId="6">
+    <w:abstractNumId w:val="25"/>
+  </w:num>
+  <w:num w:numId="7">
+    <w:abstractNumId w:val="28"/>
+  </w:num>
+  <w:num w:numId="8">
+    <w:abstractNumId w:val="10"/>
+  </w:num>
+  <w:num w:numId="9">
+    <w:abstractNumId w:val="20"/>
+  </w:num>
+  <w:num w:numId="10">
+    <w:abstractNumId w:val="22"/>
+  </w:num>
+  <w:num w:numId="11">
+    <w:abstractNumId w:val="21"/>
+  </w:num>
+  <w:num w:numId="12">
+    <w:abstractNumId w:val="15"/>
+  </w:num>
+  <w:num w:numId="13">
+    <w:abstractNumId w:val="4"/>
+  </w:num>
+  <w:num w:numId="14">
+    <w:abstractNumId w:val="18"/>
+  </w:num>
+  <w:num w:numId="15">
+    <w:abstractNumId w:val="19"/>
+  </w:num>
+  <w:num w:numId="16">
+    <w:abstractNumId w:val="26"/>
+  </w:num>
+  <w:num w:numId="17">
+    <w:abstractNumId w:val="35"/>
+  </w:num>
+  <w:num w:numId="18">
+    <w:abstractNumId w:val="14"/>
+  </w:num>
+  <w:num w:numId="19">
+    <w:abstractNumId w:val="16"/>
+  </w:num>
+  <w:num w:numId="20">
+    <w:abstractNumId w:val="6"/>
+  </w:num>
+  <w:num w:numId="21">
+    <w:abstractNumId w:val="33"/>
+  </w:num>
+  <w:num w:numId="22">
     <w:abstractNumId w:val="17"/>
   </w:num>
-  <w:num w:numId="2">
-    <w:abstractNumId w:val="22"/>
+  <w:num w:numId="23">
+    <w:abstractNumId w:val="27"/>
   </w:num>
-  <w:num w:numId="3">
+  <w:num w:numId="24">
+    <w:abstractNumId w:val="2"/>
+  </w:num>
+  <w:num w:numId="25">
+    <w:abstractNumId w:val="5"/>
+  </w:num>
+  <w:num w:numId="26">
+    <w:abstractNumId w:val="12"/>
+  </w:num>
+  <w:num w:numId="27">
+    <w:abstractNumId w:val="29"/>
+  </w:num>
+  <w:num w:numId="28">
+    <w:abstractNumId w:val="3"/>
+  </w:num>
+  <w:num w:numId="29">
+    <w:abstractNumId w:val="24"/>
+  </w:num>
+  <w:num w:numId="30">
     <w:abstractNumId w:val="7"/>
   </w:num>
-  <w:num w:numId="4">
-    <w:abstractNumId w:val="24"/>
-  </w:num>
-  <w:num w:numId="5">
-    <w:abstractNumId w:val="4"/>
-  </w:num>
-  <w:num w:numId="6">
-    <w:abstractNumId w:val="18"/>
-  </w:num>
-  <w:num w:numId="7">
-    <w:abstractNumId w:val="21"/>
-  </w:num>
-  <w:num w:numId="8">
-    <w:abstractNumId w:val="5"/>
-  </w:num>
-  <w:num w:numId="9">
-    <w:abstractNumId w:val="14"/>
-  </w:num>
-  <w:num w:numId="10">
-    <w:abstractNumId w:val="16"/>
-  </w:num>
-  <w:num w:numId="11">
-    <w:abstractNumId w:val="15"/>
-  </w:num>
-  <w:num w:numId="12">
-    <w:abstractNumId w:val="9"/>
-  </w:num>
-  <w:num w:numId="13">
+  <w:num w:numId="31">
     <w:abstractNumId w:val="1"/>
   </w:num>
-  <w:num w:numId="14">
-    <w:abstractNumId w:val="12"/>
-  </w:num>
-  <w:num w:numId="15">
-    <w:abstractNumId w:val="13"/>
-  </w:num>
-  <w:num w:numId="16">
-    <w:abstractNumId w:val="19"/>
-  </w:num>
-  <w:num w:numId="17">
-    <w:abstractNumId w:val="25"/>
-  </w:num>
-  <w:num w:numId="18">
+  <w:num w:numId="32">
     <w:abstractNumId w:val="8"/>
   </w:num>
-  <w:num w:numId="19">
-    <w:abstractNumId w:val="10"/>
+  <w:num w:numId="33">
+    <w:abstractNumId w:val="0"/>
   </w:num>
-  <w:num w:numId="20">
-    <w:abstractNumId w:val="3"/>
+  <w:num w:numId="34">
+    <w:abstractNumId w:val="30"/>
   </w:num>
-  <w:num w:numId="21">
-    <w:abstractNumId w:val="23"/>
-  </w:num>
-  <w:num w:numId="22">
+  <w:num w:numId="35">
     <w:abstractNumId w:val="11"/>
   </w:num>
-  <w:num w:numId="23">
-    <w:abstractNumId w:val="20"/>
-  </w:num>
-  <w:num w:numId="24">
-    <w:abstractNumId w:val="0"/>
-  </w:num>
-  <w:num w:numId="25">
-    <w:abstractNumId w:val="2"/>
-  </w:num>
-  <w:num w:numId="26">
-    <w:abstractNumId w:val="6"/>
+  <w:num w:numId="36">
+    <w:abstractNumId w:val="31"/>
   </w:num>
 </w:numbering>
 </file>
@@ -17810,7 +19375,7 @@
 </file>
 
 <file path=customXml/itemProps1.xml><?xml version="1.0" encoding="utf-8"?>
-<ds:datastoreItem xmlns:ds="http://schemas.openxmlformats.org/officeDocument/2006/customXml" ds:itemID="{64C69EDA-20F5-41E3-B66C-4DA02CE6C48E}">
+<ds:datastoreItem xmlns:ds="http://schemas.openxmlformats.org/officeDocument/2006/customXml" ds:itemID="{1436F494-E116-442D-87C3-3C0D1436EB09}">
   <ds:schemaRefs>
     <ds:schemaRef ds:uri="http://schemas.openxmlformats.org/officeDocument/2006/bibliography"/>
   </ds:schemaRefs>

</xml_diff>

<commit_message>
chapitre 3 implémentation de solution et discussion
</commit_message>
<xml_diff>
--- a/TFC_KOJI_SEYA_DAN.docx
+++ b/TFC_KOJI_SEYA_DAN.docx
@@ -238,9 +238,9 @@
               </wp:anchor>
             </w:drawing>
           </mc:Choice>
-          <mc:Fallback xmlns:oel="http://schemas.microsoft.com/office/2019/extlst" xmlns:w16cex="http://schemas.microsoft.com/office/word/2018/wordml/cex" xmlns:w16="http://schemas.microsoft.com/office/word/2018/wordml" xmlns:w16du="http://schemas.microsoft.com/office/word/2023/wordml/word16du" xmlns:w16sdtdh="http://schemas.microsoft.com/office/word/2020/wordml/sdtdatahash">
+          <mc:Fallback>
             <w:pict>
-              <v:line w14:anchorId="449DD432" id="Connecteur droit 2" o:spid="_x0000_s1026" style="position:absolute;z-index:251659264;visibility:visible;mso-wrap-style:square;mso-wrap-distance-left:9pt;mso-wrap-distance-top:0;mso-wrap-distance-right:9pt;mso-wrap-distance-bottom:0;mso-position-horizontal:absolute;mso-position-horizontal-relative:text;mso-position-vertical:absolute;mso-position-vertical-relative:text" from="17pt,2.5pt" to="395pt,2.5pt" o:gfxdata="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" strokecolor="black [3200]" strokeweight="3pt">
+              <v:line w14:anchorId="43ACB815" id="Connecteur droit 2" o:spid="_x0000_s1026" style="position:absolute;z-index:251659264;visibility:visible;mso-wrap-style:square;mso-wrap-distance-left:9pt;mso-wrap-distance-top:0;mso-wrap-distance-right:9pt;mso-wrap-distance-bottom:0;mso-position-horizontal:absolute;mso-position-horizontal-relative:text;mso-position-vertical:absolute;mso-position-vertical-relative:text" from="17pt,2.5pt" to="395pt,2.5pt" o:gfxdata="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" strokecolor="black [3200]" strokeweight="3pt">
                 <v:stroke joinstyle="miter"/>
               </v:line>
             </w:pict>
@@ -895,9 +895,9 @@
               </wp:anchor>
             </w:drawing>
           </mc:Choice>
-          <mc:Fallback xmlns:oel="http://schemas.microsoft.com/office/2019/extlst" xmlns:w16cex="http://schemas.microsoft.com/office/word/2018/wordml/cex" xmlns:w16="http://schemas.microsoft.com/office/word/2018/wordml" xmlns:w16du="http://schemas.microsoft.com/office/word/2023/wordml/word16du" xmlns:w16sdtdh="http://schemas.microsoft.com/office/word/2020/wordml/sdtdatahash">
+          <mc:Fallback>
             <w:pict>
-              <v:line w14:anchorId="0E0E7C79" id="Connecteur droit 2" o:spid="_x0000_s1026" style="position:absolute;z-index:251662336;visibility:visible;mso-wrap-style:square;mso-wrap-distance-left:9pt;mso-wrap-distance-top:0;mso-wrap-distance-right:9pt;mso-wrap-distance-bottom:0;mso-position-horizontal:absolute;mso-position-horizontal-relative:text;mso-position-vertical:absolute;mso-position-vertical-relative:text" from="17pt,2.5pt" to="395pt,2.5pt" o:gfxdata="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" strokecolor="black [3200]" strokeweight="3pt">
+              <v:line w14:anchorId="2E123243" id="Connecteur droit 2" o:spid="_x0000_s1026" style="position:absolute;z-index:251662336;visibility:visible;mso-wrap-style:square;mso-wrap-distance-left:9pt;mso-wrap-distance-top:0;mso-wrap-distance-right:9pt;mso-wrap-distance-bottom:0;mso-position-horizontal:absolute;mso-position-horizontal-relative:text;mso-position-vertical:absolute;mso-position-vertical-relative:text" from="17pt,2.5pt" to="395pt,2.5pt" o:gfxdata="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" strokecolor="black [3200]" strokeweight="3pt">
                 <v:stroke joinstyle="miter"/>
               </v:line>
             </w:pict>
@@ -2021,13 +2021,22 @@
         <w:jc w:val="both"/>
         <w:rPr>
           <w:rFonts w:ascii="Times New Roman" w:hAnsi="Times New Roman" w:cs="Times New Roman"/>
+          <w:sz w:val="24"/>
+          <w:szCs w:val="24"/>
+          <w:lang w:val="en-US"/>
+        </w:rPr>
+      </w:pPr>
+      <w:r>
+        <w:rPr>
+          <w:rFonts w:ascii="Times New Roman" w:hAnsi="Times New Roman" w:cs="Times New Roman"/>
           <w:b/>
           <w:bCs/>
           <w:sz w:val="24"/>
           <w:szCs w:val="24"/>
           <w:lang w:val="en-US"/>
         </w:rPr>
-      </w:pPr>
+        <w:t>CSS:</w:t>
+      </w:r>
       <w:r>
         <w:rPr>
           <w:rFonts w:ascii="Times New Roman" w:hAnsi="Times New Roman" w:cs="Times New Roman"/>
@@ -2037,8 +2046,28 @@
           <w:szCs w:val="24"/>
           <w:lang w:val="en-US"/>
         </w:rPr>
-        <w:t>CSS:</w:t>
-      </w:r>
+        <w:t xml:space="preserve"> </w:t>
+      </w:r>
+      <w:r>
+        <w:rPr>
+          <w:rFonts w:ascii="Times New Roman" w:hAnsi="Times New Roman" w:cs="Times New Roman"/>
+          <w:sz w:val="24"/>
+          <w:szCs w:val="24"/>
+          <w:lang w:val="en-US"/>
+        </w:rPr>
+        <w:t>Cascading Style Sheets</w:t>
+      </w:r>
+    </w:p>
+    <w:p>
+      <w:pPr>
+        <w:jc w:val="both"/>
+        <w:rPr>
+          <w:rFonts w:ascii="Times New Roman" w:hAnsi="Times New Roman" w:cs="Times New Roman"/>
+          <w:sz w:val="24"/>
+          <w:szCs w:val="24"/>
+          <w:lang w:val="en-US"/>
+        </w:rPr>
+      </w:pPr>
       <w:r>
         <w:rPr>
           <w:rFonts w:ascii="Times New Roman" w:hAnsi="Times New Roman" w:cs="Times New Roman"/>
@@ -2048,7 +2077,7 @@
           <w:szCs w:val="24"/>
           <w:lang w:val="en-US"/>
         </w:rPr>
-        <w:t xml:space="preserve"> </w:t>
+        <w:t xml:space="preserve">UP: </w:t>
       </w:r>
       <w:r>
         <w:rPr>
@@ -2057,8 +2086,23 @@
           <w:szCs w:val="24"/>
           <w:lang w:val="en-US"/>
         </w:rPr>
-        <w:t>Cascading Style Sheets</w:t>
-      </w:r>
+        <w:t>Unified Process</w:t>
+      </w:r>
+      <w:bookmarkStart w:id="6" w:name="_GoBack"/>
+      <w:bookmarkEnd w:id="6"/>
+    </w:p>
+    <w:p>
+      <w:pPr>
+        <w:jc w:val="both"/>
+        <w:rPr>
+          <w:rFonts w:ascii="Times New Roman" w:hAnsi="Times New Roman" w:cs="Times New Roman"/>
+          <w:b/>
+          <w:bCs/>
+          <w:sz w:val="24"/>
+          <w:szCs w:val="24"/>
+          <w:lang w:val="en-US"/>
+        </w:rPr>
+      </w:pPr>
     </w:p>
     <w:p>
       <w:pPr>
@@ -6703,12 +6747,12 @@
       <w:pPr>
         <w:pStyle w:val="Titre1"/>
       </w:pPr>
-      <w:bookmarkStart w:id="6" w:name="_Toc137056211"/>
+      <w:bookmarkStart w:id="7" w:name="_Toc137056211"/>
       <w:r>
         <w:lastRenderedPageBreak/>
         <w:t>INTRODUCTION GENERALE</w:t>
       </w:r>
-      <w:bookmarkEnd w:id="6"/>
+      <w:bookmarkEnd w:id="7"/>
     </w:p>
     <w:p>
       <w:pPr>
@@ -18361,10 +18405,10 @@
           <w:noProof/>
         </w:rPr>
         <w:drawing>
-          <wp:inline distT="0" distB="0" distL="0" distR="0" wp14:anchorId="668743E9" wp14:editId="4DC017C4">
-            <wp:extent cx="5659120" cy="4977130"/>
+          <wp:inline distT="0" distB="0" distL="0" distR="0" wp14:anchorId="0E7C35DD" wp14:editId="76EC2A4A">
+            <wp:extent cx="5659120" cy="4959985"/>
             <wp:effectExtent l="0" t="0" r="0" b="0"/>
-            <wp:docPr id="1" name="Image 1"/>
+            <wp:docPr id="6" name="Image 6"/>
             <wp:cNvGraphicFramePr>
               <a:graphicFrameLocks xmlns:a="http://schemas.openxmlformats.org/drawingml/2006/main" noChangeAspect="1"/>
             </wp:cNvGraphicFramePr>
@@ -18372,7 +18416,7 @@
               <a:graphicData uri="http://schemas.openxmlformats.org/drawingml/2006/picture">
                 <pic:pic xmlns:pic="http://schemas.openxmlformats.org/drawingml/2006/picture">
                   <pic:nvPicPr>
-                    <pic:cNvPr id="0" name="Picture 1"/>
+                    <pic:cNvPr id="0" name="Picture 2"/>
                     <pic:cNvPicPr>
                       <a:picLocks noChangeAspect="1" noChangeArrowheads="1"/>
                     </pic:cNvPicPr>
@@ -18393,7 +18437,7 @@
                   <pic:spPr bwMode="auto">
                     <a:xfrm>
                       <a:off x="0" y="0"/>
-                      <a:ext cx="5659120" cy="4977130"/>
+                      <a:ext cx="5659120" cy="4959985"/>
                     </a:xfrm>
                     <a:prstGeom prst="rect">
                       <a:avLst/>
@@ -18662,28 +18706,1911 @@
           <w:szCs w:val="24"/>
         </w:rPr>
       </w:pPr>
-      <w:bookmarkStart w:id="7" w:name="_GoBack"/>
-      <w:bookmarkEnd w:id="7"/>
-    </w:p>
-    <w:p>
-      <w:pPr>
-        <w:jc w:val="both"/>
-        <w:rPr>
-          <w:rFonts w:ascii="Times New Roman" w:hAnsi="Times New Roman" w:cs="Times New Roman"/>
-          <w:sz w:val="24"/>
-          <w:szCs w:val="24"/>
-        </w:rPr>
-      </w:pPr>
-    </w:p>
-    <w:p>
-      <w:pPr>
-        <w:jc w:val="both"/>
-        <w:rPr>
-          <w:rFonts w:ascii="Times New Roman" w:hAnsi="Times New Roman" w:cs="Times New Roman"/>
-          <w:sz w:val="24"/>
-          <w:szCs w:val="24"/>
-        </w:rPr>
-      </w:pPr>
+    </w:p>
+    <w:p>
+      <w:pPr>
+        <w:jc w:val="both"/>
+        <w:rPr>
+          <w:rFonts w:ascii="Times New Roman" w:hAnsi="Times New Roman" w:cs="Times New Roman"/>
+          <w:sz w:val="24"/>
+          <w:szCs w:val="24"/>
+        </w:rPr>
+      </w:pPr>
+    </w:p>
+    <w:p>
+      <w:pPr>
+        <w:jc w:val="both"/>
+        <w:rPr>
+          <w:rFonts w:ascii="Times New Roman" w:hAnsi="Times New Roman" w:cs="Times New Roman"/>
+          <w:sz w:val="24"/>
+          <w:szCs w:val="24"/>
+        </w:rPr>
+      </w:pPr>
+    </w:p>
+    <w:p>
+      <w:pPr>
+        <w:jc w:val="both"/>
+      </w:pPr>
+      <w:r>
+        <w:rPr>
+          <w:noProof/>
+        </w:rPr>
+        <w:lastRenderedPageBreak/>
+        <w:drawing>
+          <wp:inline distT="0" distB="0" distL="0" distR="0" wp14:anchorId="438E1443" wp14:editId="437D63D9">
+            <wp:extent cx="5667375" cy="5245100"/>
+            <wp:effectExtent l="0" t="0" r="9525" b="0"/>
+            <wp:docPr id="1" name="Image 1"/>
+            <wp:cNvGraphicFramePr>
+              <a:graphicFrameLocks xmlns:a="http://schemas.openxmlformats.org/drawingml/2006/main" noChangeAspect="1"/>
+            </wp:cNvGraphicFramePr>
+            <a:graphic xmlns:a="http://schemas.openxmlformats.org/drawingml/2006/main">
+              <a:graphicData uri="http://schemas.openxmlformats.org/drawingml/2006/picture">
+                <pic:pic xmlns:pic="http://schemas.openxmlformats.org/drawingml/2006/picture">
+                  <pic:nvPicPr>
+                    <pic:cNvPr id="0" name="Picture 1"/>
+                    <pic:cNvPicPr>
+                      <a:picLocks noChangeAspect="1" noChangeArrowheads="1"/>
+                    </pic:cNvPicPr>
+                  </pic:nvPicPr>
+                  <pic:blipFill>
+                    <a:blip r:embed="rId24">
+                      <a:extLst>
+                        <a:ext uri="{28A0092B-C50C-407E-A947-70E740481C1C}">
+                          <a14:useLocalDpi xmlns:a14="http://schemas.microsoft.com/office/drawing/2010/main" val="0"/>
+                        </a:ext>
+                      </a:extLst>
+                    </a:blip>
+                    <a:srcRect/>
+                    <a:stretch>
+                      <a:fillRect/>
+                    </a:stretch>
+                  </pic:blipFill>
+                  <pic:spPr bwMode="auto">
+                    <a:xfrm>
+                      <a:off x="0" y="0"/>
+                      <a:ext cx="5667375" cy="5245100"/>
+                    </a:xfrm>
+                    <a:prstGeom prst="rect">
+                      <a:avLst/>
+                    </a:prstGeom>
+                    <a:noFill/>
+                    <a:ln>
+                      <a:noFill/>
+                    </a:ln>
+                  </pic:spPr>
+                </pic:pic>
+              </a:graphicData>
+            </a:graphic>
+          </wp:inline>
+        </w:drawing>
+      </w:r>
+    </w:p>
+    <w:p>
+      <w:pPr>
+        <w:jc w:val="both"/>
+      </w:pPr>
+    </w:p>
+    <w:p>
+      <w:pPr>
+        <w:jc w:val="both"/>
+        <w:rPr>
+          <w:rFonts w:ascii="Times New Roman" w:hAnsi="Times New Roman" w:cs="Times New Roman"/>
+          <w:sz w:val="24"/>
+          <w:szCs w:val="24"/>
+        </w:rPr>
+      </w:pPr>
+      <w:r>
+        <w:rPr>
+          <w:rFonts w:ascii="Times New Roman" w:hAnsi="Times New Roman" w:cs="Times New Roman"/>
+          <w:noProof/>
+          <w:sz w:val="24"/>
+          <w:szCs w:val="24"/>
+        </w:rPr>
+        <mc:AlternateContent>
+          <mc:Choice Requires="wps">
+            <w:drawing>
+              <wp:inline distT="0" distB="0" distL="0" distR="0" wp14:anchorId="08249AA9" wp14:editId="4658A2BC">
+                <wp:extent cx="5669280" cy="274955"/>
+                <wp:effectExtent l="0" t="0" r="7620" b="0"/>
+                <wp:docPr id="7" name="Rectangle 7"/>
+                <wp:cNvGraphicFramePr/>
+                <a:graphic xmlns:a="http://schemas.openxmlformats.org/drawingml/2006/main">
+                  <a:graphicData uri="http://schemas.microsoft.com/office/word/2010/wordprocessingShape">
+                    <wps:wsp>
+                      <wps:cNvSpPr/>
+                      <wps:spPr>
+                        <a:xfrm>
+                          <a:off x="0" y="0"/>
+                          <a:ext cx="5669280" cy="274955"/>
+                        </a:xfrm>
+                        <a:prstGeom prst="rect">
+                          <a:avLst/>
+                        </a:prstGeom>
+                        <a:ln>
+                          <a:noFill/>
+                        </a:ln>
+                      </wps:spPr>
+                      <wps:style>
+                        <a:lnRef idx="2">
+                          <a:schemeClr val="dk1"/>
+                        </a:lnRef>
+                        <a:fillRef idx="1">
+                          <a:schemeClr val="lt1"/>
+                        </a:fillRef>
+                        <a:effectRef idx="0">
+                          <a:schemeClr val="dk1"/>
+                        </a:effectRef>
+                        <a:fontRef idx="minor">
+                          <a:schemeClr val="dk1"/>
+                        </a:fontRef>
+                      </wps:style>
+                      <wps:txbx>
+                        <w:txbxContent>
+                          <w:p>
+                            <w:pPr>
+                              <w:jc w:val="center"/>
+                              <w:rPr>
+                                <w:rFonts w:ascii="Times New Roman" w:hAnsi="Times New Roman" w:cs="Times New Roman"/>
+                                <w:i/>
+                                <w:iCs/>
+                                <w:sz w:val="24"/>
+                                <w:szCs w:val="24"/>
+                              </w:rPr>
+                            </w:pPr>
+                            <w:r>
+                              <w:rPr>
+                                <w:rFonts w:ascii="Times New Roman" w:hAnsi="Times New Roman" w:cs="Times New Roman"/>
+                                <w:i/>
+                                <w:iCs/>
+                                <w:sz w:val="24"/>
+                                <w:szCs w:val="24"/>
+                              </w:rPr>
+                              <w:t xml:space="preserve">Figure </w:t>
+                            </w:r>
+                            <w:r>
+                              <w:rPr>
+                                <w:rFonts w:ascii="Times New Roman" w:hAnsi="Times New Roman" w:cs="Times New Roman"/>
+                                <w:i/>
+                                <w:iCs/>
+                                <w:sz w:val="24"/>
+                                <w:szCs w:val="24"/>
+                              </w:rPr>
+                              <w:t>2</w:t>
+                            </w:r>
+                            <w:r>
+                              <w:rPr>
+                                <w:rFonts w:ascii="Times New Roman" w:hAnsi="Times New Roman" w:cs="Times New Roman"/>
+                                <w:i/>
+                                <w:iCs/>
+                                <w:sz w:val="24"/>
+                                <w:szCs w:val="24"/>
+                              </w:rPr>
+                              <w:t>.</w:t>
+                            </w:r>
+                            <w:r>
+                              <w:rPr>
+                                <w:rFonts w:ascii="Times New Roman" w:hAnsi="Times New Roman" w:cs="Times New Roman"/>
+                                <w:i/>
+                                <w:iCs/>
+                                <w:sz w:val="24"/>
+                                <w:szCs w:val="24"/>
+                              </w:rPr>
+                              <w:t>1</w:t>
+                            </w:r>
+                            <w:r>
+                              <w:rPr>
+                                <w:rFonts w:ascii="Times New Roman" w:hAnsi="Times New Roman" w:cs="Times New Roman"/>
+                                <w:i/>
+                                <w:iCs/>
+                                <w:sz w:val="24"/>
+                                <w:szCs w:val="24"/>
+                              </w:rPr>
+                              <w:t>2</w:t>
+                            </w:r>
+                            <w:r>
+                              <w:rPr>
+                                <w:rFonts w:ascii="Times New Roman" w:hAnsi="Times New Roman" w:cs="Times New Roman"/>
+                                <w:i/>
+                                <w:iCs/>
+                                <w:sz w:val="24"/>
+                                <w:szCs w:val="24"/>
+                              </w:rPr>
+                              <w:t xml:space="preserve">. Diagramme </w:t>
+                            </w:r>
+                            <w:r>
+                              <w:rPr>
+                                <w:rFonts w:ascii="Times New Roman" w:hAnsi="Times New Roman" w:cs="Times New Roman"/>
+                                <w:i/>
+                                <w:iCs/>
+                                <w:sz w:val="24"/>
+                                <w:szCs w:val="24"/>
+                              </w:rPr>
+                              <w:t>de classe participante « </w:t>
+                            </w:r>
+                            <w:r>
+                              <w:rPr>
+                                <w:rFonts w:ascii="Times New Roman" w:hAnsi="Times New Roman" w:cs="Times New Roman"/>
+                                <w:i/>
+                                <w:iCs/>
+                                <w:sz w:val="24"/>
+                                <w:szCs w:val="24"/>
+                              </w:rPr>
+                              <w:t>Effectuer Rechercher</w:t>
+                            </w:r>
+                            <w:r>
+                              <w:rPr>
+                                <w:rFonts w:ascii="Times New Roman" w:hAnsi="Times New Roman" w:cs="Times New Roman"/>
+                                <w:i/>
+                                <w:iCs/>
+                                <w:sz w:val="24"/>
+                                <w:szCs w:val="24"/>
+                              </w:rPr>
+                              <w:t> ».</w:t>
+                            </w:r>
+                          </w:p>
+                        </w:txbxContent>
+                      </wps:txbx>
+                      <wps:bodyPr rot="0" spcFirstLastPara="0" vertOverflow="overflow" horzOverflow="overflow" vert="horz" wrap="square" lIns="91440" tIns="45720" rIns="91440" bIns="45720" numCol="1" spcCol="0" rtlCol="0" fromWordArt="0" anchor="ctr" anchorCtr="0" forceAA="0" compatLnSpc="1">
+                        <a:prstTxWarp prst="textNoShape">
+                          <a:avLst/>
+                        </a:prstTxWarp>
+                        <a:noAutofit/>
+                      </wps:bodyPr>
+                    </wps:wsp>
+                  </a:graphicData>
+                </a:graphic>
+              </wp:inline>
+            </w:drawing>
+          </mc:Choice>
+          <mc:Fallback>
+            <w:pict>
+              <v:rect w14:anchorId="08249AA9" id="Rectangle 7" o:spid="_x0000_s1036" style="width:446.4pt;height:21.65pt;visibility:visible;mso-wrap-style:square;mso-left-percent:-10001;mso-top-percent:-10001;mso-position-horizontal:absolute;mso-position-horizontal-relative:char;mso-position-vertical:absolute;mso-position-vertical-relative:line;mso-left-percent:-10001;mso-top-percent:-10001;v-text-anchor:middle" o:gfxdata="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" fillcolor="white [3201]" stroked="f" strokeweight="1pt">
+                <v:textbox>
+                  <w:txbxContent>
+                    <w:p>
+                      <w:pPr>
+                        <w:jc w:val="center"/>
+                        <w:rPr>
+                          <w:rFonts w:ascii="Times New Roman" w:hAnsi="Times New Roman" w:cs="Times New Roman"/>
+                          <w:i/>
+                          <w:iCs/>
+                          <w:sz w:val="24"/>
+                          <w:szCs w:val="24"/>
+                        </w:rPr>
+                      </w:pPr>
+                      <w:r>
+                        <w:rPr>
+                          <w:rFonts w:ascii="Times New Roman" w:hAnsi="Times New Roman" w:cs="Times New Roman"/>
+                          <w:i/>
+                          <w:iCs/>
+                          <w:sz w:val="24"/>
+                          <w:szCs w:val="24"/>
+                        </w:rPr>
+                        <w:t xml:space="preserve">Figure </w:t>
+                      </w:r>
+                      <w:r>
+                        <w:rPr>
+                          <w:rFonts w:ascii="Times New Roman" w:hAnsi="Times New Roman" w:cs="Times New Roman"/>
+                          <w:i/>
+                          <w:iCs/>
+                          <w:sz w:val="24"/>
+                          <w:szCs w:val="24"/>
+                        </w:rPr>
+                        <w:t>2</w:t>
+                      </w:r>
+                      <w:r>
+                        <w:rPr>
+                          <w:rFonts w:ascii="Times New Roman" w:hAnsi="Times New Roman" w:cs="Times New Roman"/>
+                          <w:i/>
+                          <w:iCs/>
+                          <w:sz w:val="24"/>
+                          <w:szCs w:val="24"/>
+                        </w:rPr>
+                        <w:t>.</w:t>
+                      </w:r>
+                      <w:r>
+                        <w:rPr>
+                          <w:rFonts w:ascii="Times New Roman" w:hAnsi="Times New Roman" w:cs="Times New Roman"/>
+                          <w:i/>
+                          <w:iCs/>
+                          <w:sz w:val="24"/>
+                          <w:szCs w:val="24"/>
+                        </w:rPr>
+                        <w:t>1</w:t>
+                      </w:r>
+                      <w:r>
+                        <w:rPr>
+                          <w:rFonts w:ascii="Times New Roman" w:hAnsi="Times New Roman" w:cs="Times New Roman"/>
+                          <w:i/>
+                          <w:iCs/>
+                          <w:sz w:val="24"/>
+                          <w:szCs w:val="24"/>
+                        </w:rPr>
+                        <w:t>2</w:t>
+                      </w:r>
+                      <w:r>
+                        <w:rPr>
+                          <w:rFonts w:ascii="Times New Roman" w:hAnsi="Times New Roman" w:cs="Times New Roman"/>
+                          <w:i/>
+                          <w:iCs/>
+                          <w:sz w:val="24"/>
+                          <w:szCs w:val="24"/>
+                        </w:rPr>
+                        <w:t xml:space="preserve">. Diagramme </w:t>
+                      </w:r>
+                      <w:r>
+                        <w:rPr>
+                          <w:rFonts w:ascii="Times New Roman" w:hAnsi="Times New Roman" w:cs="Times New Roman"/>
+                          <w:i/>
+                          <w:iCs/>
+                          <w:sz w:val="24"/>
+                          <w:szCs w:val="24"/>
+                        </w:rPr>
+                        <w:t>de classe participante « </w:t>
+                      </w:r>
+                      <w:r>
+                        <w:rPr>
+                          <w:rFonts w:ascii="Times New Roman" w:hAnsi="Times New Roman" w:cs="Times New Roman"/>
+                          <w:i/>
+                          <w:iCs/>
+                          <w:sz w:val="24"/>
+                          <w:szCs w:val="24"/>
+                        </w:rPr>
+                        <w:t>Effectuer Rechercher</w:t>
+                      </w:r>
+                      <w:r>
+                        <w:rPr>
+                          <w:rFonts w:ascii="Times New Roman" w:hAnsi="Times New Roman" w:cs="Times New Roman"/>
+                          <w:i/>
+                          <w:iCs/>
+                          <w:sz w:val="24"/>
+                          <w:szCs w:val="24"/>
+                        </w:rPr>
+                        <w:t> ».</w:t>
+                      </w:r>
+                    </w:p>
+                  </w:txbxContent>
+                </v:textbox>
+                <w10:anchorlock/>
+              </v:rect>
+            </w:pict>
+          </mc:Fallback>
+        </mc:AlternateContent>
+      </w:r>
+    </w:p>
+    <w:p>
+      <w:pPr>
+        <w:jc w:val="both"/>
+      </w:pPr>
+      <w:r>
+        <w:rPr>
+          <w:noProof/>
+        </w:rPr>
+        <w:lastRenderedPageBreak/>
+        <w:drawing>
+          <wp:inline distT="0" distB="0" distL="0" distR="0" wp14:anchorId="19916626" wp14:editId="264F26C5">
+            <wp:extent cx="5659120" cy="5158740"/>
+            <wp:effectExtent l="0" t="0" r="0" b="3810"/>
+            <wp:docPr id="8" name="Image 8"/>
+            <wp:cNvGraphicFramePr>
+              <a:graphicFrameLocks xmlns:a="http://schemas.openxmlformats.org/drawingml/2006/main" noChangeAspect="1"/>
+            </wp:cNvGraphicFramePr>
+            <a:graphic xmlns:a="http://schemas.openxmlformats.org/drawingml/2006/main">
+              <a:graphicData uri="http://schemas.openxmlformats.org/drawingml/2006/picture">
+                <pic:pic xmlns:pic="http://schemas.openxmlformats.org/drawingml/2006/picture">
+                  <pic:nvPicPr>
+                    <pic:cNvPr id="0" name="Picture 2"/>
+                    <pic:cNvPicPr>
+                      <a:picLocks noChangeAspect="1" noChangeArrowheads="1"/>
+                    </pic:cNvPicPr>
+                  </pic:nvPicPr>
+                  <pic:blipFill>
+                    <a:blip r:embed="rId25">
+                      <a:extLst>
+                        <a:ext uri="{28A0092B-C50C-407E-A947-70E740481C1C}">
+                          <a14:useLocalDpi xmlns:a14="http://schemas.microsoft.com/office/drawing/2010/main" val="0"/>
+                        </a:ext>
+                      </a:extLst>
+                    </a:blip>
+                    <a:srcRect/>
+                    <a:stretch>
+                      <a:fillRect/>
+                    </a:stretch>
+                  </pic:blipFill>
+                  <pic:spPr bwMode="auto">
+                    <a:xfrm>
+                      <a:off x="0" y="0"/>
+                      <a:ext cx="5659120" cy="5158740"/>
+                    </a:xfrm>
+                    <a:prstGeom prst="rect">
+                      <a:avLst/>
+                    </a:prstGeom>
+                    <a:noFill/>
+                    <a:ln>
+                      <a:noFill/>
+                    </a:ln>
+                  </pic:spPr>
+                </pic:pic>
+              </a:graphicData>
+            </a:graphic>
+          </wp:inline>
+        </w:drawing>
+      </w:r>
+    </w:p>
+    <w:p>
+      <w:pPr>
+        <w:jc w:val="both"/>
+      </w:pPr>
+      <w:r>
+        <w:rPr>
+          <w:rFonts w:ascii="Times New Roman" w:hAnsi="Times New Roman" w:cs="Times New Roman"/>
+          <w:noProof/>
+          <w:sz w:val="24"/>
+          <w:szCs w:val="24"/>
+        </w:rPr>
+        <mc:AlternateContent>
+          <mc:Choice Requires="wps">
+            <w:drawing>
+              <wp:inline distT="0" distB="0" distL="0" distR="0" wp14:anchorId="457F5182" wp14:editId="5C7DE702">
+                <wp:extent cx="5669280" cy="274955"/>
+                <wp:effectExtent l="0" t="0" r="7620" b="0"/>
+                <wp:docPr id="9" name="Rectangle 9"/>
+                <wp:cNvGraphicFramePr/>
+                <a:graphic xmlns:a="http://schemas.openxmlformats.org/drawingml/2006/main">
+                  <a:graphicData uri="http://schemas.microsoft.com/office/word/2010/wordprocessingShape">
+                    <wps:wsp>
+                      <wps:cNvSpPr/>
+                      <wps:spPr>
+                        <a:xfrm>
+                          <a:off x="0" y="0"/>
+                          <a:ext cx="5669280" cy="274955"/>
+                        </a:xfrm>
+                        <a:prstGeom prst="rect">
+                          <a:avLst/>
+                        </a:prstGeom>
+                        <a:ln>
+                          <a:noFill/>
+                        </a:ln>
+                      </wps:spPr>
+                      <wps:style>
+                        <a:lnRef idx="2">
+                          <a:schemeClr val="dk1"/>
+                        </a:lnRef>
+                        <a:fillRef idx="1">
+                          <a:schemeClr val="lt1"/>
+                        </a:fillRef>
+                        <a:effectRef idx="0">
+                          <a:schemeClr val="dk1"/>
+                        </a:effectRef>
+                        <a:fontRef idx="minor">
+                          <a:schemeClr val="dk1"/>
+                        </a:fontRef>
+                      </wps:style>
+                      <wps:txbx>
+                        <w:txbxContent>
+                          <w:p>
+                            <w:pPr>
+                              <w:jc w:val="center"/>
+                              <w:rPr>
+                                <w:rFonts w:ascii="Times New Roman" w:hAnsi="Times New Roman" w:cs="Times New Roman"/>
+                                <w:i/>
+                                <w:iCs/>
+                                <w:sz w:val="24"/>
+                                <w:szCs w:val="24"/>
+                              </w:rPr>
+                            </w:pPr>
+                            <w:r>
+                              <w:rPr>
+                                <w:rFonts w:ascii="Times New Roman" w:hAnsi="Times New Roman" w:cs="Times New Roman"/>
+                                <w:i/>
+                                <w:iCs/>
+                                <w:sz w:val="24"/>
+                                <w:szCs w:val="24"/>
+                              </w:rPr>
+                              <w:t xml:space="preserve">Figure </w:t>
+                            </w:r>
+                            <w:r>
+                              <w:rPr>
+                                <w:rFonts w:ascii="Times New Roman" w:hAnsi="Times New Roman" w:cs="Times New Roman"/>
+                                <w:i/>
+                                <w:iCs/>
+                                <w:sz w:val="24"/>
+                                <w:szCs w:val="24"/>
+                              </w:rPr>
+                              <w:t>2</w:t>
+                            </w:r>
+                            <w:r>
+                              <w:rPr>
+                                <w:rFonts w:ascii="Times New Roman" w:hAnsi="Times New Roman" w:cs="Times New Roman"/>
+                                <w:i/>
+                                <w:iCs/>
+                                <w:sz w:val="24"/>
+                                <w:szCs w:val="24"/>
+                              </w:rPr>
+                              <w:t>.</w:t>
+                            </w:r>
+                            <w:r>
+                              <w:rPr>
+                                <w:rFonts w:ascii="Times New Roman" w:hAnsi="Times New Roman" w:cs="Times New Roman"/>
+                                <w:i/>
+                                <w:iCs/>
+                                <w:sz w:val="24"/>
+                                <w:szCs w:val="24"/>
+                              </w:rPr>
+                              <w:t>1</w:t>
+                            </w:r>
+                            <w:r>
+                              <w:rPr>
+                                <w:rFonts w:ascii="Times New Roman" w:hAnsi="Times New Roman" w:cs="Times New Roman"/>
+                                <w:i/>
+                                <w:iCs/>
+                                <w:sz w:val="24"/>
+                                <w:szCs w:val="24"/>
+                              </w:rPr>
+                              <w:t>3</w:t>
+                            </w:r>
+                            <w:r>
+                              <w:rPr>
+                                <w:rFonts w:ascii="Times New Roman" w:hAnsi="Times New Roman" w:cs="Times New Roman"/>
+                                <w:i/>
+                                <w:iCs/>
+                                <w:sz w:val="24"/>
+                                <w:szCs w:val="24"/>
+                              </w:rPr>
+                              <w:t xml:space="preserve">. Diagramme </w:t>
+                            </w:r>
+                            <w:r>
+                              <w:rPr>
+                                <w:rFonts w:ascii="Times New Roman" w:hAnsi="Times New Roman" w:cs="Times New Roman"/>
+                                <w:i/>
+                                <w:iCs/>
+                                <w:sz w:val="24"/>
+                                <w:szCs w:val="24"/>
+                              </w:rPr>
+                              <w:t>de classe participante « </w:t>
+                            </w:r>
+                            <w:r>
+                              <w:rPr>
+                                <w:rFonts w:ascii="Times New Roman" w:hAnsi="Times New Roman" w:cs="Times New Roman"/>
+                                <w:i/>
+                                <w:iCs/>
+                                <w:sz w:val="24"/>
+                                <w:szCs w:val="24"/>
+                              </w:rPr>
+                              <w:t>Créer Compte</w:t>
+                            </w:r>
+                            <w:r>
+                              <w:rPr>
+                                <w:rFonts w:ascii="Times New Roman" w:hAnsi="Times New Roman" w:cs="Times New Roman"/>
+                                <w:i/>
+                                <w:iCs/>
+                                <w:sz w:val="24"/>
+                                <w:szCs w:val="24"/>
+                              </w:rPr>
+                              <w:t> ».</w:t>
+                            </w:r>
+                          </w:p>
+                        </w:txbxContent>
+                      </wps:txbx>
+                      <wps:bodyPr rot="0" spcFirstLastPara="0" vertOverflow="overflow" horzOverflow="overflow" vert="horz" wrap="square" lIns="91440" tIns="45720" rIns="91440" bIns="45720" numCol="1" spcCol="0" rtlCol="0" fromWordArt="0" anchor="ctr" anchorCtr="0" forceAA="0" compatLnSpc="1">
+                        <a:prstTxWarp prst="textNoShape">
+                          <a:avLst/>
+                        </a:prstTxWarp>
+                        <a:noAutofit/>
+                      </wps:bodyPr>
+                    </wps:wsp>
+                  </a:graphicData>
+                </a:graphic>
+              </wp:inline>
+            </w:drawing>
+          </mc:Choice>
+          <mc:Fallback>
+            <w:pict>
+              <v:rect w14:anchorId="457F5182" id="Rectangle 9" o:spid="_x0000_s1037" style="width:446.4pt;height:21.65pt;visibility:visible;mso-wrap-style:square;mso-left-percent:-10001;mso-top-percent:-10001;mso-position-horizontal:absolute;mso-position-horizontal-relative:char;mso-position-vertical:absolute;mso-position-vertical-relative:line;mso-left-percent:-10001;mso-top-percent:-10001;v-text-anchor:middle" o:gfxdata="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" fillcolor="white [3201]" stroked="f" strokeweight="1pt">
+                <v:textbox>
+                  <w:txbxContent>
+                    <w:p>
+                      <w:pPr>
+                        <w:jc w:val="center"/>
+                        <w:rPr>
+                          <w:rFonts w:ascii="Times New Roman" w:hAnsi="Times New Roman" w:cs="Times New Roman"/>
+                          <w:i/>
+                          <w:iCs/>
+                          <w:sz w:val="24"/>
+                          <w:szCs w:val="24"/>
+                        </w:rPr>
+                      </w:pPr>
+                      <w:r>
+                        <w:rPr>
+                          <w:rFonts w:ascii="Times New Roman" w:hAnsi="Times New Roman" w:cs="Times New Roman"/>
+                          <w:i/>
+                          <w:iCs/>
+                          <w:sz w:val="24"/>
+                          <w:szCs w:val="24"/>
+                        </w:rPr>
+                        <w:t xml:space="preserve">Figure </w:t>
+                      </w:r>
+                      <w:r>
+                        <w:rPr>
+                          <w:rFonts w:ascii="Times New Roman" w:hAnsi="Times New Roman" w:cs="Times New Roman"/>
+                          <w:i/>
+                          <w:iCs/>
+                          <w:sz w:val="24"/>
+                          <w:szCs w:val="24"/>
+                        </w:rPr>
+                        <w:t>2</w:t>
+                      </w:r>
+                      <w:r>
+                        <w:rPr>
+                          <w:rFonts w:ascii="Times New Roman" w:hAnsi="Times New Roman" w:cs="Times New Roman"/>
+                          <w:i/>
+                          <w:iCs/>
+                          <w:sz w:val="24"/>
+                          <w:szCs w:val="24"/>
+                        </w:rPr>
+                        <w:t>.</w:t>
+                      </w:r>
+                      <w:r>
+                        <w:rPr>
+                          <w:rFonts w:ascii="Times New Roman" w:hAnsi="Times New Roman" w:cs="Times New Roman"/>
+                          <w:i/>
+                          <w:iCs/>
+                          <w:sz w:val="24"/>
+                          <w:szCs w:val="24"/>
+                        </w:rPr>
+                        <w:t>1</w:t>
+                      </w:r>
+                      <w:r>
+                        <w:rPr>
+                          <w:rFonts w:ascii="Times New Roman" w:hAnsi="Times New Roman" w:cs="Times New Roman"/>
+                          <w:i/>
+                          <w:iCs/>
+                          <w:sz w:val="24"/>
+                          <w:szCs w:val="24"/>
+                        </w:rPr>
+                        <w:t>3</w:t>
+                      </w:r>
+                      <w:r>
+                        <w:rPr>
+                          <w:rFonts w:ascii="Times New Roman" w:hAnsi="Times New Roman" w:cs="Times New Roman"/>
+                          <w:i/>
+                          <w:iCs/>
+                          <w:sz w:val="24"/>
+                          <w:szCs w:val="24"/>
+                        </w:rPr>
+                        <w:t xml:space="preserve">. Diagramme </w:t>
+                      </w:r>
+                      <w:r>
+                        <w:rPr>
+                          <w:rFonts w:ascii="Times New Roman" w:hAnsi="Times New Roman" w:cs="Times New Roman"/>
+                          <w:i/>
+                          <w:iCs/>
+                          <w:sz w:val="24"/>
+                          <w:szCs w:val="24"/>
+                        </w:rPr>
+                        <w:t>de classe participante « </w:t>
+                      </w:r>
+                      <w:r>
+                        <w:rPr>
+                          <w:rFonts w:ascii="Times New Roman" w:hAnsi="Times New Roman" w:cs="Times New Roman"/>
+                          <w:i/>
+                          <w:iCs/>
+                          <w:sz w:val="24"/>
+                          <w:szCs w:val="24"/>
+                        </w:rPr>
+                        <w:t>Créer Compte</w:t>
+                      </w:r>
+                      <w:r>
+                        <w:rPr>
+                          <w:rFonts w:ascii="Times New Roman" w:hAnsi="Times New Roman" w:cs="Times New Roman"/>
+                          <w:i/>
+                          <w:iCs/>
+                          <w:sz w:val="24"/>
+                          <w:szCs w:val="24"/>
+                        </w:rPr>
+                        <w:t> ».</w:t>
+                      </w:r>
+                    </w:p>
+                  </w:txbxContent>
+                </v:textbox>
+                <w10:anchorlock/>
+              </v:rect>
+            </w:pict>
+          </mc:Fallback>
+        </mc:AlternateContent>
+      </w:r>
+    </w:p>
+    <w:p>
+      <w:pPr>
+        <w:jc w:val="both"/>
+      </w:pPr>
+      <w:r>
+        <w:rPr>
+          <w:noProof/>
+        </w:rPr>
+        <w:lastRenderedPageBreak/>
+        <w:drawing>
+          <wp:inline distT="0" distB="0" distL="0" distR="0" wp14:anchorId="5F9ECD37" wp14:editId="07888403">
+            <wp:extent cx="5659120" cy="5158740"/>
+            <wp:effectExtent l="0" t="0" r="0" b="3810"/>
+            <wp:docPr id="10" name="Image 10"/>
+            <wp:cNvGraphicFramePr>
+              <a:graphicFrameLocks xmlns:a="http://schemas.openxmlformats.org/drawingml/2006/main" noChangeAspect="1"/>
+            </wp:cNvGraphicFramePr>
+            <a:graphic xmlns:a="http://schemas.openxmlformats.org/drawingml/2006/main">
+              <a:graphicData uri="http://schemas.openxmlformats.org/drawingml/2006/picture">
+                <pic:pic xmlns:pic="http://schemas.openxmlformats.org/drawingml/2006/picture">
+                  <pic:nvPicPr>
+                    <pic:cNvPr id="0" name="Picture 3"/>
+                    <pic:cNvPicPr>
+                      <a:picLocks noChangeAspect="1" noChangeArrowheads="1"/>
+                    </pic:cNvPicPr>
+                  </pic:nvPicPr>
+                  <pic:blipFill>
+                    <a:blip r:embed="rId26">
+                      <a:extLst>
+                        <a:ext uri="{28A0092B-C50C-407E-A947-70E740481C1C}">
+                          <a14:useLocalDpi xmlns:a14="http://schemas.microsoft.com/office/drawing/2010/main" val="0"/>
+                        </a:ext>
+                      </a:extLst>
+                    </a:blip>
+                    <a:srcRect/>
+                    <a:stretch>
+                      <a:fillRect/>
+                    </a:stretch>
+                  </pic:blipFill>
+                  <pic:spPr bwMode="auto">
+                    <a:xfrm>
+                      <a:off x="0" y="0"/>
+                      <a:ext cx="5659120" cy="5158740"/>
+                    </a:xfrm>
+                    <a:prstGeom prst="rect">
+                      <a:avLst/>
+                    </a:prstGeom>
+                    <a:noFill/>
+                    <a:ln>
+                      <a:noFill/>
+                    </a:ln>
+                  </pic:spPr>
+                </pic:pic>
+              </a:graphicData>
+            </a:graphic>
+          </wp:inline>
+        </w:drawing>
+      </w:r>
+    </w:p>
+    <w:p>
+      <w:pPr>
+        <w:jc w:val="both"/>
+      </w:pPr>
+      <w:r>
+        <w:rPr>
+          <w:rFonts w:ascii="Times New Roman" w:hAnsi="Times New Roman" w:cs="Times New Roman"/>
+          <w:noProof/>
+          <w:sz w:val="24"/>
+          <w:szCs w:val="24"/>
+        </w:rPr>
+        <mc:AlternateContent>
+          <mc:Choice Requires="wps">
+            <w:drawing>
+              <wp:inline distT="0" distB="0" distL="0" distR="0" wp14:anchorId="204DE67F" wp14:editId="400E7E5F">
+                <wp:extent cx="5669280" cy="274955"/>
+                <wp:effectExtent l="0" t="0" r="7620" b="0"/>
+                <wp:docPr id="11" name="Rectangle 11"/>
+                <wp:cNvGraphicFramePr/>
+                <a:graphic xmlns:a="http://schemas.openxmlformats.org/drawingml/2006/main">
+                  <a:graphicData uri="http://schemas.microsoft.com/office/word/2010/wordprocessingShape">
+                    <wps:wsp>
+                      <wps:cNvSpPr/>
+                      <wps:spPr>
+                        <a:xfrm>
+                          <a:off x="0" y="0"/>
+                          <a:ext cx="5669280" cy="274955"/>
+                        </a:xfrm>
+                        <a:prstGeom prst="rect">
+                          <a:avLst/>
+                        </a:prstGeom>
+                        <a:ln>
+                          <a:noFill/>
+                        </a:ln>
+                      </wps:spPr>
+                      <wps:style>
+                        <a:lnRef idx="2">
+                          <a:schemeClr val="dk1"/>
+                        </a:lnRef>
+                        <a:fillRef idx="1">
+                          <a:schemeClr val="lt1"/>
+                        </a:fillRef>
+                        <a:effectRef idx="0">
+                          <a:schemeClr val="dk1"/>
+                        </a:effectRef>
+                        <a:fontRef idx="minor">
+                          <a:schemeClr val="dk1"/>
+                        </a:fontRef>
+                      </wps:style>
+                      <wps:txbx>
+                        <w:txbxContent>
+                          <w:p>
+                            <w:pPr>
+                              <w:jc w:val="center"/>
+                              <w:rPr>
+                                <w:rFonts w:ascii="Times New Roman" w:hAnsi="Times New Roman" w:cs="Times New Roman"/>
+                                <w:i/>
+                                <w:iCs/>
+                                <w:sz w:val="24"/>
+                                <w:szCs w:val="24"/>
+                              </w:rPr>
+                            </w:pPr>
+                            <w:r>
+                              <w:rPr>
+                                <w:rFonts w:ascii="Times New Roman" w:hAnsi="Times New Roman" w:cs="Times New Roman"/>
+                                <w:i/>
+                                <w:iCs/>
+                                <w:sz w:val="24"/>
+                                <w:szCs w:val="24"/>
+                              </w:rPr>
+                              <w:t xml:space="preserve">Figure </w:t>
+                            </w:r>
+                            <w:r>
+                              <w:rPr>
+                                <w:rFonts w:ascii="Times New Roman" w:hAnsi="Times New Roman" w:cs="Times New Roman"/>
+                                <w:i/>
+                                <w:iCs/>
+                                <w:sz w:val="24"/>
+                                <w:szCs w:val="24"/>
+                              </w:rPr>
+                              <w:t>2</w:t>
+                            </w:r>
+                            <w:r>
+                              <w:rPr>
+                                <w:rFonts w:ascii="Times New Roman" w:hAnsi="Times New Roman" w:cs="Times New Roman"/>
+                                <w:i/>
+                                <w:iCs/>
+                                <w:sz w:val="24"/>
+                                <w:szCs w:val="24"/>
+                              </w:rPr>
+                              <w:t>.</w:t>
+                            </w:r>
+                            <w:r>
+                              <w:rPr>
+                                <w:rFonts w:ascii="Times New Roman" w:hAnsi="Times New Roman" w:cs="Times New Roman"/>
+                                <w:i/>
+                                <w:iCs/>
+                                <w:sz w:val="24"/>
+                                <w:szCs w:val="24"/>
+                              </w:rPr>
+                              <w:t>1</w:t>
+                            </w:r>
+                            <w:r>
+                              <w:rPr>
+                                <w:rFonts w:ascii="Times New Roman" w:hAnsi="Times New Roman" w:cs="Times New Roman"/>
+                                <w:i/>
+                                <w:iCs/>
+                                <w:sz w:val="24"/>
+                                <w:szCs w:val="24"/>
+                              </w:rPr>
+                              <w:t>4</w:t>
+                            </w:r>
+                            <w:r>
+                              <w:rPr>
+                                <w:rFonts w:ascii="Times New Roman" w:hAnsi="Times New Roman" w:cs="Times New Roman"/>
+                                <w:i/>
+                                <w:iCs/>
+                                <w:sz w:val="24"/>
+                                <w:szCs w:val="24"/>
+                              </w:rPr>
+                              <w:t xml:space="preserve">. Diagramme </w:t>
+                            </w:r>
+                            <w:r>
+                              <w:rPr>
+                                <w:rFonts w:ascii="Times New Roman" w:hAnsi="Times New Roman" w:cs="Times New Roman"/>
+                                <w:i/>
+                                <w:iCs/>
+                                <w:sz w:val="24"/>
+                                <w:szCs w:val="24"/>
+                              </w:rPr>
+                              <w:t>de classe participante « </w:t>
+                            </w:r>
+                            <w:r>
+                              <w:rPr>
+                                <w:rFonts w:ascii="Times New Roman" w:hAnsi="Times New Roman" w:cs="Times New Roman"/>
+                                <w:i/>
+                                <w:iCs/>
+                                <w:sz w:val="24"/>
+                                <w:szCs w:val="24"/>
+                              </w:rPr>
+                              <w:t>Modifier Profile</w:t>
+                            </w:r>
+                            <w:r>
+                              <w:rPr>
+                                <w:rFonts w:ascii="Times New Roman" w:hAnsi="Times New Roman" w:cs="Times New Roman"/>
+                                <w:i/>
+                                <w:iCs/>
+                                <w:sz w:val="24"/>
+                                <w:szCs w:val="24"/>
+                              </w:rPr>
+                              <w:t> ».</w:t>
+                            </w:r>
+                          </w:p>
+                        </w:txbxContent>
+                      </wps:txbx>
+                      <wps:bodyPr rot="0" spcFirstLastPara="0" vertOverflow="overflow" horzOverflow="overflow" vert="horz" wrap="square" lIns="91440" tIns="45720" rIns="91440" bIns="45720" numCol="1" spcCol="0" rtlCol="0" fromWordArt="0" anchor="ctr" anchorCtr="0" forceAA="0" compatLnSpc="1">
+                        <a:prstTxWarp prst="textNoShape">
+                          <a:avLst/>
+                        </a:prstTxWarp>
+                        <a:noAutofit/>
+                      </wps:bodyPr>
+                    </wps:wsp>
+                  </a:graphicData>
+                </a:graphic>
+              </wp:inline>
+            </w:drawing>
+          </mc:Choice>
+          <mc:Fallback>
+            <w:pict>
+              <v:rect w14:anchorId="204DE67F" id="Rectangle 11" o:spid="_x0000_s1038" style="width:446.4pt;height:21.65pt;visibility:visible;mso-wrap-style:square;mso-left-percent:-10001;mso-top-percent:-10001;mso-position-horizontal:absolute;mso-position-horizontal-relative:char;mso-position-vertical:absolute;mso-position-vertical-relative:line;mso-left-percent:-10001;mso-top-percent:-10001;v-text-anchor:middle" o:gfxdata="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" fillcolor="white [3201]" stroked="f" strokeweight="1pt">
+                <v:textbox>
+                  <w:txbxContent>
+                    <w:p>
+                      <w:pPr>
+                        <w:jc w:val="center"/>
+                        <w:rPr>
+                          <w:rFonts w:ascii="Times New Roman" w:hAnsi="Times New Roman" w:cs="Times New Roman"/>
+                          <w:i/>
+                          <w:iCs/>
+                          <w:sz w:val="24"/>
+                          <w:szCs w:val="24"/>
+                        </w:rPr>
+                      </w:pPr>
+                      <w:r>
+                        <w:rPr>
+                          <w:rFonts w:ascii="Times New Roman" w:hAnsi="Times New Roman" w:cs="Times New Roman"/>
+                          <w:i/>
+                          <w:iCs/>
+                          <w:sz w:val="24"/>
+                          <w:szCs w:val="24"/>
+                        </w:rPr>
+                        <w:t xml:space="preserve">Figure </w:t>
+                      </w:r>
+                      <w:r>
+                        <w:rPr>
+                          <w:rFonts w:ascii="Times New Roman" w:hAnsi="Times New Roman" w:cs="Times New Roman"/>
+                          <w:i/>
+                          <w:iCs/>
+                          <w:sz w:val="24"/>
+                          <w:szCs w:val="24"/>
+                        </w:rPr>
+                        <w:t>2</w:t>
+                      </w:r>
+                      <w:r>
+                        <w:rPr>
+                          <w:rFonts w:ascii="Times New Roman" w:hAnsi="Times New Roman" w:cs="Times New Roman"/>
+                          <w:i/>
+                          <w:iCs/>
+                          <w:sz w:val="24"/>
+                          <w:szCs w:val="24"/>
+                        </w:rPr>
+                        <w:t>.</w:t>
+                      </w:r>
+                      <w:r>
+                        <w:rPr>
+                          <w:rFonts w:ascii="Times New Roman" w:hAnsi="Times New Roman" w:cs="Times New Roman"/>
+                          <w:i/>
+                          <w:iCs/>
+                          <w:sz w:val="24"/>
+                          <w:szCs w:val="24"/>
+                        </w:rPr>
+                        <w:t>1</w:t>
+                      </w:r>
+                      <w:r>
+                        <w:rPr>
+                          <w:rFonts w:ascii="Times New Roman" w:hAnsi="Times New Roman" w:cs="Times New Roman"/>
+                          <w:i/>
+                          <w:iCs/>
+                          <w:sz w:val="24"/>
+                          <w:szCs w:val="24"/>
+                        </w:rPr>
+                        <w:t>4</w:t>
+                      </w:r>
+                      <w:r>
+                        <w:rPr>
+                          <w:rFonts w:ascii="Times New Roman" w:hAnsi="Times New Roman" w:cs="Times New Roman"/>
+                          <w:i/>
+                          <w:iCs/>
+                          <w:sz w:val="24"/>
+                          <w:szCs w:val="24"/>
+                        </w:rPr>
+                        <w:t xml:space="preserve">. Diagramme </w:t>
+                      </w:r>
+                      <w:r>
+                        <w:rPr>
+                          <w:rFonts w:ascii="Times New Roman" w:hAnsi="Times New Roman" w:cs="Times New Roman"/>
+                          <w:i/>
+                          <w:iCs/>
+                          <w:sz w:val="24"/>
+                          <w:szCs w:val="24"/>
+                        </w:rPr>
+                        <w:t>de classe participante « </w:t>
+                      </w:r>
+                      <w:r>
+                        <w:rPr>
+                          <w:rFonts w:ascii="Times New Roman" w:hAnsi="Times New Roman" w:cs="Times New Roman"/>
+                          <w:i/>
+                          <w:iCs/>
+                          <w:sz w:val="24"/>
+                          <w:szCs w:val="24"/>
+                        </w:rPr>
+                        <w:t>Modifier Profile</w:t>
+                      </w:r>
+                      <w:r>
+                        <w:rPr>
+                          <w:rFonts w:ascii="Times New Roman" w:hAnsi="Times New Roman" w:cs="Times New Roman"/>
+                          <w:i/>
+                          <w:iCs/>
+                          <w:sz w:val="24"/>
+                          <w:szCs w:val="24"/>
+                        </w:rPr>
+                        <w:t> ».</w:t>
+                      </w:r>
+                    </w:p>
+                  </w:txbxContent>
+                </v:textbox>
+                <w10:anchorlock/>
+              </v:rect>
+            </w:pict>
+          </mc:Fallback>
+        </mc:AlternateContent>
+      </w:r>
+    </w:p>
+    <w:p>
+      <w:pPr>
+        <w:jc w:val="both"/>
+      </w:pPr>
+      <w:r>
+        <w:rPr>
+          <w:noProof/>
+        </w:rPr>
+        <w:lastRenderedPageBreak/>
+        <w:drawing>
+          <wp:inline distT="0" distB="0" distL="0" distR="0" wp14:anchorId="3BFC80BD" wp14:editId="250DD63E">
+            <wp:extent cx="5659120" cy="4865370"/>
+            <wp:effectExtent l="0" t="0" r="0" b="0"/>
+            <wp:docPr id="12" name="Image 12"/>
+            <wp:cNvGraphicFramePr>
+              <a:graphicFrameLocks xmlns:a="http://schemas.openxmlformats.org/drawingml/2006/main" noChangeAspect="1"/>
+            </wp:cNvGraphicFramePr>
+            <a:graphic xmlns:a="http://schemas.openxmlformats.org/drawingml/2006/main">
+              <a:graphicData uri="http://schemas.openxmlformats.org/drawingml/2006/picture">
+                <pic:pic xmlns:pic="http://schemas.openxmlformats.org/drawingml/2006/picture">
+                  <pic:nvPicPr>
+                    <pic:cNvPr id="0" name="Picture 4"/>
+                    <pic:cNvPicPr>
+                      <a:picLocks noChangeAspect="1" noChangeArrowheads="1"/>
+                    </pic:cNvPicPr>
+                  </pic:nvPicPr>
+                  <pic:blipFill>
+                    <a:blip r:embed="rId27">
+                      <a:extLst>
+                        <a:ext uri="{28A0092B-C50C-407E-A947-70E740481C1C}">
+                          <a14:useLocalDpi xmlns:a14="http://schemas.microsoft.com/office/drawing/2010/main" val="0"/>
+                        </a:ext>
+                      </a:extLst>
+                    </a:blip>
+                    <a:srcRect/>
+                    <a:stretch>
+                      <a:fillRect/>
+                    </a:stretch>
+                  </pic:blipFill>
+                  <pic:spPr bwMode="auto">
+                    <a:xfrm>
+                      <a:off x="0" y="0"/>
+                      <a:ext cx="5659120" cy="4865370"/>
+                    </a:xfrm>
+                    <a:prstGeom prst="rect">
+                      <a:avLst/>
+                    </a:prstGeom>
+                    <a:noFill/>
+                    <a:ln>
+                      <a:noFill/>
+                    </a:ln>
+                  </pic:spPr>
+                </pic:pic>
+              </a:graphicData>
+            </a:graphic>
+          </wp:inline>
+        </w:drawing>
+      </w:r>
+    </w:p>
+    <w:p>
+      <w:pPr>
+        <w:jc w:val="both"/>
+      </w:pPr>
+      <w:r>
+        <w:rPr>
+          <w:rFonts w:ascii="Times New Roman" w:hAnsi="Times New Roman" w:cs="Times New Roman"/>
+          <w:noProof/>
+          <w:sz w:val="24"/>
+          <w:szCs w:val="24"/>
+        </w:rPr>
+        <mc:AlternateContent>
+          <mc:Choice Requires="wps">
+            <w:drawing>
+              <wp:inline distT="0" distB="0" distL="0" distR="0" wp14:anchorId="1B63B529" wp14:editId="4677121A">
+                <wp:extent cx="5669280" cy="274955"/>
+                <wp:effectExtent l="0" t="0" r="7620" b="0"/>
+                <wp:docPr id="14" name="Rectangle 14"/>
+                <wp:cNvGraphicFramePr/>
+                <a:graphic xmlns:a="http://schemas.openxmlformats.org/drawingml/2006/main">
+                  <a:graphicData uri="http://schemas.microsoft.com/office/word/2010/wordprocessingShape">
+                    <wps:wsp>
+                      <wps:cNvSpPr/>
+                      <wps:spPr>
+                        <a:xfrm>
+                          <a:off x="0" y="0"/>
+                          <a:ext cx="5669280" cy="274955"/>
+                        </a:xfrm>
+                        <a:prstGeom prst="rect">
+                          <a:avLst/>
+                        </a:prstGeom>
+                        <a:ln>
+                          <a:noFill/>
+                        </a:ln>
+                      </wps:spPr>
+                      <wps:style>
+                        <a:lnRef idx="2">
+                          <a:schemeClr val="dk1"/>
+                        </a:lnRef>
+                        <a:fillRef idx="1">
+                          <a:schemeClr val="lt1"/>
+                        </a:fillRef>
+                        <a:effectRef idx="0">
+                          <a:schemeClr val="dk1"/>
+                        </a:effectRef>
+                        <a:fontRef idx="minor">
+                          <a:schemeClr val="dk1"/>
+                        </a:fontRef>
+                      </wps:style>
+                      <wps:txbx>
+                        <w:txbxContent>
+                          <w:p>
+                            <w:pPr>
+                              <w:jc w:val="center"/>
+                              <w:rPr>
+                                <w:rFonts w:ascii="Times New Roman" w:hAnsi="Times New Roman" w:cs="Times New Roman"/>
+                                <w:i/>
+                                <w:iCs/>
+                                <w:sz w:val="24"/>
+                                <w:szCs w:val="24"/>
+                              </w:rPr>
+                            </w:pPr>
+                            <w:r>
+                              <w:rPr>
+                                <w:rFonts w:ascii="Times New Roman" w:hAnsi="Times New Roman" w:cs="Times New Roman"/>
+                                <w:i/>
+                                <w:iCs/>
+                                <w:sz w:val="24"/>
+                                <w:szCs w:val="24"/>
+                              </w:rPr>
+                              <w:t xml:space="preserve">Figure </w:t>
+                            </w:r>
+                            <w:r>
+                              <w:rPr>
+                                <w:rFonts w:ascii="Times New Roman" w:hAnsi="Times New Roman" w:cs="Times New Roman"/>
+                                <w:i/>
+                                <w:iCs/>
+                                <w:sz w:val="24"/>
+                                <w:szCs w:val="24"/>
+                              </w:rPr>
+                              <w:t>2</w:t>
+                            </w:r>
+                            <w:r>
+                              <w:rPr>
+                                <w:rFonts w:ascii="Times New Roman" w:hAnsi="Times New Roman" w:cs="Times New Roman"/>
+                                <w:i/>
+                                <w:iCs/>
+                                <w:sz w:val="24"/>
+                                <w:szCs w:val="24"/>
+                              </w:rPr>
+                              <w:t>.</w:t>
+                            </w:r>
+                            <w:r>
+                              <w:rPr>
+                                <w:rFonts w:ascii="Times New Roman" w:hAnsi="Times New Roman" w:cs="Times New Roman"/>
+                                <w:i/>
+                                <w:iCs/>
+                                <w:sz w:val="24"/>
+                                <w:szCs w:val="24"/>
+                              </w:rPr>
+                              <w:t>1</w:t>
+                            </w:r>
+                            <w:r>
+                              <w:rPr>
+                                <w:rFonts w:ascii="Times New Roman" w:hAnsi="Times New Roman" w:cs="Times New Roman"/>
+                                <w:i/>
+                                <w:iCs/>
+                                <w:sz w:val="24"/>
+                                <w:szCs w:val="24"/>
+                              </w:rPr>
+                              <w:t>5</w:t>
+                            </w:r>
+                            <w:r>
+                              <w:rPr>
+                                <w:rFonts w:ascii="Times New Roman" w:hAnsi="Times New Roman" w:cs="Times New Roman"/>
+                                <w:i/>
+                                <w:iCs/>
+                                <w:sz w:val="24"/>
+                                <w:szCs w:val="24"/>
+                              </w:rPr>
+                              <w:t xml:space="preserve">. Diagramme </w:t>
+                            </w:r>
+                            <w:r>
+                              <w:rPr>
+                                <w:rFonts w:ascii="Times New Roman" w:hAnsi="Times New Roman" w:cs="Times New Roman"/>
+                                <w:i/>
+                                <w:iCs/>
+                                <w:sz w:val="24"/>
+                                <w:szCs w:val="24"/>
+                              </w:rPr>
+                              <w:t>de classe participante « </w:t>
+                            </w:r>
+                            <w:r>
+                              <w:rPr>
+                                <w:rFonts w:ascii="Times New Roman" w:hAnsi="Times New Roman" w:cs="Times New Roman"/>
+                                <w:i/>
+                                <w:iCs/>
+                                <w:sz w:val="24"/>
+                                <w:szCs w:val="24"/>
+                              </w:rPr>
+                              <w:t>Consulter Panier</w:t>
+                            </w:r>
+                            <w:r>
+                              <w:rPr>
+                                <w:rFonts w:ascii="Times New Roman" w:hAnsi="Times New Roman" w:cs="Times New Roman"/>
+                                <w:i/>
+                                <w:iCs/>
+                                <w:sz w:val="24"/>
+                                <w:szCs w:val="24"/>
+                              </w:rPr>
+                              <w:t> ».</w:t>
+                            </w:r>
+                          </w:p>
+                        </w:txbxContent>
+                      </wps:txbx>
+                      <wps:bodyPr rot="0" spcFirstLastPara="0" vertOverflow="overflow" horzOverflow="overflow" vert="horz" wrap="square" lIns="91440" tIns="45720" rIns="91440" bIns="45720" numCol="1" spcCol="0" rtlCol="0" fromWordArt="0" anchor="ctr" anchorCtr="0" forceAA="0" compatLnSpc="1">
+                        <a:prstTxWarp prst="textNoShape">
+                          <a:avLst/>
+                        </a:prstTxWarp>
+                        <a:noAutofit/>
+                      </wps:bodyPr>
+                    </wps:wsp>
+                  </a:graphicData>
+                </a:graphic>
+              </wp:inline>
+            </w:drawing>
+          </mc:Choice>
+          <mc:Fallback>
+            <w:pict>
+              <v:rect w14:anchorId="1B63B529" id="Rectangle 14" o:spid="_x0000_s1039" style="width:446.4pt;height:21.65pt;visibility:visible;mso-wrap-style:square;mso-left-percent:-10001;mso-top-percent:-10001;mso-position-horizontal:absolute;mso-position-horizontal-relative:char;mso-position-vertical:absolute;mso-position-vertical-relative:line;mso-left-percent:-10001;mso-top-percent:-10001;v-text-anchor:middle" o:gfxdata="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" fillcolor="white [3201]" stroked="f" strokeweight="1pt">
+                <v:textbox>
+                  <w:txbxContent>
+                    <w:p>
+                      <w:pPr>
+                        <w:jc w:val="center"/>
+                        <w:rPr>
+                          <w:rFonts w:ascii="Times New Roman" w:hAnsi="Times New Roman" w:cs="Times New Roman"/>
+                          <w:i/>
+                          <w:iCs/>
+                          <w:sz w:val="24"/>
+                          <w:szCs w:val="24"/>
+                        </w:rPr>
+                      </w:pPr>
+                      <w:r>
+                        <w:rPr>
+                          <w:rFonts w:ascii="Times New Roman" w:hAnsi="Times New Roman" w:cs="Times New Roman"/>
+                          <w:i/>
+                          <w:iCs/>
+                          <w:sz w:val="24"/>
+                          <w:szCs w:val="24"/>
+                        </w:rPr>
+                        <w:t xml:space="preserve">Figure </w:t>
+                      </w:r>
+                      <w:r>
+                        <w:rPr>
+                          <w:rFonts w:ascii="Times New Roman" w:hAnsi="Times New Roman" w:cs="Times New Roman"/>
+                          <w:i/>
+                          <w:iCs/>
+                          <w:sz w:val="24"/>
+                          <w:szCs w:val="24"/>
+                        </w:rPr>
+                        <w:t>2</w:t>
+                      </w:r>
+                      <w:r>
+                        <w:rPr>
+                          <w:rFonts w:ascii="Times New Roman" w:hAnsi="Times New Roman" w:cs="Times New Roman"/>
+                          <w:i/>
+                          <w:iCs/>
+                          <w:sz w:val="24"/>
+                          <w:szCs w:val="24"/>
+                        </w:rPr>
+                        <w:t>.</w:t>
+                      </w:r>
+                      <w:r>
+                        <w:rPr>
+                          <w:rFonts w:ascii="Times New Roman" w:hAnsi="Times New Roman" w:cs="Times New Roman"/>
+                          <w:i/>
+                          <w:iCs/>
+                          <w:sz w:val="24"/>
+                          <w:szCs w:val="24"/>
+                        </w:rPr>
+                        <w:t>1</w:t>
+                      </w:r>
+                      <w:r>
+                        <w:rPr>
+                          <w:rFonts w:ascii="Times New Roman" w:hAnsi="Times New Roman" w:cs="Times New Roman"/>
+                          <w:i/>
+                          <w:iCs/>
+                          <w:sz w:val="24"/>
+                          <w:szCs w:val="24"/>
+                        </w:rPr>
+                        <w:t>5</w:t>
+                      </w:r>
+                      <w:r>
+                        <w:rPr>
+                          <w:rFonts w:ascii="Times New Roman" w:hAnsi="Times New Roman" w:cs="Times New Roman"/>
+                          <w:i/>
+                          <w:iCs/>
+                          <w:sz w:val="24"/>
+                          <w:szCs w:val="24"/>
+                        </w:rPr>
+                        <w:t xml:space="preserve">. Diagramme </w:t>
+                      </w:r>
+                      <w:r>
+                        <w:rPr>
+                          <w:rFonts w:ascii="Times New Roman" w:hAnsi="Times New Roman" w:cs="Times New Roman"/>
+                          <w:i/>
+                          <w:iCs/>
+                          <w:sz w:val="24"/>
+                          <w:szCs w:val="24"/>
+                        </w:rPr>
+                        <w:t>de classe participante « </w:t>
+                      </w:r>
+                      <w:r>
+                        <w:rPr>
+                          <w:rFonts w:ascii="Times New Roman" w:hAnsi="Times New Roman" w:cs="Times New Roman"/>
+                          <w:i/>
+                          <w:iCs/>
+                          <w:sz w:val="24"/>
+                          <w:szCs w:val="24"/>
+                        </w:rPr>
+                        <w:t>Consulter Panier</w:t>
+                      </w:r>
+                      <w:r>
+                        <w:rPr>
+                          <w:rFonts w:ascii="Times New Roman" w:hAnsi="Times New Roman" w:cs="Times New Roman"/>
+                          <w:i/>
+                          <w:iCs/>
+                          <w:sz w:val="24"/>
+                          <w:szCs w:val="24"/>
+                        </w:rPr>
+                        <w:t> ».</w:t>
+                      </w:r>
+                    </w:p>
+                  </w:txbxContent>
+                </v:textbox>
+                <w10:anchorlock/>
+              </v:rect>
+            </w:pict>
+          </mc:Fallback>
+        </mc:AlternateContent>
+      </w:r>
+    </w:p>
+    <w:p>
+      <w:pPr>
+        <w:jc w:val="both"/>
+      </w:pPr>
+      <w:r>
+        <w:rPr>
+          <w:noProof/>
+        </w:rPr>
+        <w:lastRenderedPageBreak/>
+        <w:drawing>
+          <wp:inline distT="0" distB="0" distL="0" distR="0" wp14:anchorId="07FB2C1C" wp14:editId="71EF00A9">
+            <wp:extent cx="5667375" cy="5305425"/>
+            <wp:effectExtent l="0" t="0" r="9525" b="9525"/>
+            <wp:docPr id="15" name="Image 15"/>
+            <wp:cNvGraphicFramePr>
+              <a:graphicFrameLocks xmlns:a="http://schemas.openxmlformats.org/drawingml/2006/main" noChangeAspect="1"/>
+            </wp:cNvGraphicFramePr>
+            <a:graphic xmlns:a="http://schemas.openxmlformats.org/drawingml/2006/main">
+              <a:graphicData uri="http://schemas.openxmlformats.org/drawingml/2006/picture">
+                <pic:pic xmlns:pic="http://schemas.openxmlformats.org/drawingml/2006/picture">
+                  <pic:nvPicPr>
+                    <pic:cNvPr id="0" name="Picture 5"/>
+                    <pic:cNvPicPr>
+                      <a:picLocks noChangeAspect="1" noChangeArrowheads="1"/>
+                    </pic:cNvPicPr>
+                  </pic:nvPicPr>
+                  <pic:blipFill>
+                    <a:blip r:embed="rId28">
+                      <a:extLst>
+                        <a:ext uri="{28A0092B-C50C-407E-A947-70E740481C1C}">
+                          <a14:useLocalDpi xmlns:a14="http://schemas.microsoft.com/office/drawing/2010/main" val="0"/>
+                        </a:ext>
+                      </a:extLst>
+                    </a:blip>
+                    <a:srcRect/>
+                    <a:stretch>
+                      <a:fillRect/>
+                    </a:stretch>
+                  </pic:blipFill>
+                  <pic:spPr bwMode="auto">
+                    <a:xfrm>
+                      <a:off x="0" y="0"/>
+                      <a:ext cx="5667375" cy="5305425"/>
+                    </a:xfrm>
+                    <a:prstGeom prst="rect">
+                      <a:avLst/>
+                    </a:prstGeom>
+                    <a:noFill/>
+                    <a:ln>
+                      <a:noFill/>
+                    </a:ln>
+                  </pic:spPr>
+                </pic:pic>
+              </a:graphicData>
+            </a:graphic>
+          </wp:inline>
+        </w:drawing>
+      </w:r>
+    </w:p>
+    <w:p>
+      <w:pPr>
+        <w:jc w:val="both"/>
+      </w:pPr>
+      <w:r>
+        <w:rPr>
+          <w:rFonts w:ascii="Times New Roman" w:hAnsi="Times New Roman" w:cs="Times New Roman"/>
+          <w:noProof/>
+          <w:sz w:val="24"/>
+          <w:szCs w:val="24"/>
+        </w:rPr>
+        <mc:AlternateContent>
+          <mc:Choice Requires="wps">
+            <w:drawing>
+              <wp:inline distT="0" distB="0" distL="0" distR="0" wp14:anchorId="44003B2E" wp14:editId="320E989B">
+                <wp:extent cx="5669280" cy="274955"/>
+                <wp:effectExtent l="0" t="0" r="7620" b="0"/>
+                <wp:docPr id="16" name="Rectangle 16"/>
+                <wp:cNvGraphicFramePr/>
+                <a:graphic xmlns:a="http://schemas.openxmlformats.org/drawingml/2006/main">
+                  <a:graphicData uri="http://schemas.microsoft.com/office/word/2010/wordprocessingShape">
+                    <wps:wsp>
+                      <wps:cNvSpPr/>
+                      <wps:spPr>
+                        <a:xfrm>
+                          <a:off x="0" y="0"/>
+                          <a:ext cx="5669280" cy="274955"/>
+                        </a:xfrm>
+                        <a:prstGeom prst="rect">
+                          <a:avLst/>
+                        </a:prstGeom>
+                        <a:ln>
+                          <a:noFill/>
+                        </a:ln>
+                      </wps:spPr>
+                      <wps:style>
+                        <a:lnRef idx="2">
+                          <a:schemeClr val="dk1"/>
+                        </a:lnRef>
+                        <a:fillRef idx="1">
+                          <a:schemeClr val="lt1"/>
+                        </a:fillRef>
+                        <a:effectRef idx="0">
+                          <a:schemeClr val="dk1"/>
+                        </a:effectRef>
+                        <a:fontRef idx="minor">
+                          <a:schemeClr val="dk1"/>
+                        </a:fontRef>
+                      </wps:style>
+                      <wps:txbx>
+                        <w:txbxContent>
+                          <w:p>
+                            <w:pPr>
+                              <w:jc w:val="center"/>
+                              <w:rPr>
+                                <w:rFonts w:ascii="Times New Roman" w:hAnsi="Times New Roman" w:cs="Times New Roman"/>
+                                <w:i/>
+                                <w:iCs/>
+                                <w:sz w:val="24"/>
+                                <w:szCs w:val="24"/>
+                              </w:rPr>
+                            </w:pPr>
+                            <w:r>
+                              <w:rPr>
+                                <w:rFonts w:ascii="Times New Roman" w:hAnsi="Times New Roman" w:cs="Times New Roman"/>
+                                <w:i/>
+                                <w:iCs/>
+                                <w:sz w:val="24"/>
+                                <w:szCs w:val="24"/>
+                              </w:rPr>
+                              <w:t xml:space="preserve">Figure </w:t>
+                            </w:r>
+                            <w:r>
+                              <w:rPr>
+                                <w:rFonts w:ascii="Times New Roman" w:hAnsi="Times New Roman" w:cs="Times New Roman"/>
+                                <w:i/>
+                                <w:iCs/>
+                                <w:sz w:val="24"/>
+                                <w:szCs w:val="24"/>
+                              </w:rPr>
+                              <w:t>2</w:t>
+                            </w:r>
+                            <w:r>
+                              <w:rPr>
+                                <w:rFonts w:ascii="Times New Roman" w:hAnsi="Times New Roman" w:cs="Times New Roman"/>
+                                <w:i/>
+                                <w:iCs/>
+                                <w:sz w:val="24"/>
+                                <w:szCs w:val="24"/>
+                              </w:rPr>
+                              <w:t>.</w:t>
+                            </w:r>
+                            <w:r>
+                              <w:rPr>
+                                <w:rFonts w:ascii="Times New Roman" w:hAnsi="Times New Roman" w:cs="Times New Roman"/>
+                                <w:i/>
+                                <w:iCs/>
+                                <w:sz w:val="24"/>
+                                <w:szCs w:val="24"/>
+                              </w:rPr>
+                              <w:t>1</w:t>
+                            </w:r>
+                            <w:r>
+                              <w:rPr>
+                                <w:rFonts w:ascii="Times New Roman" w:hAnsi="Times New Roman" w:cs="Times New Roman"/>
+                                <w:i/>
+                                <w:iCs/>
+                                <w:sz w:val="24"/>
+                                <w:szCs w:val="24"/>
+                              </w:rPr>
+                              <w:t>6</w:t>
+                            </w:r>
+                            <w:r>
+                              <w:rPr>
+                                <w:rFonts w:ascii="Times New Roman" w:hAnsi="Times New Roman" w:cs="Times New Roman"/>
+                                <w:i/>
+                                <w:iCs/>
+                                <w:sz w:val="24"/>
+                                <w:szCs w:val="24"/>
+                              </w:rPr>
+                              <w:t xml:space="preserve">. Diagramme </w:t>
+                            </w:r>
+                            <w:r>
+                              <w:rPr>
+                                <w:rFonts w:ascii="Times New Roman" w:hAnsi="Times New Roman" w:cs="Times New Roman"/>
+                                <w:i/>
+                                <w:iCs/>
+                                <w:sz w:val="24"/>
+                                <w:szCs w:val="24"/>
+                              </w:rPr>
+                              <w:t>de classe participante « </w:t>
+                            </w:r>
+                            <w:r>
+                              <w:rPr>
+                                <w:rFonts w:ascii="Times New Roman" w:hAnsi="Times New Roman" w:cs="Times New Roman"/>
+                                <w:i/>
+                                <w:iCs/>
+                                <w:sz w:val="24"/>
+                                <w:szCs w:val="24"/>
+                              </w:rPr>
+                              <w:t>Configuration Application</w:t>
+                            </w:r>
+                            <w:r>
+                              <w:rPr>
+                                <w:rFonts w:ascii="Times New Roman" w:hAnsi="Times New Roman" w:cs="Times New Roman"/>
+                                <w:i/>
+                                <w:iCs/>
+                                <w:sz w:val="24"/>
+                                <w:szCs w:val="24"/>
+                              </w:rPr>
+                              <w:t> ».</w:t>
+                            </w:r>
+                          </w:p>
+                        </w:txbxContent>
+                      </wps:txbx>
+                      <wps:bodyPr rot="0" spcFirstLastPara="0" vertOverflow="overflow" horzOverflow="overflow" vert="horz" wrap="square" lIns="91440" tIns="45720" rIns="91440" bIns="45720" numCol="1" spcCol="0" rtlCol="0" fromWordArt="0" anchor="ctr" anchorCtr="0" forceAA="0" compatLnSpc="1">
+                        <a:prstTxWarp prst="textNoShape">
+                          <a:avLst/>
+                        </a:prstTxWarp>
+                        <a:noAutofit/>
+                      </wps:bodyPr>
+                    </wps:wsp>
+                  </a:graphicData>
+                </a:graphic>
+              </wp:inline>
+            </w:drawing>
+          </mc:Choice>
+          <mc:Fallback>
+            <w:pict>
+              <v:rect w14:anchorId="44003B2E" id="Rectangle 16" o:spid="_x0000_s1040" style="width:446.4pt;height:21.65pt;visibility:visible;mso-wrap-style:square;mso-left-percent:-10001;mso-top-percent:-10001;mso-position-horizontal:absolute;mso-position-horizontal-relative:char;mso-position-vertical:absolute;mso-position-vertical-relative:line;mso-left-percent:-10001;mso-top-percent:-10001;v-text-anchor:middle" o:gfxdata="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" fillcolor="white [3201]" stroked="f" strokeweight="1pt">
+                <v:textbox>
+                  <w:txbxContent>
+                    <w:p>
+                      <w:pPr>
+                        <w:jc w:val="center"/>
+                        <w:rPr>
+                          <w:rFonts w:ascii="Times New Roman" w:hAnsi="Times New Roman" w:cs="Times New Roman"/>
+                          <w:i/>
+                          <w:iCs/>
+                          <w:sz w:val="24"/>
+                          <w:szCs w:val="24"/>
+                        </w:rPr>
+                      </w:pPr>
+                      <w:r>
+                        <w:rPr>
+                          <w:rFonts w:ascii="Times New Roman" w:hAnsi="Times New Roman" w:cs="Times New Roman"/>
+                          <w:i/>
+                          <w:iCs/>
+                          <w:sz w:val="24"/>
+                          <w:szCs w:val="24"/>
+                        </w:rPr>
+                        <w:t xml:space="preserve">Figure </w:t>
+                      </w:r>
+                      <w:r>
+                        <w:rPr>
+                          <w:rFonts w:ascii="Times New Roman" w:hAnsi="Times New Roman" w:cs="Times New Roman"/>
+                          <w:i/>
+                          <w:iCs/>
+                          <w:sz w:val="24"/>
+                          <w:szCs w:val="24"/>
+                        </w:rPr>
+                        <w:t>2</w:t>
+                      </w:r>
+                      <w:r>
+                        <w:rPr>
+                          <w:rFonts w:ascii="Times New Roman" w:hAnsi="Times New Roman" w:cs="Times New Roman"/>
+                          <w:i/>
+                          <w:iCs/>
+                          <w:sz w:val="24"/>
+                          <w:szCs w:val="24"/>
+                        </w:rPr>
+                        <w:t>.</w:t>
+                      </w:r>
+                      <w:r>
+                        <w:rPr>
+                          <w:rFonts w:ascii="Times New Roman" w:hAnsi="Times New Roman" w:cs="Times New Roman"/>
+                          <w:i/>
+                          <w:iCs/>
+                          <w:sz w:val="24"/>
+                          <w:szCs w:val="24"/>
+                        </w:rPr>
+                        <w:t>1</w:t>
+                      </w:r>
+                      <w:r>
+                        <w:rPr>
+                          <w:rFonts w:ascii="Times New Roman" w:hAnsi="Times New Roman" w:cs="Times New Roman"/>
+                          <w:i/>
+                          <w:iCs/>
+                          <w:sz w:val="24"/>
+                          <w:szCs w:val="24"/>
+                        </w:rPr>
+                        <w:t>6</w:t>
+                      </w:r>
+                      <w:r>
+                        <w:rPr>
+                          <w:rFonts w:ascii="Times New Roman" w:hAnsi="Times New Roman" w:cs="Times New Roman"/>
+                          <w:i/>
+                          <w:iCs/>
+                          <w:sz w:val="24"/>
+                          <w:szCs w:val="24"/>
+                        </w:rPr>
+                        <w:t xml:space="preserve">. Diagramme </w:t>
+                      </w:r>
+                      <w:r>
+                        <w:rPr>
+                          <w:rFonts w:ascii="Times New Roman" w:hAnsi="Times New Roman" w:cs="Times New Roman"/>
+                          <w:i/>
+                          <w:iCs/>
+                          <w:sz w:val="24"/>
+                          <w:szCs w:val="24"/>
+                        </w:rPr>
+                        <w:t>de classe participante « </w:t>
+                      </w:r>
+                      <w:r>
+                        <w:rPr>
+                          <w:rFonts w:ascii="Times New Roman" w:hAnsi="Times New Roman" w:cs="Times New Roman"/>
+                          <w:i/>
+                          <w:iCs/>
+                          <w:sz w:val="24"/>
+                          <w:szCs w:val="24"/>
+                        </w:rPr>
+                        <w:t>Configuration Application</w:t>
+                      </w:r>
+                      <w:r>
+                        <w:rPr>
+                          <w:rFonts w:ascii="Times New Roman" w:hAnsi="Times New Roman" w:cs="Times New Roman"/>
+                          <w:i/>
+                          <w:iCs/>
+                          <w:sz w:val="24"/>
+                          <w:szCs w:val="24"/>
+                        </w:rPr>
+                        <w:t> ».</w:t>
+                      </w:r>
+                    </w:p>
+                  </w:txbxContent>
+                </v:textbox>
+                <w10:anchorlock/>
+              </v:rect>
+            </w:pict>
+          </mc:Fallback>
+        </mc:AlternateContent>
+      </w:r>
+    </w:p>
+    <w:p>
+      <w:pPr>
+        <w:pStyle w:val="Titre2"/>
+        <w:spacing w:line="360" w:lineRule="auto"/>
+        <w:jc w:val="both"/>
+        <w:rPr>
+          <w:rFonts w:ascii="Times New Roman" w:hAnsi="Times New Roman" w:cs="Times New Roman"/>
+          <w:b/>
+          <w:bCs/>
+          <w:sz w:val="24"/>
+          <w:szCs w:val="24"/>
+        </w:rPr>
+      </w:pPr>
+      <w:r>
+        <w:rPr>
+          <w:rFonts w:ascii="Times New Roman" w:hAnsi="Times New Roman" w:cs="Times New Roman"/>
+          <w:b/>
+          <w:bCs/>
+          <w:sz w:val="24"/>
+          <w:szCs w:val="24"/>
+        </w:rPr>
+        <w:t>II.3. Conclusion partielle</w:t>
+      </w:r>
+    </w:p>
+    <w:p>
+      <w:pPr>
+        <w:spacing w:line="360" w:lineRule="auto"/>
+        <w:ind w:firstLine="1134"/>
+        <w:jc w:val="both"/>
+        <w:rPr>
+          <w:rFonts w:ascii="Times New Roman" w:hAnsi="Times New Roman" w:cs="Times New Roman"/>
+          <w:sz w:val="24"/>
+          <w:szCs w:val="24"/>
+        </w:rPr>
+      </w:pPr>
+      <w:r>
+        <w:rPr>
+          <w:rFonts w:ascii="Times New Roman" w:hAnsi="Times New Roman" w:cs="Times New Roman"/>
+          <w:sz w:val="24"/>
+          <w:szCs w:val="24"/>
+        </w:rPr>
+        <w:t>L’objectif dans ce chapitre était de concevoir ou de mettre en place le nouveau système avec la méthode UP qui elle-même est basée sur le langage UML. Nous avons pu modéliser notre future système grâce a des diagramme UML, et ceux-ci nous ont permis de mieux comprendre le fonctionnement du système. Le chapitre suivant se basera sur le résultat de l’implémentation.</w:t>
+      </w:r>
+    </w:p>
+    <w:p>
+      <w:pPr>
+        <w:jc w:val="both"/>
+        <w:rPr>
+          <w:rFonts w:ascii="Times New Roman" w:hAnsi="Times New Roman" w:cs="Times New Roman"/>
+          <w:sz w:val="24"/>
+          <w:szCs w:val="24"/>
+        </w:rPr>
+      </w:pPr>
+    </w:p>
+    <w:p>
+      <w:pPr>
+        <w:jc w:val="both"/>
+        <w:rPr>
+          <w:rFonts w:ascii="Times New Roman" w:hAnsi="Times New Roman" w:cs="Times New Roman"/>
+          <w:sz w:val="24"/>
+          <w:szCs w:val="24"/>
+        </w:rPr>
+      </w:pPr>
+    </w:p>
+    <w:p>
+      <w:pPr>
+        <w:jc w:val="both"/>
+        <w:rPr>
+          <w:rFonts w:ascii="Times New Roman" w:hAnsi="Times New Roman" w:cs="Times New Roman"/>
+          <w:sz w:val="24"/>
+          <w:szCs w:val="24"/>
+        </w:rPr>
+      </w:pPr>
+    </w:p>
+    <w:p>
+      <w:pPr>
+        <w:jc w:val="both"/>
+        <w:rPr>
+          <w:rFonts w:ascii="Times New Roman" w:hAnsi="Times New Roman" w:cs="Times New Roman"/>
+          <w:sz w:val="24"/>
+          <w:szCs w:val="24"/>
+        </w:rPr>
+      </w:pPr>
+    </w:p>
+    <w:p>
+      <w:pPr>
+        <w:jc w:val="both"/>
+        <w:rPr>
+          <w:rFonts w:ascii="Times New Roman" w:hAnsi="Times New Roman" w:cs="Times New Roman"/>
+          <w:sz w:val="24"/>
+          <w:szCs w:val="24"/>
+        </w:rPr>
+      </w:pPr>
+    </w:p>
+    <w:p>
+      <w:pPr>
+        <w:jc w:val="both"/>
+        <w:rPr>
+          <w:rFonts w:ascii="Times New Roman" w:hAnsi="Times New Roman" w:cs="Times New Roman"/>
+          <w:sz w:val="24"/>
+          <w:szCs w:val="24"/>
+        </w:rPr>
+      </w:pPr>
+    </w:p>
+    <w:p>
+      <w:pPr>
+        <w:jc w:val="both"/>
+        <w:rPr>
+          <w:rFonts w:ascii="Times New Roman" w:hAnsi="Times New Roman" w:cs="Times New Roman"/>
+          <w:sz w:val="24"/>
+          <w:szCs w:val="24"/>
+        </w:rPr>
+      </w:pPr>
+    </w:p>
+    <w:p>
+      <w:pPr>
+        <w:pStyle w:val="Titre1"/>
+      </w:pPr>
+      <w:r>
+        <w:t>CHAPITRE III. IMPLEMENTATION DE LA SOLUTION ET DISCUSSIONS</w:t>
+      </w:r>
+    </w:p>
+    <w:p>
+      <w:pPr>
+        <w:rPr>
+          <w:rFonts w:ascii="Times New Roman" w:hAnsi="Times New Roman" w:cs="Times New Roman"/>
+          <w:b/>
+          <w:sz w:val="24"/>
+          <w:szCs w:val="24"/>
+        </w:rPr>
+      </w:pPr>
+    </w:p>
+    <w:p>
+      <w:pPr>
+        <w:pStyle w:val="Titre2"/>
+        <w:jc w:val="both"/>
+        <w:rPr>
+          <w:rFonts w:ascii="Times New Roman" w:hAnsi="Times New Roman" w:cs="Times New Roman"/>
+          <w:b/>
+          <w:bCs/>
+          <w:sz w:val="24"/>
+          <w:szCs w:val="24"/>
+        </w:rPr>
+      </w:pPr>
+      <w:r>
+        <w:rPr>
+          <w:rFonts w:ascii="Times New Roman" w:hAnsi="Times New Roman" w:cs="Times New Roman"/>
+          <w:b/>
+          <w:bCs/>
+          <w:sz w:val="24"/>
+          <w:szCs w:val="24"/>
+        </w:rPr>
+        <w:t>III.</w:t>
+      </w:r>
+      <w:r>
+        <w:rPr>
+          <w:rFonts w:ascii="Times New Roman" w:hAnsi="Times New Roman" w:cs="Times New Roman"/>
+          <w:b/>
+          <w:bCs/>
+          <w:sz w:val="24"/>
+          <w:szCs w:val="24"/>
+        </w:rPr>
+        <w:t>0. Introduction partielle</w:t>
+      </w:r>
     </w:p>
     <w:sectPr>
       <w:pgSz w:w="11906" w:h="16838"/>
@@ -18801,9 +20728,9 @@
             </wp:anchor>
           </w:drawing>
         </mc:Choice>
-        <mc:Fallback xmlns:oel="http://schemas.microsoft.com/office/2019/extlst" xmlns:w16cex="http://schemas.microsoft.com/office/word/2018/wordml/cex" xmlns:w16="http://schemas.microsoft.com/office/word/2018/wordml" xmlns:w16du="http://schemas.microsoft.com/office/word/2023/wordml/word16du" xmlns:w16sdtdh="http://schemas.microsoft.com/office/word/2020/wordml/sdtdatahash">
+        <mc:Fallback>
           <w:pict>
-            <v:line w14:anchorId="76D9D749" id="Connecteur droit 1" o:spid="_x0000_s1026" style="position:absolute;z-index:251659264;visibility:visible;mso-wrap-style:square;mso-width-percent:0;mso-height-percent:0;mso-wrap-distance-left:9pt;mso-wrap-distance-top:0;mso-wrap-distance-right:9pt;mso-wrap-distance-bottom:0;mso-position-horizontal:absolute;mso-position-horizontal-relative:text;mso-position-vertical:absolute;mso-position-vertical-relative:text;mso-width-percent:0;mso-height-percent:0;mso-width-relative:margin;mso-height-relative:margin" from="-51.25pt,-7pt" to="472.25pt,-7pt" o:gfxdata="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" strokecolor="black [3213]" strokeweight=".5pt">
+            <v:line w14:anchorId="7883254C" id="Connecteur droit 1" o:spid="_x0000_s1026" style="position:absolute;z-index:251659264;visibility:visible;mso-wrap-style:square;mso-width-percent:0;mso-height-percent:0;mso-wrap-distance-left:9pt;mso-wrap-distance-top:0;mso-wrap-distance-right:9pt;mso-wrap-distance-bottom:0;mso-position-horizontal:absolute;mso-position-horizontal-relative:text;mso-position-vertical:absolute;mso-position-vertical-relative:text;mso-width-percent:0;mso-height-percent:0;mso-width-relative:margin;mso-height-relative:margin" from="-51.25pt,-7pt" to="472.25pt,-7pt" o:gfxdata="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" strokecolor="black [3213]" strokeweight=".5pt">
               <v:stroke joinstyle="miter"/>
             </v:line>
           </w:pict>
@@ -24845,7 +26772,7 @@
 </file>
 
 <file path=customXml/itemProps1.xml><?xml version="1.0" encoding="utf-8"?>
-<ds:datastoreItem xmlns:ds="http://schemas.openxmlformats.org/officeDocument/2006/customXml" ds:itemID="{6C20CB4A-B57A-4247-9FBF-37940A1C2981}">
+<ds:datastoreItem xmlns:ds="http://schemas.openxmlformats.org/officeDocument/2006/customXml" ds:itemID="{89A379B0-A207-4AF9-ACBA-DC057EC34B20}">
   <ds:schemaRefs>
     <ds:schemaRef ds:uri="http://schemas.openxmlformats.org/officeDocument/2006/bibliography"/>
   </ds:schemaRefs>

</xml_diff>